<commit_message>
fix bug where observation and result id gets reset to 1 when reading different files so they are observations and results with duplicate IDs pt2
</commit_message>
<xml_diff>
--- a/Πτυχιακή DOC.docx
+++ b/Πτυχιακή DOC.docx
@@ -1,6 +1,6 @@
 
 <file path=word/document.xml><?xml version="1.0" encoding="utf-8"?>
-<w:document xmlns:wpc="http://schemas.microsoft.com/office/word/2010/wordprocessingCanvas" xmlns:cx="http://schemas.microsoft.com/office/drawing/2014/chartex" xmlns:cx1="http://schemas.microsoft.com/office/drawing/2015/9/8/chartex" xmlns:cx2="http://schemas.microsoft.com/office/drawing/2015/10/21/chartex" xmlns:cx3="http://schemas.microsoft.com/office/drawing/2016/5/9/chartex" xmlns:cx4="http://schemas.microsoft.com/office/drawing/2016/5/10/chartex" xmlns:cx5="http://schemas.microsoft.com/office/drawing/2016/5/11/chartex" xmlns:cx6="http://schemas.microsoft.com/office/drawing/2016/5/12/chartex" xmlns:cx7="http://schemas.microsoft.com/office/drawing/2016/5/13/chartex" xmlns:cx8="http://schemas.microsoft.com/office/drawing/2016/5/14/chartex" xmlns:mc="http://schemas.openxmlformats.org/markup-compatibility/2006" xmlns:aink="http://schemas.microsoft.com/office/drawing/2016/ink" xmlns:am3d="http://schemas.microsoft.com/office/drawing/2017/model3d" xmlns:o="urn:schemas-microsoft-com:office:office" xmlns:oel="http://schemas.microsoft.com/office/2019/extlst" xmlns:r="http://schemas.openxmlformats.org/officeDocument/2006/relationships" xmlns:m="http://schemas.openxmlformats.org/officeDocument/2006/math" xmlns:v="urn:schemas-microsoft-com:vml" xmlns:wp14="http://schemas.microsoft.com/office/word/2010/wordprocessingDrawing" xmlns:wp="http://schemas.openxmlformats.org/drawingml/2006/wordprocessingDrawing" xmlns:w10="urn:schemas-microsoft-com:office:word" xmlns:w="http://schemas.openxmlformats.org/wordprocessingml/2006/main" xmlns:w14="http://schemas.microsoft.com/office/word/2010/wordml" xmlns:w15="http://schemas.microsoft.com/office/word/2012/wordml" xmlns:w16cex="http://schemas.microsoft.com/office/word/2018/wordml/cex" xmlns:w16cid="http://schemas.microsoft.com/office/word/2016/wordml/cid" xmlns:w16="http://schemas.microsoft.com/office/word/2018/wordml" xmlns:w16du="http://schemas.microsoft.com/office/word/2023/wordml/word16du" xmlns:w16sdtdh="http://schemas.microsoft.com/office/word/2020/wordml/sdtdatahash" xmlns:w16se="http://schemas.microsoft.com/office/word/2015/wordml/symex" xmlns:wpg="http://schemas.microsoft.com/office/word/2010/wordprocessingGroup" xmlns:wpi="http://schemas.microsoft.com/office/word/2010/wordprocessingInk" xmlns:wne="http://schemas.microsoft.com/office/word/2006/wordml" xmlns:wps="http://schemas.microsoft.com/office/word/2010/wordprocessingShape" mc:Ignorable="w14 w15 w16se w16cid w16 w16cex w16sdtdh wp14">
+<w:document xmlns:wpc="http://schemas.microsoft.com/office/word/2010/wordprocessingCanvas" xmlns:cx="http://schemas.microsoft.com/office/drawing/2014/chartex" xmlns:cx1="http://schemas.microsoft.com/office/drawing/2015/9/8/chartex" xmlns:cx2="http://schemas.microsoft.com/office/drawing/2015/10/21/chartex" xmlns:cx3="http://schemas.microsoft.com/office/drawing/2016/5/9/chartex" xmlns:cx4="http://schemas.microsoft.com/office/drawing/2016/5/10/chartex" xmlns:cx5="http://schemas.microsoft.com/office/drawing/2016/5/11/chartex" xmlns:cx6="http://schemas.microsoft.com/office/drawing/2016/5/12/chartex" xmlns:cx7="http://schemas.microsoft.com/office/drawing/2016/5/13/chartex" xmlns:cx8="http://schemas.microsoft.com/office/drawing/2016/5/14/chartex" xmlns:mc="http://schemas.openxmlformats.org/markup-compatibility/2006" xmlns:aink="http://schemas.microsoft.com/office/drawing/2016/ink" xmlns:am3d="http://schemas.microsoft.com/office/drawing/2017/model3d" xmlns:o="urn:schemas-microsoft-com:office:office" xmlns:oel="http://schemas.microsoft.com/office/2019/extlst" xmlns:r="http://schemas.openxmlformats.org/officeDocument/2006/relationships" xmlns:m="http://schemas.openxmlformats.org/officeDocument/2006/math" xmlns:v="urn:schemas-microsoft-com:vml" xmlns:wp14="http://schemas.microsoft.com/office/word/2010/wordprocessingDrawing" xmlns:wp="http://schemas.openxmlformats.org/drawingml/2006/wordprocessingDrawing" xmlns:w10="urn:schemas-microsoft-com:office:word" xmlns:w="http://schemas.openxmlformats.org/wordprocessingml/2006/main" xmlns:w14="http://schemas.microsoft.com/office/word/2010/wordml" xmlns:w15="http://schemas.microsoft.com/office/word/2012/wordml" xmlns:w16cex="http://schemas.microsoft.com/office/word/2018/wordml/cex" xmlns:w16cid="http://schemas.microsoft.com/office/word/2016/wordml/cid" xmlns:w16="http://schemas.microsoft.com/office/word/2018/wordml" xmlns:w16sdtdh="http://schemas.microsoft.com/office/word/2020/wordml/sdtdatahash" xmlns:w16se="http://schemas.microsoft.com/office/word/2015/wordml/symex" xmlns:wpg="http://schemas.microsoft.com/office/word/2010/wordprocessingGroup" xmlns:wpi="http://schemas.microsoft.com/office/word/2010/wordprocessingInk" xmlns:wne="http://schemas.microsoft.com/office/word/2006/wordml" xmlns:wps="http://schemas.microsoft.com/office/word/2010/wordprocessingShape" mc:Ignorable="w14 w15 w16se w16cid w16 w16cex w16sdtdh wp14">
   <w:body>
     <w:tbl>
       <w:tblPr>
@@ -32314,7 +32314,79 @@
         <w:t>filenum</w:t>
       </w:r>
       <w:r>
-        <w:t xml:space="preserve"> είναι μία βοηθητική μεταβλητή που χρησιμοποιείται αργότερα για την αναγνώριση του κάθε αρχείου. Μετά από αυτές τις δηλώσεις, ακολουθεί μία επαναληπτική δομή, η οποία καλεί την συνάρτηση </w:t>
+        <w:t xml:space="preserve"> είναι μία βοηθητική μεταβλητή που χρησιμοποιείται αργότερα για την αναγνώριση του κάθε αρχείου.</w:t>
+      </w:r>
+      <w:r>
+        <w:t xml:space="preserve"> </w:t>
+      </w:r>
+      <w:r>
+        <w:t xml:space="preserve">Αντίστοιχα και οι μεταβλητές </w:t>
+      </w:r>
+      <w:r>
+        <w:rPr>
+          <w:lang w:val="en-US"/>
+        </w:rPr>
+        <w:t>observationCount</w:t>
+      </w:r>
+      <w:r>
+        <w:t xml:space="preserve"> </w:t>
+      </w:r>
+      <w:r>
+        <w:t>και</w:t>
+      </w:r>
+      <w:r>
+        <w:t xml:space="preserve"> </w:t>
+      </w:r>
+      <w:r>
+        <w:rPr>
+          <w:lang w:val="en-US"/>
+        </w:rPr>
+        <w:t>resultCount</w:t>
+      </w:r>
+      <w:r>
+        <w:t xml:space="preserve">, </w:t>
+      </w:r>
+      <w:r>
+        <w:t xml:space="preserve">οι οποίες χρησιμοποιούνται για την μέτρηση των </w:t>
+      </w:r>
+      <w:r>
+        <w:rPr>
+          <w:lang w:val="en-US"/>
+        </w:rPr>
+        <w:t>observations</w:t>
+      </w:r>
+      <w:r>
+        <w:t xml:space="preserve"> </w:t>
+      </w:r>
+      <w:r>
+        <w:t xml:space="preserve">και </w:t>
+      </w:r>
+      <w:r>
+        <w:rPr>
+          <w:lang w:val="en-US"/>
+        </w:rPr>
+        <w:t>results</w:t>
+      </w:r>
+      <w:r>
+        <w:t xml:space="preserve"> </w:t>
+      </w:r>
+      <w:r>
+        <w:t xml:space="preserve">αντίστοιχα, και για τον ορισμό των </w:t>
+      </w:r>
+      <w:r>
+        <w:rPr>
+          <w:lang w:val="en-US"/>
+        </w:rPr>
+        <w:t>id</w:t>
+      </w:r>
+      <w:r>
+        <w:t xml:space="preserve"> </w:t>
+      </w:r>
+      <w:r>
+        <w:t>τους.</w:t>
+      </w:r>
+      <w:r>
+        <w:t xml:space="preserve"> Μετά από αυτές τις δηλώσεις, ακολουθεί μία επαναληπτική δομή, η οποία καλεί την συνάρτηση </w:t>
       </w:r>
       <w:r>
         <w:rPr>
@@ -32383,10 +32455,10 @@
           <w:noProof/>
         </w:rPr>
         <w:drawing>
-          <wp:inline distT="0" distB="0" distL="0" distR="0" wp14:anchorId="1D3818C6" wp14:editId="6C268794">
-            <wp:extent cx="5278755" cy="1817370"/>
-            <wp:effectExtent l="0" t="0" r="0" b="0"/>
-            <wp:docPr id="784937635" name="Picture 1" descr="A picture containing text, font, screenshot&#10;&#10;Description automatically generated"/>
+          <wp:inline distT="0" distB="0" distL="0" distR="0" wp14:anchorId="45965F46" wp14:editId="1BDF4AF7">
+            <wp:extent cx="5278755" cy="1478280"/>
+            <wp:effectExtent l="0" t="0" r="0" b="7620"/>
+            <wp:docPr id="164305995" name="Picture 1" descr="A screen shot of a computer&#10;&#10;Description automatically generated with low confidence"/>
             <wp:cNvGraphicFramePr>
               <a:graphicFrameLocks xmlns:a="http://schemas.openxmlformats.org/drawingml/2006/main" noChangeAspect="1"/>
             </wp:cNvGraphicFramePr>
@@ -32394,7 +32466,7 @@
               <a:graphicData uri="http://schemas.openxmlformats.org/drawingml/2006/picture">
                 <pic:pic xmlns:pic="http://schemas.openxmlformats.org/drawingml/2006/picture">
                   <pic:nvPicPr>
-                    <pic:cNvPr id="784937635" name="Picture 1" descr="A picture containing text, font, screenshot&#10;&#10;Description automatically generated"/>
+                    <pic:cNvPr id="164305995" name="Picture 1" descr="A screen shot of a computer&#10;&#10;Description automatically generated with low confidence"/>
                     <pic:cNvPicPr/>
                   </pic:nvPicPr>
                   <pic:blipFill>
@@ -32406,7 +32478,7 @@
                   <pic:spPr>
                     <a:xfrm>
                       <a:off x="0" y="0"/>
-                      <a:ext cx="5278755" cy="1817370"/>
+                      <a:ext cx="5278755" cy="1478280"/>
                     </a:xfrm>
                     <a:prstGeom prst="rect">
                       <a:avLst/>
@@ -32539,47 +32611,23 @@
       <w:r>
         <w:t xml:space="preserve"> </w:t>
       </w:r>
-      <w:r>
-        <w:t xml:space="preserve">Επιπλέον, αρχικοποιούνται δύο βοηθητικές μεταβλητές για την μέτρηση των </w:t>
-      </w:r>
-      <w:r>
-        <w:rPr>
-          <w:lang w:val="en-US"/>
-        </w:rPr>
-        <w:t>Observation</w:t>
-      </w:r>
-      <w:r>
-        <w:t xml:space="preserve"> </w:t>
-      </w:r>
-      <w:r>
-        <w:t xml:space="preserve">και </w:t>
-      </w:r>
-      <w:r>
-        <w:rPr>
-          <w:lang w:val="en-US"/>
-        </w:rPr>
-        <w:t>Result</w:t>
-      </w:r>
-      <w:r>
-        <w:t xml:space="preserve"> </w:t>
-      </w:r>
-      <w:r>
-        <w:t>στιγμιοτύπων που θα δημιουργούνται.</w:t>
-      </w:r>
     </w:p>
     <w:p>
       <w:pPr>
         <w:keepNext/>
+        <w:rPr>
+          <w:lang w:val="en-US"/>
+        </w:rPr>
       </w:pPr>
       <w:r>
         <w:rPr>
           <w:noProof/>
         </w:rPr>
         <w:drawing>
-          <wp:inline distT="0" distB="0" distL="0" distR="0" wp14:anchorId="7AF31D3F" wp14:editId="27808933">
-            <wp:extent cx="5278755" cy="1793875"/>
-            <wp:effectExtent l="0" t="0" r="0" b="0"/>
-            <wp:docPr id="302004136" name="Picture 1" descr="A picture containing text, screenshot, font&#10;&#10;Description automatically generated"/>
+          <wp:inline distT="0" distB="0" distL="0" distR="0" wp14:anchorId="54BD3C32" wp14:editId="3877603E">
+            <wp:extent cx="5278755" cy="753745"/>
+            <wp:effectExtent l="0" t="0" r="0" b="8255"/>
+            <wp:docPr id="1755480224" name="Picture 1" descr="A picture containing text, screenshot, font&#10;&#10;Description automatically generated"/>
             <wp:cNvGraphicFramePr>
               <a:graphicFrameLocks xmlns:a="http://schemas.openxmlformats.org/drawingml/2006/main" noChangeAspect="1"/>
             </wp:cNvGraphicFramePr>
@@ -32587,7 +32635,7 @@
               <a:graphicData uri="http://schemas.openxmlformats.org/drawingml/2006/picture">
                 <pic:pic xmlns:pic="http://schemas.openxmlformats.org/drawingml/2006/picture">
                   <pic:nvPicPr>
-                    <pic:cNvPr id="302004136" name="Picture 1" descr="A picture containing text, screenshot, font&#10;&#10;Description automatically generated"/>
+                    <pic:cNvPr id="1755480224" name="Picture 1" descr="A picture containing text, screenshot, font&#10;&#10;Description automatically generated"/>
                     <pic:cNvPicPr/>
                   </pic:nvPicPr>
                   <pic:blipFill>
@@ -32599,7 +32647,7 @@
                   <pic:spPr>
                     <a:xfrm>
                       <a:off x="0" y="0"/>
-                      <a:ext cx="5278755" cy="1793875"/>
+                      <a:ext cx="5278755" cy="753745"/>
                     </a:xfrm>
                     <a:prstGeom prst="rect">
                       <a:avLst/>
@@ -32648,87 +32696,87 @@
     </w:p>
     <w:p>
       <w:r>
+        <w:t xml:space="preserve">Ακολουθεί μία επαναληπτική δομή, όπου τα δεδομένα του αρχείου διαβάζονται ανά γραμμή. Για κάθε γραμμή, δημιουργείται ένα νέο στιγμιότυπο των κλάσεων </w:t>
+      </w:r>
+      <w:r>
+        <w:rPr>
+          <w:lang w:val="en-US"/>
+        </w:rPr>
+        <w:t>Observation</w:t>
+      </w:r>
+      <w:r>
+        <w:t xml:space="preserve"> </w:t>
+      </w:r>
+      <w:r>
+        <w:t xml:space="preserve">και </w:t>
+      </w:r>
+      <w:r>
+        <w:rPr>
+          <w:lang w:val="en-US"/>
+        </w:rPr>
+        <w:t>Result</w:t>
+      </w:r>
+      <w:r>
+        <w:t xml:space="preserve">, </w:t>
+      </w:r>
+      <w:r>
+        <w:t xml:space="preserve">τα οποία συνδέονται μεταξύ τους μέσω της ιδιότητας </w:t>
+      </w:r>
+      <w:r>
+        <w:rPr>
+          <w:lang w:val="en-US"/>
+        </w:rPr>
+        <w:t>hasResult</w:t>
+      </w:r>
+      <w:r>
+        <w:t xml:space="preserve">. Επίσης, θέτονται τα </w:t>
+      </w:r>
+      <w:r>
+        <w:rPr>
+          <w:lang w:val="en-US"/>
+        </w:rPr>
+        <w:t>ids</w:t>
+      </w:r>
+      <w:r>
+        <w:t xml:space="preserve"> </w:t>
+      </w:r>
+      <w:r>
+        <w:t xml:space="preserve">αυτών των στιγμιοτύπων με την χρήση των αντίστοιχων ιδιοτήτων και των μεταβλητών </w:t>
+      </w:r>
+      <w:r>
+        <w:rPr>
+          <w:lang w:val="en-US"/>
+        </w:rPr>
+        <w:t>observationCount</w:t>
+      </w:r>
+      <w:r>
+        <w:t xml:space="preserve"> </w:t>
+      </w:r>
+      <w:r>
+        <w:t xml:space="preserve">και </w:t>
+      </w:r>
+      <w:r>
+        <w:rPr>
+          <w:lang w:val="en-US"/>
+        </w:rPr>
+        <w:t>resultCount</w:t>
+      </w:r>
+      <w:r>
+        <w:t xml:space="preserve">, </w:t>
+      </w:r>
+      <w:r>
+        <w:t>των οποίων οι τιμές στη συνέχεια αυξάνονται κατά 1.</w:t>
+      </w:r>
+    </w:p>
+    <w:p>
+      <w:pPr>
+        <w:keepNext/>
+      </w:pPr>
+      <w:r>
+        <w:rPr>
+          <w:noProof/>
+        </w:rPr>
         <w:lastRenderedPageBreak/>
-        <w:t xml:space="preserve">Ακολουθεί μία επαναληπτική δομή, όπου τα δεδομένα του αρχείου διαβάζονται ανά γραμμή. Για κάθε γραμμή, δημιουργείται ένα νέο στιγμιότυπο των κλάσεων </w:t>
-      </w:r>
-      <w:r>
-        <w:rPr>
-          <w:lang w:val="en-US"/>
-        </w:rPr>
-        <w:t>Observation</w:t>
-      </w:r>
-      <w:r>
-        <w:t xml:space="preserve"> </w:t>
-      </w:r>
-      <w:r>
-        <w:t xml:space="preserve">και </w:t>
-      </w:r>
-      <w:r>
-        <w:rPr>
-          <w:lang w:val="en-US"/>
-        </w:rPr>
-        <w:t>Result</w:t>
-      </w:r>
-      <w:r>
-        <w:t xml:space="preserve">, </w:t>
-      </w:r>
-      <w:r>
-        <w:t xml:space="preserve">τα οποία συνδέονται μεταξύ τους μέσω της ιδιότητας </w:t>
-      </w:r>
-      <w:r>
-        <w:rPr>
-          <w:lang w:val="en-US"/>
-        </w:rPr>
-        <w:t>hasResult</w:t>
-      </w:r>
-      <w:r>
-        <w:t xml:space="preserve">. Επίσης, θέτονται τα </w:t>
-      </w:r>
-      <w:r>
-        <w:rPr>
-          <w:lang w:val="en-US"/>
-        </w:rPr>
-        <w:t>ids</w:t>
-      </w:r>
-      <w:r>
-        <w:t xml:space="preserve"> </w:t>
-      </w:r>
-      <w:r>
-        <w:t xml:space="preserve">αυτών των στιγμιοτύπων με την χρήση των αντίστοιχων ιδιοτήτων και των μεταβλητών </w:t>
-      </w:r>
-      <w:r>
-        <w:rPr>
-          <w:lang w:val="en-US"/>
-        </w:rPr>
-        <w:t>observationCount</w:t>
-      </w:r>
-      <w:r>
-        <w:t xml:space="preserve"> </w:t>
-      </w:r>
-      <w:r>
-        <w:t xml:space="preserve">και </w:t>
-      </w:r>
-      <w:r>
-        <w:rPr>
-          <w:lang w:val="en-US"/>
-        </w:rPr>
-        <w:t>resultCount</w:t>
-      </w:r>
-      <w:r>
-        <w:t xml:space="preserve">, </w:t>
-      </w:r>
-      <w:r>
-        <w:t>των οποίων οι τιμές στη συνέχεια αυξάνονται κατά 1.</w:t>
-      </w:r>
-    </w:p>
-    <w:p>
-      <w:pPr>
-        <w:keepNext/>
-      </w:pPr>
-      <w:r>
-        <w:rPr>
-          <w:noProof/>
-        </w:rPr>
         <w:drawing>
           <wp:inline distT="0" distB="0" distL="0" distR="0" wp14:anchorId="34A53026" wp14:editId="79716EFB">
             <wp:extent cx="5278755" cy="1325880"/>
@@ -33082,7 +33130,6 @@
         <w:rPr>
           <w:noProof/>
         </w:rPr>
-        <w:lastRenderedPageBreak/>
         <w:drawing>
           <wp:inline distT="0" distB="0" distL="0" distR="0" wp14:anchorId="03B28C99" wp14:editId="7EF3EDE8">
             <wp:extent cx="5278755" cy="2269490"/>
@@ -33147,7 +33194,11 @@
     </w:p>
     <w:p>
       <w:r>
-        <w:t xml:space="preserve">Για τα δεδομένα που βρίσκονται στις υπόλοιπες στήλες, θέτονται οι αντίστοιχες ιδιότητες. Καθώς κάθε αρχείο περιλαμβάνει διαφορετικά δεδομένα, έχει δημιουργηθεί μία διαφορετική συνάρτηση για κάθε αρχείο. Για να γίνει η κλήση της σωστής συνάρτησης χρησιμοποιούμε την μεταβλητή </w:t>
+        <w:t xml:space="preserve">Για τα δεδομένα που βρίσκονται στις υπόλοιπες στήλες, θέτονται οι αντίστοιχες ιδιότητες. Καθώς κάθε αρχείο περιλαμβάνει διαφορετικά δεδομένα, έχει δημιουργηθεί μία διαφορετική συνάρτηση για κάθε αρχείο. Για να γίνει η κλήση της σωστής </w:t>
+      </w:r>
+      <w:r>
+        <w:lastRenderedPageBreak/>
+        <w:t xml:space="preserve">συνάρτησης χρησιμοποιούμε την μεταβλητή </w:t>
       </w:r>
       <w:r>
         <w:rPr>
@@ -33306,186 +33357,183 @@
         <w:t xml:space="preserve"> </w:t>
       </w:r>
       <w:r>
-        <w:t xml:space="preserve">η ημερομηνία και ώρα της </w:t>
-      </w:r>
-      <w:r>
+        <w:t xml:space="preserve">η ημερομηνία και ώρα της παρατήρησης, βάρος σε </w:t>
+      </w:r>
+      <w:r>
+        <w:rPr>
+          <w:lang w:val="en-US"/>
+        </w:rPr>
+        <w:t>kg</w:t>
+      </w:r>
+      <w:r>
+        <w:t xml:space="preserve">, </w:t>
+      </w:r>
+      <w:r>
+        <w:t xml:space="preserve">βάρος σε </w:t>
+      </w:r>
+      <w:r>
+        <w:rPr>
+          <w:lang w:val="en-US"/>
+        </w:rPr>
+        <w:t>pounds</w:t>
+      </w:r>
+      <w:r>
+        <w:t xml:space="preserve">, </w:t>
+      </w:r>
+      <w:r>
+        <w:rPr>
+          <w:lang w:val="en-US"/>
+        </w:rPr>
+        <w:t>fat</w:t>
+      </w:r>
+      <w:r>
+        <w:t xml:space="preserve">, </w:t>
+      </w:r>
+      <w:r>
+        <w:t xml:space="preserve">και </w:t>
+      </w:r>
+      <w:r>
+        <w:rPr>
+          <w:lang w:val="en-US"/>
+        </w:rPr>
+        <w:t>bmi</w:t>
+      </w:r>
+      <w:r>
+        <w:t xml:space="preserve">. </w:t>
+      </w:r>
+      <w:r>
+        <w:t xml:space="preserve">Οπότε, πρέπει να γίνει χρήση των ιδιοτήτων της οντολογίας που αντιστοιχούν σε αυτά τα δεδομένα. Στην Εικόνα 41 φαίνεται η συνάρτηση </w:t>
+      </w:r>
+      <w:r>
+        <w:rPr>
+          <w:lang w:val="en-US"/>
+        </w:rPr>
+        <w:t>loadWeightLogInfo</w:t>
+      </w:r>
+      <w:r>
+        <w:t xml:space="preserve">(). </w:t>
+      </w:r>
+      <w:r>
+        <w:t xml:space="preserve">Δέχεται ως παραμέτρους την μεταβλητή </w:t>
+      </w:r>
+      <w:r>
+        <w:rPr>
+          <w:lang w:val="en-US"/>
+        </w:rPr>
+        <w:t>column</w:t>
+      </w:r>
+      <w:r>
+        <w:t>_</w:t>
+      </w:r>
+      <w:r>
+        <w:rPr>
+          <w:lang w:val="en-US"/>
+        </w:rPr>
+        <w:t>index</w:t>
+      </w:r>
+      <w:r>
+        <w:t xml:space="preserve"> </w:t>
+      </w:r>
+      <w:r>
+        <w:t xml:space="preserve">ώστε να μπορεί να καθορίσει σε ποια στήλη βρίσκεται για την χρησιμοποιήσει την κατάλληλη ιδιότητα, το αντίστοιχο στιγμιότυπο </w:t>
+      </w:r>
+      <w:r>
+        <w:rPr>
+          <w:lang w:val="en-US"/>
+        </w:rPr>
+        <w:t>result</w:t>
+      </w:r>
+      <w:r>
+        <w:t xml:space="preserve"> </w:t>
+      </w:r>
+      <w:r>
+        <w:t xml:space="preserve">που δημιουργήθηκε παραπάνω, καθώς και τα δεδομένα που είναι αποθηκευμένα στη μεταβλητή </w:t>
+      </w:r>
+      <w:r>
+        <w:rPr>
+          <w:lang w:val="en-US"/>
+        </w:rPr>
+        <w:t>data</w:t>
+      </w:r>
+      <w:r>
+        <w:t xml:space="preserve">. </w:t>
+      </w:r>
+      <w:r>
+        <w:t xml:space="preserve">Χρησιμοποιώντας άλλο ένα </w:t>
+      </w:r>
+      <w:r>
+        <w:rPr>
+          <w:lang w:val="en-US"/>
+        </w:rPr>
+        <w:t>match</w:t>
+      </w:r>
+      <w:r>
+        <w:t>-</w:t>
+      </w:r>
+      <w:r>
+        <w:rPr>
+          <w:lang w:val="en-US"/>
+        </w:rPr>
+        <w:t>case</w:t>
+      </w:r>
+      <w:r>
+        <w:t xml:space="preserve">, </w:t>
+      </w:r>
+      <w:r>
+        <w:t xml:space="preserve">ελέγχει την τιμή του </w:t>
+      </w:r>
+      <w:r>
+        <w:rPr>
+          <w:lang w:val="en-US"/>
+        </w:rPr>
+        <w:t>column</w:t>
+      </w:r>
+      <w:r>
+        <w:t>_</w:t>
+      </w:r>
+      <w:r>
+        <w:rPr>
+          <w:lang w:val="en-US"/>
+        </w:rPr>
+        <w:t>index</w:t>
+      </w:r>
+      <w:r>
+        <w:t xml:space="preserve"> </w:t>
+      </w:r>
+      <w:r>
+        <w:t xml:space="preserve">και δημιουργεί μία καινούρια τριπλέτα. Για παράδειγμα, αν το </w:t>
+      </w:r>
+      <w:r>
+        <w:rPr>
+          <w:lang w:val="en-US"/>
+        </w:rPr>
+        <w:t>column</w:t>
+      </w:r>
+      <w:r>
+        <w:t>_</w:t>
+      </w:r>
+      <w:r>
+        <w:rPr>
+          <w:lang w:val="en-US"/>
+        </w:rPr>
+        <w:t>index</w:t>
+      </w:r>
+      <w:r>
+        <w:t xml:space="preserve"> </w:t>
+      </w:r>
+      <w:r>
+        <w:t xml:space="preserve">είναι ίσο με 1, σημαίνει ότι βρισκόμαστε στη δεύτερη στήλη, όπου είναι αποθηκευμένη η ημερομηνία και η ώρα της παρατήρησης. </w:t>
+      </w:r>
+    </w:p>
+    <w:p>
+      <w:pPr>
+        <w:keepNext/>
+      </w:pPr>
+      <w:r>
+        <w:rPr>
+          <w:noProof/>
+        </w:rPr>
         <w:lastRenderedPageBreak/>
-        <w:t xml:space="preserve">παρατήρησης, βάρος σε </w:t>
-      </w:r>
-      <w:r>
-        <w:rPr>
-          <w:lang w:val="en-US"/>
-        </w:rPr>
-        <w:t>kg</w:t>
-      </w:r>
-      <w:r>
-        <w:t xml:space="preserve">, </w:t>
-      </w:r>
-      <w:r>
-        <w:t xml:space="preserve">βάρος σε </w:t>
-      </w:r>
-      <w:r>
-        <w:rPr>
-          <w:lang w:val="en-US"/>
-        </w:rPr>
-        <w:t>pounds</w:t>
-      </w:r>
-      <w:r>
-        <w:t xml:space="preserve">, </w:t>
-      </w:r>
-      <w:r>
-        <w:rPr>
-          <w:lang w:val="en-US"/>
-        </w:rPr>
-        <w:t>fat</w:t>
-      </w:r>
-      <w:r>
-        <w:t xml:space="preserve">, </w:t>
-      </w:r>
-      <w:r>
-        <w:t xml:space="preserve">και </w:t>
-      </w:r>
-      <w:r>
-        <w:rPr>
-          <w:lang w:val="en-US"/>
-        </w:rPr>
-        <w:t>bmi</w:t>
-      </w:r>
-      <w:r>
-        <w:t xml:space="preserve">. </w:t>
-      </w:r>
-      <w:r>
-        <w:t xml:space="preserve">Οπότε, πρέπει να γίνει χρήση των ιδιοτήτων της οντολογίας που αντιστοιχούν σε αυτά τα δεδομένα. Στην Εικόνα 41 φαίνεται η συνάρτηση </w:t>
-      </w:r>
-      <w:r>
-        <w:rPr>
-          <w:lang w:val="en-US"/>
-        </w:rPr>
-        <w:t>loadWeightLogInfo</w:t>
-      </w:r>
-      <w:r>
-        <w:t xml:space="preserve">(). </w:t>
-      </w:r>
-      <w:r>
-        <w:t xml:space="preserve">Δέχεται ως παραμέτρους την μεταβλητή </w:t>
-      </w:r>
-      <w:r>
-        <w:rPr>
-          <w:lang w:val="en-US"/>
-        </w:rPr>
-        <w:t>column</w:t>
-      </w:r>
-      <w:r>
-        <w:t>_</w:t>
-      </w:r>
-      <w:r>
-        <w:rPr>
-          <w:lang w:val="en-US"/>
-        </w:rPr>
-        <w:t>index</w:t>
-      </w:r>
-      <w:r>
-        <w:t xml:space="preserve"> </w:t>
-      </w:r>
-      <w:r>
-        <w:t xml:space="preserve">ώστε να μπορεί να καθορίσει σε ποια στήλη βρίσκεται για την χρησιμοποιήσει την κατάλληλη ιδιότητα, το αντίστοιχο στιγμιότυπο </w:t>
-      </w:r>
-      <w:r>
-        <w:rPr>
-          <w:lang w:val="en-US"/>
-        </w:rPr>
-        <w:t>result</w:t>
-      </w:r>
-      <w:r>
-        <w:t xml:space="preserve"> </w:t>
-      </w:r>
-      <w:r>
-        <w:t xml:space="preserve">που δημιουργήθηκε παραπάνω, καθώς και τα δεδομένα που είναι αποθηκευμένα στη μεταβλητή </w:t>
-      </w:r>
-      <w:r>
-        <w:rPr>
-          <w:lang w:val="en-US"/>
-        </w:rPr>
-        <w:t>data</w:t>
-      </w:r>
-      <w:r>
-        <w:t xml:space="preserve">. </w:t>
-      </w:r>
-      <w:r>
-        <w:t xml:space="preserve">Χρησιμοποιώντας άλλο ένα </w:t>
-      </w:r>
-      <w:r>
-        <w:rPr>
-          <w:lang w:val="en-US"/>
-        </w:rPr>
-        <w:t>match</w:t>
-      </w:r>
-      <w:r>
-        <w:t>-</w:t>
-      </w:r>
-      <w:r>
-        <w:rPr>
-          <w:lang w:val="en-US"/>
-        </w:rPr>
-        <w:t>case</w:t>
-      </w:r>
-      <w:r>
-        <w:t xml:space="preserve">, </w:t>
-      </w:r>
-      <w:r>
-        <w:t xml:space="preserve">ελέγχει την τιμή του </w:t>
-      </w:r>
-      <w:r>
-        <w:rPr>
-          <w:lang w:val="en-US"/>
-        </w:rPr>
-        <w:t>column</w:t>
-      </w:r>
-      <w:r>
-        <w:t>_</w:t>
-      </w:r>
-      <w:r>
-        <w:rPr>
-          <w:lang w:val="en-US"/>
-        </w:rPr>
-        <w:t>index</w:t>
-      </w:r>
-      <w:r>
-        <w:t xml:space="preserve"> </w:t>
-      </w:r>
-      <w:r>
-        <w:t xml:space="preserve">και δημιουργεί μία καινούρια τριπλέτα. Για παράδειγμα, αν το </w:t>
-      </w:r>
-      <w:r>
-        <w:rPr>
-          <w:lang w:val="en-US"/>
-        </w:rPr>
-        <w:t>column</w:t>
-      </w:r>
-      <w:r>
-        <w:t>_</w:t>
-      </w:r>
-      <w:r>
-        <w:rPr>
-          <w:lang w:val="en-US"/>
-        </w:rPr>
-        <w:t>index</w:t>
-      </w:r>
-      <w:r>
-        <w:t xml:space="preserve"> </w:t>
-      </w:r>
-      <w:r>
-        <w:t xml:space="preserve">είναι ίσο με 1, σημαίνει ότι βρισκόμαστε στη δεύτερη στήλη, όπου είναι αποθηκευμένη η ημερομηνία και η ώρα της παρατήρησης. </w:t>
-      </w:r>
-    </w:p>
-    <w:p>
-      <w:pPr>
-        <w:keepNext/>
-      </w:pPr>
-      <w:r>
-        <w:rPr>
-          <w:noProof/>
-        </w:rPr>
         <w:drawing>
           <wp:inline distT="0" distB="0" distL="0" distR="0" wp14:anchorId="46C45F52" wp14:editId="439ED597">
             <wp:extent cx="5278755" cy="2815590"/>
@@ -33556,19 +33604,7 @@
     </w:p>
     <w:p>
       <w:r>
-        <w:t>Για την αποθήκευση</w:t>
-      </w:r>
-      <w:r>
-        <w:t xml:space="preserve"> </w:t>
-      </w:r>
-      <w:r>
-        <w:t xml:space="preserve">της </w:t>
-      </w:r>
-      <w:r>
-        <w:t>ημερομηνίας και της ώρας</w:t>
-      </w:r>
-      <w:r>
-        <w:t xml:space="preserve"> συγκεκριμένα, καλείται η συνάρτηση</w:t>
+        <w:t>Για την αποθήκευση της ημερομηνίας και της ώρας συγκεκριμένα, καλείται η συνάρτηση</w:t>
       </w:r>
       <w:r>
         <w:t xml:space="preserve"> </w:t>
@@ -33595,16 +33631,7 @@
         <w:t xml:space="preserve">, </w:t>
       </w:r>
       <w:r>
-        <w:t xml:space="preserve">η οποία χρησιμοποιείται για την </w:t>
-      </w:r>
-      <w:r>
-        <w:t>αναπαράσταση</w:t>
-      </w:r>
-      <w:r>
-        <w:t xml:space="preserve"> </w:t>
-      </w:r>
-      <w:r>
-        <w:t xml:space="preserve">αυτής της πληροφορίας στην οντολογία, έχει ως </w:t>
+        <w:t xml:space="preserve">η οποία χρησιμοποιείται για την αναπαράσταση αυτής της πληροφορίας στην οντολογία, έχει ως </w:t>
       </w:r>
       <w:r>
         <w:rPr>
@@ -33768,9 +33795,6 @@
     <w:p>
       <w:pPr>
         <w:pStyle w:val="Caption"/>
-        <w:rPr>
-          <w:lang w:val="en-US"/>
-        </w:rPr>
       </w:pPr>
       <w:r>
         <w:t xml:space="preserve">Εικόνα </w:t>
@@ -33784,9 +33808,6 @@
         </w:r>
       </w:fldSimple>
       <w:r>
-        <w:rPr>
-          <w:lang w:val="en-US"/>
-        </w:rPr>
         <w:t xml:space="preserve"> – </w:t>
       </w:r>
       <w:r>
@@ -33796,7 +33817,10 @@
         <w:rPr>
           <w:lang w:val="en-US"/>
         </w:rPr>
-        <w:t>setDateTime()</w:t>
+        <w:t>setDateTime</w:t>
+      </w:r>
+      <w:r>
+        <w:t>()</w:t>
       </w:r>
     </w:p>
     <w:p>
@@ -36946,7 +36970,7 @@
 </file>
 
 <file path=word/endnotes.xml><?xml version="1.0" encoding="utf-8"?>
-<w:endnotes xmlns:wpc="http://schemas.microsoft.com/office/word/2010/wordprocessingCanvas" xmlns:cx="http://schemas.microsoft.com/office/drawing/2014/chartex" xmlns:cx1="http://schemas.microsoft.com/office/drawing/2015/9/8/chartex" xmlns:cx2="http://schemas.microsoft.com/office/drawing/2015/10/21/chartex" xmlns:cx3="http://schemas.microsoft.com/office/drawing/2016/5/9/chartex" xmlns:cx4="http://schemas.microsoft.com/office/drawing/2016/5/10/chartex" xmlns:cx5="http://schemas.microsoft.com/office/drawing/2016/5/11/chartex" xmlns:cx6="http://schemas.microsoft.com/office/drawing/2016/5/12/chartex" xmlns:cx7="http://schemas.microsoft.com/office/drawing/2016/5/13/chartex" xmlns:cx8="http://schemas.microsoft.com/office/drawing/2016/5/14/chartex" xmlns:mc="http://schemas.openxmlformats.org/markup-compatibility/2006" xmlns:aink="http://schemas.microsoft.com/office/drawing/2016/ink" xmlns:am3d="http://schemas.microsoft.com/office/drawing/2017/model3d" xmlns:o="urn:schemas-microsoft-com:office:office" xmlns:oel="http://schemas.microsoft.com/office/2019/extlst" xmlns:r="http://schemas.openxmlformats.org/officeDocument/2006/relationships" xmlns:m="http://schemas.openxmlformats.org/officeDocument/2006/math" xmlns:v="urn:schemas-microsoft-com:vml" xmlns:wp14="http://schemas.microsoft.com/office/word/2010/wordprocessingDrawing" xmlns:wp="http://schemas.openxmlformats.org/drawingml/2006/wordprocessingDrawing" xmlns:w10="urn:schemas-microsoft-com:office:word" xmlns:w="http://schemas.openxmlformats.org/wordprocessingml/2006/main" xmlns:w14="http://schemas.microsoft.com/office/word/2010/wordml" xmlns:w15="http://schemas.microsoft.com/office/word/2012/wordml" xmlns:w16cex="http://schemas.microsoft.com/office/word/2018/wordml/cex" xmlns:w16cid="http://schemas.microsoft.com/office/word/2016/wordml/cid" xmlns:w16="http://schemas.microsoft.com/office/word/2018/wordml" xmlns:w16du="http://schemas.microsoft.com/office/word/2023/wordml/word16du" xmlns:w16sdtdh="http://schemas.microsoft.com/office/word/2020/wordml/sdtdatahash" xmlns:w16se="http://schemas.microsoft.com/office/word/2015/wordml/symex" xmlns:wpg="http://schemas.microsoft.com/office/word/2010/wordprocessingGroup" xmlns:wpi="http://schemas.microsoft.com/office/word/2010/wordprocessingInk" xmlns:wne="http://schemas.microsoft.com/office/word/2006/wordml" xmlns:wps="http://schemas.microsoft.com/office/word/2010/wordprocessingShape" mc:Ignorable="w14 w15 w16se w16cid w16 w16cex w16sdtdh wp14">
+<w:endnotes xmlns:wpc="http://schemas.microsoft.com/office/word/2010/wordprocessingCanvas" xmlns:cx="http://schemas.microsoft.com/office/drawing/2014/chartex" xmlns:cx1="http://schemas.microsoft.com/office/drawing/2015/9/8/chartex" xmlns:cx2="http://schemas.microsoft.com/office/drawing/2015/10/21/chartex" xmlns:cx3="http://schemas.microsoft.com/office/drawing/2016/5/9/chartex" xmlns:cx4="http://schemas.microsoft.com/office/drawing/2016/5/10/chartex" xmlns:cx5="http://schemas.microsoft.com/office/drawing/2016/5/11/chartex" xmlns:cx6="http://schemas.microsoft.com/office/drawing/2016/5/12/chartex" xmlns:cx7="http://schemas.microsoft.com/office/drawing/2016/5/13/chartex" xmlns:cx8="http://schemas.microsoft.com/office/drawing/2016/5/14/chartex" xmlns:mc="http://schemas.openxmlformats.org/markup-compatibility/2006" xmlns:aink="http://schemas.microsoft.com/office/drawing/2016/ink" xmlns:am3d="http://schemas.microsoft.com/office/drawing/2017/model3d" xmlns:o="urn:schemas-microsoft-com:office:office" xmlns:oel="http://schemas.microsoft.com/office/2019/extlst" xmlns:r="http://schemas.openxmlformats.org/officeDocument/2006/relationships" xmlns:m="http://schemas.openxmlformats.org/officeDocument/2006/math" xmlns:v="urn:schemas-microsoft-com:vml" xmlns:wp14="http://schemas.microsoft.com/office/word/2010/wordprocessingDrawing" xmlns:wp="http://schemas.openxmlformats.org/drawingml/2006/wordprocessingDrawing" xmlns:w10="urn:schemas-microsoft-com:office:word" xmlns:w="http://schemas.openxmlformats.org/wordprocessingml/2006/main" xmlns:w14="http://schemas.microsoft.com/office/word/2010/wordml" xmlns:w15="http://schemas.microsoft.com/office/word/2012/wordml" xmlns:w16cex="http://schemas.microsoft.com/office/word/2018/wordml/cex" xmlns:w16cid="http://schemas.microsoft.com/office/word/2016/wordml/cid" xmlns:w16="http://schemas.microsoft.com/office/word/2018/wordml" xmlns:w16sdtdh="http://schemas.microsoft.com/office/word/2020/wordml/sdtdatahash" xmlns:w16se="http://schemas.microsoft.com/office/word/2015/wordml/symex" xmlns:wpg="http://schemas.microsoft.com/office/word/2010/wordprocessingGroup" xmlns:wpi="http://schemas.microsoft.com/office/word/2010/wordprocessingInk" xmlns:wne="http://schemas.microsoft.com/office/word/2006/wordml" xmlns:wps="http://schemas.microsoft.com/office/word/2010/wordprocessingShape" mc:Ignorable="w14 w15 w16se w16cid w16 w16cex w16sdtdh wp14">
   <w:endnote w:type="separator" w:id="-1">
     <w:p>
       <w:r>
@@ -36967,7 +36991,7 @@
 </file>
 
 <file path=word/footer1.xml><?xml version="1.0" encoding="utf-8"?>
-<w:ftr xmlns:wpc="http://schemas.microsoft.com/office/word/2010/wordprocessingCanvas" xmlns:cx="http://schemas.microsoft.com/office/drawing/2014/chartex" xmlns:cx1="http://schemas.microsoft.com/office/drawing/2015/9/8/chartex" xmlns:cx2="http://schemas.microsoft.com/office/drawing/2015/10/21/chartex" xmlns:cx3="http://schemas.microsoft.com/office/drawing/2016/5/9/chartex" xmlns:cx4="http://schemas.microsoft.com/office/drawing/2016/5/10/chartex" xmlns:cx5="http://schemas.microsoft.com/office/drawing/2016/5/11/chartex" xmlns:cx6="http://schemas.microsoft.com/office/drawing/2016/5/12/chartex" xmlns:cx7="http://schemas.microsoft.com/office/drawing/2016/5/13/chartex" xmlns:cx8="http://schemas.microsoft.com/office/drawing/2016/5/14/chartex" xmlns:mc="http://schemas.openxmlformats.org/markup-compatibility/2006" xmlns:aink="http://schemas.microsoft.com/office/drawing/2016/ink" xmlns:am3d="http://schemas.microsoft.com/office/drawing/2017/model3d" xmlns:o="urn:schemas-microsoft-com:office:office" xmlns:oel="http://schemas.microsoft.com/office/2019/extlst" xmlns:r="http://schemas.openxmlformats.org/officeDocument/2006/relationships" xmlns:m="http://schemas.openxmlformats.org/officeDocument/2006/math" xmlns:v="urn:schemas-microsoft-com:vml" xmlns:wp14="http://schemas.microsoft.com/office/word/2010/wordprocessingDrawing" xmlns:wp="http://schemas.openxmlformats.org/drawingml/2006/wordprocessingDrawing" xmlns:w10="urn:schemas-microsoft-com:office:word" xmlns:w="http://schemas.openxmlformats.org/wordprocessingml/2006/main" xmlns:w14="http://schemas.microsoft.com/office/word/2010/wordml" xmlns:w15="http://schemas.microsoft.com/office/word/2012/wordml" xmlns:w16cex="http://schemas.microsoft.com/office/word/2018/wordml/cex" xmlns:w16cid="http://schemas.microsoft.com/office/word/2016/wordml/cid" xmlns:w16="http://schemas.microsoft.com/office/word/2018/wordml" xmlns:w16du="http://schemas.microsoft.com/office/word/2023/wordml/word16du" xmlns:w16sdtdh="http://schemas.microsoft.com/office/word/2020/wordml/sdtdatahash" xmlns:w16se="http://schemas.microsoft.com/office/word/2015/wordml/symex" xmlns:wpg="http://schemas.microsoft.com/office/word/2010/wordprocessingGroup" xmlns:wpi="http://schemas.microsoft.com/office/word/2010/wordprocessingInk" xmlns:wne="http://schemas.microsoft.com/office/word/2006/wordml" xmlns:wps="http://schemas.microsoft.com/office/word/2010/wordprocessingShape" mc:Ignorable="w14 w15 w16se w16cid w16 w16cex w16sdtdh wp14">
+<w:ftr xmlns:wpc="http://schemas.microsoft.com/office/word/2010/wordprocessingCanvas" xmlns:cx="http://schemas.microsoft.com/office/drawing/2014/chartex" xmlns:cx1="http://schemas.microsoft.com/office/drawing/2015/9/8/chartex" xmlns:cx2="http://schemas.microsoft.com/office/drawing/2015/10/21/chartex" xmlns:cx3="http://schemas.microsoft.com/office/drawing/2016/5/9/chartex" xmlns:cx4="http://schemas.microsoft.com/office/drawing/2016/5/10/chartex" xmlns:cx5="http://schemas.microsoft.com/office/drawing/2016/5/11/chartex" xmlns:cx6="http://schemas.microsoft.com/office/drawing/2016/5/12/chartex" xmlns:cx7="http://schemas.microsoft.com/office/drawing/2016/5/13/chartex" xmlns:cx8="http://schemas.microsoft.com/office/drawing/2016/5/14/chartex" xmlns:mc="http://schemas.openxmlformats.org/markup-compatibility/2006" xmlns:aink="http://schemas.microsoft.com/office/drawing/2016/ink" xmlns:am3d="http://schemas.microsoft.com/office/drawing/2017/model3d" xmlns:o="urn:schemas-microsoft-com:office:office" xmlns:oel="http://schemas.microsoft.com/office/2019/extlst" xmlns:r="http://schemas.openxmlformats.org/officeDocument/2006/relationships" xmlns:m="http://schemas.openxmlformats.org/officeDocument/2006/math" xmlns:v="urn:schemas-microsoft-com:vml" xmlns:wp14="http://schemas.microsoft.com/office/word/2010/wordprocessingDrawing" xmlns:wp="http://schemas.openxmlformats.org/drawingml/2006/wordprocessingDrawing" xmlns:w10="urn:schemas-microsoft-com:office:word" xmlns:w="http://schemas.openxmlformats.org/wordprocessingml/2006/main" xmlns:w14="http://schemas.microsoft.com/office/word/2010/wordml" xmlns:w15="http://schemas.microsoft.com/office/word/2012/wordml" xmlns:w16cex="http://schemas.microsoft.com/office/word/2018/wordml/cex" xmlns:w16cid="http://schemas.microsoft.com/office/word/2016/wordml/cid" xmlns:w16="http://schemas.microsoft.com/office/word/2018/wordml" xmlns:w16sdtdh="http://schemas.microsoft.com/office/word/2020/wordml/sdtdatahash" xmlns:w16se="http://schemas.microsoft.com/office/word/2015/wordml/symex" xmlns:wpg="http://schemas.microsoft.com/office/word/2010/wordprocessingGroup" xmlns:wpi="http://schemas.microsoft.com/office/word/2010/wordprocessingInk" xmlns:wne="http://schemas.microsoft.com/office/word/2006/wordml" xmlns:wps="http://schemas.microsoft.com/office/word/2010/wordprocessingShape" mc:Ignorable="w14 w15 w16se w16cid w16 w16cex w16sdtdh wp14">
   <w:p>
     <w:pPr>
       <w:pStyle w:val="Footer"/>
@@ -37026,7 +37050,7 @@
 </file>
 
 <file path=word/footer10.xml><?xml version="1.0" encoding="utf-8"?>
-<w:ftr xmlns:wpc="http://schemas.microsoft.com/office/word/2010/wordprocessingCanvas" xmlns:cx="http://schemas.microsoft.com/office/drawing/2014/chartex" xmlns:cx1="http://schemas.microsoft.com/office/drawing/2015/9/8/chartex" xmlns:cx2="http://schemas.microsoft.com/office/drawing/2015/10/21/chartex" xmlns:cx3="http://schemas.microsoft.com/office/drawing/2016/5/9/chartex" xmlns:cx4="http://schemas.microsoft.com/office/drawing/2016/5/10/chartex" xmlns:cx5="http://schemas.microsoft.com/office/drawing/2016/5/11/chartex" xmlns:cx6="http://schemas.microsoft.com/office/drawing/2016/5/12/chartex" xmlns:cx7="http://schemas.microsoft.com/office/drawing/2016/5/13/chartex" xmlns:cx8="http://schemas.microsoft.com/office/drawing/2016/5/14/chartex" xmlns:mc="http://schemas.openxmlformats.org/markup-compatibility/2006" xmlns:aink="http://schemas.microsoft.com/office/drawing/2016/ink" xmlns:am3d="http://schemas.microsoft.com/office/drawing/2017/model3d" xmlns:o="urn:schemas-microsoft-com:office:office" xmlns:oel="http://schemas.microsoft.com/office/2019/extlst" xmlns:r="http://schemas.openxmlformats.org/officeDocument/2006/relationships" xmlns:m="http://schemas.openxmlformats.org/officeDocument/2006/math" xmlns:v="urn:schemas-microsoft-com:vml" xmlns:wp14="http://schemas.microsoft.com/office/word/2010/wordprocessingDrawing" xmlns:wp="http://schemas.openxmlformats.org/drawingml/2006/wordprocessingDrawing" xmlns:w10="urn:schemas-microsoft-com:office:word" xmlns:w="http://schemas.openxmlformats.org/wordprocessingml/2006/main" xmlns:w14="http://schemas.microsoft.com/office/word/2010/wordml" xmlns:w15="http://schemas.microsoft.com/office/word/2012/wordml" xmlns:w16cex="http://schemas.microsoft.com/office/word/2018/wordml/cex" xmlns:w16cid="http://schemas.microsoft.com/office/word/2016/wordml/cid" xmlns:w16="http://schemas.microsoft.com/office/word/2018/wordml" xmlns:w16du="http://schemas.microsoft.com/office/word/2023/wordml/word16du" xmlns:w16sdtdh="http://schemas.microsoft.com/office/word/2020/wordml/sdtdatahash" xmlns:w16se="http://schemas.microsoft.com/office/word/2015/wordml/symex" xmlns:wpg="http://schemas.microsoft.com/office/word/2010/wordprocessingGroup" xmlns:wpi="http://schemas.microsoft.com/office/word/2010/wordprocessingInk" xmlns:wne="http://schemas.microsoft.com/office/word/2006/wordml" xmlns:wps="http://schemas.microsoft.com/office/word/2010/wordprocessingShape" mc:Ignorable="w14 w15 w16se w16cid w16 w16cex w16sdtdh wp14">
+<w:ftr xmlns:wpc="http://schemas.microsoft.com/office/word/2010/wordprocessingCanvas" xmlns:cx="http://schemas.microsoft.com/office/drawing/2014/chartex" xmlns:cx1="http://schemas.microsoft.com/office/drawing/2015/9/8/chartex" xmlns:cx2="http://schemas.microsoft.com/office/drawing/2015/10/21/chartex" xmlns:cx3="http://schemas.microsoft.com/office/drawing/2016/5/9/chartex" xmlns:cx4="http://schemas.microsoft.com/office/drawing/2016/5/10/chartex" xmlns:cx5="http://schemas.microsoft.com/office/drawing/2016/5/11/chartex" xmlns:cx6="http://schemas.microsoft.com/office/drawing/2016/5/12/chartex" xmlns:cx7="http://schemas.microsoft.com/office/drawing/2016/5/13/chartex" xmlns:cx8="http://schemas.microsoft.com/office/drawing/2016/5/14/chartex" xmlns:mc="http://schemas.openxmlformats.org/markup-compatibility/2006" xmlns:aink="http://schemas.microsoft.com/office/drawing/2016/ink" xmlns:am3d="http://schemas.microsoft.com/office/drawing/2017/model3d" xmlns:o="urn:schemas-microsoft-com:office:office" xmlns:oel="http://schemas.microsoft.com/office/2019/extlst" xmlns:r="http://schemas.openxmlformats.org/officeDocument/2006/relationships" xmlns:m="http://schemas.openxmlformats.org/officeDocument/2006/math" xmlns:v="urn:schemas-microsoft-com:vml" xmlns:wp14="http://schemas.microsoft.com/office/word/2010/wordprocessingDrawing" xmlns:wp="http://schemas.openxmlformats.org/drawingml/2006/wordprocessingDrawing" xmlns:w10="urn:schemas-microsoft-com:office:word" xmlns:w="http://schemas.openxmlformats.org/wordprocessingml/2006/main" xmlns:w14="http://schemas.microsoft.com/office/word/2010/wordml" xmlns:w15="http://schemas.microsoft.com/office/word/2012/wordml" xmlns:w16cex="http://schemas.microsoft.com/office/word/2018/wordml/cex" xmlns:w16cid="http://schemas.microsoft.com/office/word/2016/wordml/cid" xmlns:w16="http://schemas.microsoft.com/office/word/2018/wordml" xmlns:w16sdtdh="http://schemas.microsoft.com/office/word/2020/wordml/sdtdatahash" xmlns:w16se="http://schemas.microsoft.com/office/word/2015/wordml/symex" xmlns:wpg="http://schemas.microsoft.com/office/word/2010/wordprocessingGroup" xmlns:wpi="http://schemas.microsoft.com/office/word/2010/wordprocessingInk" xmlns:wne="http://schemas.microsoft.com/office/word/2006/wordml" xmlns:wps="http://schemas.microsoft.com/office/word/2010/wordprocessingShape" mc:Ignorable="w14 w15 w16se w16cid w16 w16cex w16sdtdh wp14">
   <w:p>
     <w:pPr>
       <w:pStyle w:val="Footer"/>
@@ -37079,7 +37103,7 @@
 </file>
 
 <file path=word/footer11.xml><?xml version="1.0" encoding="utf-8"?>
-<w:ftr xmlns:wpc="http://schemas.microsoft.com/office/word/2010/wordprocessingCanvas" xmlns:cx="http://schemas.microsoft.com/office/drawing/2014/chartex" xmlns:cx1="http://schemas.microsoft.com/office/drawing/2015/9/8/chartex" xmlns:cx2="http://schemas.microsoft.com/office/drawing/2015/10/21/chartex" xmlns:cx3="http://schemas.microsoft.com/office/drawing/2016/5/9/chartex" xmlns:cx4="http://schemas.microsoft.com/office/drawing/2016/5/10/chartex" xmlns:cx5="http://schemas.microsoft.com/office/drawing/2016/5/11/chartex" xmlns:cx6="http://schemas.microsoft.com/office/drawing/2016/5/12/chartex" xmlns:cx7="http://schemas.microsoft.com/office/drawing/2016/5/13/chartex" xmlns:cx8="http://schemas.microsoft.com/office/drawing/2016/5/14/chartex" xmlns:mc="http://schemas.openxmlformats.org/markup-compatibility/2006" xmlns:aink="http://schemas.microsoft.com/office/drawing/2016/ink" xmlns:am3d="http://schemas.microsoft.com/office/drawing/2017/model3d" xmlns:o="urn:schemas-microsoft-com:office:office" xmlns:oel="http://schemas.microsoft.com/office/2019/extlst" xmlns:r="http://schemas.openxmlformats.org/officeDocument/2006/relationships" xmlns:m="http://schemas.openxmlformats.org/officeDocument/2006/math" xmlns:v="urn:schemas-microsoft-com:vml" xmlns:wp14="http://schemas.microsoft.com/office/word/2010/wordprocessingDrawing" xmlns:wp="http://schemas.openxmlformats.org/drawingml/2006/wordprocessingDrawing" xmlns:w10="urn:schemas-microsoft-com:office:word" xmlns:w="http://schemas.openxmlformats.org/wordprocessingml/2006/main" xmlns:w14="http://schemas.microsoft.com/office/word/2010/wordml" xmlns:w15="http://schemas.microsoft.com/office/word/2012/wordml" xmlns:w16cex="http://schemas.microsoft.com/office/word/2018/wordml/cex" xmlns:w16cid="http://schemas.microsoft.com/office/word/2016/wordml/cid" xmlns:w16="http://schemas.microsoft.com/office/word/2018/wordml" xmlns:w16du="http://schemas.microsoft.com/office/word/2023/wordml/word16du" xmlns:w16sdtdh="http://schemas.microsoft.com/office/word/2020/wordml/sdtdatahash" xmlns:w16se="http://schemas.microsoft.com/office/word/2015/wordml/symex" xmlns:wpg="http://schemas.microsoft.com/office/word/2010/wordprocessingGroup" xmlns:wpi="http://schemas.microsoft.com/office/word/2010/wordprocessingInk" xmlns:wne="http://schemas.microsoft.com/office/word/2006/wordml" xmlns:wps="http://schemas.microsoft.com/office/word/2010/wordprocessingShape" mc:Ignorable="w14 w15 w16se w16cid w16 w16cex w16sdtdh wp14">
+<w:ftr xmlns:wpc="http://schemas.microsoft.com/office/word/2010/wordprocessingCanvas" xmlns:cx="http://schemas.microsoft.com/office/drawing/2014/chartex" xmlns:cx1="http://schemas.microsoft.com/office/drawing/2015/9/8/chartex" xmlns:cx2="http://schemas.microsoft.com/office/drawing/2015/10/21/chartex" xmlns:cx3="http://schemas.microsoft.com/office/drawing/2016/5/9/chartex" xmlns:cx4="http://schemas.microsoft.com/office/drawing/2016/5/10/chartex" xmlns:cx5="http://schemas.microsoft.com/office/drawing/2016/5/11/chartex" xmlns:cx6="http://schemas.microsoft.com/office/drawing/2016/5/12/chartex" xmlns:cx7="http://schemas.microsoft.com/office/drawing/2016/5/13/chartex" xmlns:cx8="http://schemas.microsoft.com/office/drawing/2016/5/14/chartex" xmlns:mc="http://schemas.openxmlformats.org/markup-compatibility/2006" xmlns:aink="http://schemas.microsoft.com/office/drawing/2016/ink" xmlns:am3d="http://schemas.microsoft.com/office/drawing/2017/model3d" xmlns:o="urn:schemas-microsoft-com:office:office" xmlns:oel="http://schemas.microsoft.com/office/2019/extlst" xmlns:r="http://schemas.openxmlformats.org/officeDocument/2006/relationships" xmlns:m="http://schemas.openxmlformats.org/officeDocument/2006/math" xmlns:v="urn:schemas-microsoft-com:vml" xmlns:wp14="http://schemas.microsoft.com/office/word/2010/wordprocessingDrawing" xmlns:wp="http://schemas.openxmlformats.org/drawingml/2006/wordprocessingDrawing" xmlns:w10="urn:schemas-microsoft-com:office:word" xmlns:w="http://schemas.openxmlformats.org/wordprocessingml/2006/main" xmlns:w14="http://schemas.microsoft.com/office/word/2010/wordml" xmlns:w15="http://schemas.microsoft.com/office/word/2012/wordml" xmlns:w16cex="http://schemas.microsoft.com/office/word/2018/wordml/cex" xmlns:w16cid="http://schemas.microsoft.com/office/word/2016/wordml/cid" xmlns:w16="http://schemas.microsoft.com/office/word/2018/wordml" xmlns:w16sdtdh="http://schemas.microsoft.com/office/word/2020/wordml/sdtdatahash" xmlns:w16se="http://schemas.microsoft.com/office/word/2015/wordml/symex" xmlns:wpg="http://schemas.microsoft.com/office/word/2010/wordprocessingGroup" xmlns:wpi="http://schemas.microsoft.com/office/word/2010/wordprocessingInk" xmlns:wne="http://schemas.microsoft.com/office/word/2006/wordml" xmlns:wps="http://schemas.microsoft.com/office/word/2010/wordprocessingShape" mc:Ignorable="w14 w15 w16se w16cid w16 w16cex w16sdtdh wp14">
   <w:p>
     <w:pPr>
       <w:pStyle w:val="Footer"/>
@@ -37130,7 +37154,7 @@
 </file>
 
 <file path=word/footer12.xml><?xml version="1.0" encoding="utf-8"?>
-<w:ftr xmlns:wpc="http://schemas.microsoft.com/office/word/2010/wordprocessingCanvas" xmlns:cx="http://schemas.microsoft.com/office/drawing/2014/chartex" xmlns:cx1="http://schemas.microsoft.com/office/drawing/2015/9/8/chartex" xmlns:cx2="http://schemas.microsoft.com/office/drawing/2015/10/21/chartex" xmlns:cx3="http://schemas.microsoft.com/office/drawing/2016/5/9/chartex" xmlns:cx4="http://schemas.microsoft.com/office/drawing/2016/5/10/chartex" xmlns:cx5="http://schemas.microsoft.com/office/drawing/2016/5/11/chartex" xmlns:cx6="http://schemas.microsoft.com/office/drawing/2016/5/12/chartex" xmlns:cx7="http://schemas.microsoft.com/office/drawing/2016/5/13/chartex" xmlns:cx8="http://schemas.microsoft.com/office/drawing/2016/5/14/chartex" xmlns:mc="http://schemas.openxmlformats.org/markup-compatibility/2006" xmlns:aink="http://schemas.microsoft.com/office/drawing/2016/ink" xmlns:am3d="http://schemas.microsoft.com/office/drawing/2017/model3d" xmlns:o="urn:schemas-microsoft-com:office:office" xmlns:oel="http://schemas.microsoft.com/office/2019/extlst" xmlns:r="http://schemas.openxmlformats.org/officeDocument/2006/relationships" xmlns:m="http://schemas.openxmlformats.org/officeDocument/2006/math" xmlns:v="urn:schemas-microsoft-com:vml" xmlns:wp14="http://schemas.microsoft.com/office/word/2010/wordprocessingDrawing" xmlns:wp="http://schemas.openxmlformats.org/drawingml/2006/wordprocessingDrawing" xmlns:w10="urn:schemas-microsoft-com:office:word" xmlns:w="http://schemas.openxmlformats.org/wordprocessingml/2006/main" xmlns:w14="http://schemas.microsoft.com/office/word/2010/wordml" xmlns:w15="http://schemas.microsoft.com/office/word/2012/wordml" xmlns:w16cex="http://schemas.microsoft.com/office/word/2018/wordml/cex" xmlns:w16cid="http://schemas.microsoft.com/office/word/2016/wordml/cid" xmlns:w16="http://schemas.microsoft.com/office/word/2018/wordml" xmlns:w16du="http://schemas.microsoft.com/office/word/2023/wordml/word16du" xmlns:w16sdtdh="http://schemas.microsoft.com/office/word/2020/wordml/sdtdatahash" xmlns:w16se="http://schemas.microsoft.com/office/word/2015/wordml/symex" xmlns:wpg="http://schemas.microsoft.com/office/word/2010/wordprocessingGroup" xmlns:wpi="http://schemas.microsoft.com/office/word/2010/wordprocessingInk" xmlns:wne="http://schemas.microsoft.com/office/word/2006/wordml" xmlns:wps="http://schemas.microsoft.com/office/word/2010/wordprocessingShape" mc:Ignorable="w14 w15 w16se w16cid w16 w16cex w16sdtdh wp14">
+<w:ftr xmlns:wpc="http://schemas.microsoft.com/office/word/2010/wordprocessingCanvas" xmlns:cx="http://schemas.microsoft.com/office/drawing/2014/chartex" xmlns:cx1="http://schemas.microsoft.com/office/drawing/2015/9/8/chartex" xmlns:cx2="http://schemas.microsoft.com/office/drawing/2015/10/21/chartex" xmlns:cx3="http://schemas.microsoft.com/office/drawing/2016/5/9/chartex" xmlns:cx4="http://schemas.microsoft.com/office/drawing/2016/5/10/chartex" xmlns:cx5="http://schemas.microsoft.com/office/drawing/2016/5/11/chartex" xmlns:cx6="http://schemas.microsoft.com/office/drawing/2016/5/12/chartex" xmlns:cx7="http://schemas.microsoft.com/office/drawing/2016/5/13/chartex" xmlns:cx8="http://schemas.microsoft.com/office/drawing/2016/5/14/chartex" xmlns:mc="http://schemas.openxmlformats.org/markup-compatibility/2006" xmlns:aink="http://schemas.microsoft.com/office/drawing/2016/ink" xmlns:am3d="http://schemas.microsoft.com/office/drawing/2017/model3d" xmlns:o="urn:schemas-microsoft-com:office:office" xmlns:oel="http://schemas.microsoft.com/office/2019/extlst" xmlns:r="http://schemas.openxmlformats.org/officeDocument/2006/relationships" xmlns:m="http://schemas.openxmlformats.org/officeDocument/2006/math" xmlns:v="urn:schemas-microsoft-com:vml" xmlns:wp14="http://schemas.microsoft.com/office/word/2010/wordprocessingDrawing" xmlns:wp="http://schemas.openxmlformats.org/drawingml/2006/wordprocessingDrawing" xmlns:w10="urn:schemas-microsoft-com:office:word" xmlns:w="http://schemas.openxmlformats.org/wordprocessingml/2006/main" xmlns:w14="http://schemas.microsoft.com/office/word/2010/wordml" xmlns:w15="http://schemas.microsoft.com/office/word/2012/wordml" xmlns:w16cex="http://schemas.microsoft.com/office/word/2018/wordml/cex" xmlns:w16cid="http://schemas.microsoft.com/office/word/2016/wordml/cid" xmlns:w16="http://schemas.microsoft.com/office/word/2018/wordml" xmlns:w16sdtdh="http://schemas.microsoft.com/office/word/2020/wordml/sdtdatahash" xmlns:w16se="http://schemas.microsoft.com/office/word/2015/wordml/symex" xmlns:wpg="http://schemas.microsoft.com/office/word/2010/wordprocessingGroup" xmlns:wpi="http://schemas.microsoft.com/office/word/2010/wordprocessingInk" xmlns:wne="http://schemas.microsoft.com/office/word/2006/wordml" xmlns:wps="http://schemas.microsoft.com/office/word/2010/wordprocessingShape" mc:Ignorable="w14 w15 w16se w16cid w16 w16cex w16sdtdh wp14">
   <w:p>
     <w:pPr>
       <w:pStyle w:val="Footer"/>
@@ -37183,7 +37207,7 @@
 </file>
 
 <file path=word/footer13.xml><?xml version="1.0" encoding="utf-8"?>
-<w:ftr xmlns:wpc="http://schemas.microsoft.com/office/word/2010/wordprocessingCanvas" xmlns:cx="http://schemas.microsoft.com/office/drawing/2014/chartex" xmlns:cx1="http://schemas.microsoft.com/office/drawing/2015/9/8/chartex" xmlns:cx2="http://schemas.microsoft.com/office/drawing/2015/10/21/chartex" xmlns:cx3="http://schemas.microsoft.com/office/drawing/2016/5/9/chartex" xmlns:cx4="http://schemas.microsoft.com/office/drawing/2016/5/10/chartex" xmlns:cx5="http://schemas.microsoft.com/office/drawing/2016/5/11/chartex" xmlns:cx6="http://schemas.microsoft.com/office/drawing/2016/5/12/chartex" xmlns:cx7="http://schemas.microsoft.com/office/drawing/2016/5/13/chartex" xmlns:cx8="http://schemas.microsoft.com/office/drawing/2016/5/14/chartex" xmlns:mc="http://schemas.openxmlformats.org/markup-compatibility/2006" xmlns:aink="http://schemas.microsoft.com/office/drawing/2016/ink" xmlns:am3d="http://schemas.microsoft.com/office/drawing/2017/model3d" xmlns:o="urn:schemas-microsoft-com:office:office" xmlns:oel="http://schemas.microsoft.com/office/2019/extlst" xmlns:r="http://schemas.openxmlformats.org/officeDocument/2006/relationships" xmlns:m="http://schemas.openxmlformats.org/officeDocument/2006/math" xmlns:v="urn:schemas-microsoft-com:vml" xmlns:wp14="http://schemas.microsoft.com/office/word/2010/wordprocessingDrawing" xmlns:wp="http://schemas.openxmlformats.org/drawingml/2006/wordprocessingDrawing" xmlns:w10="urn:schemas-microsoft-com:office:word" xmlns:w="http://schemas.openxmlformats.org/wordprocessingml/2006/main" xmlns:w14="http://schemas.microsoft.com/office/word/2010/wordml" xmlns:w15="http://schemas.microsoft.com/office/word/2012/wordml" xmlns:w16cex="http://schemas.microsoft.com/office/word/2018/wordml/cex" xmlns:w16cid="http://schemas.microsoft.com/office/word/2016/wordml/cid" xmlns:w16="http://schemas.microsoft.com/office/word/2018/wordml" xmlns:w16du="http://schemas.microsoft.com/office/word/2023/wordml/word16du" xmlns:w16sdtdh="http://schemas.microsoft.com/office/word/2020/wordml/sdtdatahash" xmlns:w16se="http://schemas.microsoft.com/office/word/2015/wordml/symex" xmlns:wpg="http://schemas.microsoft.com/office/word/2010/wordprocessingGroup" xmlns:wpi="http://schemas.microsoft.com/office/word/2010/wordprocessingInk" xmlns:wne="http://schemas.microsoft.com/office/word/2006/wordml" xmlns:wps="http://schemas.microsoft.com/office/word/2010/wordprocessingShape" mc:Ignorable="w14 w15 w16se w16cid w16 w16cex w16sdtdh wp14">
+<w:ftr xmlns:wpc="http://schemas.microsoft.com/office/word/2010/wordprocessingCanvas" xmlns:cx="http://schemas.microsoft.com/office/drawing/2014/chartex" xmlns:cx1="http://schemas.microsoft.com/office/drawing/2015/9/8/chartex" xmlns:cx2="http://schemas.microsoft.com/office/drawing/2015/10/21/chartex" xmlns:cx3="http://schemas.microsoft.com/office/drawing/2016/5/9/chartex" xmlns:cx4="http://schemas.microsoft.com/office/drawing/2016/5/10/chartex" xmlns:cx5="http://schemas.microsoft.com/office/drawing/2016/5/11/chartex" xmlns:cx6="http://schemas.microsoft.com/office/drawing/2016/5/12/chartex" xmlns:cx7="http://schemas.microsoft.com/office/drawing/2016/5/13/chartex" xmlns:cx8="http://schemas.microsoft.com/office/drawing/2016/5/14/chartex" xmlns:mc="http://schemas.openxmlformats.org/markup-compatibility/2006" xmlns:aink="http://schemas.microsoft.com/office/drawing/2016/ink" xmlns:am3d="http://schemas.microsoft.com/office/drawing/2017/model3d" xmlns:o="urn:schemas-microsoft-com:office:office" xmlns:oel="http://schemas.microsoft.com/office/2019/extlst" xmlns:r="http://schemas.openxmlformats.org/officeDocument/2006/relationships" xmlns:m="http://schemas.openxmlformats.org/officeDocument/2006/math" xmlns:v="urn:schemas-microsoft-com:vml" xmlns:wp14="http://schemas.microsoft.com/office/word/2010/wordprocessingDrawing" xmlns:wp="http://schemas.openxmlformats.org/drawingml/2006/wordprocessingDrawing" xmlns:w10="urn:schemas-microsoft-com:office:word" xmlns:w="http://schemas.openxmlformats.org/wordprocessingml/2006/main" xmlns:w14="http://schemas.microsoft.com/office/word/2010/wordml" xmlns:w15="http://schemas.microsoft.com/office/word/2012/wordml" xmlns:w16cex="http://schemas.microsoft.com/office/word/2018/wordml/cex" xmlns:w16cid="http://schemas.microsoft.com/office/word/2016/wordml/cid" xmlns:w16="http://schemas.microsoft.com/office/word/2018/wordml" xmlns:w16sdtdh="http://schemas.microsoft.com/office/word/2020/wordml/sdtdatahash" xmlns:w16se="http://schemas.microsoft.com/office/word/2015/wordml/symex" xmlns:wpg="http://schemas.microsoft.com/office/word/2010/wordprocessingGroup" xmlns:wpi="http://schemas.microsoft.com/office/word/2010/wordprocessingInk" xmlns:wne="http://schemas.microsoft.com/office/word/2006/wordml" xmlns:wps="http://schemas.microsoft.com/office/word/2010/wordprocessingShape" mc:Ignorable="w14 w15 w16se w16cid w16 w16cex w16sdtdh wp14">
   <w:p>
     <w:pPr>
       <w:pStyle w:val="Footer"/>
@@ -37236,7 +37260,7 @@
 </file>
 
 <file path=word/footer14.xml><?xml version="1.0" encoding="utf-8"?>
-<w:ftr xmlns:wpc="http://schemas.microsoft.com/office/word/2010/wordprocessingCanvas" xmlns:cx="http://schemas.microsoft.com/office/drawing/2014/chartex" xmlns:cx1="http://schemas.microsoft.com/office/drawing/2015/9/8/chartex" xmlns:cx2="http://schemas.microsoft.com/office/drawing/2015/10/21/chartex" xmlns:cx3="http://schemas.microsoft.com/office/drawing/2016/5/9/chartex" xmlns:cx4="http://schemas.microsoft.com/office/drawing/2016/5/10/chartex" xmlns:cx5="http://schemas.microsoft.com/office/drawing/2016/5/11/chartex" xmlns:cx6="http://schemas.microsoft.com/office/drawing/2016/5/12/chartex" xmlns:cx7="http://schemas.microsoft.com/office/drawing/2016/5/13/chartex" xmlns:cx8="http://schemas.microsoft.com/office/drawing/2016/5/14/chartex" xmlns:mc="http://schemas.openxmlformats.org/markup-compatibility/2006" xmlns:aink="http://schemas.microsoft.com/office/drawing/2016/ink" xmlns:am3d="http://schemas.microsoft.com/office/drawing/2017/model3d" xmlns:o="urn:schemas-microsoft-com:office:office" xmlns:oel="http://schemas.microsoft.com/office/2019/extlst" xmlns:r="http://schemas.openxmlformats.org/officeDocument/2006/relationships" xmlns:m="http://schemas.openxmlformats.org/officeDocument/2006/math" xmlns:v="urn:schemas-microsoft-com:vml" xmlns:wp14="http://schemas.microsoft.com/office/word/2010/wordprocessingDrawing" xmlns:wp="http://schemas.openxmlformats.org/drawingml/2006/wordprocessingDrawing" xmlns:w10="urn:schemas-microsoft-com:office:word" xmlns:w="http://schemas.openxmlformats.org/wordprocessingml/2006/main" xmlns:w14="http://schemas.microsoft.com/office/word/2010/wordml" xmlns:w15="http://schemas.microsoft.com/office/word/2012/wordml" xmlns:w16cex="http://schemas.microsoft.com/office/word/2018/wordml/cex" xmlns:w16cid="http://schemas.microsoft.com/office/word/2016/wordml/cid" xmlns:w16="http://schemas.microsoft.com/office/word/2018/wordml" xmlns:w16du="http://schemas.microsoft.com/office/word/2023/wordml/word16du" xmlns:w16sdtdh="http://schemas.microsoft.com/office/word/2020/wordml/sdtdatahash" xmlns:w16se="http://schemas.microsoft.com/office/word/2015/wordml/symex" xmlns:wpg="http://schemas.microsoft.com/office/word/2010/wordprocessingGroup" xmlns:wpi="http://schemas.microsoft.com/office/word/2010/wordprocessingInk" xmlns:wne="http://schemas.microsoft.com/office/word/2006/wordml" xmlns:wps="http://schemas.microsoft.com/office/word/2010/wordprocessingShape" mc:Ignorable="w14 w15 w16se w16cid w16 w16cex w16sdtdh wp14">
+<w:ftr xmlns:wpc="http://schemas.microsoft.com/office/word/2010/wordprocessingCanvas" xmlns:cx="http://schemas.microsoft.com/office/drawing/2014/chartex" xmlns:cx1="http://schemas.microsoft.com/office/drawing/2015/9/8/chartex" xmlns:cx2="http://schemas.microsoft.com/office/drawing/2015/10/21/chartex" xmlns:cx3="http://schemas.microsoft.com/office/drawing/2016/5/9/chartex" xmlns:cx4="http://schemas.microsoft.com/office/drawing/2016/5/10/chartex" xmlns:cx5="http://schemas.microsoft.com/office/drawing/2016/5/11/chartex" xmlns:cx6="http://schemas.microsoft.com/office/drawing/2016/5/12/chartex" xmlns:cx7="http://schemas.microsoft.com/office/drawing/2016/5/13/chartex" xmlns:cx8="http://schemas.microsoft.com/office/drawing/2016/5/14/chartex" xmlns:mc="http://schemas.openxmlformats.org/markup-compatibility/2006" xmlns:aink="http://schemas.microsoft.com/office/drawing/2016/ink" xmlns:am3d="http://schemas.microsoft.com/office/drawing/2017/model3d" xmlns:o="urn:schemas-microsoft-com:office:office" xmlns:oel="http://schemas.microsoft.com/office/2019/extlst" xmlns:r="http://schemas.openxmlformats.org/officeDocument/2006/relationships" xmlns:m="http://schemas.openxmlformats.org/officeDocument/2006/math" xmlns:v="urn:schemas-microsoft-com:vml" xmlns:wp14="http://schemas.microsoft.com/office/word/2010/wordprocessingDrawing" xmlns:wp="http://schemas.openxmlformats.org/drawingml/2006/wordprocessingDrawing" xmlns:w10="urn:schemas-microsoft-com:office:word" xmlns:w="http://schemas.openxmlformats.org/wordprocessingml/2006/main" xmlns:w14="http://schemas.microsoft.com/office/word/2010/wordml" xmlns:w15="http://schemas.microsoft.com/office/word/2012/wordml" xmlns:w16cex="http://schemas.microsoft.com/office/word/2018/wordml/cex" xmlns:w16cid="http://schemas.microsoft.com/office/word/2016/wordml/cid" xmlns:w16="http://schemas.microsoft.com/office/word/2018/wordml" xmlns:w16sdtdh="http://schemas.microsoft.com/office/word/2020/wordml/sdtdatahash" xmlns:w16se="http://schemas.microsoft.com/office/word/2015/wordml/symex" xmlns:wpg="http://schemas.microsoft.com/office/word/2010/wordprocessingGroup" xmlns:wpi="http://schemas.microsoft.com/office/word/2010/wordprocessingInk" xmlns:wne="http://schemas.microsoft.com/office/word/2006/wordml" xmlns:wps="http://schemas.microsoft.com/office/word/2010/wordprocessingShape" mc:Ignorable="w14 w15 w16se w16cid w16 w16cex w16sdtdh wp14">
   <w:p>
     <w:pPr>
       <w:pStyle w:val="Footer"/>
@@ -37291,7 +37315,7 @@
 </file>
 
 <file path=word/footer15.xml><?xml version="1.0" encoding="utf-8"?>
-<w:ftr xmlns:wpc="http://schemas.microsoft.com/office/word/2010/wordprocessingCanvas" xmlns:cx="http://schemas.microsoft.com/office/drawing/2014/chartex" xmlns:cx1="http://schemas.microsoft.com/office/drawing/2015/9/8/chartex" xmlns:cx2="http://schemas.microsoft.com/office/drawing/2015/10/21/chartex" xmlns:cx3="http://schemas.microsoft.com/office/drawing/2016/5/9/chartex" xmlns:cx4="http://schemas.microsoft.com/office/drawing/2016/5/10/chartex" xmlns:cx5="http://schemas.microsoft.com/office/drawing/2016/5/11/chartex" xmlns:cx6="http://schemas.microsoft.com/office/drawing/2016/5/12/chartex" xmlns:cx7="http://schemas.microsoft.com/office/drawing/2016/5/13/chartex" xmlns:cx8="http://schemas.microsoft.com/office/drawing/2016/5/14/chartex" xmlns:mc="http://schemas.openxmlformats.org/markup-compatibility/2006" xmlns:aink="http://schemas.microsoft.com/office/drawing/2016/ink" xmlns:am3d="http://schemas.microsoft.com/office/drawing/2017/model3d" xmlns:o="urn:schemas-microsoft-com:office:office" xmlns:oel="http://schemas.microsoft.com/office/2019/extlst" xmlns:r="http://schemas.openxmlformats.org/officeDocument/2006/relationships" xmlns:m="http://schemas.openxmlformats.org/officeDocument/2006/math" xmlns:v="urn:schemas-microsoft-com:vml" xmlns:wp14="http://schemas.microsoft.com/office/word/2010/wordprocessingDrawing" xmlns:wp="http://schemas.openxmlformats.org/drawingml/2006/wordprocessingDrawing" xmlns:w10="urn:schemas-microsoft-com:office:word" xmlns:w="http://schemas.openxmlformats.org/wordprocessingml/2006/main" xmlns:w14="http://schemas.microsoft.com/office/word/2010/wordml" xmlns:w15="http://schemas.microsoft.com/office/word/2012/wordml" xmlns:w16cex="http://schemas.microsoft.com/office/word/2018/wordml/cex" xmlns:w16cid="http://schemas.microsoft.com/office/word/2016/wordml/cid" xmlns:w16="http://schemas.microsoft.com/office/word/2018/wordml" xmlns:w16du="http://schemas.microsoft.com/office/word/2023/wordml/word16du" xmlns:w16sdtdh="http://schemas.microsoft.com/office/word/2020/wordml/sdtdatahash" xmlns:w16se="http://schemas.microsoft.com/office/word/2015/wordml/symex" xmlns:wpg="http://schemas.microsoft.com/office/word/2010/wordprocessingGroup" xmlns:wpi="http://schemas.microsoft.com/office/word/2010/wordprocessingInk" xmlns:wne="http://schemas.microsoft.com/office/word/2006/wordml" xmlns:wps="http://schemas.microsoft.com/office/word/2010/wordprocessingShape" mc:Ignorable="w14 w15 w16se w16cid w16 w16cex w16sdtdh wp14">
+<w:ftr xmlns:wpc="http://schemas.microsoft.com/office/word/2010/wordprocessingCanvas" xmlns:cx="http://schemas.microsoft.com/office/drawing/2014/chartex" xmlns:cx1="http://schemas.microsoft.com/office/drawing/2015/9/8/chartex" xmlns:cx2="http://schemas.microsoft.com/office/drawing/2015/10/21/chartex" xmlns:cx3="http://schemas.microsoft.com/office/drawing/2016/5/9/chartex" xmlns:cx4="http://schemas.microsoft.com/office/drawing/2016/5/10/chartex" xmlns:cx5="http://schemas.microsoft.com/office/drawing/2016/5/11/chartex" xmlns:cx6="http://schemas.microsoft.com/office/drawing/2016/5/12/chartex" xmlns:cx7="http://schemas.microsoft.com/office/drawing/2016/5/13/chartex" xmlns:cx8="http://schemas.microsoft.com/office/drawing/2016/5/14/chartex" xmlns:mc="http://schemas.openxmlformats.org/markup-compatibility/2006" xmlns:aink="http://schemas.microsoft.com/office/drawing/2016/ink" xmlns:am3d="http://schemas.microsoft.com/office/drawing/2017/model3d" xmlns:o="urn:schemas-microsoft-com:office:office" xmlns:oel="http://schemas.microsoft.com/office/2019/extlst" xmlns:r="http://schemas.openxmlformats.org/officeDocument/2006/relationships" xmlns:m="http://schemas.openxmlformats.org/officeDocument/2006/math" xmlns:v="urn:schemas-microsoft-com:vml" xmlns:wp14="http://schemas.microsoft.com/office/word/2010/wordprocessingDrawing" xmlns:wp="http://schemas.openxmlformats.org/drawingml/2006/wordprocessingDrawing" xmlns:w10="urn:schemas-microsoft-com:office:word" xmlns:w="http://schemas.openxmlformats.org/wordprocessingml/2006/main" xmlns:w14="http://schemas.microsoft.com/office/word/2010/wordml" xmlns:w15="http://schemas.microsoft.com/office/word/2012/wordml" xmlns:w16cex="http://schemas.microsoft.com/office/word/2018/wordml/cex" xmlns:w16cid="http://schemas.microsoft.com/office/word/2016/wordml/cid" xmlns:w16="http://schemas.microsoft.com/office/word/2018/wordml" xmlns:w16sdtdh="http://schemas.microsoft.com/office/word/2020/wordml/sdtdatahash" xmlns:w16se="http://schemas.microsoft.com/office/word/2015/wordml/symex" xmlns:wpg="http://schemas.microsoft.com/office/word/2010/wordprocessingGroup" xmlns:wpi="http://schemas.microsoft.com/office/word/2010/wordprocessingInk" xmlns:wne="http://schemas.microsoft.com/office/word/2006/wordml" xmlns:wps="http://schemas.microsoft.com/office/word/2010/wordprocessingShape" mc:Ignorable="w14 w15 w16se w16cid w16 w16cex w16sdtdh wp14">
   <w:p>
     <w:pPr>
       <w:pStyle w:val="Footer"/>
@@ -37344,7 +37368,7 @@
 </file>
 
 <file path=word/footer16.xml><?xml version="1.0" encoding="utf-8"?>
-<w:ftr xmlns:wpc="http://schemas.microsoft.com/office/word/2010/wordprocessingCanvas" xmlns:cx="http://schemas.microsoft.com/office/drawing/2014/chartex" xmlns:cx1="http://schemas.microsoft.com/office/drawing/2015/9/8/chartex" xmlns:cx2="http://schemas.microsoft.com/office/drawing/2015/10/21/chartex" xmlns:cx3="http://schemas.microsoft.com/office/drawing/2016/5/9/chartex" xmlns:cx4="http://schemas.microsoft.com/office/drawing/2016/5/10/chartex" xmlns:cx5="http://schemas.microsoft.com/office/drawing/2016/5/11/chartex" xmlns:cx6="http://schemas.microsoft.com/office/drawing/2016/5/12/chartex" xmlns:cx7="http://schemas.microsoft.com/office/drawing/2016/5/13/chartex" xmlns:cx8="http://schemas.microsoft.com/office/drawing/2016/5/14/chartex" xmlns:mc="http://schemas.openxmlformats.org/markup-compatibility/2006" xmlns:aink="http://schemas.microsoft.com/office/drawing/2016/ink" xmlns:am3d="http://schemas.microsoft.com/office/drawing/2017/model3d" xmlns:o="urn:schemas-microsoft-com:office:office" xmlns:oel="http://schemas.microsoft.com/office/2019/extlst" xmlns:r="http://schemas.openxmlformats.org/officeDocument/2006/relationships" xmlns:m="http://schemas.openxmlformats.org/officeDocument/2006/math" xmlns:v="urn:schemas-microsoft-com:vml" xmlns:wp14="http://schemas.microsoft.com/office/word/2010/wordprocessingDrawing" xmlns:wp="http://schemas.openxmlformats.org/drawingml/2006/wordprocessingDrawing" xmlns:w10="urn:schemas-microsoft-com:office:word" xmlns:w="http://schemas.openxmlformats.org/wordprocessingml/2006/main" xmlns:w14="http://schemas.microsoft.com/office/word/2010/wordml" xmlns:w15="http://schemas.microsoft.com/office/word/2012/wordml" xmlns:w16cex="http://schemas.microsoft.com/office/word/2018/wordml/cex" xmlns:w16cid="http://schemas.microsoft.com/office/word/2016/wordml/cid" xmlns:w16="http://schemas.microsoft.com/office/word/2018/wordml" xmlns:w16du="http://schemas.microsoft.com/office/word/2023/wordml/word16du" xmlns:w16sdtdh="http://schemas.microsoft.com/office/word/2020/wordml/sdtdatahash" xmlns:w16se="http://schemas.microsoft.com/office/word/2015/wordml/symex" xmlns:wpg="http://schemas.microsoft.com/office/word/2010/wordprocessingGroup" xmlns:wpi="http://schemas.microsoft.com/office/word/2010/wordprocessingInk" xmlns:wne="http://schemas.microsoft.com/office/word/2006/wordml" xmlns:wps="http://schemas.microsoft.com/office/word/2010/wordprocessingShape" mc:Ignorable="w14 w15 w16se w16cid w16 w16cex w16sdtdh wp14">
+<w:ftr xmlns:wpc="http://schemas.microsoft.com/office/word/2010/wordprocessingCanvas" xmlns:cx="http://schemas.microsoft.com/office/drawing/2014/chartex" xmlns:cx1="http://schemas.microsoft.com/office/drawing/2015/9/8/chartex" xmlns:cx2="http://schemas.microsoft.com/office/drawing/2015/10/21/chartex" xmlns:cx3="http://schemas.microsoft.com/office/drawing/2016/5/9/chartex" xmlns:cx4="http://schemas.microsoft.com/office/drawing/2016/5/10/chartex" xmlns:cx5="http://schemas.microsoft.com/office/drawing/2016/5/11/chartex" xmlns:cx6="http://schemas.microsoft.com/office/drawing/2016/5/12/chartex" xmlns:cx7="http://schemas.microsoft.com/office/drawing/2016/5/13/chartex" xmlns:cx8="http://schemas.microsoft.com/office/drawing/2016/5/14/chartex" xmlns:mc="http://schemas.openxmlformats.org/markup-compatibility/2006" xmlns:aink="http://schemas.microsoft.com/office/drawing/2016/ink" xmlns:am3d="http://schemas.microsoft.com/office/drawing/2017/model3d" xmlns:o="urn:schemas-microsoft-com:office:office" xmlns:oel="http://schemas.microsoft.com/office/2019/extlst" xmlns:r="http://schemas.openxmlformats.org/officeDocument/2006/relationships" xmlns:m="http://schemas.openxmlformats.org/officeDocument/2006/math" xmlns:v="urn:schemas-microsoft-com:vml" xmlns:wp14="http://schemas.microsoft.com/office/word/2010/wordprocessingDrawing" xmlns:wp="http://schemas.openxmlformats.org/drawingml/2006/wordprocessingDrawing" xmlns:w10="urn:schemas-microsoft-com:office:word" xmlns:w="http://schemas.openxmlformats.org/wordprocessingml/2006/main" xmlns:w14="http://schemas.microsoft.com/office/word/2010/wordml" xmlns:w15="http://schemas.microsoft.com/office/word/2012/wordml" xmlns:w16cex="http://schemas.microsoft.com/office/word/2018/wordml/cex" xmlns:w16cid="http://schemas.microsoft.com/office/word/2016/wordml/cid" xmlns:w16="http://schemas.microsoft.com/office/word/2018/wordml" xmlns:w16sdtdh="http://schemas.microsoft.com/office/word/2020/wordml/sdtdatahash" xmlns:w16se="http://schemas.microsoft.com/office/word/2015/wordml/symex" xmlns:wpg="http://schemas.microsoft.com/office/word/2010/wordprocessingGroup" xmlns:wpi="http://schemas.microsoft.com/office/word/2010/wordprocessingInk" xmlns:wne="http://schemas.microsoft.com/office/word/2006/wordml" xmlns:wps="http://schemas.microsoft.com/office/word/2010/wordprocessingShape" mc:Ignorable="w14 w15 w16se w16cid w16 w16cex w16sdtdh wp14">
   <w:p>
     <w:pPr>
       <w:pStyle w:val="Footer"/>
@@ -37397,7 +37421,7 @@
 </file>
 
 <file path=word/footer17.xml><?xml version="1.0" encoding="utf-8"?>
-<w:ftr xmlns:wpc="http://schemas.microsoft.com/office/word/2010/wordprocessingCanvas" xmlns:cx="http://schemas.microsoft.com/office/drawing/2014/chartex" xmlns:cx1="http://schemas.microsoft.com/office/drawing/2015/9/8/chartex" xmlns:cx2="http://schemas.microsoft.com/office/drawing/2015/10/21/chartex" xmlns:cx3="http://schemas.microsoft.com/office/drawing/2016/5/9/chartex" xmlns:cx4="http://schemas.microsoft.com/office/drawing/2016/5/10/chartex" xmlns:cx5="http://schemas.microsoft.com/office/drawing/2016/5/11/chartex" xmlns:cx6="http://schemas.microsoft.com/office/drawing/2016/5/12/chartex" xmlns:cx7="http://schemas.microsoft.com/office/drawing/2016/5/13/chartex" xmlns:cx8="http://schemas.microsoft.com/office/drawing/2016/5/14/chartex" xmlns:mc="http://schemas.openxmlformats.org/markup-compatibility/2006" xmlns:aink="http://schemas.microsoft.com/office/drawing/2016/ink" xmlns:am3d="http://schemas.microsoft.com/office/drawing/2017/model3d" xmlns:o="urn:schemas-microsoft-com:office:office" xmlns:oel="http://schemas.microsoft.com/office/2019/extlst" xmlns:r="http://schemas.openxmlformats.org/officeDocument/2006/relationships" xmlns:m="http://schemas.openxmlformats.org/officeDocument/2006/math" xmlns:v="urn:schemas-microsoft-com:vml" xmlns:wp14="http://schemas.microsoft.com/office/word/2010/wordprocessingDrawing" xmlns:wp="http://schemas.openxmlformats.org/drawingml/2006/wordprocessingDrawing" xmlns:w10="urn:schemas-microsoft-com:office:word" xmlns:w="http://schemas.openxmlformats.org/wordprocessingml/2006/main" xmlns:w14="http://schemas.microsoft.com/office/word/2010/wordml" xmlns:w15="http://schemas.microsoft.com/office/word/2012/wordml" xmlns:w16cex="http://schemas.microsoft.com/office/word/2018/wordml/cex" xmlns:w16cid="http://schemas.microsoft.com/office/word/2016/wordml/cid" xmlns:w16="http://schemas.microsoft.com/office/word/2018/wordml" xmlns:w16du="http://schemas.microsoft.com/office/word/2023/wordml/word16du" xmlns:w16sdtdh="http://schemas.microsoft.com/office/word/2020/wordml/sdtdatahash" xmlns:w16se="http://schemas.microsoft.com/office/word/2015/wordml/symex" xmlns:wpg="http://schemas.microsoft.com/office/word/2010/wordprocessingGroup" xmlns:wpi="http://schemas.microsoft.com/office/word/2010/wordprocessingInk" xmlns:wne="http://schemas.microsoft.com/office/word/2006/wordml" xmlns:wps="http://schemas.microsoft.com/office/word/2010/wordprocessingShape" mc:Ignorable="w14 w15 w16se w16cid w16 w16cex w16sdtdh wp14">
+<w:ftr xmlns:wpc="http://schemas.microsoft.com/office/word/2010/wordprocessingCanvas" xmlns:cx="http://schemas.microsoft.com/office/drawing/2014/chartex" xmlns:cx1="http://schemas.microsoft.com/office/drawing/2015/9/8/chartex" xmlns:cx2="http://schemas.microsoft.com/office/drawing/2015/10/21/chartex" xmlns:cx3="http://schemas.microsoft.com/office/drawing/2016/5/9/chartex" xmlns:cx4="http://schemas.microsoft.com/office/drawing/2016/5/10/chartex" xmlns:cx5="http://schemas.microsoft.com/office/drawing/2016/5/11/chartex" xmlns:cx6="http://schemas.microsoft.com/office/drawing/2016/5/12/chartex" xmlns:cx7="http://schemas.microsoft.com/office/drawing/2016/5/13/chartex" xmlns:cx8="http://schemas.microsoft.com/office/drawing/2016/5/14/chartex" xmlns:mc="http://schemas.openxmlformats.org/markup-compatibility/2006" xmlns:aink="http://schemas.microsoft.com/office/drawing/2016/ink" xmlns:am3d="http://schemas.microsoft.com/office/drawing/2017/model3d" xmlns:o="urn:schemas-microsoft-com:office:office" xmlns:oel="http://schemas.microsoft.com/office/2019/extlst" xmlns:r="http://schemas.openxmlformats.org/officeDocument/2006/relationships" xmlns:m="http://schemas.openxmlformats.org/officeDocument/2006/math" xmlns:v="urn:schemas-microsoft-com:vml" xmlns:wp14="http://schemas.microsoft.com/office/word/2010/wordprocessingDrawing" xmlns:wp="http://schemas.openxmlformats.org/drawingml/2006/wordprocessingDrawing" xmlns:w10="urn:schemas-microsoft-com:office:word" xmlns:w="http://schemas.openxmlformats.org/wordprocessingml/2006/main" xmlns:w14="http://schemas.microsoft.com/office/word/2010/wordml" xmlns:w15="http://schemas.microsoft.com/office/word/2012/wordml" xmlns:w16cex="http://schemas.microsoft.com/office/word/2018/wordml/cex" xmlns:w16cid="http://schemas.microsoft.com/office/word/2016/wordml/cid" xmlns:w16="http://schemas.microsoft.com/office/word/2018/wordml" xmlns:w16sdtdh="http://schemas.microsoft.com/office/word/2020/wordml/sdtdatahash" xmlns:w16se="http://schemas.microsoft.com/office/word/2015/wordml/symex" xmlns:wpg="http://schemas.microsoft.com/office/word/2010/wordprocessingGroup" xmlns:wpi="http://schemas.microsoft.com/office/word/2010/wordprocessingInk" xmlns:wne="http://schemas.microsoft.com/office/word/2006/wordml" xmlns:wps="http://schemas.microsoft.com/office/word/2010/wordprocessingShape" mc:Ignorable="w14 w15 w16se w16cid w16 w16cex w16sdtdh wp14">
   <w:p>
     <w:pPr>
       <w:pStyle w:val="Footer"/>
@@ -37455,7 +37479,7 @@
 </file>
 
 <file path=word/footer18.xml><?xml version="1.0" encoding="utf-8"?>
-<w:ftr xmlns:wpc="http://schemas.microsoft.com/office/word/2010/wordprocessingCanvas" xmlns:cx="http://schemas.microsoft.com/office/drawing/2014/chartex" xmlns:cx1="http://schemas.microsoft.com/office/drawing/2015/9/8/chartex" xmlns:cx2="http://schemas.microsoft.com/office/drawing/2015/10/21/chartex" xmlns:cx3="http://schemas.microsoft.com/office/drawing/2016/5/9/chartex" xmlns:cx4="http://schemas.microsoft.com/office/drawing/2016/5/10/chartex" xmlns:cx5="http://schemas.microsoft.com/office/drawing/2016/5/11/chartex" xmlns:cx6="http://schemas.microsoft.com/office/drawing/2016/5/12/chartex" xmlns:cx7="http://schemas.microsoft.com/office/drawing/2016/5/13/chartex" xmlns:cx8="http://schemas.microsoft.com/office/drawing/2016/5/14/chartex" xmlns:mc="http://schemas.openxmlformats.org/markup-compatibility/2006" xmlns:aink="http://schemas.microsoft.com/office/drawing/2016/ink" xmlns:am3d="http://schemas.microsoft.com/office/drawing/2017/model3d" xmlns:o="urn:schemas-microsoft-com:office:office" xmlns:oel="http://schemas.microsoft.com/office/2019/extlst" xmlns:r="http://schemas.openxmlformats.org/officeDocument/2006/relationships" xmlns:m="http://schemas.openxmlformats.org/officeDocument/2006/math" xmlns:v="urn:schemas-microsoft-com:vml" xmlns:wp14="http://schemas.microsoft.com/office/word/2010/wordprocessingDrawing" xmlns:wp="http://schemas.openxmlformats.org/drawingml/2006/wordprocessingDrawing" xmlns:w10="urn:schemas-microsoft-com:office:word" xmlns:w="http://schemas.openxmlformats.org/wordprocessingml/2006/main" xmlns:w14="http://schemas.microsoft.com/office/word/2010/wordml" xmlns:w15="http://schemas.microsoft.com/office/word/2012/wordml" xmlns:w16cex="http://schemas.microsoft.com/office/word/2018/wordml/cex" xmlns:w16cid="http://schemas.microsoft.com/office/word/2016/wordml/cid" xmlns:w16="http://schemas.microsoft.com/office/word/2018/wordml" xmlns:w16du="http://schemas.microsoft.com/office/word/2023/wordml/word16du" xmlns:w16sdtdh="http://schemas.microsoft.com/office/word/2020/wordml/sdtdatahash" xmlns:w16se="http://schemas.microsoft.com/office/word/2015/wordml/symex" xmlns:wpg="http://schemas.microsoft.com/office/word/2010/wordprocessingGroup" xmlns:wpi="http://schemas.microsoft.com/office/word/2010/wordprocessingInk" xmlns:wne="http://schemas.microsoft.com/office/word/2006/wordml" xmlns:wps="http://schemas.microsoft.com/office/word/2010/wordprocessingShape" mc:Ignorable="w14 w15 w16se w16cid w16 w16cex w16sdtdh wp14">
+<w:ftr xmlns:wpc="http://schemas.microsoft.com/office/word/2010/wordprocessingCanvas" xmlns:cx="http://schemas.microsoft.com/office/drawing/2014/chartex" xmlns:cx1="http://schemas.microsoft.com/office/drawing/2015/9/8/chartex" xmlns:cx2="http://schemas.microsoft.com/office/drawing/2015/10/21/chartex" xmlns:cx3="http://schemas.microsoft.com/office/drawing/2016/5/9/chartex" xmlns:cx4="http://schemas.microsoft.com/office/drawing/2016/5/10/chartex" xmlns:cx5="http://schemas.microsoft.com/office/drawing/2016/5/11/chartex" xmlns:cx6="http://schemas.microsoft.com/office/drawing/2016/5/12/chartex" xmlns:cx7="http://schemas.microsoft.com/office/drawing/2016/5/13/chartex" xmlns:cx8="http://schemas.microsoft.com/office/drawing/2016/5/14/chartex" xmlns:mc="http://schemas.openxmlformats.org/markup-compatibility/2006" xmlns:aink="http://schemas.microsoft.com/office/drawing/2016/ink" xmlns:am3d="http://schemas.microsoft.com/office/drawing/2017/model3d" xmlns:o="urn:schemas-microsoft-com:office:office" xmlns:oel="http://schemas.microsoft.com/office/2019/extlst" xmlns:r="http://schemas.openxmlformats.org/officeDocument/2006/relationships" xmlns:m="http://schemas.openxmlformats.org/officeDocument/2006/math" xmlns:v="urn:schemas-microsoft-com:vml" xmlns:wp14="http://schemas.microsoft.com/office/word/2010/wordprocessingDrawing" xmlns:wp="http://schemas.openxmlformats.org/drawingml/2006/wordprocessingDrawing" xmlns:w10="urn:schemas-microsoft-com:office:word" xmlns:w="http://schemas.openxmlformats.org/wordprocessingml/2006/main" xmlns:w14="http://schemas.microsoft.com/office/word/2010/wordml" xmlns:w15="http://schemas.microsoft.com/office/word/2012/wordml" xmlns:w16cex="http://schemas.microsoft.com/office/word/2018/wordml/cex" xmlns:w16cid="http://schemas.microsoft.com/office/word/2016/wordml/cid" xmlns:w16="http://schemas.microsoft.com/office/word/2018/wordml" xmlns:w16sdtdh="http://schemas.microsoft.com/office/word/2020/wordml/sdtdatahash" xmlns:w16se="http://schemas.microsoft.com/office/word/2015/wordml/symex" xmlns:wpg="http://schemas.microsoft.com/office/word/2010/wordprocessingGroup" xmlns:wpi="http://schemas.microsoft.com/office/word/2010/wordprocessingInk" xmlns:wne="http://schemas.microsoft.com/office/word/2006/wordml" xmlns:wps="http://schemas.microsoft.com/office/word/2010/wordprocessingShape" mc:Ignorable="w14 w15 w16se w16cid w16 w16cex w16sdtdh wp14">
   <w:p>
     <w:pPr>
       <w:pStyle w:val="Footer"/>
@@ -37506,7 +37530,7 @@
 </file>
 
 <file path=word/footer19.xml><?xml version="1.0" encoding="utf-8"?>
-<w:ftr xmlns:wpc="http://schemas.microsoft.com/office/word/2010/wordprocessingCanvas" xmlns:cx="http://schemas.microsoft.com/office/drawing/2014/chartex" xmlns:cx1="http://schemas.microsoft.com/office/drawing/2015/9/8/chartex" xmlns:cx2="http://schemas.microsoft.com/office/drawing/2015/10/21/chartex" xmlns:cx3="http://schemas.microsoft.com/office/drawing/2016/5/9/chartex" xmlns:cx4="http://schemas.microsoft.com/office/drawing/2016/5/10/chartex" xmlns:cx5="http://schemas.microsoft.com/office/drawing/2016/5/11/chartex" xmlns:cx6="http://schemas.microsoft.com/office/drawing/2016/5/12/chartex" xmlns:cx7="http://schemas.microsoft.com/office/drawing/2016/5/13/chartex" xmlns:cx8="http://schemas.microsoft.com/office/drawing/2016/5/14/chartex" xmlns:mc="http://schemas.openxmlformats.org/markup-compatibility/2006" xmlns:aink="http://schemas.microsoft.com/office/drawing/2016/ink" xmlns:am3d="http://schemas.microsoft.com/office/drawing/2017/model3d" xmlns:o="urn:schemas-microsoft-com:office:office" xmlns:oel="http://schemas.microsoft.com/office/2019/extlst" xmlns:r="http://schemas.openxmlformats.org/officeDocument/2006/relationships" xmlns:m="http://schemas.openxmlformats.org/officeDocument/2006/math" xmlns:v="urn:schemas-microsoft-com:vml" xmlns:wp14="http://schemas.microsoft.com/office/word/2010/wordprocessingDrawing" xmlns:wp="http://schemas.openxmlformats.org/drawingml/2006/wordprocessingDrawing" xmlns:w10="urn:schemas-microsoft-com:office:word" xmlns:w="http://schemas.openxmlformats.org/wordprocessingml/2006/main" xmlns:w14="http://schemas.microsoft.com/office/word/2010/wordml" xmlns:w15="http://schemas.microsoft.com/office/word/2012/wordml" xmlns:w16cex="http://schemas.microsoft.com/office/word/2018/wordml/cex" xmlns:w16cid="http://schemas.microsoft.com/office/word/2016/wordml/cid" xmlns:w16="http://schemas.microsoft.com/office/word/2018/wordml" xmlns:w16du="http://schemas.microsoft.com/office/word/2023/wordml/word16du" xmlns:w16sdtdh="http://schemas.microsoft.com/office/word/2020/wordml/sdtdatahash" xmlns:w16se="http://schemas.microsoft.com/office/word/2015/wordml/symex" xmlns:wpg="http://schemas.microsoft.com/office/word/2010/wordprocessingGroup" xmlns:wpi="http://schemas.microsoft.com/office/word/2010/wordprocessingInk" xmlns:wne="http://schemas.microsoft.com/office/word/2006/wordml" xmlns:wps="http://schemas.microsoft.com/office/word/2010/wordprocessingShape" mc:Ignorable="w14 w15 w16se w16cid w16 w16cex w16sdtdh wp14">
+<w:ftr xmlns:wpc="http://schemas.microsoft.com/office/word/2010/wordprocessingCanvas" xmlns:cx="http://schemas.microsoft.com/office/drawing/2014/chartex" xmlns:cx1="http://schemas.microsoft.com/office/drawing/2015/9/8/chartex" xmlns:cx2="http://schemas.microsoft.com/office/drawing/2015/10/21/chartex" xmlns:cx3="http://schemas.microsoft.com/office/drawing/2016/5/9/chartex" xmlns:cx4="http://schemas.microsoft.com/office/drawing/2016/5/10/chartex" xmlns:cx5="http://schemas.microsoft.com/office/drawing/2016/5/11/chartex" xmlns:cx6="http://schemas.microsoft.com/office/drawing/2016/5/12/chartex" xmlns:cx7="http://schemas.microsoft.com/office/drawing/2016/5/13/chartex" xmlns:cx8="http://schemas.microsoft.com/office/drawing/2016/5/14/chartex" xmlns:mc="http://schemas.openxmlformats.org/markup-compatibility/2006" xmlns:aink="http://schemas.microsoft.com/office/drawing/2016/ink" xmlns:am3d="http://schemas.microsoft.com/office/drawing/2017/model3d" xmlns:o="urn:schemas-microsoft-com:office:office" xmlns:oel="http://schemas.microsoft.com/office/2019/extlst" xmlns:r="http://schemas.openxmlformats.org/officeDocument/2006/relationships" xmlns:m="http://schemas.openxmlformats.org/officeDocument/2006/math" xmlns:v="urn:schemas-microsoft-com:vml" xmlns:wp14="http://schemas.microsoft.com/office/word/2010/wordprocessingDrawing" xmlns:wp="http://schemas.openxmlformats.org/drawingml/2006/wordprocessingDrawing" xmlns:w10="urn:schemas-microsoft-com:office:word" xmlns:w="http://schemas.openxmlformats.org/wordprocessingml/2006/main" xmlns:w14="http://schemas.microsoft.com/office/word/2010/wordml" xmlns:w15="http://schemas.microsoft.com/office/word/2012/wordml" xmlns:w16cex="http://schemas.microsoft.com/office/word/2018/wordml/cex" xmlns:w16cid="http://schemas.microsoft.com/office/word/2016/wordml/cid" xmlns:w16="http://schemas.microsoft.com/office/word/2018/wordml" xmlns:w16sdtdh="http://schemas.microsoft.com/office/word/2020/wordml/sdtdatahash" xmlns:w16se="http://schemas.microsoft.com/office/word/2015/wordml/symex" xmlns:wpg="http://schemas.microsoft.com/office/word/2010/wordprocessingGroup" xmlns:wpi="http://schemas.microsoft.com/office/word/2010/wordprocessingInk" xmlns:wne="http://schemas.microsoft.com/office/word/2006/wordml" xmlns:wps="http://schemas.microsoft.com/office/word/2010/wordprocessingShape" mc:Ignorable="w14 w15 w16se w16cid w16 w16cex w16sdtdh wp14">
   <w:p>
     <w:pPr>
       <w:pStyle w:val="Footer"/>
@@ -37559,7 +37583,7 @@
 </file>
 
 <file path=word/footer2.xml><?xml version="1.0" encoding="utf-8"?>
-<w:ftr xmlns:wpc="http://schemas.microsoft.com/office/word/2010/wordprocessingCanvas" xmlns:cx="http://schemas.microsoft.com/office/drawing/2014/chartex" xmlns:cx1="http://schemas.microsoft.com/office/drawing/2015/9/8/chartex" xmlns:cx2="http://schemas.microsoft.com/office/drawing/2015/10/21/chartex" xmlns:cx3="http://schemas.microsoft.com/office/drawing/2016/5/9/chartex" xmlns:cx4="http://schemas.microsoft.com/office/drawing/2016/5/10/chartex" xmlns:cx5="http://schemas.microsoft.com/office/drawing/2016/5/11/chartex" xmlns:cx6="http://schemas.microsoft.com/office/drawing/2016/5/12/chartex" xmlns:cx7="http://schemas.microsoft.com/office/drawing/2016/5/13/chartex" xmlns:cx8="http://schemas.microsoft.com/office/drawing/2016/5/14/chartex" xmlns:mc="http://schemas.openxmlformats.org/markup-compatibility/2006" xmlns:aink="http://schemas.microsoft.com/office/drawing/2016/ink" xmlns:am3d="http://schemas.microsoft.com/office/drawing/2017/model3d" xmlns:o="urn:schemas-microsoft-com:office:office" xmlns:oel="http://schemas.microsoft.com/office/2019/extlst" xmlns:r="http://schemas.openxmlformats.org/officeDocument/2006/relationships" xmlns:m="http://schemas.openxmlformats.org/officeDocument/2006/math" xmlns:v="urn:schemas-microsoft-com:vml" xmlns:wp14="http://schemas.microsoft.com/office/word/2010/wordprocessingDrawing" xmlns:wp="http://schemas.openxmlformats.org/drawingml/2006/wordprocessingDrawing" xmlns:w10="urn:schemas-microsoft-com:office:word" xmlns:w="http://schemas.openxmlformats.org/wordprocessingml/2006/main" xmlns:w14="http://schemas.microsoft.com/office/word/2010/wordml" xmlns:w15="http://schemas.microsoft.com/office/word/2012/wordml" xmlns:w16cex="http://schemas.microsoft.com/office/word/2018/wordml/cex" xmlns:w16cid="http://schemas.microsoft.com/office/word/2016/wordml/cid" xmlns:w16="http://schemas.microsoft.com/office/word/2018/wordml" xmlns:w16du="http://schemas.microsoft.com/office/word/2023/wordml/word16du" xmlns:w16sdtdh="http://schemas.microsoft.com/office/word/2020/wordml/sdtdatahash" xmlns:w16se="http://schemas.microsoft.com/office/word/2015/wordml/symex" xmlns:wpg="http://schemas.microsoft.com/office/word/2010/wordprocessingGroup" xmlns:wpi="http://schemas.microsoft.com/office/word/2010/wordprocessingInk" xmlns:wne="http://schemas.microsoft.com/office/word/2006/wordml" xmlns:wps="http://schemas.microsoft.com/office/word/2010/wordprocessingShape" mc:Ignorable="w14 w15 w16se w16cid w16 w16cex w16sdtdh wp14">
+<w:ftr xmlns:wpc="http://schemas.microsoft.com/office/word/2010/wordprocessingCanvas" xmlns:cx="http://schemas.microsoft.com/office/drawing/2014/chartex" xmlns:cx1="http://schemas.microsoft.com/office/drawing/2015/9/8/chartex" xmlns:cx2="http://schemas.microsoft.com/office/drawing/2015/10/21/chartex" xmlns:cx3="http://schemas.microsoft.com/office/drawing/2016/5/9/chartex" xmlns:cx4="http://schemas.microsoft.com/office/drawing/2016/5/10/chartex" xmlns:cx5="http://schemas.microsoft.com/office/drawing/2016/5/11/chartex" xmlns:cx6="http://schemas.microsoft.com/office/drawing/2016/5/12/chartex" xmlns:cx7="http://schemas.microsoft.com/office/drawing/2016/5/13/chartex" xmlns:cx8="http://schemas.microsoft.com/office/drawing/2016/5/14/chartex" xmlns:mc="http://schemas.openxmlformats.org/markup-compatibility/2006" xmlns:aink="http://schemas.microsoft.com/office/drawing/2016/ink" xmlns:am3d="http://schemas.microsoft.com/office/drawing/2017/model3d" xmlns:o="urn:schemas-microsoft-com:office:office" xmlns:oel="http://schemas.microsoft.com/office/2019/extlst" xmlns:r="http://schemas.openxmlformats.org/officeDocument/2006/relationships" xmlns:m="http://schemas.openxmlformats.org/officeDocument/2006/math" xmlns:v="urn:schemas-microsoft-com:vml" xmlns:wp14="http://schemas.microsoft.com/office/word/2010/wordprocessingDrawing" xmlns:wp="http://schemas.openxmlformats.org/drawingml/2006/wordprocessingDrawing" xmlns:w10="urn:schemas-microsoft-com:office:word" xmlns:w="http://schemas.openxmlformats.org/wordprocessingml/2006/main" xmlns:w14="http://schemas.microsoft.com/office/word/2010/wordml" xmlns:w15="http://schemas.microsoft.com/office/word/2012/wordml" xmlns:w16cex="http://schemas.microsoft.com/office/word/2018/wordml/cex" xmlns:w16cid="http://schemas.microsoft.com/office/word/2016/wordml/cid" xmlns:w16="http://schemas.microsoft.com/office/word/2018/wordml" xmlns:w16sdtdh="http://schemas.microsoft.com/office/word/2020/wordml/sdtdatahash" xmlns:w16se="http://schemas.microsoft.com/office/word/2015/wordml/symex" xmlns:wpg="http://schemas.microsoft.com/office/word/2010/wordprocessingGroup" xmlns:wpi="http://schemas.microsoft.com/office/word/2010/wordprocessingInk" xmlns:wne="http://schemas.microsoft.com/office/word/2006/wordml" xmlns:wps="http://schemas.microsoft.com/office/word/2010/wordprocessingShape" mc:Ignorable="w14 w15 w16se w16cid w16 w16cex w16sdtdh wp14">
   <w:p>
     <w:pPr>
       <w:pStyle w:val="Footer"/>
@@ -37575,7 +37599,7 @@
 </file>
 
 <file path=word/footer20.xml><?xml version="1.0" encoding="utf-8"?>
-<w:ftr xmlns:wpc="http://schemas.microsoft.com/office/word/2010/wordprocessingCanvas" xmlns:cx="http://schemas.microsoft.com/office/drawing/2014/chartex" xmlns:cx1="http://schemas.microsoft.com/office/drawing/2015/9/8/chartex" xmlns:cx2="http://schemas.microsoft.com/office/drawing/2015/10/21/chartex" xmlns:cx3="http://schemas.microsoft.com/office/drawing/2016/5/9/chartex" xmlns:cx4="http://schemas.microsoft.com/office/drawing/2016/5/10/chartex" xmlns:cx5="http://schemas.microsoft.com/office/drawing/2016/5/11/chartex" xmlns:cx6="http://schemas.microsoft.com/office/drawing/2016/5/12/chartex" xmlns:cx7="http://schemas.microsoft.com/office/drawing/2016/5/13/chartex" xmlns:cx8="http://schemas.microsoft.com/office/drawing/2016/5/14/chartex" xmlns:mc="http://schemas.openxmlformats.org/markup-compatibility/2006" xmlns:aink="http://schemas.microsoft.com/office/drawing/2016/ink" xmlns:am3d="http://schemas.microsoft.com/office/drawing/2017/model3d" xmlns:o="urn:schemas-microsoft-com:office:office" xmlns:oel="http://schemas.microsoft.com/office/2019/extlst" xmlns:r="http://schemas.openxmlformats.org/officeDocument/2006/relationships" xmlns:m="http://schemas.openxmlformats.org/officeDocument/2006/math" xmlns:v="urn:schemas-microsoft-com:vml" xmlns:wp14="http://schemas.microsoft.com/office/word/2010/wordprocessingDrawing" xmlns:wp="http://schemas.openxmlformats.org/drawingml/2006/wordprocessingDrawing" xmlns:w10="urn:schemas-microsoft-com:office:word" xmlns:w="http://schemas.openxmlformats.org/wordprocessingml/2006/main" xmlns:w14="http://schemas.microsoft.com/office/word/2010/wordml" xmlns:w15="http://schemas.microsoft.com/office/word/2012/wordml" xmlns:w16cex="http://schemas.microsoft.com/office/word/2018/wordml/cex" xmlns:w16cid="http://schemas.microsoft.com/office/word/2016/wordml/cid" xmlns:w16="http://schemas.microsoft.com/office/word/2018/wordml" xmlns:w16du="http://schemas.microsoft.com/office/word/2023/wordml/word16du" xmlns:w16sdtdh="http://schemas.microsoft.com/office/word/2020/wordml/sdtdatahash" xmlns:w16se="http://schemas.microsoft.com/office/word/2015/wordml/symex" xmlns:wpg="http://schemas.microsoft.com/office/word/2010/wordprocessingGroup" xmlns:wpi="http://schemas.microsoft.com/office/word/2010/wordprocessingInk" xmlns:wne="http://schemas.microsoft.com/office/word/2006/wordml" xmlns:wps="http://schemas.microsoft.com/office/word/2010/wordprocessingShape" mc:Ignorable="w14 w15 w16se w16cid w16 w16cex w16sdtdh wp14">
+<w:ftr xmlns:wpc="http://schemas.microsoft.com/office/word/2010/wordprocessingCanvas" xmlns:cx="http://schemas.microsoft.com/office/drawing/2014/chartex" xmlns:cx1="http://schemas.microsoft.com/office/drawing/2015/9/8/chartex" xmlns:cx2="http://schemas.microsoft.com/office/drawing/2015/10/21/chartex" xmlns:cx3="http://schemas.microsoft.com/office/drawing/2016/5/9/chartex" xmlns:cx4="http://schemas.microsoft.com/office/drawing/2016/5/10/chartex" xmlns:cx5="http://schemas.microsoft.com/office/drawing/2016/5/11/chartex" xmlns:cx6="http://schemas.microsoft.com/office/drawing/2016/5/12/chartex" xmlns:cx7="http://schemas.microsoft.com/office/drawing/2016/5/13/chartex" xmlns:cx8="http://schemas.microsoft.com/office/drawing/2016/5/14/chartex" xmlns:mc="http://schemas.openxmlformats.org/markup-compatibility/2006" xmlns:aink="http://schemas.microsoft.com/office/drawing/2016/ink" xmlns:am3d="http://schemas.microsoft.com/office/drawing/2017/model3d" xmlns:o="urn:schemas-microsoft-com:office:office" xmlns:oel="http://schemas.microsoft.com/office/2019/extlst" xmlns:r="http://schemas.openxmlformats.org/officeDocument/2006/relationships" xmlns:m="http://schemas.openxmlformats.org/officeDocument/2006/math" xmlns:v="urn:schemas-microsoft-com:vml" xmlns:wp14="http://schemas.microsoft.com/office/word/2010/wordprocessingDrawing" xmlns:wp="http://schemas.openxmlformats.org/drawingml/2006/wordprocessingDrawing" xmlns:w10="urn:schemas-microsoft-com:office:word" xmlns:w="http://schemas.openxmlformats.org/wordprocessingml/2006/main" xmlns:w14="http://schemas.microsoft.com/office/word/2010/wordml" xmlns:w15="http://schemas.microsoft.com/office/word/2012/wordml" xmlns:w16cex="http://schemas.microsoft.com/office/word/2018/wordml/cex" xmlns:w16cid="http://schemas.microsoft.com/office/word/2016/wordml/cid" xmlns:w16="http://schemas.microsoft.com/office/word/2018/wordml" xmlns:w16sdtdh="http://schemas.microsoft.com/office/word/2020/wordml/sdtdatahash" xmlns:w16se="http://schemas.microsoft.com/office/word/2015/wordml/symex" xmlns:wpg="http://schemas.microsoft.com/office/word/2010/wordprocessingGroup" xmlns:wpi="http://schemas.microsoft.com/office/word/2010/wordprocessingInk" xmlns:wne="http://schemas.microsoft.com/office/word/2006/wordml" xmlns:wps="http://schemas.microsoft.com/office/word/2010/wordprocessingShape" mc:Ignorable="w14 w15 w16se w16cid w16 w16cex w16sdtdh wp14">
   <w:p>
     <w:pPr>
       <w:pStyle w:val="Footer"/>
@@ -37626,7 +37650,7 @@
 </file>
 
 <file path=word/footer21.xml><?xml version="1.0" encoding="utf-8"?>
-<w:ftr xmlns:wpc="http://schemas.microsoft.com/office/word/2010/wordprocessingCanvas" xmlns:cx="http://schemas.microsoft.com/office/drawing/2014/chartex" xmlns:cx1="http://schemas.microsoft.com/office/drawing/2015/9/8/chartex" xmlns:cx2="http://schemas.microsoft.com/office/drawing/2015/10/21/chartex" xmlns:cx3="http://schemas.microsoft.com/office/drawing/2016/5/9/chartex" xmlns:cx4="http://schemas.microsoft.com/office/drawing/2016/5/10/chartex" xmlns:cx5="http://schemas.microsoft.com/office/drawing/2016/5/11/chartex" xmlns:cx6="http://schemas.microsoft.com/office/drawing/2016/5/12/chartex" xmlns:cx7="http://schemas.microsoft.com/office/drawing/2016/5/13/chartex" xmlns:cx8="http://schemas.microsoft.com/office/drawing/2016/5/14/chartex" xmlns:mc="http://schemas.openxmlformats.org/markup-compatibility/2006" xmlns:aink="http://schemas.microsoft.com/office/drawing/2016/ink" xmlns:am3d="http://schemas.microsoft.com/office/drawing/2017/model3d" xmlns:o="urn:schemas-microsoft-com:office:office" xmlns:oel="http://schemas.microsoft.com/office/2019/extlst" xmlns:r="http://schemas.openxmlformats.org/officeDocument/2006/relationships" xmlns:m="http://schemas.openxmlformats.org/officeDocument/2006/math" xmlns:v="urn:schemas-microsoft-com:vml" xmlns:wp14="http://schemas.microsoft.com/office/word/2010/wordprocessingDrawing" xmlns:wp="http://schemas.openxmlformats.org/drawingml/2006/wordprocessingDrawing" xmlns:w10="urn:schemas-microsoft-com:office:word" xmlns:w="http://schemas.openxmlformats.org/wordprocessingml/2006/main" xmlns:w14="http://schemas.microsoft.com/office/word/2010/wordml" xmlns:w15="http://schemas.microsoft.com/office/word/2012/wordml" xmlns:w16cex="http://schemas.microsoft.com/office/word/2018/wordml/cex" xmlns:w16cid="http://schemas.microsoft.com/office/word/2016/wordml/cid" xmlns:w16="http://schemas.microsoft.com/office/word/2018/wordml" xmlns:w16du="http://schemas.microsoft.com/office/word/2023/wordml/word16du" xmlns:w16sdtdh="http://schemas.microsoft.com/office/word/2020/wordml/sdtdatahash" xmlns:w16se="http://schemas.microsoft.com/office/word/2015/wordml/symex" xmlns:wpg="http://schemas.microsoft.com/office/word/2010/wordprocessingGroup" xmlns:wpi="http://schemas.microsoft.com/office/word/2010/wordprocessingInk" xmlns:wne="http://schemas.microsoft.com/office/word/2006/wordml" xmlns:wps="http://schemas.microsoft.com/office/word/2010/wordprocessingShape" mc:Ignorable="w14 w15 w16se w16cid w16 w16cex w16sdtdh wp14">
+<w:ftr xmlns:wpc="http://schemas.microsoft.com/office/word/2010/wordprocessingCanvas" xmlns:cx="http://schemas.microsoft.com/office/drawing/2014/chartex" xmlns:cx1="http://schemas.microsoft.com/office/drawing/2015/9/8/chartex" xmlns:cx2="http://schemas.microsoft.com/office/drawing/2015/10/21/chartex" xmlns:cx3="http://schemas.microsoft.com/office/drawing/2016/5/9/chartex" xmlns:cx4="http://schemas.microsoft.com/office/drawing/2016/5/10/chartex" xmlns:cx5="http://schemas.microsoft.com/office/drawing/2016/5/11/chartex" xmlns:cx6="http://schemas.microsoft.com/office/drawing/2016/5/12/chartex" xmlns:cx7="http://schemas.microsoft.com/office/drawing/2016/5/13/chartex" xmlns:cx8="http://schemas.microsoft.com/office/drawing/2016/5/14/chartex" xmlns:mc="http://schemas.openxmlformats.org/markup-compatibility/2006" xmlns:aink="http://schemas.microsoft.com/office/drawing/2016/ink" xmlns:am3d="http://schemas.microsoft.com/office/drawing/2017/model3d" xmlns:o="urn:schemas-microsoft-com:office:office" xmlns:oel="http://schemas.microsoft.com/office/2019/extlst" xmlns:r="http://schemas.openxmlformats.org/officeDocument/2006/relationships" xmlns:m="http://schemas.openxmlformats.org/officeDocument/2006/math" xmlns:v="urn:schemas-microsoft-com:vml" xmlns:wp14="http://schemas.microsoft.com/office/word/2010/wordprocessingDrawing" xmlns:wp="http://schemas.openxmlformats.org/drawingml/2006/wordprocessingDrawing" xmlns:w10="urn:schemas-microsoft-com:office:word" xmlns:w="http://schemas.openxmlformats.org/wordprocessingml/2006/main" xmlns:w14="http://schemas.microsoft.com/office/word/2010/wordml" xmlns:w15="http://schemas.microsoft.com/office/word/2012/wordml" xmlns:w16cex="http://schemas.microsoft.com/office/word/2018/wordml/cex" xmlns:w16cid="http://schemas.microsoft.com/office/word/2016/wordml/cid" xmlns:w16="http://schemas.microsoft.com/office/word/2018/wordml" xmlns:w16sdtdh="http://schemas.microsoft.com/office/word/2020/wordml/sdtdatahash" xmlns:w16se="http://schemas.microsoft.com/office/word/2015/wordml/symex" xmlns:wpg="http://schemas.microsoft.com/office/word/2010/wordprocessingGroup" xmlns:wpi="http://schemas.microsoft.com/office/word/2010/wordprocessingInk" xmlns:wne="http://schemas.microsoft.com/office/word/2006/wordml" xmlns:wps="http://schemas.microsoft.com/office/word/2010/wordprocessingShape" mc:Ignorable="w14 w15 w16se w16cid w16 w16cex w16sdtdh wp14">
   <w:p>
     <w:pPr>
       <w:pStyle w:val="Footer"/>
@@ -37677,7 +37701,7 @@
 </file>
 
 <file path=word/footer22.xml><?xml version="1.0" encoding="utf-8"?>
-<w:ftr xmlns:wpc="http://schemas.microsoft.com/office/word/2010/wordprocessingCanvas" xmlns:cx="http://schemas.microsoft.com/office/drawing/2014/chartex" xmlns:cx1="http://schemas.microsoft.com/office/drawing/2015/9/8/chartex" xmlns:cx2="http://schemas.microsoft.com/office/drawing/2015/10/21/chartex" xmlns:cx3="http://schemas.microsoft.com/office/drawing/2016/5/9/chartex" xmlns:cx4="http://schemas.microsoft.com/office/drawing/2016/5/10/chartex" xmlns:cx5="http://schemas.microsoft.com/office/drawing/2016/5/11/chartex" xmlns:cx6="http://schemas.microsoft.com/office/drawing/2016/5/12/chartex" xmlns:cx7="http://schemas.microsoft.com/office/drawing/2016/5/13/chartex" xmlns:cx8="http://schemas.microsoft.com/office/drawing/2016/5/14/chartex" xmlns:mc="http://schemas.openxmlformats.org/markup-compatibility/2006" xmlns:aink="http://schemas.microsoft.com/office/drawing/2016/ink" xmlns:am3d="http://schemas.microsoft.com/office/drawing/2017/model3d" xmlns:o="urn:schemas-microsoft-com:office:office" xmlns:oel="http://schemas.microsoft.com/office/2019/extlst" xmlns:r="http://schemas.openxmlformats.org/officeDocument/2006/relationships" xmlns:m="http://schemas.openxmlformats.org/officeDocument/2006/math" xmlns:v="urn:schemas-microsoft-com:vml" xmlns:wp14="http://schemas.microsoft.com/office/word/2010/wordprocessingDrawing" xmlns:wp="http://schemas.openxmlformats.org/drawingml/2006/wordprocessingDrawing" xmlns:w10="urn:schemas-microsoft-com:office:word" xmlns:w="http://schemas.openxmlformats.org/wordprocessingml/2006/main" xmlns:w14="http://schemas.microsoft.com/office/word/2010/wordml" xmlns:w15="http://schemas.microsoft.com/office/word/2012/wordml" xmlns:w16cex="http://schemas.microsoft.com/office/word/2018/wordml/cex" xmlns:w16cid="http://schemas.microsoft.com/office/word/2016/wordml/cid" xmlns:w16="http://schemas.microsoft.com/office/word/2018/wordml" xmlns:w16du="http://schemas.microsoft.com/office/word/2023/wordml/word16du" xmlns:w16sdtdh="http://schemas.microsoft.com/office/word/2020/wordml/sdtdatahash" xmlns:w16se="http://schemas.microsoft.com/office/word/2015/wordml/symex" xmlns:wpg="http://schemas.microsoft.com/office/word/2010/wordprocessingGroup" xmlns:wpi="http://schemas.microsoft.com/office/word/2010/wordprocessingInk" xmlns:wne="http://schemas.microsoft.com/office/word/2006/wordml" xmlns:wps="http://schemas.microsoft.com/office/word/2010/wordprocessingShape" mc:Ignorable="w14 w15 w16se w16cid w16 w16cex w16sdtdh wp14">
+<w:ftr xmlns:wpc="http://schemas.microsoft.com/office/word/2010/wordprocessingCanvas" xmlns:cx="http://schemas.microsoft.com/office/drawing/2014/chartex" xmlns:cx1="http://schemas.microsoft.com/office/drawing/2015/9/8/chartex" xmlns:cx2="http://schemas.microsoft.com/office/drawing/2015/10/21/chartex" xmlns:cx3="http://schemas.microsoft.com/office/drawing/2016/5/9/chartex" xmlns:cx4="http://schemas.microsoft.com/office/drawing/2016/5/10/chartex" xmlns:cx5="http://schemas.microsoft.com/office/drawing/2016/5/11/chartex" xmlns:cx6="http://schemas.microsoft.com/office/drawing/2016/5/12/chartex" xmlns:cx7="http://schemas.microsoft.com/office/drawing/2016/5/13/chartex" xmlns:cx8="http://schemas.microsoft.com/office/drawing/2016/5/14/chartex" xmlns:mc="http://schemas.openxmlformats.org/markup-compatibility/2006" xmlns:aink="http://schemas.microsoft.com/office/drawing/2016/ink" xmlns:am3d="http://schemas.microsoft.com/office/drawing/2017/model3d" xmlns:o="urn:schemas-microsoft-com:office:office" xmlns:oel="http://schemas.microsoft.com/office/2019/extlst" xmlns:r="http://schemas.openxmlformats.org/officeDocument/2006/relationships" xmlns:m="http://schemas.openxmlformats.org/officeDocument/2006/math" xmlns:v="urn:schemas-microsoft-com:vml" xmlns:wp14="http://schemas.microsoft.com/office/word/2010/wordprocessingDrawing" xmlns:wp="http://schemas.openxmlformats.org/drawingml/2006/wordprocessingDrawing" xmlns:w10="urn:schemas-microsoft-com:office:word" xmlns:w="http://schemas.openxmlformats.org/wordprocessingml/2006/main" xmlns:w14="http://schemas.microsoft.com/office/word/2010/wordml" xmlns:w15="http://schemas.microsoft.com/office/word/2012/wordml" xmlns:w16cex="http://schemas.microsoft.com/office/word/2018/wordml/cex" xmlns:w16cid="http://schemas.microsoft.com/office/word/2016/wordml/cid" xmlns:w16="http://schemas.microsoft.com/office/word/2018/wordml" xmlns:w16sdtdh="http://schemas.microsoft.com/office/word/2020/wordml/sdtdatahash" xmlns:w16se="http://schemas.microsoft.com/office/word/2015/wordml/symex" xmlns:wpg="http://schemas.microsoft.com/office/word/2010/wordprocessingGroup" xmlns:wpi="http://schemas.microsoft.com/office/word/2010/wordprocessingInk" xmlns:wne="http://schemas.microsoft.com/office/word/2006/wordml" xmlns:wps="http://schemas.microsoft.com/office/word/2010/wordprocessingShape" mc:Ignorable="w14 w15 w16se w16cid w16 w16cex w16sdtdh wp14">
   <w:p>
     <w:pPr>
       <w:pStyle w:val="Footer"/>
@@ -37730,7 +37754,7 @@
 </file>
 
 <file path=word/footer23.xml><?xml version="1.0" encoding="utf-8"?>
-<w:ftr xmlns:wpc="http://schemas.microsoft.com/office/word/2010/wordprocessingCanvas" xmlns:cx="http://schemas.microsoft.com/office/drawing/2014/chartex" xmlns:cx1="http://schemas.microsoft.com/office/drawing/2015/9/8/chartex" xmlns:cx2="http://schemas.microsoft.com/office/drawing/2015/10/21/chartex" xmlns:cx3="http://schemas.microsoft.com/office/drawing/2016/5/9/chartex" xmlns:cx4="http://schemas.microsoft.com/office/drawing/2016/5/10/chartex" xmlns:cx5="http://schemas.microsoft.com/office/drawing/2016/5/11/chartex" xmlns:cx6="http://schemas.microsoft.com/office/drawing/2016/5/12/chartex" xmlns:cx7="http://schemas.microsoft.com/office/drawing/2016/5/13/chartex" xmlns:cx8="http://schemas.microsoft.com/office/drawing/2016/5/14/chartex" xmlns:mc="http://schemas.openxmlformats.org/markup-compatibility/2006" xmlns:aink="http://schemas.microsoft.com/office/drawing/2016/ink" xmlns:am3d="http://schemas.microsoft.com/office/drawing/2017/model3d" xmlns:o="urn:schemas-microsoft-com:office:office" xmlns:oel="http://schemas.microsoft.com/office/2019/extlst" xmlns:r="http://schemas.openxmlformats.org/officeDocument/2006/relationships" xmlns:m="http://schemas.openxmlformats.org/officeDocument/2006/math" xmlns:v="urn:schemas-microsoft-com:vml" xmlns:wp14="http://schemas.microsoft.com/office/word/2010/wordprocessingDrawing" xmlns:wp="http://schemas.openxmlformats.org/drawingml/2006/wordprocessingDrawing" xmlns:w10="urn:schemas-microsoft-com:office:word" xmlns:w="http://schemas.openxmlformats.org/wordprocessingml/2006/main" xmlns:w14="http://schemas.microsoft.com/office/word/2010/wordml" xmlns:w15="http://schemas.microsoft.com/office/word/2012/wordml" xmlns:w16cex="http://schemas.microsoft.com/office/word/2018/wordml/cex" xmlns:w16cid="http://schemas.microsoft.com/office/word/2016/wordml/cid" xmlns:w16="http://schemas.microsoft.com/office/word/2018/wordml" xmlns:w16du="http://schemas.microsoft.com/office/word/2023/wordml/word16du" xmlns:w16sdtdh="http://schemas.microsoft.com/office/word/2020/wordml/sdtdatahash" xmlns:w16se="http://schemas.microsoft.com/office/word/2015/wordml/symex" xmlns:wpg="http://schemas.microsoft.com/office/word/2010/wordprocessingGroup" xmlns:wpi="http://schemas.microsoft.com/office/word/2010/wordprocessingInk" xmlns:wne="http://schemas.microsoft.com/office/word/2006/wordml" xmlns:wps="http://schemas.microsoft.com/office/word/2010/wordprocessingShape" mc:Ignorable="w14 w15 w16se w16cid w16 w16cex w16sdtdh wp14">
+<w:ftr xmlns:wpc="http://schemas.microsoft.com/office/word/2010/wordprocessingCanvas" xmlns:cx="http://schemas.microsoft.com/office/drawing/2014/chartex" xmlns:cx1="http://schemas.microsoft.com/office/drawing/2015/9/8/chartex" xmlns:cx2="http://schemas.microsoft.com/office/drawing/2015/10/21/chartex" xmlns:cx3="http://schemas.microsoft.com/office/drawing/2016/5/9/chartex" xmlns:cx4="http://schemas.microsoft.com/office/drawing/2016/5/10/chartex" xmlns:cx5="http://schemas.microsoft.com/office/drawing/2016/5/11/chartex" xmlns:cx6="http://schemas.microsoft.com/office/drawing/2016/5/12/chartex" xmlns:cx7="http://schemas.microsoft.com/office/drawing/2016/5/13/chartex" xmlns:cx8="http://schemas.microsoft.com/office/drawing/2016/5/14/chartex" xmlns:mc="http://schemas.openxmlformats.org/markup-compatibility/2006" xmlns:aink="http://schemas.microsoft.com/office/drawing/2016/ink" xmlns:am3d="http://schemas.microsoft.com/office/drawing/2017/model3d" xmlns:o="urn:schemas-microsoft-com:office:office" xmlns:oel="http://schemas.microsoft.com/office/2019/extlst" xmlns:r="http://schemas.openxmlformats.org/officeDocument/2006/relationships" xmlns:m="http://schemas.openxmlformats.org/officeDocument/2006/math" xmlns:v="urn:schemas-microsoft-com:vml" xmlns:wp14="http://schemas.microsoft.com/office/word/2010/wordprocessingDrawing" xmlns:wp="http://schemas.openxmlformats.org/drawingml/2006/wordprocessingDrawing" xmlns:w10="urn:schemas-microsoft-com:office:word" xmlns:w="http://schemas.openxmlformats.org/wordprocessingml/2006/main" xmlns:w14="http://schemas.microsoft.com/office/word/2010/wordml" xmlns:w15="http://schemas.microsoft.com/office/word/2012/wordml" xmlns:w16cex="http://schemas.microsoft.com/office/word/2018/wordml/cex" xmlns:w16cid="http://schemas.microsoft.com/office/word/2016/wordml/cid" xmlns:w16="http://schemas.microsoft.com/office/word/2018/wordml" xmlns:w16sdtdh="http://schemas.microsoft.com/office/word/2020/wordml/sdtdatahash" xmlns:w16se="http://schemas.microsoft.com/office/word/2015/wordml/symex" xmlns:wpg="http://schemas.microsoft.com/office/word/2010/wordprocessingGroup" xmlns:wpi="http://schemas.microsoft.com/office/word/2010/wordprocessingInk" xmlns:wne="http://schemas.microsoft.com/office/word/2006/wordml" xmlns:wps="http://schemas.microsoft.com/office/word/2010/wordprocessingShape" mc:Ignorable="w14 w15 w16se w16cid w16 w16cex w16sdtdh wp14">
   <w:p>
     <w:pPr>
       <w:pStyle w:val="Footer"/>
@@ -37743,7 +37767,7 @@
 </file>
 
 <file path=word/footer24.xml><?xml version="1.0" encoding="utf-8"?>
-<w:ftr xmlns:wpc="http://schemas.microsoft.com/office/word/2010/wordprocessingCanvas" xmlns:cx="http://schemas.microsoft.com/office/drawing/2014/chartex" xmlns:cx1="http://schemas.microsoft.com/office/drawing/2015/9/8/chartex" xmlns:cx2="http://schemas.microsoft.com/office/drawing/2015/10/21/chartex" xmlns:cx3="http://schemas.microsoft.com/office/drawing/2016/5/9/chartex" xmlns:cx4="http://schemas.microsoft.com/office/drawing/2016/5/10/chartex" xmlns:cx5="http://schemas.microsoft.com/office/drawing/2016/5/11/chartex" xmlns:cx6="http://schemas.microsoft.com/office/drawing/2016/5/12/chartex" xmlns:cx7="http://schemas.microsoft.com/office/drawing/2016/5/13/chartex" xmlns:cx8="http://schemas.microsoft.com/office/drawing/2016/5/14/chartex" xmlns:mc="http://schemas.openxmlformats.org/markup-compatibility/2006" xmlns:aink="http://schemas.microsoft.com/office/drawing/2016/ink" xmlns:am3d="http://schemas.microsoft.com/office/drawing/2017/model3d" xmlns:o="urn:schemas-microsoft-com:office:office" xmlns:oel="http://schemas.microsoft.com/office/2019/extlst" xmlns:r="http://schemas.openxmlformats.org/officeDocument/2006/relationships" xmlns:m="http://schemas.openxmlformats.org/officeDocument/2006/math" xmlns:v="urn:schemas-microsoft-com:vml" xmlns:wp14="http://schemas.microsoft.com/office/word/2010/wordprocessingDrawing" xmlns:wp="http://schemas.openxmlformats.org/drawingml/2006/wordprocessingDrawing" xmlns:w10="urn:schemas-microsoft-com:office:word" xmlns:w="http://schemas.openxmlformats.org/wordprocessingml/2006/main" xmlns:w14="http://schemas.microsoft.com/office/word/2010/wordml" xmlns:w15="http://schemas.microsoft.com/office/word/2012/wordml" xmlns:w16cex="http://schemas.microsoft.com/office/word/2018/wordml/cex" xmlns:w16cid="http://schemas.microsoft.com/office/word/2016/wordml/cid" xmlns:w16="http://schemas.microsoft.com/office/word/2018/wordml" xmlns:w16du="http://schemas.microsoft.com/office/word/2023/wordml/word16du" xmlns:w16sdtdh="http://schemas.microsoft.com/office/word/2020/wordml/sdtdatahash" xmlns:w16se="http://schemas.microsoft.com/office/word/2015/wordml/symex" xmlns:wpg="http://schemas.microsoft.com/office/word/2010/wordprocessingGroup" xmlns:wpi="http://schemas.microsoft.com/office/word/2010/wordprocessingInk" xmlns:wne="http://schemas.microsoft.com/office/word/2006/wordml" xmlns:wps="http://schemas.microsoft.com/office/word/2010/wordprocessingShape" mc:Ignorable="w14 w15 w16se w16cid w16 w16cex w16sdtdh wp14">
+<w:ftr xmlns:wpc="http://schemas.microsoft.com/office/word/2010/wordprocessingCanvas" xmlns:cx="http://schemas.microsoft.com/office/drawing/2014/chartex" xmlns:cx1="http://schemas.microsoft.com/office/drawing/2015/9/8/chartex" xmlns:cx2="http://schemas.microsoft.com/office/drawing/2015/10/21/chartex" xmlns:cx3="http://schemas.microsoft.com/office/drawing/2016/5/9/chartex" xmlns:cx4="http://schemas.microsoft.com/office/drawing/2016/5/10/chartex" xmlns:cx5="http://schemas.microsoft.com/office/drawing/2016/5/11/chartex" xmlns:cx6="http://schemas.microsoft.com/office/drawing/2016/5/12/chartex" xmlns:cx7="http://schemas.microsoft.com/office/drawing/2016/5/13/chartex" xmlns:cx8="http://schemas.microsoft.com/office/drawing/2016/5/14/chartex" xmlns:mc="http://schemas.openxmlformats.org/markup-compatibility/2006" xmlns:aink="http://schemas.microsoft.com/office/drawing/2016/ink" xmlns:am3d="http://schemas.microsoft.com/office/drawing/2017/model3d" xmlns:o="urn:schemas-microsoft-com:office:office" xmlns:oel="http://schemas.microsoft.com/office/2019/extlst" xmlns:r="http://schemas.openxmlformats.org/officeDocument/2006/relationships" xmlns:m="http://schemas.openxmlformats.org/officeDocument/2006/math" xmlns:v="urn:schemas-microsoft-com:vml" xmlns:wp14="http://schemas.microsoft.com/office/word/2010/wordprocessingDrawing" xmlns:wp="http://schemas.openxmlformats.org/drawingml/2006/wordprocessingDrawing" xmlns:w10="urn:schemas-microsoft-com:office:word" xmlns:w="http://schemas.openxmlformats.org/wordprocessingml/2006/main" xmlns:w14="http://schemas.microsoft.com/office/word/2010/wordml" xmlns:w15="http://schemas.microsoft.com/office/word/2012/wordml" xmlns:w16cex="http://schemas.microsoft.com/office/word/2018/wordml/cex" xmlns:w16cid="http://schemas.microsoft.com/office/word/2016/wordml/cid" xmlns:w16="http://schemas.microsoft.com/office/word/2018/wordml" xmlns:w16sdtdh="http://schemas.microsoft.com/office/word/2020/wordml/sdtdatahash" xmlns:w16se="http://schemas.microsoft.com/office/word/2015/wordml/symex" xmlns:wpg="http://schemas.microsoft.com/office/word/2010/wordprocessingGroup" xmlns:wpi="http://schemas.microsoft.com/office/word/2010/wordprocessingInk" xmlns:wne="http://schemas.microsoft.com/office/word/2006/wordml" xmlns:wps="http://schemas.microsoft.com/office/word/2010/wordprocessingShape" mc:Ignorable="w14 w15 w16se w16cid w16 w16cex w16sdtdh wp14">
   <w:p>
     <w:pPr>
       <w:pStyle w:val="Footer"/>
@@ -37798,7 +37822,7 @@
 </file>
 
 <file path=word/footer25.xml><?xml version="1.0" encoding="utf-8"?>
-<w:ftr xmlns:wpc="http://schemas.microsoft.com/office/word/2010/wordprocessingCanvas" xmlns:cx="http://schemas.microsoft.com/office/drawing/2014/chartex" xmlns:cx1="http://schemas.microsoft.com/office/drawing/2015/9/8/chartex" xmlns:cx2="http://schemas.microsoft.com/office/drawing/2015/10/21/chartex" xmlns:cx3="http://schemas.microsoft.com/office/drawing/2016/5/9/chartex" xmlns:cx4="http://schemas.microsoft.com/office/drawing/2016/5/10/chartex" xmlns:cx5="http://schemas.microsoft.com/office/drawing/2016/5/11/chartex" xmlns:cx6="http://schemas.microsoft.com/office/drawing/2016/5/12/chartex" xmlns:cx7="http://schemas.microsoft.com/office/drawing/2016/5/13/chartex" xmlns:cx8="http://schemas.microsoft.com/office/drawing/2016/5/14/chartex" xmlns:mc="http://schemas.openxmlformats.org/markup-compatibility/2006" xmlns:aink="http://schemas.microsoft.com/office/drawing/2016/ink" xmlns:am3d="http://schemas.microsoft.com/office/drawing/2017/model3d" xmlns:o="urn:schemas-microsoft-com:office:office" xmlns:oel="http://schemas.microsoft.com/office/2019/extlst" xmlns:r="http://schemas.openxmlformats.org/officeDocument/2006/relationships" xmlns:m="http://schemas.openxmlformats.org/officeDocument/2006/math" xmlns:v="urn:schemas-microsoft-com:vml" xmlns:wp14="http://schemas.microsoft.com/office/word/2010/wordprocessingDrawing" xmlns:wp="http://schemas.openxmlformats.org/drawingml/2006/wordprocessingDrawing" xmlns:w10="urn:schemas-microsoft-com:office:word" xmlns:w="http://schemas.openxmlformats.org/wordprocessingml/2006/main" xmlns:w14="http://schemas.microsoft.com/office/word/2010/wordml" xmlns:w15="http://schemas.microsoft.com/office/word/2012/wordml" xmlns:w16cex="http://schemas.microsoft.com/office/word/2018/wordml/cex" xmlns:w16cid="http://schemas.microsoft.com/office/word/2016/wordml/cid" xmlns:w16="http://schemas.microsoft.com/office/word/2018/wordml" xmlns:w16du="http://schemas.microsoft.com/office/word/2023/wordml/word16du" xmlns:w16sdtdh="http://schemas.microsoft.com/office/word/2020/wordml/sdtdatahash" xmlns:w16se="http://schemas.microsoft.com/office/word/2015/wordml/symex" xmlns:wpg="http://schemas.microsoft.com/office/word/2010/wordprocessingGroup" xmlns:wpi="http://schemas.microsoft.com/office/word/2010/wordprocessingInk" xmlns:wne="http://schemas.microsoft.com/office/word/2006/wordml" xmlns:wps="http://schemas.microsoft.com/office/word/2010/wordprocessingShape" mc:Ignorable="w14 w15 w16se w16cid w16 w16cex w16sdtdh wp14">
+<w:ftr xmlns:wpc="http://schemas.microsoft.com/office/word/2010/wordprocessingCanvas" xmlns:cx="http://schemas.microsoft.com/office/drawing/2014/chartex" xmlns:cx1="http://schemas.microsoft.com/office/drawing/2015/9/8/chartex" xmlns:cx2="http://schemas.microsoft.com/office/drawing/2015/10/21/chartex" xmlns:cx3="http://schemas.microsoft.com/office/drawing/2016/5/9/chartex" xmlns:cx4="http://schemas.microsoft.com/office/drawing/2016/5/10/chartex" xmlns:cx5="http://schemas.microsoft.com/office/drawing/2016/5/11/chartex" xmlns:cx6="http://schemas.microsoft.com/office/drawing/2016/5/12/chartex" xmlns:cx7="http://schemas.microsoft.com/office/drawing/2016/5/13/chartex" xmlns:cx8="http://schemas.microsoft.com/office/drawing/2016/5/14/chartex" xmlns:mc="http://schemas.openxmlformats.org/markup-compatibility/2006" xmlns:aink="http://schemas.microsoft.com/office/drawing/2016/ink" xmlns:am3d="http://schemas.microsoft.com/office/drawing/2017/model3d" xmlns:o="urn:schemas-microsoft-com:office:office" xmlns:oel="http://schemas.microsoft.com/office/2019/extlst" xmlns:r="http://schemas.openxmlformats.org/officeDocument/2006/relationships" xmlns:m="http://schemas.openxmlformats.org/officeDocument/2006/math" xmlns:v="urn:schemas-microsoft-com:vml" xmlns:wp14="http://schemas.microsoft.com/office/word/2010/wordprocessingDrawing" xmlns:wp="http://schemas.openxmlformats.org/drawingml/2006/wordprocessingDrawing" xmlns:w10="urn:schemas-microsoft-com:office:word" xmlns:w="http://schemas.openxmlformats.org/wordprocessingml/2006/main" xmlns:w14="http://schemas.microsoft.com/office/word/2010/wordml" xmlns:w15="http://schemas.microsoft.com/office/word/2012/wordml" xmlns:w16cex="http://schemas.microsoft.com/office/word/2018/wordml/cex" xmlns:w16cid="http://schemas.microsoft.com/office/word/2016/wordml/cid" xmlns:w16="http://schemas.microsoft.com/office/word/2018/wordml" xmlns:w16sdtdh="http://schemas.microsoft.com/office/word/2020/wordml/sdtdatahash" xmlns:w16se="http://schemas.microsoft.com/office/word/2015/wordml/symex" xmlns:wpg="http://schemas.microsoft.com/office/word/2010/wordprocessingGroup" xmlns:wpi="http://schemas.microsoft.com/office/word/2010/wordprocessingInk" xmlns:wne="http://schemas.microsoft.com/office/word/2006/wordml" xmlns:wps="http://schemas.microsoft.com/office/word/2010/wordprocessingShape" mc:Ignorable="w14 w15 w16se w16cid w16 w16cex w16sdtdh wp14">
   <w:p>
     <w:pPr>
       <w:pStyle w:val="Footer"/>
@@ -37851,7 +37875,7 @@
 </file>
 
 <file path=word/footer26.xml><?xml version="1.0" encoding="utf-8"?>
-<w:ftr xmlns:wpc="http://schemas.microsoft.com/office/word/2010/wordprocessingCanvas" xmlns:cx="http://schemas.microsoft.com/office/drawing/2014/chartex" xmlns:cx1="http://schemas.microsoft.com/office/drawing/2015/9/8/chartex" xmlns:cx2="http://schemas.microsoft.com/office/drawing/2015/10/21/chartex" xmlns:cx3="http://schemas.microsoft.com/office/drawing/2016/5/9/chartex" xmlns:cx4="http://schemas.microsoft.com/office/drawing/2016/5/10/chartex" xmlns:cx5="http://schemas.microsoft.com/office/drawing/2016/5/11/chartex" xmlns:cx6="http://schemas.microsoft.com/office/drawing/2016/5/12/chartex" xmlns:cx7="http://schemas.microsoft.com/office/drawing/2016/5/13/chartex" xmlns:cx8="http://schemas.microsoft.com/office/drawing/2016/5/14/chartex" xmlns:mc="http://schemas.openxmlformats.org/markup-compatibility/2006" xmlns:aink="http://schemas.microsoft.com/office/drawing/2016/ink" xmlns:am3d="http://schemas.microsoft.com/office/drawing/2017/model3d" xmlns:o="urn:schemas-microsoft-com:office:office" xmlns:oel="http://schemas.microsoft.com/office/2019/extlst" xmlns:r="http://schemas.openxmlformats.org/officeDocument/2006/relationships" xmlns:m="http://schemas.openxmlformats.org/officeDocument/2006/math" xmlns:v="urn:schemas-microsoft-com:vml" xmlns:wp14="http://schemas.microsoft.com/office/word/2010/wordprocessingDrawing" xmlns:wp="http://schemas.openxmlformats.org/drawingml/2006/wordprocessingDrawing" xmlns:w10="urn:schemas-microsoft-com:office:word" xmlns:w="http://schemas.openxmlformats.org/wordprocessingml/2006/main" xmlns:w14="http://schemas.microsoft.com/office/word/2010/wordml" xmlns:w15="http://schemas.microsoft.com/office/word/2012/wordml" xmlns:w16cex="http://schemas.microsoft.com/office/word/2018/wordml/cex" xmlns:w16cid="http://schemas.microsoft.com/office/word/2016/wordml/cid" xmlns:w16="http://schemas.microsoft.com/office/word/2018/wordml" xmlns:w16du="http://schemas.microsoft.com/office/word/2023/wordml/word16du" xmlns:w16sdtdh="http://schemas.microsoft.com/office/word/2020/wordml/sdtdatahash" xmlns:w16se="http://schemas.microsoft.com/office/word/2015/wordml/symex" xmlns:wpg="http://schemas.microsoft.com/office/word/2010/wordprocessingGroup" xmlns:wpi="http://schemas.microsoft.com/office/word/2010/wordprocessingInk" xmlns:wne="http://schemas.microsoft.com/office/word/2006/wordml" xmlns:wps="http://schemas.microsoft.com/office/word/2010/wordprocessingShape" mc:Ignorable="w14 w15 w16se w16cid w16 w16cex w16sdtdh wp14">
+<w:ftr xmlns:wpc="http://schemas.microsoft.com/office/word/2010/wordprocessingCanvas" xmlns:cx="http://schemas.microsoft.com/office/drawing/2014/chartex" xmlns:cx1="http://schemas.microsoft.com/office/drawing/2015/9/8/chartex" xmlns:cx2="http://schemas.microsoft.com/office/drawing/2015/10/21/chartex" xmlns:cx3="http://schemas.microsoft.com/office/drawing/2016/5/9/chartex" xmlns:cx4="http://schemas.microsoft.com/office/drawing/2016/5/10/chartex" xmlns:cx5="http://schemas.microsoft.com/office/drawing/2016/5/11/chartex" xmlns:cx6="http://schemas.microsoft.com/office/drawing/2016/5/12/chartex" xmlns:cx7="http://schemas.microsoft.com/office/drawing/2016/5/13/chartex" xmlns:cx8="http://schemas.microsoft.com/office/drawing/2016/5/14/chartex" xmlns:mc="http://schemas.openxmlformats.org/markup-compatibility/2006" xmlns:aink="http://schemas.microsoft.com/office/drawing/2016/ink" xmlns:am3d="http://schemas.microsoft.com/office/drawing/2017/model3d" xmlns:o="urn:schemas-microsoft-com:office:office" xmlns:oel="http://schemas.microsoft.com/office/2019/extlst" xmlns:r="http://schemas.openxmlformats.org/officeDocument/2006/relationships" xmlns:m="http://schemas.openxmlformats.org/officeDocument/2006/math" xmlns:v="urn:schemas-microsoft-com:vml" xmlns:wp14="http://schemas.microsoft.com/office/word/2010/wordprocessingDrawing" xmlns:wp="http://schemas.openxmlformats.org/drawingml/2006/wordprocessingDrawing" xmlns:w10="urn:schemas-microsoft-com:office:word" xmlns:w="http://schemas.openxmlformats.org/wordprocessingml/2006/main" xmlns:w14="http://schemas.microsoft.com/office/word/2010/wordml" xmlns:w15="http://schemas.microsoft.com/office/word/2012/wordml" xmlns:w16cex="http://schemas.microsoft.com/office/word/2018/wordml/cex" xmlns:w16cid="http://schemas.microsoft.com/office/word/2016/wordml/cid" xmlns:w16="http://schemas.microsoft.com/office/word/2018/wordml" xmlns:w16sdtdh="http://schemas.microsoft.com/office/word/2020/wordml/sdtdatahash" xmlns:w16se="http://schemas.microsoft.com/office/word/2015/wordml/symex" xmlns:wpg="http://schemas.microsoft.com/office/word/2010/wordprocessingGroup" xmlns:wpi="http://schemas.microsoft.com/office/word/2010/wordprocessingInk" xmlns:wne="http://schemas.microsoft.com/office/word/2006/wordml" xmlns:wps="http://schemas.microsoft.com/office/word/2010/wordprocessingShape" mc:Ignorable="w14 w15 w16se w16cid w16 w16cex w16sdtdh wp14">
   <w:p>
     <w:pPr>
       <w:pStyle w:val="Footer"/>
@@ -37904,7 +37928,7 @@
 </file>
 
 <file path=word/footer27.xml><?xml version="1.0" encoding="utf-8"?>
-<w:ftr xmlns:wpc="http://schemas.microsoft.com/office/word/2010/wordprocessingCanvas" xmlns:cx="http://schemas.microsoft.com/office/drawing/2014/chartex" xmlns:cx1="http://schemas.microsoft.com/office/drawing/2015/9/8/chartex" xmlns:cx2="http://schemas.microsoft.com/office/drawing/2015/10/21/chartex" xmlns:cx3="http://schemas.microsoft.com/office/drawing/2016/5/9/chartex" xmlns:cx4="http://schemas.microsoft.com/office/drawing/2016/5/10/chartex" xmlns:cx5="http://schemas.microsoft.com/office/drawing/2016/5/11/chartex" xmlns:cx6="http://schemas.microsoft.com/office/drawing/2016/5/12/chartex" xmlns:cx7="http://schemas.microsoft.com/office/drawing/2016/5/13/chartex" xmlns:cx8="http://schemas.microsoft.com/office/drawing/2016/5/14/chartex" xmlns:mc="http://schemas.openxmlformats.org/markup-compatibility/2006" xmlns:aink="http://schemas.microsoft.com/office/drawing/2016/ink" xmlns:am3d="http://schemas.microsoft.com/office/drawing/2017/model3d" xmlns:o="urn:schemas-microsoft-com:office:office" xmlns:oel="http://schemas.microsoft.com/office/2019/extlst" xmlns:r="http://schemas.openxmlformats.org/officeDocument/2006/relationships" xmlns:m="http://schemas.openxmlformats.org/officeDocument/2006/math" xmlns:v="urn:schemas-microsoft-com:vml" xmlns:wp14="http://schemas.microsoft.com/office/word/2010/wordprocessingDrawing" xmlns:wp="http://schemas.openxmlformats.org/drawingml/2006/wordprocessingDrawing" xmlns:w10="urn:schemas-microsoft-com:office:word" xmlns:w="http://schemas.openxmlformats.org/wordprocessingml/2006/main" xmlns:w14="http://schemas.microsoft.com/office/word/2010/wordml" xmlns:w15="http://schemas.microsoft.com/office/word/2012/wordml" xmlns:w16cex="http://schemas.microsoft.com/office/word/2018/wordml/cex" xmlns:w16cid="http://schemas.microsoft.com/office/word/2016/wordml/cid" xmlns:w16="http://schemas.microsoft.com/office/word/2018/wordml" xmlns:w16du="http://schemas.microsoft.com/office/word/2023/wordml/word16du" xmlns:w16sdtdh="http://schemas.microsoft.com/office/word/2020/wordml/sdtdatahash" xmlns:w16se="http://schemas.microsoft.com/office/word/2015/wordml/symex" xmlns:wpg="http://schemas.microsoft.com/office/word/2010/wordprocessingGroup" xmlns:wpi="http://schemas.microsoft.com/office/word/2010/wordprocessingInk" xmlns:wne="http://schemas.microsoft.com/office/word/2006/wordml" xmlns:wps="http://schemas.microsoft.com/office/word/2010/wordprocessingShape" mc:Ignorable="w14 w15 w16se w16cid w16 w16cex w16sdtdh wp14">
+<w:ftr xmlns:wpc="http://schemas.microsoft.com/office/word/2010/wordprocessingCanvas" xmlns:cx="http://schemas.microsoft.com/office/drawing/2014/chartex" xmlns:cx1="http://schemas.microsoft.com/office/drawing/2015/9/8/chartex" xmlns:cx2="http://schemas.microsoft.com/office/drawing/2015/10/21/chartex" xmlns:cx3="http://schemas.microsoft.com/office/drawing/2016/5/9/chartex" xmlns:cx4="http://schemas.microsoft.com/office/drawing/2016/5/10/chartex" xmlns:cx5="http://schemas.microsoft.com/office/drawing/2016/5/11/chartex" xmlns:cx6="http://schemas.microsoft.com/office/drawing/2016/5/12/chartex" xmlns:cx7="http://schemas.microsoft.com/office/drawing/2016/5/13/chartex" xmlns:cx8="http://schemas.microsoft.com/office/drawing/2016/5/14/chartex" xmlns:mc="http://schemas.openxmlformats.org/markup-compatibility/2006" xmlns:aink="http://schemas.microsoft.com/office/drawing/2016/ink" xmlns:am3d="http://schemas.microsoft.com/office/drawing/2017/model3d" xmlns:o="urn:schemas-microsoft-com:office:office" xmlns:oel="http://schemas.microsoft.com/office/2019/extlst" xmlns:r="http://schemas.openxmlformats.org/officeDocument/2006/relationships" xmlns:m="http://schemas.openxmlformats.org/officeDocument/2006/math" xmlns:v="urn:schemas-microsoft-com:vml" xmlns:wp14="http://schemas.microsoft.com/office/word/2010/wordprocessingDrawing" xmlns:wp="http://schemas.openxmlformats.org/drawingml/2006/wordprocessingDrawing" xmlns:w10="urn:schemas-microsoft-com:office:word" xmlns:w="http://schemas.openxmlformats.org/wordprocessingml/2006/main" xmlns:w14="http://schemas.microsoft.com/office/word/2010/wordml" xmlns:w15="http://schemas.microsoft.com/office/word/2012/wordml" xmlns:w16cex="http://schemas.microsoft.com/office/word/2018/wordml/cex" xmlns:w16cid="http://schemas.microsoft.com/office/word/2016/wordml/cid" xmlns:w16="http://schemas.microsoft.com/office/word/2018/wordml" xmlns:w16sdtdh="http://schemas.microsoft.com/office/word/2020/wordml/sdtdatahash" xmlns:w16se="http://schemas.microsoft.com/office/word/2015/wordml/symex" xmlns:wpg="http://schemas.microsoft.com/office/word/2010/wordprocessingGroup" xmlns:wpi="http://schemas.microsoft.com/office/word/2010/wordprocessingInk" xmlns:wne="http://schemas.microsoft.com/office/word/2006/wordml" xmlns:wps="http://schemas.microsoft.com/office/word/2010/wordprocessingShape" mc:Ignorable="w14 w15 w16se w16cid w16 w16cex w16sdtdh wp14">
   <w:p>
     <w:pPr>
       <w:pStyle w:val="Footer"/>
@@ -37917,7 +37941,7 @@
 </file>
 
 <file path=word/footer28.xml><?xml version="1.0" encoding="utf-8"?>
-<w:ftr xmlns:wpc="http://schemas.microsoft.com/office/word/2010/wordprocessingCanvas" xmlns:cx="http://schemas.microsoft.com/office/drawing/2014/chartex" xmlns:cx1="http://schemas.microsoft.com/office/drawing/2015/9/8/chartex" xmlns:cx2="http://schemas.microsoft.com/office/drawing/2015/10/21/chartex" xmlns:cx3="http://schemas.microsoft.com/office/drawing/2016/5/9/chartex" xmlns:cx4="http://schemas.microsoft.com/office/drawing/2016/5/10/chartex" xmlns:cx5="http://schemas.microsoft.com/office/drawing/2016/5/11/chartex" xmlns:cx6="http://schemas.microsoft.com/office/drawing/2016/5/12/chartex" xmlns:cx7="http://schemas.microsoft.com/office/drawing/2016/5/13/chartex" xmlns:cx8="http://schemas.microsoft.com/office/drawing/2016/5/14/chartex" xmlns:mc="http://schemas.openxmlformats.org/markup-compatibility/2006" xmlns:aink="http://schemas.microsoft.com/office/drawing/2016/ink" xmlns:am3d="http://schemas.microsoft.com/office/drawing/2017/model3d" xmlns:o="urn:schemas-microsoft-com:office:office" xmlns:oel="http://schemas.microsoft.com/office/2019/extlst" xmlns:r="http://schemas.openxmlformats.org/officeDocument/2006/relationships" xmlns:m="http://schemas.openxmlformats.org/officeDocument/2006/math" xmlns:v="urn:schemas-microsoft-com:vml" xmlns:wp14="http://schemas.microsoft.com/office/word/2010/wordprocessingDrawing" xmlns:wp="http://schemas.openxmlformats.org/drawingml/2006/wordprocessingDrawing" xmlns:w10="urn:schemas-microsoft-com:office:word" xmlns:w="http://schemas.openxmlformats.org/wordprocessingml/2006/main" xmlns:w14="http://schemas.microsoft.com/office/word/2010/wordml" xmlns:w15="http://schemas.microsoft.com/office/word/2012/wordml" xmlns:w16cex="http://schemas.microsoft.com/office/word/2018/wordml/cex" xmlns:w16cid="http://schemas.microsoft.com/office/word/2016/wordml/cid" xmlns:w16="http://schemas.microsoft.com/office/word/2018/wordml" xmlns:w16du="http://schemas.microsoft.com/office/word/2023/wordml/word16du" xmlns:w16sdtdh="http://schemas.microsoft.com/office/word/2020/wordml/sdtdatahash" xmlns:w16se="http://schemas.microsoft.com/office/word/2015/wordml/symex" xmlns:wpg="http://schemas.microsoft.com/office/word/2010/wordprocessingGroup" xmlns:wpi="http://schemas.microsoft.com/office/word/2010/wordprocessingInk" xmlns:wne="http://schemas.microsoft.com/office/word/2006/wordml" xmlns:wps="http://schemas.microsoft.com/office/word/2010/wordprocessingShape" mc:Ignorable="w14 w15 w16se w16cid w16 w16cex w16sdtdh wp14">
+<w:ftr xmlns:wpc="http://schemas.microsoft.com/office/word/2010/wordprocessingCanvas" xmlns:cx="http://schemas.microsoft.com/office/drawing/2014/chartex" xmlns:cx1="http://schemas.microsoft.com/office/drawing/2015/9/8/chartex" xmlns:cx2="http://schemas.microsoft.com/office/drawing/2015/10/21/chartex" xmlns:cx3="http://schemas.microsoft.com/office/drawing/2016/5/9/chartex" xmlns:cx4="http://schemas.microsoft.com/office/drawing/2016/5/10/chartex" xmlns:cx5="http://schemas.microsoft.com/office/drawing/2016/5/11/chartex" xmlns:cx6="http://schemas.microsoft.com/office/drawing/2016/5/12/chartex" xmlns:cx7="http://schemas.microsoft.com/office/drawing/2016/5/13/chartex" xmlns:cx8="http://schemas.microsoft.com/office/drawing/2016/5/14/chartex" xmlns:mc="http://schemas.openxmlformats.org/markup-compatibility/2006" xmlns:aink="http://schemas.microsoft.com/office/drawing/2016/ink" xmlns:am3d="http://schemas.microsoft.com/office/drawing/2017/model3d" xmlns:o="urn:schemas-microsoft-com:office:office" xmlns:oel="http://schemas.microsoft.com/office/2019/extlst" xmlns:r="http://schemas.openxmlformats.org/officeDocument/2006/relationships" xmlns:m="http://schemas.openxmlformats.org/officeDocument/2006/math" xmlns:v="urn:schemas-microsoft-com:vml" xmlns:wp14="http://schemas.microsoft.com/office/word/2010/wordprocessingDrawing" xmlns:wp="http://schemas.openxmlformats.org/drawingml/2006/wordprocessingDrawing" xmlns:w10="urn:schemas-microsoft-com:office:word" xmlns:w="http://schemas.openxmlformats.org/wordprocessingml/2006/main" xmlns:w14="http://schemas.microsoft.com/office/word/2010/wordml" xmlns:w15="http://schemas.microsoft.com/office/word/2012/wordml" xmlns:w16cex="http://schemas.microsoft.com/office/word/2018/wordml/cex" xmlns:w16cid="http://schemas.microsoft.com/office/word/2016/wordml/cid" xmlns:w16="http://schemas.microsoft.com/office/word/2018/wordml" xmlns:w16sdtdh="http://schemas.microsoft.com/office/word/2020/wordml/sdtdatahash" xmlns:w16se="http://schemas.microsoft.com/office/word/2015/wordml/symex" xmlns:wpg="http://schemas.microsoft.com/office/word/2010/wordprocessingGroup" xmlns:wpi="http://schemas.microsoft.com/office/word/2010/wordprocessingInk" xmlns:wne="http://schemas.microsoft.com/office/word/2006/wordml" xmlns:wps="http://schemas.microsoft.com/office/word/2010/wordprocessingShape" mc:Ignorable="w14 w15 w16se w16cid w16 w16cex w16sdtdh wp14">
   <w:p>
     <w:pPr>
       <w:pStyle w:val="Footer"/>
@@ -37972,7 +37996,7 @@
 </file>
 
 <file path=word/footer29.xml><?xml version="1.0" encoding="utf-8"?>
-<w:ftr xmlns:wpc="http://schemas.microsoft.com/office/word/2010/wordprocessingCanvas" xmlns:cx="http://schemas.microsoft.com/office/drawing/2014/chartex" xmlns:cx1="http://schemas.microsoft.com/office/drawing/2015/9/8/chartex" xmlns:cx2="http://schemas.microsoft.com/office/drawing/2015/10/21/chartex" xmlns:cx3="http://schemas.microsoft.com/office/drawing/2016/5/9/chartex" xmlns:cx4="http://schemas.microsoft.com/office/drawing/2016/5/10/chartex" xmlns:cx5="http://schemas.microsoft.com/office/drawing/2016/5/11/chartex" xmlns:cx6="http://schemas.microsoft.com/office/drawing/2016/5/12/chartex" xmlns:cx7="http://schemas.microsoft.com/office/drawing/2016/5/13/chartex" xmlns:cx8="http://schemas.microsoft.com/office/drawing/2016/5/14/chartex" xmlns:mc="http://schemas.openxmlformats.org/markup-compatibility/2006" xmlns:aink="http://schemas.microsoft.com/office/drawing/2016/ink" xmlns:am3d="http://schemas.microsoft.com/office/drawing/2017/model3d" xmlns:o="urn:schemas-microsoft-com:office:office" xmlns:oel="http://schemas.microsoft.com/office/2019/extlst" xmlns:r="http://schemas.openxmlformats.org/officeDocument/2006/relationships" xmlns:m="http://schemas.openxmlformats.org/officeDocument/2006/math" xmlns:v="urn:schemas-microsoft-com:vml" xmlns:wp14="http://schemas.microsoft.com/office/word/2010/wordprocessingDrawing" xmlns:wp="http://schemas.openxmlformats.org/drawingml/2006/wordprocessingDrawing" xmlns:w10="urn:schemas-microsoft-com:office:word" xmlns:w="http://schemas.openxmlformats.org/wordprocessingml/2006/main" xmlns:w14="http://schemas.microsoft.com/office/word/2010/wordml" xmlns:w15="http://schemas.microsoft.com/office/word/2012/wordml" xmlns:w16cex="http://schemas.microsoft.com/office/word/2018/wordml/cex" xmlns:w16cid="http://schemas.microsoft.com/office/word/2016/wordml/cid" xmlns:w16="http://schemas.microsoft.com/office/word/2018/wordml" xmlns:w16du="http://schemas.microsoft.com/office/word/2023/wordml/word16du" xmlns:w16sdtdh="http://schemas.microsoft.com/office/word/2020/wordml/sdtdatahash" xmlns:w16se="http://schemas.microsoft.com/office/word/2015/wordml/symex" xmlns:wpg="http://schemas.microsoft.com/office/word/2010/wordprocessingGroup" xmlns:wpi="http://schemas.microsoft.com/office/word/2010/wordprocessingInk" xmlns:wne="http://schemas.microsoft.com/office/word/2006/wordml" xmlns:wps="http://schemas.microsoft.com/office/word/2010/wordprocessingShape" mc:Ignorable="w14 w15 w16se w16cid w16 w16cex w16sdtdh wp14">
+<w:ftr xmlns:wpc="http://schemas.microsoft.com/office/word/2010/wordprocessingCanvas" xmlns:cx="http://schemas.microsoft.com/office/drawing/2014/chartex" xmlns:cx1="http://schemas.microsoft.com/office/drawing/2015/9/8/chartex" xmlns:cx2="http://schemas.microsoft.com/office/drawing/2015/10/21/chartex" xmlns:cx3="http://schemas.microsoft.com/office/drawing/2016/5/9/chartex" xmlns:cx4="http://schemas.microsoft.com/office/drawing/2016/5/10/chartex" xmlns:cx5="http://schemas.microsoft.com/office/drawing/2016/5/11/chartex" xmlns:cx6="http://schemas.microsoft.com/office/drawing/2016/5/12/chartex" xmlns:cx7="http://schemas.microsoft.com/office/drawing/2016/5/13/chartex" xmlns:cx8="http://schemas.microsoft.com/office/drawing/2016/5/14/chartex" xmlns:mc="http://schemas.openxmlformats.org/markup-compatibility/2006" xmlns:aink="http://schemas.microsoft.com/office/drawing/2016/ink" xmlns:am3d="http://schemas.microsoft.com/office/drawing/2017/model3d" xmlns:o="urn:schemas-microsoft-com:office:office" xmlns:oel="http://schemas.microsoft.com/office/2019/extlst" xmlns:r="http://schemas.openxmlformats.org/officeDocument/2006/relationships" xmlns:m="http://schemas.openxmlformats.org/officeDocument/2006/math" xmlns:v="urn:schemas-microsoft-com:vml" xmlns:wp14="http://schemas.microsoft.com/office/word/2010/wordprocessingDrawing" xmlns:wp="http://schemas.openxmlformats.org/drawingml/2006/wordprocessingDrawing" xmlns:w10="urn:schemas-microsoft-com:office:word" xmlns:w="http://schemas.openxmlformats.org/wordprocessingml/2006/main" xmlns:w14="http://schemas.microsoft.com/office/word/2010/wordml" xmlns:w15="http://schemas.microsoft.com/office/word/2012/wordml" xmlns:w16cex="http://schemas.microsoft.com/office/word/2018/wordml/cex" xmlns:w16cid="http://schemas.microsoft.com/office/word/2016/wordml/cid" xmlns:w16="http://schemas.microsoft.com/office/word/2018/wordml" xmlns:w16sdtdh="http://schemas.microsoft.com/office/word/2020/wordml/sdtdatahash" xmlns:w16se="http://schemas.microsoft.com/office/word/2015/wordml/symex" xmlns:wpg="http://schemas.microsoft.com/office/word/2010/wordprocessingGroup" xmlns:wpi="http://schemas.microsoft.com/office/word/2010/wordprocessingInk" xmlns:wne="http://schemas.microsoft.com/office/word/2006/wordml" xmlns:wps="http://schemas.microsoft.com/office/word/2010/wordprocessingShape" mc:Ignorable="w14 w15 w16se w16cid w16 w16cex w16sdtdh wp14">
   <w:p>
     <w:pPr>
       <w:pStyle w:val="Footer"/>
@@ -38025,7 +38049,7 @@
 </file>
 
 <file path=word/footer3.xml><?xml version="1.0" encoding="utf-8"?>
-<w:ftr xmlns:wpc="http://schemas.microsoft.com/office/word/2010/wordprocessingCanvas" xmlns:cx="http://schemas.microsoft.com/office/drawing/2014/chartex" xmlns:cx1="http://schemas.microsoft.com/office/drawing/2015/9/8/chartex" xmlns:cx2="http://schemas.microsoft.com/office/drawing/2015/10/21/chartex" xmlns:cx3="http://schemas.microsoft.com/office/drawing/2016/5/9/chartex" xmlns:cx4="http://schemas.microsoft.com/office/drawing/2016/5/10/chartex" xmlns:cx5="http://schemas.microsoft.com/office/drawing/2016/5/11/chartex" xmlns:cx6="http://schemas.microsoft.com/office/drawing/2016/5/12/chartex" xmlns:cx7="http://schemas.microsoft.com/office/drawing/2016/5/13/chartex" xmlns:cx8="http://schemas.microsoft.com/office/drawing/2016/5/14/chartex" xmlns:mc="http://schemas.openxmlformats.org/markup-compatibility/2006" xmlns:aink="http://schemas.microsoft.com/office/drawing/2016/ink" xmlns:am3d="http://schemas.microsoft.com/office/drawing/2017/model3d" xmlns:o="urn:schemas-microsoft-com:office:office" xmlns:oel="http://schemas.microsoft.com/office/2019/extlst" xmlns:r="http://schemas.openxmlformats.org/officeDocument/2006/relationships" xmlns:m="http://schemas.openxmlformats.org/officeDocument/2006/math" xmlns:v="urn:schemas-microsoft-com:vml" xmlns:wp14="http://schemas.microsoft.com/office/word/2010/wordprocessingDrawing" xmlns:wp="http://schemas.openxmlformats.org/drawingml/2006/wordprocessingDrawing" xmlns:w10="urn:schemas-microsoft-com:office:word" xmlns:w="http://schemas.openxmlformats.org/wordprocessingml/2006/main" xmlns:w14="http://schemas.microsoft.com/office/word/2010/wordml" xmlns:w15="http://schemas.microsoft.com/office/word/2012/wordml" xmlns:w16cex="http://schemas.microsoft.com/office/word/2018/wordml/cex" xmlns:w16cid="http://schemas.microsoft.com/office/word/2016/wordml/cid" xmlns:w16="http://schemas.microsoft.com/office/word/2018/wordml" xmlns:w16du="http://schemas.microsoft.com/office/word/2023/wordml/word16du" xmlns:w16sdtdh="http://schemas.microsoft.com/office/word/2020/wordml/sdtdatahash" xmlns:w16se="http://schemas.microsoft.com/office/word/2015/wordml/symex" xmlns:wpg="http://schemas.microsoft.com/office/word/2010/wordprocessingGroup" xmlns:wpi="http://schemas.microsoft.com/office/word/2010/wordprocessingInk" xmlns:wne="http://schemas.microsoft.com/office/word/2006/wordml" xmlns:wps="http://schemas.microsoft.com/office/word/2010/wordprocessingShape" mc:Ignorable="w14 w15 w16se w16cid w16 w16cex w16sdtdh wp14">
+<w:ftr xmlns:wpc="http://schemas.microsoft.com/office/word/2010/wordprocessingCanvas" xmlns:cx="http://schemas.microsoft.com/office/drawing/2014/chartex" xmlns:cx1="http://schemas.microsoft.com/office/drawing/2015/9/8/chartex" xmlns:cx2="http://schemas.microsoft.com/office/drawing/2015/10/21/chartex" xmlns:cx3="http://schemas.microsoft.com/office/drawing/2016/5/9/chartex" xmlns:cx4="http://schemas.microsoft.com/office/drawing/2016/5/10/chartex" xmlns:cx5="http://schemas.microsoft.com/office/drawing/2016/5/11/chartex" xmlns:cx6="http://schemas.microsoft.com/office/drawing/2016/5/12/chartex" xmlns:cx7="http://schemas.microsoft.com/office/drawing/2016/5/13/chartex" xmlns:cx8="http://schemas.microsoft.com/office/drawing/2016/5/14/chartex" xmlns:mc="http://schemas.openxmlformats.org/markup-compatibility/2006" xmlns:aink="http://schemas.microsoft.com/office/drawing/2016/ink" xmlns:am3d="http://schemas.microsoft.com/office/drawing/2017/model3d" xmlns:o="urn:schemas-microsoft-com:office:office" xmlns:oel="http://schemas.microsoft.com/office/2019/extlst" xmlns:r="http://schemas.openxmlformats.org/officeDocument/2006/relationships" xmlns:m="http://schemas.openxmlformats.org/officeDocument/2006/math" xmlns:v="urn:schemas-microsoft-com:vml" xmlns:wp14="http://schemas.microsoft.com/office/word/2010/wordprocessingDrawing" xmlns:wp="http://schemas.openxmlformats.org/drawingml/2006/wordprocessingDrawing" xmlns:w10="urn:schemas-microsoft-com:office:word" xmlns:w="http://schemas.openxmlformats.org/wordprocessingml/2006/main" xmlns:w14="http://schemas.microsoft.com/office/word/2010/wordml" xmlns:w15="http://schemas.microsoft.com/office/word/2012/wordml" xmlns:w16cex="http://schemas.microsoft.com/office/word/2018/wordml/cex" xmlns:w16cid="http://schemas.microsoft.com/office/word/2016/wordml/cid" xmlns:w16="http://schemas.microsoft.com/office/word/2018/wordml" xmlns:w16sdtdh="http://schemas.microsoft.com/office/word/2020/wordml/sdtdatahash" xmlns:w16se="http://schemas.microsoft.com/office/word/2015/wordml/symex" xmlns:wpg="http://schemas.microsoft.com/office/word/2010/wordprocessingGroup" xmlns:wpi="http://schemas.microsoft.com/office/word/2010/wordprocessingInk" xmlns:wne="http://schemas.microsoft.com/office/word/2006/wordml" xmlns:wps="http://schemas.microsoft.com/office/word/2010/wordprocessingShape" mc:Ignorable="w14 w15 w16se w16cid w16 w16cex w16sdtdh wp14">
   <w:p>
     <w:pPr>
       <w:pStyle w:val="Footer"/>
@@ -38045,7 +38069,7 @@
 </file>
 
 <file path=word/footer30.xml><?xml version="1.0" encoding="utf-8"?>
-<w:ftr xmlns:wpc="http://schemas.microsoft.com/office/word/2010/wordprocessingCanvas" xmlns:cx="http://schemas.microsoft.com/office/drawing/2014/chartex" xmlns:cx1="http://schemas.microsoft.com/office/drawing/2015/9/8/chartex" xmlns:cx2="http://schemas.microsoft.com/office/drawing/2015/10/21/chartex" xmlns:cx3="http://schemas.microsoft.com/office/drawing/2016/5/9/chartex" xmlns:cx4="http://schemas.microsoft.com/office/drawing/2016/5/10/chartex" xmlns:cx5="http://schemas.microsoft.com/office/drawing/2016/5/11/chartex" xmlns:cx6="http://schemas.microsoft.com/office/drawing/2016/5/12/chartex" xmlns:cx7="http://schemas.microsoft.com/office/drawing/2016/5/13/chartex" xmlns:cx8="http://schemas.microsoft.com/office/drawing/2016/5/14/chartex" xmlns:mc="http://schemas.openxmlformats.org/markup-compatibility/2006" xmlns:aink="http://schemas.microsoft.com/office/drawing/2016/ink" xmlns:am3d="http://schemas.microsoft.com/office/drawing/2017/model3d" xmlns:o="urn:schemas-microsoft-com:office:office" xmlns:oel="http://schemas.microsoft.com/office/2019/extlst" xmlns:r="http://schemas.openxmlformats.org/officeDocument/2006/relationships" xmlns:m="http://schemas.openxmlformats.org/officeDocument/2006/math" xmlns:v="urn:schemas-microsoft-com:vml" xmlns:wp14="http://schemas.microsoft.com/office/word/2010/wordprocessingDrawing" xmlns:wp="http://schemas.openxmlformats.org/drawingml/2006/wordprocessingDrawing" xmlns:w10="urn:schemas-microsoft-com:office:word" xmlns:w="http://schemas.openxmlformats.org/wordprocessingml/2006/main" xmlns:w14="http://schemas.microsoft.com/office/word/2010/wordml" xmlns:w15="http://schemas.microsoft.com/office/word/2012/wordml" xmlns:w16cex="http://schemas.microsoft.com/office/word/2018/wordml/cex" xmlns:w16cid="http://schemas.microsoft.com/office/word/2016/wordml/cid" xmlns:w16="http://schemas.microsoft.com/office/word/2018/wordml" xmlns:w16du="http://schemas.microsoft.com/office/word/2023/wordml/word16du" xmlns:w16sdtdh="http://schemas.microsoft.com/office/word/2020/wordml/sdtdatahash" xmlns:w16se="http://schemas.microsoft.com/office/word/2015/wordml/symex" xmlns:wpg="http://schemas.microsoft.com/office/word/2010/wordprocessingGroup" xmlns:wpi="http://schemas.microsoft.com/office/word/2010/wordprocessingInk" xmlns:wne="http://schemas.microsoft.com/office/word/2006/wordml" xmlns:wps="http://schemas.microsoft.com/office/word/2010/wordprocessingShape" mc:Ignorable="w14 w15 w16se w16cid w16 w16cex w16sdtdh wp14">
+<w:ftr xmlns:wpc="http://schemas.microsoft.com/office/word/2010/wordprocessingCanvas" xmlns:cx="http://schemas.microsoft.com/office/drawing/2014/chartex" xmlns:cx1="http://schemas.microsoft.com/office/drawing/2015/9/8/chartex" xmlns:cx2="http://schemas.microsoft.com/office/drawing/2015/10/21/chartex" xmlns:cx3="http://schemas.microsoft.com/office/drawing/2016/5/9/chartex" xmlns:cx4="http://schemas.microsoft.com/office/drawing/2016/5/10/chartex" xmlns:cx5="http://schemas.microsoft.com/office/drawing/2016/5/11/chartex" xmlns:cx6="http://schemas.microsoft.com/office/drawing/2016/5/12/chartex" xmlns:cx7="http://schemas.microsoft.com/office/drawing/2016/5/13/chartex" xmlns:cx8="http://schemas.microsoft.com/office/drawing/2016/5/14/chartex" xmlns:mc="http://schemas.openxmlformats.org/markup-compatibility/2006" xmlns:aink="http://schemas.microsoft.com/office/drawing/2016/ink" xmlns:am3d="http://schemas.microsoft.com/office/drawing/2017/model3d" xmlns:o="urn:schemas-microsoft-com:office:office" xmlns:oel="http://schemas.microsoft.com/office/2019/extlst" xmlns:r="http://schemas.openxmlformats.org/officeDocument/2006/relationships" xmlns:m="http://schemas.openxmlformats.org/officeDocument/2006/math" xmlns:v="urn:schemas-microsoft-com:vml" xmlns:wp14="http://schemas.microsoft.com/office/word/2010/wordprocessingDrawing" xmlns:wp="http://schemas.openxmlformats.org/drawingml/2006/wordprocessingDrawing" xmlns:w10="urn:schemas-microsoft-com:office:word" xmlns:w="http://schemas.openxmlformats.org/wordprocessingml/2006/main" xmlns:w14="http://schemas.microsoft.com/office/word/2010/wordml" xmlns:w15="http://schemas.microsoft.com/office/word/2012/wordml" xmlns:w16cex="http://schemas.microsoft.com/office/word/2018/wordml/cex" xmlns:w16cid="http://schemas.microsoft.com/office/word/2016/wordml/cid" xmlns:w16="http://schemas.microsoft.com/office/word/2018/wordml" xmlns:w16sdtdh="http://schemas.microsoft.com/office/word/2020/wordml/sdtdatahash" xmlns:w16se="http://schemas.microsoft.com/office/word/2015/wordml/symex" xmlns:wpg="http://schemas.microsoft.com/office/word/2010/wordprocessingGroup" xmlns:wpi="http://schemas.microsoft.com/office/word/2010/wordprocessingInk" xmlns:wne="http://schemas.microsoft.com/office/word/2006/wordml" xmlns:wps="http://schemas.microsoft.com/office/word/2010/wordprocessingShape" mc:Ignorable="w14 w15 w16se w16cid w16 w16cex w16sdtdh wp14">
   <w:p>
     <w:pPr>
       <w:pStyle w:val="Footer"/>
@@ -38098,7 +38122,7 @@
 </file>
 
 <file path=word/footer31.xml><?xml version="1.0" encoding="utf-8"?>
-<w:ftr xmlns:wpc="http://schemas.microsoft.com/office/word/2010/wordprocessingCanvas" xmlns:cx="http://schemas.microsoft.com/office/drawing/2014/chartex" xmlns:cx1="http://schemas.microsoft.com/office/drawing/2015/9/8/chartex" xmlns:cx2="http://schemas.microsoft.com/office/drawing/2015/10/21/chartex" xmlns:cx3="http://schemas.microsoft.com/office/drawing/2016/5/9/chartex" xmlns:cx4="http://schemas.microsoft.com/office/drawing/2016/5/10/chartex" xmlns:cx5="http://schemas.microsoft.com/office/drawing/2016/5/11/chartex" xmlns:cx6="http://schemas.microsoft.com/office/drawing/2016/5/12/chartex" xmlns:cx7="http://schemas.microsoft.com/office/drawing/2016/5/13/chartex" xmlns:cx8="http://schemas.microsoft.com/office/drawing/2016/5/14/chartex" xmlns:mc="http://schemas.openxmlformats.org/markup-compatibility/2006" xmlns:aink="http://schemas.microsoft.com/office/drawing/2016/ink" xmlns:am3d="http://schemas.microsoft.com/office/drawing/2017/model3d" xmlns:o="urn:schemas-microsoft-com:office:office" xmlns:oel="http://schemas.microsoft.com/office/2019/extlst" xmlns:r="http://schemas.openxmlformats.org/officeDocument/2006/relationships" xmlns:m="http://schemas.openxmlformats.org/officeDocument/2006/math" xmlns:v="urn:schemas-microsoft-com:vml" xmlns:wp14="http://schemas.microsoft.com/office/word/2010/wordprocessingDrawing" xmlns:wp="http://schemas.openxmlformats.org/drawingml/2006/wordprocessingDrawing" xmlns:w10="urn:schemas-microsoft-com:office:word" xmlns:w="http://schemas.openxmlformats.org/wordprocessingml/2006/main" xmlns:w14="http://schemas.microsoft.com/office/word/2010/wordml" xmlns:w15="http://schemas.microsoft.com/office/word/2012/wordml" xmlns:w16cex="http://schemas.microsoft.com/office/word/2018/wordml/cex" xmlns:w16cid="http://schemas.microsoft.com/office/word/2016/wordml/cid" xmlns:w16="http://schemas.microsoft.com/office/word/2018/wordml" xmlns:w16du="http://schemas.microsoft.com/office/word/2023/wordml/word16du" xmlns:w16sdtdh="http://schemas.microsoft.com/office/word/2020/wordml/sdtdatahash" xmlns:w16se="http://schemas.microsoft.com/office/word/2015/wordml/symex" xmlns:wpg="http://schemas.microsoft.com/office/word/2010/wordprocessingGroup" xmlns:wpi="http://schemas.microsoft.com/office/word/2010/wordprocessingInk" xmlns:wne="http://schemas.microsoft.com/office/word/2006/wordml" xmlns:wps="http://schemas.microsoft.com/office/word/2010/wordprocessingShape" mc:Ignorable="w14 w15 w16se w16cid w16 w16cex w16sdtdh wp14">
+<w:ftr xmlns:wpc="http://schemas.microsoft.com/office/word/2010/wordprocessingCanvas" xmlns:cx="http://schemas.microsoft.com/office/drawing/2014/chartex" xmlns:cx1="http://schemas.microsoft.com/office/drawing/2015/9/8/chartex" xmlns:cx2="http://schemas.microsoft.com/office/drawing/2015/10/21/chartex" xmlns:cx3="http://schemas.microsoft.com/office/drawing/2016/5/9/chartex" xmlns:cx4="http://schemas.microsoft.com/office/drawing/2016/5/10/chartex" xmlns:cx5="http://schemas.microsoft.com/office/drawing/2016/5/11/chartex" xmlns:cx6="http://schemas.microsoft.com/office/drawing/2016/5/12/chartex" xmlns:cx7="http://schemas.microsoft.com/office/drawing/2016/5/13/chartex" xmlns:cx8="http://schemas.microsoft.com/office/drawing/2016/5/14/chartex" xmlns:mc="http://schemas.openxmlformats.org/markup-compatibility/2006" xmlns:aink="http://schemas.microsoft.com/office/drawing/2016/ink" xmlns:am3d="http://schemas.microsoft.com/office/drawing/2017/model3d" xmlns:o="urn:schemas-microsoft-com:office:office" xmlns:oel="http://schemas.microsoft.com/office/2019/extlst" xmlns:r="http://schemas.openxmlformats.org/officeDocument/2006/relationships" xmlns:m="http://schemas.openxmlformats.org/officeDocument/2006/math" xmlns:v="urn:schemas-microsoft-com:vml" xmlns:wp14="http://schemas.microsoft.com/office/word/2010/wordprocessingDrawing" xmlns:wp="http://schemas.openxmlformats.org/drawingml/2006/wordprocessingDrawing" xmlns:w10="urn:schemas-microsoft-com:office:word" xmlns:w="http://schemas.openxmlformats.org/wordprocessingml/2006/main" xmlns:w14="http://schemas.microsoft.com/office/word/2010/wordml" xmlns:w15="http://schemas.microsoft.com/office/word/2012/wordml" xmlns:w16cex="http://schemas.microsoft.com/office/word/2018/wordml/cex" xmlns:w16cid="http://schemas.microsoft.com/office/word/2016/wordml/cid" xmlns:w16="http://schemas.microsoft.com/office/word/2018/wordml" xmlns:w16sdtdh="http://schemas.microsoft.com/office/word/2020/wordml/sdtdatahash" xmlns:w16se="http://schemas.microsoft.com/office/word/2015/wordml/symex" xmlns:wpg="http://schemas.microsoft.com/office/word/2010/wordprocessingGroup" xmlns:wpi="http://schemas.microsoft.com/office/word/2010/wordprocessingInk" xmlns:wne="http://schemas.microsoft.com/office/word/2006/wordml" xmlns:wps="http://schemas.microsoft.com/office/word/2010/wordprocessingShape" mc:Ignorable="w14 w15 w16se w16cid w16 w16cex w16sdtdh wp14">
   <w:p>
     <w:pPr>
       <w:pStyle w:val="Footer"/>
@@ -38111,7 +38135,7 @@
 </file>
 
 <file path=word/footer32.xml><?xml version="1.0" encoding="utf-8"?>
-<w:ftr xmlns:wpc="http://schemas.microsoft.com/office/word/2010/wordprocessingCanvas" xmlns:cx="http://schemas.microsoft.com/office/drawing/2014/chartex" xmlns:cx1="http://schemas.microsoft.com/office/drawing/2015/9/8/chartex" xmlns:cx2="http://schemas.microsoft.com/office/drawing/2015/10/21/chartex" xmlns:cx3="http://schemas.microsoft.com/office/drawing/2016/5/9/chartex" xmlns:cx4="http://schemas.microsoft.com/office/drawing/2016/5/10/chartex" xmlns:cx5="http://schemas.microsoft.com/office/drawing/2016/5/11/chartex" xmlns:cx6="http://schemas.microsoft.com/office/drawing/2016/5/12/chartex" xmlns:cx7="http://schemas.microsoft.com/office/drawing/2016/5/13/chartex" xmlns:cx8="http://schemas.microsoft.com/office/drawing/2016/5/14/chartex" xmlns:mc="http://schemas.openxmlformats.org/markup-compatibility/2006" xmlns:aink="http://schemas.microsoft.com/office/drawing/2016/ink" xmlns:am3d="http://schemas.microsoft.com/office/drawing/2017/model3d" xmlns:o="urn:schemas-microsoft-com:office:office" xmlns:oel="http://schemas.microsoft.com/office/2019/extlst" xmlns:r="http://schemas.openxmlformats.org/officeDocument/2006/relationships" xmlns:m="http://schemas.openxmlformats.org/officeDocument/2006/math" xmlns:v="urn:schemas-microsoft-com:vml" xmlns:wp14="http://schemas.microsoft.com/office/word/2010/wordprocessingDrawing" xmlns:wp="http://schemas.openxmlformats.org/drawingml/2006/wordprocessingDrawing" xmlns:w10="urn:schemas-microsoft-com:office:word" xmlns:w="http://schemas.openxmlformats.org/wordprocessingml/2006/main" xmlns:w14="http://schemas.microsoft.com/office/word/2010/wordml" xmlns:w15="http://schemas.microsoft.com/office/word/2012/wordml" xmlns:w16cex="http://schemas.microsoft.com/office/word/2018/wordml/cex" xmlns:w16cid="http://schemas.microsoft.com/office/word/2016/wordml/cid" xmlns:w16="http://schemas.microsoft.com/office/word/2018/wordml" xmlns:w16du="http://schemas.microsoft.com/office/word/2023/wordml/word16du" xmlns:w16sdtdh="http://schemas.microsoft.com/office/word/2020/wordml/sdtdatahash" xmlns:w16se="http://schemas.microsoft.com/office/word/2015/wordml/symex" xmlns:wpg="http://schemas.microsoft.com/office/word/2010/wordprocessingGroup" xmlns:wpi="http://schemas.microsoft.com/office/word/2010/wordprocessingInk" xmlns:wne="http://schemas.microsoft.com/office/word/2006/wordml" xmlns:wps="http://schemas.microsoft.com/office/word/2010/wordprocessingShape" mc:Ignorable="w14 w15 w16se w16cid w16 w16cex w16sdtdh wp14">
+<w:ftr xmlns:wpc="http://schemas.microsoft.com/office/word/2010/wordprocessingCanvas" xmlns:cx="http://schemas.microsoft.com/office/drawing/2014/chartex" xmlns:cx1="http://schemas.microsoft.com/office/drawing/2015/9/8/chartex" xmlns:cx2="http://schemas.microsoft.com/office/drawing/2015/10/21/chartex" xmlns:cx3="http://schemas.microsoft.com/office/drawing/2016/5/9/chartex" xmlns:cx4="http://schemas.microsoft.com/office/drawing/2016/5/10/chartex" xmlns:cx5="http://schemas.microsoft.com/office/drawing/2016/5/11/chartex" xmlns:cx6="http://schemas.microsoft.com/office/drawing/2016/5/12/chartex" xmlns:cx7="http://schemas.microsoft.com/office/drawing/2016/5/13/chartex" xmlns:cx8="http://schemas.microsoft.com/office/drawing/2016/5/14/chartex" xmlns:mc="http://schemas.openxmlformats.org/markup-compatibility/2006" xmlns:aink="http://schemas.microsoft.com/office/drawing/2016/ink" xmlns:am3d="http://schemas.microsoft.com/office/drawing/2017/model3d" xmlns:o="urn:schemas-microsoft-com:office:office" xmlns:oel="http://schemas.microsoft.com/office/2019/extlst" xmlns:r="http://schemas.openxmlformats.org/officeDocument/2006/relationships" xmlns:m="http://schemas.openxmlformats.org/officeDocument/2006/math" xmlns:v="urn:schemas-microsoft-com:vml" xmlns:wp14="http://schemas.microsoft.com/office/word/2010/wordprocessingDrawing" xmlns:wp="http://schemas.openxmlformats.org/drawingml/2006/wordprocessingDrawing" xmlns:w10="urn:schemas-microsoft-com:office:word" xmlns:w="http://schemas.openxmlformats.org/wordprocessingml/2006/main" xmlns:w14="http://schemas.microsoft.com/office/word/2010/wordml" xmlns:w15="http://schemas.microsoft.com/office/word/2012/wordml" xmlns:w16cex="http://schemas.microsoft.com/office/word/2018/wordml/cex" xmlns:w16cid="http://schemas.microsoft.com/office/word/2016/wordml/cid" xmlns:w16="http://schemas.microsoft.com/office/word/2018/wordml" xmlns:w16sdtdh="http://schemas.microsoft.com/office/word/2020/wordml/sdtdatahash" xmlns:w16se="http://schemas.microsoft.com/office/word/2015/wordml/symex" xmlns:wpg="http://schemas.microsoft.com/office/word/2010/wordprocessingGroup" xmlns:wpi="http://schemas.microsoft.com/office/word/2010/wordprocessingInk" xmlns:wne="http://schemas.microsoft.com/office/word/2006/wordml" xmlns:wps="http://schemas.microsoft.com/office/word/2010/wordprocessingShape" mc:Ignorable="w14 w15 w16se w16cid w16 w16cex w16sdtdh wp14">
   <w:p>
     <w:pPr>
       <w:pStyle w:val="Footer"/>
@@ -38121,7 +38145,7 @@
 </file>
 
 <file path=word/footer33.xml><?xml version="1.0" encoding="utf-8"?>
-<w:ftr xmlns:wpc="http://schemas.microsoft.com/office/word/2010/wordprocessingCanvas" xmlns:cx="http://schemas.microsoft.com/office/drawing/2014/chartex" xmlns:cx1="http://schemas.microsoft.com/office/drawing/2015/9/8/chartex" xmlns:cx2="http://schemas.microsoft.com/office/drawing/2015/10/21/chartex" xmlns:cx3="http://schemas.microsoft.com/office/drawing/2016/5/9/chartex" xmlns:cx4="http://schemas.microsoft.com/office/drawing/2016/5/10/chartex" xmlns:cx5="http://schemas.microsoft.com/office/drawing/2016/5/11/chartex" xmlns:cx6="http://schemas.microsoft.com/office/drawing/2016/5/12/chartex" xmlns:cx7="http://schemas.microsoft.com/office/drawing/2016/5/13/chartex" xmlns:cx8="http://schemas.microsoft.com/office/drawing/2016/5/14/chartex" xmlns:mc="http://schemas.openxmlformats.org/markup-compatibility/2006" xmlns:aink="http://schemas.microsoft.com/office/drawing/2016/ink" xmlns:am3d="http://schemas.microsoft.com/office/drawing/2017/model3d" xmlns:o="urn:schemas-microsoft-com:office:office" xmlns:oel="http://schemas.microsoft.com/office/2019/extlst" xmlns:r="http://schemas.openxmlformats.org/officeDocument/2006/relationships" xmlns:m="http://schemas.openxmlformats.org/officeDocument/2006/math" xmlns:v="urn:schemas-microsoft-com:vml" xmlns:wp14="http://schemas.microsoft.com/office/word/2010/wordprocessingDrawing" xmlns:wp="http://schemas.openxmlformats.org/drawingml/2006/wordprocessingDrawing" xmlns:w10="urn:schemas-microsoft-com:office:word" xmlns:w="http://schemas.openxmlformats.org/wordprocessingml/2006/main" xmlns:w14="http://schemas.microsoft.com/office/word/2010/wordml" xmlns:w15="http://schemas.microsoft.com/office/word/2012/wordml" xmlns:w16cex="http://schemas.microsoft.com/office/word/2018/wordml/cex" xmlns:w16cid="http://schemas.microsoft.com/office/word/2016/wordml/cid" xmlns:w16="http://schemas.microsoft.com/office/word/2018/wordml" xmlns:w16du="http://schemas.microsoft.com/office/word/2023/wordml/word16du" xmlns:w16sdtdh="http://schemas.microsoft.com/office/word/2020/wordml/sdtdatahash" xmlns:w16se="http://schemas.microsoft.com/office/word/2015/wordml/symex" xmlns:wpg="http://schemas.microsoft.com/office/word/2010/wordprocessingGroup" xmlns:wpi="http://schemas.microsoft.com/office/word/2010/wordprocessingInk" xmlns:wne="http://schemas.microsoft.com/office/word/2006/wordml" xmlns:wps="http://schemas.microsoft.com/office/word/2010/wordprocessingShape" mc:Ignorable="w14 w15 w16se w16cid w16 w16cex w16sdtdh wp14">
+<w:ftr xmlns:wpc="http://schemas.microsoft.com/office/word/2010/wordprocessingCanvas" xmlns:cx="http://schemas.microsoft.com/office/drawing/2014/chartex" xmlns:cx1="http://schemas.microsoft.com/office/drawing/2015/9/8/chartex" xmlns:cx2="http://schemas.microsoft.com/office/drawing/2015/10/21/chartex" xmlns:cx3="http://schemas.microsoft.com/office/drawing/2016/5/9/chartex" xmlns:cx4="http://schemas.microsoft.com/office/drawing/2016/5/10/chartex" xmlns:cx5="http://schemas.microsoft.com/office/drawing/2016/5/11/chartex" xmlns:cx6="http://schemas.microsoft.com/office/drawing/2016/5/12/chartex" xmlns:cx7="http://schemas.microsoft.com/office/drawing/2016/5/13/chartex" xmlns:cx8="http://schemas.microsoft.com/office/drawing/2016/5/14/chartex" xmlns:mc="http://schemas.openxmlformats.org/markup-compatibility/2006" xmlns:aink="http://schemas.microsoft.com/office/drawing/2016/ink" xmlns:am3d="http://schemas.microsoft.com/office/drawing/2017/model3d" xmlns:o="urn:schemas-microsoft-com:office:office" xmlns:oel="http://schemas.microsoft.com/office/2019/extlst" xmlns:r="http://schemas.openxmlformats.org/officeDocument/2006/relationships" xmlns:m="http://schemas.openxmlformats.org/officeDocument/2006/math" xmlns:v="urn:schemas-microsoft-com:vml" xmlns:wp14="http://schemas.microsoft.com/office/word/2010/wordprocessingDrawing" xmlns:wp="http://schemas.openxmlformats.org/drawingml/2006/wordprocessingDrawing" xmlns:w10="urn:schemas-microsoft-com:office:word" xmlns:w="http://schemas.openxmlformats.org/wordprocessingml/2006/main" xmlns:w14="http://schemas.microsoft.com/office/word/2010/wordml" xmlns:w15="http://schemas.microsoft.com/office/word/2012/wordml" xmlns:w16cex="http://schemas.microsoft.com/office/word/2018/wordml/cex" xmlns:w16cid="http://schemas.microsoft.com/office/word/2016/wordml/cid" xmlns:w16="http://schemas.microsoft.com/office/word/2018/wordml" xmlns:w16sdtdh="http://schemas.microsoft.com/office/word/2020/wordml/sdtdatahash" xmlns:w16se="http://schemas.microsoft.com/office/word/2015/wordml/symex" xmlns:wpg="http://schemas.microsoft.com/office/word/2010/wordprocessingGroup" xmlns:wpi="http://schemas.microsoft.com/office/word/2010/wordprocessingInk" xmlns:wne="http://schemas.microsoft.com/office/word/2006/wordml" xmlns:wps="http://schemas.microsoft.com/office/word/2010/wordprocessingShape" mc:Ignorable="w14 w15 w16se w16cid w16 w16cex w16sdtdh wp14">
   <w:p>
     <w:pPr>
       <w:pStyle w:val="Footer"/>
@@ -38134,7 +38158,7 @@
 </file>
 
 <file path=word/footer34.xml><?xml version="1.0" encoding="utf-8"?>
-<w:ftr xmlns:wpc="http://schemas.microsoft.com/office/word/2010/wordprocessingCanvas" xmlns:cx="http://schemas.microsoft.com/office/drawing/2014/chartex" xmlns:cx1="http://schemas.microsoft.com/office/drawing/2015/9/8/chartex" xmlns:cx2="http://schemas.microsoft.com/office/drawing/2015/10/21/chartex" xmlns:cx3="http://schemas.microsoft.com/office/drawing/2016/5/9/chartex" xmlns:cx4="http://schemas.microsoft.com/office/drawing/2016/5/10/chartex" xmlns:cx5="http://schemas.microsoft.com/office/drawing/2016/5/11/chartex" xmlns:cx6="http://schemas.microsoft.com/office/drawing/2016/5/12/chartex" xmlns:cx7="http://schemas.microsoft.com/office/drawing/2016/5/13/chartex" xmlns:cx8="http://schemas.microsoft.com/office/drawing/2016/5/14/chartex" xmlns:mc="http://schemas.openxmlformats.org/markup-compatibility/2006" xmlns:aink="http://schemas.microsoft.com/office/drawing/2016/ink" xmlns:am3d="http://schemas.microsoft.com/office/drawing/2017/model3d" xmlns:o="urn:schemas-microsoft-com:office:office" xmlns:oel="http://schemas.microsoft.com/office/2019/extlst" xmlns:r="http://schemas.openxmlformats.org/officeDocument/2006/relationships" xmlns:m="http://schemas.openxmlformats.org/officeDocument/2006/math" xmlns:v="urn:schemas-microsoft-com:vml" xmlns:wp14="http://schemas.microsoft.com/office/word/2010/wordprocessingDrawing" xmlns:wp="http://schemas.openxmlformats.org/drawingml/2006/wordprocessingDrawing" xmlns:w10="urn:schemas-microsoft-com:office:word" xmlns:w="http://schemas.openxmlformats.org/wordprocessingml/2006/main" xmlns:w14="http://schemas.microsoft.com/office/word/2010/wordml" xmlns:w15="http://schemas.microsoft.com/office/word/2012/wordml" xmlns:w16cex="http://schemas.microsoft.com/office/word/2018/wordml/cex" xmlns:w16cid="http://schemas.microsoft.com/office/word/2016/wordml/cid" xmlns:w16="http://schemas.microsoft.com/office/word/2018/wordml" xmlns:w16du="http://schemas.microsoft.com/office/word/2023/wordml/word16du" xmlns:w16sdtdh="http://schemas.microsoft.com/office/word/2020/wordml/sdtdatahash" xmlns:w16se="http://schemas.microsoft.com/office/word/2015/wordml/symex" xmlns:wpg="http://schemas.microsoft.com/office/word/2010/wordprocessingGroup" xmlns:wpi="http://schemas.microsoft.com/office/word/2010/wordprocessingInk" xmlns:wne="http://schemas.microsoft.com/office/word/2006/wordml" xmlns:wps="http://schemas.microsoft.com/office/word/2010/wordprocessingShape" mc:Ignorable="w14 w15 w16se w16cid w16 w16cex w16sdtdh wp14">
+<w:ftr xmlns:wpc="http://schemas.microsoft.com/office/word/2010/wordprocessingCanvas" xmlns:cx="http://schemas.microsoft.com/office/drawing/2014/chartex" xmlns:cx1="http://schemas.microsoft.com/office/drawing/2015/9/8/chartex" xmlns:cx2="http://schemas.microsoft.com/office/drawing/2015/10/21/chartex" xmlns:cx3="http://schemas.microsoft.com/office/drawing/2016/5/9/chartex" xmlns:cx4="http://schemas.microsoft.com/office/drawing/2016/5/10/chartex" xmlns:cx5="http://schemas.microsoft.com/office/drawing/2016/5/11/chartex" xmlns:cx6="http://schemas.microsoft.com/office/drawing/2016/5/12/chartex" xmlns:cx7="http://schemas.microsoft.com/office/drawing/2016/5/13/chartex" xmlns:cx8="http://schemas.microsoft.com/office/drawing/2016/5/14/chartex" xmlns:mc="http://schemas.openxmlformats.org/markup-compatibility/2006" xmlns:aink="http://schemas.microsoft.com/office/drawing/2016/ink" xmlns:am3d="http://schemas.microsoft.com/office/drawing/2017/model3d" xmlns:o="urn:schemas-microsoft-com:office:office" xmlns:oel="http://schemas.microsoft.com/office/2019/extlst" xmlns:r="http://schemas.openxmlformats.org/officeDocument/2006/relationships" xmlns:m="http://schemas.openxmlformats.org/officeDocument/2006/math" xmlns:v="urn:schemas-microsoft-com:vml" xmlns:wp14="http://schemas.microsoft.com/office/word/2010/wordprocessingDrawing" xmlns:wp="http://schemas.openxmlformats.org/drawingml/2006/wordprocessingDrawing" xmlns:w10="urn:schemas-microsoft-com:office:word" xmlns:w="http://schemas.openxmlformats.org/wordprocessingml/2006/main" xmlns:w14="http://schemas.microsoft.com/office/word/2010/wordml" xmlns:w15="http://schemas.microsoft.com/office/word/2012/wordml" xmlns:w16cex="http://schemas.microsoft.com/office/word/2018/wordml/cex" xmlns:w16cid="http://schemas.microsoft.com/office/word/2016/wordml/cid" xmlns:w16="http://schemas.microsoft.com/office/word/2018/wordml" xmlns:w16sdtdh="http://schemas.microsoft.com/office/word/2020/wordml/sdtdatahash" xmlns:w16se="http://schemas.microsoft.com/office/word/2015/wordml/symex" xmlns:wpg="http://schemas.microsoft.com/office/word/2010/wordprocessingGroup" xmlns:wpi="http://schemas.microsoft.com/office/word/2010/wordprocessingInk" xmlns:wne="http://schemas.microsoft.com/office/word/2006/wordml" xmlns:wps="http://schemas.microsoft.com/office/word/2010/wordprocessingShape" mc:Ignorable="w14 w15 w16se w16cid w16 w16cex w16sdtdh wp14">
   <w:p>
     <w:pPr>
       <w:pStyle w:val="Footer"/>
@@ -38147,7 +38171,7 @@
 </file>
 
 <file path=word/footer35.xml><?xml version="1.0" encoding="utf-8"?>
-<w:ftr xmlns:wpc="http://schemas.microsoft.com/office/word/2010/wordprocessingCanvas" xmlns:cx="http://schemas.microsoft.com/office/drawing/2014/chartex" xmlns:cx1="http://schemas.microsoft.com/office/drawing/2015/9/8/chartex" xmlns:cx2="http://schemas.microsoft.com/office/drawing/2015/10/21/chartex" xmlns:cx3="http://schemas.microsoft.com/office/drawing/2016/5/9/chartex" xmlns:cx4="http://schemas.microsoft.com/office/drawing/2016/5/10/chartex" xmlns:cx5="http://schemas.microsoft.com/office/drawing/2016/5/11/chartex" xmlns:cx6="http://schemas.microsoft.com/office/drawing/2016/5/12/chartex" xmlns:cx7="http://schemas.microsoft.com/office/drawing/2016/5/13/chartex" xmlns:cx8="http://schemas.microsoft.com/office/drawing/2016/5/14/chartex" xmlns:mc="http://schemas.openxmlformats.org/markup-compatibility/2006" xmlns:aink="http://schemas.microsoft.com/office/drawing/2016/ink" xmlns:am3d="http://schemas.microsoft.com/office/drawing/2017/model3d" xmlns:o="urn:schemas-microsoft-com:office:office" xmlns:oel="http://schemas.microsoft.com/office/2019/extlst" xmlns:r="http://schemas.openxmlformats.org/officeDocument/2006/relationships" xmlns:m="http://schemas.openxmlformats.org/officeDocument/2006/math" xmlns:v="urn:schemas-microsoft-com:vml" xmlns:wp14="http://schemas.microsoft.com/office/word/2010/wordprocessingDrawing" xmlns:wp="http://schemas.openxmlformats.org/drawingml/2006/wordprocessingDrawing" xmlns:w10="urn:schemas-microsoft-com:office:word" xmlns:w="http://schemas.openxmlformats.org/wordprocessingml/2006/main" xmlns:w14="http://schemas.microsoft.com/office/word/2010/wordml" xmlns:w15="http://schemas.microsoft.com/office/word/2012/wordml" xmlns:w16cex="http://schemas.microsoft.com/office/word/2018/wordml/cex" xmlns:w16cid="http://schemas.microsoft.com/office/word/2016/wordml/cid" xmlns:w16="http://schemas.microsoft.com/office/word/2018/wordml" xmlns:w16du="http://schemas.microsoft.com/office/word/2023/wordml/word16du" xmlns:w16sdtdh="http://schemas.microsoft.com/office/word/2020/wordml/sdtdatahash" xmlns:w16se="http://schemas.microsoft.com/office/word/2015/wordml/symex" xmlns:wpg="http://schemas.microsoft.com/office/word/2010/wordprocessingGroup" xmlns:wpi="http://schemas.microsoft.com/office/word/2010/wordprocessingInk" xmlns:wne="http://schemas.microsoft.com/office/word/2006/wordml" xmlns:wps="http://schemas.microsoft.com/office/word/2010/wordprocessingShape" mc:Ignorable="w14 w15 w16se w16cid w16 w16cex w16sdtdh wp14">
+<w:ftr xmlns:wpc="http://schemas.microsoft.com/office/word/2010/wordprocessingCanvas" xmlns:cx="http://schemas.microsoft.com/office/drawing/2014/chartex" xmlns:cx1="http://schemas.microsoft.com/office/drawing/2015/9/8/chartex" xmlns:cx2="http://schemas.microsoft.com/office/drawing/2015/10/21/chartex" xmlns:cx3="http://schemas.microsoft.com/office/drawing/2016/5/9/chartex" xmlns:cx4="http://schemas.microsoft.com/office/drawing/2016/5/10/chartex" xmlns:cx5="http://schemas.microsoft.com/office/drawing/2016/5/11/chartex" xmlns:cx6="http://schemas.microsoft.com/office/drawing/2016/5/12/chartex" xmlns:cx7="http://schemas.microsoft.com/office/drawing/2016/5/13/chartex" xmlns:cx8="http://schemas.microsoft.com/office/drawing/2016/5/14/chartex" xmlns:mc="http://schemas.openxmlformats.org/markup-compatibility/2006" xmlns:aink="http://schemas.microsoft.com/office/drawing/2016/ink" xmlns:am3d="http://schemas.microsoft.com/office/drawing/2017/model3d" xmlns:o="urn:schemas-microsoft-com:office:office" xmlns:oel="http://schemas.microsoft.com/office/2019/extlst" xmlns:r="http://schemas.openxmlformats.org/officeDocument/2006/relationships" xmlns:m="http://schemas.openxmlformats.org/officeDocument/2006/math" xmlns:v="urn:schemas-microsoft-com:vml" xmlns:wp14="http://schemas.microsoft.com/office/word/2010/wordprocessingDrawing" xmlns:wp="http://schemas.openxmlformats.org/drawingml/2006/wordprocessingDrawing" xmlns:w10="urn:schemas-microsoft-com:office:word" xmlns:w="http://schemas.openxmlformats.org/wordprocessingml/2006/main" xmlns:w14="http://schemas.microsoft.com/office/word/2010/wordml" xmlns:w15="http://schemas.microsoft.com/office/word/2012/wordml" xmlns:w16cex="http://schemas.microsoft.com/office/word/2018/wordml/cex" xmlns:w16cid="http://schemas.microsoft.com/office/word/2016/wordml/cid" xmlns:w16="http://schemas.microsoft.com/office/word/2018/wordml" xmlns:w16sdtdh="http://schemas.microsoft.com/office/word/2020/wordml/sdtdatahash" xmlns:w16se="http://schemas.microsoft.com/office/word/2015/wordml/symex" xmlns:wpg="http://schemas.microsoft.com/office/word/2010/wordprocessingGroup" xmlns:wpi="http://schemas.microsoft.com/office/word/2010/wordprocessingInk" xmlns:wne="http://schemas.microsoft.com/office/word/2006/wordml" xmlns:wps="http://schemas.microsoft.com/office/word/2010/wordprocessingShape" mc:Ignorable="w14 w15 w16se w16cid w16 w16cex w16sdtdh wp14">
   <w:p>
     <w:pPr>
       <w:pStyle w:val="Footer"/>
@@ -38205,7 +38229,7 @@
 </file>
 
 <file path=word/footer36.xml><?xml version="1.0" encoding="utf-8"?>
-<w:ftr xmlns:wpc="http://schemas.microsoft.com/office/word/2010/wordprocessingCanvas" xmlns:cx="http://schemas.microsoft.com/office/drawing/2014/chartex" xmlns:cx1="http://schemas.microsoft.com/office/drawing/2015/9/8/chartex" xmlns:cx2="http://schemas.microsoft.com/office/drawing/2015/10/21/chartex" xmlns:cx3="http://schemas.microsoft.com/office/drawing/2016/5/9/chartex" xmlns:cx4="http://schemas.microsoft.com/office/drawing/2016/5/10/chartex" xmlns:cx5="http://schemas.microsoft.com/office/drawing/2016/5/11/chartex" xmlns:cx6="http://schemas.microsoft.com/office/drawing/2016/5/12/chartex" xmlns:cx7="http://schemas.microsoft.com/office/drawing/2016/5/13/chartex" xmlns:cx8="http://schemas.microsoft.com/office/drawing/2016/5/14/chartex" xmlns:mc="http://schemas.openxmlformats.org/markup-compatibility/2006" xmlns:aink="http://schemas.microsoft.com/office/drawing/2016/ink" xmlns:am3d="http://schemas.microsoft.com/office/drawing/2017/model3d" xmlns:o="urn:schemas-microsoft-com:office:office" xmlns:oel="http://schemas.microsoft.com/office/2019/extlst" xmlns:r="http://schemas.openxmlformats.org/officeDocument/2006/relationships" xmlns:m="http://schemas.openxmlformats.org/officeDocument/2006/math" xmlns:v="urn:schemas-microsoft-com:vml" xmlns:wp14="http://schemas.microsoft.com/office/word/2010/wordprocessingDrawing" xmlns:wp="http://schemas.openxmlformats.org/drawingml/2006/wordprocessingDrawing" xmlns:w10="urn:schemas-microsoft-com:office:word" xmlns:w="http://schemas.openxmlformats.org/wordprocessingml/2006/main" xmlns:w14="http://schemas.microsoft.com/office/word/2010/wordml" xmlns:w15="http://schemas.microsoft.com/office/word/2012/wordml" xmlns:w16cex="http://schemas.microsoft.com/office/word/2018/wordml/cex" xmlns:w16cid="http://schemas.microsoft.com/office/word/2016/wordml/cid" xmlns:w16="http://schemas.microsoft.com/office/word/2018/wordml" xmlns:w16du="http://schemas.microsoft.com/office/word/2023/wordml/word16du" xmlns:w16sdtdh="http://schemas.microsoft.com/office/word/2020/wordml/sdtdatahash" xmlns:w16se="http://schemas.microsoft.com/office/word/2015/wordml/symex" xmlns:wpg="http://schemas.microsoft.com/office/word/2010/wordprocessingGroup" xmlns:wpi="http://schemas.microsoft.com/office/word/2010/wordprocessingInk" xmlns:wne="http://schemas.microsoft.com/office/word/2006/wordml" xmlns:wps="http://schemas.microsoft.com/office/word/2010/wordprocessingShape" mc:Ignorable="w14 w15 w16se w16cid w16 w16cex w16sdtdh wp14">
+<w:ftr xmlns:wpc="http://schemas.microsoft.com/office/word/2010/wordprocessingCanvas" xmlns:cx="http://schemas.microsoft.com/office/drawing/2014/chartex" xmlns:cx1="http://schemas.microsoft.com/office/drawing/2015/9/8/chartex" xmlns:cx2="http://schemas.microsoft.com/office/drawing/2015/10/21/chartex" xmlns:cx3="http://schemas.microsoft.com/office/drawing/2016/5/9/chartex" xmlns:cx4="http://schemas.microsoft.com/office/drawing/2016/5/10/chartex" xmlns:cx5="http://schemas.microsoft.com/office/drawing/2016/5/11/chartex" xmlns:cx6="http://schemas.microsoft.com/office/drawing/2016/5/12/chartex" xmlns:cx7="http://schemas.microsoft.com/office/drawing/2016/5/13/chartex" xmlns:cx8="http://schemas.microsoft.com/office/drawing/2016/5/14/chartex" xmlns:mc="http://schemas.openxmlformats.org/markup-compatibility/2006" xmlns:aink="http://schemas.microsoft.com/office/drawing/2016/ink" xmlns:am3d="http://schemas.microsoft.com/office/drawing/2017/model3d" xmlns:o="urn:schemas-microsoft-com:office:office" xmlns:oel="http://schemas.microsoft.com/office/2019/extlst" xmlns:r="http://schemas.openxmlformats.org/officeDocument/2006/relationships" xmlns:m="http://schemas.openxmlformats.org/officeDocument/2006/math" xmlns:v="urn:schemas-microsoft-com:vml" xmlns:wp14="http://schemas.microsoft.com/office/word/2010/wordprocessingDrawing" xmlns:wp="http://schemas.openxmlformats.org/drawingml/2006/wordprocessingDrawing" xmlns:w10="urn:schemas-microsoft-com:office:word" xmlns:w="http://schemas.openxmlformats.org/wordprocessingml/2006/main" xmlns:w14="http://schemas.microsoft.com/office/word/2010/wordml" xmlns:w15="http://schemas.microsoft.com/office/word/2012/wordml" xmlns:w16cex="http://schemas.microsoft.com/office/word/2018/wordml/cex" xmlns:w16cid="http://schemas.microsoft.com/office/word/2016/wordml/cid" xmlns:w16="http://schemas.microsoft.com/office/word/2018/wordml" xmlns:w16sdtdh="http://schemas.microsoft.com/office/word/2020/wordml/sdtdatahash" xmlns:w16se="http://schemas.microsoft.com/office/word/2015/wordml/symex" xmlns:wpg="http://schemas.microsoft.com/office/word/2010/wordprocessingGroup" xmlns:wpi="http://schemas.microsoft.com/office/word/2010/wordprocessingInk" xmlns:wne="http://schemas.microsoft.com/office/word/2006/wordml" xmlns:wps="http://schemas.microsoft.com/office/word/2010/wordprocessingShape" mc:Ignorable="w14 w15 w16se w16cid w16 w16cex w16sdtdh wp14">
   <w:p>
     <w:pPr>
       <w:pStyle w:val="Footer"/>
@@ -38256,7 +38280,7 @@
 </file>
 
 <file path=word/footer37.xml><?xml version="1.0" encoding="utf-8"?>
-<w:ftr xmlns:wpc="http://schemas.microsoft.com/office/word/2010/wordprocessingCanvas" xmlns:cx="http://schemas.microsoft.com/office/drawing/2014/chartex" xmlns:cx1="http://schemas.microsoft.com/office/drawing/2015/9/8/chartex" xmlns:cx2="http://schemas.microsoft.com/office/drawing/2015/10/21/chartex" xmlns:cx3="http://schemas.microsoft.com/office/drawing/2016/5/9/chartex" xmlns:cx4="http://schemas.microsoft.com/office/drawing/2016/5/10/chartex" xmlns:cx5="http://schemas.microsoft.com/office/drawing/2016/5/11/chartex" xmlns:cx6="http://schemas.microsoft.com/office/drawing/2016/5/12/chartex" xmlns:cx7="http://schemas.microsoft.com/office/drawing/2016/5/13/chartex" xmlns:cx8="http://schemas.microsoft.com/office/drawing/2016/5/14/chartex" xmlns:mc="http://schemas.openxmlformats.org/markup-compatibility/2006" xmlns:aink="http://schemas.microsoft.com/office/drawing/2016/ink" xmlns:am3d="http://schemas.microsoft.com/office/drawing/2017/model3d" xmlns:o="urn:schemas-microsoft-com:office:office" xmlns:oel="http://schemas.microsoft.com/office/2019/extlst" xmlns:r="http://schemas.openxmlformats.org/officeDocument/2006/relationships" xmlns:m="http://schemas.openxmlformats.org/officeDocument/2006/math" xmlns:v="urn:schemas-microsoft-com:vml" xmlns:wp14="http://schemas.microsoft.com/office/word/2010/wordprocessingDrawing" xmlns:wp="http://schemas.openxmlformats.org/drawingml/2006/wordprocessingDrawing" xmlns:w10="urn:schemas-microsoft-com:office:word" xmlns:w="http://schemas.openxmlformats.org/wordprocessingml/2006/main" xmlns:w14="http://schemas.microsoft.com/office/word/2010/wordml" xmlns:w15="http://schemas.microsoft.com/office/word/2012/wordml" xmlns:w16cex="http://schemas.microsoft.com/office/word/2018/wordml/cex" xmlns:w16cid="http://schemas.microsoft.com/office/word/2016/wordml/cid" xmlns:w16="http://schemas.microsoft.com/office/word/2018/wordml" xmlns:w16du="http://schemas.microsoft.com/office/word/2023/wordml/word16du" xmlns:w16sdtdh="http://schemas.microsoft.com/office/word/2020/wordml/sdtdatahash" xmlns:w16se="http://schemas.microsoft.com/office/word/2015/wordml/symex" xmlns:wpg="http://schemas.microsoft.com/office/word/2010/wordprocessingGroup" xmlns:wpi="http://schemas.microsoft.com/office/word/2010/wordprocessingInk" xmlns:wne="http://schemas.microsoft.com/office/word/2006/wordml" xmlns:wps="http://schemas.microsoft.com/office/word/2010/wordprocessingShape" mc:Ignorable="w14 w15 w16se w16cid w16 w16cex w16sdtdh wp14">
+<w:ftr xmlns:wpc="http://schemas.microsoft.com/office/word/2010/wordprocessingCanvas" xmlns:cx="http://schemas.microsoft.com/office/drawing/2014/chartex" xmlns:cx1="http://schemas.microsoft.com/office/drawing/2015/9/8/chartex" xmlns:cx2="http://schemas.microsoft.com/office/drawing/2015/10/21/chartex" xmlns:cx3="http://schemas.microsoft.com/office/drawing/2016/5/9/chartex" xmlns:cx4="http://schemas.microsoft.com/office/drawing/2016/5/10/chartex" xmlns:cx5="http://schemas.microsoft.com/office/drawing/2016/5/11/chartex" xmlns:cx6="http://schemas.microsoft.com/office/drawing/2016/5/12/chartex" xmlns:cx7="http://schemas.microsoft.com/office/drawing/2016/5/13/chartex" xmlns:cx8="http://schemas.microsoft.com/office/drawing/2016/5/14/chartex" xmlns:mc="http://schemas.openxmlformats.org/markup-compatibility/2006" xmlns:aink="http://schemas.microsoft.com/office/drawing/2016/ink" xmlns:am3d="http://schemas.microsoft.com/office/drawing/2017/model3d" xmlns:o="urn:schemas-microsoft-com:office:office" xmlns:oel="http://schemas.microsoft.com/office/2019/extlst" xmlns:r="http://schemas.openxmlformats.org/officeDocument/2006/relationships" xmlns:m="http://schemas.openxmlformats.org/officeDocument/2006/math" xmlns:v="urn:schemas-microsoft-com:vml" xmlns:wp14="http://schemas.microsoft.com/office/word/2010/wordprocessingDrawing" xmlns:wp="http://schemas.openxmlformats.org/drawingml/2006/wordprocessingDrawing" xmlns:w10="urn:schemas-microsoft-com:office:word" xmlns:w="http://schemas.openxmlformats.org/wordprocessingml/2006/main" xmlns:w14="http://schemas.microsoft.com/office/word/2010/wordml" xmlns:w15="http://schemas.microsoft.com/office/word/2012/wordml" xmlns:w16cex="http://schemas.microsoft.com/office/word/2018/wordml/cex" xmlns:w16cid="http://schemas.microsoft.com/office/word/2016/wordml/cid" xmlns:w16="http://schemas.microsoft.com/office/word/2018/wordml" xmlns:w16sdtdh="http://schemas.microsoft.com/office/word/2020/wordml/sdtdatahash" xmlns:w16se="http://schemas.microsoft.com/office/word/2015/wordml/symex" xmlns:wpg="http://schemas.microsoft.com/office/word/2010/wordprocessingGroup" xmlns:wpi="http://schemas.microsoft.com/office/word/2010/wordprocessingInk" xmlns:wne="http://schemas.microsoft.com/office/word/2006/wordml" xmlns:wps="http://schemas.microsoft.com/office/word/2010/wordprocessingShape" mc:Ignorable="w14 w15 w16se w16cid w16 w16cex w16sdtdh wp14">
   <w:p>
     <w:pPr>
       <w:pStyle w:val="Footer"/>
@@ -38307,7 +38331,7 @@
 </file>
 
 <file path=word/footer38.xml><?xml version="1.0" encoding="utf-8"?>
-<w:ftr xmlns:wpc="http://schemas.microsoft.com/office/word/2010/wordprocessingCanvas" xmlns:cx="http://schemas.microsoft.com/office/drawing/2014/chartex" xmlns:cx1="http://schemas.microsoft.com/office/drawing/2015/9/8/chartex" xmlns:cx2="http://schemas.microsoft.com/office/drawing/2015/10/21/chartex" xmlns:cx3="http://schemas.microsoft.com/office/drawing/2016/5/9/chartex" xmlns:cx4="http://schemas.microsoft.com/office/drawing/2016/5/10/chartex" xmlns:cx5="http://schemas.microsoft.com/office/drawing/2016/5/11/chartex" xmlns:cx6="http://schemas.microsoft.com/office/drawing/2016/5/12/chartex" xmlns:cx7="http://schemas.microsoft.com/office/drawing/2016/5/13/chartex" xmlns:cx8="http://schemas.microsoft.com/office/drawing/2016/5/14/chartex" xmlns:mc="http://schemas.openxmlformats.org/markup-compatibility/2006" xmlns:aink="http://schemas.microsoft.com/office/drawing/2016/ink" xmlns:am3d="http://schemas.microsoft.com/office/drawing/2017/model3d" xmlns:o="urn:schemas-microsoft-com:office:office" xmlns:oel="http://schemas.microsoft.com/office/2019/extlst" xmlns:r="http://schemas.openxmlformats.org/officeDocument/2006/relationships" xmlns:m="http://schemas.openxmlformats.org/officeDocument/2006/math" xmlns:v="urn:schemas-microsoft-com:vml" xmlns:wp14="http://schemas.microsoft.com/office/word/2010/wordprocessingDrawing" xmlns:wp="http://schemas.openxmlformats.org/drawingml/2006/wordprocessingDrawing" xmlns:w10="urn:schemas-microsoft-com:office:word" xmlns:w="http://schemas.openxmlformats.org/wordprocessingml/2006/main" xmlns:w14="http://schemas.microsoft.com/office/word/2010/wordml" xmlns:w15="http://schemas.microsoft.com/office/word/2012/wordml" xmlns:w16cex="http://schemas.microsoft.com/office/word/2018/wordml/cex" xmlns:w16cid="http://schemas.microsoft.com/office/word/2016/wordml/cid" xmlns:w16="http://schemas.microsoft.com/office/word/2018/wordml" xmlns:w16du="http://schemas.microsoft.com/office/word/2023/wordml/word16du" xmlns:w16sdtdh="http://schemas.microsoft.com/office/word/2020/wordml/sdtdatahash" xmlns:w16se="http://schemas.microsoft.com/office/word/2015/wordml/symex" xmlns:wpg="http://schemas.microsoft.com/office/word/2010/wordprocessingGroup" xmlns:wpi="http://schemas.microsoft.com/office/word/2010/wordprocessingInk" xmlns:wne="http://schemas.microsoft.com/office/word/2006/wordml" xmlns:wps="http://schemas.microsoft.com/office/word/2010/wordprocessingShape" mc:Ignorable="w14 w15 w16se w16cid w16 w16cex w16sdtdh wp14">
+<w:ftr xmlns:wpc="http://schemas.microsoft.com/office/word/2010/wordprocessingCanvas" xmlns:cx="http://schemas.microsoft.com/office/drawing/2014/chartex" xmlns:cx1="http://schemas.microsoft.com/office/drawing/2015/9/8/chartex" xmlns:cx2="http://schemas.microsoft.com/office/drawing/2015/10/21/chartex" xmlns:cx3="http://schemas.microsoft.com/office/drawing/2016/5/9/chartex" xmlns:cx4="http://schemas.microsoft.com/office/drawing/2016/5/10/chartex" xmlns:cx5="http://schemas.microsoft.com/office/drawing/2016/5/11/chartex" xmlns:cx6="http://schemas.microsoft.com/office/drawing/2016/5/12/chartex" xmlns:cx7="http://schemas.microsoft.com/office/drawing/2016/5/13/chartex" xmlns:cx8="http://schemas.microsoft.com/office/drawing/2016/5/14/chartex" xmlns:mc="http://schemas.openxmlformats.org/markup-compatibility/2006" xmlns:aink="http://schemas.microsoft.com/office/drawing/2016/ink" xmlns:am3d="http://schemas.microsoft.com/office/drawing/2017/model3d" xmlns:o="urn:schemas-microsoft-com:office:office" xmlns:oel="http://schemas.microsoft.com/office/2019/extlst" xmlns:r="http://schemas.openxmlformats.org/officeDocument/2006/relationships" xmlns:m="http://schemas.openxmlformats.org/officeDocument/2006/math" xmlns:v="urn:schemas-microsoft-com:vml" xmlns:wp14="http://schemas.microsoft.com/office/word/2010/wordprocessingDrawing" xmlns:wp="http://schemas.openxmlformats.org/drawingml/2006/wordprocessingDrawing" xmlns:w10="urn:schemas-microsoft-com:office:word" xmlns:w="http://schemas.openxmlformats.org/wordprocessingml/2006/main" xmlns:w14="http://schemas.microsoft.com/office/word/2010/wordml" xmlns:w15="http://schemas.microsoft.com/office/word/2012/wordml" xmlns:w16cex="http://schemas.microsoft.com/office/word/2018/wordml/cex" xmlns:w16cid="http://schemas.microsoft.com/office/word/2016/wordml/cid" xmlns:w16="http://schemas.microsoft.com/office/word/2018/wordml" xmlns:w16sdtdh="http://schemas.microsoft.com/office/word/2020/wordml/sdtdatahash" xmlns:w16se="http://schemas.microsoft.com/office/word/2015/wordml/symex" xmlns:wpg="http://schemas.microsoft.com/office/word/2010/wordprocessingGroup" xmlns:wpi="http://schemas.microsoft.com/office/word/2010/wordprocessingInk" xmlns:wne="http://schemas.microsoft.com/office/word/2006/wordml" xmlns:wps="http://schemas.microsoft.com/office/word/2010/wordprocessingShape" mc:Ignorable="w14 w15 w16se w16cid w16 w16cex w16sdtdh wp14">
   <w:p>
     <w:pPr>
       <w:pStyle w:val="Footer"/>
@@ -38358,7 +38382,7 @@
 </file>
 
 <file path=word/footer39.xml><?xml version="1.0" encoding="utf-8"?>
-<w:ftr xmlns:wpc="http://schemas.microsoft.com/office/word/2010/wordprocessingCanvas" xmlns:cx="http://schemas.microsoft.com/office/drawing/2014/chartex" xmlns:cx1="http://schemas.microsoft.com/office/drawing/2015/9/8/chartex" xmlns:cx2="http://schemas.microsoft.com/office/drawing/2015/10/21/chartex" xmlns:cx3="http://schemas.microsoft.com/office/drawing/2016/5/9/chartex" xmlns:cx4="http://schemas.microsoft.com/office/drawing/2016/5/10/chartex" xmlns:cx5="http://schemas.microsoft.com/office/drawing/2016/5/11/chartex" xmlns:cx6="http://schemas.microsoft.com/office/drawing/2016/5/12/chartex" xmlns:cx7="http://schemas.microsoft.com/office/drawing/2016/5/13/chartex" xmlns:cx8="http://schemas.microsoft.com/office/drawing/2016/5/14/chartex" xmlns:mc="http://schemas.openxmlformats.org/markup-compatibility/2006" xmlns:aink="http://schemas.microsoft.com/office/drawing/2016/ink" xmlns:am3d="http://schemas.microsoft.com/office/drawing/2017/model3d" xmlns:o="urn:schemas-microsoft-com:office:office" xmlns:oel="http://schemas.microsoft.com/office/2019/extlst" xmlns:r="http://schemas.openxmlformats.org/officeDocument/2006/relationships" xmlns:m="http://schemas.openxmlformats.org/officeDocument/2006/math" xmlns:v="urn:schemas-microsoft-com:vml" xmlns:wp14="http://schemas.microsoft.com/office/word/2010/wordprocessingDrawing" xmlns:wp="http://schemas.openxmlformats.org/drawingml/2006/wordprocessingDrawing" xmlns:w10="urn:schemas-microsoft-com:office:word" xmlns:w="http://schemas.openxmlformats.org/wordprocessingml/2006/main" xmlns:w14="http://schemas.microsoft.com/office/word/2010/wordml" xmlns:w15="http://schemas.microsoft.com/office/word/2012/wordml" xmlns:w16cex="http://schemas.microsoft.com/office/word/2018/wordml/cex" xmlns:w16cid="http://schemas.microsoft.com/office/word/2016/wordml/cid" xmlns:w16="http://schemas.microsoft.com/office/word/2018/wordml" xmlns:w16du="http://schemas.microsoft.com/office/word/2023/wordml/word16du" xmlns:w16sdtdh="http://schemas.microsoft.com/office/word/2020/wordml/sdtdatahash" xmlns:w16se="http://schemas.microsoft.com/office/word/2015/wordml/symex" xmlns:wpg="http://schemas.microsoft.com/office/word/2010/wordprocessingGroup" xmlns:wpi="http://schemas.microsoft.com/office/word/2010/wordprocessingInk" xmlns:wne="http://schemas.microsoft.com/office/word/2006/wordml" xmlns:wps="http://schemas.microsoft.com/office/word/2010/wordprocessingShape" mc:Ignorable="w14 w15 w16se w16cid w16 w16cex w16sdtdh wp14">
+<w:ftr xmlns:wpc="http://schemas.microsoft.com/office/word/2010/wordprocessingCanvas" xmlns:cx="http://schemas.microsoft.com/office/drawing/2014/chartex" xmlns:cx1="http://schemas.microsoft.com/office/drawing/2015/9/8/chartex" xmlns:cx2="http://schemas.microsoft.com/office/drawing/2015/10/21/chartex" xmlns:cx3="http://schemas.microsoft.com/office/drawing/2016/5/9/chartex" xmlns:cx4="http://schemas.microsoft.com/office/drawing/2016/5/10/chartex" xmlns:cx5="http://schemas.microsoft.com/office/drawing/2016/5/11/chartex" xmlns:cx6="http://schemas.microsoft.com/office/drawing/2016/5/12/chartex" xmlns:cx7="http://schemas.microsoft.com/office/drawing/2016/5/13/chartex" xmlns:cx8="http://schemas.microsoft.com/office/drawing/2016/5/14/chartex" xmlns:mc="http://schemas.openxmlformats.org/markup-compatibility/2006" xmlns:aink="http://schemas.microsoft.com/office/drawing/2016/ink" xmlns:am3d="http://schemas.microsoft.com/office/drawing/2017/model3d" xmlns:o="urn:schemas-microsoft-com:office:office" xmlns:oel="http://schemas.microsoft.com/office/2019/extlst" xmlns:r="http://schemas.openxmlformats.org/officeDocument/2006/relationships" xmlns:m="http://schemas.openxmlformats.org/officeDocument/2006/math" xmlns:v="urn:schemas-microsoft-com:vml" xmlns:wp14="http://schemas.microsoft.com/office/word/2010/wordprocessingDrawing" xmlns:wp="http://schemas.openxmlformats.org/drawingml/2006/wordprocessingDrawing" xmlns:w10="urn:schemas-microsoft-com:office:word" xmlns:w="http://schemas.openxmlformats.org/wordprocessingml/2006/main" xmlns:w14="http://schemas.microsoft.com/office/word/2010/wordml" xmlns:w15="http://schemas.microsoft.com/office/word/2012/wordml" xmlns:w16cex="http://schemas.microsoft.com/office/word/2018/wordml/cex" xmlns:w16cid="http://schemas.microsoft.com/office/word/2016/wordml/cid" xmlns:w16="http://schemas.microsoft.com/office/word/2018/wordml" xmlns:w16sdtdh="http://schemas.microsoft.com/office/word/2020/wordml/sdtdatahash" xmlns:w16se="http://schemas.microsoft.com/office/word/2015/wordml/symex" xmlns:wpg="http://schemas.microsoft.com/office/word/2010/wordprocessingGroup" xmlns:wpi="http://schemas.microsoft.com/office/word/2010/wordprocessingInk" xmlns:wne="http://schemas.microsoft.com/office/word/2006/wordml" xmlns:wps="http://schemas.microsoft.com/office/word/2010/wordprocessingShape" mc:Ignorable="w14 w15 w16se w16cid w16 w16cex w16sdtdh wp14">
   <w:p>
     <w:pPr>
       <w:pStyle w:val="Footer"/>
@@ -38409,7 +38433,7 @@
 </file>
 
 <file path=word/footer4.xml><?xml version="1.0" encoding="utf-8"?>
-<w:ftr xmlns:wpc="http://schemas.microsoft.com/office/word/2010/wordprocessingCanvas" xmlns:cx="http://schemas.microsoft.com/office/drawing/2014/chartex" xmlns:cx1="http://schemas.microsoft.com/office/drawing/2015/9/8/chartex" xmlns:cx2="http://schemas.microsoft.com/office/drawing/2015/10/21/chartex" xmlns:cx3="http://schemas.microsoft.com/office/drawing/2016/5/9/chartex" xmlns:cx4="http://schemas.microsoft.com/office/drawing/2016/5/10/chartex" xmlns:cx5="http://schemas.microsoft.com/office/drawing/2016/5/11/chartex" xmlns:cx6="http://schemas.microsoft.com/office/drawing/2016/5/12/chartex" xmlns:cx7="http://schemas.microsoft.com/office/drawing/2016/5/13/chartex" xmlns:cx8="http://schemas.microsoft.com/office/drawing/2016/5/14/chartex" xmlns:mc="http://schemas.openxmlformats.org/markup-compatibility/2006" xmlns:aink="http://schemas.microsoft.com/office/drawing/2016/ink" xmlns:am3d="http://schemas.microsoft.com/office/drawing/2017/model3d" xmlns:o="urn:schemas-microsoft-com:office:office" xmlns:oel="http://schemas.microsoft.com/office/2019/extlst" xmlns:r="http://schemas.openxmlformats.org/officeDocument/2006/relationships" xmlns:m="http://schemas.openxmlformats.org/officeDocument/2006/math" xmlns:v="urn:schemas-microsoft-com:vml" xmlns:wp14="http://schemas.microsoft.com/office/word/2010/wordprocessingDrawing" xmlns:wp="http://schemas.openxmlformats.org/drawingml/2006/wordprocessingDrawing" xmlns:w10="urn:schemas-microsoft-com:office:word" xmlns:w="http://schemas.openxmlformats.org/wordprocessingml/2006/main" xmlns:w14="http://schemas.microsoft.com/office/word/2010/wordml" xmlns:w15="http://schemas.microsoft.com/office/word/2012/wordml" xmlns:w16cex="http://schemas.microsoft.com/office/word/2018/wordml/cex" xmlns:w16cid="http://schemas.microsoft.com/office/word/2016/wordml/cid" xmlns:w16="http://schemas.microsoft.com/office/word/2018/wordml" xmlns:w16du="http://schemas.microsoft.com/office/word/2023/wordml/word16du" xmlns:w16sdtdh="http://schemas.microsoft.com/office/word/2020/wordml/sdtdatahash" xmlns:w16se="http://schemas.microsoft.com/office/word/2015/wordml/symex" xmlns:wpg="http://schemas.microsoft.com/office/word/2010/wordprocessingGroup" xmlns:wpi="http://schemas.microsoft.com/office/word/2010/wordprocessingInk" xmlns:wne="http://schemas.microsoft.com/office/word/2006/wordml" xmlns:wps="http://schemas.microsoft.com/office/word/2010/wordprocessingShape" mc:Ignorable="w14 w15 w16se w16cid w16 w16cex w16sdtdh wp14">
+<w:ftr xmlns:wpc="http://schemas.microsoft.com/office/word/2010/wordprocessingCanvas" xmlns:cx="http://schemas.microsoft.com/office/drawing/2014/chartex" xmlns:cx1="http://schemas.microsoft.com/office/drawing/2015/9/8/chartex" xmlns:cx2="http://schemas.microsoft.com/office/drawing/2015/10/21/chartex" xmlns:cx3="http://schemas.microsoft.com/office/drawing/2016/5/9/chartex" xmlns:cx4="http://schemas.microsoft.com/office/drawing/2016/5/10/chartex" xmlns:cx5="http://schemas.microsoft.com/office/drawing/2016/5/11/chartex" xmlns:cx6="http://schemas.microsoft.com/office/drawing/2016/5/12/chartex" xmlns:cx7="http://schemas.microsoft.com/office/drawing/2016/5/13/chartex" xmlns:cx8="http://schemas.microsoft.com/office/drawing/2016/5/14/chartex" xmlns:mc="http://schemas.openxmlformats.org/markup-compatibility/2006" xmlns:aink="http://schemas.microsoft.com/office/drawing/2016/ink" xmlns:am3d="http://schemas.microsoft.com/office/drawing/2017/model3d" xmlns:o="urn:schemas-microsoft-com:office:office" xmlns:oel="http://schemas.microsoft.com/office/2019/extlst" xmlns:r="http://schemas.openxmlformats.org/officeDocument/2006/relationships" xmlns:m="http://schemas.openxmlformats.org/officeDocument/2006/math" xmlns:v="urn:schemas-microsoft-com:vml" xmlns:wp14="http://schemas.microsoft.com/office/word/2010/wordprocessingDrawing" xmlns:wp="http://schemas.openxmlformats.org/drawingml/2006/wordprocessingDrawing" xmlns:w10="urn:schemas-microsoft-com:office:word" xmlns:w="http://schemas.openxmlformats.org/wordprocessingml/2006/main" xmlns:w14="http://schemas.microsoft.com/office/word/2010/wordml" xmlns:w15="http://schemas.microsoft.com/office/word/2012/wordml" xmlns:w16cex="http://schemas.microsoft.com/office/word/2018/wordml/cex" xmlns:w16cid="http://schemas.microsoft.com/office/word/2016/wordml/cid" xmlns:w16="http://schemas.microsoft.com/office/word/2018/wordml" xmlns:w16sdtdh="http://schemas.microsoft.com/office/word/2020/wordml/sdtdatahash" xmlns:w16se="http://schemas.microsoft.com/office/word/2015/wordml/symex" xmlns:wpg="http://schemas.microsoft.com/office/word/2010/wordprocessingGroup" xmlns:wpi="http://schemas.microsoft.com/office/word/2010/wordprocessingInk" xmlns:wne="http://schemas.microsoft.com/office/word/2006/wordml" xmlns:wps="http://schemas.microsoft.com/office/word/2010/wordprocessingShape" mc:Ignorable="w14 w15 w16se w16cid w16 w16cex w16sdtdh wp14">
   <w:p>
     <w:pPr>
       <w:pStyle w:val="Footer"/>
@@ -38429,7 +38453,7 @@
 </file>
 
 <file path=word/footer40.xml><?xml version="1.0" encoding="utf-8"?>
-<w:ftr xmlns:wpc="http://schemas.microsoft.com/office/word/2010/wordprocessingCanvas" xmlns:cx="http://schemas.microsoft.com/office/drawing/2014/chartex" xmlns:cx1="http://schemas.microsoft.com/office/drawing/2015/9/8/chartex" xmlns:cx2="http://schemas.microsoft.com/office/drawing/2015/10/21/chartex" xmlns:cx3="http://schemas.microsoft.com/office/drawing/2016/5/9/chartex" xmlns:cx4="http://schemas.microsoft.com/office/drawing/2016/5/10/chartex" xmlns:cx5="http://schemas.microsoft.com/office/drawing/2016/5/11/chartex" xmlns:cx6="http://schemas.microsoft.com/office/drawing/2016/5/12/chartex" xmlns:cx7="http://schemas.microsoft.com/office/drawing/2016/5/13/chartex" xmlns:cx8="http://schemas.microsoft.com/office/drawing/2016/5/14/chartex" xmlns:mc="http://schemas.openxmlformats.org/markup-compatibility/2006" xmlns:aink="http://schemas.microsoft.com/office/drawing/2016/ink" xmlns:am3d="http://schemas.microsoft.com/office/drawing/2017/model3d" xmlns:o="urn:schemas-microsoft-com:office:office" xmlns:oel="http://schemas.microsoft.com/office/2019/extlst" xmlns:r="http://schemas.openxmlformats.org/officeDocument/2006/relationships" xmlns:m="http://schemas.openxmlformats.org/officeDocument/2006/math" xmlns:v="urn:schemas-microsoft-com:vml" xmlns:wp14="http://schemas.microsoft.com/office/word/2010/wordprocessingDrawing" xmlns:wp="http://schemas.openxmlformats.org/drawingml/2006/wordprocessingDrawing" xmlns:w10="urn:schemas-microsoft-com:office:word" xmlns:w="http://schemas.openxmlformats.org/wordprocessingml/2006/main" xmlns:w14="http://schemas.microsoft.com/office/word/2010/wordml" xmlns:w15="http://schemas.microsoft.com/office/word/2012/wordml" xmlns:w16cex="http://schemas.microsoft.com/office/word/2018/wordml/cex" xmlns:w16cid="http://schemas.microsoft.com/office/word/2016/wordml/cid" xmlns:w16="http://schemas.microsoft.com/office/word/2018/wordml" xmlns:w16du="http://schemas.microsoft.com/office/word/2023/wordml/word16du" xmlns:w16sdtdh="http://schemas.microsoft.com/office/word/2020/wordml/sdtdatahash" xmlns:w16se="http://schemas.microsoft.com/office/word/2015/wordml/symex" xmlns:wpg="http://schemas.microsoft.com/office/word/2010/wordprocessingGroup" xmlns:wpi="http://schemas.microsoft.com/office/word/2010/wordprocessingInk" xmlns:wne="http://schemas.microsoft.com/office/word/2006/wordml" xmlns:wps="http://schemas.microsoft.com/office/word/2010/wordprocessingShape" mc:Ignorable="w14 w15 w16se w16cid w16 w16cex w16sdtdh wp14">
+<w:ftr xmlns:wpc="http://schemas.microsoft.com/office/word/2010/wordprocessingCanvas" xmlns:cx="http://schemas.microsoft.com/office/drawing/2014/chartex" xmlns:cx1="http://schemas.microsoft.com/office/drawing/2015/9/8/chartex" xmlns:cx2="http://schemas.microsoft.com/office/drawing/2015/10/21/chartex" xmlns:cx3="http://schemas.microsoft.com/office/drawing/2016/5/9/chartex" xmlns:cx4="http://schemas.microsoft.com/office/drawing/2016/5/10/chartex" xmlns:cx5="http://schemas.microsoft.com/office/drawing/2016/5/11/chartex" xmlns:cx6="http://schemas.microsoft.com/office/drawing/2016/5/12/chartex" xmlns:cx7="http://schemas.microsoft.com/office/drawing/2016/5/13/chartex" xmlns:cx8="http://schemas.microsoft.com/office/drawing/2016/5/14/chartex" xmlns:mc="http://schemas.openxmlformats.org/markup-compatibility/2006" xmlns:aink="http://schemas.microsoft.com/office/drawing/2016/ink" xmlns:am3d="http://schemas.microsoft.com/office/drawing/2017/model3d" xmlns:o="urn:schemas-microsoft-com:office:office" xmlns:oel="http://schemas.microsoft.com/office/2019/extlst" xmlns:r="http://schemas.openxmlformats.org/officeDocument/2006/relationships" xmlns:m="http://schemas.openxmlformats.org/officeDocument/2006/math" xmlns:v="urn:schemas-microsoft-com:vml" xmlns:wp14="http://schemas.microsoft.com/office/word/2010/wordprocessingDrawing" xmlns:wp="http://schemas.openxmlformats.org/drawingml/2006/wordprocessingDrawing" xmlns:w10="urn:schemas-microsoft-com:office:word" xmlns:w="http://schemas.openxmlformats.org/wordprocessingml/2006/main" xmlns:w14="http://schemas.microsoft.com/office/word/2010/wordml" xmlns:w15="http://schemas.microsoft.com/office/word/2012/wordml" xmlns:w16cex="http://schemas.microsoft.com/office/word/2018/wordml/cex" xmlns:w16cid="http://schemas.microsoft.com/office/word/2016/wordml/cid" xmlns:w16="http://schemas.microsoft.com/office/word/2018/wordml" xmlns:w16sdtdh="http://schemas.microsoft.com/office/word/2020/wordml/sdtdatahash" xmlns:w16se="http://schemas.microsoft.com/office/word/2015/wordml/symex" xmlns:wpg="http://schemas.microsoft.com/office/word/2010/wordprocessingGroup" xmlns:wpi="http://schemas.microsoft.com/office/word/2010/wordprocessingInk" xmlns:wne="http://schemas.microsoft.com/office/word/2006/wordml" xmlns:wps="http://schemas.microsoft.com/office/word/2010/wordprocessingShape" mc:Ignorable="w14 w15 w16se w16cid w16 w16cex w16sdtdh wp14">
   <w:p>
     <w:pPr>
       <w:pStyle w:val="Footer"/>
@@ -38482,7 +38506,7 @@
 </file>
 
 <file path=word/footer41.xml><?xml version="1.0" encoding="utf-8"?>
-<w:ftr xmlns:wpc="http://schemas.microsoft.com/office/word/2010/wordprocessingCanvas" xmlns:cx="http://schemas.microsoft.com/office/drawing/2014/chartex" xmlns:cx1="http://schemas.microsoft.com/office/drawing/2015/9/8/chartex" xmlns:cx2="http://schemas.microsoft.com/office/drawing/2015/10/21/chartex" xmlns:cx3="http://schemas.microsoft.com/office/drawing/2016/5/9/chartex" xmlns:cx4="http://schemas.microsoft.com/office/drawing/2016/5/10/chartex" xmlns:cx5="http://schemas.microsoft.com/office/drawing/2016/5/11/chartex" xmlns:cx6="http://schemas.microsoft.com/office/drawing/2016/5/12/chartex" xmlns:cx7="http://schemas.microsoft.com/office/drawing/2016/5/13/chartex" xmlns:cx8="http://schemas.microsoft.com/office/drawing/2016/5/14/chartex" xmlns:mc="http://schemas.openxmlformats.org/markup-compatibility/2006" xmlns:aink="http://schemas.microsoft.com/office/drawing/2016/ink" xmlns:am3d="http://schemas.microsoft.com/office/drawing/2017/model3d" xmlns:o="urn:schemas-microsoft-com:office:office" xmlns:oel="http://schemas.microsoft.com/office/2019/extlst" xmlns:r="http://schemas.openxmlformats.org/officeDocument/2006/relationships" xmlns:m="http://schemas.openxmlformats.org/officeDocument/2006/math" xmlns:v="urn:schemas-microsoft-com:vml" xmlns:wp14="http://schemas.microsoft.com/office/word/2010/wordprocessingDrawing" xmlns:wp="http://schemas.openxmlformats.org/drawingml/2006/wordprocessingDrawing" xmlns:w10="urn:schemas-microsoft-com:office:word" xmlns:w="http://schemas.openxmlformats.org/wordprocessingml/2006/main" xmlns:w14="http://schemas.microsoft.com/office/word/2010/wordml" xmlns:w15="http://schemas.microsoft.com/office/word/2012/wordml" xmlns:w16cex="http://schemas.microsoft.com/office/word/2018/wordml/cex" xmlns:w16cid="http://schemas.microsoft.com/office/word/2016/wordml/cid" xmlns:w16="http://schemas.microsoft.com/office/word/2018/wordml" xmlns:w16du="http://schemas.microsoft.com/office/word/2023/wordml/word16du" xmlns:w16sdtdh="http://schemas.microsoft.com/office/word/2020/wordml/sdtdatahash" xmlns:w16se="http://schemas.microsoft.com/office/word/2015/wordml/symex" xmlns:wpg="http://schemas.microsoft.com/office/word/2010/wordprocessingGroup" xmlns:wpi="http://schemas.microsoft.com/office/word/2010/wordprocessingInk" xmlns:wne="http://schemas.microsoft.com/office/word/2006/wordml" xmlns:wps="http://schemas.microsoft.com/office/word/2010/wordprocessingShape" mc:Ignorable="w14 w15 w16se w16cid w16 w16cex w16sdtdh wp14">
+<w:ftr xmlns:wpc="http://schemas.microsoft.com/office/word/2010/wordprocessingCanvas" xmlns:cx="http://schemas.microsoft.com/office/drawing/2014/chartex" xmlns:cx1="http://schemas.microsoft.com/office/drawing/2015/9/8/chartex" xmlns:cx2="http://schemas.microsoft.com/office/drawing/2015/10/21/chartex" xmlns:cx3="http://schemas.microsoft.com/office/drawing/2016/5/9/chartex" xmlns:cx4="http://schemas.microsoft.com/office/drawing/2016/5/10/chartex" xmlns:cx5="http://schemas.microsoft.com/office/drawing/2016/5/11/chartex" xmlns:cx6="http://schemas.microsoft.com/office/drawing/2016/5/12/chartex" xmlns:cx7="http://schemas.microsoft.com/office/drawing/2016/5/13/chartex" xmlns:cx8="http://schemas.microsoft.com/office/drawing/2016/5/14/chartex" xmlns:mc="http://schemas.openxmlformats.org/markup-compatibility/2006" xmlns:aink="http://schemas.microsoft.com/office/drawing/2016/ink" xmlns:am3d="http://schemas.microsoft.com/office/drawing/2017/model3d" xmlns:o="urn:schemas-microsoft-com:office:office" xmlns:oel="http://schemas.microsoft.com/office/2019/extlst" xmlns:r="http://schemas.openxmlformats.org/officeDocument/2006/relationships" xmlns:m="http://schemas.openxmlformats.org/officeDocument/2006/math" xmlns:v="urn:schemas-microsoft-com:vml" xmlns:wp14="http://schemas.microsoft.com/office/word/2010/wordprocessingDrawing" xmlns:wp="http://schemas.openxmlformats.org/drawingml/2006/wordprocessingDrawing" xmlns:w10="urn:schemas-microsoft-com:office:word" xmlns:w="http://schemas.openxmlformats.org/wordprocessingml/2006/main" xmlns:w14="http://schemas.microsoft.com/office/word/2010/wordml" xmlns:w15="http://schemas.microsoft.com/office/word/2012/wordml" xmlns:w16cex="http://schemas.microsoft.com/office/word/2018/wordml/cex" xmlns:w16cid="http://schemas.microsoft.com/office/word/2016/wordml/cid" xmlns:w16="http://schemas.microsoft.com/office/word/2018/wordml" xmlns:w16sdtdh="http://schemas.microsoft.com/office/word/2020/wordml/sdtdatahash" xmlns:w16se="http://schemas.microsoft.com/office/word/2015/wordml/symex" xmlns:wpg="http://schemas.microsoft.com/office/word/2010/wordprocessingGroup" xmlns:wpi="http://schemas.microsoft.com/office/word/2010/wordprocessingInk" xmlns:wne="http://schemas.microsoft.com/office/word/2006/wordml" xmlns:wps="http://schemas.microsoft.com/office/word/2010/wordprocessingShape" mc:Ignorable="w14 w15 w16se w16cid w16 w16cex w16sdtdh wp14">
   <w:p>
     <w:pPr>
       <w:pStyle w:val="Footer"/>
@@ -38537,7 +38561,7 @@
 </file>
 
 <file path=word/footer42.xml><?xml version="1.0" encoding="utf-8"?>
-<w:ftr xmlns:wpc="http://schemas.microsoft.com/office/word/2010/wordprocessingCanvas" xmlns:cx="http://schemas.microsoft.com/office/drawing/2014/chartex" xmlns:cx1="http://schemas.microsoft.com/office/drawing/2015/9/8/chartex" xmlns:cx2="http://schemas.microsoft.com/office/drawing/2015/10/21/chartex" xmlns:cx3="http://schemas.microsoft.com/office/drawing/2016/5/9/chartex" xmlns:cx4="http://schemas.microsoft.com/office/drawing/2016/5/10/chartex" xmlns:cx5="http://schemas.microsoft.com/office/drawing/2016/5/11/chartex" xmlns:cx6="http://schemas.microsoft.com/office/drawing/2016/5/12/chartex" xmlns:cx7="http://schemas.microsoft.com/office/drawing/2016/5/13/chartex" xmlns:cx8="http://schemas.microsoft.com/office/drawing/2016/5/14/chartex" xmlns:mc="http://schemas.openxmlformats.org/markup-compatibility/2006" xmlns:aink="http://schemas.microsoft.com/office/drawing/2016/ink" xmlns:am3d="http://schemas.microsoft.com/office/drawing/2017/model3d" xmlns:o="urn:schemas-microsoft-com:office:office" xmlns:oel="http://schemas.microsoft.com/office/2019/extlst" xmlns:r="http://schemas.openxmlformats.org/officeDocument/2006/relationships" xmlns:m="http://schemas.openxmlformats.org/officeDocument/2006/math" xmlns:v="urn:schemas-microsoft-com:vml" xmlns:wp14="http://schemas.microsoft.com/office/word/2010/wordprocessingDrawing" xmlns:wp="http://schemas.openxmlformats.org/drawingml/2006/wordprocessingDrawing" xmlns:w10="urn:schemas-microsoft-com:office:word" xmlns:w="http://schemas.openxmlformats.org/wordprocessingml/2006/main" xmlns:w14="http://schemas.microsoft.com/office/word/2010/wordml" xmlns:w15="http://schemas.microsoft.com/office/word/2012/wordml" xmlns:w16cex="http://schemas.microsoft.com/office/word/2018/wordml/cex" xmlns:w16cid="http://schemas.microsoft.com/office/word/2016/wordml/cid" xmlns:w16="http://schemas.microsoft.com/office/word/2018/wordml" xmlns:w16du="http://schemas.microsoft.com/office/word/2023/wordml/word16du" xmlns:w16sdtdh="http://schemas.microsoft.com/office/word/2020/wordml/sdtdatahash" xmlns:w16se="http://schemas.microsoft.com/office/word/2015/wordml/symex" xmlns:wpg="http://schemas.microsoft.com/office/word/2010/wordprocessingGroup" xmlns:wpi="http://schemas.microsoft.com/office/word/2010/wordprocessingInk" xmlns:wne="http://schemas.microsoft.com/office/word/2006/wordml" xmlns:wps="http://schemas.microsoft.com/office/word/2010/wordprocessingShape" mc:Ignorable="w14 w15 w16se w16cid w16 w16cex w16sdtdh wp14">
+<w:ftr xmlns:wpc="http://schemas.microsoft.com/office/word/2010/wordprocessingCanvas" xmlns:cx="http://schemas.microsoft.com/office/drawing/2014/chartex" xmlns:cx1="http://schemas.microsoft.com/office/drawing/2015/9/8/chartex" xmlns:cx2="http://schemas.microsoft.com/office/drawing/2015/10/21/chartex" xmlns:cx3="http://schemas.microsoft.com/office/drawing/2016/5/9/chartex" xmlns:cx4="http://schemas.microsoft.com/office/drawing/2016/5/10/chartex" xmlns:cx5="http://schemas.microsoft.com/office/drawing/2016/5/11/chartex" xmlns:cx6="http://schemas.microsoft.com/office/drawing/2016/5/12/chartex" xmlns:cx7="http://schemas.microsoft.com/office/drawing/2016/5/13/chartex" xmlns:cx8="http://schemas.microsoft.com/office/drawing/2016/5/14/chartex" xmlns:mc="http://schemas.openxmlformats.org/markup-compatibility/2006" xmlns:aink="http://schemas.microsoft.com/office/drawing/2016/ink" xmlns:am3d="http://schemas.microsoft.com/office/drawing/2017/model3d" xmlns:o="urn:schemas-microsoft-com:office:office" xmlns:oel="http://schemas.microsoft.com/office/2019/extlst" xmlns:r="http://schemas.openxmlformats.org/officeDocument/2006/relationships" xmlns:m="http://schemas.openxmlformats.org/officeDocument/2006/math" xmlns:v="urn:schemas-microsoft-com:vml" xmlns:wp14="http://schemas.microsoft.com/office/word/2010/wordprocessingDrawing" xmlns:wp="http://schemas.openxmlformats.org/drawingml/2006/wordprocessingDrawing" xmlns:w10="urn:schemas-microsoft-com:office:word" xmlns:w="http://schemas.openxmlformats.org/wordprocessingml/2006/main" xmlns:w14="http://schemas.microsoft.com/office/word/2010/wordml" xmlns:w15="http://schemas.microsoft.com/office/word/2012/wordml" xmlns:w16cex="http://schemas.microsoft.com/office/word/2018/wordml/cex" xmlns:w16cid="http://schemas.microsoft.com/office/word/2016/wordml/cid" xmlns:w16="http://schemas.microsoft.com/office/word/2018/wordml" xmlns:w16sdtdh="http://schemas.microsoft.com/office/word/2020/wordml/sdtdatahash" xmlns:w16se="http://schemas.microsoft.com/office/word/2015/wordml/symex" xmlns:wpg="http://schemas.microsoft.com/office/word/2010/wordprocessingGroup" xmlns:wpi="http://schemas.microsoft.com/office/word/2010/wordprocessingInk" xmlns:wne="http://schemas.microsoft.com/office/word/2006/wordml" xmlns:wps="http://schemas.microsoft.com/office/word/2010/wordprocessingShape" mc:Ignorable="w14 w15 w16se w16cid w16 w16cex w16sdtdh wp14">
   <w:p>
     <w:pPr>
       <w:pStyle w:val="Footer"/>
@@ -38588,7 +38612,7 @@
 </file>
 
 <file path=word/footer43.xml><?xml version="1.0" encoding="utf-8"?>
-<w:ftr xmlns:wpc="http://schemas.microsoft.com/office/word/2010/wordprocessingCanvas" xmlns:cx="http://schemas.microsoft.com/office/drawing/2014/chartex" xmlns:cx1="http://schemas.microsoft.com/office/drawing/2015/9/8/chartex" xmlns:cx2="http://schemas.microsoft.com/office/drawing/2015/10/21/chartex" xmlns:cx3="http://schemas.microsoft.com/office/drawing/2016/5/9/chartex" xmlns:cx4="http://schemas.microsoft.com/office/drawing/2016/5/10/chartex" xmlns:cx5="http://schemas.microsoft.com/office/drawing/2016/5/11/chartex" xmlns:cx6="http://schemas.microsoft.com/office/drawing/2016/5/12/chartex" xmlns:cx7="http://schemas.microsoft.com/office/drawing/2016/5/13/chartex" xmlns:cx8="http://schemas.microsoft.com/office/drawing/2016/5/14/chartex" xmlns:mc="http://schemas.openxmlformats.org/markup-compatibility/2006" xmlns:aink="http://schemas.microsoft.com/office/drawing/2016/ink" xmlns:am3d="http://schemas.microsoft.com/office/drawing/2017/model3d" xmlns:o="urn:schemas-microsoft-com:office:office" xmlns:oel="http://schemas.microsoft.com/office/2019/extlst" xmlns:r="http://schemas.openxmlformats.org/officeDocument/2006/relationships" xmlns:m="http://schemas.openxmlformats.org/officeDocument/2006/math" xmlns:v="urn:schemas-microsoft-com:vml" xmlns:wp14="http://schemas.microsoft.com/office/word/2010/wordprocessingDrawing" xmlns:wp="http://schemas.openxmlformats.org/drawingml/2006/wordprocessingDrawing" xmlns:w10="urn:schemas-microsoft-com:office:word" xmlns:w="http://schemas.openxmlformats.org/wordprocessingml/2006/main" xmlns:w14="http://schemas.microsoft.com/office/word/2010/wordml" xmlns:w15="http://schemas.microsoft.com/office/word/2012/wordml" xmlns:w16cex="http://schemas.microsoft.com/office/word/2018/wordml/cex" xmlns:w16cid="http://schemas.microsoft.com/office/word/2016/wordml/cid" xmlns:w16="http://schemas.microsoft.com/office/word/2018/wordml" xmlns:w16du="http://schemas.microsoft.com/office/word/2023/wordml/word16du" xmlns:w16sdtdh="http://schemas.microsoft.com/office/word/2020/wordml/sdtdatahash" xmlns:w16se="http://schemas.microsoft.com/office/word/2015/wordml/symex" xmlns:wpg="http://schemas.microsoft.com/office/word/2010/wordprocessingGroup" xmlns:wpi="http://schemas.microsoft.com/office/word/2010/wordprocessingInk" xmlns:wne="http://schemas.microsoft.com/office/word/2006/wordml" xmlns:wps="http://schemas.microsoft.com/office/word/2010/wordprocessingShape" mc:Ignorable="w14 w15 w16se w16cid w16 w16cex w16sdtdh wp14">
+<w:ftr xmlns:wpc="http://schemas.microsoft.com/office/word/2010/wordprocessingCanvas" xmlns:cx="http://schemas.microsoft.com/office/drawing/2014/chartex" xmlns:cx1="http://schemas.microsoft.com/office/drawing/2015/9/8/chartex" xmlns:cx2="http://schemas.microsoft.com/office/drawing/2015/10/21/chartex" xmlns:cx3="http://schemas.microsoft.com/office/drawing/2016/5/9/chartex" xmlns:cx4="http://schemas.microsoft.com/office/drawing/2016/5/10/chartex" xmlns:cx5="http://schemas.microsoft.com/office/drawing/2016/5/11/chartex" xmlns:cx6="http://schemas.microsoft.com/office/drawing/2016/5/12/chartex" xmlns:cx7="http://schemas.microsoft.com/office/drawing/2016/5/13/chartex" xmlns:cx8="http://schemas.microsoft.com/office/drawing/2016/5/14/chartex" xmlns:mc="http://schemas.openxmlformats.org/markup-compatibility/2006" xmlns:aink="http://schemas.microsoft.com/office/drawing/2016/ink" xmlns:am3d="http://schemas.microsoft.com/office/drawing/2017/model3d" xmlns:o="urn:schemas-microsoft-com:office:office" xmlns:oel="http://schemas.microsoft.com/office/2019/extlst" xmlns:r="http://schemas.openxmlformats.org/officeDocument/2006/relationships" xmlns:m="http://schemas.openxmlformats.org/officeDocument/2006/math" xmlns:v="urn:schemas-microsoft-com:vml" xmlns:wp14="http://schemas.microsoft.com/office/word/2010/wordprocessingDrawing" xmlns:wp="http://schemas.openxmlformats.org/drawingml/2006/wordprocessingDrawing" xmlns:w10="urn:schemas-microsoft-com:office:word" xmlns:w="http://schemas.openxmlformats.org/wordprocessingml/2006/main" xmlns:w14="http://schemas.microsoft.com/office/word/2010/wordml" xmlns:w15="http://schemas.microsoft.com/office/word/2012/wordml" xmlns:w16cex="http://schemas.microsoft.com/office/word/2018/wordml/cex" xmlns:w16cid="http://schemas.microsoft.com/office/word/2016/wordml/cid" xmlns:w16="http://schemas.microsoft.com/office/word/2018/wordml" xmlns:w16sdtdh="http://schemas.microsoft.com/office/word/2020/wordml/sdtdatahash" xmlns:w16se="http://schemas.microsoft.com/office/word/2015/wordml/symex" xmlns:wpg="http://schemas.microsoft.com/office/word/2010/wordprocessingGroup" xmlns:wpi="http://schemas.microsoft.com/office/word/2010/wordprocessingInk" xmlns:wne="http://schemas.microsoft.com/office/word/2006/wordml" xmlns:wps="http://schemas.microsoft.com/office/word/2010/wordprocessingShape" mc:Ignorable="w14 w15 w16se w16cid w16 w16cex w16sdtdh wp14">
   <w:p>
     <w:pPr>
       <w:pStyle w:val="Footer"/>
@@ -38641,7 +38665,7 @@
 </file>
 
 <file path=word/footer44.xml><?xml version="1.0" encoding="utf-8"?>
-<w:ftr xmlns:wpc="http://schemas.microsoft.com/office/word/2010/wordprocessingCanvas" xmlns:cx="http://schemas.microsoft.com/office/drawing/2014/chartex" xmlns:cx1="http://schemas.microsoft.com/office/drawing/2015/9/8/chartex" xmlns:cx2="http://schemas.microsoft.com/office/drawing/2015/10/21/chartex" xmlns:cx3="http://schemas.microsoft.com/office/drawing/2016/5/9/chartex" xmlns:cx4="http://schemas.microsoft.com/office/drawing/2016/5/10/chartex" xmlns:cx5="http://schemas.microsoft.com/office/drawing/2016/5/11/chartex" xmlns:cx6="http://schemas.microsoft.com/office/drawing/2016/5/12/chartex" xmlns:cx7="http://schemas.microsoft.com/office/drawing/2016/5/13/chartex" xmlns:cx8="http://schemas.microsoft.com/office/drawing/2016/5/14/chartex" xmlns:mc="http://schemas.openxmlformats.org/markup-compatibility/2006" xmlns:aink="http://schemas.microsoft.com/office/drawing/2016/ink" xmlns:am3d="http://schemas.microsoft.com/office/drawing/2017/model3d" xmlns:o="urn:schemas-microsoft-com:office:office" xmlns:oel="http://schemas.microsoft.com/office/2019/extlst" xmlns:r="http://schemas.openxmlformats.org/officeDocument/2006/relationships" xmlns:m="http://schemas.openxmlformats.org/officeDocument/2006/math" xmlns:v="urn:schemas-microsoft-com:vml" xmlns:wp14="http://schemas.microsoft.com/office/word/2010/wordprocessingDrawing" xmlns:wp="http://schemas.openxmlformats.org/drawingml/2006/wordprocessingDrawing" xmlns:w10="urn:schemas-microsoft-com:office:word" xmlns:w="http://schemas.openxmlformats.org/wordprocessingml/2006/main" xmlns:w14="http://schemas.microsoft.com/office/word/2010/wordml" xmlns:w15="http://schemas.microsoft.com/office/word/2012/wordml" xmlns:w16cex="http://schemas.microsoft.com/office/word/2018/wordml/cex" xmlns:w16cid="http://schemas.microsoft.com/office/word/2016/wordml/cid" xmlns:w16="http://schemas.microsoft.com/office/word/2018/wordml" xmlns:w16du="http://schemas.microsoft.com/office/word/2023/wordml/word16du" xmlns:w16sdtdh="http://schemas.microsoft.com/office/word/2020/wordml/sdtdatahash" xmlns:w16se="http://schemas.microsoft.com/office/word/2015/wordml/symex" xmlns:wpg="http://schemas.microsoft.com/office/word/2010/wordprocessingGroup" xmlns:wpi="http://schemas.microsoft.com/office/word/2010/wordprocessingInk" xmlns:wne="http://schemas.microsoft.com/office/word/2006/wordml" xmlns:wps="http://schemas.microsoft.com/office/word/2010/wordprocessingShape" mc:Ignorable="w14 w15 w16se w16cid w16 w16cex w16sdtdh wp14">
+<w:ftr xmlns:wpc="http://schemas.microsoft.com/office/word/2010/wordprocessingCanvas" xmlns:cx="http://schemas.microsoft.com/office/drawing/2014/chartex" xmlns:cx1="http://schemas.microsoft.com/office/drawing/2015/9/8/chartex" xmlns:cx2="http://schemas.microsoft.com/office/drawing/2015/10/21/chartex" xmlns:cx3="http://schemas.microsoft.com/office/drawing/2016/5/9/chartex" xmlns:cx4="http://schemas.microsoft.com/office/drawing/2016/5/10/chartex" xmlns:cx5="http://schemas.microsoft.com/office/drawing/2016/5/11/chartex" xmlns:cx6="http://schemas.microsoft.com/office/drawing/2016/5/12/chartex" xmlns:cx7="http://schemas.microsoft.com/office/drawing/2016/5/13/chartex" xmlns:cx8="http://schemas.microsoft.com/office/drawing/2016/5/14/chartex" xmlns:mc="http://schemas.openxmlformats.org/markup-compatibility/2006" xmlns:aink="http://schemas.microsoft.com/office/drawing/2016/ink" xmlns:am3d="http://schemas.microsoft.com/office/drawing/2017/model3d" xmlns:o="urn:schemas-microsoft-com:office:office" xmlns:oel="http://schemas.microsoft.com/office/2019/extlst" xmlns:r="http://schemas.openxmlformats.org/officeDocument/2006/relationships" xmlns:m="http://schemas.openxmlformats.org/officeDocument/2006/math" xmlns:v="urn:schemas-microsoft-com:vml" xmlns:wp14="http://schemas.microsoft.com/office/word/2010/wordprocessingDrawing" xmlns:wp="http://schemas.openxmlformats.org/drawingml/2006/wordprocessingDrawing" xmlns:w10="urn:schemas-microsoft-com:office:word" xmlns:w="http://schemas.openxmlformats.org/wordprocessingml/2006/main" xmlns:w14="http://schemas.microsoft.com/office/word/2010/wordml" xmlns:w15="http://schemas.microsoft.com/office/word/2012/wordml" xmlns:w16cex="http://schemas.microsoft.com/office/word/2018/wordml/cex" xmlns:w16cid="http://schemas.microsoft.com/office/word/2016/wordml/cid" xmlns:w16="http://schemas.microsoft.com/office/word/2018/wordml" xmlns:w16sdtdh="http://schemas.microsoft.com/office/word/2020/wordml/sdtdatahash" xmlns:w16se="http://schemas.microsoft.com/office/word/2015/wordml/symex" xmlns:wpg="http://schemas.microsoft.com/office/word/2010/wordprocessingGroup" xmlns:wpi="http://schemas.microsoft.com/office/word/2010/wordprocessingInk" xmlns:wne="http://schemas.microsoft.com/office/word/2006/wordml" xmlns:wps="http://schemas.microsoft.com/office/word/2010/wordprocessingShape" mc:Ignorable="w14 w15 w16se w16cid w16 w16cex w16sdtdh wp14">
   <w:p>
     <w:pPr>
       <w:pStyle w:val="Footer"/>
@@ -38692,7 +38716,7 @@
 </file>
 
 <file path=word/footer45.xml><?xml version="1.0" encoding="utf-8"?>
-<w:ftr xmlns:wpc="http://schemas.microsoft.com/office/word/2010/wordprocessingCanvas" xmlns:cx="http://schemas.microsoft.com/office/drawing/2014/chartex" xmlns:cx1="http://schemas.microsoft.com/office/drawing/2015/9/8/chartex" xmlns:cx2="http://schemas.microsoft.com/office/drawing/2015/10/21/chartex" xmlns:cx3="http://schemas.microsoft.com/office/drawing/2016/5/9/chartex" xmlns:cx4="http://schemas.microsoft.com/office/drawing/2016/5/10/chartex" xmlns:cx5="http://schemas.microsoft.com/office/drawing/2016/5/11/chartex" xmlns:cx6="http://schemas.microsoft.com/office/drawing/2016/5/12/chartex" xmlns:cx7="http://schemas.microsoft.com/office/drawing/2016/5/13/chartex" xmlns:cx8="http://schemas.microsoft.com/office/drawing/2016/5/14/chartex" xmlns:mc="http://schemas.openxmlformats.org/markup-compatibility/2006" xmlns:aink="http://schemas.microsoft.com/office/drawing/2016/ink" xmlns:am3d="http://schemas.microsoft.com/office/drawing/2017/model3d" xmlns:o="urn:schemas-microsoft-com:office:office" xmlns:oel="http://schemas.microsoft.com/office/2019/extlst" xmlns:r="http://schemas.openxmlformats.org/officeDocument/2006/relationships" xmlns:m="http://schemas.openxmlformats.org/officeDocument/2006/math" xmlns:v="urn:schemas-microsoft-com:vml" xmlns:wp14="http://schemas.microsoft.com/office/word/2010/wordprocessingDrawing" xmlns:wp="http://schemas.openxmlformats.org/drawingml/2006/wordprocessingDrawing" xmlns:w10="urn:schemas-microsoft-com:office:word" xmlns:w="http://schemas.openxmlformats.org/wordprocessingml/2006/main" xmlns:w14="http://schemas.microsoft.com/office/word/2010/wordml" xmlns:w15="http://schemas.microsoft.com/office/word/2012/wordml" xmlns:w16cex="http://schemas.microsoft.com/office/word/2018/wordml/cex" xmlns:w16cid="http://schemas.microsoft.com/office/word/2016/wordml/cid" xmlns:w16="http://schemas.microsoft.com/office/word/2018/wordml" xmlns:w16du="http://schemas.microsoft.com/office/word/2023/wordml/word16du" xmlns:w16sdtdh="http://schemas.microsoft.com/office/word/2020/wordml/sdtdatahash" xmlns:w16se="http://schemas.microsoft.com/office/word/2015/wordml/symex" xmlns:wpg="http://schemas.microsoft.com/office/word/2010/wordprocessingGroup" xmlns:wpi="http://schemas.microsoft.com/office/word/2010/wordprocessingInk" xmlns:wne="http://schemas.microsoft.com/office/word/2006/wordml" xmlns:wps="http://schemas.microsoft.com/office/word/2010/wordprocessingShape" mc:Ignorable="w14 w15 w16se w16cid w16 w16cex w16sdtdh wp14">
+<w:ftr xmlns:wpc="http://schemas.microsoft.com/office/word/2010/wordprocessingCanvas" xmlns:cx="http://schemas.microsoft.com/office/drawing/2014/chartex" xmlns:cx1="http://schemas.microsoft.com/office/drawing/2015/9/8/chartex" xmlns:cx2="http://schemas.microsoft.com/office/drawing/2015/10/21/chartex" xmlns:cx3="http://schemas.microsoft.com/office/drawing/2016/5/9/chartex" xmlns:cx4="http://schemas.microsoft.com/office/drawing/2016/5/10/chartex" xmlns:cx5="http://schemas.microsoft.com/office/drawing/2016/5/11/chartex" xmlns:cx6="http://schemas.microsoft.com/office/drawing/2016/5/12/chartex" xmlns:cx7="http://schemas.microsoft.com/office/drawing/2016/5/13/chartex" xmlns:cx8="http://schemas.microsoft.com/office/drawing/2016/5/14/chartex" xmlns:mc="http://schemas.openxmlformats.org/markup-compatibility/2006" xmlns:aink="http://schemas.microsoft.com/office/drawing/2016/ink" xmlns:am3d="http://schemas.microsoft.com/office/drawing/2017/model3d" xmlns:o="urn:schemas-microsoft-com:office:office" xmlns:oel="http://schemas.microsoft.com/office/2019/extlst" xmlns:r="http://schemas.openxmlformats.org/officeDocument/2006/relationships" xmlns:m="http://schemas.openxmlformats.org/officeDocument/2006/math" xmlns:v="urn:schemas-microsoft-com:vml" xmlns:wp14="http://schemas.microsoft.com/office/word/2010/wordprocessingDrawing" xmlns:wp="http://schemas.openxmlformats.org/drawingml/2006/wordprocessingDrawing" xmlns:w10="urn:schemas-microsoft-com:office:word" xmlns:w="http://schemas.openxmlformats.org/wordprocessingml/2006/main" xmlns:w14="http://schemas.microsoft.com/office/word/2010/wordml" xmlns:w15="http://schemas.microsoft.com/office/word/2012/wordml" xmlns:w16cex="http://schemas.microsoft.com/office/word/2018/wordml/cex" xmlns:w16cid="http://schemas.microsoft.com/office/word/2016/wordml/cid" xmlns:w16="http://schemas.microsoft.com/office/word/2018/wordml" xmlns:w16sdtdh="http://schemas.microsoft.com/office/word/2020/wordml/sdtdatahash" xmlns:w16se="http://schemas.microsoft.com/office/word/2015/wordml/symex" xmlns:wpg="http://schemas.microsoft.com/office/word/2010/wordprocessingGroup" xmlns:wpi="http://schemas.microsoft.com/office/word/2010/wordprocessingInk" xmlns:wne="http://schemas.microsoft.com/office/word/2006/wordml" xmlns:wps="http://schemas.microsoft.com/office/word/2010/wordprocessingShape" mc:Ignorable="w14 w15 w16se w16cid w16 w16cex w16sdtdh wp14">
   <w:p>
     <w:pPr>
       <w:pStyle w:val="Footer"/>
@@ -38743,7 +38767,7 @@
 </file>
 
 <file path=word/footer46.xml><?xml version="1.0" encoding="utf-8"?>
-<w:ftr xmlns:wpc="http://schemas.microsoft.com/office/word/2010/wordprocessingCanvas" xmlns:cx="http://schemas.microsoft.com/office/drawing/2014/chartex" xmlns:cx1="http://schemas.microsoft.com/office/drawing/2015/9/8/chartex" xmlns:cx2="http://schemas.microsoft.com/office/drawing/2015/10/21/chartex" xmlns:cx3="http://schemas.microsoft.com/office/drawing/2016/5/9/chartex" xmlns:cx4="http://schemas.microsoft.com/office/drawing/2016/5/10/chartex" xmlns:cx5="http://schemas.microsoft.com/office/drawing/2016/5/11/chartex" xmlns:cx6="http://schemas.microsoft.com/office/drawing/2016/5/12/chartex" xmlns:cx7="http://schemas.microsoft.com/office/drawing/2016/5/13/chartex" xmlns:cx8="http://schemas.microsoft.com/office/drawing/2016/5/14/chartex" xmlns:mc="http://schemas.openxmlformats.org/markup-compatibility/2006" xmlns:aink="http://schemas.microsoft.com/office/drawing/2016/ink" xmlns:am3d="http://schemas.microsoft.com/office/drawing/2017/model3d" xmlns:o="urn:schemas-microsoft-com:office:office" xmlns:oel="http://schemas.microsoft.com/office/2019/extlst" xmlns:r="http://schemas.openxmlformats.org/officeDocument/2006/relationships" xmlns:m="http://schemas.openxmlformats.org/officeDocument/2006/math" xmlns:v="urn:schemas-microsoft-com:vml" xmlns:wp14="http://schemas.microsoft.com/office/word/2010/wordprocessingDrawing" xmlns:wp="http://schemas.openxmlformats.org/drawingml/2006/wordprocessingDrawing" xmlns:w10="urn:schemas-microsoft-com:office:word" xmlns:w="http://schemas.openxmlformats.org/wordprocessingml/2006/main" xmlns:w14="http://schemas.microsoft.com/office/word/2010/wordml" xmlns:w15="http://schemas.microsoft.com/office/word/2012/wordml" xmlns:w16cex="http://schemas.microsoft.com/office/word/2018/wordml/cex" xmlns:w16cid="http://schemas.microsoft.com/office/word/2016/wordml/cid" xmlns:w16="http://schemas.microsoft.com/office/word/2018/wordml" xmlns:w16du="http://schemas.microsoft.com/office/word/2023/wordml/word16du" xmlns:w16sdtdh="http://schemas.microsoft.com/office/word/2020/wordml/sdtdatahash" xmlns:w16se="http://schemas.microsoft.com/office/word/2015/wordml/symex" xmlns:wpg="http://schemas.microsoft.com/office/word/2010/wordprocessingGroup" xmlns:wpi="http://schemas.microsoft.com/office/word/2010/wordprocessingInk" xmlns:wne="http://schemas.microsoft.com/office/word/2006/wordml" xmlns:wps="http://schemas.microsoft.com/office/word/2010/wordprocessingShape" mc:Ignorable="w14 w15 w16se w16cid w16 w16cex w16sdtdh wp14">
+<w:ftr xmlns:wpc="http://schemas.microsoft.com/office/word/2010/wordprocessingCanvas" xmlns:cx="http://schemas.microsoft.com/office/drawing/2014/chartex" xmlns:cx1="http://schemas.microsoft.com/office/drawing/2015/9/8/chartex" xmlns:cx2="http://schemas.microsoft.com/office/drawing/2015/10/21/chartex" xmlns:cx3="http://schemas.microsoft.com/office/drawing/2016/5/9/chartex" xmlns:cx4="http://schemas.microsoft.com/office/drawing/2016/5/10/chartex" xmlns:cx5="http://schemas.microsoft.com/office/drawing/2016/5/11/chartex" xmlns:cx6="http://schemas.microsoft.com/office/drawing/2016/5/12/chartex" xmlns:cx7="http://schemas.microsoft.com/office/drawing/2016/5/13/chartex" xmlns:cx8="http://schemas.microsoft.com/office/drawing/2016/5/14/chartex" xmlns:mc="http://schemas.openxmlformats.org/markup-compatibility/2006" xmlns:aink="http://schemas.microsoft.com/office/drawing/2016/ink" xmlns:am3d="http://schemas.microsoft.com/office/drawing/2017/model3d" xmlns:o="urn:schemas-microsoft-com:office:office" xmlns:oel="http://schemas.microsoft.com/office/2019/extlst" xmlns:r="http://schemas.openxmlformats.org/officeDocument/2006/relationships" xmlns:m="http://schemas.openxmlformats.org/officeDocument/2006/math" xmlns:v="urn:schemas-microsoft-com:vml" xmlns:wp14="http://schemas.microsoft.com/office/word/2010/wordprocessingDrawing" xmlns:wp="http://schemas.openxmlformats.org/drawingml/2006/wordprocessingDrawing" xmlns:w10="urn:schemas-microsoft-com:office:word" xmlns:w="http://schemas.openxmlformats.org/wordprocessingml/2006/main" xmlns:w14="http://schemas.microsoft.com/office/word/2010/wordml" xmlns:w15="http://schemas.microsoft.com/office/word/2012/wordml" xmlns:w16cex="http://schemas.microsoft.com/office/word/2018/wordml/cex" xmlns:w16cid="http://schemas.microsoft.com/office/word/2016/wordml/cid" xmlns:w16="http://schemas.microsoft.com/office/word/2018/wordml" xmlns:w16sdtdh="http://schemas.microsoft.com/office/word/2020/wordml/sdtdatahash" xmlns:w16se="http://schemas.microsoft.com/office/word/2015/wordml/symex" xmlns:wpg="http://schemas.microsoft.com/office/word/2010/wordprocessingGroup" xmlns:wpi="http://schemas.microsoft.com/office/word/2010/wordprocessingInk" xmlns:wne="http://schemas.microsoft.com/office/word/2006/wordml" xmlns:wps="http://schemas.microsoft.com/office/word/2010/wordprocessingShape" mc:Ignorable="w14 w15 w16se w16cid w16 w16cex w16sdtdh wp14">
   <w:p>
     <w:pPr>
       <w:pStyle w:val="Footer"/>
@@ -38756,7 +38780,7 @@
 </file>
 
 <file path=word/footer47.xml><?xml version="1.0" encoding="utf-8"?>
-<w:ftr xmlns:wpc="http://schemas.microsoft.com/office/word/2010/wordprocessingCanvas" xmlns:cx="http://schemas.microsoft.com/office/drawing/2014/chartex" xmlns:cx1="http://schemas.microsoft.com/office/drawing/2015/9/8/chartex" xmlns:cx2="http://schemas.microsoft.com/office/drawing/2015/10/21/chartex" xmlns:cx3="http://schemas.microsoft.com/office/drawing/2016/5/9/chartex" xmlns:cx4="http://schemas.microsoft.com/office/drawing/2016/5/10/chartex" xmlns:cx5="http://schemas.microsoft.com/office/drawing/2016/5/11/chartex" xmlns:cx6="http://schemas.microsoft.com/office/drawing/2016/5/12/chartex" xmlns:cx7="http://schemas.microsoft.com/office/drawing/2016/5/13/chartex" xmlns:cx8="http://schemas.microsoft.com/office/drawing/2016/5/14/chartex" xmlns:mc="http://schemas.openxmlformats.org/markup-compatibility/2006" xmlns:aink="http://schemas.microsoft.com/office/drawing/2016/ink" xmlns:am3d="http://schemas.microsoft.com/office/drawing/2017/model3d" xmlns:o="urn:schemas-microsoft-com:office:office" xmlns:oel="http://schemas.microsoft.com/office/2019/extlst" xmlns:r="http://schemas.openxmlformats.org/officeDocument/2006/relationships" xmlns:m="http://schemas.openxmlformats.org/officeDocument/2006/math" xmlns:v="urn:schemas-microsoft-com:vml" xmlns:wp14="http://schemas.microsoft.com/office/word/2010/wordprocessingDrawing" xmlns:wp="http://schemas.openxmlformats.org/drawingml/2006/wordprocessingDrawing" xmlns:w10="urn:schemas-microsoft-com:office:word" xmlns:w="http://schemas.openxmlformats.org/wordprocessingml/2006/main" xmlns:w14="http://schemas.microsoft.com/office/word/2010/wordml" xmlns:w15="http://schemas.microsoft.com/office/word/2012/wordml" xmlns:w16cex="http://schemas.microsoft.com/office/word/2018/wordml/cex" xmlns:w16cid="http://schemas.microsoft.com/office/word/2016/wordml/cid" xmlns:w16="http://schemas.microsoft.com/office/word/2018/wordml" xmlns:w16du="http://schemas.microsoft.com/office/word/2023/wordml/word16du" xmlns:w16sdtdh="http://schemas.microsoft.com/office/word/2020/wordml/sdtdatahash" xmlns:w16se="http://schemas.microsoft.com/office/word/2015/wordml/symex" xmlns:wpg="http://schemas.microsoft.com/office/word/2010/wordprocessingGroup" xmlns:wpi="http://schemas.microsoft.com/office/word/2010/wordprocessingInk" xmlns:wne="http://schemas.microsoft.com/office/word/2006/wordml" xmlns:wps="http://schemas.microsoft.com/office/word/2010/wordprocessingShape" mc:Ignorable="w14 w15 w16se w16cid w16 w16cex w16sdtdh wp14">
+<w:ftr xmlns:wpc="http://schemas.microsoft.com/office/word/2010/wordprocessingCanvas" xmlns:cx="http://schemas.microsoft.com/office/drawing/2014/chartex" xmlns:cx1="http://schemas.microsoft.com/office/drawing/2015/9/8/chartex" xmlns:cx2="http://schemas.microsoft.com/office/drawing/2015/10/21/chartex" xmlns:cx3="http://schemas.microsoft.com/office/drawing/2016/5/9/chartex" xmlns:cx4="http://schemas.microsoft.com/office/drawing/2016/5/10/chartex" xmlns:cx5="http://schemas.microsoft.com/office/drawing/2016/5/11/chartex" xmlns:cx6="http://schemas.microsoft.com/office/drawing/2016/5/12/chartex" xmlns:cx7="http://schemas.microsoft.com/office/drawing/2016/5/13/chartex" xmlns:cx8="http://schemas.microsoft.com/office/drawing/2016/5/14/chartex" xmlns:mc="http://schemas.openxmlformats.org/markup-compatibility/2006" xmlns:aink="http://schemas.microsoft.com/office/drawing/2016/ink" xmlns:am3d="http://schemas.microsoft.com/office/drawing/2017/model3d" xmlns:o="urn:schemas-microsoft-com:office:office" xmlns:oel="http://schemas.microsoft.com/office/2019/extlst" xmlns:r="http://schemas.openxmlformats.org/officeDocument/2006/relationships" xmlns:m="http://schemas.openxmlformats.org/officeDocument/2006/math" xmlns:v="urn:schemas-microsoft-com:vml" xmlns:wp14="http://schemas.microsoft.com/office/word/2010/wordprocessingDrawing" xmlns:wp="http://schemas.openxmlformats.org/drawingml/2006/wordprocessingDrawing" xmlns:w10="urn:schemas-microsoft-com:office:word" xmlns:w="http://schemas.openxmlformats.org/wordprocessingml/2006/main" xmlns:w14="http://schemas.microsoft.com/office/word/2010/wordml" xmlns:w15="http://schemas.microsoft.com/office/word/2012/wordml" xmlns:w16cex="http://schemas.microsoft.com/office/word/2018/wordml/cex" xmlns:w16cid="http://schemas.microsoft.com/office/word/2016/wordml/cid" xmlns:w16="http://schemas.microsoft.com/office/word/2018/wordml" xmlns:w16sdtdh="http://schemas.microsoft.com/office/word/2020/wordml/sdtdatahash" xmlns:w16se="http://schemas.microsoft.com/office/word/2015/wordml/symex" xmlns:wpg="http://schemas.microsoft.com/office/word/2010/wordprocessingGroup" xmlns:wpi="http://schemas.microsoft.com/office/word/2010/wordprocessingInk" xmlns:wne="http://schemas.microsoft.com/office/word/2006/wordml" xmlns:wps="http://schemas.microsoft.com/office/word/2010/wordprocessingShape" mc:Ignorable="w14 w15 w16se w16cid w16 w16cex w16sdtdh wp14">
   <w:p>
     <w:pPr>
       <w:pStyle w:val="Footer"/>
@@ -38811,7 +38835,7 @@
 </file>
 
 <file path=word/footer48.xml><?xml version="1.0" encoding="utf-8"?>
-<w:ftr xmlns:wpc="http://schemas.microsoft.com/office/word/2010/wordprocessingCanvas" xmlns:cx="http://schemas.microsoft.com/office/drawing/2014/chartex" xmlns:cx1="http://schemas.microsoft.com/office/drawing/2015/9/8/chartex" xmlns:cx2="http://schemas.microsoft.com/office/drawing/2015/10/21/chartex" xmlns:cx3="http://schemas.microsoft.com/office/drawing/2016/5/9/chartex" xmlns:cx4="http://schemas.microsoft.com/office/drawing/2016/5/10/chartex" xmlns:cx5="http://schemas.microsoft.com/office/drawing/2016/5/11/chartex" xmlns:cx6="http://schemas.microsoft.com/office/drawing/2016/5/12/chartex" xmlns:cx7="http://schemas.microsoft.com/office/drawing/2016/5/13/chartex" xmlns:cx8="http://schemas.microsoft.com/office/drawing/2016/5/14/chartex" xmlns:mc="http://schemas.openxmlformats.org/markup-compatibility/2006" xmlns:aink="http://schemas.microsoft.com/office/drawing/2016/ink" xmlns:am3d="http://schemas.microsoft.com/office/drawing/2017/model3d" xmlns:o="urn:schemas-microsoft-com:office:office" xmlns:oel="http://schemas.microsoft.com/office/2019/extlst" xmlns:r="http://schemas.openxmlformats.org/officeDocument/2006/relationships" xmlns:m="http://schemas.openxmlformats.org/officeDocument/2006/math" xmlns:v="urn:schemas-microsoft-com:vml" xmlns:wp14="http://schemas.microsoft.com/office/word/2010/wordprocessingDrawing" xmlns:wp="http://schemas.openxmlformats.org/drawingml/2006/wordprocessingDrawing" xmlns:w10="urn:schemas-microsoft-com:office:word" xmlns:w="http://schemas.openxmlformats.org/wordprocessingml/2006/main" xmlns:w14="http://schemas.microsoft.com/office/word/2010/wordml" xmlns:w15="http://schemas.microsoft.com/office/word/2012/wordml" xmlns:w16cex="http://schemas.microsoft.com/office/word/2018/wordml/cex" xmlns:w16cid="http://schemas.microsoft.com/office/word/2016/wordml/cid" xmlns:w16="http://schemas.microsoft.com/office/word/2018/wordml" xmlns:w16du="http://schemas.microsoft.com/office/word/2023/wordml/word16du" xmlns:w16sdtdh="http://schemas.microsoft.com/office/word/2020/wordml/sdtdatahash" xmlns:w16se="http://schemas.microsoft.com/office/word/2015/wordml/symex" xmlns:wpg="http://schemas.microsoft.com/office/word/2010/wordprocessingGroup" xmlns:wpi="http://schemas.microsoft.com/office/word/2010/wordprocessingInk" xmlns:wne="http://schemas.microsoft.com/office/word/2006/wordml" xmlns:wps="http://schemas.microsoft.com/office/word/2010/wordprocessingShape" mc:Ignorable="w14 w15 w16se w16cid w16 w16cex w16sdtdh wp14">
+<w:ftr xmlns:wpc="http://schemas.microsoft.com/office/word/2010/wordprocessingCanvas" xmlns:cx="http://schemas.microsoft.com/office/drawing/2014/chartex" xmlns:cx1="http://schemas.microsoft.com/office/drawing/2015/9/8/chartex" xmlns:cx2="http://schemas.microsoft.com/office/drawing/2015/10/21/chartex" xmlns:cx3="http://schemas.microsoft.com/office/drawing/2016/5/9/chartex" xmlns:cx4="http://schemas.microsoft.com/office/drawing/2016/5/10/chartex" xmlns:cx5="http://schemas.microsoft.com/office/drawing/2016/5/11/chartex" xmlns:cx6="http://schemas.microsoft.com/office/drawing/2016/5/12/chartex" xmlns:cx7="http://schemas.microsoft.com/office/drawing/2016/5/13/chartex" xmlns:cx8="http://schemas.microsoft.com/office/drawing/2016/5/14/chartex" xmlns:mc="http://schemas.openxmlformats.org/markup-compatibility/2006" xmlns:aink="http://schemas.microsoft.com/office/drawing/2016/ink" xmlns:am3d="http://schemas.microsoft.com/office/drawing/2017/model3d" xmlns:o="urn:schemas-microsoft-com:office:office" xmlns:oel="http://schemas.microsoft.com/office/2019/extlst" xmlns:r="http://schemas.openxmlformats.org/officeDocument/2006/relationships" xmlns:m="http://schemas.openxmlformats.org/officeDocument/2006/math" xmlns:v="urn:schemas-microsoft-com:vml" xmlns:wp14="http://schemas.microsoft.com/office/word/2010/wordprocessingDrawing" xmlns:wp="http://schemas.openxmlformats.org/drawingml/2006/wordprocessingDrawing" xmlns:w10="urn:schemas-microsoft-com:office:word" xmlns:w="http://schemas.openxmlformats.org/wordprocessingml/2006/main" xmlns:w14="http://schemas.microsoft.com/office/word/2010/wordml" xmlns:w15="http://schemas.microsoft.com/office/word/2012/wordml" xmlns:w16cex="http://schemas.microsoft.com/office/word/2018/wordml/cex" xmlns:w16cid="http://schemas.microsoft.com/office/word/2016/wordml/cid" xmlns:w16="http://schemas.microsoft.com/office/word/2018/wordml" xmlns:w16sdtdh="http://schemas.microsoft.com/office/word/2020/wordml/sdtdatahash" xmlns:w16se="http://schemas.microsoft.com/office/word/2015/wordml/symex" xmlns:wpg="http://schemas.microsoft.com/office/word/2010/wordprocessingGroup" xmlns:wpi="http://schemas.microsoft.com/office/word/2010/wordprocessingInk" xmlns:wne="http://schemas.microsoft.com/office/word/2006/wordml" xmlns:wps="http://schemas.microsoft.com/office/word/2010/wordprocessingShape" mc:Ignorable="w14 w15 w16se w16cid w16 w16cex w16sdtdh wp14">
   <w:p>
     <w:pPr>
       <w:pStyle w:val="Footer"/>
@@ -38862,7 +38886,7 @@
 </file>
 
 <file path=word/footer49.xml><?xml version="1.0" encoding="utf-8"?>
-<w:ftr xmlns:wpc="http://schemas.microsoft.com/office/word/2010/wordprocessingCanvas" xmlns:cx="http://schemas.microsoft.com/office/drawing/2014/chartex" xmlns:cx1="http://schemas.microsoft.com/office/drawing/2015/9/8/chartex" xmlns:cx2="http://schemas.microsoft.com/office/drawing/2015/10/21/chartex" xmlns:cx3="http://schemas.microsoft.com/office/drawing/2016/5/9/chartex" xmlns:cx4="http://schemas.microsoft.com/office/drawing/2016/5/10/chartex" xmlns:cx5="http://schemas.microsoft.com/office/drawing/2016/5/11/chartex" xmlns:cx6="http://schemas.microsoft.com/office/drawing/2016/5/12/chartex" xmlns:cx7="http://schemas.microsoft.com/office/drawing/2016/5/13/chartex" xmlns:cx8="http://schemas.microsoft.com/office/drawing/2016/5/14/chartex" xmlns:mc="http://schemas.openxmlformats.org/markup-compatibility/2006" xmlns:aink="http://schemas.microsoft.com/office/drawing/2016/ink" xmlns:am3d="http://schemas.microsoft.com/office/drawing/2017/model3d" xmlns:o="urn:schemas-microsoft-com:office:office" xmlns:oel="http://schemas.microsoft.com/office/2019/extlst" xmlns:r="http://schemas.openxmlformats.org/officeDocument/2006/relationships" xmlns:m="http://schemas.openxmlformats.org/officeDocument/2006/math" xmlns:v="urn:schemas-microsoft-com:vml" xmlns:wp14="http://schemas.microsoft.com/office/word/2010/wordprocessingDrawing" xmlns:wp="http://schemas.openxmlformats.org/drawingml/2006/wordprocessingDrawing" xmlns:w10="urn:schemas-microsoft-com:office:word" xmlns:w="http://schemas.openxmlformats.org/wordprocessingml/2006/main" xmlns:w14="http://schemas.microsoft.com/office/word/2010/wordml" xmlns:w15="http://schemas.microsoft.com/office/word/2012/wordml" xmlns:w16cex="http://schemas.microsoft.com/office/word/2018/wordml/cex" xmlns:w16cid="http://schemas.microsoft.com/office/word/2016/wordml/cid" xmlns:w16="http://schemas.microsoft.com/office/word/2018/wordml" xmlns:w16du="http://schemas.microsoft.com/office/word/2023/wordml/word16du" xmlns:w16sdtdh="http://schemas.microsoft.com/office/word/2020/wordml/sdtdatahash" xmlns:w16se="http://schemas.microsoft.com/office/word/2015/wordml/symex" xmlns:wpg="http://schemas.microsoft.com/office/word/2010/wordprocessingGroup" xmlns:wpi="http://schemas.microsoft.com/office/word/2010/wordprocessingInk" xmlns:wne="http://schemas.microsoft.com/office/word/2006/wordml" xmlns:wps="http://schemas.microsoft.com/office/word/2010/wordprocessingShape" mc:Ignorable="w14 w15 w16se w16cid w16 w16cex w16sdtdh wp14">
+<w:ftr xmlns:wpc="http://schemas.microsoft.com/office/word/2010/wordprocessingCanvas" xmlns:cx="http://schemas.microsoft.com/office/drawing/2014/chartex" xmlns:cx1="http://schemas.microsoft.com/office/drawing/2015/9/8/chartex" xmlns:cx2="http://schemas.microsoft.com/office/drawing/2015/10/21/chartex" xmlns:cx3="http://schemas.microsoft.com/office/drawing/2016/5/9/chartex" xmlns:cx4="http://schemas.microsoft.com/office/drawing/2016/5/10/chartex" xmlns:cx5="http://schemas.microsoft.com/office/drawing/2016/5/11/chartex" xmlns:cx6="http://schemas.microsoft.com/office/drawing/2016/5/12/chartex" xmlns:cx7="http://schemas.microsoft.com/office/drawing/2016/5/13/chartex" xmlns:cx8="http://schemas.microsoft.com/office/drawing/2016/5/14/chartex" xmlns:mc="http://schemas.openxmlformats.org/markup-compatibility/2006" xmlns:aink="http://schemas.microsoft.com/office/drawing/2016/ink" xmlns:am3d="http://schemas.microsoft.com/office/drawing/2017/model3d" xmlns:o="urn:schemas-microsoft-com:office:office" xmlns:oel="http://schemas.microsoft.com/office/2019/extlst" xmlns:r="http://schemas.openxmlformats.org/officeDocument/2006/relationships" xmlns:m="http://schemas.openxmlformats.org/officeDocument/2006/math" xmlns:v="urn:schemas-microsoft-com:vml" xmlns:wp14="http://schemas.microsoft.com/office/word/2010/wordprocessingDrawing" xmlns:wp="http://schemas.openxmlformats.org/drawingml/2006/wordprocessingDrawing" xmlns:w10="urn:schemas-microsoft-com:office:word" xmlns:w="http://schemas.openxmlformats.org/wordprocessingml/2006/main" xmlns:w14="http://schemas.microsoft.com/office/word/2010/wordml" xmlns:w15="http://schemas.microsoft.com/office/word/2012/wordml" xmlns:w16cex="http://schemas.microsoft.com/office/word/2018/wordml/cex" xmlns:w16cid="http://schemas.microsoft.com/office/word/2016/wordml/cid" xmlns:w16="http://schemas.microsoft.com/office/word/2018/wordml" xmlns:w16sdtdh="http://schemas.microsoft.com/office/word/2020/wordml/sdtdatahash" xmlns:w16se="http://schemas.microsoft.com/office/word/2015/wordml/symex" xmlns:wpg="http://schemas.microsoft.com/office/word/2010/wordprocessingGroup" xmlns:wpi="http://schemas.microsoft.com/office/word/2010/wordprocessingInk" xmlns:wne="http://schemas.microsoft.com/office/word/2006/wordml" xmlns:wps="http://schemas.microsoft.com/office/word/2010/wordprocessingShape" mc:Ignorable="w14 w15 w16se w16cid w16 w16cex w16sdtdh wp14">
   <w:p>
     <w:pPr>
       <w:pStyle w:val="Footer"/>
@@ -38918,7 +38942,7 @@
 </file>
 
 <file path=word/footer5.xml><?xml version="1.0" encoding="utf-8"?>
-<w:ftr xmlns:wpc="http://schemas.microsoft.com/office/word/2010/wordprocessingCanvas" xmlns:cx="http://schemas.microsoft.com/office/drawing/2014/chartex" xmlns:cx1="http://schemas.microsoft.com/office/drawing/2015/9/8/chartex" xmlns:cx2="http://schemas.microsoft.com/office/drawing/2015/10/21/chartex" xmlns:cx3="http://schemas.microsoft.com/office/drawing/2016/5/9/chartex" xmlns:cx4="http://schemas.microsoft.com/office/drawing/2016/5/10/chartex" xmlns:cx5="http://schemas.microsoft.com/office/drawing/2016/5/11/chartex" xmlns:cx6="http://schemas.microsoft.com/office/drawing/2016/5/12/chartex" xmlns:cx7="http://schemas.microsoft.com/office/drawing/2016/5/13/chartex" xmlns:cx8="http://schemas.microsoft.com/office/drawing/2016/5/14/chartex" xmlns:mc="http://schemas.openxmlformats.org/markup-compatibility/2006" xmlns:aink="http://schemas.microsoft.com/office/drawing/2016/ink" xmlns:am3d="http://schemas.microsoft.com/office/drawing/2017/model3d" xmlns:o="urn:schemas-microsoft-com:office:office" xmlns:oel="http://schemas.microsoft.com/office/2019/extlst" xmlns:r="http://schemas.openxmlformats.org/officeDocument/2006/relationships" xmlns:m="http://schemas.openxmlformats.org/officeDocument/2006/math" xmlns:v="urn:schemas-microsoft-com:vml" xmlns:wp14="http://schemas.microsoft.com/office/word/2010/wordprocessingDrawing" xmlns:wp="http://schemas.openxmlformats.org/drawingml/2006/wordprocessingDrawing" xmlns:w10="urn:schemas-microsoft-com:office:word" xmlns:w="http://schemas.openxmlformats.org/wordprocessingml/2006/main" xmlns:w14="http://schemas.microsoft.com/office/word/2010/wordml" xmlns:w15="http://schemas.microsoft.com/office/word/2012/wordml" xmlns:w16cex="http://schemas.microsoft.com/office/word/2018/wordml/cex" xmlns:w16cid="http://schemas.microsoft.com/office/word/2016/wordml/cid" xmlns:w16="http://schemas.microsoft.com/office/word/2018/wordml" xmlns:w16du="http://schemas.microsoft.com/office/word/2023/wordml/word16du" xmlns:w16sdtdh="http://schemas.microsoft.com/office/word/2020/wordml/sdtdatahash" xmlns:w16se="http://schemas.microsoft.com/office/word/2015/wordml/symex" xmlns:wpg="http://schemas.microsoft.com/office/word/2010/wordprocessingGroup" xmlns:wpi="http://schemas.microsoft.com/office/word/2010/wordprocessingInk" xmlns:wne="http://schemas.microsoft.com/office/word/2006/wordml" xmlns:wps="http://schemas.microsoft.com/office/word/2010/wordprocessingShape" mc:Ignorable="w14 w15 w16se w16cid w16 w16cex w16sdtdh wp14">
+<w:ftr xmlns:wpc="http://schemas.microsoft.com/office/word/2010/wordprocessingCanvas" xmlns:cx="http://schemas.microsoft.com/office/drawing/2014/chartex" xmlns:cx1="http://schemas.microsoft.com/office/drawing/2015/9/8/chartex" xmlns:cx2="http://schemas.microsoft.com/office/drawing/2015/10/21/chartex" xmlns:cx3="http://schemas.microsoft.com/office/drawing/2016/5/9/chartex" xmlns:cx4="http://schemas.microsoft.com/office/drawing/2016/5/10/chartex" xmlns:cx5="http://schemas.microsoft.com/office/drawing/2016/5/11/chartex" xmlns:cx6="http://schemas.microsoft.com/office/drawing/2016/5/12/chartex" xmlns:cx7="http://schemas.microsoft.com/office/drawing/2016/5/13/chartex" xmlns:cx8="http://schemas.microsoft.com/office/drawing/2016/5/14/chartex" xmlns:mc="http://schemas.openxmlformats.org/markup-compatibility/2006" xmlns:aink="http://schemas.microsoft.com/office/drawing/2016/ink" xmlns:am3d="http://schemas.microsoft.com/office/drawing/2017/model3d" xmlns:o="urn:schemas-microsoft-com:office:office" xmlns:oel="http://schemas.microsoft.com/office/2019/extlst" xmlns:r="http://schemas.openxmlformats.org/officeDocument/2006/relationships" xmlns:m="http://schemas.openxmlformats.org/officeDocument/2006/math" xmlns:v="urn:schemas-microsoft-com:vml" xmlns:wp14="http://schemas.microsoft.com/office/word/2010/wordprocessingDrawing" xmlns:wp="http://schemas.openxmlformats.org/drawingml/2006/wordprocessingDrawing" xmlns:w10="urn:schemas-microsoft-com:office:word" xmlns:w="http://schemas.openxmlformats.org/wordprocessingml/2006/main" xmlns:w14="http://schemas.microsoft.com/office/word/2010/wordml" xmlns:w15="http://schemas.microsoft.com/office/word/2012/wordml" xmlns:w16cex="http://schemas.microsoft.com/office/word/2018/wordml/cex" xmlns:w16cid="http://schemas.microsoft.com/office/word/2016/wordml/cid" xmlns:w16="http://schemas.microsoft.com/office/word/2018/wordml" xmlns:w16sdtdh="http://schemas.microsoft.com/office/word/2020/wordml/sdtdatahash" xmlns:w16se="http://schemas.microsoft.com/office/word/2015/wordml/symex" xmlns:wpg="http://schemas.microsoft.com/office/word/2010/wordprocessingGroup" xmlns:wpi="http://schemas.microsoft.com/office/word/2010/wordprocessingInk" xmlns:wne="http://schemas.microsoft.com/office/word/2006/wordml" xmlns:wps="http://schemas.microsoft.com/office/word/2010/wordprocessingShape" mc:Ignorable="w14 w15 w16se w16cid w16 w16cex w16sdtdh wp14">
   <w:p>
     <w:pPr>
       <w:pBdr>
@@ -38990,7 +39014,7 @@
 </file>
 
 <file path=word/footer50.xml><?xml version="1.0" encoding="utf-8"?>
-<w:ftr xmlns:wpc="http://schemas.microsoft.com/office/word/2010/wordprocessingCanvas" xmlns:cx="http://schemas.microsoft.com/office/drawing/2014/chartex" xmlns:cx1="http://schemas.microsoft.com/office/drawing/2015/9/8/chartex" xmlns:cx2="http://schemas.microsoft.com/office/drawing/2015/10/21/chartex" xmlns:cx3="http://schemas.microsoft.com/office/drawing/2016/5/9/chartex" xmlns:cx4="http://schemas.microsoft.com/office/drawing/2016/5/10/chartex" xmlns:cx5="http://schemas.microsoft.com/office/drawing/2016/5/11/chartex" xmlns:cx6="http://schemas.microsoft.com/office/drawing/2016/5/12/chartex" xmlns:cx7="http://schemas.microsoft.com/office/drawing/2016/5/13/chartex" xmlns:cx8="http://schemas.microsoft.com/office/drawing/2016/5/14/chartex" xmlns:mc="http://schemas.openxmlformats.org/markup-compatibility/2006" xmlns:aink="http://schemas.microsoft.com/office/drawing/2016/ink" xmlns:am3d="http://schemas.microsoft.com/office/drawing/2017/model3d" xmlns:o="urn:schemas-microsoft-com:office:office" xmlns:oel="http://schemas.microsoft.com/office/2019/extlst" xmlns:r="http://schemas.openxmlformats.org/officeDocument/2006/relationships" xmlns:m="http://schemas.openxmlformats.org/officeDocument/2006/math" xmlns:v="urn:schemas-microsoft-com:vml" xmlns:wp14="http://schemas.microsoft.com/office/word/2010/wordprocessingDrawing" xmlns:wp="http://schemas.openxmlformats.org/drawingml/2006/wordprocessingDrawing" xmlns:w10="urn:schemas-microsoft-com:office:word" xmlns:w="http://schemas.openxmlformats.org/wordprocessingml/2006/main" xmlns:w14="http://schemas.microsoft.com/office/word/2010/wordml" xmlns:w15="http://schemas.microsoft.com/office/word/2012/wordml" xmlns:w16cex="http://schemas.microsoft.com/office/word/2018/wordml/cex" xmlns:w16cid="http://schemas.microsoft.com/office/word/2016/wordml/cid" xmlns:w16="http://schemas.microsoft.com/office/word/2018/wordml" xmlns:w16du="http://schemas.microsoft.com/office/word/2023/wordml/word16du" xmlns:w16sdtdh="http://schemas.microsoft.com/office/word/2020/wordml/sdtdatahash" xmlns:w16se="http://schemas.microsoft.com/office/word/2015/wordml/symex" xmlns:wpg="http://schemas.microsoft.com/office/word/2010/wordprocessingGroup" xmlns:wpi="http://schemas.microsoft.com/office/word/2010/wordprocessingInk" xmlns:wne="http://schemas.microsoft.com/office/word/2006/wordml" xmlns:wps="http://schemas.microsoft.com/office/word/2010/wordprocessingShape" mc:Ignorable="w14 w15 w16se w16cid w16 w16cex w16sdtdh wp14">
+<w:ftr xmlns:wpc="http://schemas.microsoft.com/office/word/2010/wordprocessingCanvas" xmlns:cx="http://schemas.microsoft.com/office/drawing/2014/chartex" xmlns:cx1="http://schemas.microsoft.com/office/drawing/2015/9/8/chartex" xmlns:cx2="http://schemas.microsoft.com/office/drawing/2015/10/21/chartex" xmlns:cx3="http://schemas.microsoft.com/office/drawing/2016/5/9/chartex" xmlns:cx4="http://schemas.microsoft.com/office/drawing/2016/5/10/chartex" xmlns:cx5="http://schemas.microsoft.com/office/drawing/2016/5/11/chartex" xmlns:cx6="http://schemas.microsoft.com/office/drawing/2016/5/12/chartex" xmlns:cx7="http://schemas.microsoft.com/office/drawing/2016/5/13/chartex" xmlns:cx8="http://schemas.microsoft.com/office/drawing/2016/5/14/chartex" xmlns:mc="http://schemas.openxmlformats.org/markup-compatibility/2006" xmlns:aink="http://schemas.microsoft.com/office/drawing/2016/ink" xmlns:am3d="http://schemas.microsoft.com/office/drawing/2017/model3d" xmlns:o="urn:schemas-microsoft-com:office:office" xmlns:oel="http://schemas.microsoft.com/office/2019/extlst" xmlns:r="http://schemas.openxmlformats.org/officeDocument/2006/relationships" xmlns:m="http://schemas.openxmlformats.org/officeDocument/2006/math" xmlns:v="urn:schemas-microsoft-com:vml" xmlns:wp14="http://schemas.microsoft.com/office/word/2010/wordprocessingDrawing" xmlns:wp="http://schemas.openxmlformats.org/drawingml/2006/wordprocessingDrawing" xmlns:w10="urn:schemas-microsoft-com:office:word" xmlns:w="http://schemas.openxmlformats.org/wordprocessingml/2006/main" xmlns:w14="http://schemas.microsoft.com/office/word/2010/wordml" xmlns:w15="http://schemas.microsoft.com/office/word/2012/wordml" xmlns:w16cex="http://schemas.microsoft.com/office/word/2018/wordml/cex" xmlns:w16cid="http://schemas.microsoft.com/office/word/2016/wordml/cid" xmlns:w16="http://schemas.microsoft.com/office/word/2018/wordml" xmlns:w16sdtdh="http://schemas.microsoft.com/office/word/2020/wordml/sdtdatahash" xmlns:w16se="http://schemas.microsoft.com/office/word/2015/wordml/symex" xmlns:wpg="http://schemas.microsoft.com/office/word/2010/wordprocessingGroup" xmlns:wpi="http://schemas.microsoft.com/office/word/2010/wordprocessingInk" xmlns:wne="http://schemas.microsoft.com/office/word/2006/wordml" xmlns:wps="http://schemas.microsoft.com/office/word/2010/wordprocessingShape" mc:Ignorable="w14 w15 w16se w16cid w16 w16cex w16sdtdh wp14">
   <w:p>
     <w:pPr>
       <w:pStyle w:val="Footer"/>
@@ -39003,7 +39027,7 @@
 </file>
 
 <file path=word/footer51.xml><?xml version="1.0" encoding="utf-8"?>
-<w:ftr xmlns:wpc="http://schemas.microsoft.com/office/word/2010/wordprocessingCanvas" xmlns:cx="http://schemas.microsoft.com/office/drawing/2014/chartex" xmlns:cx1="http://schemas.microsoft.com/office/drawing/2015/9/8/chartex" xmlns:cx2="http://schemas.microsoft.com/office/drawing/2015/10/21/chartex" xmlns:cx3="http://schemas.microsoft.com/office/drawing/2016/5/9/chartex" xmlns:cx4="http://schemas.microsoft.com/office/drawing/2016/5/10/chartex" xmlns:cx5="http://schemas.microsoft.com/office/drawing/2016/5/11/chartex" xmlns:cx6="http://schemas.microsoft.com/office/drawing/2016/5/12/chartex" xmlns:cx7="http://schemas.microsoft.com/office/drawing/2016/5/13/chartex" xmlns:cx8="http://schemas.microsoft.com/office/drawing/2016/5/14/chartex" xmlns:mc="http://schemas.openxmlformats.org/markup-compatibility/2006" xmlns:aink="http://schemas.microsoft.com/office/drawing/2016/ink" xmlns:am3d="http://schemas.microsoft.com/office/drawing/2017/model3d" xmlns:o="urn:schemas-microsoft-com:office:office" xmlns:oel="http://schemas.microsoft.com/office/2019/extlst" xmlns:r="http://schemas.openxmlformats.org/officeDocument/2006/relationships" xmlns:m="http://schemas.openxmlformats.org/officeDocument/2006/math" xmlns:v="urn:schemas-microsoft-com:vml" xmlns:wp14="http://schemas.microsoft.com/office/word/2010/wordprocessingDrawing" xmlns:wp="http://schemas.openxmlformats.org/drawingml/2006/wordprocessingDrawing" xmlns:w10="urn:schemas-microsoft-com:office:word" xmlns:w="http://schemas.openxmlformats.org/wordprocessingml/2006/main" xmlns:w14="http://schemas.microsoft.com/office/word/2010/wordml" xmlns:w15="http://schemas.microsoft.com/office/word/2012/wordml" xmlns:w16cex="http://schemas.microsoft.com/office/word/2018/wordml/cex" xmlns:w16cid="http://schemas.microsoft.com/office/word/2016/wordml/cid" xmlns:w16="http://schemas.microsoft.com/office/word/2018/wordml" xmlns:w16du="http://schemas.microsoft.com/office/word/2023/wordml/word16du" xmlns:w16sdtdh="http://schemas.microsoft.com/office/word/2020/wordml/sdtdatahash" xmlns:w16se="http://schemas.microsoft.com/office/word/2015/wordml/symex" xmlns:wpg="http://schemas.microsoft.com/office/word/2010/wordprocessingGroup" xmlns:wpi="http://schemas.microsoft.com/office/word/2010/wordprocessingInk" xmlns:wne="http://schemas.microsoft.com/office/word/2006/wordml" xmlns:wps="http://schemas.microsoft.com/office/word/2010/wordprocessingShape" mc:Ignorable="w14 w15 w16se w16cid w16 w16cex w16sdtdh wp14">
+<w:ftr xmlns:wpc="http://schemas.microsoft.com/office/word/2010/wordprocessingCanvas" xmlns:cx="http://schemas.microsoft.com/office/drawing/2014/chartex" xmlns:cx1="http://schemas.microsoft.com/office/drawing/2015/9/8/chartex" xmlns:cx2="http://schemas.microsoft.com/office/drawing/2015/10/21/chartex" xmlns:cx3="http://schemas.microsoft.com/office/drawing/2016/5/9/chartex" xmlns:cx4="http://schemas.microsoft.com/office/drawing/2016/5/10/chartex" xmlns:cx5="http://schemas.microsoft.com/office/drawing/2016/5/11/chartex" xmlns:cx6="http://schemas.microsoft.com/office/drawing/2016/5/12/chartex" xmlns:cx7="http://schemas.microsoft.com/office/drawing/2016/5/13/chartex" xmlns:cx8="http://schemas.microsoft.com/office/drawing/2016/5/14/chartex" xmlns:mc="http://schemas.openxmlformats.org/markup-compatibility/2006" xmlns:aink="http://schemas.microsoft.com/office/drawing/2016/ink" xmlns:am3d="http://schemas.microsoft.com/office/drawing/2017/model3d" xmlns:o="urn:schemas-microsoft-com:office:office" xmlns:oel="http://schemas.microsoft.com/office/2019/extlst" xmlns:r="http://schemas.openxmlformats.org/officeDocument/2006/relationships" xmlns:m="http://schemas.openxmlformats.org/officeDocument/2006/math" xmlns:v="urn:schemas-microsoft-com:vml" xmlns:wp14="http://schemas.microsoft.com/office/word/2010/wordprocessingDrawing" xmlns:wp="http://schemas.openxmlformats.org/drawingml/2006/wordprocessingDrawing" xmlns:w10="urn:schemas-microsoft-com:office:word" xmlns:w="http://schemas.openxmlformats.org/wordprocessingml/2006/main" xmlns:w14="http://schemas.microsoft.com/office/word/2010/wordml" xmlns:w15="http://schemas.microsoft.com/office/word/2012/wordml" xmlns:w16cex="http://schemas.microsoft.com/office/word/2018/wordml/cex" xmlns:w16cid="http://schemas.microsoft.com/office/word/2016/wordml/cid" xmlns:w16="http://schemas.microsoft.com/office/word/2018/wordml" xmlns:w16sdtdh="http://schemas.microsoft.com/office/word/2020/wordml/sdtdatahash" xmlns:w16se="http://schemas.microsoft.com/office/word/2015/wordml/symex" xmlns:wpg="http://schemas.microsoft.com/office/word/2010/wordprocessingGroup" xmlns:wpi="http://schemas.microsoft.com/office/word/2010/wordprocessingInk" xmlns:wne="http://schemas.microsoft.com/office/word/2006/wordml" xmlns:wps="http://schemas.microsoft.com/office/word/2010/wordprocessingShape" mc:Ignorable="w14 w15 w16se w16cid w16 w16cex w16sdtdh wp14">
   <w:p>
     <w:pPr>
       <w:pStyle w:val="Footer"/>
@@ -39058,7 +39082,7 @@
 </file>
 
 <file path=word/footer52.xml><?xml version="1.0" encoding="utf-8"?>
-<w:ftr xmlns:wpc="http://schemas.microsoft.com/office/word/2010/wordprocessingCanvas" xmlns:cx="http://schemas.microsoft.com/office/drawing/2014/chartex" xmlns:cx1="http://schemas.microsoft.com/office/drawing/2015/9/8/chartex" xmlns:cx2="http://schemas.microsoft.com/office/drawing/2015/10/21/chartex" xmlns:cx3="http://schemas.microsoft.com/office/drawing/2016/5/9/chartex" xmlns:cx4="http://schemas.microsoft.com/office/drawing/2016/5/10/chartex" xmlns:cx5="http://schemas.microsoft.com/office/drawing/2016/5/11/chartex" xmlns:cx6="http://schemas.microsoft.com/office/drawing/2016/5/12/chartex" xmlns:cx7="http://schemas.microsoft.com/office/drawing/2016/5/13/chartex" xmlns:cx8="http://schemas.microsoft.com/office/drawing/2016/5/14/chartex" xmlns:mc="http://schemas.openxmlformats.org/markup-compatibility/2006" xmlns:aink="http://schemas.microsoft.com/office/drawing/2016/ink" xmlns:am3d="http://schemas.microsoft.com/office/drawing/2017/model3d" xmlns:o="urn:schemas-microsoft-com:office:office" xmlns:oel="http://schemas.microsoft.com/office/2019/extlst" xmlns:r="http://schemas.openxmlformats.org/officeDocument/2006/relationships" xmlns:m="http://schemas.openxmlformats.org/officeDocument/2006/math" xmlns:v="urn:schemas-microsoft-com:vml" xmlns:wp14="http://schemas.microsoft.com/office/word/2010/wordprocessingDrawing" xmlns:wp="http://schemas.openxmlformats.org/drawingml/2006/wordprocessingDrawing" xmlns:w10="urn:schemas-microsoft-com:office:word" xmlns:w="http://schemas.openxmlformats.org/wordprocessingml/2006/main" xmlns:w14="http://schemas.microsoft.com/office/word/2010/wordml" xmlns:w15="http://schemas.microsoft.com/office/word/2012/wordml" xmlns:w16cex="http://schemas.microsoft.com/office/word/2018/wordml/cex" xmlns:w16cid="http://schemas.microsoft.com/office/word/2016/wordml/cid" xmlns:w16="http://schemas.microsoft.com/office/word/2018/wordml" xmlns:w16du="http://schemas.microsoft.com/office/word/2023/wordml/word16du" xmlns:w16sdtdh="http://schemas.microsoft.com/office/word/2020/wordml/sdtdatahash" xmlns:w16se="http://schemas.microsoft.com/office/word/2015/wordml/symex" xmlns:wpg="http://schemas.microsoft.com/office/word/2010/wordprocessingGroup" xmlns:wpi="http://schemas.microsoft.com/office/word/2010/wordprocessingInk" xmlns:wne="http://schemas.microsoft.com/office/word/2006/wordml" xmlns:wps="http://schemas.microsoft.com/office/word/2010/wordprocessingShape" mc:Ignorable="w14 w15 w16se w16cid w16 w16cex w16sdtdh wp14">
+<w:ftr xmlns:wpc="http://schemas.microsoft.com/office/word/2010/wordprocessingCanvas" xmlns:cx="http://schemas.microsoft.com/office/drawing/2014/chartex" xmlns:cx1="http://schemas.microsoft.com/office/drawing/2015/9/8/chartex" xmlns:cx2="http://schemas.microsoft.com/office/drawing/2015/10/21/chartex" xmlns:cx3="http://schemas.microsoft.com/office/drawing/2016/5/9/chartex" xmlns:cx4="http://schemas.microsoft.com/office/drawing/2016/5/10/chartex" xmlns:cx5="http://schemas.microsoft.com/office/drawing/2016/5/11/chartex" xmlns:cx6="http://schemas.microsoft.com/office/drawing/2016/5/12/chartex" xmlns:cx7="http://schemas.microsoft.com/office/drawing/2016/5/13/chartex" xmlns:cx8="http://schemas.microsoft.com/office/drawing/2016/5/14/chartex" xmlns:mc="http://schemas.openxmlformats.org/markup-compatibility/2006" xmlns:aink="http://schemas.microsoft.com/office/drawing/2016/ink" xmlns:am3d="http://schemas.microsoft.com/office/drawing/2017/model3d" xmlns:o="urn:schemas-microsoft-com:office:office" xmlns:oel="http://schemas.microsoft.com/office/2019/extlst" xmlns:r="http://schemas.openxmlformats.org/officeDocument/2006/relationships" xmlns:m="http://schemas.openxmlformats.org/officeDocument/2006/math" xmlns:v="urn:schemas-microsoft-com:vml" xmlns:wp14="http://schemas.microsoft.com/office/word/2010/wordprocessingDrawing" xmlns:wp="http://schemas.openxmlformats.org/drawingml/2006/wordprocessingDrawing" xmlns:w10="urn:schemas-microsoft-com:office:word" xmlns:w="http://schemas.openxmlformats.org/wordprocessingml/2006/main" xmlns:w14="http://schemas.microsoft.com/office/word/2010/wordml" xmlns:w15="http://schemas.microsoft.com/office/word/2012/wordml" xmlns:w16cex="http://schemas.microsoft.com/office/word/2018/wordml/cex" xmlns:w16cid="http://schemas.microsoft.com/office/word/2016/wordml/cid" xmlns:w16="http://schemas.microsoft.com/office/word/2018/wordml" xmlns:w16sdtdh="http://schemas.microsoft.com/office/word/2020/wordml/sdtdatahash" xmlns:w16se="http://schemas.microsoft.com/office/word/2015/wordml/symex" xmlns:wpg="http://schemas.microsoft.com/office/word/2010/wordprocessingGroup" xmlns:wpi="http://schemas.microsoft.com/office/word/2010/wordprocessingInk" xmlns:wne="http://schemas.microsoft.com/office/word/2006/wordml" xmlns:wps="http://schemas.microsoft.com/office/word/2010/wordprocessingShape" mc:Ignorable="w14 w15 w16se w16cid w16 w16cex w16sdtdh wp14">
   <w:p>
     <w:pPr>
       <w:pStyle w:val="Footer"/>
@@ -39111,7 +39135,7 @@
 </file>
 
 <file path=word/footer53.xml><?xml version="1.0" encoding="utf-8"?>
-<w:ftr xmlns:wpc="http://schemas.microsoft.com/office/word/2010/wordprocessingCanvas" xmlns:cx="http://schemas.microsoft.com/office/drawing/2014/chartex" xmlns:cx1="http://schemas.microsoft.com/office/drawing/2015/9/8/chartex" xmlns:cx2="http://schemas.microsoft.com/office/drawing/2015/10/21/chartex" xmlns:cx3="http://schemas.microsoft.com/office/drawing/2016/5/9/chartex" xmlns:cx4="http://schemas.microsoft.com/office/drawing/2016/5/10/chartex" xmlns:cx5="http://schemas.microsoft.com/office/drawing/2016/5/11/chartex" xmlns:cx6="http://schemas.microsoft.com/office/drawing/2016/5/12/chartex" xmlns:cx7="http://schemas.microsoft.com/office/drawing/2016/5/13/chartex" xmlns:cx8="http://schemas.microsoft.com/office/drawing/2016/5/14/chartex" xmlns:mc="http://schemas.openxmlformats.org/markup-compatibility/2006" xmlns:aink="http://schemas.microsoft.com/office/drawing/2016/ink" xmlns:am3d="http://schemas.microsoft.com/office/drawing/2017/model3d" xmlns:o="urn:schemas-microsoft-com:office:office" xmlns:oel="http://schemas.microsoft.com/office/2019/extlst" xmlns:r="http://schemas.openxmlformats.org/officeDocument/2006/relationships" xmlns:m="http://schemas.openxmlformats.org/officeDocument/2006/math" xmlns:v="urn:schemas-microsoft-com:vml" xmlns:wp14="http://schemas.microsoft.com/office/word/2010/wordprocessingDrawing" xmlns:wp="http://schemas.openxmlformats.org/drawingml/2006/wordprocessingDrawing" xmlns:w10="urn:schemas-microsoft-com:office:word" xmlns:w="http://schemas.openxmlformats.org/wordprocessingml/2006/main" xmlns:w14="http://schemas.microsoft.com/office/word/2010/wordml" xmlns:w15="http://schemas.microsoft.com/office/word/2012/wordml" xmlns:w16cex="http://schemas.microsoft.com/office/word/2018/wordml/cex" xmlns:w16cid="http://schemas.microsoft.com/office/word/2016/wordml/cid" xmlns:w16="http://schemas.microsoft.com/office/word/2018/wordml" xmlns:w16du="http://schemas.microsoft.com/office/word/2023/wordml/word16du" xmlns:w16sdtdh="http://schemas.microsoft.com/office/word/2020/wordml/sdtdatahash" xmlns:w16se="http://schemas.microsoft.com/office/word/2015/wordml/symex" xmlns:wpg="http://schemas.microsoft.com/office/word/2010/wordprocessingGroup" xmlns:wpi="http://schemas.microsoft.com/office/word/2010/wordprocessingInk" xmlns:wne="http://schemas.microsoft.com/office/word/2006/wordml" xmlns:wps="http://schemas.microsoft.com/office/word/2010/wordprocessingShape" mc:Ignorable="w14 w15 w16se w16cid w16 w16cex w16sdtdh wp14">
+<w:ftr xmlns:wpc="http://schemas.microsoft.com/office/word/2010/wordprocessingCanvas" xmlns:cx="http://schemas.microsoft.com/office/drawing/2014/chartex" xmlns:cx1="http://schemas.microsoft.com/office/drawing/2015/9/8/chartex" xmlns:cx2="http://schemas.microsoft.com/office/drawing/2015/10/21/chartex" xmlns:cx3="http://schemas.microsoft.com/office/drawing/2016/5/9/chartex" xmlns:cx4="http://schemas.microsoft.com/office/drawing/2016/5/10/chartex" xmlns:cx5="http://schemas.microsoft.com/office/drawing/2016/5/11/chartex" xmlns:cx6="http://schemas.microsoft.com/office/drawing/2016/5/12/chartex" xmlns:cx7="http://schemas.microsoft.com/office/drawing/2016/5/13/chartex" xmlns:cx8="http://schemas.microsoft.com/office/drawing/2016/5/14/chartex" xmlns:mc="http://schemas.openxmlformats.org/markup-compatibility/2006" xmlns:aink="http://schemas.microsoft.com/office/drawing/2016/ink" xmlns:am3d="http://schemas.microsoft.com/office/drawing/2017/model3d" xmlns:o="urn:schemas-microsoft-com:office:office" xmlns:oel="http://schemas.microsoft.com/office/2019/extlst" xmlns:r="http://schemas.openxmlformats.org/officeDocument/2006/relationships" xmlns:m="http://schemas.openxmlformats.org/officeDocument/2006/math" xmlns:v="urn:schemas-microsoft-com:vml" xmlns:wp14="http://schemas.microsoft.com/office/word/2010/wordprocessingDrawing" xmlns:wp="http://schemas.openxmlformats.org/drawingml/2006/wordprocessingDrawing" xmlns:w10="urn:schemas-microsoft-com:office:word" xmlns:w="http://schemas.openxmlformats.org/wordprocessingml/2006/main" xmlns:w14="http://schemas.microsoft.com/office/word/2010/wordml" xmlns:w15="http://schemas.microsoft.com/office/word/2012/wordml" xmlns:w16cex="http://schemas.microsoft.com/office/word/2018/wordml/cex" xmlns:w16cid="http://schemas.microsoft.com/office/word/2016/wordml/cid" xmlns:w16="http://schemas.microsoft.com/office/word/2018/wordml" xmlns:w16sdtdh="http://schemas.microsoft.com/office/word/2020/wordml/sdtdatahash" xmlns:w16se="http://schemas.microsoft.com/office/word/2015/wordml/symex" xmlns:wpg="http://schemas.microsoft.com/office/word/2010/wordprocessingGroup" xmlns:wpi="http://schemas.microsoft.com/office/word/2010/wordprocessingInk" xmlns:wne="http://schemas.microsoft.com/office/word/2006/wordml" xmlns:wps="http://schemas.microsoft.com/office/word/2010/wordprocessingShape" mc:Ignorable="w14 w15 w16se w16cid w16 w16cex w16sdtdh wp14">
   <w:p>
     <w:pPr>
       <w:pStyle w:val="Footer"/>
@@ -39164,7 +39188,7 @@
 </file>
 
 <file path=word/footer54.xml><?xml version="1.0" encoding="utf-8"?>
-<w:ftr xmlns:wpc="http://schemas.microsoft.com/office/word/2010/wordprocessingCanvas" xmlns:cx="http://schemas.microsoft.com/office/drawing/2014/chartex" xmlns:cx1="http://schemas.microsoft.com/office/drawing/2015/9/8/chartex" xmlns:cx2="http://schemas.microsoft.com/office/drawing/2015/10/21/chartex" xmlns:cx3="http://schemas.microsoft.com/office/drawing/2016/5/9/chartex" xmlns:cx4="http://schemas.microsoft.com/office/drawing/2016/5/10/chartex" xmlns:cx5="http://schemas.microsoft.com/office/drawing/2016/5/11/chartex" xmlns:cx6="http://schemas.microsoft.com/office/drawing/2016/5/12/chartex" xmlns:cx7="http://schemas.microsoft.com/office/drawing/2016/5/13/chartex" xmlns:cx8="http://schemas.microsoft.com/office/drawing/2016/5/14/chartex" xmlns:mc="http://schemas.openxmlformats.org/markup-compatibility/2006" xmlns:aink="http://schemas.microsoft.com/office/drawing/2016/ink" xmlns:am3d="http://schemas.microsoft.com/office/drawing/2017/model3d" xmlns:o="urn:schemas-microsoft-com:office:office" xmlns:oel="http://schemas.microsoft.com/office/2019/extlst" xmlns:r="http://schemas.openxmlformats.org/officeDocument/2006/relationships" xmlns:m="http://schemas.openxmlformats.org/officeDocument/2006/math" xmlns:v="urn:schemas-microsoft-com:vml" xmlns:wp14="http://schemas.microsoft.com/office/word/2010/wordprocessingDrawing" xmlns:wp="http://schemas.openxmlformats.org/drawingml/2006/wordprocessingDrawing" xmlns:w10="urn:schemas-microsoft-com:office:word" xmlns:w="http://schemas.openxmlformats.org/wordprocessingml/2006/main" xmlns:w14="http://schemas.microsoft.com/office/word/2010/wordml" xmlns:w15="http://schemas.microsoft.com/office/word/2012/wordml" xmlns:w16cex="http://schemas.microsoft.com/office/word/2018/wordml/cex" xmlns:w16cid="http://schemas.microsoft.com/office/word/2016/wordml/cid" xmlns:w16="http://schemas.microsoft.com/office/word/2018/wordml" xmlns:w16du="http://schemas.microsoft.com/office/word/2023/wordml/word16du" xmlns:w16sdtdh="http://schemas.microsoft.com/office/word/2020/wordml/sdtdatahash" xmlns:w16se="http://schemas.microsoft.com/office/word/2015/wordml/symex" xmlns:wpg="http://schemas.microsoft.com/office/word/2010/wordprocessingGroup" xmlns:wpi="http://schemas.microsoft.com/office/word/2010/wordprocessingInk" xmlns:wne="http://schemas.microsoft.com/office/word/2006/wordml" xmlns:wps="http://schemas.microsoft.com/office/word/2010/wordprocessingShape" mc:Ignorable="w14 w15 w16se w16cid w16 w16cex w16sdtdh wp14">
+<w:ftr xmlns:wpc="http://schemas.microsoft.com/office/word/2010/wordprocessingCanvas" xmlns:cx="http://schemas.microsoft.com/office/drawing/2014/chartex" xmlns:cx1="http://schemas.microsoft.com/office/drawing/2015/9/8/chartex" xmlns:cx2="http://schemas.microsoft.com/office/drawing/2015/10/21/chartex" xmlns:cx3="http://schemas.microsoft.com/office/drawing/2016/5/9/chartex" xmlns:cx4="http://schemas.microsoft.com/office/drawing/2016/5/10/chartex" xmlns:cx5="http://schemas.microsoft.com/office/drawing/2016/5/11/chartex" xmlns:cx6="http://schemas.microsoft.com/office/drawing/2016/5/12/chartex" xmlns:cx7="http://schemas.microsoft.com/office/drawing/2016/5/13/chartex" xmlns:cx8="http://schemas.microsoft.com/office/drawing/2016/5/14/chartex" xmlns:mc="http://schemas.openxmlformats.org/markup-compatibility/2006" xmlns:aink="http://schemas.microsoft.com/office/drawing/2016/ink" xmlns:am3d="http://schemas.microsoft.com/office/drawing/2017/model3d" xmlns:o="urn:schemas-microsoft-com:office:office" xmlns:oel="http://schemas.microsoft.com/office/2019/extlst" xmlns:r="http://schemas.openxmlformats.org/officeDocument/2006/relationships" xmlns:m="http://schemas.openxmlformats.org/officeDocument/2006/math" xmlns:v="urn:schemas-microsoft-com:vml" xmlns:wp14="http://schemas.microsoft.com/office/word/2010/wordprocessingDrawing" xmlns:wp="http://schemas.openxmlformats.org/drawingml/2006/wordprocessingDrawing" xmlns:w10="urn:schemas-microsoft-com:office:word" xmlns:w="http://schemas.openxmlformats.org/wordprocessingml/2006/main" xmlns:w14="http://schemas.microsoft.com/office/word/2010/wordml" xmlns:w15="http://schemas.microsoft.com/office/word/2012/wordml" xmlns:w16cex="http://schemas.microsoft.com/office/word/2018/wordml/cex" xmlns:w16cid="http://schemas.microsoft.com/office/word/2016/wordml/cid" xmlns:w16="http://schemas.microsoft.com/office/word/2018/wordml" xmlns:w16sdtdh="http://schemas.microsoft.com/office/word/2020/wordml/sdtdatahash" xmlns:w16se="http://schemas.microsoft.com/office/word/2015/wordml/symex" xmlns:wpg="http://schemas.microsoft.com/office/word/2010/wordprocessingGroup" xmlns:wpi="http://schemas.microsoft.com/office/word/2010/wordprocessingInk" xmlns:wne="http://schemas.microsoft.com/office/word/2006/wordml" xmlns:wps="http://schemas.microsoft.com/office/word/2010/wordprocessingShape" mc:Ignorable="w14 w15 w16se w16cid w16 w16cex w16sdtdh wp14">
   <w:p>
     <w:pPr>
       <w:pStyle w:val="Footer"/>
@@ -39215,7 +39239,7 @@
 </file>
 
 <file path=word/footer55.xml><?xml version="1.0" encoding="utf-8"?>
-<w:ftr xmlns:wpc="http://schemas.microsoft.com/office/word/2010/wordprocessingCanvas" xmlns:cx="http://schemas.microsoft.com/office/drawing/2014/chartex" xmlns:cx1="http://schemas.microsoft.com/office/drawing/2015/9/8/chartex" xmlns:cx2="http://schemas.microsoft.com/office/drawing/2015/10/21/chartex" xmlns:cx3="http://schemas.microsoft.com/office/drawing/2016/5/9/chartex" xmlns:cx4="http://schemas.microsoft.com/office/drawing/2016/5/10/chartex" xmlns:cx5="http://schemas.microsoft.com/office/drawing/2016/5/11/chartex" xmlns:cx6="http://schemas.microsoft.com/office/drawing/2016/5/12/chartex" xmlns:cx7="http://schemas.microsoft.com/office/drawing/2016/5/13/chartex" xmlns:cx8="http://schemas.microsoft.com/office/drawing/2016/5/14/chartex" xmlns:mc="http://schemas.openxmlformats.org/markup-compatibility/2006" xmlns:aink="http://schemas.microsoft.com/office/drawing/2016/ink" xmlns:am3d="http://schemas.microsoft.com/office/drawing/2017/model3d" xmlns:o="urn:schemas-microsoft-com:office:office" xmlns:oel="http://schemas.microsoft.com/office/2019/extlst" xmlns:r="http://schemas.openxmlformats.org/officeDocument/2006/relationships" xmlns:m="http://schemas.openxmlformats.org/officeDocument/2006/math" xmlns:v="urn:schemas-microsoft-com:vml" xmlns:wp14="http://schemas.microsoft.com/office/word/2010/wordprocessingDrawing" xmlns:wp="http://schemas.openxmlformats.org/drawingml/2006/wordprocessingDrawing" xmlns:w10="urn:schemas-microsoft-com:office:word" xmlns:w="http://schemas.openxmlformats.org/wordprocessingml/2006/main" xmlns:w14="http://schemas.microsoft.com/office/word/2010/wordml" xmlns:w15="http://schemas.microsoft.com/office/word/2012/wordml" xmlns:w16cex="http://schemas.microsoft.com/office/word/2018/wordml/cex" xmlns:w16cid="http://schemas.microsoft.com/office/word/2016/wordml/cid" xmlns:w16="http://schemas.microsoft.com/office/word/2018/wordml" xmlns:w16du="http://schemas.microsoft.com/office/word/2023/wordml/word16du" xmlns:w16sdtdh="http://schemas.microsoft.com/office/word/2020/wordml/sdtdatahash" xmlns:w16se="http://schemas.microsoft.com/office/word/2015/wordml/symex" xmlns:wpg="http://schemas.microsoft.com/office/word/2010/wordprocessingGroup" xmlns:wpi="http://schemas.microsoft.com/office/word/2010/wordprocessingInk" xmlns:wne="http://schemas.microsoft.com/office/word/2006/wordml" xmlns:wps="http://schemas.microsoft.com/office/word/2010/wordprocessingShape" mc:Ignorable="w14 w15 w16se w16cid w16 w16cex w16sdtdh wp14">
+<w:ftr xmlns:wpc="http://schemas.microsoft.com/office/word/2010/wordprocessingCanvas" xmlns:cx="http://schemas.microsoft.com/office/drawing/2014/chartex" xmlns:cx1="http://schemas.microsoft.com/office/drawing/2015/9/8/chartex" xmlns:cx2="http://schemas.microsoft.com/office/drawing/2015/10/21/chartex" xmlns:cx3="http://schemas.microsoft.com/office/drawing/2016/5/9/chartex" xmlns:cx4="http://schemas.microsoft.com/office/drawing/2016/5/10/chartex" xmlns:cx5="http://schemas.microsoft.com/office/drawing/2016/5/11/chartex" xmlns:cx6="http://schemas.microsoft.com/office/drawing/2016/5/12/chartex" xmlns:cx7="http://schemas.microsoft.com/office/drawing/2016/5/13/chartex" xmlns:cx8="http://schemas.microsoft.com/office/drawing/2016/5/14/chartex" xmlns:mc="http://schemas.openxmlformats.org/markup-compatibility/2006" xmlns:aink="http://schemas.microsoft.com/office/drawing/2016/ink" xmlns:am3d="http://schemas.microsoft.com/office/drawing/2017/model3d" xmlns:o="urn:schemas-microsoft-com:office:office" xmlns:oel="http://schemas.microsoft.com/office/2019/extlst" xmlns:r="http://schemas.openxmlformats.org/officeDocument/2006/relationships" xmlns:m="http://schemas.openxmlformats.org/officeDocument/2006/math" xmlns:v="urn:schemas-microsoft-com:vml" xmlns:wp14="http://schemas.microsoft.com/office/word/2010/wordprocessingDrawing" xmlns:wp="http://schemas.openxmlformats.org/drawingml/2006/wordprocessingDrawing" xmlns:w10="urn:schemas-microsoft-com:office:word" xmlns:w="http://schemas.openxmlformats.org/wordprocessingml/2006/main" xmlns:w14="http://schemas.microsoft.com/office/word/2010/wordml" xmlns:w15="http://schemas.microsoft.com/office/word/2012/wordml" xmlns:w16cex="http://schemas.microsoft.com/office/word/2018/wordml/cex" xmlns:w16cid="http://schemas.microsoft.com/office/word/2016/wordml/cid" xmlns:w16="http://schemas.microsoft.com/office/word/2018/wordml" xmlns:w16sdtdh="http://schemas.microsoft.com/office/word/2020/wordml/sdtdatahash" xmlns:w16se="http://schemas.microsoft.com/office/word/2015/wordml/symex" xmlns:wpg="http://schemas.microsoft.com/office/word/2010/wordprocessingGroup" xmlns:wpi="http://schemas.microsoft.com/office/word/2010/wordprocessingInk" xmlns:wne="http://schemas.microsoft.com/office/word/2006/wordml" xmlns:wps="http://schemas.microsoft.com/office/word/2010/wordprocessingShape" mc:Ignorable="w14 w15 w16se w16cid w16 w16cex w16sdtdh wp14">
   <w:p>
     <w:pPr>
       <w:pStyle w:val="Footer"/>
@@ -39266,7 +39290,7 @@
 </file>
 
 <file path=word/footer56.xml><?xml version="1.0" encoding="utf-8"?>
-<w:ftr xmlns:wpc="http://schemas.microsoft.com/office/word/2010/wordprocessingCanvas" xmlns:cx="http://schemas.microsoft.com/office/drawing/2014/chartex" xmlns:cx1="http://schemas.microsoft.com/office/drawing/2015/9/8/chartex" xmlns:cx2="http://schemas.microsoft.com/office/drawing/2015/10/21/chartex" xmlns:cx3="http://schemas.microsoft.com/office/drawing/2016/5/9/chartex" xmlns:cx4="http://schemas.microsoft.com/office/drawing/2016/5/10/chartex" xmlns:cx5="http://schemas.microsoft.com/office/drawing/2016/5/11/chartex" xmlns:cx6="http://schemas.microsoft.com/office/drawing/2016/5/12/chartex" xmlns:cx7="http://schemas.microsoft.com/office/drawing/2016/5/13/chartex" xmlns:cx8="http://schemas.microsoft.com/office/drawing/2016/5/14/chartex" xmlns:mc="http://schemas.openxmlformats.org/markup-compatibility/2006" xmlns:aink="http://schemas.microsoft.com/office/drawing/2016/ink" xmlns:am3d="http://schemas.microsoft.com/office/drawing/2017/model3d" xmlns:o="urn:schemas-microsoft-com:office:office" xmlns:oel="http://schemas.microsoft.com/office/2019/extlst" xmlns:r="http://schemas.openxmlformats.org/officeDocument/2006/relationships" xmlns:m="http://schemas.openxmlformats.org/officeDocument/2006/math" xmlns:v="urn:schemas-microsoft-com:vml" xmlns:wp14="http://schemas.microsoft.com/office/word/2010/wordprocessingDrawing" xmlns:wp="http://schemas.openxmlformats.org/drawingml/2006/wordprocessingDrawing" xmlns:w10="urn:schemas-microsoft-com:office:word" xmlns:w="http://schemas.openxmlformats.org/wordprocessingml/2006/main" xmlns:w14="http://schemas.microsoft.com/office/word/2010/wordml" xmlns:w15="http://schemas.microsoft.com/office/word/2012/wordml" xmlns:w16cex="http://schemas.microsoft.com/office/word/2018/wordml/cex" xmlns:w16cid="http://schemas.microsoft.com/office/word/2016/wordml/cid" xmlns:w16="http://schemas.microsoft.com/office/word/2018/wordml" xmlns:w16du="http://schemas.microsoft.com/office/word/2023/wordml/word16du" xmlns:w16sdtdh="http://schemas.microsoft.com/office/word/2020/wordml/sdtdatahash" xmlns:w16se="http://schemas.microsoft.com/office/word/2015/wordml/symex" xmlns:wpg="http://schemas.microsoft.com/office/word/2010/wordprocessingGroup" xmlns:wpi="http://schemas.microsoft.com/office/word/2010/wordprocessingInk" xmlns:wne="http://schemas.microsoft.com/office/word/2006/wordml" xmlns:wps="http://schemas.microsoft.com/office/word/2010/wordprocessingShape" mc:Ignorable="w14 w15 w16se w16cid w16 w16cex w16sdtdh wp14">
+<w:ftr xmlns:wpc="http://schemas.microsoft.com/office/word/2010/wordprocessingCanvas" xmlns:cx="http://schemas.microsoft.com/office/drawing/2014/chartex" xmlns:cx1="http://schemas.microsoft.com/office/drawing/2015/9/8/chartex" xmlns:cx2="http://schemas.microsoft.com/office/drawing/2015/10/21/chartex" xmlns:cx3="http://schemas.microsoft.com/office/drawing/2016/5/9/chartex" xmlns:cx4="http://schemas.microsoft.com/office/drawing/2016/5/10/chartex" xmlns:cx5="http://schemas.microsoft.com/office/drawing/2016/5/11/chartex" xmlns:cx6="http://schemas.microsoft.com/office/drawing/2016/5/12/chartex" xmlns:cx7="http://schemas.microsoft.com/office/drawing/2016/5/13/chartex" xmlns:cx8="http://schemas.microsoft.com/office/drawing/2016/5/14/chartex" xmlns:mc="http://schemas.openxmlformats.org/markup-compatibility/2006" xmlns:aink="http://schemas.microsoft.com/office/drawing/2016/ink" xmlns:am3d="http://schemas.microsoft.com/office/drawing/2017/model3d" xmlns:o="urn:schemas-microsoft-com:office:office" xmlns:oel="http://schemas.microsoft.com/office/2019/extlst" xmlns:r="http://schemas.openxmlformats.org/officeDocument/2006/relationships" xmlns:m="http://schemas.openxmlformats.org/officeDocument/2006/math" xmlns:v="urn:schemas-microsoft-com:vml" xmlns:wp14="http://schemas.microsoft.com/office/word/2010/wordprocessingDrawing" xmlns:wp="http://schemas.openxmlformats.org/drawingml/2006/wordprocessingDrawing" xmlns:w10="urn:schemas-microsoft-com:office:word" xmlns:w="http://schemas.openxmlformats.org/wordprocessingml/2006/main" xmlns:w14="http://schemas.microsoft.com/office/word/2010/wordml" xmlns:w15="http://schemas.microsoft.com/office/word/2012/wordml" xmlns:w16cex="http://schemas.microsoft.com/office/word/2018/wordml/cex" xmlns:w16cid="http://schemas.microsoft.com/office/word/2016/wordml/cid" xmlns:w16="http://schemas.microsoft.com/office/word/2018/wordml" xmlns:w16sdtdh="http://schemas.microsoft.com/office/word/2020/wordml/sdtdatahash" xmlns:w16se="http://schemas.microsoft.com/office/word/2015/wordml/symex" xmlns:wpg="http://schemas.microsoft.com/office/word/2010/wordprocessingGroup" xmlns:wpi="http://schemas.microsoft.com/office/word/2010/wordprocessingInk" xmlns:wne="http://schemas.microsoft.com/office/word/2006/wordml" xmlns:wps="http://schemas.microsoft.com/office/word/2010/wordprocessingShape" mc:Ignorable="w14 w15 w16se w16cid w16 w16cex w16sdtdh wp14">
   <w:p>
     <w:pPr>
       <w:pStyle w:val="Footer"/>
@@ -39279,7 +39303,7 @@
 </file>
 
 <file path=word/footer57.xml><?xml version="1.0" encoding="utf-8"?>
-<w:ftr xmlns:wpc="http://schemas.microsoft.com/office/word/2010/wordprocessingCanvas" xmlns:cx="http://schemas.microsoft.com/office/drawing/2014/chartex" xmlns:cx1="http://schemas.microsoft.com/office/drawing/2015/9/8/chartex" xmlns:cx2="http://schemas.microsoft.com/office/drawing/2015/10/21/chartex" xmlns:cx3="http://schemas.microsoft.com/office/drawing/2016/5/9/chartex" xmlns:cx4="http://schemas.microsoft.com/office/drawing/2016/5/10/chartex" xmlns:cx5="http://schemas.microsoft.com/office/drawing/2016/5/11/chartex" xmlns:cx6="http://schemas.microsoft.com/office/drawing/2016/5/12/chartex" xmlns:cx7="http://schemas.microsoft.com/office/drawing/2016/5/13/chartex" xmlns:cx8="http://schemas.microsoft.com/office/drawing/2016/5/14/chartex" xmlns:mc="http://schemas.openxmlformats.org/markup-compatibility/2006" xmlns:aink="http://schemas.microsoft.com/office/drawing/2016/ink" xmlns:am3d="http://schemas.microsoft.com/office/drawing/2017/model3d" xmlns:o="urn:schemas-microsoft-com:office:office" xmlns:oel="http://schemas.microsoft.com/office/2019/extlst" xmlns:r="http://schemas.openxmlformats.org/officeDocument/2006/relationships" xmlns:m="http://schemas.openxmlformats.org/officeDocument/2006/math" xmlns:v="urn:schemas-microsoft-com:vml" xmlns:wp14="http://schemas.microsoft.com/office/word/2010/wordprocessingDrawing" xmlns:wp="http://schemas.openxmlformats.org/drawingml/2006/wordprocessingDrawing" xmlns:w10="urn:schemas-microsoft-com:office:word" xmlns:w="http://schemas.openxmlformats.org/wordprocessingml/2006/main" xmlns:w14="http://schemas.microsoft.com/office/word/2010/wordml" xmlns:w15="http://schemas.microsoft.com/office/word/2012/wordml" xmlns:w16cex="http://schemas.microsoft.com/office/word/2018/wordml/cex" xmlns:w16cid="http://schemas.microsoft.com/office/word/2016/wordml/cid" xmlns:w16="http://schemas.microsoft.com/office/word/2018/wordml" xmlns:w16du="http://schemas.microsoft.com/office/word/2023/wordml/word16du" xmlns:w16sdtdh="http://schemas.microsoft.com/office/word/2020/wordml/sdtdatahash" xmlns:w16se="http://schemas.microsoft.com/office/word/2015/wordml/symex" xmlns:wpg="http://schemas.microsoft.com/office/word/2010/wordprocessingGroup" xmlns:wpi="http://schemas.microsoft.com/office/word/2010/wordprocessingInk" xmlns:wne="http://schemas.microsoft.com/office/word/2006/wordml" xmlns:wps="http://schemas.microsoft.com/office/word/2010/wordprocessingShape" mc:Ignorable="w14 w15 w16se w16cid w16 w16cex w16sdtdh wp14">
+<w:ftr xmlns:wpc="http://schemas.microsoft.com/office/word/2010/wordprocessingCanvas" xmlns:cx="http://schemas.microsoft.com/office/drawing/2014/chartex" xmlns:cx1="http://schemas.microsoft.com/office/drawing/2015/9/8/chartex" xmlns:cx2="http://schemas.microsoft.com/office/drawing/2015/10/21/chartex" xmlns:cx3="http://schemas.microsoft.com/office/drawing/2016/5/9/chartex" xmlns:cx4="http://schemas.microsoft.com/office/drawing/2016/5/10/chartex" xmlns:cx5="http://schemas.microsoft.com/office/drawing/2016/5/11/chartex" xmlns:cx6="http://schemas.microsoft.com/office/drawing/2016/5/12/chartex" xmlns:cx7="http://schemas.microsoft.com/office/drawing/2016/5/13/chartex" xmlns:cx8="http://schemas.microsoft.com/office/drawing/2016/5/14/chartex" xmlns:mc="http://schemas.openxmlformats.org/markup-compatibility/2006" xmlns:aink="http://schemas.microsoft.com/office/drawing/2016/ink" xmlns:am3d="http://schemas.microsoft.com/office/drawing/2017/model3d" xmlns:o="urn:schemas-microsoft-com:office:office" xmlns:oel="http://schemas.microsoft.com/office/2019/extlst" xmlns:r="http://schemas.openxmlformats.org/officeDocument/2006/relationships" xmlns:m="http://schemas.openxmlformats.org/officeDocument/2006/math" xmlns:v="urn:schemas-microsoft-com:vml" xmlns:wp14="http://schemas.microsoft.com/office/word/2010/wordprocessingDrawing" xmlns:wp="http://schemas.openxmlformats.org/drawingml/2006/wordprocessingDrawing" xmlns:w10="urn:schemas-microsoft-com:office:word" xmlns:w="http://schemas.openxmlformats.org/wordprocessingml/2006/main" xmlns:w14="http://schemas.microsoft.com/office/word/2010/wordml" xmlns:w15="http://schemas.microsoft.com/office/word/2012/wordml" xmlns:w16cex="http://schemas.microsoft.com/office/word/2018/wordml/cex" xmlns:w16cid="http://schemas.microsoft.com/office/word/2016/wordml/cid" xmlns:w16="http://schemas.microsoft.com/office/word/2018/wordml" xmlns:w16sdtdh="http://schemas.microsoft.com/office/word/2020/wordml/sdtdatahash" xmlns:w16se="http://schemas.microsoft.com/office/word/2015/wordml/symex" xmlns:wpg="http://schemas.microsoft.com/office/word/2010/wordprocessingGroup" xmlns:wpi="http://schemas.microsoft.com/office/word/2010/wordprocessingInk" xmlns:wne="http://schemas.microsoft.com/office/word/2006/wordml" xmlns:wps="http://schemas.microsoft.com/office/word/2010/wordprocessingShape" mc:Ignorable="w14 w15 w16se w16cid w16 w16cex w16sdtdh wp14">
   <w:p>
     <w:pPr>
       <w:pStyle w:val="Footer"/>
@@ -39337,7 +39361,7 @@
 </file>
 
 <file path=word/footer58.xml><?xml version="1.0" encoding="utf-8"?>
-<w:ftr xmlns:wpc="http://schemas.microsoft.com/office/word/2010/wordprocessingCanvas" xmlns:cx="http://schemas.microsoft.com/office/drawing/2014/chartex" xmlns:cx1="http://schemas.microsoft.com/office/drawing/2015/9/8/chartex" xmlns:cx2="http://schemas.microsoft.com/office/drawing/2015/10/21/chartex" xmlns:cx3="http://schemas.microsoft.com/office/drawing/2016/5/9/chartex" xmlns:cx4="http://schemas.microsoft.com/office/drawing/2016/5/10/chartex" xmlns:cx5="http://schemas.microsoft.com/office/drawing/2016/5/11/chartex" xmlns:cx6="http://schemas.microsoft.com/office/drawing/2016/5/12/chartex" xmlns:cx7="http://schemas.microsoft.com/office/drawing/2016/5/13/chartex" xmlns:cx8="http://schemas.microsoft.com/office/drawing/2016/5/14/chartex" xmlns:mc="http://schemas.openxmlformats.org/markup-compatibility/2006" xmlns:aink="http://schemas.microsoft.com/office/drawing/2016/ink" xmlns:am3d="http://schemas.microsoft.com/office/drawing/2017/model3d" xmlns:o="urn:schemas-microsoft-com:office:office" xmlns:oel="http://schemas.microsoft.com/office/2019/extlst" xmlns:r="http://schemas.openxmlformats.org/officeDocument/2006/relationships" xmlns:m="http://schemas.openxmlformats.org/officeDocument/2006/math" xmlns:v="urn:schemas-microsoft-com:vml" xmlns:wp14="http://schemas.microsoft.com/office/word/2010/wordprocessingDrawing" xmlns:wp="http://schemas.openxmlformats.org/drawingml/2006/wordprocessingDrawing" xmlns:w10="urn:schemas-microsoft-com:office:word" xmlns:w="http://schemas.openxmlformats.org/wordprocessingml/2006/main" xmlns:w14="http://schemas.microsoft.com/office/word/2010/wordml" xmlns:w15="http://schemas.microsoft.com/office/word/2012/wordml" xmlns:w16cex="http://schemas.microsoft.com/office/word/2018/wordml/cex" xmlns:w16cid="http://schemas.microsoft.com/office/word/2016/wordml/cid" xmlns:w16="http://schemas.microsoft.com/office/word/2018/wordml" xmlns:w16du="http://schemas.microsoft.com/office/word/2023/wordml/word16du" xmlns:w16sdtdh="http://schemas.microsoft.com/office/word/2020/wordml/sdtdatahash" xmlns:w16se="http://schemas.microsoft.com/office/word/2015/wordml/symex" xmlns:wpg="http://schemas.microsoft.com/office/word/2010/wordprocessingGroup" xmlns:wpi="http://schemas.microsoft.com/office/word/2010/wordprocessingInk" xmlns:wne="http://schemas.microsoft.com/office/word/2006/wordml" xmlns:wps="http://schemas.microsoft.com/office/word/2010/wordprocessingShape" mc:Ignorable="w14 w15 w16se w16cid w16 w16cex w16sdtdh wp14">
+<w:ftr xmlns:wpc="http://schemas.microsoft.com/office/word/2010/wordprocessingCanvas" xmlns:cx="http://schemas.microsoft.com/office/drawing/2014/chartex" xmlns:cx1="http://schemas.microsoft.com/office/drawing/2015/9/8/chartex" xmlns:cx2="http://schemas.microsoft.com/office/drawing/2015/10/21/chartex" xmlns:cx3="http://schemas.microsoft.com/office/drawing/2016/5/9/chartex" xmlns:cx4="http://schemas.microsoft.com/office/drawing/2016/5/10/chartex" xmlns:cx5="http://schemas.microsoft.com/office/drawing/2016/5/11/chartex" xmlns:cx6="http://schemas.microsoft.com/office/drawing/2016/5/12/chartex" xmlns:cx7="http://schemas.microsoft.com/office/drawing/2016/5/13/chartex" xmlns:cx8="http://schemas.microsoft.com/office/drawing/2016/5/14/chartex" xmlns:mc="http://schemas.openxmlformats.org/markup-compatibility/2006" xmlns:aink="http://schemas.microsoft.com/office/drawing/2016/ink" xmlns:am3d="http://schemas.microsoft.com/office/drawing/2017/model3d" xmlns:o="urn:schemas-microsoft-com:office:office" xmlns:oel="http://schemas.microsoft.com/office/2019/extlst" xmlns:r="http://schemas.openxmlformats.org/officeDocument/2006/relationships" xmlns:m="http://schemas.openxmlformats.org/officeDocument/2006/math" xmlns:v="urn:schemas-microsoft-com:vml" xmlns:wp14="http://schemas.microsoft.com/office/word/2010/wordprocessingDrawing" xmlns:wp="http://schemas.openxmlformats.org/drawingml/2006/wordprocessingDrawing" xmlns:w10="urn:schemas-microsoft-com:office:word" xmlns:w="http://schemas.openxmlformats.org/wordprocessingml/2006/main" xmlns:w14="http://schemas.microsoft.com/office/word/2010/wordml" xmlns:w15="http://schemas.microsoft.com/office/word/2012/wordml" xmlns:w16cex="http://schemas.microsoft.com/office/word/2018/wordml/cex" xmlns:w16cid="http://schemas.microsoft.com/office/word/2016/wordml/cid" xmlns:w16="http://schemas.microsoft.com/office/word/2018/wordml" xmlns:w16sdtdh="http://schemas.microsoft.com/office/word/2020/wordml/sdtdatahash" xmlns:w16se="http://schemas.microsoft.com/office/word/2015/wordml/symex" xmlns:wpg="http://schemas.microsoft.com/office/word/2010/wordprocessingGroup" xmlns:wpi="http://schemas.microsoft.com/office/word/2010/wordprocessingInk" xmlns:wne="http://schemas.microsoft.com/office/word/2006/wordml" xmlns:wps="http://schemas.microsoft.com/office/word/2010/wordprocessingShape" mc:Ignorable="w14 w15 w16se w16cid w16 w16cex w16sdtdh wp14">
   <w:p>
     <w:pPr>
       <w:pStyle w:val="Footer"/>
@@ -39388,7 +39412,7 @@
 </file>
 
 <file path=word/footer59.xml><?xml version="1.0" encoding="utf-8"?>
-<w:ftr xmlns:wpc="http://schemas.microsoft.com/office/word/2010/wordprocessingCanvas" xmlns:cx="http://schemas.microsoft.com/office/drawing/2014/chartex" xmlns:cx1="http://schemas.microsoft.com/office/drawing/2015/9/8/chartex" xmlns:cx2="http://schemas.microsoft.com/office/drawing/2015/10/21/chartex" xmlns:cx3="http://schemas.microsoft.com/office/drawing/2016/5/9/chartex" xmlns:cx4="http://schemas.microsoft.com/office/drawing/2016/5/10/chartex" xmlns:cx5="http://schemas.microsoft.com/office/drawing/2016/5/11/chartex" xmlns:cx6="http://schemas.microsoft.com/office/drawing/2016/5/12/chartex" xmlns:cx7="http://schemas.microsoft.com/office/drawing/2016/5/13/chartex" xmlns:cx8="http://schemas.microsoft.com/office/drawing/2016/5/14/chartex" xmlns:mc="http://schemas.openxmlformats.org/markup-compatibility/2006" xmlns:aink="http://schemas.microsoft.com/office/drawing/2016/ink" xmlns:am3d="http://schemas.microsoft.com/office/drawing/2017/model3d" xmlns:o="urn:schemas-microsoft-com:office:office" xmlns:oel="http://schemas.microsoft.com/office/2019/extlst" xmlns:r="http://schemas.openxmlformats.org/officeDocument/2006/relationships" xmlns:m="http://schemas.openxmlformats.org/officeDocument/2006/math" xmlns:v="urn:schemas-microsoft-com:vml" xmlns:wp14="http://schemas.microsoft.com/office/word/2010/wordprocessingDrawing" xmlns:wp="http://schemas.openxmlformats.org/drawingml/2006/wordprocessingDrawing" xmlns:w10="urn:schemas-microsoft-com:office:word" xmlns:w="http://schemas.openxmlformats.org/wordprocessingml/2006/main" xmlns:w14="http://schemas.microsoft.com/office/word/2010/wordml" xmlns:w15="http://schemas.microsoft.com/office/word/2012/wordml" xmlns:w16cex="http://schemas.microsoft.com/office/word/2018/wordml/cex" xmlns:w16cid="http://schemas.microsoft.com/office/word/2016/wordml/cid" xmlns:w16="http://schemas.microsoft.com/office/word/2018/wordml" xmlns:w16du="http://schemas.microsoft.com/office/word/2023/wordml/word16du" xmlns:w16sdtdh="http://schemas.microsoft.com/office/word/2020/wordml/sdtdatahash" xmlns:w16se="http://schemas.microsoft.com/office/word/2015/wordml/symex" xmlns:wpg="http://schemas.microsoft.com/office/word/2010/wordprocessingGroup" xmlns:wpi="http://schemas.microsoft.com/office/word/2010/wordprocessingInk" xmlns:wne="http://schemas.microsoft.com/office/word/2006/wordml" xmlns:wps="http://schemas.microsoft.com/office/word/2010/wordprocessingShape" mc:Ignorable="w14 w15 w16se w16cid w16 w16cex w16sdtdh wp14">
+<w:ftr xmlns:wpc="http://schemas.microsoft.com/office/word/2010/wordprocessingCanvas" xmlns:cx="http://schemas.microsoft.com/office/drawing/2014/chartex" xmlns:cx1="http://schemas.microsoft.com/office/drawing/2015/9/8/chartex" xmlns:cx2="http://schemas.microsoft.com/office/drawing/2015/10/21/chartex" xmlns:cx3="http://schemas.microsoft.com/office/drawing/2016/5/9/chartex" xmlns:cx4="http://schemas.microsoft.com/office/drawing/2016/5/10/chartex" xmlns:cx5="http://schemas.microsoft.com/office/drawing/2016/5/11/chartex" xmlns:cx6="http://schemas.microsoft.com/office/drawing/2016/5/12/chartex" xmlns:cx7="http://schemas.microsoft.com/office/drawing/2016/5/13/chartex" xmlns:cx8="http://schemas.microsoft.com/office/drawing/2016/5/14/chartex" xmlns:mc="http://schemas.openxmlformats.org/markup-compatibility/2006" xmlns:aink="http://schemas.microsoft.com/office/drawing/2016/ink" xmlns:am3d="http://schemas.microsoft.com/office/drawing/2017/model3d" xmlns:o="urn:schemas-microsoft-com:office:office" xmlns:oel="http://schemas.microsoft.com/office/2019/extlst" xmlns:r="http://schemas.openxmlformats.org/officeDocument/2006/relationships" xmlns:m="http://schemas.openxmlformats.org/officeDocument/2006/math" xmlns:v="urn:schemas-microsoft-com:vml" xmlns:wp14="http://schemas.microsoft.com/office/word/2010/wordprocessingDrawing" xmlns:wp="http://schemas.openxmlformats.org/drawingml/2006/wordprocessingDrawing" xmlns:w10="urn:schemas-microsoft-com:office:word" xmlns:w="http://schemas.openxmlformats.org/wordprocessingml/2006/main" xmlns:w14="http://schemas.microsoft.com/office/word/2010/wordml" xmlns:w15="http://schemas.microsoft.com/office/word/2012/wordml" xmlns:w16cex="http://schemas.microsoft.com/office/word/2018/wordml/cex" xmlns:w16cid="http://schemas.microsoft.com/office/word/2016/wordml/cid" xmlns:w16="http://schemas.microsoft.com/office/word/2018/wordml" xmlns:w16sdtdh="http://schemas.microsoft.com/office/word/2020/wordml/sdtdatahash" xmlns:w16se="http://schemas.microsoft.com/office/word/2015/wordml/symex" xmlns:wpg="http://schemas.microsoft.com/office/word/2010/wordprocessingGroup" xmlns:wpi="http://schemas.microsoft.com/office/word/2010/wordprocessingInk" xmlns:wne="http://schemas.microsoft.com/office/word/2006/wordml" xmlns:wps="http://schemas.microsoft.com/office/word/2010/wordprocessingShape" mc:Ignorable="w14 w15 w16se w16cid w16 w16cex w16sdtdh wp14">
   <w:p>
     <w:pPr>
       <w:pStyle w:val="Footer"/>
@@ -39439,7 +39463,7 @@
 </file>
 
 <file path=word/footer6.xml><?xml version="1.0" encoding="utf-8"?>
-<w:ftr xmlns:wpc="http://schemas.microsoft.com/office/word/2010/wordprocessingCanvas" xmlns:cx="http://schemas.microsoft.com/office/drawing/2014/chartex" xmlns:cx1="http://schemas.microsoft.com/office/drawing/2015/9/8/chartex" xmlns:cx2="http://schemas.microsoft.com/office/drawing/2015/10/21/chartex" xmlns:cx3="http://schemas.microsoft.com/office/drawing/2016/5/9/chartex" xmlns:cx4="http://schemas.microsoft.com/office/drawing/2016/5/10/chartex" xmlns:cx5="http://schemas.microsoft.com/office/drawing/2016/5/11/chartex" xmlns:cx6="http://schemas.microsoft.com/office/drawing/2016/5/12/chartex" xmlns:cx7="http://schemas.microsoft.com/office/drawing/2016/5/13/chartex" xmlns:cx8="http://schemas.microsoft.com/office/drawing/2016/5/14/chartex" xmlns:mc="http://schemas.openxmlformats.org/markup-compatibility/2006" xmlns:aink="http://schemas.microsoft.com/office/drawing/2016/ink" xmlns:am3d="http://schemas.microsoft.com/office/drawing/2017/model3d" xmlns:o="urn:schemas-microsoft-com:office:office" xmlns:oel="http://schemas.microsoft.com/office/2019/extlst" xmlns:r="http://schemas.openxmlformats.org/officeDocument/2006/relationships" xmlns:m="http://schemas.openxmlformats.org/officeDocument/2006/math" xmlns:v="urn:schemas-microsoft-com:vml" xmlns:wp14="http://schemas.microsoft.com/office/word/2010/wordprocessingDrawing" xmlns:wp="http://schemas.openxmlformats.org/drawingml/2006/wordprocessingDrawing" xmlns:w10="urn:schemas-microsoft-com:office:word" xmlns:w="http://schemas.openxmlformats.org/wordprocessingml/2006/main" xmlns:w14="http://schemas.microsoft.com/office/word/2010/wordml" xmlns:w15="http://schemas.microsoft.com/office/word/2012/wordml" xmlns:w16cex="http://schemas.microsoft.com/office/word/2018/wordml/cex" xmlns:w16cid="http://schemas.microsoft.com/office/word/2016/wordml/cid" xmlns:w16="http://schemas.microsoft.com/office/word/2018/wordml" xmlns:w16du="http://schemas.microsoft.com/office/word/2023/wordml/word16du" xmlns:w16sdtdh="http://schemas.microsoft.com/office/word/2020/wordml/sdtdatahash" xmlns:w16se="http://schemas.microsoft.com/office/word/2015/wordml/symex" xmlns:wpg="http://schemas.microsoft.com/office/word/2010/wordprocessingGroup" xmlns:wpi="http://schemas.microsoft.com/office/word/2010/wordprocessingInk" xmlns:wne="http://schemas.microsoft.com/office/word/2006/wordml" xmlns:wps="http://schemas.microsoft.com/office/word/2010/wordprocessingShape" mc:Ignorable="w14 w15 w16se w16cid w16 w16cex w16sdtdh wp14">
+<w:ftr xmlns:wpc="http://schemas.microsoft.com/office/word/2010/wordprocessingCanvas" xmlns:cx="http://schemas.microsoft.com/office/drawing/2014/chartex" xmlns:cx1="http://schemas.microsoft.com/office/drawing/2015/9/8/chartex" xmlns:cx2="http://schemas.microsoft.com/office/drawing/2015/10/21/chartex" xmlns:cx3="http://schemas.microsoft.com/office/drawing/2016/5/9/chartex" xmlns:cx4="http://schemas.microsoft.com/office/drawing/2016/5/10/chartex" xmlns:cx5="http://schemas.microsoft.com/office/drawing/2016/5/11/chartex" xmlns:cx6="http://schemas.microsoft.com/office/drawing/2016/5/12/chartex" xmlns:cx7="http://schemas.microsoft.com/office/drawing/2016/5/13/chartex" xmlns:cx8="http://schemas.microsoft.com/office/drawing/2016/5/14/chartex" xmlns:mc="http://schemas.openxmlformats.org/markup-compatibility/2006" xmlns:aink="http://schemas.microsoft.com/office/drawing/2016/ink" xmlns:am3d="http://schemas.microsoft.com/office/drawing/2017/model3d" xmlns:o="urn:schemas-microsoft-com:office:office" xmlns:oel="http://schemas.microsoft.com/office/2019/extlst" xmlns:r="http://schemas.openxmlformats.org/officeDocument/2006/relationships" xmlns:m="http://schemas.openxmlformats.org/officeDocument/2006/math" xmlns:v="urn:schemas-microsoft-com:vml" xmlns:wp14="http://schemas.microsoft.com/office/word/2010/wordprocessingDrawing" xmlns:wp="http://schemas.openxmlformats.org/drawingml/2006/wordprocessingDrawing" xmlns:w10="urn:schemas-microsoft-com:office:word" xmlns:w="http://schemas.openxmlformats.org/wordprocessingml/2006/main" xmlns:w14="http://schemas.microsoft.com/office/word/2010/wordml" xmlns:w15="http://schemas.microsoft.com/office/word/2012/wordml" xmlns:w16cex="http://schemas.microsoft.com/office/word/2018/wordml/cex" xmlns:w16cid="http://schemas.microsoft.com/office/word/2016/wordml/cid" xmlns:w16="http://schemas.microsoft.com/office/word/2018/wordml" xmlns:w16sdtdh="http://schemas.microsoft.com/office/word/2020/wordml/sdtdatahash" xmlns:w16se="http://schemas.microsoft.com/office/word/2015/wordml/symex" xmlns:wpg="http://schemas.microsoft.com/office/word/2010/wordprocessingGroup" xmlns:wpi="http://schemas.microsoft.com/office/word/2010/wordprocessingInk" xmlns:wne="http://schemas.microsoft.com/office/word/2006/wordml" xmlns:wps="http://schemas.microsoft.com/office/word/2010/wordprocessingShape" mc:Ignorable="w14 w15 w16se w16cid w16 w16cex w16sdtdh wp14">
   <w:p>
     <w:pPr>
       <w:pBdr>
@@ -39540,7 +39564,7 @@
 </file>
 
 <file path=word/footer60.xml><?xml version="1.0" encoding="utf-8"?>
-<w:ftr xmlns:wpc="http://schemas.microsoft.com/office/word/2010/wordprocessingCanvas" xmlns:cx="http://schemas.microsoft.com/office/drawing/2014/chartex" xmlns:cx1="http://schemas.microsoft.com/office/drawing/2015/9/8/chartex" xmlns:cx2="http://schemas.microsoft.com/office/drawing/2015/10/21/chartex" xmlns:cx3="http://schemas.microsoft.com/office/drawing/2016/5/9/chartex" xmlns:cx4="http://schemas.microsoft.com/office/drawing/2016/5/10/chartex" xmlns:cx5="http://schemas.microsoft.com/office/drawing/2016/5/11/chartex" xmlns:cx6="http://schemas.microsoft.com/office/drawing/2016/5/12/chartex" xmlns:cx7="http://schemas.microsoft.com/office/drawing/2016/5/13/chartex" xmlns:cx8="http://schemas.microsoft.com/office/drawing/2016/5/14/chartex" xmlns:mc="http://schemas.openxmlformats.org/markup-compatibility/2006" xmlns:aink="http://schemas.microsoft.com/office/drawing/2016/ink" xmlns:am3d="http://schemas.microsoft.com/office/drawing/2017/model3d" xmlns:o="urn:schemas-microsoft-com:office:office" xmlns:oel="http://schemas.microsoft.com/office/2019/extlst" xmlns:r="http://schemas.openxmlformats.org/officeDocument/2006/relationships" xmlns:m="http://schemas.openxmlformats.org/officeDocument/2006/math" xmlns:v="urn:schemas-microsoft-com:vml" xmlns:wp14="http://schemas.microsoft.com/office/word/2010/wordprocessingDrawing" xmlns:wp="http://schemas.openxmlformats.org/drawingml/2006/wordprocessingDrawing" xmlns:w10="urn:schemas-microsoft-com:office:word" xmlns:w="http://schemas.openxmlformats.org/wordprocessingml/2006/main" xmlns:w14="http://schemas.microsoft.com/office/word/2010/wordml" xmlns:w15="http://schemas.microsoft.com/office/word/2012/wordml" xmlns:w16cex="http://schemas.microsoft.com/office/word/2018/wordml/cex" xmlns:w16cid="http://schemas.microsoft.com/office/word/2016/wordml/cid" xmlns:w16="http://schemas.microsoft.com/office/word/2018/wordml" xmlns:w16du="http://schemas.microsoft.com/office/word/2023/wordml/word16du" xmlns:w16sdtdh="http://schemas.microsoft.com/office/word/2020/wordml/sdtdatahash" xmlns:w16se="http://schemas.microsoft.com/office/word/2015/wordml/symex" xmlns:wpg="http://schemas.microsoft.com/office/word/2010/wordprocessingGroup" xmlns:wpi="http://schemas.microsoft.com/office/word/2010/wordprocessingInk" xmlns:wne="http://schemas.microsoft.com/office/word/2006/wordml" xmlns:wps="http://schemas.microsoft.com/office/word/2010/wordprocessingShape" mc:Ignorable="w14 w15 w16se w16cid w16 w16cex w16sdtdh wp14">
+<w:ftr xmlns:wpc="http://schemas.microsoft.com/office/word/2010/wordprocessingCanvas" xmlns:cx="http://schemas.microsoft.com/office/drawing/2014/chartex" xmlns:cx1="http://schemas.microsoft.com/office/drawing/2015/9/8/chartex" xmlns:cx2="http://schemas.microsoft.com/office/drawing/2015/10/21/chartex" xmlns:cx3="http://schemas.microsoft.com/office/drawing/2016/5/9/chartex" xmlns:cx4="http://schemas.microsoft.com/office/drawing/2016/5/10/chartex" xmlns:cx5="http://schemas.microsoft.com/office/drawing/2016/5/11/chartex" xmlns:cx6="http://schemas.microsoft.com/office/drawing/2016/5/12/chartex" xmlns:cx7="http://schemas.microsoft.com/office/drawing/2016/5/13/chartex" xmlns:cx8="http://schemas.microsoft.com/office/drawing/2016/5/14/chartex" xmlns:mc="http://schemas.openxmlformats.org/markup-compatibility/2006" xmlns:aink="http://schemas.microsoft.com/office/drawing/2016/ink" xmlns:am3d="http://schemas.microsoft.com/office/drawing/2017/model3d" xmlns:o="urn:schemas-microsoft-com:office:office" xmlns:oel="http://schemas.microsoft.com/office/2019/extlst" xmlns:r="http://schemas.openxmlformats.org/officeDocument/2006/relationships" xmlns:m="http://schemas.openxmlformats.org/officeDocument/2006/math" xmlns:v="urn:schemas-microsoft-com:vml" xmlns:wp14="http://schemas.microsoft.com/office/word/2010/wordprocessingDrawing" xmlns:wp="http://schemas.openxmlformats.org/drawingml/2006/wordprocessingDrawing" xmlns:w10="urn:schemas-microsoft-com:office:word" xmlns:w="http://schemas.openxmlformats.org/wordprocessingml/2006/main" xmlns:w14="http://schemas.microsoft.com/office/word/2010/wordml" xmlns:w15="http://schemas.microsoft.com/office/word/2012/wordml" xmlns:w16cex="http://schemas.microsoft.com/office/word/2018/wordml/cex" xmlns:w16cid="http://schemas.microsoft.com/office/word/2016/wordml/cid" xmlns:w16="http://schemas.microsoft.com/office/word/2018/wordml" xmlns:w16sdtdh="http://schemas.microsoft.com/office/word/2020/wordml/sdtdatahash" xmlns:w16se="http://schemas.microsoft.com/office/word/2015/wordml/symex" xmlns:wpg="http://schemas.microsoft.com/office/word/2010/wordprocessingGroup" xmlns:wpi="http://schemas.microsoft.com/office/word/2010/wordprocessingInk" xmlns:wne="http://schemas.microsoft.com/office/word/2006/wordml" xmlns:wps="http://schemas.microsoft.com/office/word/2010/wordprocessingShape" mc:Ignorable="w14 w15 w16se w16cid w16 w16cex w16sdtdh wp14">
   <w:p>
     <w:pPr>
       <w:pStyle w:val="Footer"/>
@@ -39593,7 +39617,7 @@
 </file>
 
 <file path=word/footer61.xml><?xml version="1.0" encoding="utf-8"?>
-<w:ftr xmlns:wpc="http://schemas.microsoft.com/office/word/2010/wordprocessingCanvas" xmlns:cx="http://schemas.microsoft.com/office/drawing/2014/chartex" xmlns:cx1="http://schemas.microsoft.com/office/drawing/2015/9/8/chartex" xmlns:cx2="http://schemas.microsoft.com/office/drawing/2015/10/21/chartex" xmlns:cx3="http://schemas.microsoft.com/office/drawing/2016/5/9/chartex" xmlns:cx4="http://schemas.microsoft.com/office/drawing/2016/5/10/chartex" xmlns:cx5="http://schemas.microsoft.com/office/drawing/2016/5/11/chartex" xmlns:cx6="http://schemas.microsoft.com/office/drawing/2016/5/12/chartex" xmlns:cx7="http://schemas.microsoft.com/office/drawing/2016/5/13/chartex" xmlns:cx8="http://schemas.microsoft.com/office/drawing/2016/5/14/chartex" xmlns:mc="http://schemas.openxmlformats.org/markup-compatibility/2006" xmlns:aink="http://schemas.microsoft.com/office/drawing/2016/ink" xmlns:am3d="http://schemas.microsoft.com/office/drawing/2017/model3d" xmlns:o="urn:schemas-microsoft-com:office:office" xmlns:oel="http://schemas.microsoft.com/office/2019/extlst" xmlns:r="http://schemas.openxmlformats.org/officeDocument/2006/relationships" xmlns:m="http://schemas.openxmlformats.org/officeDocument/2006/math" xmlns:v="urn:schemas-microsoft-com:vml" xmlns:wp14="http://schemas.microsoft.com/office/word/2010/wordprocessingDrawing" xmlns:wp="http://schemas.openxmlformats.org/drawingml/2006/wordprocessingDrawing" xmlns:w10="urn:schemas-microsoft-com:office:word" xmlns:w="http://schemas.openxmlformats.org/wordprocessingml/2006/main" xmlns:w14="http://schemas.microsoft.com/office/word/2010/wordml" xmlns:w15="http://schemas.microsoft.com/office/word/2012/wordml" xmlns:w16cex="http://schemas.microsoft.com/office/word/2018/wordml/cex" xmlns:w16cid="http://schemas.microsoft.com/office/word/2016/wordml/cid" xmlns:w16="http://schemas.microsoft.com/office/word/2018/wordml" xmlns:w16du="http://schemas.microsoft.com/office/word/2023/wordml/word16du" xmlns:w16sdtdh="http://schemas.microsoft.com/office/word/2020/wordml/sdtdatahash" xmlns:w16se="http://schemas.microsoft.com/office/word/2015/wordml/symex" xmlns:wpg="http://schemas.microsoft.com/office/word/2010/wordprocessingGroup" xmlns:wpi="http://schemas.microsoft.com/office/word/2010/wordprocessingInk" xmlns:wne="http://schemas.microsoft.com/office/word/2006/wordml" xmlns:wps="http://schemas.microsoft.com/office/word/2010/wordprocessingShape" mc:Ignorable="w14 w15 w16se w16cid w16 w16cex w16sdtdh wp14">
+<w:ftr xmlns:wpc="http://schemas.microsoft.com/office/word/2010/wordprocessingCanvas" xmlns:cx="http://schemas.microsoft.com/office/drawing/2014/chartex" xmlns:cx1="http://schemas.microsoft.com/office/drawing/2015/9/8/chartex" xmlns:cx2="http://schemas.microsoft.com/office/drawing/2015/10/21/chartex" xmlns:cx3="http://schemas.microsoft.com/office/drawing/2016/5/9/chartex" xmlns:cx4="http://schemas.microsoft.com/office/drawing/2016/5/10/chartex" xmlns:cx5="http://schemas.microsoft.com/office/drawing/2016/5/11/chartex" xmlns:cx6="http://schemas.microsoft.com/office/drawing/2016/5/12/chartex" xmlns:cx7="http://schemas.microsoft.com/office/drawing/2016/5/13/chartex" xmlns:cx8="http://schemas.microsoft.com/office/drawing/2016/5/14/chartex" xmlns:mc="http://schemas.openxmlformats.org/markup-compatibility/2006" xmlns:aink="http://schemas.microsoft.com/office/drawing/2016/ink" xmlns:am3d="http://schemas.microsoft.com/office/drawing/2017/model3d" xmlns:o="urn:schemas-microsoft-com:office:office" xmlns:oel="http://schemas.microsoft.com/office/2019/extlst" xmlns:r="http://schemas.openxmlformats.org/officeDocument/2006/relationships" xmlns:m="http://schemas.openxmlformats.org/officeDocument/2006/math" xmlns:v="urn:schemas-microsoft-com:vml" xmlns:wp14="http://schemas.microsoft.com/office/word/2010/wordprocessingDrawing" xmlns:wp="http://schemas.openxmlformats.org/drawingml/2006/wordprocessingDrawing" xmlns:w10="urn:schemas-microsoft-com:office:word" xmlns:w="http://schemas.openxmlformats.org/wordprocessingml/2006/main" xmlns:w14="http://schemas.microsoft.com/office/word/2010/wordml" xmlns:w15="http://schemas.microsoft.com/office/word/2012/wordml" xmlns:w16cex="http://schemas.microsoft.com/office/word/2018/wordml/cex" xmlns:w16cid="http://schemas.microsoft.com/office/word/2016/wordml/cid" xmlns:w16="http://schemas.microsoft.com/office/word/2018/wordml" xmlns:w16sdtdh="http://schemas.microsoft.com/office/word/2020/wordml/sdtdatahash" xmlns:w16se="http://schemas.microsoft.com/office/word/2015/wordml/symex" xmlns:wpg="http://schemas.microsoft.com/office/word/2010/wordprocessingGroup" xmlns:wpi="http://schemas.microsoft.com/office/word/2010/wordprocessingInk" xmlns:wne="http://schemas.microsoft.com/office/word/2006/wordml" xmlns:wps="http://schemas.microsoft.com/office/word/2010/wordprocessingShape" mc:Ignorable="w14 w15 w16se w16cid w16 w16cex w16sdtdh wp14">
   <w:p>
     <w:pPr>
       <w:pStyle w:val="Footer"/>
@@ -39648,7 +39672,7 @@
 </file>
 
 <file path=word/footer62.xml><?xml version="1.0" encoding="utf-8"?>
-<w:ftr xmlns:wpc="http://schemas.microsoft.com/office/word/2010/wordprocessingCanvas" xmlns:cx="http://schemas.microsoft.com/office/drawing/2014/chartex" xmlns:cx1="http://schemas.microsoft.com/office/drawing/2015/9/8/chartex" xmlns:cx2="http://schemas.microsoft.com/office/drawing/2015/10/21/chartex" xmlns:cx3="http://schemas.microsoft.com/office/drawing/2016/5/9/chartex" xmlns:cx4="http://schemas.microsoft.com/office/drawing/2016/5/10/chartex" xmlns:cx5="http://schemas.microsoft.com/office/drawing/2016/5/11/chartex" xmlns:cx6="http://schemas.microsoft.com/office/drawing/2016/5/12/chartex" xmlns:cx7="http://schemas.microsoft.com/office/drawing/2016/5/13/chartex" xmlns:cx8="http://schemas.microsoft.com/office/drawing/2016/5/14/chartex" xmlns:mc="http://schemas.openxmlformats.org/markup-compatibility/2006" xmlns:aink="http://schemas.microsoft.com/office/drawing/2016/ink" xmlns:am3d="http://schemas.microsoft.com/office/drawing/2017/model3d" xmlns:o="urn:schemas-microsoft-com:office:office" xmlns:oel="http://schemas.microsoft.com/office/2019/extlst" xmlns:r="http://schemas.openxmlformats.org/officeDocument/2006/relationships" xmlns:m="http://schemas.openxmlformats.org/officeDocument/2006/math" xmlns:v="urn:schemas-microsoft-com:vml" xmlns:wp14="http://schemas.microsoft.com/office/word/2010/wordprocessingDrawing" xmlns:wp="http://schemas.openxmlformats.org/drawingml/2006/wordprocessingDrawing" xmlns:w10="urn:schemas-microsoft-com:office:word" xmlns:w="http://schemas.openxmlformats.org/wordprocessingml/2006/main" xmlns:w14="http://schemas.microsoft.com/office/word/2010/wordml" xmlns:w15="http://schemas.microsoft.com/office/word/2012/wordml" xmlns:w16cex="http://schemas.microsoft.com/office/word/2018/wordml/cex" xmlns:w16cid="http://schemas.microsoft.com/office/word/2016/wordml/cid" xmlns:w16="http://schemas.microsoft.com/office/word/2018/wordml" xmlns:w16du="http://schemas.microsoft.com/office/word/2023/wordml/word16du" xmlns:w16sdtdh="http://schemas.microsoft.com/office/word/2020/wordml/sdtdatahash" xmlns:w16se="http://schemas.microsoft.com/office/word/2015/wordml/symex" xmlns:wpg="http://schemas.microsoft.com/office/word/2010/wordprocessingGroup" xmlns:wpi="http://schemas.microsoft.com/office/word/2010/wordprocessingInk" xmlns:wne="http://schemas.microsoft.com/office/word/2006/wordml" xmlns:wps="http://schemas.microsoft.com/office/word/2010/wordprocessingShape" mc:Ignorable="w14 w15 w16se w16cid w16 w16cex w16sdtdh wp14">
+<w:ftr xmlns:wpc="http://schemas.microsoft.com/office/word/2010/wordprocessingCanvas" xmlns:cx="http://schemas.microsoft.com/office/drawing/2014/chartex" xmlns:cx1="http://schemas.microsoft.com/office/drawing/2015/9/8/chartex" xmlns:cx2="http://schemas.microsoft.com/office/drawing/2015/10/21/chartex" xmlns:cx3="http://schemas.microsoft.com/office/drawing/2016/5/9/chartex" xmlns:cx4="http://schemas.microsoft.com/office/drawing/2016/5/10/chartex" xmlns:cx5="http://schemas.microsoft.com/office/drawing/2016/5/11/chartex" xmlns:cx6="http://schemas.microsoft.com/office/drawing/2016/5/12/chartex" xmlns:cx7="http://schemas.microsoft.com/office/drawing/2016/5/13/chartex" xmlns:cx8="http://schemas.microsoft.com/office/drawing/2016/5/14/chartex" xmlns:mc="http://schemas.openxmlformats.org/markup-compatibility/2006" xmlns:aink="http://schemas.microsoft.com/office/drawing/2016/ink" xmlns:am3d="http://schemas.microsoft.com/office/drawing/2017/model3d" xmlns:o="urn:schemas-microsoft-com:office:office" xmlns:oel="http://schemas.microsoft.com/office/2019/extlst" xmlns:r="http://schemas.openxmlformats.org/officeDocument/2006/relationships" xmlns:m="http://schemas.openxmlformats.org/officeDocument/2006/math" xmlns:v="urn:schemas-microsoft-com:vml" xmlns:wp14="http://schemas.microsoft.com/office/word/2010/wordprocessingDrawing" xmlns:wp="http://schemas.openxmlformats.org/drawingml/2006/wordprocessingDrawing" xmlns:w10="urn:schemas-microsoft-com:office:word" xmlns:w="http://schemas.openxmlformats.org/wordprocessingml/2006/main" xmlns:w14="http://schemas.microsoft.com/office/word/2010/wordml" xmlns:w15="http://schemas.microsoft.com/office/word/2012/wordml" xmlns:w16cex="http://schemas.microsoft.com/office/word/2018/wordml/cex" xmlns:w16cid="http://schemas.microsoft.com/office/word/2016/wordml/cid" xmlns:w16="http://schemas.microsoft.com/office/word/2018/wordml" xmlns:w16sdtdh="http://schemas.microsoft.com/office/word/2020/wordml/sdtdatahash" xmlns:w16se="http://schemas.microsoft.com/office/word/2015/wordml/symex" xmlns:wpg="http://schemas.microsoft.com/office/word/2010/wordprocessingGroup" xmlns:wpi="http://schemas.microsoft.com/office/word/2010/wordprocessingInk" xmlns:wne="http://schemas.microsoft.com/office/word/2006/wordml" xmlns:wps="http://schemas.microsoft.com/office/word/2010/wordprocessingShape" mc:Ignorable="w14 w15 w16se w16cid w16 w16cex w16sdtdh wp14">
   <w:p>
     <w:pPr>
       <w:pStyle w:val="Footer"/>
@@ -39701,7 +39725,7 @@
 </file>
 
 <file path=word/footer7.xml><?xml version="1.0" encoding="utf-8"?>
-<w:ftr xmlns:wpc="http://schemas.microsoft.com/office/word/2010/wordprocessingCanvas" xmlns:cx="http://schemas.microsoft.com/office/drawing/2014/chartex" xmlns:cx1="http://schemas.microsoft.com/office/drawing/2015/9/8/chartex" xmlns:cx2="http://schemas.microsoft.com/office/drawing/2015/10/21/chartex" xmlns:cx3="http://schemas.microsoft.com/office/drawing/2016/5/9/chartex" xmlns:cx4="http://schemas.microsoft.com/office/drawing/2016/5/10/chartex" xmlns:cx5="http://schemas.microsoft.com/office/drawing/2016/5/11/chartex" xmlns:cx6="http://schemas.microsoft.com/office/drawing/2016/5/12/chartex" xmlns:cx7="http://schemas.microsoft.com/office/drawing/2016/5/13/chartex" xmlns:cx8="http://schemas.microsoft.com/office/drawing/2016/5/14/chartex" xmlns:mc="http://schemas.openxmlformats.org/markup-compatibility/2006" xmlns:aink="http://schemas.microsoft.com/office/drawing/2016/ink" xmlns:am3d="http://schemas.microsoft.com/office/drawing/2017/model3d" xmlns:o="urn:schemas-microsoft-com:office:office" xmlns:oel="http://schemas.microsoft.com/office/2019/extlst" xmlns:r="http://schemas.openxmlformats.org/officeDocument/2006/relationships" xmlns:m="http://schemas.openxmlformats.org/officeDocument/2006/math" xmlns:v="urn:schemas-microsoft-com:vml" xmlns:wp14="http://schemas.microsoft.com/office/word/2010/wordprocessingDrawing" xmlns:wp="http://schemas.openxmlformats.org/drawingml/2006/wordprocessingDrawing" xmlns:w10="urn:schemas-microsoft-com:office:word" xmlns:w="http://schemas.openxmlformats.org/wordprocessingml/2006/main" xmlns:w14="http://schemas.microsoft.com/office/word/2010/wordml" xmlns:w15="http://schemas.microsoft.com/office/word/2012/wordml" xmlns:w16cex="http://schemas.microsoft.com/office/word/2018/wordml/cex" xmlns:w16cid="http://schemas.microsoft.com/office/word/2016/wordml/cid" xmlns:w16="http://schemas.microsoft.com/office/word/2018/wordml" xmlns:w16du="http://schemas.microsoft.com/office/word/2023/wordml/word16du" xmlns:w16sdtdh="http://schemas.microsoft.com/office/word/2020/wordml/sdtdatahash" xmlns:w16se="http://schemas.microsoft.com/office/word/2015/wordml/symex" xmlns:wpg="http://schemas.microsoft.com/office/word/2010/wordprocessingGroup" xmlns:wpi="http://schemas.microsoft.com/office/word/2010/wordprocessingInk" xmlns:wne="http://schemas.microsoft.com/office/word/2006/wordml" xmlns:wps="http://schemas.microsoft.com/office/word/2010/wordprocessingShape" mc:Ignorable="w14 w15 w16se w16cid w16 w16cex w16sdtdh wp14">
+<w:ftr xmlns:wpc="http://schemas.microsoft.com/office/word/2010/wordprocessingCanvas" xmlns:cx="http://schemas.microsoft.com/office/drawing/2014/chartex" xmlns:cx1="http://schemas.microsoft.com/office/drawing/2015/9/8/chartex" xmlns:cx2="http://schemas.microsoft.com/office/drawing/2015/10/21/chartex" xmlns:cx3="http://schemas.microsoft.com/office/drawing/2016/5/9/chartex" xmlns:cx4="http://schemas.microsoft.com/office/drawing/2016/5/10/chartex" xmlns:cx5="http://schemas.microsoft.com/office/drawing/2016/5/11/chartex" xmlns:cx6="http://schemas.microsoft.com/office/drawing/2016/5/12/chartex" xmlns:cx7="http://schemas.microsoft.com/office/drawing/2016/5/13/chartex" xmlns:cx8="http://schemas.microsoft.com/office/drawing/2016/5/14/chartex" xmlns:mc="http://schemas.openxmlformats.org/markup-compatibility/2006" xmlns:aink="http://schemas.microsoft.com/office/drawing/2016/ink" xmlns:am3d="http://schemas.microsoft.com/office/drawing/2017/model3d" xmlns:o="urn:schemas-microsoft-com:office:office" xmlns:oel="http://schemas.microsoft.com/office/2019/extlst" xmlns:r="http://schemas.openxmlformats.org/officeDocument/2006/relationships" xmlns:m="http://schemas.openxmlformats.org/officeDocument/2006/math" xmlns:v="urn:schemas-microsoft-com:vml" xmlns:wp14="http://schemas.microsoft.com/office/word/2010/wordprocessingDrawing" xmlns:wp="http://schemas.openxmlformats.org/drawingml/2006/wordprocessingDrawing" xmlns:w10="urn:schemas-microsoft-com:office:word" xmlns:w="http://schemas.openxmlformats.org/wordprocessingml/2006/main" xmlns:w14="http://schemas.microsoft.com/office/word/2010/wordml" xmlns:w15="http://schemas.microsoft.com/office/word/2012/wordml" xmlns:w16cex="http://schemas.microsoft.com/office/word/2018/wordml/cex" xmlns:w16cid="http://schemas.microsoft.com/office/word/2016/wordml/cid" xmlns:w16="http://schemas.microsoft.com/office/word/2018/wordml" xmlns:w16sdtdh="http://schemas.microsoft.com/office/word/2020/wordml/sdtdatahash" xmlns:w16se="http://schemas.microsoft.com/office/word/2015/wordml/symex" xmlns:wpg="http://schemas.microsoft.com/office/word/2010/wordprocessingGroup" xmlns:wpi="http://schemas.microsoft.com/office/word/2010/wordprocessingInk" xmlns:wne="http://schemas.microsoft.com/office/word/2006/wordml" xmlns:wps="http://schemas.microsoft.com/office/word/2010/wordprocessingShape" mc:Ignorable="w14 w15 w16se w16cid w16 w16cex w16sdtdh wp14">
   <w:p>
     <w:pPr>
       <w:pBdr>
@@ -39812,7 +39836,7 @@
 </file>
 
 <file path=word/footer8.xml><?xml version="1.0" encoding="utf-8"?>
-<w:ftr xmlns:wpc="http://schemas.microsoft.com/office/word/2010/wordprocessingCanvas" xmlns:cx="http://schemas.microsoft.com/office/drawing/2014/chartex" xmlns:cx1="http://schemas.microsoft.com/office/drawing/2015/9/8/chartex" xmlns:cx2="http://schemas.microsoft.com/office/drawing/2015/10/21/chartex" xmlns:cx3="http://schemas.microsoft.com/office/drawing/2016/5/9/chartex" xmlns:cx4="http://schemas.microsoft.com/office/drawing/2016/5/10/chartex" xmlns:cx5="http://schemas.microsoft.com/office/drawing/2016/5/11/chartex" xmlns:cx6="http://schemas.microsoft.com/office/drawing/2016/5/12/chartex" xmlns:cx7="http://schemas.microsoft.com/office/drawing/2016/5/13/chartex" xmlns:cx8="http://schemas.microsoft.com/office/drawing/2016/5/14/chartex" xmlns:mc="http://schemas.openxmlformats.org/markup-compatibility/2006" xmlns:aink="http://schemas.microsoft.com/office/drawing/2016/ink" xmlns:am3d="http://schemas.microsoft.com/office/drawing/2017/model3d" xmlns:o="urn:schemas-microsoft-com:office:office" xmlns:oel="http://schemas.microsoft.com/office/2019/extlst" xmlns:r="http://schemas.openxmlformats.org/officeDocument/2006/relationships" xmlns:m="http://schemas.openxmlformats.org/officeDocument/2006/math" xmlns:v="urn:schemas-microsoft-com:vml" xmlns:wp14="http://schemas.microsoft.com/office/word/2010/wordprocessingDrawing" xmlns:wp="http://schemas.openxmlformats.org/drawingml/2006/wordprocessingDrawing" xmlns:w10="urn:schemas-microsoft-com:office:word" xmlns:w="http://schemas.openxmlformats.org/wordprocessingml/2006/main" xmlns:w14="http://schemas.microsoft.com/office/word/2010/wordml" xmlns:w15="http://schemas.microsoft.com/office/word/2012/wordml" xmlns:w16cex="http://schemas.microsoft.com/office/word/2018/wordml/cex" xmlns:w16cid="http://schemas.microsoft.com/office/word/2016/wordml/cid" xmlns:w16="http://schemas.microsoft.com/office/word/2018/wordml" xmlns:w16du="http://schemas.microsoft.com/office/word/2023/wordml/word16du" xmlns:w16sdtdh="http://schemas.microsoft.com/office/word/2020/wordml/sdtdatahash" xmlns:w16se="http://schemas.microsoft.com/office/word/2015/wordml/symex" xmlns:wpg="http://schemas.microsoft.com/office/word/2010/wordprocessingGroup" xmlns:wpi="http://schemas.microsoft.com/office/word/2010/wordprocessingInk" xmlns:wne="http://schemas.microsoft.com/office/word/2006/wordml" xmlns:wps="http://schemas.microsoft.com/office/word/2010/wordprocessingShape" mc:Ignorable="w14 w15 w16se w16cid w16 w16cex w16sdtdh wp14">
+<w:ftr xmlns:wpc="http://schemas.microsoft.com/office/word/2010/wordprocessingCanvas" xmlns:cx="http://schemas.microsoft.com/office/drawing/2014/chartex" xmlns:cx1="http://schemas.microsoft.com/office/drawing/2015/9/8/chartex" xmlns:cx2="http://schemas.microsoft.com/office/drawing/2015/10/21/chartex" xmlns:cx3="http://schemas.microsoft.com/office/drawing/2016/5/9/chartex" xmlns:cx4="http://schemas.microsoft.com/office/drawing/2016/5/10/chartex" xmlns:cx5="http://schemas.microsoft.com/office/drawing/2016/5/11/chartex" xmlns:cx6="http://schemas.microsoft.com/office/drawing/2016/5/12/chartex" xmlns:cx7="http://schemas.microsoft.com/office/drawing/2016/5/13/chartex" xmlns:cx8="http://schemas.microsoft.com/office/drawing/2016/5/14/chartex" xmlns:mc="http://schemas.openxmlformats.org/markup-compatibility/2006" xmlns:aink="http://schemas.microsoft.com/office/drawing/2016/ink" xmlns:am3d="http://schemas.microsoft.com/office/drawing/2017/model3d" xmlns:o="urn:schemas-microsoft-com:office:office" xmlns:oel="http://schemas.microsoft.com/office/2019/extlst" xmlns:r="http://schemas.openxmlformats.org/officeDocument/2006/relationships" xmlns:m="http://schemas.openxmlformats.org/officeDocument/2006/math" xmlns:v="urn:schemas-microsoft-com:vml" xmlns:wp14="http://schemas.microsoft.com/office/word/2010/wordprocessingDrawing" xmlns:wp="http://schemas.openxmlformats.org/drawingml/2006/wordprocessingDrawing" xmlns:w10="urn:schemas-microsoft-com:office:word" xmlns:w="http://schemas.openxmlformats.org/wordprocessingml/2006/main" xmlns:w14="http://schemas.microsoft.com/office/word/2010/wordml" xmlns:w15="http://schemas.microsoft.com/office/word/2012/wordml" xmlns:w16cex="http://schemas.microsoft.com/office/word/2018/wordml/cex" xmlns:w16cid="http://schemas.microsoft.com/office/word/2016/wordml/cid" xmlns:w16="http://schemas.microsoft.com/office/word/2018/wordml" xmlns:w16sdtdh="http://schemas.microsoft.com/office/word/2020/wordml/sdtdatahash" xmlns:w16se="http://schemas.microsoft.com/office/word/2015/wordml/symex" xmlns:wpg="http://schemas.microsoft.com/office/word/2010/wordprocessingGroup" xmlns:wpi="http://schemas.microsoft.com/office/word/2010/wordprocessingInk" xmlns:wne="http://schemas.microsoft.com/office/word/2006/wordml" xmlns:wps="http://schemas.microsoft.com/office/word/2010/wordprocessingShape" mc:Ignorable="w14 w15 w16se w16cid w16 w16cex w16sdtdh wp14">
   <w:p>
     <w:pPr>
       <w:pStyle w:val="Footer"/>
@@ -39863,7 +39887,7 @@
 </file>
 
 <file path=word/footer9.xml><?xml version="1.0" encoding="utf-8"?>
-<w:ftr xmlns:wpc="http://schemas.microsoft.com/office/word/2010/wordprocessingCanvas" xmlns:cx="http://schemas.microsoft.com/office/drawing/2014/chartex" xmlns:cx1="http://schemas.microsoft.com/office/drawing/2015/9/8/chartex" xmlns:cx2="http://schemas.microsoft.com/office/drawing/2015/10/21/chartex" xmlns:cx3="http://schemas.microsoft.com/office/drawing/2016/5/9/chartex" xmlns:cx4="http://schemas.microsoft.com/office/drawing/2016/5/10/chartex" xmlns:cx5="http://schemas.microsoft.com/office/drawing/2016/5/11/chartex" xmlns:cx6="http://schemas.microsoft.com/office/drawing/2016/5/12/chartex" xmlns:cx7="http://schemas.microsoft.com/office/drawing/2016/5/13/chartex" xmlns:cx8="http://schemas.microsoft.com/office/drawing/2016/5/14/chartex" xmlns:mc="http://schemas.openxmlformats.org/markup-compatibility/2006" xmlns:aink="http://schemas.microsoft.com/office/drawing/2016/ink" xmlns:am3d="http://schemas.microsoft.com/office/drawing/2017/model3d" xmlns:o="urn:schemas-microsoft-com:office:office" xmlns:oel="http://schemas.microsoft.com/office/2019/extlst" xmlns:r="http://schemas.openxmlformats.org/officeDocument/2006/relationships" xmlns:m="http://schemas.openxmlformats.org/officeDocument/2006/math" xmlns:v="urn:schemas-microsoft-com:vml" xmlns:wp14="http://schemas.microsoft.com/office/word/2010/wordprocessingDrawing" xmlns:wp="http://schemas.openxmlformats.org/drawingml/2006/wordprocessingDrawing" xmlns:w10="urn:schemas-microsoft-com:office:word" xmlns:w="http://schemas.openxmlformats.org/wordprocessingml/2006/main" xmlns:w14="http://schemas.microsoft.com/office/word/2010/wordml" xmlns:w15="http://schemas.microsoft.com/office/word/2012/wordml" xmlns:w16cex="http://schemas.microsoft.com/office/word/2018/wordml/cex" xmlns:w16cid="http://schemas.microsoft.com/office/word/2016/wordml/cid" xmlns:w16="http://schemas.microsoft.com/office/word/2018/wordml" xmlns:w16du="http://schemas.microsoft.com/office/word/2023/wordml/word16du" xmlns:w16sdtdh="http://schemas.microsoft.com/office/word/2020/wordml/sdtdatahash" xmlns:w16se="http://schemas.microsoft.com/office/word/2015/wordml/symex" xmlns:wpg="http://schemas.microsoft.com/office/word/2010/wordprocessingGroup" xmlns:wpi="http://schemas.microsoft.com/office/word/2010/wordprocessingInk" xmlns:wne="http://schemas.microsoft.com/office/word/2006/wordml" xmlns:wps="http://schemas.microsoft.com/office/word/2010/wordprocessingShape" mc:Ignorable="w14 w15 w16se w16cid w16 w16cex w16sdtdh wp14">
+<w:ftr xmlns:wpc="http://schemas.microsoft.com/office/word/2010/wordprocessingCanvas" xmlns:cx="http://schemas.microsoft.com/office/drawing/2014/chartex" xmlns:cx1="http://schemas.microsoft.com/office/drawing/2015/9/8/chartex" xmlns:cx2="http://schemas.microsoft.com/office/drawing/2015/10/21/chartex" xmlns:cx3="http://schemas.microsoft.com/office/drawing/2016/5/9/chartex" xmlns:cx4="http://schemas.microsoft.com/office/drawing/2016/5/10/chartex" xmlns:cx5="http://schemas.microsoft.com/office/drawing/2016/5/11/chartex" xmlns:cx6="http://schemas.microsoft.com/office/drawing/2016/5/12/chartex" xmlns:cx7="http://schemas.microsoft.com/office/drawing/2016/5/13/chartex" xmlns:cx8="http://schemas.microsoft.com/office/drawing/2016/5/14/chartex" xmlns:mc="http://schemas.openxmlformats.org/markup-compatibility/2006" xmlns:aink="http://schemas.microsoft.com/office/drawing/2016/ink" xmlns:am3d="http://schemas.microsoft.com/office/drawing/2017/model3d" xmlns:o="urn:schemas-microsoft-com:office:office" xmlns:oel="http://schemas.microsoft.com/office/2019/extlst" xmlns:r="http://schemas.openxmlformats.org/officeDocument/2006/relationships" xmlns:m="http://schemas.openxmlformats.org/officeDocument/2006/math" xmlns:v="urn:schemas-microsoft-com:vml" xmlns:wp14="http://schemas.microsoft.com/office/word/2010/wordprocessingDrawing" xmlns:wp="http://schemas.openxmlformats.org/drawingml/2006/wordprocessingDrawing" xmlns:w10="urn:schemas-microsoft-com:office:word" xmlns:w="http://schemas.openxmlformats.org/wordprocessingml/2006/main" xmlns:w14="http://schemas.microsoft.com/office/word/2010/wordml" xmlns:w15="http://schemas.microsoft.com/office/word/2012/wordml" xmlns:w16cex="http://schemas.microsoft.com/office/word/2018/wordml/cex" xmlns:w16cid="http://schemas.microsoft.com/office/word/2016/wordml/cid" xmlns:w16="http://schemas.microsoft.com/office/word/2018/wordml" xmlns:w16sdtdh="http://schemas.microsoft.com/office/word/2020/wordml/sdtdatahash" xmlns:w16se="http://schemas.microsoft.com/office/word/2015/wordml/symex" xmlns:wpg="http://schemas.microsoft.com/office/word/2010/wordprocessingGroup" xmlns:wpi="http://schemas.microsoft.com/office/word/2010/wordprocessingInk" xmlns:wne="http://schemas.microsoft.com/office/word/2006/wordml" xmlns:wps="http://schemas.microsoft.com/office/word/2010/wordprocessingShape" mc:Ignorable="w14 w15 w16se w16cid w16 w16cex w16sdtdh wp14">
   <w:p>
     <w:pPr>
       <w:pStyle w:val="Footer"/>
@@ -39914,7 +39938,7 @@
 </file>
 
 <file path=word/footnotes.xml><?xml version="1.0" encoding="utf-8"?>
-<w:footnotes xmlns:wpc="http://schemas.microsoft.com/office/word/2010/wordprocessingCanvas" xmlns:cx="http://schemas.microsoft.com/office/drawing/2014/chartex" xmlns:cx1="http://schemas.microsoft.com/office/drawing/2015/9/8/chartex" xmlns:cx2="http://schemas.microsoft.com/office/drawing/2015/10/21/chartex" xmlns:cx3="http://schemas.microsoft.com/office/drawing/2016/5/9/chartex" xmlns:cx4="http://schemas.microsoft.com/office/drawing/2016/5/10/chartex" xmlns:cx5="http://schemas.microsoft.com/office/drawing/2016/5/11/chartex" xmlns:cx6="http://schemas.microsoft.com/office/drawing/2016/5/12/chartex" xmlns:cx7="http://schemas.microsoft.com/office/drawing/2016/5/13/chartex" xmlns:cx8="http://schemas.microsoft.com/office/drawing/2016/5/14/chartex" xmlns:mc="http://schemas.openxmlformats.org/markup-compatibility/2006" xmlns:aink="http://schemas.microsoft.com/office/drawing/2016/ink" xmlns:am3d="http://schemas.microsoft.com/office/drawing/2017/model3d" xmlns:o="urn:schemas-microsoft-com:office:office" xmlns:oel="http://schemas.microsoft.com/office/2019/extlst" xmlns:r="http://schemas.openxmlformats.org/officeDocument/2006/relationships" xmlns:m="http://schemas.openxmlformats.org/officeDocument/2006/math" xmlns:v="urn:schemas-microsoft-com:vml" xmlns:wp14="http://schemas.microsoft.com/office/word/2010/wordprocessingDrawing" xmlns:wp="http://schemas.openxmlformats.org/drawingml/2006/wordprocessingDrawing" xmlns:w10="urn:schemas-microsoft-com:office:word" xmlns:w="http://schemas.openxmlformats.org/wordprocessingml/2006/main" xmlns:w14="http://schemas.microsoft.com/office/word/2010/wordml" xmlns:w15="http://schemas.microsoft.com/office/word/2012/wordml" xmlns:w16cex="http://schemas.microsoft.com/office/word/2018/wordml/cex" xmlns:w16cid="http://schemas.microsoft.com/office/word/2016/wordml/cid" xmlns:w16="http://schemas.microsoft.com/office/word/2018/wordml" xmlns:w16du="http://schemas.microsoft.com/office/word/2023/wordml/word16du" xmlns:w16sdtdh="http://schemas.microsoft.com/office/word/2020/wordml/sdtdatahash" xmlns:w16se="http://schemas.microsoft.com/office/word/2015/wordml/symex" xmlns:wpg="http://schemas.microsoft.com/office/word/2010/wordprocessingGroup" xmlns:wpi="http://schemas.microsoft.com/office/word/2010/wordprocessingInk" xmlns:wne="http://schemas.microsoft.com/office/word/2006/wordml" xmlns:wps="http://schemas.microsoft.com/office/word/2010/wordprocessingShape" mc:Ignorable="w14 w15 w16se w16cid w16 w16cex w16sdtdh wp14">
+<w:footnotes xmlns:wpc="http://schemas.microsoft.com/office/word/2010/wordprocessingCanvas" xmlns:cx="http://schemas.microsoft.com/office/drawing/2014/chartex" xmlns:cx1="http://schemas.microsoft.com/office/drawing/2015/9/8/chartex" xmlns:cx2="http://schemas.microsoft.com/office/drawing/2015/10/21/chartex" xmlns:cx3="http://schemas.microsoft.com/office/drawing/2016/5/9/chartex" xmlns:cx4="http://schemas.microsoft.com/office/drawing/2016/5/10/chartex" xmlns:cx5="http://schemas.microsoft.com/office/drawing/2016/5/11/chartex" xmlns:cx6="http://schemas.microsoft.com/office/drawing/2016/5/12/chartex" xmlns:cx7="http://schemas.microsoft.com/office/drawing/2016/5/13/chartex" xmlns:cx8="http://schemas.microsoft.com/office/drawing/2016/5/14/chartex" xmlns:mc="http://schemas.openxmlformats.org/markup-compatibility/2006" xmlns:aink="http://schemas.microsoft.com/office/drawing/2016/ink" xmlns:am3d="http://schemas.microsoft.com/office/drawing/2017/model3d" xmlns:o="urn:schemas-microsoft-com:office:office" xmlns:oel="http://schemas.microsoft.com/office/2019/extlst" xmlns:r="http://schemas.openxmlformats.org/officeDocument/2006/relationships" xmlns:m="http://schemas.openxmlformats.org/officeDocument/2006/math" xmlns:v="urn:schemas-microsoft-com:vml" xmlns:wp14="http://schemas.microsoft.com/office/word/2010/wordprocessingDrawing" xmlns:wp="http://schemas.openxmlformats.org/drawingml/2006/wordprocessingDrawing" xmlns:w10="urn:schemas-microsoft-com:office:word" xmlns:w="http://schemas.openxmlformats.org/wordprocessingml/2006/main" xmlns:w14="http://schemas.microsoft.com/office/word/2010/wordml" xmlns:w15="http://schemas.microsoft.com/office/word/2012/wordml" xmlns:w16cex="http://schemas.microsoft.com/office/word/2018/wordml/cex" xmlns:w16cid="http://schemas.microsoft.com/office/word/2016/wordml/cid" xmlns:w16="http://schemas.microsoft.com/office/word/2018/wordml" xmlns:w16sdtdh="http://schemas.microsoft.com/office/word/2020/wordml/sdtdatahash" xmlns:w16se="http://schemas.microsoft.com/office/word/2015/wordml/symex" xmlns:wpg="http://schemas.microsoft.com/office/word/2010/wordprocessingGroup" xmlns:wpi="http://schemas.microsoft.com/office/word/2010/wordprocessingInk" xmlns:wne="http://schemas.microsoft.com/office/word/2006/wordml" xmlns:wps="http://schemas.microsoft.com/office/word/2010/wordprocessingShape" mc:Ignorable="w14 w15 w16se w16cid w16 w16cex w16sdtdh wp14">
   <w:footnote w:type="separator" w:id="-1">
     <w:p>
       <w:r>
@@ -40303,7 +40327,7 @@
 </file>
 
 <file path=word/header1.xml><?xml version="1.0" encoding="utf-8"?>
-<w:hdr xmlns:wpc="http://schemas.microsoft.com/office/word/2010/wordprocessingCanvas" xmlns:cx="http://schemas.microsoft.com/office/drawing/2014/chartex" xmlns:cx1="http://schemas.microsoft.com/office/drawing/2015/9/8/chartex" xmlns:cx2="http://schemas.microsoft.com/office/drawing/2015/10/21/chartex" xmlns:cx3="http://schemas.microsoft.com/office/drawing/2016/5/9/chartex" xmlns:cx4="http://schemas.microsoft.com/office/drawing/2016/5/10/chartex" xmlns:cx5="http://schemas.microsoft.com/office/drawing/2016/5/11/chartex" xmlns:cx6="http://schemas.microsoft.com/office/drawing/2016/5/12/chartex" xmlns:cx7="http://schemas.microsoft.com/office/drawing/2016/5/13/chartex" xmlns:cx8="http://schemas.microsoft.com/office/drawing/2016/5/14/chartex" xmlns:mc="http://schemas.openxmlformats.org/markup-compatibility/2006" xmlns:aink="http://schemas.microsoft.com/office/drawing/2016/ink" xmlns:am3d="http://schemas.microsoft.com/office/drawing/2017/model3d" xmlns:o="urn:schemas-microsoft-com:office:office" xmlns:oel="http://schemas.microsoft.com/office/2019/extlst" xmlns:r="http://schemas.openxmlformats.org/officeDocument/2006/relationships" xmlns:m="http://schemas.openxmlformats.org/officeDocument/2006/math" xmlns:v="urn:schemas-microsoft-com:vml" xmlns:wp14="http://schemas.microsoft.com/office/word/2010/wordprocessingDrawing" xmlns:wp="http://schemas.openxmlformats.org/drawingml/2006/wordprocessingDrawing" xmlns:w10="urn:schemas-microsoft-com:office:word" xmlns:w="http://schemas.openxmlformats.org/wordprocessingml/2006/main" xmlns:w14="http://schemas.microsoft.com/office/word/2010/wordml" xmlns:w15="http://schemas.microsoft.com/office/word/2012/wordml" xmlns:w16cex="http://schemas.microsoft.com/office/word/2018/wordml/cex" xmlns:w16cid="http://schemas.microsoft.com/office/word/2016/wordml/cid" xmlns:w16="http://schemas.microsoft.com/office/word/2018/wordml" xmlns:w16du="http://schemas.microsoft.com/office/word/2023/wordml/word16du" xmlns:w16sdtdh="http://schemas.microsoft.com/office/word/2020/wordml/sdtdatahash" xmlns:w16se="http://schemas.microsoft.com/office/word/2015/wordml/symex" xmlns:wpg="http://schemas.microsoft.com/office/word/2010/wordprocessingGroup" xmlns:wpi="http://schemas.microsoft.com/office/word/2010/wordprocessingInk" xmlns:wne="http://schemas.microsoft.com/office/word/2006/wordml" xmlns:wps="http://schemas.microsoft.com/office/word/2010/wordprocessingShape" mc:Ignorable="w14 w15 w16se w16cid w16 w16cex w16sdtdh wp14">
+<w:hdr xmlns:wpc="http://schemas.microsoft.com/office/word/2010/wordprocessingCanvas" xmlns:cx="http://schemas.microsoft.com/office/drawing/2014/chartex" xmlns:cx1="http://schemas.microsoft.com/office/drawing/2015/9/8/chartex" xmlns:cx2="http://schemas.microsoft.com/office/drawing/2015/10/21/chartex" xmlns:cx3="http://schemas.microsoft.com/office/drawing/2016/5/9/chartex" xmlns:cx4="http://schemas.microsoft.com/office/drawing/2016/5/10/chartex" xmlns:cx5="http://schemas.microsoft.com/office/drawing/2016/5/11/chartex" xmlns:cx6="http://schemas.microsoft.com/office/drawing/2016/5/12/chartex" xmlns:cx7="http://schemas.microsoft.com/office/drawing/2016/5/13/chartex" xmlns:cx8="http://schemas.microsoft.com/office/drawing/2016/5/14/chartex" xmlns:mc="http://schemas.openxmlformats.org/markup-compatibility/2006" xmlns:aink="http://schemas.microsoft.com/office/drawing/2016/ink" xmlns:am3d="http://schemas.microsoft.com/office/drawing/2017/model3d" xmlns:o="urn:schemas-microsoft-com:office:office" xmlns:oel="http://schemas.microsoft.com/office/2019/extlst" xmlns:r="http://schemas.openxmlformats.org/officeDocument/2006/relationships" xmlns:m="http://schemas.openxmlformats.org/officeDocument/2006/math" xmlns:v="urn:schemas-microsoft-com:vml" xmlns:wp14="http://schemas.microsoft.com/office/word/2010/wordprocessingDrawing" xmlns:wp="http://schemas.openxmlformats.org/drawingml/2006/wordprocessingDrawing" xmlns:w10="urn:schemas-microsoft-com:office:word" xmlns:w="http://schemas.openxmlformats.org/wordprocessingml/2006/main" xmlns:w14="http://schemas.microsoft.com/office/word/2010/wordml" xmlns:w15="http://schemas.microsoft.com/office/word/2012/wordml" xmlns:w16cex="http://schemas.microsoft.com/office/word/2018/wordml/cex" xmlns:w16cid="http://schemas.microsoft.com/office/word/2016/wordml/cid" xmlns:w16="http://schemas.microsoft.com/office/word/2018/wordml" xmlns:w16sdtdh="http://schemas.microsoft.com/office/word/2020/wordml/sdtdatahash" xmlns:w16se="http://schemas.microsoft.com/office/word/2015/wordml/symex" xmlns:wpg="http://schemas.microsoft.com/office/word/2010/wordprocessingGroup" xmlns:wpi="http://schemas.microsoft.com/office/word/2010/wordprocessingInk" xmlns:wne="http://schemas.microsoft.com/office/word/2006/wordml" xmlns:wps="http://schemas.microsoft.com/office/word/2010/wordprocessingShape" mc:Ignorable="w14 w15 w16se w16cid w16 w16cex w16sdtdh wp14">
   <w:p>
     <w:pPr>
       <w:pStyle w:val="Header"/>
@@ -40316,7 +40340,7 @@
 </file>
 
 <file path=word/header10.xml><?xml version="1.0" encoding="utf-8"?>
-<w:hdr xmlns:wpc="http://schemas.microsoft.com/office/word/2010/wordprocessingCanvas" xmlns:cx="http://schemas.microsoft.com/office/drawing/2014/chartex" xmlns:cx1="http://schemas.microsoft.com/office/drawing/2015/9/8/chartex" xmlns:cx2="http://schemas.microsoft.com/office/drawing/2015/10/21/chartex" xmlns:cx3="http://schemas.microsoft.com/office/drawing/2016/5/9/chartex" xmlns:cx4="http://schemas.microsoft.com/office/drawing/2016/5/10/chartex" xmlns:cx5="http://schemas.microsoft.com/office/drawing/2016/5/11/chartex" xmlns:cx6="http://schemas.microsoft.com/office/drawing/2016/5/12/chartex" xmlns:cx7="http://schemas.microsoft.com/office/drawing/2016/5/13/chartex" xmlns:cx8="http://schemas.microsoft.com/office/drawing/2016/5/14/chartex" xmlns:mc="http://schemas.openxmlformats.org/markup-compatibility/2006" xmlns:aink="http://schemas.microsoft.com/office/drawing/2016/ink" xmlns:am3d="http://schemas.microsoft.com/office/drawing/2017/model3d" xmlns:o="urn:schemas-microsoft-com:office:office" xmlns:oel="http://schemas.microsoft.com/office/2019/extlst" xmlns:r="http://schemas.openxmlformats.org/officeDocument/2006/relationships" xmlns:m="http://schemas.openxmlformats.org/officeDocument/2006/math" xmlns:v="urn:schemas-microsoft-com:vml" xmlns:wp14="http://schemas.microsoft.com/office/word/2010/wordprocessingDrawing" xmlns:wp="http://schemas.openxmlformats.org/drawingml/2006/wordprocessingDrawing" xmlns:w10="urn:schemas-microsoft-com:office:word" xmlns:w="http://schemas.openxmlformats.org/wordprocessingml/2006/main" xmlns:w14="http://schemas.microsoft.com/office/word/2010/wordml" xmlns:w15="http://schemas.microsoft.com/office/word/2012/wordml" xmlns:w16cex="http://schemas.microsoft.com/office/word/2018/wordml/cex" xmlns:w16cid="http://schemas.microsoft.com/office/word/2016/wordml/cid" xmlns:w16="http://schemas.microsoft.com/office/word/2018/wordml" xmlns:w16du="http://schemas.microsoft.com/office/word/2023/wordml/word16du" xmlns:w16sdtdh="http://schemas.microsoft.com/office/word/2020/wordml/sdtdatahash" xmlns:w16se="http://schemas.microsoft.com/office/word/2015/wordml/symex" xmlns:wpg="http://schemas.microsoft.com/office/word/2010/wordprocessingGroup" xmlns:wpi="http://schemas.microsoft.com/office/word/2010/wordprocessingInk" xmlns:wne="http://schemas.microsoft.com/office/word/2006/wordml" xmlns:wps="http://schemas.microsoft.com/office/word/2010/wordprocessingShape" mc:Ignorable="w14 w15 w16se w16cid w16 w16cex w16sdtdh wp14">
+<w:hdr xmlns:wpc="http://schemas.microsoft.com/office/word/2010/wordprocessingCanvas" xmlns:cx="http://schemas.microsoft.com/office/drawing/2014/chartex" xmlns:cx1="http://schemas.microsoft.com/office/drawing/2015/9/8/chartex" xmlns:cx2="http://schemas.microsoft.com/office/drawing/2015/10/21/chartex" xmlns:cx3="http://schemas.microsoft.com/office/drawing/2016/5/9/chartex" xmlns:cx4="http://schemas.microsoft.com/office/drawing/2016/5/10/chartex" xmlns:cx5="http://schemas.microsoft.com/office/drawing/2016/5/11/chartex" xmlns:cx6="http://schemas.microsoft.com/office/drawing/2016/5/12/chartex" xmlns:cx7="http://schemas.microsoft.com/office/drawing/2016/5/13/chartex" xmlns:cx8="http://schemas.microsoft.com/office/drawing/2016/5/14/chartex" xmlns:mc="http://schemas.openxmlformats.org/markup-compatibility/2006" xmlns:aink="http://schemas.microsoft.com/office/drawing/2016/ink" xmlns:am3d="http://schemas.microsoft.com/office/drawing/2017/model3d" xmlns:o="urn:schemas-microsoft-com:office:office" xmlns:oel="http://schemas.microsoft.com/office/2019/extlst" xmlns:r="http://schemas.openxmlformats.org/officeDocument/2006/relationships" xmlns:m="http://schemas.openxmlformats.org/officeDocument/2006/math" xmlns:v="urn:schemas-microsoft-com:vml" xmlns:wp14="http://schemas.microsoft.com/office/word/2010/wordprocessingDrawing" xmlns:wp="http://schemas.openxmlformats.org/drawingml/2006/wordprocessingDrawing" xmlns:w10="urn:schemas-microsoft-com:office:word" xmlns:w="http://schemas.openxmlformats.org/wordprocessingml/2006/main" xmlns:w14="http://schemas.microsoft.com/office/word/2010/wordml" xmlns:w15="http://schemas.microsoft.com/office/word/2012/wordml" xmlns:w16cex="http://schemas.microsoft.com/office/word/2018/wordml/cex" xmlns:w16cid="http://schemas.microsoft.com/office/word/2016/wordml/cid" xmlns:w16="http://schemas.microsoft.com/office/word/2018/wordml" xmlns:w16sdtdh="http://schemas.microsoft.com/office/word/2020/wordml/sdtdatahash" xmlns:w16se="http://schemas.microsoft.com/office/word/2015/wordml/symex" xmlns:wpg="http://schemas.microsoft.com/office/word/2010/wordprocessingGroup" xmlns:wpi="http://schemas.microsoft.com/office/word/2010/wordprocessingInk" xmlns:wne="http://schemas.microsoft.com/office/word/2006/wordml" xmlns:wps="http://schemas.microsoft.com/office/word/2010/wordprocessingShape" mc:Ignorable="w14 w15 w16se w16cid w16 w16cex w16sdtdh wp14">
   <w:p>
     <w:pPr>
       <w:pStyle w:val="Header"/>
@@ -40363,7 +40387,7 @@
 </file>
 
 <file path=word/header11.xml><?xml version="1.0" encoding="utf-8"?>
-<w:hdr xmlns:wpc="http://schemas.microsoft.com/office/word/2010/wordprocessingCanvas" xmlns:cx="http://schemas.microsoft.com/office/drawing/2014/chartex" xmlns:cx1="http://schemas.microsoft.com/office/drawing/2015/9/8/chartex" xmlns:cx2="http://schemas.microsoft.com/office/drawing/2015/10/21/chartex" xmlns:cx3="http://schemas.microsoft.com/office/drawing/2016/5/9/chartex" xmlns:cx4="http://schemas.microsoft.com/office/drawing/2016/5/10/chartex" xmlns:cx5="http://schemas.microsoft.com/office/drawing/2016/5/11/chartex" xmlns:cx6="http://schemas.microsoft.com/office/drawing/2016/5/12/chartex" xmlns:cx7="http://schemas.microsoft.com/office/drawing/2016/5/13/chartex" xmlns:cx8="http://schemas.microsoft.com/office/drawing/2016/5/14/chartex" xmlns:mc="http://schemas.openxmlformats.org/markup-compatibility/2006" xmlns:aink="http://schemas.microsoft.com/office/drawing/2016/ink" xmlns:am3d="http://schemas.microsoft.com/office/drawing/2017/model3d" xmlns:o="urn:schemas-microsoft-com:office:office" xmlns:oel="http://schemas.microsoft.com/office/2019/extlst" xmlns:r="http://schemas.openxmlformats.org/officeDocument/2006/relationships" xmlns:m="http://schemas.openxmlformats.org/officeDocument/2006/math" xmlns:v="urn:schemas-microsoft-com:vml" xmlns:wp14="http://schemas.microsoft.com/office/word/2010/wordprocessingDrawing" xmlns:wp="http://schemas.openxmlformats.org/drawingml/2006/wordprocessingDrawing" xmlns:w10="urn:schemas-microsoft-com:office:word" xmlns:w="http://schemas.openxmlformats.org/wordprocessingml/2006/main" xmlns:w14="http://schemas.microsoft.com/office/word/2010/wordml" xmlns:w15="http://schemas.microsoft.com/office/word/2012/wordml" xmlns:w16cex="http://schemas.microsoft.com/office/word/2018/wordml/cex" xmlns:w16cid="http://schemas.microsoft.com/office/word/2016/wordml/cid" xmlns:w16="http://schemas.microsoft.com/office/word/2018/wordml" xmlns:w16du="http://schemas.microsoft.com/office/word/2023/wordml/word16du" xmlns:w16sdtdh="http://schemas.microsoft.com/office/word/2020/wordml/sdtdatahash" xmlns:w16se="http://schemas.microsoft.com/office/word/2015/wordml/symex" xmlns:wpg="http://schemas.microsoft.com/office/word/2010/wordprocessingGroup" xmlns:wpi="http://schemas.microsoft.com/office/word/2010/wordprocessingInk" xmlns:wne="http://schemas.microsoft.com/office/word/2006/wordml" xmlns:wps="http://schemas.microsoft.com/office/word/2010/wordprocessingShape" mc:Ignorable="w14 w15 w16se w16cid w16 w16cex w16sdtdh wp14">
+<w:hdr xmlns:wpc="http://schemas.microsoft.com/office/word/2010/wordprocessingCanvas" xmlns:cx="http://schemas.microsoft.com/office/drawing/2014/chartex" xmlns:cx1="http://schemas.microsoft.com/office/drawing/2015/9/8/chartex" xmlns:cx2="http://schemas.microsoft.com/office/drawing/2015/10/21/chartex" xmlns:cx3="http://schemas.microsoft.com/office/drawing/2016/5/9/chartex" xmlns:cx4="http://schemas.microsoft.com/office/drawing/2016/5/10/chartex" xmlns:cx5="http://schemas.microsoft.com/office/drawing/2016/5/11/chartex" xmlns:cx6="http://schemas.microsoft.com/office/drawing/2016/5/12/chartex" xmlns:cx7="http://schemas.microsoft.com/office/drawing/2016/5/13/chartex" xmlns:cx8="http://schemas.microsoft.com/office/drawing/2016/5/14/chartex" xmlns:mc="http://schemas.openxmlformats.org/markup-compatibility/2006" xmlns:aink="http://schemas.microsoft.com/office/drawing/2016/ink" xmlns:am3d="http://schemas.microsoft.com/office/drawing/2017/model3d" xmlns:o="urn:schemas-microsoft-com:office:office" xmlns:oel="http://schemas.microsoft.com/office/2019/extlst" xmlns:r="http://schemas.openxmlformats.org/officeDocument/2006/relationships" xmlns:m="http://schemas.openxmlformats.org/officeDocument/2006/math" xmlns:v="urn:schemas-microsoft-com:vml" xmlns:wp14="http://schemas.microsoft.com/office/word/2010/wordprocessingDrawing" xmlns:wp="http://schemas.openxmlformats.org/drawingml/2006/wordprocessingDrawing" xmlns:w10="urn:schemas-microsoft-com:office:word" xmlns:w="http://schemas.openxmlformats.org/wordprocessingml/2006/main" xmlns:w14="http://schemas.microsoft.com/office/word/2010/wordml" xmlns:w15="http://schemas.microsoft.com/office/word/2012/wordml" xmlns:w16cex="http://schemas.microsoft.com/office/word/2018/wordml/cex" xmlns:w16cid="http://schemas.microsoft.com/office/word/2016/wordml/cid" xmlns:w16="http://schemas.microsoft.com/office/word/2018/wordml" xmlns:w16sdtdh="http://schemas.microsoft.com/office/word/2020/wordml/sdtdatahash" xmlns:w16se="http://schemas.microsoft.com/office/word/2015/wordml/symex" xmlns:wpg="http://schemas.microsoft.com/office/word/2010/wordprocessingGroup" xmlns:wpi="http://schemas.microsoft.com/office/word/2010/wordprocessingInk" xmlns:wne="http://schemas.microsoft.com/office/word/2006/wordml" xmlns:wps="http://schemas.microsoft.com/office/word/2010/wordprocessingShape" mc:Ignorable="w14 w15 w16se w16cid w16 w16cex w16sdtdh wp14">
   <w:p>
     <w:pPr>
       <w:pStyle w:val="Header"/>
@@ -40381,7 +40405,7 @@
 </file>
 
 <file path=word/header12.xml><?xml version="1.0" encoding="utf-8"?>
-<w:hdr xmlns:wpc="http://schemas.microsoft.com/office/word/2010/wordprocessingCanvas" xmlns:cx="http://schemas.microsoft.com/office/drawing/2014/chartex" xmlns:cx1="http://schemas.microsoft.com/office/drawing/2015/9/8/chartex" xmlns:cx2="http://schemas.microsoft.com/office/drawing/2015/10/21/chartex" xmlns:cx3="http://schemas.microsoft.com/office/drawing/2016/5/9/chartex" xmlns:cx4="http://schemas.microsoft.com/office/drawing/2016/5/10/chartex" xmlns:cx5="http://schemas.microsoft.com/office/drawing/2016/5/11/chartex" xmlns:cx6="http://schemas.microsoft.com/office/drawing/2016/5/12/chartex" xmlns:cx7="http://schemas.microsoft.com/office/drawing/2016/5/13/chartex" xmlns:cx8="http://schemas.microsoft.com/office/drawing/2016/5/14/chartex" xmlns:mc="http://schemas.openxmlformats.org/markup-compatibility/2006" xmlns:aink="http://schemas.microsoft.com/office/drawing/2016/ink" xmlns:am3d="http://schemas.microsoft.com/office/drawing/2017/model3d" xmlns:o="urn:schemas-microsoft-com:office:office" xmlns:oel="http://schemas.microsoft.com/office/2019/extlst" xmlns:r="http://schemas.openxmlformats.org/officeDocument/2006/relationships" xmlns:m="http://schemas.openxmlformats.org/officeDocument/2006/math" xmlns:v="urn:schemas-microsoft-com:vml" xmlns:wp14="http://schemas.microsoft.com/office/word/2010/wordprocessingDrawing" xmlns:wp="http://schemas.openxmlformats.org/drawingml/2006/wordprocessingDrawing" xmlns:w10="urn:schemas-microsoft-com:office:word" xmlns:w="http://schemas.openxmlformats.org/wordprocessingml/2006/main" xmlns:w14="http://schemas.microsoft.com/office/word/2010/wordml" xmlns:w15="http://schemas.microsoft.com/office/word/2012/wordml" xmlns:w16cex="http://schemas.microsoft.com/office/word/2018/wordml/cex" xmlns:w16cid="http://schemas.microsoft.com/office/word/2016/wordml/cid" xmlns:w16="http://schemas.microsoft.com/office/word/2018/wordml" xmlns:w16du="http://schemas.microsoft.com/office/word/2023/wordml/word16du" xmlns:w16sdtdh="http://schemas.microsoft.com/office/word/2020/wordml/sdtdatahash" xmlns:w16se="http://schemas.microsoft.com/office/word/2015/wordml/symex" xmlns:wpg="http://schemas.microsoft.com/office/word/2010/wordprocessingGroup" xmlns:wpi="http://schemas.microsoft.com/office/word/2010/wordprocessingInk" xmlns:wne="http://schemas.microsoft.com/office/word/2006/wordml" xmlns:wps="http://schemas.microsoft.com/office/word/2010/wordprocessingShape" mc:Ignorable="w14 w15 w16se w16cid w16 w16cex w16sdtdh wp14">
+<w:hdr xmlns:wpc="http://schemas.microsoft.com/office/word/2010/wordprocessingCanvas" xmlns:cx="http://schemas.microsoft.com/office/drawing/2014/chartex" xmlns:cx1="http://schemas.microsoft.com/office/drawing/2015/9/8/chartex" xmlns:cx2="http://schemas.microsoft.com/office/drawing/2015/10/21/chartex" xmlns:cx3="http://schemas.microsoft.com/office/drawing/2016/5/9/chartex" xmlns:cx4="http://schemas.microsoft.com/office/drawing/2016/5/10/chartex" xmlns:cx5="http://schemas.microsoft.com/office/drawing/2016/5/11/chartex" xmlns:cx6="http://schemas.microsoft.com/office/drawing/2016/5/12/chartex" xmlns:cx7="http://schemas.microsoft.com/office/drawing/2016/5/13/chartex" xmlns:cx8="http://schemas.microsoft.com/office/drawing/2016/5/14/chartex" xmlns:mc="http://schemas.openxmlformats.org/markup-compatibility/2006" xmlns:aink="http://schemas.microsoft.com/office/drawing/2016/ink" xmlns:am3d="http://schemas.microsoft.com/office/drawing/2017/model3d" xmlns:o="urn:schemas-microsoft-com:office:office" xmlns:oel="http://schemas.microsoft.com/office/2019/extlst" xmlns:r="http://schemas.openxmlformats.org/officeDocument/2006/relationships" xmlns:m="http://schemas.openxmlformats.org/officeDocument/2006/math" xmlns:v="urn:schemas-microsoft-com:vml" xmlns:wp14="http://schemas.microsoft.com/office/word/2010/wordprocessingDrawing" xmlns:wp="http://schemas.openxmlformats.org/drawingml/2006/wordprocessingDrawing" xmlns:w10="urn:schemas-microsoft-com:office:word" xmlns:w="http://schemas.openxmlformats.org/wordprocessingml/2006/main" xmlns:w14="http://schemas.microsoft.com/office/word/2010/wordml" xmlns:w15="http://schemas.microsoft.com/office/word/2012/wordml" xmlns:w16cex="http://schemas.microsoft.com/office/word/2018/wordml/cex" xmlns:w16cid="http://schemas.microsoft.com/office/word/2016/wordml/cid" xmlns:w16="http://schemas.microsoft.com/office/word/2018/wordml" xmlns:w16sdtdh="http://schemas.microsoft.com/office/word/2020/wordml/sdtdatahash" xmlns:w16se="http://schemas.microsoft.com/office/word/2015/wordml/symex" xmlns:wpg="http://schemas.microsoft.com/office/word/2010/wordprocessingGroup" xmlns:wpi="http://schemas.microsoft.com/office/word/2010/wordprocessingInk" xmlns:wne="http://schemas.microsoft.com/office/word/2006/wordml" xmlns:wps="http://schemas.microsoft.com/office/word/2010/wordprocessingShape" mc:Ignorable="w14 w15 w16se w16cid w16 w16cex w16sdtdh wp14">
   <w:p>
     <w:pPr>
       <w:pStyle w:val="Header"/>
@@ -40428,7 +40452,7 @@
 </file>
 
 <file path=word/header13.xml><?xml version="1.0" encoding="utf-8"?>
-<w:hdr xmlns:wpc="http://schemas.microsoft.com/office/word/2010/wordprocessingCanvas" xmlns:cx="http://schemas.microsoft.com/office/drawing/2014/chartex" xmlns:cx1="http://schemas.microsoft.com/office/drawing/2015/9/8/chartex" xmlns:cx2="http://schemas.microsoft.com/office/drawing/2015/10/21/chartex" xmlns:cx3="http://schemas.microsoft.com/office/drawing/2016/5/9/chartex" xmlns:cx4="http://schemas.microsoft.com/office/drawing/2016/5/10/chartex" xmlns:cx5="http://schemas.microsoft.com/office/drawing/2016/5/11/chartex" xmlns:cx6="http://schemas.microsoft.com/office/drawing/2016/5/12/chartex" xmlns:cx7="http://schemas.microsoft.com/office/drawing/2016/5/13/chartex" xmlns:cx8="http://schemas.microsoft.com/office/drawing/2016/5/14/chartex" xmlns:mc="http://schemas.openxmlformats.org/markup-compatibility/2006" xmlns:aink="http://schemas.microsoft.com/office/drawing/2016/ink" xmlns:am3d="http://schemas.microsoft.com/office/drawing/2017/model3d" xmlns:o="urn:schemas-microsoft-com:office:office" xmlns:oel="http://schemas.microsoft.com/office/2019/extlst" xmlns:r="http://schemas.openxmlformats.org/officeDocument/2006/relationships" xmlns:m="http://schemas.openxmlformats.org/officeDocument/2006/math" xmlns:v="urn:schemas-microsoft-com:vml" xmlns:wp14="http://schemas.microsoft.com/office/word/2010/wordprocessingDrawing" xmlns:wp="http://schemas.openxmlformats.org/drawingml/2006/wordprocessingDrawing" xmlns:w10="urn:schemas-microsoft-com:office:word" xmlns:w="http://schemas.openxmlformats.org/wordprocessingml/2006/main" xmlns:w14="http://schemas.microsoft.com/office/word/2010/wordml" xmlns:w15="http://schemas.microsoft.com/office/word/2012/wordml" xmlns:w16cex="http://schemas.microsoft.com/office/word/2018/wordml/cex" xmlns:w16cid="http://schemas.microsoft.com/office/word/2016/wordml/cid" xmlns:w16="http://schemas.microsoft.com/office/word/2018/wordml" xmlns:w16du="http://schemas.microsoft.com/office/word/2023/wordml/word16du" xmlns:w16sdtdh="http://schemas.microsoft.com/office/word/2020/wordml/sdtdatahash" xmlns:w16se="http://schemas.microsoft.com/office/word/2015/wordml/symex" xmlns:wpg="http://schemas.microsoft.com/office/word/2010/wordprocessingGroup" xmlns:wpi="http://schemas.microsoft.com/office/word/2010/wordprocessingInk" xmlns:wne="http://schemas.microsoft.com/office/word/2006/wordml" xmlns:wps="http://schemas.microsoft.com/office/word/2010/wordprocessingShape" mc:Ignorable="w14 w15 w16se w16cid w16 w16cex w16sdtdh wp14">
+<w:hdr xmlns:wpc="http://schemas.microsoft.com/office/word/2010/wordprocessingCanvas" xmlns:cx="http://schemas.microsoft.com/office/drawing/2014/chartex" xmlns:cx1="http://schemas.microsoft.com/office/drawing/2015/9/8/chartex" xmlns:cx2="http://schemas.microsoft.com/office/drawing/2015/10/21/chartex" xmlns:cx3="http://schemas.microsoft.com/office/drawing/2016/5/9/chartex" xmlns:cx4="http://schemas.microsoft.com/office/drawing/2016/5/10/chartex" xmlns:cx5="http://schemas.microsoft.com/office/drawing/2016/5/11/chartex" xmlns:cx6="http://schemas.microsoft.com/office/drawing/2016/5/12/chartex" xmlns:cx7="http://schemas.microsoft.com/office/drawing/2016/5/13/chartex" xmlns:cx8="http://schemas.microsoft.com/office/drawing/2016/5/14/chartex" xmlns:mc="http://schemas.openxmlformats.org/markup-compatibility/2006" xmlns:aink="http://schemas.microsoft.com/office/drawing/2016/ink" xmlns:am3d="http://schemas.microsoft.com/office/drawing/2017/model3d" xmlns:o="urn:schemas-microsoft-com:office:office" xmlns:oel="http://schemas.microsoft.com/office/2019/extlst" xmlns:r="http://schemas.openxmlformats.org/officeDocument/2006/relationships" xmlns:m="http://schemas.openxmlformats.org/officeDocument/2006/math" xmlns:v="urn:schemas-microsoft-com:vml" xmlns:wp14="http://schemas.microsoft.com/office/word/2010/wordprocessingDrawing" xmlns:wp="http://schemas.openxmlformats.org/drawingml/2006/wordprocessingDrawing" xmlns:w10="urn:schemas-microsoft-com:office:word" xmlns:w="http://schemas.openxmlformats.org/wordprocessingml/2006/main" xmlns:w14="http://schemas.microsoft.com/office/word/2010/wordml" xmlns:w15="http://schemas.microsoft.com/office/word/2012/wordml" xmlns:w16cex="http://schemas.microsoft.com/office/word/2018/wordml/cex" xmlns:w16cid="http://schemas.microsoft.com/office/word/2016/wordml/cid" xmlns:w16="http://schemas.microsoft.com/office/word/2018/wordml" xmlns:w16sdtdh="http://schemas.microsoft.com/office/word/2020/wordml/sdtdatahash" xmlns:w16se="http://schemas.microsoft.com/office/word/2015/wordml/symex" xmlns:wpg="http://schemas.microsoft.com/office/word/2010/wordprocessingGroup" xmlns:wpi="http://schemas.microsoft.com/office/word/2010/wordprocessingInk" xmlns:wne="http://schemas.microsoft.com/office/word/2006/wordml" xmlns:wps="http://schemas.microsoft.com/office/word/2010/wordprocessingShape" mc:Ignorable="w14 w15 w16se w16cid w16 w16cex w16sdtdh wp14">
   <w:p>
     <w:pPr>
       <w:pStyle w:val="Header"/>
@@ -40475,7 +40499,7 @@
 </file>
 
 <file path=word/header14.xml><?xml version="1.0" encoding="utf-8"?>
-<w:hdr xmlns:wpc="http://schemas.microsoft.com/office/word/2010/wordprocessingCanvas" xmlns:cx="http://schemas.microsoft.com/office/drawing/2014/chartex" xmlns:cx1="http://schemas.microsoft.com/office/drawing/2015/9/8/chartex" xmlns:cx2="http://schemas.microsoft.com/office/drawing/2015/10/21/chartex" xmlns:cx3="http://schemas.microsoft.com/office/drawing/2016/5/9/chartex" xmlns:cx4="http://schemas.microsoft.com/office/drawing/2016/5/10/chartex" xmlns:cx5="http://schemas.microsoft.com/office/drawing/2016/5/11/chartex" xmlns:cx6="http://schemas.microsoft.com/office/drawing/2016/5/12/chartex" xmlns:cx7="http://schemas.microsoft.com/office/drawing/2016/5/13/chartex" xmlns:cx8="http://schemas.microsoft.com/office/drawing/2016/5/14/chartex" xmlns:mc="http://schemas.openxmlformats.org/markup-compatibility/2006" xmlns:aink="http://schemas.microsoft.com/office/drawing/2016/ink" xmlns:am3d="http://schemas.microsoft.com/office/drawing/2017/model3d" xmlns:o="urn:schemas-microsoft-com:office:office" xmlns:oel="http://schemas.microsoft.com/office/2019/extlst" xmlns:r="http://schemas.openxmlformats.org/officeDocument/2006/relationships" xmlns:m="http://schemas.openxmlformats.org/officeDocument/2006/math" xmlns:v="urn:schemas-microsoft-com:vml" xmlns:wp14="http://schemas.microsoft.com/office/word/2010/wordprocessingDrawing" xmlns:wp="http://schemas.openxmlformats.org/drawingml/2006/wordprocessingDrawing" xmlns:w10="urn:schemas-microsoft-com:office:word" xmlns:w="http://schemas.openxmlformats.org/wordprocessingml/2006/main" xmlns:w14="http://schemas.microsoft.com/office/word/2010/wordml" xmlns:w15="http://schemas.microsoft.com/office/word/2012/wordml" xmlns:w16cex="http://schemas.microsoft.com/office/word/2018/wordml/cex" xmlns:w16cid="http://schemas.microsoft.com/office/word/2016/wordml/cid" xmlns:w16="http://schemas.microsoft.com/office/word/2018/wordml" xmlns:w16du="http://schemas.microsoft.com/office/word/2023/wordml/word16du" xmlns:w16sdtdh="http://schemas.microsoft.com/office/word/2020/wordml/sdtdatahash" xmlns:w16se="http://schemas.microsoft.com/office/word/2015/wordml/symex" xmlns:wpg="http://schemas.microsoft.com/office/word/2010/wordprocessingGroup" xmlns:wpi="http://schemas.microsoft.com/office/word/2010/wordprocessingInk" xmlns:wne="http://schemas.microsoft.com/office/word/2006/wordml" xmlns:wps="http://schemas.microsoft.com/office/word/2010/wordprocessingShape" mc:Ignorable="w14 w15 w16se w16cid w16 w16cex w16sdtdh wp14">
+<w:hdr xmlns:wpc="http://schemas.microsoft.com/office/word/2010/wordprocessingCanvas" xmlns:cx="http://schemas.microsoft.com/office/drawing/2014/chartex" xmlns:cx1="http://schemas.microsoft.com/office/drawing/2015/9/8/chartex" xmlns:cx2="http://schemas.microsoft.com/office/drawing/2015/10/21/chartex" xmlns:cx3="http://schemas.microsoft.com/office/drawing/2016/5/9/chartex" xmlns:cx4="http://schemas.microsoft.com/office/drawing/2016/5/10/chartex" xmlns:cx5="http://schemas.microsoft.com/office/drawing/2016/5/11/chartex" xmlns:cx6="http://schemas.microsoft.com/office/drawing/2016/5/12/chartex" xmlns:cx7="http://schemas.microsoft.com/office/drawing/2016/5/13/chartex" xmlns:cx8="http://schemas.microsoft.com/office/drawing/2016/5/14/chartex" xmlns:mc="http://schemas.openxmlformats.org/markup-compatibility/2006" xmlns:aink="http://schemas.microsoft.com/office/drawing/2016/ink" xmlns:am3d="http://schemas.microsoft.com/office/drawing/2017/model3d" xmlns:o="urn:schemas-microsoft-com:office:office" xmlns:oel="http://schemas.microsoft.com/office/2019/extlst" xmlns:r="http://schemas.openxmlformats.org/officeDocument/2006/relationships" xmlns:m="http://schemas.openxmlformats.org/officeDocument/2006/math" xmlns:v="urn:schemas-microsoft-com:vml" xmlns:wp14="http://schemas.microsoft.com/office/word/2010/wordprocessingDrawing" xmlns:wp="http://schemas.openxmlformats.org/drawingml/2006/wordprocessingDrawing" xmlns:w10="urn:schemas-microsoft-com:office:word" xmlns:w="http://schemas.openxmlformats.org/wordprocessingml/2006/main" xmlns:w14="http://schemas.microsoft.com/office/word/2010/wordml" xmlns:w15="http://schemas.microsoft.com/office/word/2012/wordml" xmlns:w16cex="http://schemas.microsoft.com/office/word/2018/wordml/cex" xmlns:w16cid="http://schemas.microsoft.com/office/word/2016/wordml/cid" xmlns:w16="http://schemas.microsoft.com/office/word/2018/wordml" xmlns:w16sdtdh="http://schemas.microsoft.com/office/word/2020/wordml/sdtdatahash" xmlns:w16se="http://schemas.microsoft.com/office/word/2015/wordml/symex" xmlns:wpg="http://schemas.microsoft.com/office/word/2010/wordprocessingGroup" xmlns:wpi="http://schemas.microsoft.com/office/word/2010/wordprocessingInk" xmlns:wne="http://schemas.microsoft.com/office/word/2006/wordml" xmlns:wps="http://schemas.microsoft.com/office/word/2010/wordprocessingShape" mc:Ignorable="w14 w15 w16se w16cid w16 w16cex w16sdtdh wp14">
   <w:p>
     <w:pPr>
       <w:pStyle w:val="Header"/>
@@ -40493,7 +40517,7 @@
 </file>
 
 <file path=word/header15.xml><?xml version="1.0" encoding="utf-8"?>
-<w:hdr xmlns:wpc="http://schemas.microsoft.com/office/word/2010/wordprocessingCanvas" xmlns:cx="http://schemas.microsoft.com/office/drawing/2014/chartex" xmlns:cx1="http://schemas.microsoft.com/office/drawing/2015/9/8/chartex" xmlns:cx2="http://schemas.microsoft.com/office/drawing/2015/10/21/chartex" xmlns:cx3="http://schemas.microsoft.com/office/drawing/2016/5/9/chartex" xmlns:cx4="http://schemas.microsoft.com/office/drawing/2016/5/10/chartex" xmlns:cx5="http://schemas.microsoft.com/office/drawing/2016/5/11/chartex" xmlns:cx6="http://schemas.microsoft.com/office/drawing/2016/5/12/chartex" xmlns:cx7="http://schemas.microsoft.com/office/drawing/2016/5/13/chartex" xmlns:cx8="http://schemas.microsoft.com/office/drawing/2016/5/14/chartex" xmlns:mc="http://schemas.openxmlformats.org/markup-compatibility/2006" xmlns:aink="http://schemas.microsoft.com/office/drawing/2016/ink" xmlns:am3d="http://schemas.microsoft.com/office/drawing/2017/model3d" xmlns:o="urn:schemas-microsoft-com:office:office" xmlns:oel="http://schemas.microsoft.com/office/2019/extlst" xmlns:r="http://schemas.openxmlformats.org/officeDocument/2006/relationships" xmlns:m="http://schemas.openxmlformats.org/officeDocument/2006/math" xmlns:v="urn:schemas-microsoft-com:vml" xmlns:wp14="http://schemas.microsoft.com/office/word/2010/wordprocessingDrawing" xmlns:wp="http://schemas.openxmlformats.org/drawingml/2006/wordprocessingDrawing" xmlns:w10="urn:schemas-microsoft-com:office:word" xmlns:w="http://schemas.openxmlformats.org/wordprocessingml/2006/main" xmlns:w14="http://schemas.microsoft.com/office/word/2010/wordml" xmlns:w15="http://schemas.microsoft.com/office/word/2012/wordml" xmlns:w16cex="http://schemas.microsoft.com/office/word/2018/wordml/cex" xmlns:w16cid="http://schemas.microsoft.com/office/word/2016/wordml/cid" xmlns:w16="http://schemas.microsoft.com/office/word/2018/wordml" xmlns:w16du="http://schemas.microsoft.com/office/word/2023/wordml/word16du" xmlns:w16sdtdh="http://schemas.microsoft.com/office/word/2020/wordml/sdtdatahash" xmlns:w16se="http://schemas.microsoft.com/office/word/2015/wordml/symex" xmlns:wpg="http://schemas.microsoft.com/office/word/2010/wordprocessingGroup" xmlns:wpi="http://schemas.microsoft.com/office/word/2010/wordprocessingInk" xmlns:wne="http://schemas.microsoft.com/office/word/2006/wordml" xmlns:wps="http://schemas.microsoft.com/office/word/2010/wordprocessingShape" mc:Ignorable="w14 w15 w16se w16cid w16 w16cex w16sdtdh wp14">
+<w:hdr xmlns:wpc="http://schemas.microsoft.com/office/word/2010/wordprocessingCanvas" xmlns:cx="http://schemas.microsoft.com/office/drawing/2014/chartex" xmlns:cx1="http://schemas.microsoft.com/office/drawing/2015/9/8/chartex" xmlns:cx2="http://schemas.microsoft.com/office/drawing/2015/10/21/chartex" xmlns:cx3="http://schemas.microsoft.com/office/drawing/2016/5/9/chartex" xmlns:cx4="http://schemas.microsoft.com/office/drawing/2016/5/10/chartex" xmlns:cx5="http://schemas.microsoft.com/office/drawing/2016/5/11/chartex" xmlns:cx6="http://schemas.microsoft.com/office/drawing/2016/5/12/chartex" xmlns:cx7="http://schemas.microsoft.com/office/drawing/2016/5/13/chartex" xmlns:cx8="http://schemas.microsoft.com/office/drawing/2016/5/14/chartex" xmlns:mc="http://schemas.openxmlformats.org/markup-compatibility/2006" xmlns:aink="http://schemas.microsoft.com/office/drawing/2016/ink" xmlns:am3d="http://schemas.microsoft.com/office/drawing/2017/model3d" xmlns:o="urn:schemas-microsoft-com:office:office" xmlns:oel="http://schemas.microsoft.com/office/2019/extlst" xmlns:r="http://schemas.openxmlformats.org/officeDocument/2006/relationships" xmlns:m="http://schemas.openxmlformats.org/officeDocument/2006/math" xmlns:v="urn:schemas-microsoft-com:vml" xmlns:wp14="http://schemas.microsoft.com/office/word/2010/wordprocessingDrawing" xmlns:wp="http://schemas.openxmlformats.org/drawingml/2006/wordprocessingDrawing" xmlns:w10="urn:schemas-microsoft-com:office:word" xmlns:w="http://schemas.openxmlformats.org/wordprocessingml/2006/main" xmlns:w14="http://schemas.microsoft.com/office/word/2010/wordml" xmlns:w15="http://schemas.microsoft.com/office/word/2012/wordml" xmlns:w16cex="http://schemas.microsoft.com/office/word/2018/wordml/cex" xmlns:w16cid="http://schemas.microsoft.com/office/word/2016/wordml/cid" xmlns:w16="http://schemas.microsoft.com/office/word/2018/wordml" xmlns:w16sdtdh="http://schemas.microsoft.com/office/word/2020/wordml/sdtdatahash" xmlns:w16se="http://schemas.microsoft.com/office/word/2015/wordml/symex" xmlns:wpg="http://schemas.microsoft.com/office/word/2010/wordprocessingGroup" xmlns:wpi="http://schemas.microsoft.com/office/word/2010/wordprocessingInk" xmlns:wne="http://schemas.microsoft.com/office/word/2006/wordml" xmlns:wps="http://schemas.microsoft.com/office/word/2010/wordprocessingShape" mc:Ignorable="w14 w15 w16se w16cid w16 w16cex w16sdtdh wp14">
   <w:p>
     <w:pPr>
       <w:pStyle w:val="Header"/>
@@ -40543,7 +40567,7 @@
 </file>
 
 <file path=word/header16.xml><?xml version="1.0" encoding="utf-8"?>
-<w:hdr xmlns:wpc="http://schemas.microsoft.com/office/word/2010/wordprocessingCanvas" xmlns:cx="http://schemas.microsoft.com/office/drawing/2014/chartex" xmlns:cx1="http://schemas.microsoft.com/office/drawing/2015/9/8/chartex" xmlns:cx2="http://schemas.microsoft.com/office/drawing/2015/10/21/chartex" xmlns:cx3="http://schemas.microsoft.com/office/drawing/2016/5/9/chartex" xmlns:cx4="http://schemas.microsoft.com/office/drawing/2016/5/10/chartex" xmlns:cx5="http://schemas.microsoft.com/office/drawing/2016/5/11/chartex" xmlns:cx6="http://schemas.microsoft.com/office/drawing/2016/5/12/chartex" xmlns:cx7="http://schemas.microsoft.com/office/drawing/2016/5/13/chartex" xmlns:cx8="http://schemas.microsoft.com/office/drawing/2016/5/14/chartex" xmlns:mc="http://schemas.openxmlformats.org/markup-compatibility/2006" xmlns:aink="http://schemas.microsoft.com/office/drawing/2016/ink" xmlns:am3d="http://schemas.microsoft.com/office/drawing/2017/model3d" xmlns:o="urn:schemas-microsoft-com:office:office" xmlns:oel="http://schemas.microsoft.com/office/2019/extlst" xmlns:r="http://schemas.openxmlformats.org/officeDocument/2006/relationships" xmlns:m="http://schemas.openxmlformats.org/officeDocument/2006/math" xmlns:v="urn:schemas-microsoft-com:vml" xmlns:wp14="http://schemas.microsoft.com/office/word/2010/wordprocessingDrawing" xmlns:wp="http://schemas.openxmlformats.org/drawingml/2006/wordprocessingDrawing" xmlns:w10="urn:schemas-microsoft-com:office:word" xmlns:w="http://schemas.openxmlformats.org/wordprocessingml/2006/main" xmlns:w14="http://schemas.microsoft.com/office/word/2010/wordml" xmlns:w15="http://schemas.microsoft.com/office/word/2012/wordml" xmlns:w16cex="http://schemas.microsoft.com/office/word/2018/wordml/cex" xmlns:w16cid="http://schemas.microsoft.com/office/word/2016/wordml/cid" xmlns:w16="http://schemas.microsoft.com/office/word/2018/wordml" xmlns:w16du="http://schemas.microsoft.com/office/word/2023/wordml/word16du" xmlns:w16sdtdh="http://schemas.microsoft.com/office/word/2020/wordml/sdtdatahash" xmlns:w16se="http://schemas.microsoft.com/office/word/2015/wordml/symex" xmlns:wpg="http://schemas.microsoft.com/office/word/2010/wordprocessingGroup" xmlns:wpi="http://schemas.microsoft.com/office/word/2010/wordprocessingInk" xmlns:wne="http://schemas.microsoft.com/office/word/2006/wordml" xmlns:wps="http://schemas.microsoft.com/office/word/2010/wordprocessingShape" mc:Ignorable="w14 w15 w16se w16cid w16 w16cex w16sdtdh wp14">
+<w:hdr xmlns:wpc="http://schemas.microsoft.com/office/word/2010/wordprocessingCanvas" xmlns:cx="http://schemas.microsoft.com/office/drawing/2014/chartex" xmlns:cx1="http://schemas.microsoft.com/office/drawing/2015/9/8/chartex" xmlns:cx2="http://schemas.microsoft.com/office/drawing/2015/10/21/chartex" xmlns:cx3="http://schemas.microsoft.com/office/drawing/2016/5/9/chartex" xmlns:cx4="http://schemas.microsoft.com/office/drawing/2016/5/10/chartex" xmlns:cx5="http://schemas.microsoft.com/office/drawing/2016/5/11/chartex" xmlns:cx6="http://schemas.microsoft.com/office/drawing/2016/5/12/chartex" xmlns:cx7="http://schemas.microsoft.com/office/drawing/2016/5/13/chartex" xmlns:cx8="http://schemas.microsoft.com/office/drawing/2016/5/14/chartex" xmlns:mc="http://schemas.openxmlformats.org/markup-compatibility/2006" xmlns:aink="http://schemas.microsoft.com/office/drawing/2016/ink" xmlns:am3d="http://schemas.microsoft.com/office/drawing/2017/model3d" xmlns:o="urn:schemas-microsoft-com:office:office" xmlns:oel="http://schemas.microsoft.com/office/2019/extlst" xmlns:r="http://schemas.openxmlformats.org/officeDocument/2006/relationships" xmlns:m="http://schemas.openxmlformats.org/officeDocument/2006/math" xmlns:v="urn:schemas-microsoft-com:vml" xmlns:wp14="http://schemas.microsoft.com/office/word/2010/wordprocessingDrawing" xmlns:wp="http://schemas.openxmlformats.org/drawingml/2006/wordprocessingDrawing" xmlns:w10="urn:schemas-microsoft-com:office:word" xmlns:w="http://schemas.openxmlformats.org/wordprocessingml/2006/main" xmlns:w14="http://schemas.microsoft.com/office/word/2010/wordml" xmlns:w15="http://schemas.microsoft.com/office/word/2012/wordml" xmlns:w16cex="http://schemas.microsoft.com/office/word/2018/wordml/cex" xmlns:w16cid="http://schemas.microsoft.com/office/word/2016/wordml/cid" xmlns:w16="http://schemas.microsoft.com/office/word/2018/wordml" xmlns:w16sdtdh="http://schemas.microsoft.com/office/word/2020/wordml/sdtdatahash" xmlns:w16se="http://schemas.microsoft.com/office/word/2015/wordml/symex" xmlns:wpg="http://schemas.microsoft.com/office/word/2010/wordprocessingGroup" xmlns:wpi="http://schemas.microsoft.com/office/word/2010/wordprocessingInk" xmlns:wne="http://schemas.microsoft.com/office/word/2006/wordml" xmlns:wps="http://schemas.microsoft.com/office/word/2010/wordprocessingShape" mc:Ignorable="w14 w15 w16se w16cid w16 w16cex w16sdtdh wp14">
   <w:p>
     <w:pPr>
       <w:pStyle w:val="Header"/>
@@ -40590,7 +40614,7 @@
 </file>
 
 <file path=word/header17.xml><?xml version="1.0" encoding="utf-8"?>
-<w:hdr xmlns:wpc="http://schemas.microsoft.com/office/word/2010/wordprocessingCanvas" xmlns:cx="http://schemas.microsoft.com/office/drawing/2014/chartex" xmlns:cx1="http://schemas.microsoft.com/office/drawing/2015/9/8/chartex" xmlns:cx2="http://schemas.microsoft.com/office/drawing/2015/10/21/chartex" xmlns:cx3="http://schemas.microsoft.com/office/drawing/2016/5/9/chartex" xmlns:cx4="http://schemas.microsoft.com/office/drawing/2016/5/10/chartex" xmlns:cx5="http://schemas.microsoft.com/office/drawing/2016/5/11/chartex" xmlns:cx6="http://schemas.microsoft.com/office/drawing/2016/5/12/chartex" xmlns:cx7="http://schemas.microsoft.com/office/drawing/2016/5/13/chartex" xmlns:cx8="http://schemas.microsoft.com/office/drawing/2016/5/14/chartex" xmlns:mc="http://schemas.openxmlformats.org/markup-compatibility/2006" xmlns:aink="http://schemas.microsoft.com/office/drawing/2016/ink" xmlns:am3d="http://schemas.microsoft.com/office/drawing/2017/model3d" xmlns:o="urn:schemas-microsoft-com:office:office" xmlns:oel="http://schemas.microsoft.com/office/2019/extlst" xmlns:r="http://schemas.openxmlformats.org/officeDocument/2006/relationships" xmlns:m="http://schemas.openxmlformats.org/officeDocument/2006/math" xmlns:v="urn:schemas-microsoft-com:vml" xmlns:wp14="http://schemas.microsoft.com/office/word/2010/wordprocessingDrawing" xmlns:wp="http://schemas.openxmlformats.org/drawingml/2006/wordprocessingDrawing" xmlns:w10="urn:schemas-microsoft-com:office:word" xmlns:w="http://schemas.openxmlformats.org/wordprocessingml/2006/main" xmlns:w14="http://schemas.microsoft.com/office/word/2010/wordml" xmlns:w15="http://schemas.microsoft.com/office/word/2012/wordml" xmlns:w16cex="http://schemas.microsoft.com/office/word/2018/wordml/cex" xmlns:w16cid="http://schemas.microsoft.com/office/word/2016/wordml/cid" xmlns:w16="http://schemas.microsoft.com/office/word/2018/wordml" xmlns:w16du="http://schemas.microsoft.com/office/word/2023/wordml/word16du" xmlns:w16sdtdh="http://schemas.microsoft.com/office/word/2020/wordml/sdtdatahash" xmlns:w16se="http://schemas.microsoft.com/office/word/2015/wordml/symex" xmlns:wpg="http://schemas.microsoft.com/office/word/2010/wordprocessingGroup" xmlns:wpi="http://schemas.microsoft.com/office/word/2010/wordprocessingInk" xmlns:wne="http://schemas.microsoft.com/office/word/2006/wordml" xmlns:wps="http://schemas.microsoft.com/office/word/2010/wordprocessingShape" mc:Ignorable="w14 w15 w16se w16cid w16 w16cex w16sdtdh wp14">
+<w:hdr xmlns:wpc="http://schemas.microsoft.com/office/word/2010/wordprocessingCanvas" xmlns:cx="http://schemas.microsoft.com/office/drawing/2014/chartex" xmlns:cx1="http://schemas.microsoft.com/office/drawing/2015/9/8/chartex" xmlns:cx2="http://schemas.microsoft.com/office/drawing/2015/10/21/chartex" xmlns:cx3="http://schemas.microsoft.com/office/drawing/2016/5/9/chartex" xmlns:cx4="http://schemas.microsoft.com/office/drawing/2016/5/10/chartex" xmlns:cx5="http://schemas.microsoft.com/office/drawing/2016/5/11/chartex" xmlns:cx6="http://schemas.microsoft.com/office/drawing/2016/5/12/chartex" xmlns:cx7="http://schemas.microsoft.com/office/drawing/2016/5/13/chartex" xmlns:cx8="http://schemas.microsoft.com/office/drawing/2016/5/14/chartex" xmlns:mc="http://schemas.openxmlformats.org/markup-compatibility/2006" xmlns:aink="http://schemas.microsoft.com/office/drawing/2016/ink" xmlns:am3d="http://schemas.microsoft.com/office/drawing/2017/model3d" xmlns:o="urn:schemas-microsoft-com:office:office" xmlns:oel="http://schemas.microsoft.com/office/2019/extlst" xmlns:r="http://schemas.openxmlformats.org/officeDocument/2006/relationships" xmlns:m="http://schemas.openxmlformats.org/officeDocument/2006/math" xmlns:v="urn:schemas-microsoft-com:vml" xmlns:wp14="http://schemas.microsoft.com/office/word/2010/wordprocessingDrawing" xmlns:wp="http://schemas.openxmlformats.org/drawingml/2006/wordprocessingDrawing" xmlns:w10="urn:schemas-microsoft-com:office:word" xmlns:w="http://schemas.openxmlformats.org/wordprocessingml/2006/main" xmlns:w14="http://schemas.microsoft.com/office/word/2010/wordml" xmlns:w15="http://schemas.microsoft.com/office/word/2012/wordml" xmlns:w16cex="http://schemas.microsoft.com/office/word/2018/wordml/cex" xmlns:w16cid="http://schemas.microsoft.com/office/word/2016/wordml/cid" xmlns:w16="http://schemas.microsoft.com/office/word/2018/wordml" xmlns:w16sdtdh="http://schemas.microsoft.com/office/word/2020/wordml/sdtdatahash" xmlns:w16se="http://schemas.microsoft.com/office/word/2015/wordml/symex" xmlns:wpg="http://schemas.microsoft.com/office/word/2010/wordprocessingGroup" xmlns:wpi="http://schemas.microsoft.com/office/word/2010/wordprocessingInk" xmlns:wne="http://schemas.microsoft.com/office/word/2006/wordml" xmlns:wps="http://schemas.microsoft.com/office/word/2010/wordprocessingShape" mc:Ignorable="w14 w15 w16se w16cid w16 w16cex w16sdtdh wp14">
   <w:p>
     <w:pPr>
       <w:pStyle w:val="Header"/>
@@ -40608,7 +40632,7 @@
 </file>
 
 <file path=word/header18.xml><?xml version="1.0" encoding="utf-8"?>
-<w:hdr xmlns:wpc="http://schemas.microsoft.com/office/word/2010/wordprocessingCanvas" xmlns:cx="http://schemas.microsoft.com/office/drawing/2014/chartex" xmlns:cx1="http://schemas.microsoft.com/office/drawing/2015/9/8/chartex" xmlns:cx2="http://schemas.microsoft.com/office/drawing/2015/10/21/chartex" xmlns:cx3="http://schemas.microsoft.com/office/drawing/2016/5/9/chartex" xmlns:cx4="http://schemas.microsoft.com/office/drawing/2016/5/10/chartex" xmlns:cx5="http://schemas.microsoft.com/office/drawing/2016/5/11/chartex" xmlns:cx6="http://schemas.microsoft.com/office/drawing/2016/5/12/chartex" xmlns:cx7="http://schemas.microsoft.com/office/drawing/2016/5/13/chartex" xmlns:cx8="http://schemas.microsoft.com/office/drawing/2016/5/14/chartex" xmlns:mc="http://schemas.openxmlformats.org/markup-compatibility/2006" xmlns:aink="http://schemas.microsoft.com/office/drawing/2016/ink" xmlns:am3d="http://schemas.microsoft.com/office/drawing/2017/model3d" xmlns:o="urn:schemas-microsoft-com:office:office" xmlns:oel="http://schemas.microsoft.com/office/2019/extlst" xmlns:r="http://schemas.openxmlformats.org/officeDocument/2006/relationships" xmlns:m="http://schemas.openxmlformats.org/officeDocument/2006/math" xmlns:v="urn:schemas-microsoft-com:vml" xmlns:wp14="http://schemas.microsoft.com/office/word/2010/wordprocessingDrawing" xmlns:wp="http://schemas.openxmlformats.org/drawingml/2006/wordprocessingDrawing" xmlns:w10="urn:schemas-microsoft-com:office:word" xmlns:w="http://schemas.openxmlformats.org/wordprocessingml/2006/main" xmlns:w14="http://schemas.microsoft.com/office/word/2010/wordml" xmlns:w15="http://schemas.microsoft.com/office/word/2012/wordml" xmlns:w16cex="http://schemas.microsoft.com/office/word/2018/wordml/cex" xmlns:w16cid="http://schemas.microsoft.com/office/word/2016/wordml/cid" xmlns:w16="http://schemas.microsoft.com/office/word/2018/wordml" xmlns:w16du="http://schemas.microsoft.com/office/word/2023/wordml/word16du" xmlns:w16sdtdh="http://schemas.microsoft.com/office/word/2020/wordml/sdtdatahash" xmlns:w16se="http://schemas.microsoft.com/office/word/2015/wordml/symex" xmlns:wpg="http://schemas.microsoft.com/office/word/2010/wordprocessingGroup" xmlns:wpi="http://schemas.microsoft.com/office/word/2010/wordprocessingInk" xmlns:wne="http://schemas.microsoft.com/office/word/2006/wordml" xmlns:wps="http://schemas.microsoft.com/office/word/2010/wordprocessingShape" mc:Ignorable="w14 w15 w16se w16cid w16 w16cex w16sdtdh wp14">
+<w:hdr xmlns:wpc="http://schemas.microsoft.com/office/word/2010/wordprocessingCanvas" xmlns:cx="http://schemas.microsoft.com/office/drawing/2014/chartex" xmlns:cx1="http://schemas.microsoft.com/office/drawing/2015/9/8/chartex" xmlns:cx2="http://schemas.microsoft.com/office/drawing/2015/10/21/chartex" xmlns:cx3="http://schemas.microsoft.com/office/drawing/2016/5/9/chartex" xmlns:cx4="http://schemas.microsoft.com/office/drawing/2016/5/10/chartex" xmlns:cx5="http://schemas.microsoft.com/office/drawing/2016/5/11/chartex" xmlns:cx6="http://schemas.microsoft.com/office/drawing/2016/5/12/chartex" xmlns:cx7="http://schemas.microsoft.com/office/drawing/2016/5/13/chartex" xmlns:cx8="http://schemas.microsoft.com/office/drawing/2016/5/14/chartex" xmlns:mc="http://schemas.openxmlformats.org/markup-compatibility/2006" xmlns:aink="http://schemas.microsoft.com/office/drawing/2016/ink" xmlns:am3d="http://schemas.microsoft.com/office/drawing/2017/model3d" xmlns:o="urn:schemas-microsoft-com:office:office" xmlns:oel="http://schemas.microsoft.com/office/2019/extlst" xmlns:r="http://schemas.openxmlformats.org/officeDocument/2006/relationships" xmlns:m="http://schemas.openxmlformats.org/officeDocument/2006/math" xmlns:v="urn:schemas-microsoft-com:vml" xmlns:wp14="http://schemas.microsoft.com/office/word/2010/wordprocessingDrawing" xmlns:wp="http://schemas.openxmlformats.org/drawingml/2006/wordprocessingDrawing" xmlns:w10="urn:schemas-microsoft-com:office:word" xmlns:w="http://schemas.openxmlformats.org/wordprocessingml/2006/main" xmlns:w14="http://schemas.microsoft.com/office/word/2010/wordml" xmlns:w15="http://schemas.microsoft.com/office/word/2012/wordml" xmlns:w16cex="http://schemas.microsoft.com/office/word/2018/wordml/cex" xmlns:w16cid="http://schemas.microsoft.com/office/word/2016/wordml/cid" xmlns:w16="http://schemas.microsoft.com/office/word/2018/wordml" xmlns:w16sdtdh="http://schemas.microsoft.com/office/word/2020/wordml/sdtdatahash" xmlns:w16se="http://schemas.microsoft.com/office/word/2015/wordml/symex" xmlns:wpg="http://schemas.microsoft.com/office/word/2010/wordprocessingGroup" xmlns:wpi="http://schemas.microsoft.com/office/word/2010/wordprocessingInk" xmlns:wne="http://schemas.microsoft.com/office/word/2006/wordml" xmlns:wps="http://schemas.microsoft.com/office/word/2010/wordprocessingShape" mc:Ignorable="w14 w15 w16se w16cid w16 w16cex w16sdtdh wp14">
   <w:p>
     <w:pPr>
       <w:pStyle w:val="Header"/>
@@ -40655,7 +40679,7 @@
 </file>
 
 <file path=word/header19.xml><?xml version="1.0" encoding="utf-8"?>
-<w:hdr xmlns:wpc="http://schemas.microsoft.com/office/word/2010/wordprocessingCanvas" xmlns:cx="http://schemas.microsoft.com/office/drawing/2014/chartex" xmlns:cx1="http://schemas.microsoft.com/office/drawing/2015/9/8/chartex" xmlns:cx2="http://schemas.microsoft.com/office/drawing/2015/10/21/chartex" xmlns:cx3="http://schemas.microsoft.com/office/drawing/2016/5/9/chartex" xmlns:cx4="http://schemas.microsoft.com/office/drawing/2016/5/10/chartex" xmlns:cx5="http://schemas.microsoft.com/office/drawing/2016/5/11/chartex" xmlns:cx6="http://schemas.microsoft.com/office/drawing/2016/5/12/chartex" xmlns:cx7="http://schemas.microsoft.com/office/drawing/2016/5/13/chartex" xmlns:cx8="http://schemas.microsoft.com/office/drawing/2016/5/14/chartex" xmlns:mc="http://schemas.openxmlformats.org/markup-compatibility/2006" xmlns:aink="http://schemas.microsoft.com/office/drawing/2016/ink" xmlns:am3d="http://schemas.microsoft.com/office/drawing/2017/model3d" xmlns:o="urn:schemas-microsoft-com:office:office" xmlns:oel="http://schemas.microsoft.com/office/2019/extlst" xmlns:r="http://schemas.openxmlformats.org/officeDocument/2006/relationships" xmlns:m="http://schemas.openxmlformats.org/officeDocument/2006/math" xmlns:v="urn:schemas-microsoft-com:vml" xmlns:wp14="http://schemas.microsoft.com/office/word/2010/wordprocessingDrawing" xmlns:wp="http://schemas.openxmlformats.org/drawingml/2006/wordprocessingDrawing" xmlns:w10="urn:schemas-microsoft-com:office:word" xmlns:w="http://schemas.openxmlformats.org/wordprocessingml/2006/main" xmlns:w14="http://schemas.microsoft.com/office/word/2010/wordml" xmlns:w15="http://schemas.microsoft.com/office/word/2012/wordml" xmlns:w16cex="http://schemas.microsoft.com/office/word/2018/wordml/cex" xmlns:w16cid="http://schemas.microsoft.com/office/word/2016/wordml/cid" xmlns:w16="http://schemas.microsoft.com/office/word/2018/wordml" xmlns:w16du="http://schemas.microsoft.com/office/word/2023/wordml/word16du" xmlns:w16sdtdh="http://schemas.microsoft.com/office/word/2020/wordml/sdtdatahash" xmlns:w16se="http://schemas.microsoft.com/office/word/2015/wordml/symex" xmlns:wpg="http://schemas.microsoft.com/office/word/2010/wordprocessingGroup" xmlns:wpi="http://schemas.microsoft.com/office/word/2010/wordprocessingInk" xmlns:wne="http://schemas.microsoft.com/office/word/2006/wordml" xmlns:wps="http://schemas.microsoft.com/office/word/2010/wordprocessingShape" mc:Ignorable="w14 w15 w16se w16cid w16 w16cex w16sdtdh wp14">
+<w:hdr xmlns:wpc="http://schemas.microsoft.com/office/word/2010/wordprocessingCanvas" xmlns:cx="http://schemas.microsoft.com/office/drawing/2014/chartex" xmlns:cx1="http://schemas.microsoft.com/office/drawing/2015/9/8/chartex" xmlns:cx2="http://schemas.microsoft.com/office/drawing/2015/10/21/chartex" xmlns:cx3="http://schemas.microsoft.com/office/drawing/2016/5/9/chartex" xmlns:cx4="http://schemas.microsoft.com/office/drawing/2016/5/10/chartex" xmlns:cx5="http://schemas.microsoft.com/office/drawing/2016/5/11/chartex" xmlns:cx6="http://schemas.microsoft.com/office/drawing/2016/5/12/chartex" xmlns:cx7="http://schemas.microsoft.com/office/drawing/2016/5/13/chartex" xmlns:cx8="http://schemas.microsoft.com/office/drawing/2016/5/14/chartex" xmlns:mc="http://schemas.openxmlformats.org/markup-compatibility/2006" xmlns:aink="http://schemas.microsoft.com/office/drawing/2016/ink" xmlns:am3d="http://schemas.microsoft.com/office/drawing/2017/model3d" xmlns:o="urn:schemas-microsoft-com:office:office" xmlns:oel="http://schemas.microsoft.com/office/2019/extlst" xmlns:r="http://schemas.openxmlformats.org/officeDocument/2006/relationships" xmlns:m="http://schemas.openxmlformats.org/officeDocument/2006/math" xmlns:v="urn:schemas-microsoft-com:vml" xmlns:wp14="http://schemas.microsoft.com/office/word/2010/wordprocessingDrawing" xmlns:wp="http://schemas.openxmlformats.org/drawingml/2006/wordprocessingDrawing" xmlns:w10="urn:schemas-microsoft-com:office:word" xmlns:w="http://schemas.openxmlformats.org/wordprocessingml/2006/main" xmlns:w14="http://schemas.microsoft.com/office/word/2010/wordml" xmlns:w15="http://schemas.microsoft.com/office/word/2012/wordml" xmlns:w16cex="http://schemas.microsoft.com/office/word/2018/wordml/cex" xmlns:w16cid="http://schemas.microsoft.com/office/word/2016/wordml/cid" xmlns:w16="http://schemas.microsoft.com/office/word/2018/wordml" xmlns:w16sdtdh="http://schemas.microsoft.com/office/word/2020/wordml/sdtdatahash" xmlns:w16se="http://schemas.microsoft.com/office/word/2015/wordml/symex" xmlns:wpg="http://schemas.microsoft.com/office/word/2010/wordprocessingGroup" xmlns:wpi="http://schemas.microsoft.com/office/word/2010/wordprocessingInk" xmlns:wne="http://schemas.microsoft.com/office/word/2006/wordml" xmlns:wps="http://schemas.microsoft.com/office/word/2010/wordprocessingShape" mc:Ignorable="w14 w15 w16se w16cid w16 w16cex w16sdtdh wp14">
   <w:p>
     <w:pPr>
       <w:pStyle w:val="Header"/>
@@ -40705,7 +40729,7 @@
 </file>
 
 <file path=word/header2.xml><?xml version="1.0" encoding="utf-8"?>
-<w:hdr xmlns:wpc="http://schemas.microsoft.com/office/word/2010/wordprocessingCanvas" xmlns:cx="http://schemas.microsoft.com/office/drawing/2014/chartex" xmlns:cx1="http://schemas.microsoft.com/office/drawing/2015/9/8/chartex" xmlns:cx2="http://schemas.microsoft.com/office/drawing/2015/10/21/chartex" xmlns:cx3="http://schemas.microsoft.com/office/drawing/2016/5/9/chartex" xmlns:cx4="http://schemas.microsoft.com/office/drawing/2016/5/10/chartex" xmlns:cx5="http://schemas.microsoft.com/office/drawing/2016/5/11/chartex" xmlns:cx6="http://schemas.microsoft.com/office/drawing/2016/5/12/chartex" xmlns:cx7="http://schemas.microsoft.com/office/drawing/2016/5/13/chartex" xmlns:cx8="http://schemas.microsoft.com/office/drawing/2016/5/14/chartex" xmlns:mc="http://schemas.openxmlformats.org/markup-compatibility/2006" xmlns:aink="http://schemas.microsoft.com/office/drawing/2016/ink" xmlns:am3d="http://schemas.microsoft.com/office/drawing/2017/model3d" xmlns:o="urn:schemas-microsoft-com:office:office" xmlns:oel="http://schemas.microsoft.com/office/2019/extlst" xmlns:r="http://schemas.openxmlformats.org/officeDocument/2006/relationships" xmlns:m="http://schemas.openxmlformats.org/officeDocument/2006/math" xmlns:v="urn:schemas-microsoft-com:vml" xmlns:wp14="http://schemas.microsoft.com/office/word/2010/wordprocessingDrawing" xmlns:wp="http://schemas.openxmlformats.org/drawingml/2006/wordprocessingDrawing" xmlns:w10="urn:schemas-microsoft-com:office:word" xmlns:w="http://schemas.openxmlformats.org/wordprocessingml/2006/main" xmlns:w14="http://schemas.microsoft.com/office/word/2010/wordml" xmlns:w15="http://schemas.microsoft.com/office/word/2012/wordml" xmlns:w16cex="http://schemas.microsoft.com/office/word/2018/wordml/cex" xmlns:w16cid="http://schemas.microsoft.com/office/word/2016/wordml/cid" xmlns:w16="http://schemas.microsoft.com/office/word/2018/wordml" xmlns:w16du="http://schemas.microsoft.com/office/word/2023/wordml/word16du" xmlns:w16sdtdh="http://schemas.microsoft.com/office/word/2020/wordml/sdtdatahash" xmlns:w16se="http://schemas.microsoft.com/office/word/2015/wordml/symex" xmlns:wpg="http://schemas.microsoft.com/office/word/2010/wordprocessingGroup" xmlns:wpi="http://schemas.microsoft.com/office/word/2010/wordprocessingInk" xmlns:wne="http://schemas.microsoft.com/office/word/2006/wordml" xmlns:wps="http://schemas.microsoft.com/office/word/2010/wordprocessingShape" mc:Ignorable="w14 w15 w16se w16cid w16 w16cex w16sdtdh wp14">
+<w:hdr xmlns:wpc="http://schemas.microsoft.com/office/word/2010/wordprocessingCanvas" xmlns:cx="http://schemas.microsoft.com/office/drawing/2014/chartex" xmlns:cx1="http://schemas.microsoft.com/office/drawing/2015/9/8/chartex" xmlns:cx2="http://schemas.microsoft.com/office/drawing/2015/10/21/chartex" xmlns:cx3="http://schemas.microsoft.com/office/drawing/2016/5/9/chartex" xmlns:cx4="http://schemas.microsoft.com/office/drawing/2016/5/10/chartex" xmlns:cx5="http://schemas.microsoft.com/office/drawing/2016/5/11/chartex" xmlns:cx6="http://schemas.microsoft.com/office/drawing/2016/5/12/chartex" xmlns:cx7="http://schemas.microsoft.com/office/drawing/2016/5/13/chartex" xmlns:cx8="http://schemas.microsoft.com/office/drawing/2016/5/14/chartex" xmlns:mc="http://schemas.openxmlformats.org/markup-compatibility/2006" xmlns:aink="http://schemas.microsoft.com/office/drawing/2016/ink" xmlns:am3d="http://schemas.microsoft.com/office/drawing/2017/model3d" xmlns:o="urn:schemas-microsoft-com:office:office" xmlns:oel="http://schemas.microsoft.com/office/2019/extlst" xmlns:r="http://schemas.openxmlformats.org/officeDocument/2006/relationships" xmlns:m="http://schemas.openxmlformats.org/officeDocument/2006/math" xmlns:v="urn:schemas-microsoft-com:vml" xmlns:wp14="http://schemas.microsoft.com/office/word/2010/wordprocessingDrawing" xmlns:wp="http://schemas.openxmlformats.org/drawingml/2006/wordprocessingDrawing" xmlns:w10="urn:schemas-microsoft-com:office:word" xmlns:w="http://schemas.openxmlformats.org/wordprocessingml/2006/main" xmlns:w14="http://schemas.microsoft.com/office/word/2010/wordml" xmlns:w15="http://schemas.microsoft.com/office/word/2012/wordml" xmlns:w16cex="http://schemas.microsoft.com/office/word/2018/wordml/cex" xmlns:w16cid="http://schemas.microsoft.com/office/word/2016/wordml/cid" xmlns:w16="http://schemas.microsoft.com/office/word/2018/wordml" xmlns:w16sdtdh="http://schemas.microsoft.com/office/word/2020/wordml/sdtdatahash" xmlns:w16se="http://schemas.microsoft.com/office/word/2015/wordml/symex" xmlns:wpg="http://schemas.microsoft.com/office/word/2010/wordprocessingGroup" xmlns:wpi="http://schemas.microsoft.com/office/word/2010/wordprocessingInk" xmlns:wne="http://schemas.microsoft.com/office/word/2006/wordml" xmlns:wps="http://schemas.microsoft.com/office/word/2010/wordprocessingShape" mc:Ignorable="w14 w15 w16se w16cid w16 w16cex w16sdtdh wp14">
   <w:p>
     <w:pPr>
       <w:pStyle w:val="Header"/>
@@ -40719,7 +40743,7 @@
 </file>
 
 <file path=word/header20.xml><?xml version="1.0" encoding="utf-8"?>
-<w:hdr xmlns:wpc="http://schemas.microsoft.com/office/word/2010/wordprocessingCanvas" xmlns:cx="http://schemas.microsoft.com/office/drawing/2014/chartex" xmlns:cx1="http://schemas.microsoft.com/office/drawing/2015/9/8/chartex" xmlns:cx2="http://schemas.microsoft.com/office/drawing/2015/10/21/chartex" xmlns:cx3="http://schemas.microsoft.com/office/drawing/2016/5/9/chartex" xmlns:cx4="http://schemas.microsoft.com/office/drawing/2016/5/10/chartex" xmlns:cx5="http://schemas.microsoft.com/office/drawing/2016/5/11/chartex" xmlns:cx6="http://schemas.microsoft.com/office/drawing/2016/5/12/chartex" xmlns:cx7="http://schemas.microsoft.com/office/drawing/2016/5/13/chartex" xmlns:cx8="http://schemas.microsoft.com/office/drawing/2016/5/14/chartex" xmlns:mc="http://schemas.openxmlformats.org/markup-compatibility/2006" xmlns:aink="http://schemas.microsoft.com/office/drawing/2016/ink" xmlns:am3d="http://schemas.microsoft.com/office/drawing/2017/model3d" xmlns:o="urn:schemas-microsoft-com:office:office" xmlns:oel="http://schemas.microsoft.com/office/2019/extlst" xmlns:r="http://schemas.openxmlformats.org/officeDocument/2006/relationships" xmlns:m="http://schemas.openxmlformats.org/officeDocument/2006/math" xmlns:v="urn:schemas-microsoft-com:vml" xmlns:wp14="http://schemas.microsoft.com/office/word/2010/wordprocessingDrawing" xmlns:wp="http://schemas.openxmlformats.org/drawingml/2006/wordprocessingDrawing" xmlns:w10="urn:schemas-microsoft-com:office:word" xmlns:w="http://schemas.openxmlformats.org/wordprocessingml/2006/main" xmlns:w14="http://schemas.microsoft.com/office/word/2010/wordml" xmlns:w15="http://schemas.microsoft.com/office/word/2012/wordml" xmlns:w16cex="http://schemas.microsoft.com/office/word/2018/wordml/cex" xmlns:w16cid="http://schemas.microsoft.com/office/word/2016/wordml/cid" xmlns:w16="http://schemas.microsoft.com/office/word/2018/wordml" xmlns:w16du="http://schemas.microsoft.com/office/word/2023/wordml/word16du" xmlns:w16sdtdh="http://schemas.microsoft.com/office/word/2020/wordml/sdtdatahash" xmlns:w16se="http://schemas.microsoft.com/office/word/2015/wordml/symex" xmlns:wpg="http://schemas.microsoft.com/office/word/2010/wordprocessingGroup" xmlns:wpi="http://schemas.microsoft.com/office/word/2010/wordprocessingInk" xmlns:wne="http://schemas.microsoft.com/office/word/2006/wordml" xmlns:wps="http://schemas.microsoft.com/office/word/2010/wordprocessingShape" mc:Ignorable="w14 w15 w16se w16cid w16 w16cex w16sdtdh wp14">
+<w:hdr xmlns:wpc="http://schemas.microsoft.com/office/word/2010/wordprocessingCanvas" xmlns:cx="http://schemas.microsoft.com/office/drawing/2014/chartex" xmlns:cx1="http://schemas.microsoft.com/office/drawing/2015/9/8/chartex" xmlns:cx2="http://schemas.microsoft.com/office/drawing/2015/10/21/chartex" xmlns:cx3="http://schemas.microsoft.com/office/drawing/2016/5/9/chartex" xmlns:cx4="http://schemas.microsoft.com/office/drawing/2016/5/10/chartex" xmlns:cx5="http://schemas.microsoft.com/office/drawing/2016/5/11/chartex" xmlns:cx6="http://schemas.microsoft.com/office/drawing/2016/5/12/chartex" xmlns:cx7="http://schemas.microsoft.com/office/drawing/2016/5/13/chartex" xmlns:cx8="http://schemas.microsoft.com/office/drawing/2016/5/14/chartex" xmlns:mc="http://schemas.openxmlformats.org/markup-compatibility/2006" xmlns:aink="http://schemas.microsoft.com/office/drawing/2016/ink" xmlns:am3d="http://schemas.microsoft.com/office/drawing/2017/model3d" xmlns:o="urn:schemas-microsoft-com:office:office" xmlns:oel="http://schemas.microsoft.com/office/2019/extlst" xmlns:r="http://schemas.openxmlformats.org/officeDocument/2006/relationships" xmlns:m="http://schemas.openxmlformats.org/officeDocument/2006/math" xmlns:v="urn:schemas-microsoft-com:vml" xmlns:wp14="http://schemas.microsoft.com/office/word/2010/wordprocessingDrawing" xmlns:wp="http://schemas.openxmlformats.org/drawingml/2006/wordprocessingDrawing" xmlns:w10="urn:schemas-microsoft-com:office:word" xmlns:w="http://schemas.openxmlformats.org/wordprocessingml/2006/main" xmlns:w14="http://schemas.microsoft.com/office/word/2010/wordml" xmlns:w15="http://schemas.microsoft.com/office/word/2012/wordml" xmlns:w16cex="http://schemas.microsoft.com/office/word/2018/wordml/cex" xmlns:w16cid="http://schemas.microsoft.com/office/word/2016/wordml/cid" xmlns:w16="http://schemas.microsoft.com/office/word/2018/wordml" xmlns:w16sdtdh="http://schemas.microsoft.com/office/word/2020/wordml/sdtdatahash" xmlns:w16se="http://schemas.microsoft.com/office/word/2015/wordml/symex" xmlns:wpg="http://schemas.microsoft.com/office/word/2010/wordprocessingGroup" xmlns:wpi="http://schemas.microsoft.com/office/word/2010/wordprocessingInk" xmlns:wne="http://schemas.microsoft.com/office/word/2006/wordml" xmlns:wps="http://schemas.microsoft.com/office/word/2010/wordprocessingShape" mc:Ignorable="w14 w15 w16se w16cid w16 w16cex w16sdtdh wp14">
   <w:p>
     <w:pPr>
       <w:pStyle w:val="Header"/>
@@ -40737,7 +40761,7 @@
 </file>
 
 <file path=word/header21.xml><?xml version="1.0" encoding="utf-8"?>
-<w:hdr xmlns:wpc="http://schemas.microsoft.com/office/word/2010/wordprocessingCanvas" xmlns:cx="http://schemas.microsoft.com/office/drawing/2014/chartex" xmlns:cx1="http://schemas.microsoft.com/office/drawing/2015/9/8/chartex" xmlns:cx2="http://schemas.microsoft.com/office/drawing/2015/10/21/chartex" xmlns:cx3="http://schemas.microsoft.com/office/drawing/2016/5/9/chartex" xmlns:cx4="http://schemas.microsoft.com/office/drawing/2016/5/10/chartex" xmlns:cx5="http://schemas.microsoft.com/office/drawing/2016/5/11/chartex" xmlns:cx6="http://schemas.microsoft.com/office/drawing/2016/5/12/chartex" xmlns:cx7="http://schemas.microsoft.com/office/drawing/2016/5/13/chartex" xmlns:cx8="http://schemas.microsoft.com/office/drawing/2016/5/14/chartex" xmlns:mc="http://schemas.openxmlformats.org/markup-compatibility/2006" xmlns:aink="http://schemas.microsoft.com/office/drawing/2016/ink" xmlns:am3d="http://schemas.microsoft.com/office/drawing/2017/model3d" xmlns:o="urn:schemas-microsoft-com:office:office" xmlns:oel="http://schemas.microsoft.com/office/2019/extlst" xmlns:r="http://schemas.openxmlformats.org/officeDocument/2006/relationships" xmlns:m="http://schemas.openxmlformats.org/officeDocument/2006/math" xmlns:v="urn:schemas-microsoft-com:vml" xmlns:wp14="http://schemas.microsoft.com/office/word/2010/wordprocessingDrawing" xmlns:wp="http://schemas.openxmlformats.org/drawingml/2006/wordprocessingDrawing" xmlns:w10="urn:schemas-microsoft-com:office:word" xmlns:w="http://schemas.openxmlformats.org/wordprocessingml/2006/main" xmlns:w14="http://schemas.microsoft.com/office/word/2010/wordml" xmlns:w15="http://schemas.microsoft.com/office/word/2012/wordml" xmlns:w16cex="http://schemas.microsoft.com/office/word/2018/wordml/cex" xmlns:w16cid="http://schemas.microsoft.com/office/word/2016/wordml/cid" xmlns:w16="http://schemas.microsoft.com/office/word/2018/wordml" xmlns:w16du="http://schemas.microsoft.com/office/word/2023/wordml/word16du" xmlns:w16sdtdh="http://schemas.microsoft.com/office/word/2020/wordml/sdtdatahash" xmlns:w16se="http://schemas.microsoft.com/office/word/2015/wordml/symex" xmlns:wpg="http://schemas.microsoft.com/office/word/2010/wordprocessingGroup" xmlns:wpi="http://schemas.microsoft.com/office/word/2010/wordprocessingInk" xmlns:wne="http://schemas.microsoft.com/office/word/2006/wordml" xmlns:wps="http://schemas.microsoft.com/office/word/2010/wordprocessingShape" mc:Ignorable="w14 w15 w16se w16cid w16 w16cex w16sdtdh wp14">
+<w:hdr xmlns:wpc="http://schemas.microsoft.com/office/word/2010/wordprocessingCanvas" xmlns:cx="http://schemas.microsoft.com/office/drawing/2014/chartex" xmlns:cx1="http://schemas.microsoft.com/office/drawing/2015/9/8/chartex" xmlns:cx2="http://schemas.microsoft.com/office/drawing/2015/10/21/chartex" xmlns:cx3="http://schemas.microsoft.com/office/drawing/2016/5/9/chartex" xmlns:cx4="http://schemas.microsoft.com/office/drawing/2016/5/10/chartex" xmlns:cx5="http://schemas.microsoft.com/office/drawing/2016/5/11/chartex" xmlns:cx6="http://schemas.microsoft.com/office/drawing/2016/5/12/chartex" xmlns:cx7="http://schemas.microsoft.com/office/drawing/2016/5/13/chartex" xmlns:cx8="http://schemas.microsoft.com/office/drawing/2016/5/14/chartex" xmlns:mc="http://schemas.openxmlformats.org/markup-compatibility/2006" xmlns:aink="http://schemas.microsoft.com/office/drawing/2016/ink" xmlns:am3d="http://schemas.microsoft.com/office/drawing/2017/model3d" xmlns:o="urn:schemas-microsoft-com:office:office" xmlns:oel="http://schemas.microsoft.com/office/2019/extlst" xmlns:r="http://schemas.openxmlformats.org/officeDocument/2006/relationships" xmlns:m="http://schemas.openxmlformats.org/officeDocument/2006/math" xmlns:v="urn:schemas-microsoft-com:vml" xmlns:wp14="http://schemas.microsoft.com/office/word/2010/wordprocessingDrawing" xmlns:wp="http://schemas.openxmlformats.org/drawingml/2006/wordprocessingDrawing" xmlns:w10="urn:schemas-microsoft-com:office:word" xmlns:w="http://schemas.openxmlformats.org/wordprocessingml/2006/main" xmlns:w14="http://schemas.microsoft.com/office/word/2010/wordml" xmlns:w15="http://schemas.microsoft.com/office/word/2012/wordml" xmlns:w16cex="http://schemas.microsoft.com/office/word/2018/wordml/cex" xmlns:w16cid="http://schemas.microsoft.com/office/word/2016/wordml/cid" xmlns:w16="http://schemas.microsoft.com/office/word/2018/wordml" xmlns:w16sdtdh="http://schemas.microsoft.com/office/word/2020/wordml/sdtdatahash" xmlns:w16se="http://schemas.microsoft.com/office/word/2015/wordml/symex" xmlns:wpg="http://schemas.microsoft.com/office/word/2010/wordprocessingGroup" xmlns:wpi="http://schemas.microsoft.com/office/word/2010/wordprocessingInk" xmlns:wne="http://schemas.microsoft.com/office/word/2006/wordml" xmlns:wps="http://schemas.microsoft.com/office/word/2010/wordprocessingShape" mc:Ignorable="w14 w15 w16se w16cid w16 w16cex w16sdtdh wp14">
   <w:p>
     <w:pPr>
       <w:pStyle w:val="Header"/>
@@ -40787,7 +40811,7 @@
 </file>
 
 <file path=word/header22.xml><?xml version="1.0" encoding="utf-8"?>
-<w:hdr xmlns:wpc="http://schemas.microsoft.com/office/word/2010/wordprocessingCanvas" xmlns:cx="http://schemas.microsoft.com/office/drawing/2014/chartex" xmlns:cx1="http://schemas.microsoft.com/office/drawing/2015/9/8/chartex" xmlns:cx2="http://schemas.microsoft.com/office/drawing/2015/10/21/chartex" xmlns:cx3="http://schemas.microsoft.com/office/drawing/2016/5/9/chartex" xmlns:cx4="http://schemas.microsoft.com/office/drawing/2016/5/10/chartex" xmlns:cx5="http://schemas.microsoft.com/office/drawing/2016/5/11/chartex" xmlns:cx6="http://schemas.microsoft.com/office/drawing/2016/5/12/chartex" xmlns:cx7="http://schemas.microsoft.com/office/drawing/2016/5/13/chartex" xmlns:cx8="http://schemas.microsoft.com/office/drawing/2016/5/14/chartex" xmlns:mc="http://schemas.openxmlformats.org/markup-compatibility/2006" xmlns:aink="http://schemas.microsoft.com/office/drawing/2016/ink" xmlns:am3d="http://schemas.microsoft.com/office/drawing/2017/model3d" xmlns:o="urn:schemas-microsoft-com:office:office" xmlns:oel="http://schemas.microsoft.com/office/2019/extlst" xmlns:r="http://schemas.openxmlformats.org/officeDocument/2006/relationships" xmlns:m="http://schemas.openxmlformats.org/officeDocument/2006/math" xmlns:v="urn:schemas-microsoft-com:vml" xmlns:wp14="http://schemas.microsoft.com/office/word/2010/wordprocessingDrawing" xmlns:wp="http://schemas.openxmlformats.org/drawingml/2006/wordprocessingDrawing" xmlns:w10="urn:schemas-microsoft-com:office:word" xmlns:w="http://schemas.openxmlformats.org/wordprocessingml/2006/main" xmlns:w14="http://schemas.microsoft.com/office/word/2010/wordml" xmlns:w15="http://schemas.microsoft.com/office/word/2012/wordml" xmlns:w16cex="http://schemas.microsoft.com/office/word/2018/wordml/cex" xmlns:w16cid="http://schemas.microsoft.com/office/word/2016/wordml/cid" xmlns:w16="http://schemas.microsoft.com/office/word/2018/wordml" xmlns:w16du="http://schemas.microsoft.com/office/word/2023/wordml/word16du" xmlns:w16sdtdh="http://schemas.microsoft.com/office/word/2020/wordml/sdtdatahash" xmlns:w16se="http://schemas.microsoft.com/office/word/2015/wordml/symex" xmlns:wpg="http://schemas.microsoft.com/office/word/2010/wordprocessingGroup" xmlns:wpi="http://schemas.microsoft.com/office/word/2010/wordprocessingInk" xmlns:wne="http://schemas.microsoft.com/office/word/2006/wordml" xmlns:wps="http://schemas.microsoft.com/office/word/2010/wordprocessingShape" mc:Ignorable="w14 w15 w16se w16cid w16 w16cex w16sdtdh wp14">
+<w:hdr xmlns:wpc="http://schemas.microsoft.com/office/word/2010/wordprocessingCanvas" xmlns:cx="http://schemas.microsoft.com/office/drawing/2014/chartex" xmlns:cx1="http://schemas.microsoft.com/office/drawing/2015/9/8/chartex" xmlns:cx2="http://schemas.microsoft.com/office/drawing/2015/10/21/chartex" xmlns:cx3="http://schemas.microsoft.com/office/drawing/2016/5/9/chartex" xmlns:cx4="http://schemas.microsoft.com/office/drawing/2016/5/10/chartex" xmlns:cx5="http://schemas.microsoft.com/office/drawing/2016/5/11/chartex" xmlns:cx6="http://schemas.microsoft.com/office/drawing/2016/5/12/chartex" xmlns:cx7="http://schemas.microsoft.com/office/drawing/2016/5/13/chartex" xmlns:cx8="http://schemas.microsoft.com/office/drawing/2016/5/14/chartex" xmlns:mc="http://schemas.openxmlformats.org/markup-compatibility/2006" xmlns:aink="http://schemas.microsoft.com/office/drawing/2016/ink" xmlns:am3d="http://schemas.microsoft.com/office/drawing/2017/model3d" xmlns:o="urn:schemas-microsoft-com:office:office" xmlns:oel="http://schemas.microsoft.com/office/2019/extlst" xmlns:r="http://schemas.openxmlformats.org/officeDocument/2006/relationships" xmlns:m="http://schemas.openxmlformats.org/officeDocument/2006/math" xmlns:v="urn:schemas-microsoft-com:vml" xmlns:wp14="http://schemas.microsoft.com/office/word/2010/wordprocessingDrawing" xmlns:wp="http://schemas.openxmlformats.org/drawingml/2006/wordprocessingDrawing" xmlns:w10="urn:schemas-microsoft-com:office:word" xmlns:w="http://schemas.openxmlformats.org/wordprocessingml/2006/main" xmlns:w14="http://schemas.microsoft.com/office/word/2010/wordml" xmlns:w15="http://schemas.microsoft.com/office/word/2012/wordml" xmlns:w16cex="http://schemas.microsoft.com/office/word/2018/wordml/cex" xmlns:w16cid="http://schemas.microsoft.com/office/word/2016/wordml/cid" xmlns:w16="http://schemas.microsoft.com/office/word/2018/wordml" xmlns:w16sdtdh="http://schemas.microsoft.com/office/word/2020/wordml/sdtdatahash" xmlns:w16se="http://schemas.microsoft.com/office/word/2015/wordml/symex" xmlns:wpg="http://schemas.microsoft.com/office/word/2010/wordprocessingGroup" xmlns:wpi="http://schemas.microsoft.com/office/word/2010/wordprocessingInk" xmlns:wne="http://schemas.microsoft.com/office/word/2006/wordml" xmlns:wps="http://schemas.microsoft.com/office/word/2010/wordprocessingShape" mc:Ignorable="w14 w15 w16se w16cid w16 w16cex w16sdtdh wp14">
   <w:p>
     <w:pPr>
       <w:pStyle w:val="Header"/>
@@ -40837,7 +40861,7 @@
 </file>
 
 <file path=word/header23.xml><?xml version="1.0" encoding="utf-8"?>
-<w:hdr xmlns:wpc="http://schemas.microsoft.com/office/word/2010/wordprocessingCanvas" xmlns:cx="http://schemas.microsoft.com/office/drawing/2014/chartex" xmlns:cx1="http://schemas.microsoft.com/office/drawing/2015/9/8/chartex" xmlns:cx2="http://schemas.microsoft.com/office/drawing/2015/10/21/chartex" xmlns:cx3="http://schemas.microsoft.com/office/drawing/2016/5/9/chartex" xmlns:cx4="http://schemas.microsoft.com/office/drawing/2016/5/10/chartex" xmlns:cx5="http://schemas.microsoft.com/office/drawing/2016/5/11/chartex" xmlns:cx6="http://schemas.microsoft.com/office/drawing/2016/5/12/chartex" xmlns:cx7="http://schemas.microsoft.com/office/drawing/2016/5/13/chartex" xmlns:cx8="http://schemas.microsoft.com/office/drawing/2016/5/14/chartex" xmlns:mc="http://schemas.openxmlformats.org/markup-compatibility/2006" xmlns:aink="http://schemas.microsoft.com/office/drawing/2016/ink" xmlns:am3d="http://schemas.microsoft.com/office/drawing/2017/model3d" xmlns:o="urn:schemas-microsoft-com:office:office" xmlns:oel="http://schemas.microsoft.com/office/2019/extlst" xmlns:r="http://schemas.openxmlformats.org/officeDocument/2006/relationships" xmlns:m="http://schemas.openxmlformats.org/officeDocument/2006/math" xmlns:v="urn:schemas-microsoft-com:vml" xmlns:wp14="http://schemas.microsoft.com/office/word/2010/wordprocessingDrawing" xmlns:wp="http://schemas.openxmlformats.org/drawingml/2006/wordprocessingDrawing" xmlns:w10="urn:schemas-microsoft-com:office:word" xmlns:w="http://schemas.openxmlformats.org/wordprocessingml/2006/main" xmlns:w14="http://schemas.microsoft.com/office/word/2010/wordml" xmlns:w15="http://schemas.microsoft.com/office/word/2012/wordml" xmlns:w16cex="http://schemas.microsoft.com/office/word/2018/wordml/cex" xmlns:w16cid="http://schemas.microsoft.com/office/word/2016/wordml/cid" xmlns:w16="http://schemas.microsoft.com/office/word/2018/wordml" xmlns:w16du="http://schemas.microsoft.com/office/word/2023/wordml/word16du" xmlns:w16sdtdh="http://schemas.microsoft.com/office/word/2020/wordml/sdtdatahash" xmlns:w16se="http://schemas.microsoft.com/office/word/2015/wordml/symex" xmlns:wpg="http://schemas.microsoft.com/office/word/2010/wordprocessingGroup" xmlns:wpi="http://schemas.microsoft.com/office/word/2010/wordprocessingInk" xmlns:wne="http://schemas.microsoft.com/office/word/2006/wordml" xmlns:wps="http://schemas.microsoft.com/office/word/2010/wordprocessingShape" mc:Ignorable="w14 w15 w16se w16cid w16 w16cex w16sdtdh wp14">
+<w:hdr xmlns:wpc="http://schemas.microsoft.com/office/word/2010/wordprocessingCanvas" xmlns:cx="http://schemas.microsoft.com/office/drawing/2014/chartex" xmlns:cx1="http://schemas.microsoft.com/office/drawing/2015/9/8/chartex" xmlns:cx2="http://schemas.microsoft.com/office/drawing/2015/10/21/chartex" xmlns:cx3="http://schemas.microsoft.com/office/drawing/2016/5/9/chartex" xmlns:cx4="http://schemas.microsoft.com/office/drawing/2016/5/10/chartex" xmlns:cx5="http://schemas.microsoft.com/office/drawing/2016/5/11/chartex" xmlns:cx6="http://schemas.microsoft.com/office/drawing/2016/5/12/chartex" xmlns:cx7="http://schemas.microsoft.com/office/drawing/2016/5/13/chartex" xmlns:cx8="http://schemas.microsoft.com/office/drawing/2016/5/14/chartex" xmlns:mc="http://schemas.openxmlformats.org/markup-compatibility/2006" xmlns:aink="http://schemas.microsoft.com/office/drawing/2016/ink" xmlns:am3d="http://schemas.microsoft.com/office/drawing/2017/model3d" xmlns:o="urn:schemas-microsoft-com:office:office" xmlns:oel="http://schemas.microsoft.com/office/2019/extlst" xmlns:r="http://schemas.openxmlformats.org/officeDocument/2006/relationships" xmlns:m="http://schemas.openxmlformats.org/officeDocument/2006/math" xmlns:v="urn:schemas-microsoft-com:vml" xmlns:wp14="http://schemas.microsoft.com/office/word/2010/wordprocessingDrawing" xmlns:wp="http://schemas.openxmlformats.org/drawingml/2006/wordprocessingDrawing" xmlns:w10="urn:schemas-microsoft-com:office:word" xmlns:w="http://schemas.openxmlformats.org/wordprocessingml/2006/main" xmlns:w14="http://schemas.microsoft.com/office/word/2010/wordml" xmlns:w15="http://schemas.microsoft.com/office/word/2012/wordml" xmlns:w16cex="http://schemas.microsoft.com/office/word/2018/wordml/cex" xmlns:w16cid="http://schemas.microsoft.com/office/word/2016/wordml/cid" xmlns:w16="http://schemas.microsoft.com/office/word/2018/wordml" xmlns:w16sdtdh="http://schemas.microsoft.com/office/word/2020/wordml/sdtdatahash" xmlns:w16se="http://schemas.microsoft.com/office/word/2015/wordml/symex" xmlns:wpg="http://schemas.microsoft.com/office/word/2010/wordprocessingGroup" xmlns:wpi="http://schemas.microsoft.com/office/word/2010/wordprocessingInk" xmlns:wne="http://schemas.microsoft.com/office/word/2006/wordml" xmlns:wps="http://schemas.microsoft.com/office/word/2010/wordprocessingShape" mc:Ignorable="w14 w15 w16se w16cid w16 w16cex w16sdtdh wp14">
   <w:p>
     <w:pPr>
       <w:pStyle w:val="Header"/>
@@ -40850,7 +40874,7 @@
 </file>
 
 <file path=word/header24.xml><?xml version="1.0" encoding="utf-8"?>
-<w:hdr xmlns:wpc="http://schemas.microsoft.com/office/word/2010/wordprocessingCanvas" xmlns:cx="http://schemas.microsoft.com/office/drawing/2014/chartex" xmlns:cx1="http://schemas.microsoft.com/office/drawing/2015/9/8/chartex" xmlns:cx2="http://schemas.microsoft.com/office/drawing/2015/10/21/chartex" xmlns:cx3="http://schemas.microsoft.com/office/drawing/2016/5/9/chartex" xmlns:cx4="http://schemas.microsoft.com/office/drawing/2016/5/10/chartex" xmlns:cx5="http://schemas.microsoft.com/office/drawing/2016/5/11/chartex" xmlns:cx6="http://schemas.microsoft.com/office/drawing/2016/5/12/chartex" xmlns:cx7="http://schemas.microsoft.com/office/drawing/2016/5/13/chartex" xmlns:cx8="http://schemas.microsoft.com/office/drawing/2016/5/14/chartex" xmlns:mc="http://schemas.openxmlformats.org/markup-compatibility/2006" xmlns:aink="http://schemas.microsoft.com/office/drawing/2016/ink" xmlns:am3d="http://schemas.microsoft.com/office/drawing/2017/model3d" xmlns:o="urn:schemas-microsoft-com:office:office" xmlns:oel="http://schemas.microsoft.com/office/2019/extlst" xmlns:r="http://schemas.openxmlformats.org/officeDocument/2006/relationships" xmlns:m="http://schemas.openxmlformats.org/officeDocument/2006/math" xmlns:v="urn:schemas-microsoft-com:vml" xmlns:wp14="http://schemas.microsoft.com/office/word/2010/wordprocessingDrawing" xmlns:wp="http://schemas.openxmlformats.org/drawingml/2006/wordprocessingDrawing" xmlns:w10="urn:schemas-microsoft-com:office:word" xmlns:w="http://schemas.openxmlformats.org/wordprocessingml/2006/main" xmlns:w14="http://schemas.microsoft.com/office/word/2010/wordml" xmlns:w15="http://schemas.microsoft.com/office/word/2012/wordml" xmlns:w16cex="http://schemas.microsoft.com/office/word/2018/wordml/cex" xmlns:w16cid="http://schemas.microsoft.com/office/word/2016/wordml/cid" xmlns:w16="http://schemas.microsoft.com/office/word/2018/wordml" xmlns:w16du="http://schemas.microsoft.com/office/word/2023/wordml/word16du" xmlns:w16sdtdh="http://schemas.microsoft.com/office/word/2020/wordml/sdtdatahash" xmlns:w16se="http://schemas.microsoft.com/office/word/2015/wordml/symex" xmlns:wpg="http://schemas.microsoft.com/office/word/2010/wordprocessingGroup" xmlns:wpi="http://schemas.microsoft.com/office/word/2010/wordprocessingInk" xmlns:wne="http://schemas.microsoft.com/office/word/2006/wordml" xmlns:wps="http://schemas.microsoft.com/office/word/2010/wordprocessingShape" mc:Ignorable="w14 w15 w16se w16cid w16 w16cex w16sdtdh wp14">
+<w:hdr xmlns:wpc="http://schemas.microsoft.com/office/word/2010/wordprocessingCanvas" xmlns:cx="http://schemas.microsoft.com/office/drawing/2014/chartex" xmlns:cx1="http://schemas.microsoft.com/office/drawing/2015/9/8/chartex" xmlns:cx2="http://schemas.microsoft.com/office/drawing/2015/10/21/chartex" xmlns:cx3="http://schemas.microsoft.com/office/drawing/2016/5/9/chartex" xmlns:cx4="http://schemas.microsoft.com/office/drawing/2016/5/10/chartex" xmlns:cx5="http://schemas.microsoft.com/office/drawing/2016/5/11/chartex" xmlns:cx6="http://schemas.microsoft.com/office/drawing/2016/5/12/chartex" xmlns:cx7="http://schemas.microsoft.com/office/drawing/2016/5/13/chartex" xmlns:cx8="http://schemas.microsoft.com/office/drawing/2016/5/14/chartex" xmlns:mc="http://schemas.openxmlformats.org/markup-compatibility/2006" xmlns:aink="http://schemas.microsoft.com/office/drawing/2016/ink" xmlns:am3d="http://schemas.microsoft.com/office/drawing/2017/model3d" xmlns:o="urn:schemas-microsoft-com:office:office" xmlns:oel="http://schemas.microsoft.com/office/2019/extlst" xmlns:r="http://schemas.openxmlformats.org/officeDocument/2006/relationships" xmlns:m="http://schemas.openxmlformats.org/officeDocument/2006/math" xmlns:v="urn:schemas-microsoft-com:vml" xmlns:wp14="http://schemas.microsoft.com/office/word/2010/wordprocessingDrawing" xmlns:wp="http://schemas.openxmlformats.org/drawingml/2006/wordprocessingDrawing" xmlns:w10="urn:schemas-microsoft-com:office:word" xmlns:w="http://schemas.openxmlformats.org/wordprocessingml/2006/main" xmlns:w14="http://schemas.microsoft.com/office/word/2010/wordml" xmlns:w15="http://schemas.microsoft.com/office/word/2012/wordml" xmlns:w16cex="http://schemas.microsoft.com/office/word/2018/wordml/cex" xmlns:w16cid="http://schemas.microsoft.com/office/word/2016/wordml/cid" xmlns:w16="http://schemas.microsoft.com/office/word/2018/wordml" xmlns:w16sdtdh="http://schemas.microsoft.com/office/word/2020/wordml/sdtdatahash" xmlns:w16se="http://schemas.microsoft.com/office/word/2015/wordml/symex" xmlns:wpg="http://schemas.microsoft.com/office/word/2010/wordprocessingGroup" xmlns:wpi="http://schemas.microsoft.com/office/word/2010/wordprocessingInk" xmlns:wne="http://schemas.microsoft.com/office/word/2006/wordml" xmlns:wps="http://schemas.microsoft.com/office/word/2010/wordprocessingShape" mc:Ignorable="w14 w15 w16se w16cid w16 w16cex w16sdtdh wp14">
   <w:p>
     <w:pPr>
       <w:pStyle w:val="Header"/>
@@ -40868,7 +40892,7 @@
 </file>
 
 <file path=word/header25.xml><?xml version="1.0" encoding="utf-8"?>
-<w:hdr xmlns:wpc="http://schemas.microsoft.com/office/word/2010/wordprocessingCanvas" xmlns:cx="http://schemas.microsoft.com/office/drawing/2014/chartex" xmlns:cx1="http://schemas.microsoft.com/office/drawing/2015/9/8/chartex" xmlns:cx2="http://schemas.microsoft.com/office/drawing/2015/10/21/chartex" xmlns:cx3="http://schemas.microsoft.com/office/drawing/2016/5/9/chartex" xmlns:cx4="http://schemas.microsoft.com/office/drawing/2016/5/10/chartex" xmlns:cx5="http://schemas.microsoft.com/office/drawing/2016/5/11/chartex" xmlns:cx6="http://schemas.microsoft.com/office/drawing/2016/5/12/chartex" xmlns:cx7="http://schemas.microsoft.com/office/drawing/2016/5/13/chartex" xmlns:cx8="http://schemas.microsoft.com/office/drawing/2016/5/14/chartex" xmlns:mc="http://schemas.openxmlformats.org/markup-compatibility/2006" xmlns:aink="http://schemas.microsoft.com/office/drawing/2016/ink" xmlns:am3d="http://schemas.microsoft.com/office/drawing/2017/model3d" xmlns:o="urn:schemas-microsoft-com:office:office" xmlns:oel="http://schemas.microsoft.com/office/2019/extlst" xmlns:r="http://schemas.openxmlformats.org/officeDocument/2006/relationships" xmlns:m="http://schemas.openxmlformats.org/officeDocument/2006/math" xmlns:v="urn:schemas-microsoft-com:vml" xmlns:wp14="http://schemas.microsoft.com/office/word/2010/wordprocessingDrawing" xmlns:wp="http://schemas.openxmlformats.org/drawingml/2006/wordprocessingDrawing" xmlns:w10="urn:schemas-microsoft-com:office:word" xmlns:w="http://schemas.openxmlformats.org/wordprocessingml/2006/main" xmlns:w14="http://schemas.microsoft.com/office/word/2010/wordml" xmlns:w15="http://schemas.microsoft.com/office/word/2012/wordml" xmlns:w16cex="http://schemas.microsoft.com/office/word/2018/wordml/cex" xmlns:w16cid="http://schemas.microsoft.com/office/word/2016/wordml/cid" xmlns:w16="http://schemas.microsoft.com/office/word/2018/wordml" xmlns:w16du="http://schemas.microsoft.com/office/word/2023/wordml/word16du" xmlns:w16sdtdh="http://schemas.microsoft.com/office/word/2020/wordml/sdtdatahash" xmlns:w16se="http://schemas.microsoft.com/office/word/2015/wordml/symex" xmlns:wpg="http://schemas.microsoft.com/office/word/2010/wordprocessingGroup" xmlns:wpi="http://schemas.microsoft.com/office/word/2010/wordprocessingInk" xmlns:wne="http://schemas.microsoft.com/office/word/2006/wordml" xmlns:wps="http://schemas.microsoft.com/office/word/2010/wordprocessingShape" mc:Ignorable="w14 w15 w16se w16cid w16 w16cex w16sdtdh wp14">
+<w:hdr xmlns:wpc="http://schemas.microsoft.com/office/word/2010/wordprocessingCanvas" xmlns:cx="http://schemas.microsoft.com/office/drawing/2014/chartex" xmlns:cx1="http://schemas.microsoft.com/office/drawing/2015/9/8/chartex" xmlns:cx2="http://schemas.microsoft.com/office/drawing/2015/10/21/chartex" xmlns:cx3="http://schemas.microsoft.com/office/drawing/2016/5/9/chartex" xmlns:cx4="http://schemas.microsoft.com/office/drawing/2016/5/10/chartex" xmlns:cx5="http://schemas.microsoft.com/office/drawing/2016/5/11/chartex" xmlns:cx6="http://schemas.microsoft.com/office/drawing/2016/5/12/chartex" xmlns:cx7="http://schemas.microsoft.com/office/drawing/2016/5/13/chartex" xmlns:cx8="http://schemas.microsoft.com/office/drawing/2016/5/14/chartex" xmlns:mc="http://schemas.openxmlformats.org/markup-compatibility/2006" xmlns:aink="http://schemas.microsoft.com/office/drawing/2016/ink" xmlns:am3d="http://schemas.microsoft.com/office/drawing/2017/model3d" xmlns:o="urn:schemas-microsoft-com:office:office" xmlns:oel="http://schemas.microsoft.com/office/2019/extlst" xmlns:r="http://schemas.openxmlformats.org/officeDocument/2006/relationships" xmlns:m="http://schemas.openxmlformats.org/officeDocument/2006/math" xmlns:v="urn:schemas-microsoft-com:vml" xmlns:wp14="http://schemas.microsoft.com/office/word/2010/wordprocessingDrawing" xmlns:wp="http://schemas.openxmlformats.org/drawingml/2006/wordprocessingDrawing" xmlns:w10="urn:schemas-microsoft-com:office:word" xmlns:w="http://schemas.openxmlformats.org/wordprocessingml/2006/main" xmlns:w14="http://schemas.microsoft.com/office/word/2010/wordml" xmlns:w15="http://schemas.microsoft.com/office/word/2012/wordml" xmlns:w16cex="http://schemas.microsoft.com/office/word/2018/wordml/cex" xmlns:w16cid="http://schemas.microsoft.com/office/word/2016/wordml/cid" xmlns:w16="http://schemas.microsoft.com/office/word/2018/wordml" xmlns:w16sdtdh="http://schemas.microsoft.com/office/word/2020/wordml/sdtdatahash" xmlns:w16se="http://schemas.microsoft.com/office/word/2015/wordml/symex" xmlns:wpg="http://schemas.microsoft.com/office/word/2010/wordprocessingGroup" xmlns:wpi="http://schemas.microsoft.com/office/word/2010/wordprocessingInk" xmlns:wne="http://schemas.microsoft.com/office/word/2006/wordml" xmlns:wps="http://schemas.microsoft.com/office/word/2010/wordprocessingShape" mc:Ignorable="w14 w15 w16se w16cid w16 w16cex w16sdtdh wp14">
   <w:p>
     <w:pPr>
       <w:pStyle w:val="Header"/>
@@ -40942,7 +40966,7 @@
 </file>
 
 <file path=word/header26.xml><?xml version="1.0" encoding="utf-8"?>
-<w:hdr xmlns:wpc="http://schemas.microsoft.com/office/word/2010/wordprocessingCanvas" xmlns:cx="http://schemas.microsoft.com/office/drawing/2014/chartex" xmlns:cx1="http://schemas.microsoft.com/office/drawing/2015/9/8/chartex" xmlns:cx2="http://schemas.microsoft.com/office/drawing/2015/10/21/chartex" xmlns:cx3="http://schemas.microsoft.com/office/drawing/2016/5/9/chartex" xmlns:cx4="http://schemas.microsoft.com/office/drawing/2016/5/10/chartex" xmlns:cx5="http://schemas.microsoft.com/office/drawing/2016/5/11/chartex" xmlns:cx6="http://schemas.microsoft.com/office/drawing/2016/5/12/chartex" xmlns:cx7="http://schemas.microsoft.com/office/drawing/2016/5/13/chartex" xmlns:cx8="http://schemas.microsoft.com/office/drawing/2016/5/14/chartex" xmlns:mc="http://schemas.openxmlformats.org/markup-compatibility/2006" xmlns:aink="http://schemas.microsoft.com/office/drawing/2016/ink" xmlns:am3d="http://schemas.microsoft.com/office/drawing/2017/model3d" xmlns:o="urn:schemas-microsoft-com:office:office" xmlns:oel="http://schemas.microsoft.com/office/2019/extlst" xmlns:r="http://schemas.openxmlformats.org/officeDocument/2006/relationships" xmlns:m="http://schemas.openxmlformats.org/officeDocument/2006/math" xmlns:v="urn:schemas-microsoft-com:vml" xmlns:wp14="http://schemas.microsoft.com/office/word/2010/wordprocessingDrawing" xmlns:wp="http://schemas.openxmlformats.org/drawingml/2006/wordprocessingDrawing" xmlns:w10="urn:schemas-microsoft-com:office:word" xmlns:w="http://schemas.openxmlformats.org/wordprocessingml/2006/main" xmlns:w14="http://schemas.microsoft.com/office/word/2010/wordml" xmlns:w15="http://schemas.microsoft.com/office/word/2012/wordml" xmlns:w16cex="http://schemas.microsoft.com/office/word/2018/wordml/cex" xmlns:w16cid="http://schemas.microsoft.com/office/word/2016/wordml/cid" xmlns:w16="http://schemas.microsoft.com/office/word/2018/wordml" xmlns:w16du="http://schemas.microsoft.com/office/word/2023/wordml/word16du" xmlns:w16sdtdh="http://schemas.microsoft.com/office/word/2020/wordml/sdtdatahash" xmlns:w16se="http://schemas.microsoft.com/office/word/2015/wordml/symex" xmlns:wpg="http://schemas.microsoft.com/office/word/2010/wordprocessingGroup" xmlns:wpi="http://schemas.microsoft.com/office/word/2010/wordprocessingInk" xmlns:wne="http://schemas.microsoft.com/office/word/2006/wordml" xmlns:wps="http://schemas.microsoft.com/office/word/2010/wordprocessingShape" mc:Ignorable="w14 w15 w16se w16cid w16 w16cex w16sdtdh wp14">
+<w:hdr xmlns:wpc="http://schemas.microsoft.com/office/word/2010/wordprocessingCanvas" xmlns:cx="http://schemas.microsoft.com/office/drawing/2014/chartex" xmlns:cx1="http://schemas.microsoft.com/office/drawing/2015/9/8/chartex" xmlns:cx2="http://schemas.microsoft.com/office/drawing/2015/10/21/chartex" xmlns:cx3="http://schemas.microsoft.com/office/drawing/2016/5/9/chartex" xmlns:cx4="http://schemas.microsoft.com/office/drawing/2016/5/10/chartex" xmlns:cx5="http://schemas.microsoft.com/office/drawing/2016/5/11/chartex" xmlns:cx6="http://schemas.microsoft.com/office/drawing/2016/5/12/chartex" xmlns:cx7="http://schemas.microsoft.com/office/drawing/2016/5/13/chartex" xmlns:cx8="http://schemas.microsoft.com/office/drawing/2016/5/14/chartex" xmlns:mc="http://schemas.openxmlformats.org/markup-compatibility/2006" xmlns:aink="http://schemas.microsoft.com/office/drawing/2016/ink" xmlns:am3d="http://schemas.microsoft.com/office/drawing/2017/model3d" xmlns:o="urn:schemas-microsoft-com:office:office" xmlns:oel="http://schemas.microsoft.com/office/2019/extlst" xmlns:r="http://schemas.openxmlformats.org/officeDocument/2006/relationships" xmlns:m="http://schemas.openxmlformats.org/officeDocument/2006/math" xmlns:v="urn:schemas-microsoft-com:vml" xmlns:wp14="http://schemas.microsoft.com/office/word/2010/wordprocessingDrawing" xmlns:wp="http://schemas.openxmlformats.org/drawingml/2006/wordprocessingDrawing" xmlns:w10="urn:schemas-microsoft-com:office:word" xmlns:w="http://schemas.openxmlformats.org/wordprocessingml/2006/main" xmlns:w14="http://schemas.microsoft.com/office/word/2010/wordml" xmlns:w15="http://schemas.microsoft.com/office/word/2012/wordml" xmlns:w16cex="http://schemas.microsoft.com/office/word/2018/wordml/cex" xmlns:w16cid="http://schemas.microsoft.com/office/word/2016/wordml/cid" xmlns:w16="http://schemas.microsoft.com/office/word/2018/wordml" xmlns:w16sdtdh="http://schemas.microsoft.com/office/word/2020/wordml/sdtdatahash" xmlns:w16se="http://schemas.microsoft.com/office/word/2015/wordml/symex" xmlns:wpg="http://schemas.microsoft.com/office/word/2010/wordprocessingGroup" xmlns:wpi="http://schemas.microsoft.com/office/word/2010/wordprocessingInk" xmlns:wne="http://schemas.microsoft.com/office/word/2006/wordml" xmlns:wps="http://schemas.microsoft.com/office/word/2010/wordprocessingShape" mc:Ignorable="w14 w15 w16se w16cid w16 w16cex w16sdtdh wp14">
   <w:p>
     <w:pPr>
       <w:pStyle w:val="Header"/>
@@ -41016,13 +41040,13 @@
 </file>
 
 <file path=word/header27.xml><?xml version="1.0" encoding="utf-8"?>
-<w:hdr xmlns:wpc="http://schemas.microsoft.com/office/word/2010/wordprocessingCanvas" xmlns:cx="http://schemas.microsoft.com/office/drawing/2014/chartex" xmlns:cx1="http://schemas.microsoft.com/office/drawing/2015/9/8/chartex" xmlns:cx2="http://schemas.microsoft.com/office/drawing/2015/10/21/chartex" xmlns:cx3="http://schemas.microsoft.com/office/drawing/2016/5/9/chartex" xmlns:cx4="http://schemas.microsoft.com/office/drawing/2016/5/10/chartex" xmlns:cx5="http://schemas.microsoft.com/office/drawing/2016/5/11/chartex" xmlns:cx6="http://schemas.microsoft.com/office/drawing/2016/5/12/chartex" xmlns:cx7="http://schemas.microsoft.com/office/drawing/2016/5/13/chartex" xmlns:cx8="http://schemas.microsoft.com/office/drawing/2016/5/14/chartex" xmlns:mc="http://schemas.openxmlformats.org/markup-compatibility/2006" xmlns:aink="http://schemas.microsoft.com/office/drawing/2016/ink" xmlns:am3d="http://schemas.microsoft.com/office/drawing/2017/model3d" xmlns:o="urn:schemas-microsoft-com:office:office" xmlns:oel="http://schemas.microsoft.com/office/2019/extlst" xmlns:r="http://schemas.openxmlformats.org/officeDocument/2006/relationships" xmlns:m="http://schemas.openxmlformats.org/officeDocument/2006/math" xmlns:v="urn:schemas-microsoft-com:vml" xmlns:wp14="http://schemas.microsoft.com/office/word/2010/wordprocessingDrawing" xmlns:wp="http://schemas.openxmlformats.org/drawingml/2006/wordprocessingDrawing" xmlns:w10="urn:schemas-microsoft-com:office:word" xmlns:w="http://schemas.openxmlformats.org/wordprocessingml/2006/main" xmlns:w14="http://schemas.microsoft.com/office/word/2010/wordml" xmlns:w15="http://schemas.microsoft.com/office/word/2012/wordml" xmlns:w16cex="http://schemas.microsoft.com/office/word/2018/wordml/cex" xmlns:w16cid="http://schemas.microsoft.com/office/word/2016/wordml/cid" xmlns:w16="http://schemas.microsoft.com/office/word/2018/wordml" xmlns:w16du="http://schemas.microsoft.com/office/word/2023/wordml/word16du" xmlns:w16sdtdh="http://schemas.microsoft.com/office/word/2020/wordml/sdtdatahash" xmlns:w16se="http://schemas.microsoft.com/office/word/2015/wordml/symex" xmlns:wpg="http://schemas.microsoft.com/office/word/2010/wordprocessingGroup" xmlns:wpi="http://schemas.microsoft.com/office/word/2010/wordprocessingInk" xmlns:wne="http://schemas.microsoft.com/office/word/2006/wordml" xmlns:wps="http://schemas.microsoft.com/office/word/2010/wordprocessingShape" mc:Ignorable="w14 w15 w16se w16cid w16 w16cex w16sdtdh wp14">
+<w:hdr xmlns:wpc="http://schemas.microsoft.com/office/word/2010/wordprocessingCanvas" xmlns:cx="http://schemas.microsoft.com/office/drawing/2014/chartex" xmlns:cx1="http://schemas.microsoft.com/office/drawing/2015/9/8/chartex" xmlns:cx2="http://schemas.microsoft.com/office/drawing/2015/10/21/chartex" xmlns:cx3="http://schemas.microsoft.com/office/drawing/2016/5/9/chartex" xmlns:cx4="http://schemas.microsoft.com/office/drawing/2016/5/10/chartex" xmlns:cx5="http://schemas.microsoft.com/office/drawing/2016/5/11/chartex" xmlns:cx6="http://schemas.microsoft.com/office/drawing/2016/5/12/chartex" xmlns:cx7="http://schemas.microsoft.com/office/drawing/2016/5/13/chartex" xmlns:cx8="http://schemas.microsoft.com/office/drawing/2016/5/14/chartex" xmlns:mc="http://schemas.openxmlformats.org/markup-compatibility/2006" xmlns:aink="http://schemas.microsoft.com/office/drawing/2016/ink" xmlns:am3d="http://schemas.microsoft.com/office/drawing/2017/model3d" xmlns:o="urn:schemas-microsoft-com:office:office" xmlns:oel="http://schemas.microsoft.com/office/2019/extlst" xmlns:r="http://schemas.openxmlformats.org/officeDocument/2006/relationships" xmlns:m="http://schemas.openxmlformats.org/officeDocument/2006/math" xmlns:v="urn:schemas-microsoft-com:vml" xmlns:wp14="http://schemas.microsoft.com/office/word/2010/wordprocessingDrawing" xmlns:wp="http://schemas.openxmlformats.org/drawingml/2006/wordprocessingDrawing" xmlns:w10="urn:schemas-microsoft-com:office:word" xmlns:w="http://schemas.openxmlformats.org/wordprocessingml/2006/main" xmlns:w14="http://schemas.microsoft.com/office/word/2010/wordml" xmlns:w15="http://schemas.microsoft.com/office/word/2012/wordml" xmlns:w16cex="http://schemas.microsoft.com/office/word/2018/wordml/cex" xmlns:w16cid="http://schemas.microsoft.com/office/word/2016/wordml/cid" xmlns:w16="http://schemas.microsoft.com/office/word/2018/wordml" xmlns:w16sdtdh="http://schemas.microsoft.com/office/word/2020/wordml/sdtdatahash" xmlns:w16se="http://schemas.microsoft.com/office/word/2015/wordml/symex" xmlns:wpg="http://schemas.microsoft.com/office/word/2010/wordprocessingGroup" xmlns:wpi="http://schemas.microsoft.com/office/word/2010/wordprocessingInk" xmlns:wne="http://schemas.microsoft.com/office/word/2006/wordml" xmlns:wps="http://schemas.microsoft.com/office/word/2010/wordprocessingShape" mc:Ignorable="w14 w15 w16se w16cid w16 w16cex w16sdtdh wp14">
   <w:p/>
 </w:hdr>
 </file>
 
 <file path=word/header28.xml><?xml version="1.0" encoding="utf-8"?>
-<w:hdr xmlns:wpc="http://schemas.microsoft.com/office/word/2010/wordprocessingCanvas" xmlns:cx="http://schemas.microsoft.com/office/drawing/2014/chartex" xmlns:cx1="http://schemas.microsoft.com/office/drawing/2015/9/8/chartex" xmlns:cx2="http://schemas.microsoft.com/office/drawing/2015/10/21/chartex" xmlns:cx3="http://schemas.microsoft.com/office/drawing/2016/5/9/chartex" xmlns:cx4="http://schemas.microsoft.com/office/drawing/2016/5/10/chartex" xmlns:cx5="http://schemas.microsoft.com/office/drawing/2016/5/11/chartex" xmlns:cx6="http://schemas.microsoft.com/office/drawing/2016/5/12/chartex" xmlns:cx7="http://schemas.microsoft.com/office/drawing/2016/5/13/chartex" xmlns:cx8="http://schemas.microsoft.com/office/drawing/2016/5/14/chartex" xmlns:mc="http://schemas.openxmlformats.org/markup-compatibility/2006" xmlns:aink="http://schemas.microsoft.com/office/drawing/2016/ink" xmlns:am3d="http://schemas.microsoft.com/office/drawing/2017/model3d" xmlns:o="urn:schemas-microsoft-com:office:office" xmlns:oel="http://schemas.microsoft.com/office/2019/extlst" xmlns:r="http://schemas.openxmlformats.org/officeDocument/2006/relationships" xmlns:m="http://schemas.openxmlformats.org/officeDocument/2006/math" xmlns:v="urn:schemas-microsoft-com:vml" xmlns:wp14="http://schemas.microsoft.com/office/word/2010/wordprocessingDrawing" xmlns:wp="http://schemas.openxmlformats.org/drawingml/2006/wordprocessingDrawing" xmlns:w10="urn:schemas-microsoft-com:office:word" xmlns:w="http://schemas.openxmlformats.org/wordprocessingml/2006/main" xmlns:w14="http://schemas.microsoft.com/office/word/2010/wordml" xmlns:w15="http://schemas.microsoft.com/office/word/2012/wordml" xmlns:w16cex="http://schemas.microsoft.com/office/word/2018/wordml/cex" xmlns:w16cid="http://schemas.microsoft.com/office/word/2016/wordml/cid" xmlns:w16="http://schemas.microsoft.com/office/word/2018/wordml" xmlns:w16du="http://schemas.microsoft.com/office/word/2023/wordml/word16du" xmlns:w16sdtdh="http://schemas.microsoft.com/office/word/2020/wordml/sdtdatahash" xmlns:w16se="http://schemas.microsoft.com/office/word/2015/wordml/symex" xmlns:wpg="http://schemas.microsoft.com/office/word/2010/wordprocessingGroup" xmlns:wpi="http://schemas.microsoft.com/office/word/2010/wordprocessingInk" xmlns:wne="http://schemas.microsoft.com/office/word/2006/wordml" xmlns:wps="http://schemas.microsoft.com/office/word/2010/wordprocessingShape" mc:Ignorable="w14 w15 w16se w16cid w16 w16cex w16sdtdh wp14">
+<w:hdr xmlns:wpc="http://schemas.microsoft.com/office/word/2010/wordprocessingCanvas" xmlns:cx="http://schemas.microsoft.com/office/drawing/2014/chartex" xmlns:cx1="http://schemas.microsoft.com/office/drawing/2015/9/8/chartex" xmlns:cx2="http://schemas.microsoft.com/office/drawing/2015/10/21/chartex" xmlns:cx3="http://schemas.microsoft.com/office/drawing/2016/5/9/chartex" xmlns:cx4="http://schemas.microsoft.com/office/drawing/2016/5/10/chartex" xmlns:cx5="http://schemas.microsoft.com/office/drawing/2016/5/11/chartex" xmlns:cx6="http://schemas.microsoft.com/office/drawing/2016/5/12/chartex" xmlns:cx7="http://schemas.microsoft.com/office/drawing/2016/5/13/chartex" xmlns:cx8="http://schemas.microsoft.com/office/drawing/2016/5/14/chartex" xmlns:mc="http://schemas.openxmlformats.org/markup-compatibility/2006" xmlns:aink="http://schemas.microsoft.com/office/drawing/2016/ink" xmlns:am3d="http://schemas.microsoft.com/office/drawing/2017/model3d" xmlns:o="urn:schemas-microsoft-com:office:office" xmlns:oel="http://schemas.microsoft.com/office/2019/extlst" xmlns:r="http://schemas.openxmlformats.org/officeDocument/2006/relationships" xmlns:m="http://schemas.openxmlformats.org/officeDocument/2006/math" xmlns:v="urn:schemas-microsoft-com:vml" xmlns:wp14="http://schemas.microsoft.com/office/word/2010/wordprocessingDrawing" xmlns:wp="http://schemas.openxmlformats.org/drawingml/2006/wordprocessingDrawing" xmlns:w10="urn:schemas-microsoft-com:office:word" xmlns:w="http://schemas.openxmlformats.org/wordprocessingml/2006/main" xmlns:w14="http://schemas.microsoft.com/office/word/2010/wordml" xmlns:w15="http://schemas.microsoft.com/office/word/2012/wordml" xmlns:w16cex="http://schemas.microsoft.com/office/word/2018/wordml/cex" xmlns:w16cid="http://schemas.microsoft.com/office/word/2016/wordml/cid" xmlns:w16="http://schemas.microsoft.com/office/word/2018/wordml" xmlns:w16sdtdh="http://schemas.microsoft.com/office/word/2020/wordml/sdtdatahash" xmlns:w16se="http://schemas.microsoft.com/office/word/2015/wordml/symex" xmlns:wpg="http://schemas.microsoft.com/office/word/2010/wordprocessingGroup" xmlns:wpi="http://schemas.microsoft.com/office/word/2010/wordprocessingInk" xmlns:wne="http://schemas.microsoft.com/office/word/2006/wordml" xmlns:wps="http://schemas.microsoft.com/office/word/2010/wordprocessingShape" mc:Ignorable="w14 w15 w16se w16cid w16 w16cex w16sdtdh wp14">
   <w:p>
     <w:pPr>
       <w:pStyle w:val="Header"/>
@@ -41035,7 +41059,7 @@
 </file>
 
 <file path=word/header29.xml><?xml version="1.0" encoding="utf-8"?>
-<w:hdr xmlns:wpc="http://schemas.microsoft.com/office/word/2010/wordprocessingCanvas" xmlns:cx="http://schemas.microsoft.com/office/drawing/2014/chartex" xmlns:cx1="http://schemas.microsoft.com/office/drawing/2015/9/8/chartex" xmlns:cx2="http://schemas.microsoft.com/office/drawing/2015/10/21/chartex" xmlns:cx3="http://schemas.microsoft.com/office/drawing/2016/5/9/chartex" xmlns:cx4="http://schemas.microsoft.com/office/drawing/2016/5/10/chartex" xmlns:cx5="http://schemas.microsoft.com/office/drawing/2016/5/11/chartex" xmlns:cx6="http://schemas.microsoft.com/office/drawing/2016/5/12/chartex" xmlns:cx7="http://schemas.microsoft.com/office/drawing/2016/5/13/chartex" xmlns:cx8="http://schemas.microsoft.com/office/drawing/2016/5/14/chartex" xmlns:mc="http://schemas.openxmlformats.org/markup-compatibility/2006" xmlns:aink="http://schemas.microsoft.com/office/drawing/2016/ink" xmlns:am3d="http://schemas.microsoft.com/office/drawing/2017/model3d" xmlns:o="urn:schemas-microsoft-com:office:office" xmlns:oel="http://schemas.microsoft.com/office/2019/extlst" xmlns:r="http://schemas.openxmlformats.org/officeDocument/2006/relationships" xmlns:m="http://schemas.openxmlformats.org/officeDocument/2006/math" xmlns:v="urn:schemas-microsoft-com:vml" xmlns:wp14="http://schemas.microsoft.com/office/word/2010/wordprocessingDrawing" xmlns:wp="http://schemas.openxmlformats.org/drawingml/2006/wordprocessingDrawing" xmlns:w10="urn:schemas-microsoft-com:office:word" xmlns:w="http://schemas.openxmlformats.org/wordprocessingml/2006/main" xmlns:w14="http://schemas.microsoft.com/office/word/2010/wordml" xmlns:w15="http://schemas.microsoft.com/office/word/2012/wordml" xmlns:w16cex="http://schemas.microsoft.com/office/word/2018/wordml/cex" xmlns:w16cid="http://schemas.microsoft.com/office/word/2016/wordml/cid" xmlns:w16="http://schemas.microsoft.com/office/word/2018/wordml" xmlns:w16du="http://schemas.microsoft.com/office/word/2023/wordml/word16du" xmlns:w16sdtdh="http://schemas.microsoft.com/office/word/2020/wordml/sdtdatahash" xmlns:w16se="http://schemas.microsoft.com/office/word/2015/wordml/symex" xmlns:wpg="http://schemas.microsoft.com/office/word/2010/wordprocessingGroup" xmlns:wpi="http://schemas.microsoft.com/office/word/2010/wordprocessingInk" xmlns:wne="http://schemas.microsoft.com/office/word/2006/wordml" xmlns:wps="http://schemas.microsoft.com/office/word/2010/wordprocessingShape" mc:Ignorable="w14 w15 w16se w16cid w16 w16cex w16sdtdh wp14">
+<w:hdr xmlns:wpc="http://schemas.microsoft.com/office/word/2010/wordprocessingCanvas" xmlns:cx="http://schemas.microsoft.com/office/drawing/2014/chartex" xmlns:cx1="http://schemas.microsoft.com/office/drawing/2015/9/8/chartex" xmlns:cx2="http://schemas.microsoft.com/office/drawing/2015/10/21/chartex" xmlns:cx3="http://schemas.microsoft.com/office/drawing/2016/5/9/chartex" xmlns:cx4="http://schemas.microsoft.com/office/drawing/2016/5/10/chartex" xmlns:cx5="http://schemas.microsoft.com/office/drawing/2016/5/11/chartex" xmlns:cx6="http://schemas.microsoft.com/office/drawing/2016/5/12/chartex" xmlns:cx7="http://schemas.microsoft.com/office/drawing/2016/5/13/chartex" xmlns:cx8="http://schemas.microsoft.com/office/drawing/2016/5/14/chartex" xmlns:mc="http://schemas.openxmlformats.org/markup-compatibility/2006" xmlns:aink="http://schemas.microsoft.com/office/drawing/2016/ink" xmlns:am3d="http://schemas.microsoft.com/office/drawing/2017/model3d" xmlns:o="urn:schemas-microsoft-com:office:office" xmlns:oel="http://schemas.microsoft.com/office/2019/extlst" xmlns:r="http://schemas.openxmlformats.org/officeDocument/2006/relationships" xmlns:m="http://schemas.openxmlformats.org/officeDocument/2006/math" xmlns:v="urn:schemas-microsoft-com:vml" xmlns:wp14="http://schemas.microsoft.com/office/word/2010/wordprocessingDrawing" xmlns:wp="http://schemas.openxmlformats.org/drawingml/2006/wordprocessingDrawing" xmlns:w10="urn:schemas-microsoft-com:office:word" xmlns:w="http://schemas.openxmlformats.org/wordprocessingml/2006/main" xmlns:w14="http://schemas.microsoft.com/office/word/2010/wordml" xmlns:w15="http://schemas.microsoft.com/office/word/2012/wordml" xmlns:w16cex="http://schemas.microsoft.com/office/word/2018/wordml/cex" xmlns:w16cid="http://schemas.microsoft.com/office/word/2016/wordml/cid" xmlns:w16="http://schemas.microsoft.com/office/word/2018/wordml" xmlns:w16sdtdh="http://schemas.microsoft.com/office/word/2020/wordml/sdtdatahash" xmlns:w16se="http://schemas.microsoft.com/office/word/2015/wordml/symex" xmlns:wpg="http://schemas.microsoft.com/office/word/2010/wordprocessingGroup" xmlns:wpi="http://schemas.microsoft.com/office/word/2010/wordprocessingInk" xmlns:wne="http://schemas.microsoft.com/office/word/2006/wordml" xmlns:wps="http://schemas.microsoft.com/office/word/2010/wordprocessingShape" mc:Ignorable="w14 w15 w16se w16cid w16 w16cex w16sdtdh wp14">
   <w:p>
     <w:pPr>
       <w:pStyle w:val="Header"/>
@@ -41053,7 +41077,7 @@
 </file>
 
 <file path=word/header3.xml><?xml version="1.0" encoding="utf-8"?>
-<w:hdr xmlns:wpc="http://schemas.microsoft.com/office/word/2010/wordprocessingCanvas" xmlns:cx="http://schemas.microsoft.com/office/drawing/2014/chartex" xmlns:cx1="http://schemas.microsoft.com/office/drawing/2015/9/8/chartex" xmlns:cx2="http://schemas.microsoft.com/office/drawing/2015/10/21/chartex" xmlns:cx3="http://schemas.microsoft.com/office/drawing/2016/5/9/chartex" xmlns:cx4="http://schemas.microsoft.com/office/drawing/2016/5/10/chartex" xmlns:cx5="http://schemas.microsoft.com/office/drawing/2016/5/11/chartex" xmlns:cx6="http://schemas.microsoft.com/office/drawing/2016/5/12/chartex" xmlns:cx7="http://schemas.microsoft.com/office/drawing/2016/5/13/chartex" xmlns:cx8="http://schemas.microsoft.com/office/drawing/2016/5/14/chartex" xmlns:mc="http://schemas.openxmlformats.org/markup-compatibility/2006" xmlns:aink="http://schemas.microsoft.com/office/drawing/2016/ink" xmlns:am3d="http://schemas.microsoft.com/office/drawing/2017/model3d" xmlns:o="urn:schemas-microsoft-com:office:office" xmlns:oel="http://schemas.microsoft.com/office/2019/extlst" xmlns:r="http://schemas.openxmlformats.org/officeDocument/2006/relationships" xmlns:m="http://schemas.openxmlformats.org/officeDocument/2006/math" xmlns:v="urn:schemas-microsoft-com:vml" xmlns:wp14="http://schemas.microsoft.com/office/word/2010/wordprocessingDrawing" xmlns:wp="http://schemas.openxmlformats.org/drawingml/2006/wordprocessingDrawing" xmlns:w10="urn:schemas-microsoft-com:office:word" xmlns:w="http://schemas.openxmlformats.org/wordprocessingml/2006/main" xmlns:w14="http://schemas.microsoft.com/office/word/2010/wordml" xmlns:w15="http://schemas.microsoft.com/office/word/2012/wordml" xmlns:w16cex="http://schemas.microsoft.com/office/word/2018/wordml/cex" xmlns:w16cid="http://schemas.microsoft.com/office/word/2016/wordml/cid" xmlns:w16="http://schemas.microsoft.com/office/word/2018/wordml" xmlns:w16du="http://schemas.microsoft.com/office/word/2023/wordml/word16du" xmlns:w16sdtdh="http://schemas.microsoft.com/office/word/2020/wordml/sdtdatahash" xmlns:w16se="http://schemas.microsoft.com/office/word/2015/wordml/symex" xmlns:wpg="http://schemas.microsoft.com/office/word/2010/wordprocessingGroup" xmlns:wpi="http://schemas.microsoft.com/office/word/2010/wordprocessingInk" xmlns:wne="http://schemas.microsoft.com/office/word/2006/wordml" xmlns:wps="http://schemas.microsoft.com/office/word/2010/wordprocessingShape" mc:Ignorable="w14 w15 w16se w16cid w16 w16cex w16sdtdh wp14">
+<w:hdr xmlns:wpc="http://schemas.microsoft.com/office/word/2010/wordprocessingCanvas" xmlns:cx="http://schemas.microsoft.com/office/drawing/2014/chartex" xmlns:cx1="http://schemas.microsoft.com/office/drawing/2015/9/8/chartex" xmlns:cx2="http://schemas.microsoft.com/office/drawing/2015/10/21/chartex" xmlns:cx3="http://schemas.microsoft.com/office/drawing/2016/5/9/chartex" xmlns:cx4="http://schemas.microsoft.com/office/drawing/2016/5/10/chartex" xmlns:cx5="http://schemas.microsoft.com/office/drawing/2016/5/11/chartex" xmlns:cx6="http://schemas.microsoft.com/office/drawing/2016/5/12/chartex" xmlns:cx7="http://schemas.microsoft.com/office/drawing/2016/5/13/chartex" xmlns:cx8="http://schemas.microsoft.com/office/drawing/2016/5/14/chartex" xmlns:mc="http://schemas.openxmlformats.org/markup-compatibility/2006" xmlns:aink="http://schemas.microsoft.com/office/drawing/2016/ink" xmlns:am3d="http://schemas.microsoft.com/office/drawing/2017/model3d" xmlns:o="urn:schemas-microsoft-com:office:office" xmlns:oel="http://schemas.microsoft.com/office/2019/extlst" xmlns:r="http://schemas.openxmlformats.org/officeDocument/2006/relationships" xmlns:m="http://schemas.openxmlformats.org/officeDocument/2006/math" xmlns:v="urn:schemas-microsoft-com:vml" xmlns:wp14="http://schemas.microsoft.com/office/word/2010/wordprocessingDrawing" xmlns:wp="http://schemas.openxmlformats.org/drawingml/2006/wordprocessingDrawing" xmlns:w10="urn:schemas-microsoft-com:office:word" xmlns:w="http://schemas.openxmlformats.org/wordprocessingml/2006/main" xmlns:w14="http://schemas.microsoft.com/office/word/2010/wordml" xmlns:w15="http://schemas.microsoft.com/office/word/2012/wordml" xmlns:w16cex="http://schemas.microsoft.com/office/word/2018/wordml/cex" xmlns:w16cid="http://schemas.microsoft.com/office/word/2016/wordml/cid" xmlns:w16="http://schemas.microsoft.com/office/word/2018/wordml" xmlns:w16sdtdh="http://schemas.microsoft.com/office/word/2020/wordml/sdtdatahash" xmlns:w16se="http://schemas.microsoft.com/office/word/2015/wordml/symex" xmlns:wpg="http://schemas.microsoft.com/office/word/2010/wordprocessingGroup" xmlns:wpi="http://schemas.microsoft.com/office/word/2010/wordprocessingInk" xmlns:wne="http://schemas.microsoft.com/office/word/2006/wordml" xmlns:wps="http://schemas.microsoft.com/office/word/2010/wordprocessingShape" mc:Ignorable="w14 w15 w16se w16cid w16 w16cex w16sdtdh wp14">
   <w:p>
     <w:pPr>
       <w:pStyle w:val="Header"/>
@@ -41066,7 +41090,7 @@
 </file>
 
 <file path=word/header30.xml><?xml version="1.0" encoding="utf-8"?>
-<w:hdr xmlns:wpc="http://schemas.microsoft.com/office/word/2010/wordprocessingCanvas" xmlns:cx="http://schemas.microsoft.com/office/drawing/2014/chartex" xmlns:cx1="http://schemas.microsoft.com/office/drawing/2015/9/8/chartex" xmlns:cx2="http://schemas.microsoft.com/office/drawing/2015/10/21/chartex" xmlns:cx3="http://schemas.microsoft.com/office/drawing/2016/5/9/chartex" xmlns:cx4="http://schemas.microsoft.com/office/drawing/2016/5/10/chartex" xmlns:cx5="http://schemas.microsoft.com/office/drawing/2016/5/11/chartex" xmlns:cx6="http://schemas.microsoft.com/office/drawing/2016/5/12/chartex" xmlns:cx7="http://schemas.microsoft.com/office/drawing/2016/5/13/chartex" xmlns:cx8="http://schemas.microsoft.com/office/drawing/2016/5/14/chartex" xmlns:mc="http://schemas.openxmlformats.org/markup-compatibility/2006" xmlns:aink="http://schemas.microsoft.com/office/drawing/2016/ink" xmlns:am3d="http://schemas.microsoft.com/office/drawing/2017/model3d" xmlns:o="urn:schemas-microsoft-com:office:office" xmlns:oel="http://schemas.microsoft.com/office/2019/extlst" xmlns:r="http://schemas.openxmlformats.org/officeDocument/2006/relationships" xmlns:m="http://schemas.openxmlformats.org/officeDocument/2006/math" xmlns:v="urn:schemas-microsoft-com:vml" xmlns:wp14="http://schemas.microsoft.com/office/word/2010/wordprocessingDrawing" xmlns:wp="http://schemas.openxmlformats.org/drawingml/2006/wordprocessingDrawing" xmlns:w10="urn:schemas-microsoft-com:office:word" xmlns:w="http://schemas.openxmlformats.org/wordprocessingml/2006/main" xmlns:w14="http://schemas.microsoft.com/office/word/2010/wordml" xmlns:w15="http://schemas.microsoft.com/office/word/2012/wordml" xmlns:w16cex="http://schemas.microsoft.com/office/word/2018/wordml/cex" xmlns:w16cid="http://schemas.microsoft.com/office/word/2016/wordml/cid" xmlns:w16="http://schemas.microsoft.com/office/word/2018/wordml" xmlns:w16du="http://schemas.microsoft.com/office/word/2023/wordml/word16du" xmlns:w16sdtdh="http://schemas.microsoft.com/office/word/2020/wordml/sdtdatahash" xmlns:w16se="http://schemas.microsoft.com/office/word/2015/wordml/symex" xmlns:wpg="http://schemas.microsoft.com/office/word/2010/wordprocessingGroup" xmlns:wpi="http://schemas.microsoft.com/office/word/2010/wordprocessingInk" xmlns:wne="http://schemas.microsoft.com/office/word/2006/wordml" xmlns:wps="http://schemas.microsoft.com/office/word/2010/wordprocessingShape" mc:Ignorable="w14 w15 w16se w16cid w16 w16cex w16sdtdh wp14">
+<w:hdr xmlns:wpc="http://schemas.microsoft.com/office/word/2010/wordprocessingCanvas" xmlns:cx="http://schemas.microsoft.com/office/drawing/2014/chartex" xmlns:cx1="http://schemas.microsoft.com/office/drawing/2015/9/8/chartex" xmlns:cx2="http://schemas.microsoft.com/office/drawing/2015/10/21/chartex" xmlns:cx3="http://schemas.microsoft.com/office/drawing/2016/5/9/chartex" xmlns:cx4="http://schemas.microsoft.com/office/drawing/2016/5/10/chartex" xmlns:cx5="http://schemas.microsoft.com/office/drawing/2016/5/11/chartex" xmlns:cx6="http://schemas.microsoft.com/office/drawing/2016/5/12/chartex" xmlns:cx7="http://schemas.microsoft.com/office/drawing/2016/5/13/chartex" xmlns:cx8="http://schemas.microsoft.com/office/drawing/2016/5/14/chartex" xmlns:mc="http://schemas.openxmlformats.org/markup-compatibility/2006" xmlns:aink="http://schemas.microsoft.com/office/drawing/2016/ink" xmlns:am3d="http://schemas.microsoft.com/office/drawing/2017/model3d" xmlns:o="urn:schemas-microsoft-com:office:office" xmlns:oel="http://schemas.microsoft.com/office/2019/extlst" xmlns:r="http://schemas.openxmlformats.org/officeDocument/2006/relationships" xmlns:m="http://schemas.openxmlformats.org/officeDocument/2006/math" xmlns:v="urn:schemas-microsoft-com:vml" xmlns:wp14="http://schemas.microsoft.com/office/word/2010/wordprocessingDrawing" xmlns:wp="http://schemas.openxmlformats.org/drawingml/2006/wordprocessingDrawing" xmlns:w10="urn:schemas-microsoft-com:office:word" xmlns:w="http://schemas.openxmlformats.org/wordprocessingml/2006/main" xmlns:w14="http://schemas.microsoft.com/office/word/2010/wordml" xmlns:w15="http://schemas.microsoft.com/office/word/2012/wordml" xmlns:w16cex="http://schemas.microsoft.com/office/word/2018/wordml/cex" xmlns:w16cid="http://schemas.microsoft.com/office/word/2016/wordml/cid" xmlns:w16="http://schemas.microsoft.com/office/word/2018/wordml" xmlns:w16sdtdh="http://schemas.microsoft.com/office/word/2020/wordml/sdtdatahash" xmlns:w16se="http://schemas.microsoft.com/office/word/2015/wordml/symex" xmlns:wpg="http://schemas.microsoft.com/office/word/2010/wordprocessingGroup" xmlns:wpi="http://schemas.microsoft.com/office/word/2010/wordprocessingInk" xmlns:wne="http://schemas.microsoft.com/office/word/2006/wordml" xmlns:wps="http://schemas.microsoft.com/office/word/2010/wordprocessingShape" mc:Ignorable="w14 w15 w16se w16cid w16 w16cex w16sdtdh wp14">
   <w:p>
     <w:pPr>
       <w:pStyle w:val="Header"/>
@@ -41137,7 +41161,7 @@
 </file>
 
 <file path=word/header31.xml><?xml version="1.0" encoding="utf-8"?>
-<w:hdr xmlns:wpc="http://schemas.microsoft.com/office/word/2010/wordprocessingCanvas" xmlns:cx="http://schemas.microsoft.com/office/drawing/2014/chartex" xmlns:cx1="http://schemas.microsoft.com/office/drawing/2015/9/8/chartex" xmlns:cx2="http://schemas.microsoft.com/office/drawing/2015/10/21/chartex" xmlns:cx3="http://schemas.microsoft.com/office/drawing/2016/5/9/chartex" xmlns:cx4="http://schemas.microsoft.com/office/drawing/2016/5/10/chartex" xmlns:cx5="http://schemas.microsoft.com/office/drawing/2016/5/11/chartex" xmlns:cx6="http://schemas.microsoft.com/office/drawing/2016/5/12/chartex" xmlns:cx7="http://schemas.microsoft.com/office/drawing/2016/5/13/chartex" xmlns:cx8="http://schemas.microsoft.com/office/drawing/2016/5/14/chartex" xmlns:mc="http://schemas.openxmlformats.org/markup-compatibility/2006" xmlns:aink="http://schemas.microsoft.com/office/drawing/2016/ink" xmlns:am3d="http://schemas.microsoft.com/office/drawing/2017/model3d" xmlns:o="urn:schemas-microsoft-com:office:office" xmlns:oel="http://schemas.microsoft.com/office/2019/extlst" xmlns:r="http://schemas.openxmlformats.org/officeDocument/2006/relationships" xmlns:m="http://schemas.openxmlformats.org/officeDocument/2006/math" xmlns:v="urn:schemas-microsoft-com:vml" xmlns:wp14="http://schemas.microsoft.com/office/word/2010/wordprocessingDrawing" xmlns:wp="http://schemas.openxmlformats.org/drawingml/2006/wordprocessingDrawing" xmlns:w10="urn:schemas-microsoft-com:office:word" xmlns:w="http://schemas.openxmlformats.org/wordprocessingml/2006/main" xmlns:w14="http://schemas.microsoft.com/office/word/2010/wordml" xmlns:w15="http://schemas.microsoft.com/office/word/2012/wordml" xmlns:w16cex="http://schemas.microsoft.com/office/word/2018/wordml/cex" xmlns:w16cid="http://schemas.microsoft.com/office/word/2016/wordml/cid" xmlns:w16="http://schemas.microsoft.com/office/word/2018/wordml" xmlns:w16du="http://schemas.microsoft.com/office/word/2023/wordml/word16du" xmlns:w16sdtdh="http://schemas.microsoft.com/office/word/2020/wordml/sdtdatahash" xmlns:w16se="http://schemas.microsoft.com/office/word/2015/wordml/symex" xmlns:wpg="http://schemas.microsoft.com/office/word/2010/wordprocessingGroup" xmlns:wpi="http://schemas.microsoft.com/office/word/2010/wordprocessingInk" xmlns:wne="http://schemas.microsoft.com/office/word/2006/wordml" xmlns:wps="http://schemas.microsoft.com/office/word/2010/wordprocessingShape" mc:Ignorable="w14 w15 w16se w16cid w16 w16cex w16sdtdh wp14">
+<w:hdr xmlns:wpc="http://schemas.microsoft.com/office/word/2010/wordprocessingCanvas" xmlns:cx="http://schemas.microsoft.com/office/drawing/2014/chartex" xmlns:cx1="http://schemas.microsoft.com/office/drawing/2015/9/8/chartex" xmlns:cx2="http://schemas.microsoft.com/office/drawing/2015/10/21/chartex" xmlns:cx3="http://schemas.microsoft.com/office/drawing/2016/5/9/chartex" xmlns:cx4="http://schemas.microsoft.com/office/drawing/2016/5/10/chartex" xmlns:cx5="http://schemas.microsoft.com/office/drawing/2016/5/11/chartex" xmlns:cx6="http://schemas.microsoft.com/office/drawing/2016/5/12/chartex" xmlns:cx7="http://schemas.microsoft.com/office/drawing/2016/5/13/chartex" xmlns:cx8="http://schemas.microsoft.com/office/drawing/2016/5/14/chartex" xmlns:mc="http://schemas.openxmlformats.org/markup-compatibility/2006" xmlns:aink="http://schemas.microsoft.com/office/drawing/2016/ink" xmlns:am3d="http://schemas.microsoft.com/office/drawing/2017/model3d" xmlns:o="urn:schemas-microsoft-com:office:office" xmlns:oel="http://schemas.microsoft.com/office/2019/extlst" xmlns:r="http://schemas.openxmlformats.org/officeDocument/2006/relationships" xmlns:m="http://schemas.openxmlformats.org/officeDocument/2006/math" xmlns:v="urn:schemas-microsoft-com:vml" xmlns:wp14="http://schemas.microsoft.com/office/word/2010/wordprocessingDrawing" xmlns:wp="http://schemas.openxmlformats.org/drawingml/2006/wordprocessingDrawing" xmlns:w10="urn:schemas-microsoft-com:office:word" xmlns:w="http://schemas.openxmlformats.org/wordprocessingml/2006/main" xmlns:w14="http://schemas.microsoft.com/office/word/2010/wordml" xmlns:w15="http://schemas.microsoft.com/office/word/2012/wordml" xmlns:w16cex="http://schemas.microsoft.com/office/word/2018/wordml/cex" xmlns:w16cid="http://schemas.microsoft.com/office/word/2016/wordml/cid" xmlns:w16="http://schemas.microsoft.com/office/word/2018/wordml" xmlns:w16sdtdh="http://schemas.microsoft.com/office/word/2020/wordml/sdtdatahash" xmlns:w16se="http://schemas.microsoft.com/office/word/2015/wordml/symex" xmlns:wpg="http://schemas.microsoft.com/office/word/2010/wordprocessingGroup" xmlns:wpi="http://schemas.microsoft.com/office/word/2010/wordprocessingInk" xmlns:wne="http://schemas.microsoft.com/office/word/2006/wordml" xmlns:wps="http://schemas.microsoft.com/office/word/2010/wordprocessingShape" mc:Ignorable="w14 w15 w16se w16cid w16 w16cex w16sdtdh wp14">
   <w:p>
     <w:pPr>
       <w:pStyle w:val="Header"/>
@@ -41208,13 +41232,13 @@
 </file>
 
 <file path=word/header32.xml><?xml version="1.0" encoding="utf-8"?>
-<w:hdr xmlns:wpc="http://schemas.microsoft.com/office/word/2010/wordprocessingCanvas" xmlns:cx="http://schemas.microsoft.com/office/drawing/2014/chartex" xmlns:cx1="http://schemas.microsoft.com/office/drawing/2015/9/8/chartex" xmlns:cx2="http://schemas.microsoft.com/office/drawing/2015/10/21/chartex" xmlns:cx3="http://schemas.microsoft.com/office/drawing/2016/5/9/chartex" xmlns:cx4="http://schemas.microsoft.com/office/drawing/2016/5/10/chartex" xmlns:cx5="http://schemas.microsoft.com/office/drawing/2016/5/11/chartex" xmlns:cx6="http://schemas.microsoft.com/office/drawing/2016/5/12/chartex" xmlns:cx7="http://schemas.microsoft.com/office/drawing/2016/5/13/chartex" xmlns:cx8="http://schemas.microsoft.com/office/drawing/2016/5/14/chartex" xmlns:mc="http://schemas.openxmlformats.org/markup-compatibility/2006" xmlns:aink="http://schemas.microsoft.com/office/drawing/2016/ink" xmlns:am3d="http://schemas.microsoft.com/office/drawing/2017/model3d" xmlns:o="urn:schemas-microsoft-com:office:office" xmlns:oel="http://schemas.microsoft.com/office/2019/extlst" xmlns:r="http://schemas.openxmlformats.org/officeDocument/2006/relationships" xmlns:m="http://schemas.openxmlformats.org/officeDocument/2006/math" xmlns:v="urn:schemas-microsoft-com:vml" xmlns:wp14="http://schemas.microsoft.com/office/word/2010/wordprocessingDrawing" xmlns:wp="http://schemas.openxmlformats.org/drawingml/2006/wordprocessingDrawing" xmlns:w10="urn:schemas-microsoft-com:office:word" xmlns:w="http://schemas.openxmlformats.org/wordprocessingml/2006/main" xmlns:w14="http://schemas.microsoft.com/office/word/2010/wordml" xmlns:w15="http://schemas.microsoft.com/office/word/2012/wordml" xmlns:w16cex="http://schemas.microsoft.com/office/word/2018/wordml/cex" xmlns:w16cid="http://schemas.microsoft.com/office/word/2016/wordml/cid" xmlns:w16="http://schemas.microsoft.com/office/word/2018/wordml" xmlns:w16du="http://schemas.microsoft.com/office/word/2023/wordml/word16du" xmlns:w16sdtdh="http://schemas.microsoft.com/office/word/2020/wordml/sdtdatahash" xmlns:w16se="http://schemas.microsoft.com/office/word/2015/wordml/symex" xmlns:wpg="http://schemas.microsoft.com/office/word/2010/wordprocessingGroup" xmlns:wpi="http://schemas.microsoft.com/office/word/2010/wordprocessingInk" xmlns:wne="http://schemas.microsoft.com/office/word/2006/wordml" xmlns:wps="http://schemas.microsoft.com/office/word/2010/wordprocessingShape" mc:Ignorable="w14 w15 w16se w16cid w16 w16cex w16sdtdh wp14">
+<w:hdr xmlns:wpc="http://schemas.microsoft.com/office/word/2010/wordprocessingCanvas" xmlns:cx="http://schemas.microsoft.com/office/drawing/2014/chartex" xmlns:cx1="http://schemas.microsoft.com/office/drawing/2015/9/8/chartex" xmlns:cx2="http://schemas.microsoft.com/office/drawing/2015/10/21/chartex" xmlns:cx3="http://schemas.microsoft.com/office/drawing/2016/5/9/chartex" xmlns:cx4="http://schemas.microsoft.com/office/drawing/2016/5/10/chartex" xmlns:cx5="http://schemas.microsoft.com/office/drawing/2016/5/11/chartex" xmlns:cx6="http://schemas.microsoft.com/office/drawing/2016/5/12/chartex" xmlns:cx7="http://schemas.microsoft.com/office/drawing/2016/5/13/chartex" xmlns:cx8="http://schemas.microsoft.com/office/drawing/2016/5/14/chartex" xmlns:mc="http://schemas.openxmlformats.org/markup-compatibility/2006" xmlns:aink="http://schemas.microsoft.com/office/drawing/2016/ink" xmlns:am3d="http://schemas.microsoft.com/office/drawing/2017/model3d" xmlns:o="urn:schemas-microsoft-com:office:office" xmlns:oel="http://schemas.microsoft.com/office/2019/extlst" xmlns:r="http://schemas.openxmlformats.org/officeDocument/2006/relationships" xmlns:m="http://schemas.openxmlformats.org/officeDocument/2006/math" xmlns:v="urn:schemas-microsoft-com:vml" xmlns:wp14="http://schemas.microsoft.com/office/word/2010/wordprocessingDrawing" xmlns:wp="http://schemas.openxmlformats.org/drawingml/2006/wordprocessingDrawing" xmlns:w10="urn:schemas-microsoft-com:office:word" xmlns:w="http://schemas.openxmlformats.org/wordprocessingml/2006/main" xmlns:w14="http://schemas.microsoft.com/office/word/2010/wordml" xmlns:w15="http://schemas.microsoft.com/office/word/2012/wordml" xmlns:w16cex="http://schemas.microsoft.com/office/word/2018/wordml/cex" xmlns:w16cid="http://schemas.microsoft.com/office/word/2016/wordml/cid" xmlns:w16="http://schemas.microsoft.com/office/word/2018/wordml" xmlns:w16sdtdh="http://schemas.microsoft.com/office/word/2020/wordml/sdtdatahash" xmlns:w16se="http://schemas.microsoft.com/office/word/2015/wordml/symex" xmlns:wpg="http://schemas.microsoft.com/office/word/2010/wordprocessingGroup" xmlns:wpi="http://schemas.microsoft.com/office/word/2010/wordprocessingInk" xmlns:wne="http://schemas.microsoft.com/office/word/2006/wordml" xmlns:wps="http://schemas.microsoft.com/office/word/2010/wordprocessingShape" mc:Ignorable="w14 w15 w16se w16cid w16 w16cex w16sdtdh wp14">
   <w:p/>
 </w:hdr>
 </file>
 
 <file path=word/header33.xml><?xml version="1.0" encoding="utf-8"?>
-<w:hdr xmlns:wpc="http://schemas.microsoft.com/office/word/2010/wordprocessingCanvas" xmlns:cx="http://schemas.microsoft.com/office/drawing/2014/chartex" xmlns:cx1="http://schemas.microsoft.com/office/drawing/2015/9/8/chartex" xmlns:cx2="http://schemas.microsoft.com/office/drawing/2015/10/21/chartex" xmlns:cx3="http://schemas.microsoft.com/office/drawing/2016/5/9/chartex" xmlns:cx4="http://schemas.microsoft.com/office/drawing/2016/5/10/chartex" xmlns:cx5="http://schemas.microsoft.com/office/drawing/2016/5/11/chartex" xmlns:cx6="http://schemas.microsoft.com/office/drawing/2016/5/12/chartex" xmlns:cx7="http://schemas.microsoft.com/office/drawing/2016/5/13/chartex" xmlns:cx8="http://schemas.microsoft.com/office/drawing/2016/5/14/chartex" xmlns:mc="http://schemas.openxmlformats.org/markup-compatibility/2006" xmlns:aink="http://schemas.microsoft.com/office/drawing/2016/ink" xmlns:am3d="http://schemas.microsoft.com/office/drawing/2017/model3d" xmlns:o="urn:schemas-microsoft-com:office:office" xmlns:oel="http://schemas.microsoft.com/office/2019/extlst" xmlns:r="http://schemas.openxmlformats.org/officeDocument/2006/relationships" xmlns:m="http://schemas.openxmlformats.org/officeDocument/2006/math" xmlns:v="urn:schemas-microsoft-com:vml" xmlns:wp14="http://schemas.microsoft.com/office/word/2010/wordprocessingDrawing" xmlns:wp="http://schemas.openxmlformats.org/drawingml/2006/wordprocessingDrawing" xmlns:w10="urn:schemas-microsoft-com:office:word" xmlns:w="http://schemas.openxmlformats.org/wordprocessingml/2006/main" xmlns:w14="http://schemas.microsoft.com/office/word/2010/wordml" xmlns:w15="http://schemas.microsoft.com/office/word/2012/wordml" xmlns:w16cex="http://schemas.microsoft.com/office/word/2018/wordml/cex" xmlns:w16cid="http://schemas.microsoft.com/office/word/2016/wordml/cid" xmlns:w16="http://schemas.microsoft.com/office/word/2018/wordml" xmlns:w16du="http://schemas.microsoft.com/office/word/2023/wordml/word16du" xmlns:w16sdtdh="http://schemas.microsoft.com/office/word/2020/wordml/sdtdatahash" xmlns:w16se="http://schemas.microsoft.com/office/word/2015/wordml/symex" xmlns:wpg="http://schemas.microsoft.com/office/word/2010/wordprocessingGroup" xmlns:wpi="http://schemas.microsoft.com/office/word/2010/wordprocessingInk" xmlns:wne="http://schemas.microsoft.com/office/word/2006/wordml" xmlns:wps="http://schemas.microsoft.com/office/word/2010/wordprocessingShape" mc:Ignorable="w14 w15 w16se w16cid w16 w16cex w16sdtdh wp14">
+<w:hdr xmlns:wpc="http://schemas.microsoft.com/office/word/2010/wordprocessingCanvas" xmlns:cx="http://schemas.microsoft.com/office/drawing/2014/chartex" xmlns:cx1="http://schemas.microsoft.com/office/drawing/2015/9/8/chartex" xmlns:cx2="http://schemas.microsoft.com/office/drawing/2015/10/21/chartex" xmlns:cx3="http://schemas.microsoft.com/office/drawing/2016/5/9/chartex" xmlns:cx4="http://schemas.microsoft.com/office/drawing/2016/5/10/chartex" xmlns:cx5="http://schemas.microsoft.com/office/drawing/2016/5/11/chartex" xmlns:cx6="http://schemas.microsoft.com/office/drawing/2016/5/12/chartex" xmlns:cx7="http://schemas.microsoft.com/office/drawing/2016/5/13/chartex" xmlns:cx8="http://schemas.microsoft.com/office/drawing/2016/5/14/chartex" xmlns:mc="http://schemas.openxmlformats.org/markup-compatibility/2006" xmlns:aink="http://schemas.microsoft.com/office/drawing/2016/ink" xmlns:am3d="http://schemas.microsoft.com/office/drawing/2017/model3d" xmlns:o="urn:schemas-microsoft-com:office:office" xmlns:oel="http://schemas.microsoft.com/office/2019/extlst" xmlns:r="http://schemas.openxmlformats.org/officeDocument/2006/relationships" xmlns:m="http://schemas.openxmlformats.org/officeDocument/2006/math" xmlns:v="urn:schemas-microsoft-com:vml" xmlns:wp14="http://schemas.microsoft.com/office/word/2010/wordprocessingDrawing" xmlns:wp="http://schemas.openxmlformats.org/drawingml/2006/wordprocessingDrawing" xmlns:w10="urn:schemas-microsoft-com:office:word" xmlns:w="http://schemas.openxmlformats.org/wordprocessingml/2006/main" xmlns:w14="http://schemas.microsoft.com/office/word/2010/wordml" xmlns:w15="http://schemas.microsoft.com/office/word/2012/wordml" xmlns:w16cex="http://schemas.microsoft.com/office/word/2018/wordml/cex" xmlns:w16cid="http://schemas.microsoft.com/office/word/2016/wordml/cid" xmlns:w16="http://schemas.microsoft.com/office/word/2018/wordml" xmlns:w16sdtdh="http://schemas.microsoft.com/office/word/2020/wordml/sdtdatahash" xmlns:w16se="http://schemas.microsoft.com/office/word/2015/wordml/symex" xmlns:wpg="http://schemas.microsoft.com/office/word/2010/wordprocessingGroup" xmlns:wpi="http://schemas.microsoft.com/office/word/2010/wordprocessingInk" xmlns:wne="http://schemas.microsoft.com/office/word/2006/wordml" xmlns:wps="http://schemas.microsoft.com/office/word/2010/wordprocessingShape" mc:Ignorable="w14 w15 w16se w16cid w16 w16cex w16sdtdh wp14">
   <w:p>
     <w:pPr>
       <w:pStyle w:val="Header"/>
@@ -41227,7 +41251,7 @@
 </file>
 
 <file path=word/header34.xml><?xml version="1.0" encoding="utf-8"?>
-<w:hdr xmlns:wpc="http://schemas.microsoft.com/office/word/2010/wordprocessingCanvas" xmlns:cx="http://schemas.microsoft.com/office/drawing/2014/chartex" xmlns:cx1="http://schemas.microsoft.com/office/drawing/2015/9/8/chartex" xmlns:cx2="http://schemas.microsoft.com/office/drawing/2015/10/21/chartex" xmlns:cx3="http://schemas.microsoft.com/office/drawing/2016/5/9/chartex" xmlns:cx4="http://schemas.microsoft.com/office/drawing/2016/5/10/chartex" xmlns:cx5="http://schemas.microsoft.com/office/drawing/2016/5/11/chartex" xmlns:cx6="http://schemas.microsoft.com/office/drawing/2016/5/12/chartex" xmlns:cx7="http://schemas.microsoft.com/office/drawing/2016/5/13/chartex" xmlns:cx8="http://schemas.microsoft.com/office/drawing/2016/5/14/chartex" xmlns:mc="http://schemas.openxmlformats.org/markup-compatibility/2006" xmlns:aink="http://schemas.microsoft.com/office/drawing/2016/ink" xmlns:am3d="http://schemas.microsoft.com/office/drawing/2017/model3d" xmlns:o="urn:schemas-microsoft-com:office:office" xmlns:oel="http://schemas.microsoft.com/office/2019/extlst" xmlns:r="http://schemas.openxmlformats.org/officeDocument/2006/relationships" xmlns:m="http://schemas.openxmlformats.org/officeDocument/2006/math" xmlns:v="urn:schemas-microsoft-com:vml" xmlns:wp14="http://schemas.microsoft.com/office/word/2010/wordprocessingDrawing" xmlns:wp="http://schemas.openxmlformats.org/drawingml/2006/wordprocessingDrawing" xmlns:w10="urn:schemas-microsoft-com:office:word" xmlns:w="http://schemas.openxmlformats.org/wordprocessingml/2006/main" xmlns:w14="http://schemas.microsoft.com/office/word/2010/wordml" xmlns:w15="http://schemas.microsoft.com/office/word/2012/wordml" xmlns:w16cex="http://schemas.microsoft.com/office/word/2018/wordml/cex" xmlns:w16cid="http://schemas.microsoft.com/office/word/2016/wordml/cid" xmlns:w16="http://schemas.microsoft.com/office/word/2018/wordml" xmlns:w16du="http://schemas.microsoft.com/office/word/2023/wordml/word16du" xmlns:w16sdtdh="http://schemas.microsoft.com/office/word/2020/wordml/sdtdatahash" xmlns:w16se="http://schemas.microsoft.com/office/word/2015/wordml/symex" xmlns:wpg="http://schemas.microsoft.com/office/word/2010/wordprocessingGroup" xmlns:wpi="http://schemas.microsoft.com/office/word/2010/wordprocessingInk" xmlns:wne="http://schemas.microsoft.com/office/word/2006/wordml" xmlns:wps="http://schemas.microsoft.com/office/word/2010/wordprocessingShape" mc:Ignorable="w14 w15 w16se w16cid w16 w16cex w16sdtdh wp14">
+<w:hdr xmlns:wpc="http://schemas.microsoft.com/office/word/2010/wordprocessingCanvas" xmlns:cx="http://schemas.microsoft.com/office/drawing/2014/chartex" xmlns:cx1="http://schemas.microsoft.com/office/drawing/2015/9/8/chartex" xmlns:cx2="http://schemas.microsoft.com/office/drawing/2015/10/21/chartex" xmlns:cx3="http://schemas.microsoft.com/office/drawing/2016/5/9/chartex" xmlns:cx4="http://schemas.microsoft.com/office/drawing/2016/5/10/chartex" xmlns:cx5="http://schemas.microsoft.com/office/drawing/2016/5/11/chartex" xmlns:cx6="http://schemas.microsoft.com/office/drawing/2016/5/12/chartex" xmlns:cx7="http://schemas.microsoft.com/office/drawing/2016/5/13/chartex" xmlns:cx8="http://schemas.microsoft.com/office/drawing/2016/5/14/chartex" xmlns:mc="http://schemas.openxmlformats.org/markup-compatibility/2006" xmlns:aink="http://schemas.microsoft.com/office/drawing/2016/ink" xmlns:am3d="http://schemas.microsoft.com/office/drawing/2017/model3d" xmlns:o="urn:schemas-microsoft-com:office:office" xmlns:oel="http://schemas.microsoft.com/office/2019/extlst" xmlns:r="http://schemas.openxmlformats.org/officeDocument/2006/relationships" xmlns:m="http://schemas.openxmlformats.org/officeDocument/2006/math" xmlns:v="urn:schemas-microsoft-com:vml" xmlns:wp14="http://schemas.microsoft.com/office/word/2010/wordprocessingDrawing" xmlns:wp="http://schemas.openxmlformats.org/drawingml/2006/wordprocessingDrawing" xmlns:w10="urn:schemas-microsoft-com:office:word" xmlns:w="http://schemas.openxmlformats.org/wordprocessingml/2006/main" xmlns:w14="http://schemas.microsoft.com/office/word/2010/wordml" xmlns:w15="http://schemas.microsoft.com/office/word/2012/wordml" xmlns:w16cex="http://schemas.microsoft.com/office/word/2018/wordml/cex" xmlns:w16cid="http://schemas.microsoft.com/office/word/2016/wordml/cid" xmlns:w16="http://schemas.microsoft.com/office/word/2018/wordml" xmlns:w16sdtdh="http://schemas.microsoft.com/office/word/2020/wordml/sdtdatahash" xmlns:w16se="http://schemas.microsoft.com/office/word/2015/wordml/symex" xmlns:wpg="http://schemas.microsoft.com/office/word/2010/wordprocessingGroup" xmlns:wpi="http://schemas.microsoft.com/office/word/2010/wordprocessingInk" xmlns:wne="http://schemas.microsoft.com/office/word/2006/wordml" xmlns:wps="http://schemas.microsoft.com/office/word/2010/wordprocessingShape" mc:Ignorable="w14 w15 w16se w16cid w16 w16cex w16sdtdh wp14">
   <w:p>
     <w:pPr>
       <w:pStyle w:val="Header"/>
@@ -41237,13 +41261,13 @@
 </file>
 
 <file path=word/header35.xml><?xml version="1.0" encoding="utf-8"?>
-<w:hdr xmlns:wpc="http://schemas.microsoft.com/office/word/2010/wordprocessingCanvas" xmlns:cx="http://schemas.microsoft.com/office/drawing/2014/chartex" xmlns:cx1="http://schemas.microsoft.com/office/drawing/2015/9/8/chartex" xmlns:cx2="http://schemas.microsoft.com/office/drawing/2015/10/21/chartex" xmlns:cx3="http://schemas.microsoft.com/office/drawing/2016/5/9/chartex" xmlns:cx4="http://schemas.microsoft.com/office/drawing/2016/5/10/chartex" xmlns:cx5="http://schemas.microsoft.com/office/drawing/2016/5/11/chartex" xmlns:cx6="http://schemas.microsoft.com/office/drawing/2016/5/12/chartex" xmlns:cx7="http://schemas.microsoft.com/office/drawing/2016/5/13/chartex" xmlns:cx8="http://schemas.microsoft.com/office/drawing/2016/5/14/chartex" xmlns:mc="http://schemas.openxmlformats.org/markup-compatibility/2006" xmlns:aink="http://schemas.microsoft.com/office/drawing/2016/ink" xmlns:am3d="http://schemas.microsoft.com/office/drawing/2017/model3d" xmlns:o="urn:schemas-microsoft-com:office:office" xmlns:oel="http://schemas.microsoft.com/office/2019/extlst" xmlns:r="http://schemas.openxmlformats.org/officeDocument/2006/relationships" xmlns:m="http://schemas.openxmlformats.org/officeDocument/2006/math" xmlns:v="urn:schemas-microsoft-com:vml" xmlns:wp14="http://schemas.microsoft.com/office/word/2010/wordprocessingDrawing" xmlns:wp="http://schemas.openxmlformats.org/drawingml/2006/wordprocessingDrawing" xmlns:w10="urn:schemas-microsoft-com:office:word" xmlns:w="http://schemas.openxmlformats.org/wordprocessingml/2006/main" xmlns:w14="http://schemas.microsoft.com/office/word/2010/wordml" xmlns:w15="http://schemas.microsoft.com/office/word/2012/wordml" xmlns:w16cex="http://schemas.microsoft.com/office/word/2018/wordml/cex" xmlns:w16cid="http://schemas.microsoft.com/office/word/2016/wordml/cid" xmlns:w16="http://schemas.microsoft.com/office/word/2018/wordml" xmlns:w16du="http://schemas.microsoft.com/office/word/2023/wordml/word16du" xmlns:w16sdtdh="http://schemas.microsoft.com/office/word/2020/wordml/sdtdatahash" xmlns:w16se="http://schemas.microsoft.com/office/word/2015/wordml/symex" xmlns:wpg="http://schemas.microsoft.com/office/word/2010/wordprocessingGroup" xmlns:wpi="http://schemas.microsoft.com/office/word/2010/wordprocessingInk" xmlns:wne="http://schemas.microsoft.com/office/word/2006/wordml" xmlns:wps="http://schemas.microsoft.com/office/word/2010/wordprocessingShape" mc:Ignorable="w14 w15 w16se w16cid w16 w16cex w16sdtdh wp14">
+<w:hdr xmlns:wpc="http://schemas.microsoft.com/office/word/2010/wordprocessingCanvas" xmlns:cx="http://schemas.microsoft.com/office/drawing/2014/chartex" xmlns:cx1="http://schemas.microsoft.com/office/drawing/2015/9/8/chartex" xmlns:cx2="http://schemas.microsoft.com/office/drawing/2015/10/21/chartex" xmlns:cx3="http://schemas.microsoft.com/office/drawing/2016/5/9/chartex" xmlns:cx4="http://schemas.microsoft.com/office/drawing/2016/5/10/chartex" xmlns:cx5="http://schemas.microsoft.com/office/drawing/2016/5/11/chartex" xmlns:cx6="http://schemas.microsoft.com/office/drawing/2016/5/12/chartex" xmlns:cx7="http://schemas.microsoft.com/office/drawing/2016/5/13/chartex" xmlns:cx8="http://schemas.microsoft.com/office/drawing/2016/5/14/chartex" xmlns:mc="http://schemas.openxmlformats.org/markup-compatibility/2006" xmlns:aink="http://schemas.microsoft.com/office/drawing/2016/ink" xmlns:am3d="http://schemas.microsoft.com/office/drawing/2017/model3d" xmlns:o="urn:schemas-microsoft-com:office:office" xmlns:oel="http://schemas.microsoft.com/office/2019/extlst" xmlns:r="http://schemas.openxmlformats.org/officeDocument/2006/relationships" xmlns:m="http://schemas.openxmlformats.org/officeDocument/2006/math" xmlns:v="urn:schemas-microsoft-com:vml" xmlns:wp14="http://schemas.microsoft.com/office/word/2010/wordprocessingDrawing" xmlns:wp="http://schemas.openxmlformats.org/drawingml/2006/wordprocessingDrawing" xmlns:w10="urn:schemas-microsoft-com:office:word" xmlns:w="http://schemas.openxmlformats.org/wordprocessingml/2006/main" xmlns:w14="http://schemas.microsoft.com/office/word/2010/wordml" xmlns:w15="http://schemas.microsoft.com/office/word/2012/wordml" xmlns:w16cex="http://schemas.microsoft.com/office/word/2018/wordml/cex" xmlns:w16cid="http://schemas.microsoft.com/office/word/2016/wordml/cid" xmlns:w16="http://schemas.microsoft.com/office/word/2018/wordml" xmlns:w16sdtdh="http://schemas.microsoft.com/office/word/2020/wordml/sdtdatahash" xmlns:w16se="http://schemas.microsoft.com/office/word/2015/wordml/symex" xmlns:wpg="http://schemas.microsoft.com/office/word/2010/wordprocessingGroup" xmlns:wpi="http://schemas.microsoft.com/office/word/2010/wordprocessingInk" xmlns:wne="http://schemas.microsoft.com/office/word/2006/wordml" xmlns:wps="http://schemas.microsoft.com/office/word/2010/wordprocessingShape" mc:Ignorable="w14 w15 w16se w16cid w16 w16cex w16sdtdh wp14">
   <w:p/>
 </w:hdr>
 </file>
 
 <file path=word/header36.xml><?xml version="1.0" encoding="utf-8"?>
-<w:hdr xmlns:wpc="http://schemas.microsoft.com/office/word/2010/wordprocessingCanvas" xmlns:cx="http://schemas.microsoft.com/office/drawing/2014/chartex" xmlns:cx1="http://schemas.microsoft.com/office/drawing/2015/9/8/chartex" xmlns:cx2="http://schemas.microsoft.com/office/drawing/2015/10/21/chartex" xmlns:cx3="http://schemas.microsoft.com/office/drawing/2016/5/9/chartex" xmlns:cx4="http://schemas.microsoft.com/office/drawing/2016/5/10/chartex" xmlns:cx5="http://schemas.microsoft.com/office/drawing/2016/5/11/chartex" xmlns:cx6="http://schemas.microsoft.com/office/drawing/2016/5/12/chartex" xmlns:cx7="http://schemas.microsoft.com/office/drawing/2016/5/13/chartex" xmlns:cx8="http://schemas.microsoft.com/office/drawing/2016/5/14/chartex" xmlns:mc="http://schemas.openxmlformats.org/markup-compatibility/2006" xmlns:aink="http://schemas.microsoft.com/office/drawing/2016/ink" xmlns:am3d="http://schemas.microsoft.com/office/drawing/2017/model3d" xmlns:o="urn:schemas-microsoft-com:office:office" xmlns:oel="http://schemas.microsoft.com/office/2019/extlst" xmlns:r="http://schemas.openxmlformats.org/officeDocument/2006/relationships" xmlns:m="http://schemas.openxmlformats.org/officeDocument/2006/math" xmlns:v="urn:schemas-microsoft-com:vml" xmlns:wp14="http://schemas.microsoft.com/office/word/2010/wordprocessingDrawing" xmlns:wp="http://schemas.openxmlformats.org/drawingml/2006/wordprocessingDrawing" xmlns:w10="urn:schemas-microsoft-com:office:word" xmlns:w="http://schemas.openxmlformats.org/wordprocessingml/2006/main" xmlns:w14="http://schemas.microsoft.com/office/word/2010/wordml" xmlns:w15="http://schemas.microsoft.com/office/word/2012/wordml" xmlns:w16cex="http://schemas.microsoft.com/office/word/2018/wordml/cex" xmlns:w16cid="http://schemas.microsoft.com/office/word/2016/wordml/cid" xmlns:w16="http://schemas.microsoft.com/office/word/2018/wordml" xmlns:w16du="http://schemas.microsoft.com/office/word/2023/wordml/word16du" xmlns:w16sdtdh="http://schemas.microsoft.com/office/word/2020/wordml/sdtdatahash" xmlns:w16se="http://schemas.microsoft.com/office/word/2015/wordml/symex" xmlns:wpg="http://schemas.microsoft.com/office/word/2010/wordprocessingGroup" xmlns:wpi="http://schemas.microsoft.com/office/word/2010/wordprocessingInk" xmlns:wne="http://schemas.microsoft.com/office/word/2006/wordml" xmlns:wps="http://schemas.microsoft.com/office/word/2010/wordprocessingShape" mc:Ignorable="w14 w15 w16se w16cid w16 w16cex w16sdtdh wp14">
+<w:hdr xmlns:wpc="http://schemas.microsoft.com/office/word/2010/wordprocessingCanvas" xmlns:cx="http://schemas.microsoft.com/office/drawing/2014/chartex" xmlns:cx1="http://schemas.microsoft.com/office/drawing/2015/9/8/chartex" xmlns:cx2="http://schemas.microsoft.com/office/drawing/2015/10/21/chartex" xmlns:cx3="http://schemas.microsoft.com/office/drawing/2016/5/9/chartex" xmlns:cx4="http://schemas.microsoft.com/office/drawing/2016/5/10/chartex" xmlns:cx5="http://schemas.microsoft.com/office/drawing/2016/5/11/chartex" xmlns:cx6="http://schemas.microsoft.com/office/drawing/2016/5/12/chartex" xmlns:cx7="http://schemas.microsoft.com/office/drawing/2016/5/13/chartex" xmlns:cx8="http://schemas.microsoft.com/office/drawing/2016/5/14/chartex" xmlns:mc="http://schemas.openxmlformats.org/markup-compatibility/2006" xmlns:aink="http://schemas.microsoft.com/office/drawing/2016/ink" xmlns:am3d="http://schemas.microsoft.com/office/drawing/2017/model3d" xmlns:o="urn:schemas-microsoft-com:office:office" xmlns:oel="http://schemas.microsoft.com/office/2019/extlst" xmlns:r="http://schemas.openxmlformats.org/officeDocument/2006/relationships" xmlns:m="http://schemas.openxmlformats.org/officeDocument/2006/math" xmlns:v="urn:schemas-microsoft-com:vml" xmlns:wp14="http://schemas.microsoft.com/office/word/2010/wordprocessingDrawing" xmlns:wp="http://schemas.openxmlformats.org/drawingml/2006/wordprocessingDrawing" xmlns:w10="urn:schemas-microsoft-com:office:word" xmlns:w="http://schemas.openxmlformats.org/wordprocessingml/2006/main" xmlns:w14="http://schemas.microsoft.com/office/word/2010/wordml" xmlns:w15="http://schemas.microsoft.com/office/word/2012/wordml" xmlns:w16cex="http://schemas.microsoft.com/office/word/2018/wordml/cex" xmlns:w16cid="http://schemas.microsoft.com/office/word/2016/wordml/cid" xmlns:w16="http://schemas.microsoft.com/office/word/2018/wordml" xmlns:w16sdtdh="http://schemas.microsoft.com/office/word/2020/wordml/sdtdatahash" xmlns:w16se="http://schemas.microsoft.com/office/word/2015/wordml/symex" xmlns:wpg="http://schemas.microsoft.com/office/word/2010/wordprocessingGroup" xmlns:wpi="http://schemas.microsoft.com/office/word/2010/wordprocessingInk" xmlns:wne="http://schemas.microsoft.com/office/word/2006/wordml" xmlns:wps="http://schemas.microsoft.com/office/word/2010/wordprocessingShape" mc:Ignorable="w14 w15 w16se w16cid w16 w16cex w16sdtdh wp14">
   <w:p>
     <w:pPr>
       <w:pStyle w:val="Header"/>
@@ -41256,13 +41280,13 @@
 </file>
 
 <file path=word/header37.xml><?xml version="1.0" encoding="utf-8"?>
-<w:hdr xmlns:wpc="http://schemas.microsoft.com/office/word/2010/wordprocessingCanvas" xmlns:cx="http://schemas.microsoft.com/office/drawing/2014/chartex" xmlns:cx1="http://schemas.microsoft.com/office/drawing/2015/9/8/chartex" xmlns:cx2="http://schemas.microsoft.com/office/drawing/2015/10/21/chartex" xmlns:cx3="http://schemas.microsoft.com/office/drawing/2016/5/9/chartex" xmlns:cx4="http://schemas.microsoft.com/office/drawing/2016/5/10/chartex" xmlns:cx5="http://schemas.microsoft.com/office/drawing/2016/5/11/chartex" xmlns:cx6="http://schemas.microsoft.com/office/drawing/2016/5/12/chartex" xmlns:cx7="http://schemas.microsoft.com/office/drawing/2016/5/13/chartex" xmlns:cx8="http://schemas.microsoft.com/office/drawing/2016/5/14/chartex" xmlns:mc="http://schemas.openxmlformats.org/markup-compatibility/2006" xmlns:aink="http://schemas.microsoft.com/office/drawing/2016/ink" xmlns:am3d="http://schemas.microsoft.com/office/drawing/2017/model3d" xmlns:o="urn:schemas-microsoft-com:office:office" xmlns:oel="http://schemas.microsoft.com/office/2019/extlst" xmlns:r="http://schemas.openxmlformats.org/officeDocument/2006/relationships" xmlns:m="http://schemas.openxmlformats.org/officeDocument/2006/math" xmlns:v="urn:schemas-microsoft-com:vml" xmlns:wp14="http://schemas.microsoft.com/office/word/2010/wordprocessingDrawing" xmlns:wp="http://schemas.openxmlformats.org/drawingml/2006/wordprocessingDrawing" xmlns:w10="urn:schemas-microsoft-com:office:word" xmlns:w="http://schemas.openxmlformats.org/wordprocessingml/2006/main" xmlns:w14="http://schemas.microsoft.com/office/word/2010/wordml" xmlns:w15="http://schemas.microsoft.com/office/word/2012/wordml" xmlns:w16cex="http://schemas.microsoft.com/office/word/2018/wordml/cex" xmlns:w16cid="http://schemas.microsoft.com/office/word/2016/wordml/cid" xmlns:w16="http://schemas.microsoft.com/office/word/2018/wordml" xmlns:w16du="http://schemas.microsoft.com/office/word/2023/wordml/word16du" xmlns:w16sdtdh="http://schemas.microsoft.com/office/word/2020/wordml/sdtdatahash" xmlns:w16se="http://schemas.microsoft.com/office/word/2015/wordml/symex" xmlns:wpg="http://schemas.microsoft.com/office/word/2010/wordprocessingGroup" xmlns:wpi="http://schemas.microsoft.com/office/word/2010/wordprocessingInk" xmlns:wne="http://schemas.microsoft.com/office/word/2006/wordml" xmlns:wps="http://schemas.microsoft.com/office/word/2010/wordprocessingShape" mc:Ignorable="w14 w15 w16se w16cid w16 w16cex w16sdtdh wp14">
+<w:hdr xmlns:wpc="http://schemas.microsoft.com/office/word/2010/wordprocessingCanvas" xmlns:cx="http://schemas.microsoft.com/office/drawing/2014/chartex" xmlns:cx1="http://schemas.microsoft.com/office/drawing/2015/9/8/chartex" xmlns:cx2="http://schemas.microsoft.com/office/drawing/2015/10/21/chartex" xmlns:cx3="http://schemas.microsoft.com/office/drawing/2016/5/9/chartex" xmlns:cx4="http://schemas.microsoft.com/office/drawing/2016/5/10/chartex" xmlns:cx5="http://schemas.microsoft.com/office/drawing/2016/5/11/chartex" xmlns:cx6="http://schemas.microsoft.com/office/drawing/2016/5/12/chartex" xmlns:cx7="http://schemas.microsoft.com/office/drawing/2016/5/13/chartex" xmlns:cx8="http://schemas.microsoft.com/office/drawing/2016/5/14/chartex" xmlns:mc="http://schemas.openxmlformats.org/markup-compatibility/2006" xmlns:aink="http://schemas.microsoft.com/office/drawing/2016/ink" xmlns:am3d="http://schemas.microsoft.com/office/drawing/2017/model3d" xmlns:o="urn:schemas-microsoft-com:office:office" xmlns:oel="http://schemas.microsoft.com/office/2019/extlst" xmlns:r="http://schemas.openxmlformats.org/officeDocument/2006/relationships" xmlns:m="http://schemas.openxmlformats.org/officeDocument/2006/math" xmlns:v="urn:schemas-microsoft-com:vml" xmlns:wp14="http://schemas.microsoft.com/office/word/2010/wordprocessingDrawing" xmlns:wp="http://schemas.openxmlformats.org/drawingml/2006/wordprocessingDrawing" xmlns:w10="urn:schemas-microsoft-com:office:word" xmlns:w="http://schemas.openxmlformats.org/wordprocessingml/2006/main" xmlns:w14="http://schemas.microsoft.com/office/word/2010/wordml" xmlns:w15="http://schemas.microsoft.com/office/word/2012/wordml" xmlns:w16cex="http://schemas.microsoft.com/office/word/2018/wordml/cex" xmlns:w16cid="http://schemas.microsoft.com/office/word/2016/wordml/cid" xmlns:w16="http://schemas.microsoft.com/office/word/2018/wordml" xmlns:w16sdtdh="http://schemas.microsoft.com/office/word/2020/wordml/sdtdatahash" xmlns:w16se="http://schemas.microsoft.com/office/word/2015/wordml/symex" xmlns:wpg="http://schemas.microsoft.com/office/word/2010/wordprocessingGroup" xmlns:wpi="http://schemas.microsoft.com/office/word/2010/wordprocessingInk" xmlns:wne="http://schemas.microsoft.com/office/word/2006/wordml" xmlns:wps="http://schemas.microsoft.com/office/word/2010/wordprocessingShape" mc:Ignorable="w14 w15 w16se w16cid w16 w16cex w16sdtdh wp14">
   <w:p/>
 </w:hdr>
 </file>
 
 <file path=word/header38.xml><?xml version="1.0" encoding="utf-8"?>
-<w:hdr xmlns:wpc="http://schemas.microsoft.com/office/word/2010/wordprocessingCanvas" xmlns:cx="http://schemas.microsoft.com/office/drawing/2014/chartex" xmlns:cx1="http://schemas.microsoft.com/office/drawing/2015/9/8/chartex" xmlns:cx2="http://schemas.microsoft.com/office/drawing/2015/10/21/chartex" xmlns:cx3="http://schemas.microsoft.com/office/drawing/2016/5/9/chartex" xmlns:cx4="http://schemas.microsoft.com/office/drawing/2016/5/10/chartex" xmlns:cx5="http://schemas.microsoft.com/office/drawing/2016/5/11/chartex" xmlns:cx6="http://schemas.microsoft.com/office/drawing/2016/5/12/chartex" xmlns:cx7="http://schemas.microsoft.com/office/drawing/2016/5/13/chartex" xmlns:cx8="http://schemas.microsoft.com/office/drawing/2016/5/14/chartex" xmlns:mc="http://schemas.openxmlformats.org/markup-compatibility/2006" xmlns:aink="http://schemas.microsoft.com/office/drawing/2016/ink" xmlns:am3d="http://schemas.microsoft.com/office/drawing/2017/model3d" xmlns:o="urn:schemas-microsoft-com:office:office" xmlns:oel="http://schemas.microsoft.com/office/2019/extlst" xmlns:r="http://schemas.openxmlformats.org/officeDocument/2006/relationships" xmlns:m="http://schemas.openxmlformats.org/officeDocument/2006/math" xmlns:v="urn:schemas-microsoft-com:vml" xmlns:wp14="http://schemas.microsoft.com/office/word/2010/wordprocessingDrawing" xmlns:wp="http://schemas.openxmlformats.org/drawingml/2006/wordprocessingDrawing" xmlns:w10="urn:schemas-microsoft-com:office:word" xmlns:w="http://schemas.openxmlformats.org/wordprocessingml/2006/main" xmlns:w14="http://schemas.microsoft.com/office/word/2010/wordml" xmlns:w15="http://schemas.microsoft.com/office/word/2012/wordml" xmlns:w16cex="http://schemas.microsoft.com/office/word/2018/wordml/cex" xmlns:w16cid="http://schemas.microsoft.com/office/word/2016/wordml/cid" xmlns:w16="http://schemas.microsoft.com/office/word/2018/wordml" xmlns:w16du="http://schemas.microsoft.com/office/word/2023/wordml/word16du" xmlns:w16sdtdh="http://schemas.microsoft.com/office/word/2020/wordml/sdtdatahash" xmlns:w16se="http://schemas.microsoft.com/office/word/2015/wordml/symex" xmlns:wpg="http://schemas.microsoft.com/office/word/2010/wordprocessingGroup" xmlns:wpi="http://schemas.microsoft.com/office/word/2010/wordprocessingInk" xmlns:wne="http://schemas.microsoft.com/office/word/2006/wordml" xmlns:wps="http://schemas.microsoft.com/office/word/2010/wordprocessingShape" mc:Ignorable="w14 w15 w16se w16cid w16 w16cex w16sdtdh wp14">
+<w:hdr xmlns:wpc="http://schemas.microsoft.com/office/word/2010/wordprocessingCanvas" xmlns:cx="http://schemas.microsoft.com/office/drawing/2014/chartex" xmlns:cx1="http://schemas.microsoft.com/office/drawing/2015/9/8/chartex" xmlns:cx2="http://schemas.microsoft.com/office/drawing/2015/10/21/chartex" xmlns:cx3="http://schemas.microsoft.com/office/drawing/2016/5/9/chartex" xmlns:cx4="http://schemas.microsoft.com/office/drawing/2016/5/10/chartex" xmlns:cx5="http://schemas.microsoft.com/office/drawing/2016/5/11/chartex" xmlns:cx6="http://schemas.microsoft.com/office/drawing/2016/5/12/chartex" xmlns:cx7="http://schemas.microsoft.com/office/drawing/2016/5/13/chartex" xmlns:cx8="http://schemas.microsoft.com/office/drawing/2016/5/14/chartex" xmlns:mc="http://schemas.openxmlformats.org/markup-compatibility/2006" xmlns:aink="http://schemas.microsoft.com/office/drawing/2016/ink" xmlns:am3d="http://schemas.microsoft.com/office/drawing/2017/model3d" xmlns:o="urn:schemas-microsoft-com:office:office" xmlns:oel="http://schemas.microsoft.com/office/2019/extlst" xmlns:r="http://schemas.openxmlformats.org/officeDocument/2006/relationships" xmlns:m="http://schemas.openxmlformats.org/officeDocument/2006/math" xmlns:v="urn:schemas-microsoft-com:vml" xmlns:wp14="http://schemas.microsoft.com/office/word/2010/wordprocessingDrawing" xmlns:wp="http://schemas.openxmlformats.org/drawingml/2006/wordprocessingDrawing" xmlns:w10="urn:schemas-microsoft-com:office:word" xmlns:w="http://schemas.openxmlformats.org/wordprocessingml/2006/main" xmlns:w14="http://schemas.microsoft.com/office/word/2010/wordml" xmlns:w15="http://schemas.microsoft.com/office/word/2012/wordml" xmlns:w16cex="http://schemas.microsoft.com/office/word/2018/wordml/cex" xmlns:w16cid="http://schemas.microsoft.com/office/word/2016/wordml/cid" xmlns:w16="http://schemas.microsoft.com/office/word/2018/wordml" xmlns:w16sdtdh="http://schemas.microsoft.com/office/word/2020/wordml/sdtdatahash" xmlns:w16se="http://schemas.microsoft.com/office/word/2015/wordml/symex" xmlns:wpg="http://schemas.microsoft.com/office/word/2010/wordprocessingGroup" xmlns:wpi="http://schemas.microsoft.com/office/word/2010/wordprocessingInk" xmlns:wne="http://schemas.microsoft.com/office/word/2006/wordml" xmlns:wps="http://schemas.microsoft.com/office/word/2010/wordprocessingShape" mc:Ignorable="w14 w15 w16se w16cid w16 w16cex w16sdtdh wp14">
   <w:p>
     <w:pPr>
       <w:pStyle w:val="Header"/>
@@ -41275,7 +41299,7 @@
 </file>
 
 <file path=word/header39.xml><?xml version="1.0" encoding="utf-8"?>
-<w:hdr xmlns:wpc="http://schemas.microsoft.com/office/word/2010/wordprocessingCanvas" xmlns:cx="http://schemas.microsoft.com/office/drawing/2014/chartex" xmlns:cx1="http://schemas.microsoft.com/office/drawing/2015/9/8/chartex" xmlns:cx2="http://schemas.microsoft.com/office/drawing/2015/10/21/chartex" xmlns:cx3="http://schemas.microsoft.com/office/drawing/2016/5/9/chartex" xmlns:cx4="http://schemas.microsoft.com/office/drawing/2016/5/10/chartex" xmlns:cx5="http://schemas.microsoft.com/office/drawing/2016/5/11/chartex" xmlns:cx6="http://schemas.microsoft.com/office/drawing/2016/5/12/chartex" xmlns:cx7="http://schemas.microsoft.com/office/drawing/2016/5/13/chartex" xmlns:cx8="http://schemas.microsoft.com/office/drawing/2016/5/14/chartex" xmlns:mc="http://schemas.openxmlformats.org/markup-compatibility/2006" xmlns:aink="http://schemas.microsoft.com/office/drawing/2016/ink" xmlns:am3d="http://schemas.microsoft.com/office/drawing/2017/model3d" xmlns:o="urn:schemas-microsoft-com:office:office" xmlns:oel="http://schemas.microsoft.com/office/2019/extlst" xmlns:r="http://schemas.openxmlformats.org/officeDocument/2006/relationships" xmlns:m="http://schemas.openxmlformats.org/officeDocument/2006/math" xmlns:v="urn:schemas-microsoft-com:vml" xmlns:wp14="http://schemas.microsoft.com/office/word/2010/wordprocessingDrawing" xmlns:wp="http://schemas.openxmlformats.org/drawingml/2006/wordprocessingDrawing" xmlns:w10="urn:schemas-microsoft-com:office:word" xmlns:w="http://schemas.openxmlformats.org/wordprocessingml/2006/main" xmlns:w14="http://schemas.microsoft.com/office/word/2010/wordml" xmlns:w15="http://schemas.microsoft.com/office/word/2012/wordml" xmlns:w16cex="http://schemas.microsoft.com/office/word/2018/wordml/cex" xmlns:w16cid="http://schemas.microsoft.com/office/word/2016/wordml/cid" xmlns:w16="http://schemas.microsoft.com/office/word/2018/wordml" xmlns:w16du="http://schemas.microsoft.com/office/word/2023/wordml/word16du" xmlns:w16sdtdh="http://schemas.microsoft.com/office/word/2020/wordml/sdtdatahash" xmlns:w16se="http://schemas.microsoft.com/office/word/2015/wordml/symex" xmlns:wpg="http://schemas.microsoft.com/office/word/2010/wordprocessingGroup" xmlns:wpi="http://schemas.microsoft.com/office/word/2010/wordprocessingInk" xmlns:wne="http://schemas.microsoft.com/office/word/2006/wordml" xmlns:wps="http://schemas.microsoft.com/office/word/2010/wordprocessingShape" mc:Ignorable="w14 w15 w16se w16cid w16 w16cex w16sdtdh wp14">
+<w:hdr xmlns:wpc="http://schemas.microsoft.com/office/word/2010/wordprocessingCanvas" xmlns:cx="http://schemas.microsoft.com/office/drawing/2014/chartex" xmlns:cx1="http://schemas.microsoft.com/office/drawing/2015/9/8/chartex" xmlns:cx2="http://schemas.microsoft.com/office/drawing/2015/10/21/chartex" xmlns:cx3="http://schemas.microsoft.com/office/drawing/2016/5/9/chartex" xmlns:cx4="http://schemas.microsoft.com/office/drawing/2016/5/10/chartex" xmlns:cx5="http://schemas.microsoft.com/office/drawing/2016/5/11/chartex" xmlns:cx6="http://schemas.microsoft.com/office/drawing/2016/5/12/chartex" xmlns:cx7="http://schemas.microsoft.com/office/drawing/2016/5/13/chartex" xmlns:cx8="http://schemas.microsoft.com/office/drawing/2016/5/14/chartex" xmlns:mc="http://schemas.openxmlformats.org/markup-compatibility/2006" xmlns:aink="http://schemas.microsoft.com/office/drawing/2016/ink" xmlns:am3d="http://schemas.microsoft.com/office/drawing/2017/model3d" xmlns:o="urn:schemas-microsoft-com:office:office" xmlns:oel="http://schemas.microsoft.com/office/2019/extlst" xmlns:r="http://schemas.openxmlformats.org/officeDocument/2006/relationships" xmlns:m="http://schemas.openxmlformats.org/officeDocument/2006/math" xmlns:v="urn:schemas-microsoft-com:vml" xmlns:wp14="http://schemas.microsoft.com/office/word/2010/wordprocessingDrawing" xmlns:wp="http://schemas.openxmlformats.org/drawingml/2006/wordprocessingDrawing" xmlns:w10="urn:schemas-microsoft-com:office:word" xmlns:w="http://schemas.openxmlformats.org/wordprocessingml/2006/main" xmlns:w14="http://schemas.microsoft.com/office/word/2010/wordml" xmlns:w15="http://schemas.microsoft.com/office/word/2012/wordml" xmlns:w16cex="http://schemas.microsoft.com/office/word/2018/wordml/cex" xmlns:w16cid="http://schemas.microsoft.com/office/word/2016/wordml/cid" xmlns:w16="http://schemas.microsoft.com/office/word/2018/wordml" xmlns:w16sdtdh="http://schemas.microsoft.com/office/word/2020/wordml/sdtdatahash" xmlns:w16se="http://schemas.microsoft.com/office/word/2015/wordml/symex" xmlns:wpg="http://schemas.microsoft.com/office/word/2010/wordprocessingGroup" xmlns:wpi="http://schemas.microsoft.com/office/word/2010/wordprocessingInk" xmlns:wne="http://schemas.microsoft.com/office/word/2006/wordml" xmlns:wps="http://schemas.microsoft.com/office/word/2010/wordprocessingShape" mc:Ignorable="w14 w15 w16se w16cid w16 w16cex w16sdtdh wp14">
   <w:p>
     <w:pPr>
       <w:pStyle w:val="Header"/>
@@ -41293,7 +41317,7 @@
 </file>
 
 <file path=word/header4.xml><?xml version="1.0" encoding="utf-8"?>
-<w:hdr xmlns:wpc="http://schemas.microsoft.com/office/word/2010/wordprocessingCanvas" xmlns:cx="http://schemas.microsoft.com/office/drawing/2014/chartex" xmlns:cx1="http://schemas.microsoft.com/office/drawing/2015/9/8/chartex" xmlns:cx2="http://schemas.microsoft.com/office/drawing/2015/10/21/chartex" xmlns:cx3="http://schemas.microsoft.com/office/drawing/2016/5/9/chartex" xmlns:cx4="http://schemas.microsoft.com/office/drawing/2016/5/10/chartex" xmlns:cx5="http://schemas.microsoft.com/office/drawing/2016/5/11/chartex" xmlns:cx6="http://schemas.microsoft.com/office/drawing/2016/5/12/chartex" xmlns:cx7="http://schemas.microsoft.com/office/drawing/2016/5/13/chartex" xmlns:cx8="http://schemas.microsoft.com/office/drawing/2016/5/14/chartex" xmlns:mc="http://schemas.openxmlformats.org/markup-compatibility/2006" xmlns:aink="http://schemas.microsoft.com/office/drawing/2016/ink" xmlns:am3d="http://schemas.microsoft.com/office/drawing/2017/model3d" xmlns:o="urn:schemas-microsoft-com:office:office" xmlns:oel="http://schemas.microsoft.com/office/2019/extlst" xmlns:r="http://schemas.openxmlformats.org/officeDocument/2006/relationships" xmlns:m="http://schemas.openxmlformats.org/officeDocument/2006/math" xmlns:v="urn:schemas-microsoft-com:vml" xmlns:wp14="http://schemas.microsoft.com/office/word/2010/wordprocessingDrawing" xmlns:wp="http://schemas.openxmlformats.org/drawingml/2006/wordprocessingDrawing" xmlns:w10="urn:schemas-microsoft-com:office:word" xmlns:w="http://schemas.openxmlformats.org/wordprocessingml/2006/main" xmlns:w14="http://schemas.microsoft.com/office/word/2010/wordml" xmlns:w15="http://schemas.microsoft.com/office/word/2012/wordml" xmlns:w16cex="http://schemas.microsoft.com/office/word/2018/wordml/cex" xmlns:w16cid="http://schemas.microsoft.com/office/word/2016/wordml/cid" xmlns:w16="http://schemas.microsoft.com/office/word/2018/wordml" xmlns:w16du="http://schemas.microsoft.com/office/word/2023/wordml/word16du" xmlns:w16sdtdh="http://schemas.microsoft.com/office/word/2020/wordml/sdtdatahash" xmlns:w16se="http://schemas.microsoft.com/office/word/2015/wordml/symex" xmlns:wpg="http://schemas.microsoft.com/office/word/2010/wordprocessingGroup" xmlns:wpi="http://schemas.microsoft.com/office/word/2010/wordprocessingInk" xmlns:wne="http://schemas.microsoft.com/office/word/2006/wordml" xmlns:wps="http://schemas.microsoft.com/office/word/2010/wordprocessingShape" mc:Ignorable="w14 w15 w16se w16cid w16 w16cex w16sdtdh wp14">
+<w:hdr xmlns:wpc="http://schemas.microsoft.com/office/word/2010/wordprocessingCanvas" xmlns:cx="http://schemas.microsoft.com/office/drawing/2014/chartex" xmlns:cx1="http://schemas.microsoft.com/office/drawing/2015/9/8/chartex" xmlns:cx2="http://schemas.microsoft.com/office/drawing/2015/10/21/chartex" xmlns:cx3="http://schemas.microsoft.com/office/drawing/2016/5/9/chartex" xmlns:cx4="http://schemas.microsoft.com/office/drawing/2016/5/10/chartex" xmlns:cx5="http://schemas.microsoft.com/office/drawing/2016/5/11/chartex" xmlns:cx6="http://schemas.microsoft.com/office/drawing/2016/5/12/chartex" xmlns:cx7="http://schemas.microsoft.com/office/drawing/2016/5/13/chartex" xmlns:cx8="http://schemas.microsoft.com/office/drawing/2016/5/14/chartex" xmlns:mc="http://schemas.openxmlformats.org/markup-compatibility/2006" xmlns:aink="http://schemas.microsoft.com/office/drawing/2016/ink" xmlns:am3d="http://schemas.microsoft.com/office/drawing/2017/model3d" xmlns:o="urn:schemas-microsoft-com:office:office" xmlns:oel="http://schemas.microsoft.com/office/2019/extlst" xmlns:r="http://schemas.openxmlformats.org/officeDocument/2006/relationships" xmlns:m="http://schemas.openxmlformats.org/officeDocument/2006/math" xmlns:v="urn:schemas-microsoft-com:vml" xmlns:wp14="http://schemas.microsoft.com/office/word/2010/wordprocessingDrawing" xmlns:wp="http://schemas.openxmlformats.org/drawingml/2006/wordprocessingDrawing" xmlns:w10="urn:schemas-microsoft-com:office:word" xmlns:w="http://schemas.openxmlformats.org/wordprocessingml/2006/main" xmlns:w14="http://schemas.microsoft.com/office/word/2010/wordml" xmlns:w15="http://schemas.microsoft.com/office/word/2012/wordml" xmlns:w16cex="http://schemas.microsoft.com/office/word/2018/wordml/cex" xmlns:w16cid="http://schemas.microsoft.com/office/word/2016/wordml/cid" xmlns:w16="http://schemas.microsoft.com/office/word/2018/wordml" xmlns:w16sdtdh="http://schemas.microsoft.com/office/word/2020/wordml/sdtdatahash" xmlns:w16se="http://schemas.microsoft.com/office/word/2015/wordml/symex" xmlns:wpg="http://schemas.microsoft.com/office/word/2010/wordprocessingGroup" xmlns:wpi="http://schemas.microsoft.com/office/word/2010/wordprocessingInk" xmlns:wne="http://schemas.microsoft.com/office/word/2006/wordml" xmlns:wps="http://schemas.microsoft.com/office/word/2010/wordprocessingShape" mc:Ignorable="w14 w15 w16se w16cid w16 w16cex w16sdtdh wp14">
   <w:p>
     <w:pPr>
       <w:pStyle w:val="Header"/>
@@ -41306,7 +41330,7 @@
 </file>
 
 <file path=word/header40.xml><?xml version="1.0" encoding="utf-8"?>
-<w:hdr xmlns:wpc="http://schemas.microsoft.com/office/word/2010/wordprocessingCanvas" xmlns:cx="http://schemas.microsoft.com/office/drawing/2014/chartex" xmlns:cx1="http://schemas.microsoft.com/office/drawing/2015/9/8/chartex" xmlns:cx2="http://schemas.microsoft.com/office/drawing/2015/10/21/chartex" xmlns:cx3="http://schemas.microsoft.com/office/drawing/2016/5/9/chartex" xmlns:cx4="http://schemas.microsoft.com/office/drawing/2016/5/10/chartex" xmlns:cx5="http://schemas.microsoft.com/office/drawing/2016/5/11/chartex" xmlns:cx6="http://schemas.microsoft.com/office/drawing/2016/5/12/chartex" xmlns:cx7="http://schemas.microsoft.com/office/drawing/2016/5/13/chartex" xmlns:cx8="http://schemas.microsoft.com/office/drawing/2016/5/14/chartex" xmlns:mc="http://schemas.openxmlformats.org/markup-compatibility/2006" xmlns:aink="http://schemas.microsoft.com/office/drawing/2016/ink" xmlns:am3d="http://schemas.microsoft.com/office/drawing/2017/model3d" xmlns:o="urn:schemas-microsoft-com:office:office" xmlns:oel="http://schemas.microsoft.com/office/2019/extlst" xmlns:r="http://schemas.openxmlformats.org/officeDocument/2006/relationships" xmlns:m="http://schemas.openxmlformats.org/officeDocument/2006/math" xmlns:v="urn:schemas-microsoft-com:vml" xmlns:wp14="http://schemas.microsoft.com/office/word/2010/wordprocessingDrawing" xmlns:wp="http://schemas.openxmlformats.org/drawingml/2006/wordprocessingDrawing" xmlns:w10="urn:schemas-microsoft-com:office:word" xmlns:w="http://schemas.openxmlformats.org/wordprocessingml/2006/main" xmlns:w14="http://schemas.microsoft.com/office/word/2010/wordml" xmlns:w15="http://schemas.microsoft.com/office/word/2012/wordml" xmlns:w16cex="http://schemas.microsoft.com/office/word/2018/wordml/cex" xmlns:w16cid="http://schemas.microsoft.com/office/word/2016/wordml/cid" xmlns:w16="http://schemas.microsoft.com/office/word/2018/wordml" xmlns:w16du="http://schemas.microsoft.com/office/word/2023/wordml/word16du" xmlns:w16sdtdh="http://schemas.microsoft.com/office/word/2020/wordml/sdtdatahash" xmlns:w16se="http://schemas.microsoft.com/office/word/2015/wordml/symex" xmlns:wpg="http://schemas.microsoft.com/office/word/2010/wordprocessingGroup" xmlns:wpi="http://schemas.microsoft.com/office/word/2010/wordprocessingInk" xmlns:wne="http://schemas.microsoft.com/office/word/2006/wordml" xmlns:wps="http://schemas.microsoft.com/office/word/2010/wordprocessingShape" mc:Ignorable="w14 w15 w16se w16cid w16 w16cex w16sdtdh wp14">
+<w:hdr xmlns:wpc="http://schemas.microsoft.com/office/word/2010/wordprocessingCanvas" xmlns:cx="http://schemas.microsoft.com/office/drawing/2014/chartex" xmlns:cx1="http://schemas.microsoft.com/office/drawing/2015/9/8/chartex" xmlns:cx2="http://schemas.microsoft.com/office/drawing/2015/10/21/chartex" xmlns:cx3="http://schemas.microsoft.com/office/drawing/2016/5/9/chartex" xmlns:cx4="http://schemas.microsoft.com/office/drawing/2016/5/10/chartex" xmlns:cx5="http://schemas.microsoft.com/office/drawing/2016/5/11/chartex" xmlns:cx6="http://schemas.microsoft.com/office/drawing/2016/5/12/chartex" xmlns:cx7="http://schemas.microsoft.com/office/drawing/2016/5/13/chartex" xmlns:cx8="http://schemas.microsoft.com/office/drawing/2016/5/14/chartex" xmlns:mc="http://schemas.openxmlformats.org/markup-compatibility/2006" xmlns:aink="http://schemas.microsoft.com/office/drawing/2016/ink" xmlns:am3d="http://schemas.microsoft.com/office/drawing/2017/model3d" xmlns:o="urn:schemas-microsoft-com:office:office" xmlns:oel="http://schemas.microsoft.com/office/2019/extlst" xmlns:r="http://schemas.openxmlformats.org/officeDocument/2006/relationships" xmlns:m="http://schemas.openxmlformats.org/officeDocument/2006/math" xmlns:v="urn:schemas-microsoft-com:vml" xmlns:wp14="http://schemas.microsoft.com/office/word/2010/wordprocessingDrawing" xmlns:wp="http://schemas.openxmlformats.org/drawingml/2006/wordprocessingDrawing" xmlns:w10="urn:schemas-microsoft-com:office:word" xmlns:w="http://schemas.openxmlformats.org/wordprocessingml/2006/main" xmlns:w14="http://schemas.microsoft.com/office/word/2010/wordml" xmlns:w15="http://schemas.microsoft.com/office/word/2012/wordml" xmlns:w16cex="http://schemas.microsoft.com/office/word/2018/wordml/cex" xmlns:w16cid="http://schemas.microsoft.com/office/word/2016/wordml/cid" xmlns:w16="http://schemas.microsoft.com/office/word/2018/wordml" xmlns:w16sdtdh="http://schemas.microsoft.com/office/word/2020/wordml/sdtdatahash" xmlns:w16se="http://schemas.microsoft.com/office/word/2015/wordml/symex" xmlns:wpg="http://schemas.microsoft.com/office/word/2010/wordprocessingGroup" xmlns:wpi="http://schemas.microsoft.com/office/word/2010/wordprocessingInk" xmlns:wne="http://schemas.microsoft.com/office/word/2006/wordml" xmlns:wps="http://schemas.microsoft.com/office/word/2010/wordprocessingShape" mc:Ignorable="w14 w15 w16se w16cid w16 w16cex w16sdtdh wp14">
   <w:p>
     <w:pPr>
       <w:pStyle w:val="Header"/>
@@ -41323,7 +41347,7 @@
 </file>
 
 <file path=word/header41.xml><?xml version="1.0" encoding="utf-8"?>
-<w:hdr xmlns:wpc="http://schemas.microsoft.com/office/word/2010/wordprocessingCanvas" xmlns:cx="http://schemas.microsoft.com/office/drawing/2014/chartex" xmlns:cx1="http://schemas.microsoft.com/office/drawing/2015/9/8/chartex" xmlns:cx2="http://schemas.microsoft.com/office/drawing/2015/10/21/chartex" xmlns:cx3="http://schemas.microsoft.com/office/drawing/2016/5/9/chartex" xmlns:cx4="http://schemas.microsoft.com/office/drawing/2016/5/10/chartex" xmlns:cx5="http://schemas.microsoft.com/office/drawing/2016/5/11/chartex" xmlns:cx6="http://schemas.microsoft.com/office/drawing/2016/5/12/chartex" xmlns:cx7="http://schemas.microsoft.com/office/drawing/2016/5/13/chartex" xmlns:cx8="http://schemas.microsoft.com/office/drawing/2016/5/14/chartex" xmlns:mc="http://schemas.openxmlformats.org/markup-compatibility/2006" xmlns:aink="http://schemas.microsoft.com/office/drawing/2016/ink" xmlns:am3d="http://schemas.microsoft.com/office/drawing/2017/model3d" xmlns:o="urn:schemas-microsoft-com:office:office" xmlns:oel="http://schemas.microsoft.com/office/2019/extlst" xmlns:r="http://schemas.openxmlformats.org/officeDocument/2006/relationships" xmlns:m="http://schemas.openxmlformats.org/officeDocument/2006/math" xmlns:v="urn:schemas-microsoft-com:vml" xmlns:wp14="http://schemas.microsoft.com/office/word/2010/wordprocessingDrawing" xmlns:wp="http://schemas.openxmlformats.org/drawingml/2006/wordprocessingDrawing" xmlns:w10="urn:schemas-microsoft-com:office:word" xmlns:w="http://schemas.openxmlformats.org/wordprocessingml/2006/main" xmlns:w14="http://schemas.microsoft.com/office/word/2010/wordml" xmlns:w15="http://schemas.microsoft.com/office/word/2012/wordml" xmlns:w16cex="http://schemas.microsoft.com/office/word/2018/wordml/cex" xmlns:w16cid="http://schemas.microsoft.com/office/word/2016/wordml/cid" xmlns:w16="http://schemas.microsoft.com/office/word/2018/wordml" xmlns:w16du="http://schemas.microsoft.com/office/word/2023/wordml/word16du" xmlns:w16sdtdh="http://schemas.microsoft.com/office/word/2020/wordml/sdtdatahash" xmlns:w16se="http://schemas.microsoft.com/office/word/2015/wordml/symex" xmlns:wpg="http://schemas.microsoft.com/office/word/2010/wordprocessingGroup" xmlns:wpi="http://schemas.microsoft.com/office/word/2010/wordprocessingInk" xmlns:wne="http://schemas.microsoft.com/office/word/2006/wordml" xmlns:wps="http://schemas.microsoft.com/office/word/2010/wordprocessingShape" mc:Ignorable="w14 w15 w16se w16cid w16 w16cex w16sdtdh wp14">
+<w:hdr xmlns:wpc="http://schemas.microsoft.com/office/word/2010/wordprocessingCanvas" xmlns:cx="http://schemas.microsoft.com/office/drawing/2014/chartex" xmlns:cx1="http://schemas.microsoft.com/office/drawing/2015/9/8/chartex" xmlns:cx2="http://schemas.microsoft.com/office/drawing/2015/10/21/chartex" xmlns:cx3="http://schemas.microsoft.com/office/drawing/2016/5/9/chartex" xmlns:cx4="http://schemas.microsoft.com/office/drawing/2016/5/10/chartex" xmlns:cx5="http://schemas.microsoft.com/office/drawing/2016/5/11/chartex" xmlns:cx6="http://schemas.microsoft.com/office/drawing/2016/5/12/chartex" xmlns:cx7="http://schemas.microsoft.com/office/drawing/2016/5/13/chartex" xmlns:cx8="http://schemas.microsoft.com/office/drawing/2016/5/14/chartex" xmlns:mc="http://schemas.openxmlformats.org/markup-compatibility/2006" xmlns:aink="http://schemas.microsoft.com/office/drawing/2016/ink" xmlns:am3d="http://schemas.microsoft.com/office/drawing/2017/model3d" xmlns:o="urn:schemas-microsoft-com:office:office" xmlns:oel="http://schemas.microsoft.com/office/2019/extlst" xmlns:r="http://schemas.openxmlformats.org/officeDocument/2006/relationships" xmlns:m="http://schemas.openxmlformats.org/officeDocument/2006/math" xmlns:v="urn:schemas-microsoft-com:vml" xmlns:wp14="http://schemas.microsoft.com/office/word/2010/wordprocessingDrawing" xmlns:wp="http://schemas.openxmlformats.org/drawingml/2006/wordprocessingDrawing" xmlns:w10="urn:schemas-microsoft-com:office:word" xmlns:w="http://schemas.openxmlformats.org/wordprocessingml/2006/main" xmlns:w14="http://schemas.microsoft.com/office/word/2010/wordml" xmlns:w15="http://schemas.microsoft.com/office/word/2012/wordml" xmlns:w16cex="http://schemas.microsoft.com/office/word/2018/wordml/cex" xmlns:w16cid="http://schemas.microsoft.com/office/word/2016/wordml/cid" xmlns:w16="http://schemas.microsoft.com/office/word/2018/wordml" xmlns:w16sdtdh="http://schemas.microsoft.com/office/word/2020/wordml/sdtdatahash" xmlns:w16se="http://schemas.microsoft.com/office/word/2015/wordml/symex" xmlns:wpg="http://schemas.microsoft.com/office/word/2010/wordprocessingGroup" xmlns:wpi="http://schemas.microsoft.com/office/word/2010/wordprocessingInk" xmlns:wne="http://schemas.microsoft.com/office/word/2006/wordml" xmlns:wps="http://schemas.microsoft.com/office/word/2010/wordprocessingShape" mc:Ignorable="w14 w15 w16se w16cid w16 w16cex w16sdtdh wp14">
   <w:p>
     <w:pPr>
       <w:pStyle w:val="Header"/>
@@ -41341,7 +41365,7 @@
 </file>
 
 <file path=word/header42.xml><?xml version="1.0" encoding="utf-8"?>
-<w:hdr xmlns:wpc="http://schemas.microsoft.com/office/word/2010/wordprocessingCanvas" xmlns:cx="http://schemas.microsoft.com/office/drawing/2014/chartex" xmlns:cx1="http://schemas.microsoft.com/office/drawing/2015/9/8/chartex" xmlns:cx2="http://schemas.microsoft.com/office/drawing/2015/10/21/chartex" xmlns:cx3="http://schemas.microsoft.com/office/drawing/2016/5/9/chartex" xmlns:cx4="http://schemas.microsoft.com/office/drawing/2016/5/10/chartex" xmlns:cx5="http://schemas.microsoft.com/office/drawing/2016/5/11/chartex" xmlns:cx6="http://schemas.microsoft.com/office/drawing/2016/5/12/chartex" xmlns:cx7="http://schemas.microsoft.com/office/drawing/2016/5/13/chartex" xmlns:cx8="http://schemas.microsoft.com/office/drawing/2016/5/14/chartex" xmlns:mc="http://schemas.openxmlformats.org/markup-compatibility/2006" xmlns:aink="http://schemas.microsoft.com/office/drawing/2016/ink" xmlns:am3d="http://schemas.microsoft.com/office/drawing/2017/model3d" xmlns:o="urn:schemas-microsoft-com:office:office" xmlns:oel="http://schemas.microsoft.com/office/2019/extlst" xmlns:r="http://schemas.openxmlformats.org/officeDocument/2006/relationships" xmlns:m="http://schemas.openxmlformats.org/officeDocument/2006/math" xmlns:v="urn:schemas-microsoft-com:vml" xmlns:wp14="http://schemas.microsoft.com/office/word/2010/wordprocessingDrawing" xmlns:wp="http://schemas.openxmlformats.org/drawingml/2006/wordprocessingDrawing" xmlns:w10="urn:schemas-microsoft-com:office:word" xmlns:w="http://schemas.openxmlformats.org/wordprocessingml/2006/main" xmlns:w14="http://schemas.microsoft.com/office/word/2010/wordml" xmlns:w15="http://schemas.microsoft.com/office/word/2012/wordml" xmlns:w16cex="http://schemas.microsoft.com/office/word/2018/wordml/cex" xmlns:w16cid="http://schemas.microsoft.com/office/word/2016/wordml/cid" xmlns:w16="http://schemas.microsoft.com/office/word/2018/wordml" xmlns:w16du="http://schemas.microsoft.com/office/word/2023/wordml/word16du" xmlns:w16sdtdh="http://schemas.microsoft.com/office/word/2020/wordml/sdtdatahash" xmlns:w16se="http://schemas.microsoft.com/office/word/2015/wordml/symex" xmlns:wpg="http://schemas.microsoft.com/office/word/2010/wordprocessingGroup" xmlns:wpi="http://schemas.microsoft.com/office/word/2010/wordprocessingInk" xmlns:wne="http://schemas.microsoft.com/office/word/2006/wordml" xmlns:wps="http://schemas.microsoft.com/office/word/2010/wordprocessingShape" mc:Ignorable="w14 w15 w16se w16cid w16 w16cex w16sdtdh wp14">
+<w:hdr xmlns:wpc="http://schemas.microsoft.com/office/word/2010/wordprocessingCanvas" xmlns:cx="http://schemas.microsoft.com/office/drawing/2014/chartex" xmlns:cx1="http://schemas.microsoft.com/office/drawing/2015/9/8/chartex" xmlns:cx2="http://schemas.microsoft.com/office/drawing/2015/10/21/chartex" xmlns:cx3="http://schemas.microsoft.com/office/drawing/2016/5/9/chartex" xmlns:cx4="http://schemas.microsoft.com/office/drawing/2016/5/10/chartex" xmlns:cx5="http://schemas.microsoft.com/office/drawing/2016/5/11/chartex" xmlns:cx6="http://schemas.microsoft.com/office/drawing/2016/5/12/chartex" xmlns:cx7="http://schemas.microsoft.com/office/drawing/2016/5/13/chartex" xmlns:cx8="http://schemas.microsoft.com/office/drawing/2016/5/14/chartex" xmlns:mc="http://schemas.openxmlformats.org/markup-compatibility/2006" xmlns:aink="http://schemas.microsoft.com/office/drawing/2016/ink" xmlns:am3d="http://schemas.microsoft.com/office/drawing/2017/model3d" xmlns:o="urn:schemas-microsoft-com:office:office" xmlns:oel="http://schemas.microsoft.com/office/2019/extlst" xmlns:r="http://schemas.openxmlformats.org/officeDocument/2006/relationships" xmlns:m="http://schemas.openxmlformats.org/officeDocument/2006/math" xmlns:v="urn:schemas-microsoft-com:vml" xmlns:wp14="http://schemas.microsoft.com/office/word/2010/wordprocessingDrawing" xmlns:wp="http://schemas.openxmlformats.org/drawingml/2006/wordprocessingDrawing" xmlns:w10="urn:schemas-microsoft-com:office:word" xmlns:w="http://schemas.openxmlformats.org/wordprocessingml/2006/main" xmlns:w14="http://schemas.microsoft.com/office/word/2010/wordml" xmlns:w15="http://schemas.microsoft.com/office/word/2012/wordml" xmlns:w16cex="http://schemas.microsoft.com/office/word/2018/wordml/cex" xmlns:w16cid="http://schemas.microsoft.com/office/word/2016/wordml/cid" xmlns:w16="http://schemas.microsoft.com/office/word/2018/wordml" xmlns:w16sdtdh="http://schemas.microsoft.com/office/word/2020/wordml/sdtdatahash" xmlns:w16se="http://schemas.microsoft.com/office/word/2015/wordml/symex" xmlns:wpg="http://schemas.microsoft.com/office/word/2010/wordprocessingGroup" xmlns:wpi="http://schemas.microsoft.com/office/word/2010/wordprocessingInk" xmlns:wne="http://schemas.microsoft.com/office/word/2006/wordml" xmlns:wps="http://schemas.microsoft.com/office/word/2010/wordprocessingShape" mc:Ignorable="w14 w15 w16se w16cid w16 w16cex w16sdtdh wp14">
   <w:p>
     <w:pPr>
       <w:pStyle w:val="1stPageHeader1"/>
@@ -41477,7 +41501,7 @@
 </file>
 
 <file path=word/header43.xml><?xml version="1.0" encoding="utf-8"?>
-<w:hdr xmlns:wpc="http://schemas.microsoft.com/office/word/2010/wordprocessingCanvas" xmlns:cx="http://schemas.microsoft.com/office/drawing/2014/chartex" xmlns:cx1="http://schemas.microsoft.com/office/drawing/2015/9/8/chartex" xmlns:cx2="http://schemas.microsoft.com/office/drawing/2015/10/21/chartex" xmlns:cx3="http://schemas.microsoft.com/office/drawing/2016/5/9/chartex" xmlns:cx4="http://schemas.microsoft.com/office/drawing/2016/5/10/chartex" xmlns:cx5="http://schemas.microsoft.com/office/drawing/2016/5/11/chartex" xmlns:cx6="http://schemas.microsoft.com/office/drawing/2016/5/12/chartex" xmlns:cx7="http://schemas.microsoft.com/office/drawing/2016/5/13/chartex" xmlns:cx8="http://schemas.microsoft.com/office/drawing/2016/5/14/chartex" xmlns:mc="http://schemas.openxmlformats.org/markup-compatibility/2006" xmlns:aink="http://schemas.microsoft.com/office/drawing/2016/ink" xmlns:am3d="http://schemas.microsoft.com/office/drawing/2017/model3d" xmlns:o="urn:schemas-microsoft-com:office:office" xmlns:oel="http://schemas.microsoft.com/office/2019/extlst" xmlns:r="http://schemas.openxmlformats.org/officeDocument/2006/relationships" xmlns:m="http://schemas.openxmlformats.org/officeDocument/2006/math" xmlns:v="urn:schemas-microsoft-com:vml" xmlns:wp14="http://schemas.microsoft.com/office/word/2010/wordprocessingDrawing" xmlns:wp="http://schemas.openxmlformats.org/drawingml/2006/wordprocessingDrawing" xmlns:w10="urn:schemas-microsoft-com:office:word" xmlns:w="http://schemas.openxmlformats.org/wordprocessingml/2006/main" xmlns:w14="http://schemas.microsoft.com/office/word/2010/wordml" xmlns:w15="http://schemas.microsoft.com/office/word/2012/wordml" xmlns:w16cex="http://schemas.microsoft.com/office/word/2018/wordml/cex" xmlns:w16cid="http://schemas.microsoft.com/office/word/2016/wordml/cid" xmlns:w16="http://schemas.microsoft.com/office/word/2018/wordml" xmlns:w16du="http://schemas.microsoft.com/office/word/2023/wordml/word16du" xmlns:w16sdtdh="http://schemas.microsoft.com/office/word/2020/wordml/sdtdatahash" xmlns:w16se="http://schemas.microsoft.com/office/word/2015/wordml/symex" xmlns:wpg="http://schemas.microsoft.com/office/word/2010/wordprocessingGroup" xmlns:wpi="http://schemas.microsoft.com/office/word/2010/wordprocessingInk" xmlns:wne="http://schemas.microsoft.com/office/word/2006/wordml" xmlns:wps="http://schemas.microsoft.com/office/word/2010/wordprocessingShape" mc:Ignorable="w14 w15 w16se w16cid w16 w16cex w16sdtdh wp14">
+<w:hdr xmlns:wpc="http://schemas.microsoft.com/office/word/2010/wordprocessingCanvas" xmlns:cx="http://schemas.microsoft.com/office/drawing/2014/chartex" xmlns:cx1="http://schemas.microsoft.com/office/drawing/2015/9/8/chartex" xmlns:cx2="http://schemas.microsoft.com/office/drawing/2015/10/21/chartex" xmlns:cx3="http://schemas.microsoft.com/office/drawing/2016/5/9/chartex" xmlns:cx4="http://schemas.microsoft.com/office/drawing/2016/5/10/chartex" xmlns:cx5="http://schemas.microsoft.com/office/drawing/2016/5/11/chartex" xmlns:cx6="http://schemas.microsoft.com/office/drawing/2016/5/12/chartex" xmlns:cx7="http://schemas.microsoft.com/office/drawing/2016/5/13/chartex" xmlns:cx8="http://schemas.microsoft.com/office/drawing/2016/5/14/chartex" xmlns:mc="http://schemas.openxmlformats.org/markup-compatibility/2006" xmlns:aink="http://schemas.microsoft.com/office/drawing/2016/ink" xmlns:am3d="http://schemas.microsoft.com/office/drawing/2017/model3d" xmlns:o="urn:schemas-microsoft-com:office:office" xmlns:oel="http://schemas.microsoft.com/office/2019/extlst" xmlns:r="http://schemas.openxmlformats.org/officeDocument/2006/relationships" xmlns:m="http://schemas.openxmlformats.org/officeDocument/2006/math" xmlns:v="urn:schemas-microsoft-com:vml" xmlns:wp14="http://schemas.microsoft.com/office/word/2010/wordprocessingDrawing" xmlns:wp="http://schemas.openxmlformats.org/drawingml/2006/wordprocessingDrawing" xmlns:w10="urn:schemas-microsoft-com:office:word" xmlns:w="http://schemas.openxmlformats.org/wordprocessingml/2006/main" xmlns:w14="http://schemas.microsoft.com/office/word/2010/wordml" xmlns:w15="http://schemas.microsoft.com/office/word/2012/wordml" xmlns:w16cex="http://schemas.microsoft.com/office/word/2018/wordml/cex" xmlns:w16cid="http://schemas.microsoft.com/office/word/2016/wordml/cid" xmlns:w16="http://schemas.microsoft.com/office/word/2018/wordml" xmlns:w16sdtdh="http://schemas.microsoft.com/office/word/2020/wordml/sdtdatahash" xmlns:w16se="http://schemas.microsoft.com/office/word/2015/wordml/symex" xmlns:wpg="http://schemas.microsoft.com/office/word/2010/wordprocessingGroup" xmlns:wpi="http://schemas.microsoft.com/office/word/2010/wordprocessingInk" xmlns:wne="http://schemas.microsoft.com/office/word/2006/wordml" xmlns:wps="http://schemas.microsoft.com/office/word/2010/wordprocessingShape" mc:Ignorable="w14 w15 w16se w16cid w16 w16cex w16sdtdh wp14">
   <w:p>
     <w:pPr>
       <w:pStyle w:val="1stPageHeader1"/>
@@ -41613,7 +41637,7 @@
 </file>
 
 <file path=word/header44.xml><?xml version="1.0" encoding="utf-8"?>
-<w:hdr xmlns:wpc="http://schemas.microsoft.com/office/word/2010/wordprocessingCanvas" xmlns:cx="http://schemas.microsoft.com/office/drawing/2014/chartex" xmlns:cx1="http://schemas.microsoft.com/office/drawing/2015/9/8/chartex" xmlns:cx2="http://schemas.microsoft.com/office/drawing/2015/10/21/chartex" xmlns:cx3="http://schemas.microsoft.com/office/drawing/2016/5/9/chartex" xmlns:cx4="http://schemas.microsoft.com/office/drawing/2016/5/10/chartex" xmlns:cx5="http://schemas.microsoft.com/office/drawing/2016/5/11/chartex" xmlns:cx6="http://schemas.microsoft.com/office/drawing/2016/5/12/chartex" xmlns:cx7="http://schemas.microsoft.com/office/drawing/2016/5/13/chartex" xmlns:cx8="http://schemas.microsoft.com/office/drawing/2016/5/14/chartex" xmlns:mc="http://schemas.openxmlformats.org/markup-compatibility/2006" xmlns:aink="http://schemas.microsoft.com/office/drawing/2016/ink" xmlns:am3d="http://schemas.microsoft.com/office/drawing/2017/model3d" xmlns:o="urn:schemas-microsoft-com:office:office" xmlns:oel="http://schemas.microsoft.com/office/2019/extlst" xmlns:r="http://schemas.openxmlformats.org/officeDocument/2006/relationships" xmlns:m="http://schemas.openxmlformats.org/officeDocument/2006/math" xmlns:v="urn:schemas-microsoft-com:vml" xmlns:wp14="http://schemas.microsoft.com/office/word/2010/wordprocessingDrawing" xmlns:wp="http://schemas.openxmlformats.org/drawingml/2006/wordprocessingDrawing" xmlns:w10="urn:schemas-microsoft-com:office:word" xmlns:w="http://schemas.openxmlformats.org/wordprocessingml/2006/main" xmlns:w14="http://schemas.microsoft.com/office/word/2010/wordml" xmlns:w15="http://schemas.microsoft.com/office/word/2012/wordml" xmlns:w16cex="http://schemas.microsoft.com/office/word/2018/wordml/cex" xmlns:w16cid="http://schemas.microsoft.com/office/word/2016/wordml/cid" xmlns:w16="http://schemas.microsoft.com/office/word/2018/wordml" xmlns:w16du="http://schemas.microsoft.com/office/word/2023/wordml/word16du" xmlns:w16sdtdh="http://schemas.microsoft.com/office/word/2020/wordml/sdtdatahash" xmlns:w16se="http://schemas.microsoft.com/office/word/2015/wordml/symex" xmlns:wpg="http://schemas.microsoft.com/office/word/2010/wordprocessingGroup" xmlns:wpi="http://schemas.microsoft.com/office/word/2010/wordprocessingInk" xmlns:wne="http://schemas.microsoft.com/office/word/2006/wordml" xmlns:wps="http://schemas.microsoft.com/office/word/2010/wordprocessingShape" mc:Ignorable="w14 w15 w16se w16cid w16 w16cex w16sdtdh wp14">
+<w:hdr xmlns:wpc="http://schemas.microsoft.com/office/word/2010/wordprocessingCanvas" xmlns:cx="http://schemas.microsoft.com/office/drawing/2014/chartex" xmlns:cx1="http://schemas.microsoft.com/office/drawing/2015/9/8/chartex" xmlns:cx2="http://schemas.microsoft.com/office/drawing/2015/10/21/chartex" xmlns:cx3="http://schemas.microsoft.com/office/drawing/2016/5/9/chartex" xmlns:cx4="http://schemas.microsoft.com/office/drawing/2016/5/10/chartex" xmlns:cx5="http://schemas.microsoft.com/office/drawing/2016/5/11/chartex" xmlns:cx6="http://schemas.microsoft.com/office/drawing/2016/5/12/chartex" xmlns:cx7="http://schemas.microsoft.com/office/drawing/2016/5/13/chartex" xmlns:cx8="http://schemas.microsoft.com/office/drawing/2016/5/14/chartex" xmlns:mc="http://schemas.openxmlformats.org/markup-compatibility/2006" xmlns:aink="http://schemas.microsoft.com/office/drawing/2016/ink" xmlns:am3d="http://schemas.microsoft.com/office/drawing/2017/model3d" xmlns:o="urn:schemas-microsoft-com:office:office" xmlns:oel="http://schemas.microsoft.com/office/2019/extlst" xmlns:r="http://schemas.openxmlformats.org/officeDocument/2006/relationships" xmlns:m="http://schemas.openxmlformats.org/officeDocument/2006/math" xmlns:v="urn:schemas-microsoft-com:vml" xmlns:wp14="http://schemas.microsoft.com/office/word/2010/wordprocessingDrawing" xmlns:wp="http://schemas.openxmlformats.org/drawingml/2006/wordprocessingDrawing" xmlns:w10="urn:schemas-microsoft-com:office:word" xmlns:w="http://schemas.openxmlformats.org/wordprocessingml/2006/main" xmlns:w14="http://schemas.microsoft.com/office/word/2010/wordml" xmlns:w15="http://schemas.microsoft.com/office/word/2012/wordml" xmlns:w16cex="http://schemas.microsoft.com/office/word/2018/wordml/cex" xmlns:w16cid="http://schemas.microsoft.com/office/word/2016/wordml/cid" xmlns:w16="http://schemas.microsoft.com/office/word/2018/wordml" xmlns:w16sdtdh="http://schemas.microsoft.com/office/word/2020/wordml/sdtdatahash" xmlns:w16se="http://schemas.microsoft.com/office/word/2015/wordml/symex" xmlns:wpg="http://schemas.microsoft.com/office/word/2010/wordprocessingGroup" xmlns:wpi="http://schemas.microsoft.com/office/word/2010/wordprocessingInk" xmlns:wne="http://schemas.microsoft.com/office/word/2006/wordml" xmlns:wps="http://schemas.microsoft.com/office/word/2010/wordprocessingShape" mc:Ignorable="w14 w15 w16se w16cid w16 w16cex w16sdtdh wp14">
   <w:p>
     <w:pPr>
       <w:pStyle w:val="Header"/>
@@ -41631,7 +41655,7 @@
 </file>
 
 <file path=word/header45.xml><?xml version="1.0" encoding="utf-8"?>
-<w:hdr xmlns:wpc="http://schemas.microsoft.com/office/word/2010/wordprocessingCanvas" xmlns:cx="http://schemas.microsoft.com/office/drawing/2014/chartex" xmlns:cx1="http://schemas.microsoft.com/office/drawing/2015/9/8/chartex" xmlns:cx2="http://schemas.microsoft.com/office/drawing/2015/10/21/chartex" xmlns:cx3="http://schemas.microsoft.com/office/drawing/2016/5/9/chartex" xmlns:cx4="http://schemas.microsoft.com/office/drawing/2016/5/10/chartex" xmlns:cx5="http://schemas.microsoft.com/office/drawing/2016/5/11/chartex" xmlns:cx6="http://schemas.microsoft.com/office/drawing/2016/5/12/chartex" xmlns:cx7="http://schemas.microsoft.com/office/drawing/2016/5/13/chartex" xmlns:cx8="http://schemas.microsoft.com/office/drawing/2016/5/14/chartex" xmlns:mc="http://schemas.openxmlformats.org/markup-compatibility/2006" xmlns:aink="http://schemas.microsoft.com/office/drawing/2016/ink" xmlns:am3d="http://schemas.microsoft.com/office/drawing/2017/model3d" xmlns:o="urn:schemas-microsoft-com:office:office" xmlns:oel="http://schemas.microsoft.com/office/2019/extlst" xmlns:r="http://schemas.openxmlformats.org/officeDocument/2006/relationships" xmlns:m="http://schemas.openxmlformats.org/officeDocument/2006/math" xmlns:v="urn:schemas-microsoft-com:vml" xmlns:wp14="http://schemas.microsoft.com/office/word/2010/wordprocessingDrawing" xmlns:wp="http://schemas.openxmlformats.org/drawingml/2006/wordprocessingDrawing" xmlns:w10="urn:schemas-microsoft-com:office:word" xmlns:w="http://schemas.openxmlformats.org/wordprocessingml/2006/main" xmlns:w14="http://schemas.microsoft.com/office/word/2010/wordml" xmlns:w15="http://schemas.microsoft.com/office/word/2012/wordml" xmlns:w16cex="http://schemas.microsoft.com/office/word/2018/wordml/cex" xmlns:w16cid="http://schemas.microsoft.com/office/word/2016/wordml/cid" xmlns:w16="http://schemas.microsoft.com/office/word/2018/wordml" xmlns:w16du="http://schemas.microsoft.com/office/word/2023/wordml/word16du" xmlns:w16sdtdh="http://schemas.microsoft.com/office/word/2020/wordml/sdtdatahash" xmlns:w16se="http://schemas.microsoft.com/office/word/2015/wordml/symex" xmlns:wpg="http://schemas.microsoft.com/office/word/2010/wordprocessingGroup" xmlns:wpi="http://schemas.microsoft.com/office/word/2010/wordprocessingInk" xmlns:wne="http://schemas.microsoft.com/office/word/2006/wordml" xmlns:wps="http://schemas.microsoft.com/office/word/2010/wordprocessingShape" mc:Ignorable="w14 w15 w16se w16cid w16 w16cex w16sdtdh wp14">
+<w:hdr xmlns:wpc="http://schemas.microsoft.com/office/word/2010/wordprocessingCanvas" xmlns:cx="http://schemas.microsoft.com/office/drawing/2014/chartex" xmlns:cx1="http://schemas.microsoft.com/office/drawing/2015/9/8/chartex" xmlns:cx2="http://schemas.microsoft.com/office/drawing/2015/10/21/chartex" xmlns:cx3="http://schemas.microsoft.com/office/drawing/2016/5/9/chartex" xmlns:cx4="http://schemas.microsoft.com/office/drawing/2016/5/10/chartex" xmlns:cx5="http://schemas.microsoft.com/office/drawing/2016/5/11/chartex" xmlns:cx6="http://schemas.microsoft.com/office/drawing/2016/5/12/chartex" xmlns:cx7="http://schemas.microsoft.com/office/drawing/2016/5/13/chartex" xmlns:cx8="http://schemas.microsoft.com/office/drawing/2016/5/14/chartex" xmlns:mc="http://schemas.openxmlformats.org/markup-compatibility/2006" xmlns:aink="http://schemas.microsoft.com/office/drawing/2016/ink" xmlns:am3d="http://schemas.microsoft.com/office/drawing/2017/model3d" xmlns:o="urn:schemas-microsoft-com:office:office" xmlns:oel="http://schemas.microsoft.com/office/2019/extlst" xmlns:r="http://schemas.openxmlformats.org/officeDocument/2006/relationships" xmlns:m="http://schemas.openxmlformats.org/officeDocument/2006/math" xmlns:v="urn:schemas-microsoft-com:vml" xmlns:wp14="http://schemas.microsoft.com/office/word/2010/wordprocessingDrawing" xmlns:wp="http://schemas.openxmlformats.org/drawingml/2006/wordprocessingDrawing" xmlns:w10="urn:schemas-microsoft-com:office:word" xmlns:w="http://schemas.openxmlformats.org/wordprocessingml/2006/main" xmlns:w14="http://schemas.microsoft.com/office/word/2010/wordml" xmlns:w15="http://schemas.microsoft.com/office/word/2012/wordml" xmlns:w16cex="http://schemas.microsoft.com/office/word/2018/wordml/cex" xmlns:w16cid="http://schemas.microsoft.com/office/word/2016/wordml/cid" xmlns:w16="http://schemas.microsoft.com/office/word/2018/wordml" xmlns:w16sdtdh="http://schemas.microsoft.com/office/word/2020/wordml/sdtdatahash" xmlns:w16se="http://schemas.microsoft.com/office/word/2015/wordml/symex" xmlns:wpg="http://schemas.microsoft.com/office/word/2010/wordprocessingGroup" xmlns:wpi="http://schemas.microsoft.com/office/word/2010/wordprocessingInk" xmlns:wne="http://schemas.microsoft.com/office/word/2006/wordml" xmlns:wps="http://schemas.microsoft.com/office/word/2010/wordprocessingShape" mc:Ignorable="w14 w15 w16se w16cid w16 w16cex w16sdtdh wp14">
   <w:p>
     <w:pPr>
       <w:pStyle w:val="1stPageHeader1"/>
@@ -41767,7 +41791,7 @@
 </file>
 
 <file path=word/header46.xml><?xml version="1.0" encoding="utf-8"?>
-<w:hdr xmlns:wpc="http://schemas.microsoft.com/office/word/2010/wordprocessingCanvas" xmlns:cx="http://schemas.microsoft.com/office/drawing/2014/chartex" xmlns:cx1="http://schemas.microsoft.com/office/drawing/2015/9/8/chartex" xmlns:cx2="http://schemas.microsoft.com/office/drawing/2015/10/21/chartex" xmlns:cx3="http://schemas.microsoft.com/office/drawing/2016/5/9/chartex" xmlns:cx4="http://schemas.microsoft.com/office/drawing/2016/5/10/chartex" xmlns:cx5="http://schemas.microsoft.com/office/drawing/2016/5/11/chartex" xmlns:cx6="http://schemas.microsoft.com/office/drawing/2016/5/12/chartex" xmlns:cx7="http://schemas.microsoft.com/office/drawing/2016/5/13/chartex" xmlns:cx8="http://schemas.microsoft.com/office/drawing/2016/5/14/chartex" xmlns:mc="http://schemas.openxmlformats.org/markup-compatibility/2006" xmlns:aink="http://schemas.microsoft.com/office/drawing/2016/ink" xmlns:am3d="http://schemas.microsoft.com/office/drawing/2017/model3d" xmlns:o="urn:schemas-microsoft-com:office:office" xmlns:oel="http://schemas.microsoft.com/office/2019/extlst" xmlns:r="http://schemas.openxmlformats.org/officeDocument/2006/relationships" xmlns:m="http://schemas.openxmlformats.org/officeDocument/2006/math" xmlns:v="urn:schemas-microsoft-com:vml" xmlns:wp14="http://schemas.microsoft.com/office/word/2010/wordprocessingDrawing" xmlns:wp="http://schemas.openxmlformats.org/drawingml/2006/wordprocessingDrawing" xmlns:w10="urn:schemas-microsoft-com:office:word" xmlns:w="http://schemas.openxmlformats.org/wordprocessingml/2006/main" xmlns:w14="http://schemas.microsoft.com/office/word/2010/wordml" xmlns:w15="http://schemas.microsoft.com/office/word/2012/wordml" xmlns:w16cex="http://schemas.microsoft.com/office/word/2018/wordml/cex" xmlns:w16cid="http://schemas.microsoft.com/office/word/2016/wordml/cid" xmlns:w16="http://schemas.microsoft.com/office/word/2018/wordml" xmlns:w16du="http://schemas.microsoft.com/office/word/2023/wordml/word16du" xmlns:w16sdtdh="http://schemas.microsoft.com/office/word/2020/wordml/sdtdatahash" xmlns:w16se="http://schemas.microsoft.com/office/word/2015/wordml/symex" xmlns:wpg="http://schemas.microsoft.com/office/word/2010/wordprocessingGroup" xmlns:wpi="http://schemas.microsoft.com/office/word/2010/wordprocessingInk" xmlns:wne="http://schemas.microsoft.com/office/word/2006/wordml" xmlns:wps="http://schemas.microsoft.com/office/word/2010/wordprocessingShape" mc:Ignorable="w14 w15 w16se w16cid w16 w16cex w16sdtdh wp14">
+<w:hdr xmlns:wpc="http://schemas.microsoft.com/office/word/2010/wordprocessingCanvas" xmlns:cx="http://schemas.microsoft.com/office/drawing/2014/chartex" xmlns:cx1="http://schemas.microsoft.com/office/drawing/2015/9/8/chartex" xmlns:cx2="http://schemas.microsoft.com/office/drawing/2015/10/21/chartex" xmlns:cx3="http://schemas.microsoft.com/office/drawing/2016/5/9/chartex" xmlns:cx4="http://schemas.microsoft.com/office/drawing/2016/5/10/chartex" xmlns:cx5="http://schemas.microsoft.com/office/drawing/2016/5/11/chartex" xmlns:cx6="http://schemas.microsoft.com/office/drawing/2016/5/12/chartex" xmlns:cx7="http://schemas.microsoft.com/office/drawing/2016/5/13/chartex" xmlns:cx8="http://schemas.microsoft.com/office/drawing/2016/5/14/chartex" xmlns:mc="http://schemas.openxmlformats.org/markup-compatibility/2006" xmlns:aink="http://schemas.microsoft.com/office/drawing/2016/ink" xmlns:am3d="http://schemas.microsoft.com/office/drawing/2017/model3d" xmlns:o="urn:schemas-microsoft-com:office:office" xmlns:oel="http://schemas.microsoft.com/office/2019/extlst" xmlns:r="http://schemas.openxmlformats.org/officeDocument/2006/relationships" xmlns:m="http://schemas.openxmlformats.org/officeDocument/2006/math" xmlns:v="urn:schemas-microsoft-com:vml" xmlns:wp14="http://schemas.microsoft.com/office/word/2010/wordprocessingDrawing" xmlns:wp="http://schemas.openxmlformats.org/drawingml/2006/wordprocessingDrawing" xmlns:w10="urn:schemas-microsoft-com:office:word" xmlns:w="http://schemas.openxmlformats.org/wordprocessingml/2006/main" xmlns:w14="http://schemas.microsoft.com/office/word/2010/wordml" xmlns:w15="http://schemas.microsoft.com/office/word/2012/wordml" xmlns:w16cex="http://schemas.microsoft.com/office/word/2018/wordml/cex" xmlns:w16cid="http://schemas.microsoft.com/office/word/2016/wordml/cid" xmlns:w16="http://schemas.microsoft.com/office/word/2018/wordml" xmlns:w16sdtdh="http://schemas.microsoft.com/office/word/2020/wordml/sdtdatahash" xmlns:w16se="http://schemas.microsoft.com/office/word/2015/wordml/symex" xmlns:wpg="http://schemas.microsoft.com/office/word/2010/wordprocessingGroup" xmlns:wpi="http://schemas.microsoft.com/office/word/2010/wordprocessingInk" xmlns:wne="http://schemas.microsoft.com/office/word/2006/wordml" xmlns:wps="http://schemas.microsoft.com/office/word/2010/wordprocessingShape" mc:Ignorable="w14 w15 w16se w16cid w16 w16cex w16sdtdh wp14">
   <w:p>
     <w:pPr>
       <w:pStyle w:val="1stPageHeader1"/>
@@ -41903,7 +41927,7 @@
 </file>
 
 <file path=word/header47.xml><?xml version="1.0" encoding="utf-8"?>
-<w:hdr xmlns:wpc="http://schemas.microsoft.com/office/word/2010/wordprocessingCanvas" xmlns:cx="http://schemas.microsoft.com/office/drawing/2014/chartex" xmlns:cx1="http://schemas.microsoft.com/office/drawing/2015/9/8/chartex" xmlns:cx2="http://schemas.microsoft.com/office/drawing/2015/10/21/chartex" xmlns:cx3="http://schemas.microsoft.com/office/drawing/2016/5/9/chartex" xmlns:cx4="http://schemas.microsoft.com/office/drawing/2016/5/10/chartex" xmlns:cx5="http://schemas.microsoft.com/office/drawing/2016/5/11/chartex" xmlns:cx6="http://schemas.microsoft.com/office/drawing/2016/5/12/chartex" xmlns:cx7="http://schemas.microsoft.com/office/drawing/2016/5/13/chartex" xmlns:cx8="http://schemas.microsoft.com/office/drawing/2016/5/14/chartex" xmlns:mc="http://schemas.openxmlformats.org/markup-compatibility/2006" xmlns:aink="http://schemas.microsoft.com/office/drawing/2016/ink" xmlns:am3d="http://schemas.microsoft.com/office/drawing/2017/model3d" xmlns:o="urn:schemas-microsoft-com:office:office" xmlns:oel="http://schemas.microsoft.com/office/2019/extlst" xmlns:r="http://schemas.openxmlformats.org/officeDocument/2006/relationships" xmlns:m="http://schemas.openxmlformats.org/officeDocument/2006/math" xmlns:v="urn:schemas-microsoft-com:vml" xmlns:wp14="http://schemas.microsoft.com/office/word/2010/wordprocessingDrawing" xmlns:wp="http://schemas.openxmlformats.org/drawingml/2006/wordprocessingDrawing" xmlns:w10="urn:schemas-microsoft-com:office:word" xmlns:w="http://schemas.openxmlformats.org/wordprocessingml/2006/main" xmlns:w14="http://schemas.microsoft.com/office/word/2010/wordml" xmlns:w15="http://schemas.microsoft.com/office/word/2012/wordml" xmlns:w16cex="http://schemas.microsoft.com/office/word/2018/wordml/cex" xmlns:w16cid="http://schemas.microsoft.com/office/word/2016/wordml/cid" xmlns:w16="http://schemas.microsoft.com/office/word/2018/wordml" xmlns:w16du="http://schemas.microsoft.com/office/word/2023/wordml/word16du" xmlns:w16sdtdh="http://schemas.microsoft.com/office/word/2020/wordml/sdtdatahash" xmlns:w16se="http://schemas.microsoft.com/office/word/2015/wordml/symex" xmlns:wpg="http://schemas.microsoft.com/office/word/2010/wordprocessingGroup" xmlns:wpi="http://schemas.microsoft.com/office/word/2010/wordprocessingInk" xmlns:wne="http://schemas.microsoft.com/office/word/2006/wordml" xmlns:wps="http://schemas.microsoft.com/office/word/2010/wordprocessingShape" mc:Ignorable="w14 w15 w16se w16cid w16 w16cex w16sdtdh wp14">
+<w:hdr xmlns:wpc="http://schemas.microsoft.com/office/word/2010/wordprocessingCanvas" xmlns:cx="http://schemas.microsoft.com/office/drawing/2014/chartex" xmlns:cx1="http://schemas.microsoft.com/office/drawing/2015/9/8/chartex" xmlns:cx2="http://schemas.microsoft.com/office/drawing/2015/10/21/chartex" xmlns:cx3="http://schemas.microsoft.com/office/drawing/2016/5/9/chartex" xmlns:cx4="http://schemas.microsoft.com/office/drawing/2016/5/10/chartex" xmlns:cx5="http://schemas.microsoft.com/office/drawing/2016/5/11/chartex" xmlns:cx6="http://schemas.microsoft.com/office/drawing/2016/5/12/chartex" xmlns:cx7="http://schemas.microsoft.com/office/drawing/2016/5/13/chartex" xmlns:cx8="http://schemas.microsoft.com/office/drawing/2016/5/14/chartex" xmlns:mc="http://schemas.openxmlformats.org/markup-compatibility/2006" xmlns:aink="http://schemas.microsoft.com/office/drawing/2016/ink" xmlns:am3d="http://schemas.microsoft.com/office/drawing/2017/model3d" xmlns:o="urn:schemas-microsoft-com:office:office" xmlns:oel="http://schemas.microsoft.com/office/2019/extlst" xmlns:r="http://schemas.openxmlformats.org/officeDocument/2006/relationships" xmlns:m="http://schemas.openxmlformats.org/officeDocument/2006/math" xmlns:v="urn:schemas-microsoft-com:vml" xmlns:wp14="http://schemas.microsoft.com/office/word/2010/wordprocessingDrawing" xmlns:wp="http://schemas.openxmlformats.org/drawingml/2006/wordprocessingDrawing" xmlns:w10="urn:schemas-microsoft-com:office:word" xmlns:w="http://schemas.openxmlformats.org/wordprocessingml/2006/main" xmlns:w14="http://schemas.microsoft.com/office/word/2010/wordml" xmlns:w15="http://schemas.microsoft.com/office/word/2012/wordml" xmlns:w16cex="http://schemas.microsoft.com/office/word/2018/wordml/cex" xmlns:w16cid="http://schemas.microsoft.com/office/word/2016/wordml/cid" xmlns:w16="http://schemas.microsoft.com/office/word/2018/wordml" xmlns:w16sdtdh="http://schemas.microsoft.com/office/word/2020/wordml/sdtdatahash" xmlns:w16se="http://schemas.microsoft.com/office/word/2015/wordml/symex" xmlns:wpg="http://schemas.microsoft.com/office/word/2010/wordprocessingGroup" xmlns:wpi="http://schemas.microsoft.com/office/word/2010/wordprocessingInk" xmlns:wne="http://schemas.microsoft.com/office/word/2006/wordml" xmlns:wps="http://schemas.microsoft.com/office/word/2010/wordprocessingShape" mc:Ignorable="w14 w15 w16se w16cid w16 w16cex w16sdtdh wp14">
   <w:p>
     <w:pPr>
       <w:pStyle w:val="Header"/>
@@ -41921,7 +41945,7 @@
 </file>
 
 <file path=word/header48.xml><?xml version="1.0" encoding="utf-8"?>
-<w:hdr xmlns:wpc="http://schemas.microsoft.com/office/word/2010/wordprocessingCanvas" xmlns:cx="http://schemas.microsoft.com/office/drawing/2014/chartex" xmlns:cx1="http://schemas.microsoft.com/office/drawing/2015/9/8/chartex" xmlns:cx2="http://schemas.microsoft.com/office/drawing/2015/10/21/chartex" xmlns:cx3="http://schemas.microsoft.com/office/drawing/2016/5/9/chartex" xmlns:cx4="http://schemas.microsoft.com/office/drawing/2016/5/10/chartex" xmlns:cx5="http://schemas.microsoft.com/office/drawing/2016/5/11/chartex" xmlns:cx6="http://schemas.microsoft.com/office/drawing/2016/5/12/chartex" xmlns:cx7="http://schemas.microsoft.com/office/drawing/2016/5/13/chartex" xmlns:cx8="http://schemas.microsoft.com/office/drawing/2016/5/14/chartex" xmlns:mc="http://schemas.openxmlformats.org/markup-compatibility/2006" xmlns:aink="http://schemas.microsoft.com/office/drawing/2016/ink" xmlns:am3d="http://schemas.microsoft.com/office/drawing/2017/model3d" xmlns:o="urn:schemas-microsoft-com:office:office" xmlns:oel="http://schemas.microsoft.com/office/2019/extlst" xmlns:r="http://schemas.openxmlformats.org/officeDocument/2006/relationships" xmlns:m="http://schemas.openxmlformats.org/officeDocument/2006/math" xmlns:v="urn:schemas-microsoft-com:vml" xmlns:wp14="http://schemas.microsoft.com/office/word/2010/wordprocessingDrawing" xmlns:wp="http://schemas.openxmlformats.org/drawingml/2006/wordprocessingDrawing" xmlns:w10="urn:schemas-microsoft-com:office:word" xmlns:w="http://schemas.openxmlformats.org/wordprocessingml/2006/main" xmlns:w14="http://schemas.microsoft.com/office/word/2010/wordml" xmlns:w15="http://schemas.microsoft.com/office/word/2012/wordml" xmlns:w16cex="http://schemas.microsoft.com/office/word/2018/wordml/cex" xmlns:w16cid="http://schemas.microsoft.com/office/word/2016/wordml/cid" xmlns:w16="http://schemas.microsoft.com/office/word/2018/wordml" xmlns:w16du="http://schemas.microsoft.com/office/word/2023/wordml/word16du" xmlns:w16sdtdh="http://schemas.microsoft.com/office/word/2020/wordml/sdtdatahash" xmlns:w16se="http://schemas.microsoft.com/office/word/2015/wordml/symex" xmlns:wpg="http://schemas.microsoft.com/office/word/2010/wordprocessingGroup" xmlns:wpi="http://schemas.microsoft.com/office/word/2010/wordprocessingInk" xmlns:wne="http://schemas.microsoft.com/office/word/2006/wordml" xmlns:wps="http://schemas.microsoft.com/office/word/2010/wordprocessingShape" mc:Ignorable="w14 w15 w16se w16cid w16 w16cex w16sdtdh wp14">
+<w:hdr xmlns:wpc="http://schemas.microsoft.com/office/word/2010/wordprocessingCanvas" xmlns:cx="http://schemas.microsoft.com/office/drawing/2014/chartex" xmlns:cx1="http://schemas.microsoft.com/office/drawing/2015/9/8/chartex" xmlns:cx2="http://schemas.microsoft.com/office/drawing/2015/10/21/chartex" xmlns:cx3="http://schemas.microsoft.com/office/drawing/2016/5/9/chartex" xmlns:cx4="http://schemas.microsoft.com/office/drawing/2016/5/10/chartex" xmlns:cx5="http://schemas.microsoft.com/office/drawing/2016/5/11/chartex" xmlns:cx6="http://schemas.microsoft.com/office/drawing/2016/5/12/chartex" xmlns:cx7="http://schemas.microsoft.com/office/drawing/2016/5/13/chartex" xmlns:cx8="http://schemas.microsoft.com/office/drawing/2016/5/14/chartex" xmlns:mc="http://schemas.openxmlformats.org/markup-compatibility/2006" xmlns:aink="http://schemas.microsoft.com/office/drawing/2016/ink" xmlns:am3d="http://schemas.microsoft.com/office/drawing/2017/model3d" xmlns:o="urn:schemas-microsoft-com:office:office" xmlns:oel="http://schemas.microsoft.com/office/2019/extlst" xmlns:r="http://schemas.openxmlformats.org/officeDocument/2006/relationships" xmlns:m="http://schemas.openxmlformats.org/officeDocument/2006/math" xmlns:v="urn:schemas-microsoft-com:vml" xmlns:wp14="http://schemas.microsoft.com/office/word/2010/wordprocessingDrawing" xmlns:wp="http://schemas.openxmlformats.org/drawingml/2006/wordprocessingDrawing" xmlns:w10="urn:schemas-microsoft-com:office:word" xmlns:w="http://schemas.openxmlformats.org/wordprocessingml/2006/main" xmlns:w14="http://schemas.microsoft.com/office/word/2010/wordml" xmlns:w15="http://schemas.microsoft.com/office/word/2012/wordml" xmlns:w16cex="http://schemas.microsoft.com/office/word/2018/wordml/cex" xmlns:w16cid="http://schemas.microsoft.com/office/word/2016/wordml/cid" xmlns:w16="http://schemas.microsoft.com/office/word/2018/wordml" xmlns:w16sdtdh="http://schemas.microsoft.com/office/word/2020/wordml/sdtdatahash" xmlns:w16se="http://schemas.microsoft.com/office/word/2015/wordml/symex" xmlns:wpg="http://schemas.microsoft.com/office/word/2010/wordprocessingGroup" xmlns:wpi="http://schemas.microsoft.com/office/word/2010/wordprocessingInk" xmlns:wne="http://schemas.microsoft.com/office/word/2006/wordml" xmlns:wps="http://schemas.microsoft.com/office/word/2010/wordprocessingShape" mc:Ignorable="w14 w15 w16se w16cid w16 w16cex w16sdtdh wp14">
   <w:p>
     <w:pPr>
       <w:pStyle w:val="Header"/>
@@ -42013,7 +42037,7 @@
 </file>
 
 <file path=word/header49.xml><?xml version="1.0" encoding="utf-8"?>
-<w:hdr xmlns:wpc="http://schemas.microsoft.com/office/word/2010/wordprocessingCanvas" xmlns:cx="http://schemas.microsoft.com/office/drawing/2014/chartex" xmlns:cx1="http://schemas.microsoft.com/office/drawing/2015/9/8/chartex" xmlns:cx2="http://schemas.microsoft.com/office/drawing/2015/10/21/chartex" xmlns:cx3="http://schemas.microsoft.com/office/drawing/2016/5/9/chartex" xmlns:cx4="http://schemas.microsoft.com/office/drawing/2016/5/10/chartex" xmlns:cx5="http://schemas.microsoft.com/office/drawing/2016/5/11/chartex" xmlns:cx6="http://schemas.microsoft.com/office/drawing/2016/5/12/chartex" xmlns:cx7="http://schemas.microsoft.com/office/drawing/2016/5/13/chartex" xmlns:cx8="http://schemas.microsoft.com/office/drawing/2016/5/14/chartex" xmlns:mc="http://schemas.openxmlformats.org/markup-compatibility/2006" xmlns:aink="http://schemas.microsoft.com/office/drawing/2016/ink" xmlns:am3d="http://schemas.microsoft.com/office/drawing/2017/model3d" xmlns:o="urn:schemas-microsoft-com:office:office" xmlns:oel="http://schemas.microsoft.com/office/2019/extlst" xmlns:r="http://schemas.openxmlformats.org/officeDocument/2006/relationships" xmlns:m="http://schemas.openxmlformats.org/officeDocument/2006/math" xmlns:v="urn:schemas-microsoft-com:vml" xmlns:wp14="http://schemas.microsoft.com/office/word/2010/wordprocessingDrawing" xmlns:wp="http://schemas.openxmlformats.org/drawingml/2006/wordprocessingDrawing" xmlns:w10="urn:schemas-microsoft-com:office:word" xmlns:w="http://schemas.openxmlformats.org/wordprocessingml/2006/main" xmlns:w14="http://schemas.microsoft.com/office/word/2010/wordml" xmlns:w15="http://schemas.microsoft.com/office/word/2012/wordml" xmlns:w16cex="http://schemas.microsoft.com/office/word/2018/wordml/cex" xmlns:w16cid="http://schemas.microsoft.com/office/word/2016/wordml/cid" xmlns:w16="http://schemas.microsoft.com/office/word/2018/wordml" xmlns:w16du="http://schemas.microsoft.com/office/word/2023/wordml/word16du" xmlns:w16sdtdh="http://schemas.microsoft.com/office/word/2020/wordml/sdtdatahash" xmlns:w16se="http://schemas.microsoft.com/office/word/2015/wordml/symex" xmlns:wpg="http://schemas.microsoft.com/office/word/2010/wordprocessingGroup" xmlns:wpi="http://schemas.microsoft.com/office/word/2010/wordprocessingInk" xmlns:wne="http://schemas.microsoft.com/office/word/2006/wordml" xmlns:wps="http://schemas.microsoft.com/office/word/2010/wordprocessingShape" mc:Ignorable="w14 w15 w16se w16cid w16 w16cex w16sdtdh wp14">
+<w:hdr xmlns:wpc="http://schemas.microsoft.com/office/word/2010/wordprocessingCanvas" xmlns:cx="http://schemas.microsoft.com/office/drawing/2014/chartex" xmlns:cx1="http://schemas.microsoft.com/office/drawing/2015/9/8/chartex" xmlns:cx2="http://schemas.microsoft.com/office/drawing/2015/10/21/chartex" xmlns:cx3="http://schemas.microsoft.com/office/drawing/2016/5/9/chartex" xmlns:cx4="http://schemas.microsoft.com/office/drawing/2016/5/10/chartex" xmlns:cx5="http://schemas.microsoft.com/office/drawing/2016/5/11/chartex" xmlns:cx6="http://schemas.microsoft.com/office/drawing/2016/5/12/chartex" xmlns:cx7="http://schemas.microsoft.com/office/drawing/2016/5/13/chartex" xmlns:cx8="http://schemas.microsoft.com/office/drawing/2016/5/14/chartex" xmlns:mc="http://schemas.openxmlformats.org/markup-compatibility/2006" xmlns:aink="http://schemas.microsoft.com/office/drawing/2016/ink" xmlns:am3d="http://schemas.microsoft.com/office/drawing/2017/model3d" xmlns:o="urn:schemas-microsoft-com:office:office" xmlns:oel="http://schemas.microsoft.com/office/2019/extlst" xmlns:r="http://schemas.openxmlformats.org/officeDocument/2006/relationships" xmlns:m="http://schemas.openxmlformats.org/officeDocument/2006/math" xmlns:v="urn:schemas-microsoft-com:vml" xmlns:wp14="http://schemas.microsoft.com/office/word/2010/wordprocessingDrawing" xmlns:wp="http://schemas.openxmlformats.org/drawingml/2006/wordprocessingDrawing" xmlns:w10="urn:schemas-microsoft-com:office:word" xmlns:w="http://schemas.openxmlformats.org/wordprocessingml/2006/main" xmlns:w14="http://schemas.microsoft.com/office/word/2010/wordml" xmlns:w15="http://schemas.microsoft.com/office/word/2012/wordml" xmlns:w16cex="http://schemas.microsoft.com/office/word/2018/wordml/cex" xmlns:w16cid="http://schemas.microsoft.com/office/word/2016/wordml/cid" xmlns:w16="http://schemas.microsoft.com/office/word/2018/wordml" xmlns:w16sdtdh="http://schemas.microsoft.com/office/word/2020/wordml/sdtdatahash" xmlns:w16se="http://schemas.microsoft.com/office/word/2015/wordml/symex" xmlns:wpg="http://schemas.microsoft.com/office/word/2010/wordprocessingGroup" xmlns:wpi="http://schemas.microsoft.com/office/word/2010/wordprocessingInk" xmlns:wne="http://schemas.microsoft.com/office/word/2006/wordml" xmlns:wps="http://schemas.microsoft.com/office/word/2010/wordprocessingShape" mc:Ignorable="w14 w15 w16se w16cid w16 w16cex w16sdtdh wp14">
   <w:p>
     <w:pPr>
       <w:pStyle w:val="Header"/>
@@ -42026,7 +42050,7 @@
 </file>
 
 <file path=word/header5.xml><?xml version="1.0" encoding="utf-8"?>
-<w:hdr xmlns:wpc="http://schemas.microsoft.com/office/word/2010/wordprocessingCanvas" xmlns:cx="http://schemas.microsoft.com/office/drawing/2014/chartex" xmlns:cx1="http://schemas.microsoft.com/office/drawing/2015/9/8/chartex" xmlns:cx2="http://schemas.microsoft.com/office/drawing/2015/10/21/chartex" xmlns:cx3="http://schemas.microsoft.com/office/drawing/2016/5/9/chartex" xmlns:cx4="http://schemas.microsoft.com/office/drawing/2016/5/10/chartex" xmlns:cx5="http://schemas.microsoft.com/office/drawing/2016/5/11/chartex" xmlns:cx6="http://schemas.microsoft.com/office/drawing/2016/5/12/chartex" xmlns:cx7="http://schemas.microsoft.com/office/drawing/2016/5/13/chartex" xmlns:cx8="http://schemas.microsoft.com/office/drawing/2016/5/14/chartex" xmlns:mc="http://schemas.openxmlformats.org/markup-compatibility/2006" xmlns:aink="http://schemas.microsoft.com/office/drawing/2016/ink" xmlns:am3d="http://schemas.microsoft.com/office/drawing/2017/model3d" xmlns:o="urn:schemas-microsoft-com:office:office" xmlns:oel="http://schemas.microsoft.com/office/2019/extlst" xmlns:r="http://schemas.openxmlformats.org/officeDocument/2006/relationships" xmlns:m="http://schemas.openxmlformats.org/officeDocument/2006/math" xmlns:v="urn:schemas-microsoft-com:vml" xmlns:wp14="http://schemas.microsoft.com/office/word/2010/wordprocessingDrawing" xmlns:wp="http://schemas.openxmlformats.org/drawingml/2006/wordprocessingDrawing" xmlns:w10="urn:schemas-microsoft-com:office:word" xmlns:w="http://schemas.openxmlformats.org/wordprocessingml/2006/main" xmlns:w14="http://schemas.microsoft.com/office/word/2010/wordml" xmlns:w15="http://schemas.microsoft.com/office/word/2012/wordml" xmlns:w16cex="http://schemas.microsoft.com/office/word/2018/wordml/cex" xmlns:w16cid="http://schemas.microsoft.com/office/word/2016/wordml/cid" xmlns:w16="http://schemas.microsoft.com/office/word/2018/wordml" xmlns:w16du="http://schemas.microsoft.com/office/word/2023/wordml/word16du" xmlns:w16sdtdh="http://schemas.microsoft.com/office/word/2020/wordml/sdtdatahash" xmlns:w16se="http://schemas.microsoft.com/office/word/2015/wordml/symex" xmlns:wpg="http://schemas.microsoft.com/office/word/2010/wordprocessingGroup" xmlns:wpi="http://schemas.microsoft.com/office/word/2010/wordprocessingInk" xmlns:wne="http://schemas.microsoft.com/office/word/2006/wordml" xmlns:wps="http://schemas.microsoft.com/office/word/2010/wordprocessingShape" mc:Ignorable="w14 w15 w16se w16cid w16 w16cex w16sdtdh wp14">
+<w:hdr xmlns:wpc="http://schemas.microsoft.com/office/word/2010/wordprocessingCanvas" xmlns:cx="http://schemas.microsoft.com/office/drawing/2014/chartex" xmlns:cx1="http://schemas.microsoft.com/office/drawing/2015/9/8/chartex" xmlns:cx2="http://schemas.microsoft.com/office/drawing/2015/10/21/chartex" xmlns:cx3="http://schemas.microsoft.com/office/drawing/2016/5/9/chartex" xmlns:cx4="http://schemas.microsoft.com/office/drawing/2016/5/10/chartex" xmlns:cx5="http://schemas.microsoft.com/office/drawing/2016/5/11/chartex" xmlns:cx6="http://schemas.microsoft.com/office/drawing/2016/5/12/chartex" xmlns:cx7="http://schemas.microsoft.com/office/drawing/2016/5/13/chartex" xmlns:cx8="http://schemas.microsoft.com/office/drawing/2016/5/14/chartex" xmlns:mc="http://schemas.openxmlformats.org/markup-compatibility/2006" xmlns:aink="http://schemas.microsoft.com/office/drawing/2016/ink" xmlns:am3d="http://schemas.microsoft.com/office/drawing/2017/model3d" xmlns:o="urn:schemas-microsoft-com:office:office" xmlns:oel="http://schemas.microsoft.com/office/2019/extlst" xmlns:r="http://schemas.openxmlformats.org/officeDocument/2006/relationships" xmlns:m="http://schemas.openxmlformats.org/officeDocument/2006/math" xmlns:v="urn:schemas-microsoft-com:vml" xmlns:wp14="http://schemas.microsoft.com/office/word/2010/wordprocessingDrawing" xmlns:wp="http://schemas.openxmlformats.org/drawingml/2006/wordprocessingDrawing" xmlns:w10="urn:schemas-microsoft-com:office:word" xmlns:w="http://schemas.openxmlformats.org/wordprocessingml/2006/main" xmlns:w14="http://schemas.microsoft.com/office/word/2010/wordml" xmlns:w15="http://schemas.microsoft.com/office/word/2012/wordml" xmlns:w16cex="http://schemas.microsoft.com/office/word/2018/wordml/cex" xmlns:w16cid="http://schemas.microsoft.com/office/word/2016/wordml/cid" xmlns:w16="http://schemas.microsoft.com/office/word/2018/wordml" xmlns:w16sdtdh="http://schemas.microsoft.com/office/word/2020/wordml/sdtdatahash" xmlns:w16se="http://schemas.microsoft.com/office/word/2015/wordml/symex" xmlns:wpg="http://schemas.microsoft.com/office/word/2010/wordprocessingGroup" xmlns:wpi="http://schemas.microsoft.com/office/word/2010/wordprocessingInk" xmlns:wne="http://schemas.microsoft.com/office/word/2006/wordml" xmlns:wps="http://schemas.microsoft.com/office/word/2010/wordprocessingShape" mc:Ignorable="w14 w15 w16se w16cid w16 w16cex w16sdtdh wp14">
   <w:p>
     <w:pPr>
       <w:pBdr>
@@ -42057,7 +42081,7 @@
 </file>
 
 <file path=word/header50.xml><?xml version="1.0" encoding="utf-8"?>
-<w:hdr xmlns:wpc="http://schemas.microsoft.com/office/word/2010/wordprocessingCanvas" xmlns:cx="http://schemas.microsoft.com/office/drawing/2014/chartex" xmlns:cx1="http://schemas.microsoft.com/office/drawing/2015/9/8/chartex" xmlns:cx2="http://schemas.microsoft.com/office/drawing/2015/10/21/chartex" xmlns:cx3="http://schemas.microsoft.com/office/drawing/2016/5/9/chartex" xmlns:cx4="http://schemas.microsoft.com/office/drawing/2016/5/10/chartex" xmlns:cx5="http://schemas.microsoft.com/office/drawing/2016/5/11/chartex" xmlns:cx6="http://schemas.microsoft.com/office/drawing/2016/5/12/chartex" xmlns:cx7="http://schemas.microsoft.com/office/drawing/2016/5/13/chartex" xmlns:cx8="http://schemas.microsoft.com/office/drawing/2016/5/14/chartex" xmlns:mc="http://schemas.openxmlformats.org/markup-compatibility/2006" xmlns:aink="http://schemas.microsoft.com/office/drawing/2016/ink" xmlns:am3d="http://schemas.microsoft.com/office/drawing/2017/model3d" xmlns:o="urn:schemas-microsoft-com:office:office" xmlns:oel="http://schemas.microsoft.com/office/2019/extlst" xmlns:r="http://schemas.openxmlformats.org/officeDocument/2006/relationships" xmlns:m="http://schemas.openxmlformats.org/officeDocument/2006/math" xmlns:v="urn:schemas-microsoft-com:vml" xmlns:wp14="http://schemas.microsoft.com/office/word/2010/wordprocessingDrawing" xmlns:wp="http://schemas.openxmlformats.org/drawingml/2006/wordprocessingDrawing" xmlns:w10="urn:schemas-microsoft-com:office:word" xmlns:w="http://schemas.openxmlformats.org/wordprocessingml/2006/main" xmlns:w14="http://schemas.microsoft.com/office/word/2010/wordml" xmlns:w15="http://schemas.microsoft.com/office/word/2012/wordml" xmlns:w16cex="http://schemas.microsoft.com/office/word/2018/wordml/cex" xmlns:w16cid="http://schemas.microsoft.com/office/word/2016/wordml/cid" xmlns:w16="http://schemas.microsoft.com/office/word/2018/wordml" xmlns:w16du="http://schemas.microsoft.com/office/word/2023/wordml/word16du" xmlns:w16sdtdh="http://schemas.microsoft.com/office/word/2020/wordml/sdtdatahash" xmlns:w16se="http://schemas.microsoft.com/office/word/2015/wordml/symex" xmlns:wpg="http://schemas.microsoft.com/office/word/2010/wordprocessingGroup" xmlns:wpi="http://schemas.microsoft.com/office/word/2010/wordprocessingInk" xmlns:wne="http://schemas.microsoft.com/office/word/2006/wordml" xmlns:wps="http://schemas.microsoft.com/office/word/2010/wordprocessingShape" mc:Ignorable="w14 w15 w16se w16cid w16 w16cex w16sdtdh wp14">
+<w:hdr xmlns:wpc="http://schemas.microsoft.com/office/word/2010/wordprocessingCanvas" xmlns:cx="http://schemas.microsoft.com/office/drawing/2014/chartex" xmlns:cx1="http://schemas.microsoft.com/office/drawing/2015/9/8/chartex" xmlns:cx2="http://schemas.microsoft.com/office/drawing/2015/10/21/chartex" xmlns:cx3="http://schemas.microsoft.com/office/drawing/2016/5/9/chartex" xmlns:cx4="http://schemas.microsoft.com/office/drawing/2016/5/10/chartex" xmlns:cx5="http://schemas.microsoft.com/office/drawing/2016/5/11/chartex" xmlns:cx6="http://schemas.microsoft.com/office/drawing/2016/5/12/chartex" xmlns:cx7="http://schemas.microsoft.com/office/drawing/2016/5/13/chartex" xmlns:cx8="http://schemas.microsoft.com/office/drawing/2016/5/14/chartex" xmlns:mc="http://schemas.openxmlformats.org/markup-compatibility/2006" xmlns:aink="http://schemas.microsoft.com/office/drawing/2016/ink" xmlns:am3d="http://schemas.microsoft.com/office/drawing/2017/model3d" xmlns:o="urn:schemas-microsoft-com:office:office" xmlns:oel="http://schemas.microsoft.com/office/2019/extlst" xmlns:r="http://schemas.openxmlformats.org/officeDocument/2006/relationships" xmlns:m="http://schemas.openxmlformats.org/officeDocument/2006/math" xmlns:v="urn:schemas-microsoft-com:vml" xmlns:wp14="http://schemas.microsoft.com/office/word/2010/wordprocessingDrawing" xmlns:wp="http://schemas.openxmlformats.org/drawingml/2006/wordprocessingDrawing" xmlns:w10="urn:schemas-microsoft-com:office:word" xmlns:w="http://schemas.openxmlformats.org/wordprocessingml/2006/main" xmlns:w14="http://schemas.microsoft.com/office/word/2010/wordml" xmlns:w15="http://schemas.microsoft.com/office/word/2012/wordml" xmlns:w16cex="http://schemas.microsoft.com/office/word/2018/wordml/cex" xmlns:w16cid="http://schemas.microsoft.com/office/word/2016/wordml/cid" xmlns:w16="http://schemas.microsoft.com/office/word/2018/wordml" xmlns:w16sdtdh="http://schemas.microsoft.com/office/word/2020/wordml/sdtdatahash" xmlns:w16se="http://schemas.microsoft.com/office/word/2015/wordml/symex" xmlns:wpg="http://schemas.microsoft.com/office/word/2010/wordprocessingGroup" xmlns:wpi="http://schemas.microsoft.com/office/word/2010/wordprocessingInk" xmlns:wne="http://schemas.microsoft.com/office/word/2006/wordml" xmlns:wps="http://schemas.microsoft.com/office/word/2010/wordprocessingShape" mc:Ignorable="w14 w15 w16se w16cid w16 w16cex w16sdtdh wp14">
   <w:p>
     <w:pPr>
       <w:pStyle w:val="Header"/>
@@ -42075,7 +42099,7 @@
 </file>
 
 <file path=word/header51.xml><?xml version="1.0" encoding="utf-8"?>
-<w:hdr xmlns:wpc="http://schemas.microsoft.com/office/word/2010/wordprocessingCanvas" xmlns:cx="http://schemas.microsoft.com/office/drawing/2014/chartex" xmlns:cx1="http://schemas.microsoft.com/office/drawing/2015/9/8/chartex" xmlns:cx2="http://schemas.microsoft.com/office/drawing/2015/10/21/chartex" xmlns:cx3="http://schemas.microsoft.com/office/drawing/2016/5/9/chartex" xmlns:cx4="http://schemas.microsoft.com/office/drawing/2016/5/10/chartex" xmlns:cx5="http://schemas.microsoft.com/office/drawing/2016/5/11/chartex" xmlns:cx6="http://schemas.microsoft.com/office/drawing/2016/5/12/chartex" xmlns:cx7="http://schemas.microsoft.com/office/drawing/2016/5/13/chartex" xmlns:cx8="http://schemas.microsoft.com/office/drawing/2016/5/14/chartex" xmlns:mc="http://schemas.openxmlformats.org/markup-compatibility/2006" xmlns:aink="http://schemas.microsoft.com/office/drawing/2016/ink" xmlns:am3d="http://schemas.microsoft.com/office/drawing/2017/model3d" xmlns:o="urn:schemas-microsoft-com:office:office" xmlns:oel="http://schemas.microsoft.com/office/2019/extlst" xmlns:r="http://schemas.openxmlformats.org/officeDocument/2006/relationships" xmlns:m="http://schemas.openxmlformats.org/officeDocument/2006/math" xmlns:v="urn:schemas-microsoft-com:vml" xmlns:wp14="http://schemas.microsoft.com/office/word/2010/wordprocessingDrawing" xmlns:wp="http://schemas.openxmlformats.org/drawingml/2006/wordprocessingDrawing" xmlns:w10="urn:schemas-microsoft-com:office:word" xmlns:w="http://schemas.openxmlformats.org/wordprocessingml/2006/main" xmlns:w14="http://schemas.microsoft.com/office/word/2010/wordml" xmlns:w15="http://schemas.microsoft.com/office/word/2012/wordml" xmlns:w16cex="http://schemas.microsoft.com/office/word/2018/wordml/cex" xmlns:w16cid="http://schemas.microsoft.com/office/word/2016/wordml/cid" xmlns:w16="http://schemas.microsoft.com/office/word/2018/wordml" xmlns:w16du="http://schemas.microsoft.com/office/word/2023/wordml/word16du" xmlns:w16sdtdh="http://schemas.microsoft.com/office/word/2020/wordml/sdtdatahash" xmlns:w16se="http://schemas.microsoft.com/office/word/2015/wordml/symex" xmlns:wpg="http://schemas.microsoft.com/office/word/2010/wordprocessingGroup" xmlns:wpi="http://schemas.microsoft.com/office/word/2010/wordprocessingInk" xmlns:wne="http://schemas.microsoft.com/office/word/2006/wordml" xmlns:wps="http://schemas.microsoft.com/office/word/2010/wordprocessingShape" mc:Ignorable="w14 w15 w16se w16cid w16 w16cex w16sdtdh wp14">
+<w:hdr xmlns:wpc="http://schemas.microsoft.com/office/word/2010/wordprocessingCanvas" xmlns:cx="http://schemas.microsoft.com/office/drawing/2014/chartex" xmlns:cx1="http://schemas.microsoft.com/office/drawing/2015/9/8/chartex" xmlns:cx2="http://schemas.microsoft.com/office/drawing/2015/10/21/chartex" xmlns:cx3="http://schemas.microsoft.com/office/drawing/2016/5/9/chartex" xmlns:cx4="http://schemas.microsoft.com/office/drawing/2016/5/10/chartex" xmlns:cx5="http://schemas.microsoft.com/office/drawing/2016/5/11/chartex" xmlns:cx6="http://schemas.microsoft.com/office/drawing/2016/5/12/chartex" xmlns:cx7="http://schemas.microsoft.com/office/drawing/2016/5/13/chartex" xmlns:cx8="http://schemas.microsoft.com/office/drawing/2016/5/14/chartex" xmlns:mc="http://schemas.openxmlformats.org/markup-compatibility/2006" xmlns:aink="http://schemas.microsoft.com/office/drawing/2016/ink" xmlns:am3d="http://schemas.microsoft.com/office/drawing/2017/model3d" xmlns:o="urn:schemas-microsoft-com:office:office" xmlns:oel="http://schemas.microsoft.com/office/2019/extlst" xmlns:r="http://schemas.openxmlformats.org/officeDocument/2006/relationships" xmlns:m="http://schemas.openxmlformats.org/officeDocument/2006/math" xmlns:v="urn:schemas-microsoft-com:vml" xmlns:wp14="http://schemas.microsoft.com/office/word/2010/wordprocessingDrawing" xmlns:wp="http://schemas.openxmlformats.org/drawingml/2006/wordprocessingDrawing" xmlns:w10="urn:schemas-microsoft-com:office:word" xmlns:w="http://schemas.openxmlformats.org/wordprocessingml/2006/main" xmlns:w14="http://schemas.microsoft.com/office/word/2010/wordml" xmlns:w15="http://schemas.microsoft.com/office/word/2012/wordml" xmlns:w16cex="http://schemas.microsoft.com/office/word/2018/wordml/cex" xmlns:w16cid="http://schemas.microsoft.com/office/word/2016/wordml/cid" xmlns:w16="http://schemas.microsoft.com/office/word/2018/wordml" xmlns:w16sdtdh="http://schemas.microsoft.com/office/word/2020/wordml/sdtdatahash" xmlns:w16se="http://schemas.microsoft.com/office/word/2015/wordml/symex" xmlns:wpg="http://schemas.microsoft.com/office/word/2010/wordprocessingGroup" xmlns:wpi="http://schemas.microsoft.com/office/word/2010/wordprocessingInk" xmlns:wne="http://schemas.microsoft.com/office/word/2006/wordml" xmlns:wps="http://schemas.microsoft.com/office/word/2010/wordprocessingShape" mc:Ignorable="w14 w15 w16se w16cid w16 w16cex w16sdtdh wp14">
   <w:p>
     <w:pPr>
       <w:pStyle w:val="Header"/>
@@ -42167,7 +42191,7 @@
 </file>
 
 <file path=word/header52.xml><?xml version="1.0" encoding="utf-8"?>
-<w:hdr xmlns:wpc="http://schemas.microsoft.com/office/word/2010/wordprocessingCanvas" xmlns:cx="http://schemas.microsoft.com/office/drawing/2014/chartex" xmlns:cx1="http://schemas.microsoft.com/office/drawing/2015/9/8/chartex" xmlns:cx2="http://schemas.microsoft.com/office/drawing/2015/10/21/chartex" xmlns:cx3="http://schemas.microsoft.com/office/drawing/2016/5/9/chartex" xmlns:cx4="http://schemas.microsoft.com/office/drawing/2016/5/10/chartex" xmlns:cx5="http://schemas.microsoft.com/office/drawing/2016/5/11/chartex" xmlns:cx6="http://schemas.microsoft.com/office/drawing/2016/5/12/chartex" xmlns:cx7="http://schemas.microsoft.com/office/drawing/2016/5/13/chartex" xmlns:cx8="http://schemas.microsoft.com/office/drawing/2016/5/14/chartex" xmlns:mc="http://schemas.openxmlformats.org/markup-compatibility/2006" xmlns:aink="http://schemas.microsoft.com/office/drawing/2016/ink" xmlns:am3d="http://schemas.microsoft.com/office/drawing/2017/model3d" xmlns:o="urn:schemas-microsoft-com:office:office" xmlns:oel="http://schemas.microsoft.com/office/2019/extlst" xmlns:r="http://schemas.openxmlformats.org/officeDocument/2006/relationships" xmlns:m="http://schemas.openxmlformats.org/officeDocument/2006/math" xmlns:v="urn:schemas-microsoft-com:vml" xmlns:wp14="http://schemas.microsoft.com/office/word/2010/wordprocessingDrawing" xmlns:wp="http://schemas.openxmlformats.org/drawingml/2006/wordprocessingDrawing" xmlns:w10="urn:schemas-microsoft-com:office:word" xmlns:w="http://schemas.openxmlformats.org/wordprocessingml/2006/main" xmlns:w14="http://schemas.microsoft.com/office/word/2010/wordml" xmlns:w15="http://schemas.microsoft.com/office/word/2012/wordml" xmlns:w16cex="http://schemas.microsoft.com/office/word/2018/wordml/cex" xmlns:w16cid="http://schemas.microsoft.com/office/word/2016/wordml/cid" xmlns:w16="http://schemas.microsoft.com/office/word/2018/wordml" xmlns:w16du="http://schemas.microsoft.com/office/word/2023/wordml/word16du" xmlns:w16sdtdh="http://schemas.microsoft.com/office/word/2020/wordml/sdtdatahash" xmlns:w16se="http://schemas.microsoft.com/office/word/2015/wordml/symex" xmlns:wpg="http://schemas.microsoft.com/office/word/2010/wordprocessingGroup" xmlns:wpi="http://schemas.microsoft.com/office/word/2010/wordprocessingInk" xmlns:wne="http://schemas.microsoft.com/office/word/2006/wordml" xmlns:wps="http://schemas.microsoft.com/office/word/2010/wordprocessingShape" mc:Ignorable="w14 w15 w16se w16cid w16 w16cex w16sdtdh wp14">
+<w:hdr xmlns:wpc="http://schemas.microsoft.com/office/word/2010/wordprocessingCanvas" xmlns:cx="http://schemas.microsoft.com/office/drawing/2014/chartex" xmlns:cx1="http://schemas.microsoft.com/office/drawing/2015/9/8/chartex" xmlns:cx2="http://schemas.microsoft.com/office/drawing/2015/10/21/chartex" xmlns:cx3="http://schemas.microsoft.com/office/drawing/2016/5/9/chartex" xmlns:cx4="http://schemas.microsoft.com/office/drawing/2016/5/10/chartex" xmlns:cx5="http://schemas.microsoft.com/office/drawing/2016/5/11/chartex" xmlns:cx6="http://schemas.microsoft.com/office/drawing/2016/5/12/chartex" xmlns:cx7="http://schemas.microsoft.com/office/drawing/2016/5/13/chartex" xmlns:cx8="http://schemas.microsoft.com/office/drawing/2016/5/14/chartex" xmlns:mc="http://schemas.openxmlformats.org/markup-compatibility/2006" xmlns:aink="http://schemas.microsoft.com/office/drawing/2016/ink" xmlns:am3d="http://schemas.microsoft.com/office/drawing/2017/model3d" xmlns:o="urn:schemas-microsoft-com:office:office" xmlns:oel="http://schemas.microsoft.com/office/2019/extlst" xmlns:r="http://schemas.openxmlformats.org/officeDocument/2006/relationships" xmlns:m="http://schemas.openxmlformats.org/officeDocument/2006/math" xmlns:v="urn:schemas-microsoft-com:vml" xmlns:wp14="http://schemas.microsoft.com/office/word/2010/wordprocessingDrawing" xmlns:wp="http://schemas.openxmlformats.org/drawingml/2006/wordprocessingDrawing" xmlns:w10="urn:schemas-microsoft-com:office:word" xmlns:w="http://schemas.openxmlformats.org/wordprocessingml/2006/main" xmlns:w14="http://schemas.microsoft.com/office/word/2010/wordml" xmlns:w15="http://schemas.microsoft.com/office/word/2012/wordml" xmlns:w16cex="http://schemas.microsoft.com/office/word/2018/wordml/cex" xmlns:w16cid="http://schemas.microsoft.com/office/word/2016/wordml/cid" xmlns:w16="http://schemas.microsoft.com/office/word/2018/wordml" xmlns:w16sdtdh="http://schemas.microsoft.com/office/word/2020/wordml/sdtdatahash" xmlns:w16se="http://schemas.microsoft.com/office/word/2015/wordml/symex" xmlns:wpg="http://schemas.microsoft.com/office/word/2010/wordprocessingGroup" xmlns:wpi="http://schemas.microsoft.com/office/word/2010/wordprocessingInk" xmlns:wne="http://schemas.microsoft.com/office/word/2006/wordml" xmlns:wps="http://schemas.microsoft.com/office/word/2010/wordprocessingShape" mc:Ignorable="w14 w15 w16se w16cid w16 w16cex w16sdtdh wp14">
   <w:p>
     <w:pPr>
       <w:pStyle w:val="Header"/>
@@ -42256,7 +42280,7 @@
 </file>
 
 <file path=word/header53.xml><?xml version="1.0" encoding="utf-8"?>
-<w:hdr xmlns:wpc="http://schemas.microsoft.com/office/word/2010/wordprocessingCanvas" xmlns:cx="http://schemas.microsoft.com/office/drawing/2014/chartex" xmlns:cx1="http://schemas.microsoft.com/office/drawing/2015/9/8/chartex" xmlns:cx2="http://schemas.microsoft.com/office/drawing/2015/10/21/chartex" xmlns:cx3="http://schemas.microsoft.com/office/drawing/2016/5/9/chartex" xmlns:cx4="http://schemas.microsoft.com/office/drawing/2016/5/10/chartex" xmlns:cx5="http://schemas.microsoft.com/office/drawing/2016/5/11/chartex" xmlns:cx6="http://schemas.microsoft.com/office/drawing/2016/5/12/chartex" xmlns:cx7="http://schemas.microsoft.com/office/drawing/2016/5/13/chartex" xmlns:cx8="http://schemas.microsoft.com/office/drawing/2016/5/14/chartex" xmlns:mc="http://schemas.openxmlformats.org/markup-compatibility/2006" xmlns:aink="http://schemas.microsoft.com/office/drawing/2016/ink" xmlns:am3d="http://schemas.microsoft.com/office/drawing/2017/model3d" xmlns:o="urn:schemas-microsoft-com:office:office" xmlns:oel="http://schemas.microsoft.com/office/2019/extlst" xmlns:r="http://schemas.openxmlformats.org/officeDocument/2006/relationships" xmlns:m="http://schemas.openxmlformats.org/officeDocument/2006/math" xmlns:v="urn:schemas-microsoft-com:vml" xmlns:wp14="http://schemas.microsoft.com/office/word/2010/wordprocessingDrawing" xmlns:wp="http://schemas.openxmlformats.org/drawingml/2006/wordprocessingDrawing" xmlns:w10="urn:schemas-microsoft-com:office:word" xmlns:w="http://schemas.openxmlformats.org/wordprocessingml/2006/main" xmlns:w14="http://schemas.microsoft.com/office/word/2010/wordml" xmlns:w15="http://schemas.microsoft.com/office/word/2012/wordml" xmlns:w16cex="http://schemas.microsoft.com/office/word/2018/wordml/cex" xmlns:w16cid="http://schemas.microsoft.com/office/word/2016/wordml/cid" xmlns:w16="http://schemas.microsoft.com/office/word/2018/wordml" xmlns:w16du="http://schemas.microsoft.com/office/word/2023/wordml/word16du" xmlns:w16sdtdh="http://schemas.microsoft.com/office/word/2020/wordml/sdtdatahash" xmlns:w16se="http://schemas.microsoft.com/office/word/2015/wordml/symex" xmlns:wpg="http://schemas.microsoft.com/office/word/2010/wordprocessingGroup" xmlns:wpi="http://schemas.microsoft.com/office/word/2010/wordprocessingInk" xmlns:wne="http://schemas.microsoft.com/office/word/2006/wordml" xmlns:wps="http://schemas.microsoft.com/office/word/2010/wordprocessingShape" mc:Ignorable="w14 w15 w16se w16cid w16 w16cex w16sdtdh wp14">
+<w:hdr xmlns:wpc="http://schemas.microsoft.com/office/word/2010/wordprocessingCanvas" xmlns:cx="http://schemas.microsoft.com/office/drawing/2014/chartex" xmlns:cx1="http://schemas.microsoft.com/office/drawing/2015/9/8/chartex" xmlns:cx2="http://schemas.microsoft.com/office/drawing/2015/10/21/chartex" xmlns:cx3="http://schemas.microsoft.com/office/drawing/2016/5/9/chartex" xmlns:cx4="http://schemas.microsoft.com/office/drawing/2016/5/10/chartex" xmlns:cx5="http://schemas.microsoft.com/office/drawing/2016/5/11/chartex" xmlns:cx6="http://schemas.microsoft.com/office/drawing/2016/5/12/chartex" xmlns:cx7="http://schemas.microsoft.com/office/drawing/2016/5/13/chartex" xmlns:cx8="http://schemas.microsoft.com/office/drawing/2016/5/14/chartex" xmlns:mc="http://schemas.openxmlformats.org/markup-compatibility/2006" xmlns:aink="http://schemas.microsoft.com/office/drawing/2016/ink" xmlns:am3d="http://schemas.microsoft.com/office/drawing/2017/model3d" xmlns:o="urn:schemas-microsoft-com:office:office" xmlns:oel="http://schemas.microsoft.com/office/2019/extlst" xmlns:r="http://schemas.openxmlformats.org/officeDocument/2006/relationships" xmlns:m="http://schemas.openxmlformats.org/officeDocument/2006/math" xmlns:v="urn:schemas-microsoft-com:vml" xmlns:wp14="http://schemas.microsoft.com/office/word/2010/wordprocessingDrawing" xmlns:wp="http://schemas.openxmlformats.org/drawingml/2006/wordprocessingDrawing" xmlns:w10="urn:schemas-microsoft-com:office:word" xmlns:w="http://schemas.openxmlformats.org/wordprocessingml/2006/main" xmlns:w14="http://schemas.microsoft.com/office/word/2010/wordml" xmlns:w15="http://schemas.microsoft.com/office/word/2012/wordml" xmlns:w16cex="http://schemas.microsoft.com/office/word/2018/wordml/cex" xmlns:w16cid="http://schemas.microsoft.com/office/word/2016/wordml/cid" xmlns:w16="http://schemas.microsoft.com/office/word/2018/wordml" xmlns:w16sdtdh="http://schemas.microsoft.com/office/word/2020/wordml/sdtdatahash" xmlns:w16se="http://schemas.microsoft.com/office/word/2015/wordml/symex" xmlns:wpg="http://schemas.microsoft.com/office/word/2010/wordprocessingGroup" xmlns:wpi="http://schemas.microsoft.com/office/word/2010/wordprocessingInk" xmlns:wne="http://schemas.microsoft.com/office/word/2006/wordml" xmlns:wps="http://schemas.microsoft.com/office/word/2010/wordprocessingShape" mc:Ignorable="w14 w15 w16se w16cid w16 w16cex w16sdtdh wp14">
   <w:p>
     <w:pPr>
       <w:pStyle w:val="Header"/>
@@ -42269,7 +42293,7 @@
 </file>
 
 <file path=word/header54.xml><?xml version="1.0" encoding="utf-8"?>
-<w:hdr xmlns:wpc="http://schemas.microsoft.com/office/word/2010/wordprocessingCanvas" xmlns:cx="http://schemas.microsoft.com/office/drawing/2014/chartex" xmlns:cx1="http://schemas.microsoft.com/office/drawing/2015/9/8/chartex" xmlns:cx2="http://schemas.microsoft.com/office/drawing/2015/10/21/chartex" xmlns:cx3="http://schemas.microsoft.com/office/drawing/2016/5/9/chartex" xmlns:cx4="http://schemas.microsoft.com/office/drawing/2016/5/10/chartex" xmlns:cx5="http://schemas.microsoft.com/office/drawing/2016/5/11/chartex" xmlns:cx6="http://schemas.microsoft.com/office/drawing/2016/5/12/chartex" xmlns:cx7="http://schemas.microsoft.com/office/drawing/2016/5/13/chartex" xmlns:cx8="http://schemas.microsoft.com/office/drawing/2016/5/14/chartex" xmlns:mc="http://schemas.openxmlformats.org/markup-compatibility/2006" xmlns:aink="http://schemas.microsoft.com/office/drawing/2016/ink" xmlns:am3d="http://schemas.microsoft.com/office/drawing/2017/model3d" xmlns:o="urn:schemas-microsoft-com:office:office" xmlns:oel="http://schemas.microsoft.com/office/2019/extlst" xmlns:r="http://schemas.openxmlformats.org/officeDocument/2006/relationships" xmlns:m="http://schemas.openxmlformats.org/officeDocument/2006/math" xmlns:v="urn:schemas-microsoft-com:vml" xmlns:wp14="http://schemas.microsoft.com/office/word/2010/wordprocessingDrawing" xmlns:wp="http://schemas.openxmlformats.org/drawingml/2006/wordprocessingDrawing" xmlns:w10="urn:schemas-microsoft-com:office:word" xmlns:w="http://schemas.openxmlformats.org/wordprocessingml/2006/main" xmlns:w14="http://schemas.microsoft.com/office/word/2010/wordml" xmlns:w15="http://schemas.microsoft.com/office/word/2012/wordml" xmlns:w16cex="http://schemas.microsoft.com/office/word/2018/wordml/cex" xmlns:w16cid="http://schemas.microsoft.com/office/word/2016/wordml/cid" xmlns:w16="http://schemas.microsoft.com/office/word/2018/wordml" xmlns:w16du="http://schemas.microsoft.com/office/word/2023/wordml/word16du" xmlns:w16sdtdh="http://schemas.microsoft.com/office/word/2020/wordml/sdtdatahash" xmlns:w16se="http://schemas.microsoft.com/office/word/2015/wordml/symex" xmlns:wpg="http://schemas.microsoft.com/office/word/2010/wordprocessingGroup" xmlns:wpi="http://schemas.microsoft.com/office/word/2010/wordprocessingInk" xmlns:wne="http://schemas.microsoft.com/office/word/2006/wordml" xmlns:wps="http://schemas.microsoft.com/office/word/2010/wordprocessingShape" mc:Ignorable="w14 w15 w16se w16cid w16 w16cex w16sdtdh wp14">
+<w:hdr xmlns:wpc="http://schemas.microsoft.com/office/word/2010/wordprocessingCanvas" xmlns:cx="http://schemas.microsoft.com/office/drawing/2014/chartex" xmlns:cx1="http://schemas.microsoft.com/office/drawing/2015/9/8/chartex" xmlns:cx2="http://schemas.microsoft.com/office/drawing/2015/10/21/chartex" xmlns:cx3="http://schemas.microsoft.com/office/drawing/2016/5/9/chartex" xmlns:cx4="http://schemas.microsoft.com/office/drawing/2016/5/10/chartex" xmlns:cx5="http://schemas.microsoft.com/office/drawing/2016/5/11/chartex" xmlns:cx6="http://schemas.microsoft.com/office/drawing/2016/5/12/chartex" xmlns:cx7="http://schemas.microsoft.com/office/drawing/2016/5/13/chartex" xmlns:cx8="http://schemas.microsoft.com/office/drawing/2016/5/14/chartex" xmlns:mc="http://schemas.openxmlformats.org/markup-compatibility/2006" xmlns:aink="http://schemas.microsoft.com/office/drawing/2016/ink" xmlns:am3d="http://schemas.microsoft.com/office/drawing/2017/model3d" xmlns:o="urn:schemas-microsoft-com:office:office" xmlns:oel="http://schemas.microsoft.com/office/2019/extlst" xmlns:r="http://schemas.openxmlformats.org/officeDocument/2006/relationships" xmlns:m="http://schemas.openxmlformats.org/officeDocument/2006/math" xmlns:v="urn:schemas-microsoft-com:vml" xmlns:wp14="http://schemas.microsoft.com/office/word/2010/wordprocessingDrawing" xmlns:wp="http://schemas.openxmlformats.org/drawingml/2006/wordprocessingDrawing" xmlns:w10="urn:schemas-microsoft-com:office:word" xmlns:w="http://schemas.openxmlformats.org/wordprocessingml/2006/main" xmlns:w14="http://schemas.microsoft.com/office/word/2010/wordml" xmlns:w15="http://schemas.microsoft.com/office/word/2012/wordml" xmlns:w16cex="http://schemas.microsoft.com/office/word/2018/wordml/cex" xmlns:w16cid="http://schemas.microsoft.com/office/word/2016/wordml/cid" xmlns:w16="http://schemas.microsoft.com/office/word/2018/wordml" xmlns:w16sdtdh="http://schemas.microsoft.com/office/word/2020/wordml/sdtdatahash" xmlns:w16se="http://schemas.microsoft.com/office/word/2015/wordml/symex" xmlns:wpg="http://schemas.microsoft.com/office/word/2010/wordprocessingGroup" xmlns:wpi="http://schemas.microsoft.com/office/word/2010/wordprocessingInk" xmlns:wne="http://schemas.microsoft.com/office/word/2006/wordml" xmlns:wps="http://schemas.microsoft.com/office/word/2010/wordprocessingShape" mc:Ignorable="w14 w15 w16se w16cid w16 w16cex w16sdtdh wp14">
   <w:p>
     <w:pPr>
       <w:pStyle w:val="Header"/>
@@ -42287,7 +42311,7 @@
 </file>
 
 <file path=word/header55.xml><?xml version="1.0" encoding="utf-8"?>
-<w:hdr xmlns:wpc="http://schemas.microsoft.com/office/word/2010/wordprocessingCanvas" xmlns:cx="http://schemas.microsoft.com/office/drawing/2014/chartex" xmlns:cx1="http://schemas.microsoft.com/office/drawing/2015/9/8/chartex" xmlns:cx2="http://schemas.microsoft.com/office/drawing/2015/10/21/chartex" xmlns:cx3="http://schemas.microsoft.com/office/drawing/2016/5/9/chartex" xmlns:cx4="http://schemas.microsoft.com/office/drawing/2016/5/10/chartex" xmlns:cx5="http://schemas.microsoft.com/office/drawing/2016/5/11/chartex" xmlns:cx6="http://schemas.microsoft.com/office/drawing/2016/5/12/chartex" xmlns:cx7="http://schemas.microsoft.com/office/drawing/2016/5/13/chartex" xmlns:cx8="http://schemas.microsoft.com/office/drawing/2016/5/14/chartex" xmlns:mc="http://schemas.openxmlformats.org/markup-compatibility/2006" xmlns:aink="http://schemas.microsoft.com/office/drawing/2016/ink" xmlns:am3d="http://schemas.microsoft.com/office/drawing/2017/model3d" xmlns:o="urn:schemas-microsoft-com:office:office" xmlns:oel="http://schemas.microsoft.com/office/2019/extlst" xmlns:r="http://schemas.openxmlformats.org/officeDocument/2006/relationships" xmlns:m="http://schemas.openxmlformats.org/officeDocument/2006/math" xmlns:v="urn:schemas-microsoft-com:vml" xmlns:wp14="http://schemas.microsoft.com/office/word/2010/wordprocessingDrawing" xmlns:wp="http://schemas.openxmlformats.org/drawingml/2006/wordprocessingDrawing" xmlns:w10="urn:schemas-microsoft-com:office:word" xmlns:w="http://schemas.openxmlformats.org/wordprocessingml/2006/main" xmlns:w14="http://schemas.microsoft.com/office/word/2010/wordml" xmlns:w15="http://schemas.microsoft.com/office/word/2012/wordml" xmlns:w16cex="http://schemas.microsoft.com/office/word/2018/wordml/cex" xmlns:w16cid="http://schemas.microsoft.com/office/word/2016/wordml/cid" xmlns:w16="http://schemas.microsoft.com/office/word/2018/wordml" xmlns:w16du="http://schemas.microsoft.com/office/word/2023/wordml/word16du" xmlns:w16sdtdh="http://schemas.microsoft.com/office/word/2020/wordml/sdtdatahash" xmlns:w16se="http://schemas.microsoft.com/office/word/2015/wordml/symex" xmlns:wpg="http://schemas.microsoft.com/office/word/2010/wordprocessingGroup" xmlns:wpi="http://schemas.microsoft.com/office/word/2010/wordprocessingInk" xmlns:wne="http://schemas.microsoft.com/office/word/2006/wordml" xmlns:wps="http://schemas.microsoft.com/office/word/2010/wordprocessingShape" mc:Ignorable="w14 w15 w16se w16cid w16 w16cex w16sdtdh wp14">
+<w:hdr xmlns:wpc="http://schemas.microsoft.com/office/word/2010/wordprocessingCanvas" xmlns:cx="http://schemas.microsoft.com/office/drawing/2014/chartex" xmlns:cx1="http://schemas.microsoft.com/office/drawing/2015/9/8/chartex" xmlns:cx2="http://schemas.microsoft.com/office/drawing/2015/10/21/chartex" xmlns:cx3="http://schemas.microsoft.com/office/drawing/2016/5/9/chartex" xmlns:cx4="http://schemas.microsoft.com/office/drawing/2016/5/10/chartex" xmlns:cx5="http://schemas.microsoft.com/office/drawing/2016/5/11/chartex" xmlns:cx6="http://schemas.microsoft.com/office/drawing/2016/5/12/chartex" xmlns:cx7="http://schemas.microsoft.com/office/drawing/2016/5/13/chartex" xmlns:cx8="http://schemas.microsoft.com/office/drawing/2016/5/14/chartex" xmlns:mc="http://schemas.openxmlformats.org/markup-compatibility/2006" xmlns:aink="http://schemas.microsoft.com/office/drawing/2016/ink" xmlns:am3d="http://schemas.microsoft.com/office/drawing/2017/model3d" xmlns:o="urn:schemas-microsoft-com:office:office" xmlns:oel="http://schemas.microsoft.com/office/2019/extlst" xmlns:r="http://schemas.openxmlformats.org/officeDocument/2006/relationships" xmlns:m="http://schemas.openxmlformats.org/officeDocument/2006/math" xmlns:v="urn:schemas-microsoft-com:vml" xmlns:wp14="http://schemas.microsoft.com/office/word/2010/wordprocessingDrawing" xmlns:wp="http://schemas.openxmlformats.org/drawingml/2006/wordprocessingDrawing" xmlns:w10="urn:schemas-microsoft-com:office:word" xmlns:w="http://schemas.openxmlformats.org/wordprocessingml/2006/main" xmlns:w14="http://schemas.microsoft.com/office/word/2010/wordml" xmlns:w15="http://schemas.microsoft.com/office/word/2012/wordml" xmlns:w16cex="http://schemas.microsoft.com/office/word/2018/wordml/cex" xmlns:w16cid="http://schemas.microsoft.com/office/word/2016/wordml/cid" xmlns:w16="http://schemas.microsoft.com/office/word/2018/wordml" xmlns:w16sdtdh="http://schemas.microsoft.com/office/word/2020/wordml/sdtdatahash" xmlns:w16se="http://schemas.microsoft.com/office/word/2015/wordml/symex" xmlns:wpg="http://schemas.microsoft.com/office/word/2010/wordprocessingGroup" xmlns:wpi="http://schemas.microsoft.com/office/word/2010/wordprocessingInk" xmlns:wne="http://schemas.microsoft.com/office/word/2006/wordml" xmlns:wps="http://schemas.microsoft.com/office/word/2010/wordprocessingShape" mc:Ignorable="w14 w15 w16se w16cid w16 w16cex w16sdtdh wp14">
   <w:p>
     <w:pPr>
       <w:pStyle w:val="1stPageHeader1"/>
@@ -42379,7 +42403,7 @@
 </file>
 
 <file path=word/header56.xml><?xml version="1.0" encoding="utf-8"?>
-<w:hdr xmlns:wpc="http://schemas.microsoft.com/office/word/2010/wordprocessingCanvas" xmlns:cx="http://schemas.microsoft.com/office/drawing/2014/chartex" xmlns:cx1="http://schemas.microsoft.com/office/drawing/2015/9/8/chartex" xmlns:cx2="http://schemas.microsoft.com/office/drawing/2015/10/21/chartex" xmlns:cx3="http://schemas.microsoft.com/office/drawing/2016/5/9/chartex" xmlns:cx4="http://schemas.microsoft.com/office/drawing/2016/5/10/chartex" xmlns:cx5="http://schemas.microsoft.com/office/drawing/2016/5/11/chartex" xmlns:cx6="http://schemas.microsoft.com/office/drawing/2016/5/12/chartex" xmlns:cx7="http://schemas.microsoft.com/office/drawing/2016/5/13/chartex" xmlns:cx8="http://schemas.microsoft.com/office/drawing/2016/5/14/chartex" xmlns:mc="http://schemas.openxmlformats.org/markup-compatibility/2006" xmlns:aink="http://schemas.microsoft.com/office/drawing/2016/ink" xmlns:am3d="http://schemas.microsoft.com/office/drawing/2017/model3d" xmlns:o="urn:schemas-microsoft-com:office:office" xmlns:oel="http://schemas.microsoft.com/office/2019/extlst" xmlns:r="http://schemas.openxmlformats.org/officeDocument/2006/relationships" xmlns:m="http://schemas.openxmlformats.org/officeDocument/2006/math" xmlns:v="urn:schemas-microsoft-com:vml" xmlns:wp14="http://schemas.microsoft.com/office/word/2010/wordprocessingDrawing" xmlns:wp="http://schemas.openxmlformats.org/drawingml/2006/wordprocessingDrawing" xmlns:w10="urn:schemas-microsoft-com:office:word" xmlns:w="http://schemas.openxmlformats.org/wordprocessingml/2006/main" xmlns:w14="http://schemas.microsoft.com/office/word/2010/wordml" xmlns:w15="http://schemas.microsoft.com/office/word/2012/wordml" xmlns:w16cex="http://schemas.microsoft.com/office/word/2018/wordml/cex" xmlns:w16cid="http://schemas.microsoft.com/office/word/2016/wordml/cid" xmlns:w16="http://schemas.microsoft.com/office/word/2018/wordml" xmlns:w16du="http://schemas.microsoft.com/office/word/2023/wordml/word16du" xmlns:w16sdtdh="http://schemas.microsoft.com/office/word/2020/wordml/sdtdatahash" xmlns:w16se="http://schemas.microsoft.com/office/word/2015/wordml/symex" xmlns:wpg="http://schemas.microsoft.com/office/word/2010/wordprocessingGroup" xmlns:wpi="http://schemas.microsoft.com/office/word/2010/wordprocessingInk" xmlns:wne="http://schemas.microsoft.com/office/word/2006/wordml" xmlns:wps="http://schemas.microsoft.com/office/word/2010/wordprocessingShape" mc:Ignorable="w14 w15 w16se w16cid w16 w16cex w16sdtdh wp14">
+<w:hdr xmlns:wpc="http://schemas.microsoft.com/office/word/2010/wordprocessingCanvas" xmlns:cx="http://schemas.microsoft.com/office/drawing/2014/chartex" xmlns:cx1="http://schemas.microsoft.com/office/drawing/2015/9/8/chartex" xmlns:cx2="http://schemas.microsoft.com/office/drawing/2015/10/21/chartex" xmlns:cx3="http://schemas.microsoft.com/office/drawing/2016/5/9/chartex" xmlns:cx4="http://schemas.microsoft.com/office/drawing/2016/5/10/chartex" xmlns:cx5="http://schemas.microsoft.com/office/drawing/2016/5/11/chartex" xmlns:cx6="http://schemas.microsoft.com/office/drawing/2016/5/12/chartex" xmlns:cx7="http://schemas.microsoft.com/office/drawing/2016/5/13/chartex" xmlns:cx8="http://schemas.microsoft.com/office/drawing/2016/5/14/chartex" xmlns:mc="http://schemas.openxmlformats.org/markup-compatibility/2006" xmlns:aink="http://schemas.microsoft.com/office/drawing/2016/ink" xmlns:am3d="http://schemas.microsoft.com/office/drawing/2017/model3d" xmlns:o="urn:schemas-microsoft-com:office:office" xmlns:oel="http://schemas.microsoft.com/office/2019/extlst" xmlns:r="http://schemas.openxmlformats.org/officeDocument/2006/relationships" xmlns:m="http://schemas.openxmlformats.org/officeDocument/2006/math" xmlns:v="urn:schemas-microsoft-com:vml" xmlns:wp14="http://schemas.microsoft.com/office/word/2010/wordprocessingDrawing" xmlns:wp="http://schemas.openxmlformats.org/drawingml/2006/wordprocessingDrawing" xmlns:w10="urn:schemas-microsoft-com:office:word" xmlns:w="http://schemas.openxmlformats.org/wordprocessingml/2006/main" xmlns:w14="http://schemas.microsoft.com/office/word/2010/wordml" xmlns:w15="http://schemas.microsoft.com/office/word/2012/wordml" xmlns:w16cex="http://schemas.microsoft.com/office/word/2018/wordml/cex" xmlns:w16cid="http://schemas.microsoft.com/office/word/2016/wordml/cid" xmlns:w16="http://schemas.microsoft.com/office/word/2018/wordml" xmlns:w16sdtdh="http://schemas.microsoft.com/office/word/2020/wordml/sdtdatahash" xmlns:w16se="http://schemas.microsoft.com/office/word/2015/wordml/symex" xmlns:wpg="http://schemas.microsoft.com/office/word/2010/wordprocessingGroup" xmlns:wpi="http://schemas.microsoft.com/office/word/2010/wordprocessingInk" xmlns:wne="http://schemas.microsoft.com/office/word/2006/wordml" xmlns:wps="http://schemas.microsoft.com/office/word/2010/wordprocessingShape" mc:Ignorable="w14 w15 w16se w16cid w16 w16cex w16sdtdh wp14">
   <w:p>
     <w:pPr>
       <w:pStyle w:val="1stPageHeader1"/>
@@ -42515,7 +42539,7 @@
 </file>
 
 <file path=word/header57.xml><?xml version="1.0" encoding="utf-8"?>
-<w:hdr xmlns:wpc="http://schemas.microsoft.com/office/word/2010/wordprocessingCanvas" xmlns:cx="http://schemas.microsoft.com/office/drawing/2014/chartex" xmlns:cx1="http://schemas.microsoft.com/office/drawing/2015/9/8/chartex" xmlns:cx2="http://schemas.microsoft.com/office/drawing/2015/10/21/chartex" xmlns:cx3="http://schemas.microsoft.com/office/drawing/2016/5/9/chartex" xmlns:cx4="http://schemas.microsoft.com/office/drawing/2016/5/10/chartex" xmlns:cx5="http://schemas.microsoft.com/office/drawing/2016/5/11/chartex" xmlns:cx6="http://schemas.microsoft.com/office/drawing/2016/5/12/chartex" xmlns:cx7="http://schemas.microsoft.com/office/drawing/2016/5/13/chartex" xmlns:cx8="http://schemas.microsoft.com/office/drawing/2016/5/14/chartex" xmlns:mc="http://schemas.openxmlformats.org/markup-compatibility/2006" xmlns:aink="http://schemas.microsoft.com/office/drawing/2016/ink" xmlns:am3d="http://schemas.microsoft.com/office/drawing/2017/model3d" xmlns:o="urn:schemas-microsoft-com:office:office" xmlns:oel="http://schemas.microsoft.com/office/2019/extlst" xmlns:r="http://schemas.openxmlformats.org/officeDocument/2006/relationships" xmlns:m="http://schemas.openxmlformats.org/officeDocument/2006/math" xmlns:v="urn:schemas-microsoft-com:vml" xmlns:wp14="http://schemas.microsoft.com/office/word/2010/wordprocessingDrawing" xmlns:wp="http://schemas.openxmlformats.org/drawingml/2006/wordprocessingDrawing" xmlns:w10="urn:schemas-microsoft-com:office:word" xmlns:w="http://schemas.openxmlformats.org/wordprocessingml/2006/main" xmlns:w14="http://schemas.microsoft.com/office/word/2010/wordml" xmlns:w15="http://schemas.microsoft.com/office/word/2012/wordml" xmlns:w16cex="http://schemas.microsoft.com/office/word/2018/wordml/cex" xmlns:w16cid="http://schemas.microsoft.com/office/word/2016/wordml/cid" xmlns:w16="http://schemas.microsoft.com/office/word/2018/wordml" xmlns:w16du="http://schemas.microsoft.com/office/word/2023/wordml/word16du" xmlns:w16sdtdh="http://schemas.microsoft.com/office/word/2020/wordml/sdtdatahash" xmlns:w16se="http://schemas.microsoft.com/office/word/2015/wordml/symex" xmlns:wpg="http://schemas.microsoft.com/office/word/2010/wordprocessingGroup" xmlns:wpi="http://schemas.microsoft.com/office/word/2010/wordprocessingInk" xmlns:wne="http://schemas.microsoft.com/office/word/2006/wordml" xmlns:wps="http://schemas.microsoft.com/office/word/2010/wordprocessingShape" mc:Ignorable="w14 w15 w16se w16cid w16 w16cex w16sdtdh wp14">
+<w:hdr xmlns:wpc="http://schemas.microsoft.com/office/word/2010/wordprocessingCanvas" xmlns:cx="http://schemas.microsoft.com/office/drawing/2014/chartex" xmlns:cx1="http://schemas.microsoft.com/office/drawing/2015/9/8/chartex" xmlns:cx2="http://schemas.microsoft.com/office/drawing/2015/10/21/chartex" xmlns:cx3="http://schemas.microsoft.com/office/drawing/2016/5/9/chartex" xmlns:cx4="http://schemas.microsoft.com/office/drawing/2016/5/10/chartex" xmlns:cx5="http://schemas.microsoft.com/office/drawing/2016/5/11/chartex" xmlns:cx6="http://schemas.microsoft.com/office/drawing/2016/5/12/chartex" xmlns:cx7="http://schemas.microsoft.com/office/drawing/2016/5/13/chartex" xmlns:cx8="http://schemas.microsoft.com/office/drawing/2016/5/14/chartex" xmlns:mc="http://schemas.openxmlformats.org/markup-compatibility/2006" xmlns:aink="http://schemas.microsoft.com/office/drawing/2016/ink" xmlns:am3d="http://schemas.microsoft.com/office/drawing/2017/model3d" xmlns:o="urn:schemas-microsoft-com:office:office" xmlns:oel="http://schemas.microsoft.com/office/2019/extlst" xmlns:r="http://schemas.openxmlformats.org/officeDocument/2006/relationships" xmlns:m="http://schemas.openxmlformats.org/officeDocument/2006/math" xmlns:v="urn:schemas-microsoft-com:vml" xmlns:wp14="http://schemas.microsoft.com/office/word/2010/wordprocessingDrawing" xmlns:wp="http://schemas.openxmlformats.org/drawingml/2006/wordprocessingDrawing" xmlns:w10="urn:schemas-microsoft-com:office:word" xmlns:w="http://schemas.openxmlformats.org/wordprocessingml/2006/main" xmlns:w14="http://schemas.microsoft.com/office/word/2010/wordml" xmlns:w15="http://schemas.microsoft.com/office/word/2012/wordml" xmlns:w16cex="http://schemas.microsoft.com/office/word/2018/wordml/cex" xmlns:w16cid="http://schemas.microsoft.com/office/word/2016/wordml/cid" xmlns:w16="http://schemas.microsoft.com/office/word/2018/wordml" xmlns:w16sdtdh="http://schemas.microsoft.com/office/word/2020/wordml/sdtdatahash" xmlns:w16se="http://schemas.microsoft.com/office/word/2015/wordml/symex" xmlns:wpg="http://schemas.microsoft.com/office/word/2010/wordprocessingGroup" xmlns:wpi="http://schemas.microsoft.com/office/word/2010/wordprocessingInk" xmlns:wne="http://schemas.microsoft.com/office/word/2006/wordml" xmlns:wps="http://schemas.microsoft.com/office/word/2010/wordprocessingShape" mc:Ignorable="w14 w15 w16se w16cid w16 w16cex w16sdtdh wp14">
   <w:p>
     <w:pPr>
       <w:pStyle w:val="Header"/>
@@ -42533,7 +42557,7 @@
 </file>
 
 <file path=word/header58.xml><?xml version="1.0" encoding="utf-8"?>
-<w:hdr xmlns:wpc="http://schemas.microsoft.com/office/word/2010/wordprocessingCanvas" xmlns:cx="http://schemas.microsoft.com/office/drawing/2014/chartex" xmlns:cx1="http://schemas.microsoft.com/office/drawing/2015/9/8/chartex" xmlns:cx2="http://schemas.microsoft.com/office/drawing/2015/10/21/chartex" xmlns:cx3="http://schemas.microsoft.com/office/drawing/2016/5/9/chartex" xmlns:cx4="http://schemas.microsoft.com/office/drawing/2016/5/10/chartex" xmlns:cx5="http://schemas.microsoft.com/office/drawing/2016/5/11/chartex" xmlns:cx6="http://schemas.microsoft.com/office/drawing/2016/5/12/chartex" xmlns:cx7="http://schemas.microsoft.com/office/drawing/2016/5/13/chartex" xmlns:cx8="http://schemas.microsoft.com/office/drawing/2016/5/14/chartex" xmlns:mc="http://schemas.openxmlformats.org/markup-compatibility/2006" xmlns:aink="http://schemas.microsoft.com/office/drawing/2016/ink" xmlns:am3d="http://schemas.microsoft.com/office/drawing/2017/model3d" xmlns:o="urn:schemas-microsoft-com:office:office" xmlns:oel="http://schemas.microsoft.com/office/2019/extlst" xmlns:r="http://schemas.openxmlformats.org/officeDocument/2006/relationships" xmlns:m="http://schemas.openxmlformats.org/officeDocument/2006/math" xmlns:v="urn:schemas-microsoft-com:vml" xmlns:wp14="http://schemas.microsoft.com/office/word/2010/wordprocessingDrawing" xmlns:wp="http://schemas.openxmlformats.org/drawingml/2006/wordprocessingDrawing" xmlns:w10="urn:schemas-microsoft-com:office:word" xmlns:w="http://schemas.openxmlformats.org/wordprocessingml/2006/main" xmlns:w14="http://schemas.microsoft.com/office/word/2010/wordml" xmlns:w15="http://schemas.microsoft.com/office/word/2012/wordml" xmlns:w16cex="http://schemas.microsoft.com/office/word/2018/wordml/cex" xmlns:w16cid="http://schemas.microsoft.com/office/word/2016/wordml/cid" xmlns:w16="http://schemas.microsoft.com/office/word/2018/wordml" xmlns:w16du="http://schemas.microsoft.com/office/word/2023/wordml/word16du" xmlns:w16sdtdh="http://schemas.microsoft.com/office/word/2020/wordml/sdtdatahash" xmlns:w16se="http://schemas.microsoft.com/office/word/2015/wordml/symex" xmlns:wpg="http://schemas.microsoft.com/office/word/2010/wordprocessingGroup" xmlns:wpi="http://schemas.microsoft.com/office/word/2010/wordprocessingInk" xmlns:wne="http://schemas.microsoft.com/office/word/2006/wordml" xmlns:wps="http://schemas.microsoft.com/office/word/2010/wordprocessingShape" mc:Ignorable="w14 w15 w16se w16cid w16 w16cex w16sdtdh wp14">
+<w:hdr xmlns:wpc="http://schemas.microsoft.com/office/word/2010/wordprocessingCanvas" xmlns:cx="http://schemas.microsoft.com/office/drawing/2014/chartex" xmlns:cx1="http://schemas.microsoft.com/office/drawing/2015/9/8/chartex" xmlns:cx2="http://schemas.microsoft.com/office/drawing/2015/10/21/chartex" xmlns:cx3="http://schemas.microsoft.com/office/drawing/2016/5/9/chartex" xmlns:cx4="http://schemas.microsoft.com/office/drawing/2016/5/10/chartex" xmlns:cx5="http://schemas.microsoft.com/office/drawing/2016/5/11/chartex" xmlns:cx6="http://schemas.microsoft.com/office/drawing/2016/5/12/chartex" xmlns:cx7="http://schemas.microsoft.com/office/drawing/2016/5/13/chartex" xmlns:cx8="http://schemas.microsoft.com/office/drawing/2016/5/14/chartex" xmlns:mc="http://schemas.openxmlformats.org/markup-compatibility/2006" xmlns:aink="http://schemas.microsoft.com/office/drawing/2016/ink" xmlns:am3d="http://schemas.microsoft.com/office/drawing/2017/model3d" xmlns:o="urn:schemas-microsoft-com:office:office" xmlns:oel="http://schemas.microsoft.com/office/2019/extlst" xmlns:r="http://schemas.openxmlformats.org/officeDocument/2006/relationships" xmlns:m="http://schemas.openxmlformats.org/officeDocument/2006/math" xmlns:v="urn:schemas-microsoft-com:vml" xmlns:wp14="http://schemas.microsoft.com/office/word/2010/wordprocessingDrawing" xmlns:wp="http://schemas.openxmlformats.org/drawingml/2006/wordprocessingDrawing" xmlns:w10="urn:schemas-microsoft-com:office:word" xmlns:w="http://schemas.openxmlformats.org/wordprocessingml/2006/main" xmlns:w14="http://schemas.microsoft.com/office/word/2010/wordml" xmlns:w15="http://schemas.microsoft.com/office/word/2012/wordml" xmlns:w16cex="http://schemas.microsoft.com/office/word/2018/wordml/cex" xmlns:w16cid="http://schemas.microsoft.com/office/word/2016/wordml/cid" xmlns:w16="http://schemas.microsoft.com/office/word/2018/wordml" xmlns:w16sdtdh="http://schemas.microsoft.com/office/word/2020/wordml/sdtdatahash" xmlns:w16se="http://schemas.microsoft.com/office/word/2015/wordml/symex" xmlns:wpg="http://schemas.microsoft.com/office/word/2010/wordprocessingGroup" xmlns:wpi="http://schemas.microsoft.com/office/word/2010/wordprocessingInk" xmlns:wne="http://schemas.microsoft.com/office/word/2006/wordml" xmlns:wps="http://schemas.microsoft.com/office/word/2010/wordprocessingShape" mc:Ignorable="w14 w15 w16se w16cid w16 w16cex w16sdtdh wp14">
   <w:p>
     <w:pPr>
       <w:pStyle w:val="1stPageHeader1"/>
@@ -42625,7 +42649,7 @@
 </file>
 
 <file path=word/header59.xml><?xml version="1.0" encoding="utf-8"?>
-<w:hdr xmlns:wpc="http://schemas.microsoft.com/office/word/2010/wordprocessingCanvas" xmlns:cx="http://schemas.microsoft.com/office/drawing/2014/chartex" xmlns:cx1="http://schemas.microsoft.com/office/drawing/2015/9/8/chartex" xmlns:cx2="http://schemas.microsoft.com/office/drawing/2015/10/21/chartex" xmlns:cx3="http://schemas.microsoft.com/office/drawing/2016/5/9/chartex" xmlns:cx4="http://schemas.microsoft.com/office/drawing/2016/5/10/chartex" xmlns:cx5="http://schemas.microsoft.com/office/drawing/2016/5/11/chartex" xmlns:cx6="http://schemas.microsoft.com/office/drawing/2016/5/12/chartex" xmlns:cx7="http://schemas.microsoft.com/office/drawing/2016/5/13/chartex" xmlns:cx8="http://schemas.microsoft.com/office/drawing/2016/5/14/chartex" xmlns:mc="http://schemas.openxmlformats.org/markup-compatibility/2006" xmlns:aink="http://schemas.microsoft.com/office/drawing/2016/ink" xmlns:am3d="http://schemas.microsoft.com/office/drawing/2017/model3d" xmlns:o="urn:schemas-microsoft-com:office:office" xmlns:oel="http://schemas.microsoft.com/office/2019/extlst" xmlns:r="http://schemas.openxmlformats.org/officeDocument/2006/relationships" xmlns:m="http://schemas.openxmlformats.org/officeDocument/2006/math" xmlns:v="urn:schemas-microsoft-com:vml" xmlns:wp14="http://schemas.microsoft.com/office/word/2010/wordprocessingDrawing" xmlns:wp="http://schemas.openxmlformats.org/drawingml/2006/wordprocessingDrawing" xmlns:w10="urn:schemas-microsoft-com:office:word" xmlns:w="http://schemas.openxmlformats.org/wordprocessingml/2006/main" xmlns:w14="http://schemas.microsoft.com/office/word/2010/wordml" xmlns:w15="http://schemas.microsoft.com/office/word/2012/wordml" xmlns:w16cex="http://schemas.microsoft.com/office/word/2018/wordml/cex" xmlns:w16cid="http://schemas.microsoft.com/office/word/2016/wordml/cid" xmlns:w16="http://schemas.microsoft.com/office/word/2018/wordml" xmlns:w16du="http://schemas.microsoft.com/office/word/2023/wordml/word16du" xmlns:w16sdtdh="http://schemas.microsoft.com/office/word/2020/wordml/sdtdatahash" xmlns:w16se="http://schemas.microsoft.com/office/word/2015/wordml/symex" xmlns:wpg="http://schemas.microsoft.com/office/word/2010/wordprocessingGroup" xmlns:wpi="http://schemas.microsoft.com/office/word/2010/wordprocessingInk" xmlns:wne="http://schemas.microsoft.com/office/word/2006/wordml" xmlns:wps="http://schemas.microsoft.com/office/word/2010/wordprocessingShape" mc:Ignorable="w14 w15 w16se w16cid w16 w16cex w16sdtdh wp14">
+<w:hdr xmlns:wpc="http://schemas.microsoft.com/office/word/2010/wordprocessingCanvas" xmlns:cx="http://schemas.microsoft.com/office/drawing/2014/chartex" xmlns:cx1="http://schemas.microsoft.com/office/drawing/2015/9/8/chartex" xmlns:cx2="http://schemas.microsoft.com/office/drawing/2015/10/21/chartex" xmlns:cx3="http://schemas.microsoft.com/office/drawing/2016/5/9/chartex" xmlns:cx4="http://schemas.microsoft.com/office/drawing/2016/5/10/chartex" xmlns:cx5="http://schemas.microsoft.com/office/drawing/2016/5/11/chartex" xmlns:cx6="http://schemas.microsoft.com/office/drawing/2016/5/12/chartex" xmlns:cx7="http://schemas.microsoft.com/office/drawing/2016/5/13/chartex" xmlns:cx8="http://schemas.microsoft.com/office/drawing/2016/5/14/chartex" xmlns:mc="http://schemas.openxmlformats.org/markup-compatibility/2006" xmlns:aink="http://schemas.microsoft.com/office/drawing/2016/ink" xmlns:am3d="http://schemas.microsoft.com/office/drawing/2017/model3d" xmlns:o="urn:schemas-microsoft-com:office:office" xmlns:oel="http://schemas.microsoft.com/office/2019/extlst" xmlns:r="http://schemas.openxmlformats.org/officeDocument/2006/relationships" xmlns:m="http://schemas.openxmlformats.org/officeDocument/2006/math" xmlns:v="urn:schemas-microsoft-com:vml" xmlns:wp14="http://schemas.microsoft.com/office/word/2010/wordprocessingDrawing" xmlns:wp="http://schemas.openxmlformats.org/drawingml/2006/wordprocessingDrawing" xmlns:w10="urn:schemas-microsoft-com:office:word" xmlns:w="http://schemas.openxmlformats.org/wordprocessingml/2006/main" xmlns:w14="http://schemas.microsoft.com/office/word/2010/wordml" xmlns:w15="http://schemas.microsoft.com/office/word/2012/wordml" xmlns:w16cex="http://schemas.microsoft.com/office/word/2018/wordml/cex" xmlns:w16cid="http://schemas.microsoft.com/office/word/2016/wordml/cid" xmlns:w16="http://schemas.microsoft.com/office/word/2018/wordml" xmlns:w16sdtdh="http://schemas.microsoft.com/office/word/2020/wordml/sdtdatahash" xmlns:w16se="http://schemas.microsoft.com/office/word/2015/wordml/symex" xmlns:wpg="http://schemas.microsoft.com/office/word/2010/wordprocessingGroup" xmlns:wpi="http://schemas.microsoft.com/office/word/2010/wordprocessingInk" xmlns:wne="http://schemas.microsoft.com/office/word/2006/wordml" xmlns:wps="http://schemas.microsoft.com/office/word/2010/wordprocessingShape" mc:Ignorable="w14 w15 w16se w16cid w16 w16cex w16sdtdh wp14">
   <w:p>
     <w:pPr>
       <w:pStyle w:val="Header"/>
@@ -42638,7 +42662,7 @@
 </file>
 
 <file path=word/header6.xml><?xml version="1.0" encoding="utf-8"?>
-<w:hdr xmlns:wpc="http://schemas.microsoft.com/office/word/2010/wordprocessingCanvas" xmlns:cx="http://schemas.microsoft.com/office/drawing/2014/chartex" xmlns:cx1="http://schemas.microsoft.com/office/drawing/2015/9/8/chartex" xmlns:cx2="http://schemas.microsoft.com/office/drawing/2015/10/21/chartex" xmlns:cx3="http://schemas.microsoft.com/office/drawing/2016/5/9/chartex" xmlns:cx4="http://schemas.microsoft.com/office/drawing/2016/5/10/chartex" xmlns:cx5="http://schemas.microsoft.com/office/drawing/2016/5/11/chartex" xmlns:cx6="http://schemas.microsoft.com/office/drawing/2016/5/12/chartex" xmlns:cx7="http://schemas.microsoft.com/office/drawing/2016/5/13/chartex" xmlns:cx8="http://schemas.microsoft.com/office/drawing/2016/5/14/chartex" xmlns:mc="http://schemas.openxmlformats.org/markup-compatibility/2006" xmlns:aink="http://schemas.microsoft.com/office/drawing/2016/ink" xmlns:am3d="http://schemas.microsoft.com/office/drawing/2017/model3d" xmlns:o="urn:schemas-microsoft-com:office:office" xmlns:oel="http://schemas.microsoft.com/office/2019/extlst" xmlns:r="http://schemas.openxmlformats.org/officeDocument/2006/relationships" xmlns:m="http://schemas.openxmlformats.org/officeDocument/2006/math" xmlns:v="urn:schemas-microsoft-com:vml" xmlns:wp14="http://schemas.microsoft.com/office/word/2010/wordprocessingDrawing" xmlns:wp="http://schemas.openxmlformats.org/drawingml/2006/wordprocessingDrawing" xmlns:w10="urn:schemas-microsoft-com:office:word" xmlns:w="http://schemas.openxmlformats.org/wordprocessingml/2006/main" xmlns:w14="http://schemas.microsoft.com/office/word/2010/wordml" xmlns:w15="http://schemas.microsoft.com/office/word/2012/wordml" xmlns:w16cex="http://schemas.microsoft.com/office/word/2018/wordml/cex" xmlns:w16cid="http://schemas.microsoft.com/office/word/2016/wordml/cid" xmlns:w16="http://schemas.microsoft.com/office/word/2018/wordml" xmlns:w16du="http://schemas.microsoft.com/office/word/2023/wordml/word16du" xmlns:w16sdtdh="http://schemas.microsoft.com/office/word/2020/wordml/sdtdatahash" xmlns:w16se="http://schemas.microsoft.com/office/word/2015/wordml/symex" xmlns:wpg="http://schemas.microsoft.com/office/word/2010/wordprocessingGroup" xmlns:wpi="http://schemas.microsoft.com/office/word/2010/wordprocessingInk" xmlns:wne="http://schemas.microsoft.com/office/word/2006/wordml" xmlns:wps="http://schemas.microsoft.com/office/word/2010/wordprocessingShape" mc:Ignorable="w14 w15 w16se w16cid w16 w16cex w16sdtdh wp14">
+<w:hdr xmlns:wpc="http://schemas.microsoft.com/office/word/2010/wordprocessingCanvas" xmlns:cx="http://schemas.microsoft.com/office/drawing/2014/chartex" xmlns:cx1="http://schemas.microsoft.com/office/drawing/2015/9/8/chartex" xmlns:cx2="http://schemas.microsoft.com/office/drawing/2015/10/21/chartex" xmlns:cx3="http://schemas.microsoft.com/office/drawing/2016/5/9/chartex" xmlns:cx4="http://schemas.microsoft.com/office/drawing/2016/5/10/chartex" xmlns:cx5="http://schemas.microsoft.com/office/drawing/2016/5/11/chartex" xmlns:cx6="http://schemas.microsoft.com/office/drawing/2016/5/12/chartex" xmlns:cx7="http://schemas.microsoft.com/office/drawing/2016/5/13/chartex" xmlns:cx8="http://schemas.microsoft.com/office/drawing/2016/5/14/chartex" xmlns:mc="http://schemas.openxmlformats.org/markup-compatibility/2006" xmlns:aink="http://schemas.microsoft.com/office/drawing/2016/ink" xmlns:am3d="http://schemas.microsoft.com/office/drawing/2017/model3d" xmlns:o="urn:schemas-microsoft-com:office:office" xmlns:oel="http://schemas.microsoft.com/office/2019/extlst" xmlns:r="http://schemas.openxmlformats.org/officeDocument/2006/relationships" xmlns:m="http://schemas.openxmlformats.org/officeDocument/2006/math" xmlns:v="urn:schemas-microsoft-com:vml" xmlns:wp14="http://schemas.microsoft.com/office/word/2010/wordprocessingDrawing" xmlns:wp="http://schemas.openxmlformats.org/drawingml/2006/wordprocessingDrawing" xmlns:w10="urn:schemas-microsoft-com:office:word" xmlns:w="http://schemas.openxmlformats.org/wordprocessingml/2006/main" xmlns:w14="http://schemas.microsoft.com/office/word/2010/wordml" xmlns:w15="http://schemas.microsoft.com/office/word/2012/wordml" xmlns:w16cex="http://schemas.microsoft.com/office/word/2018/wordml/cex" xmlns:w16cid="http://schemas.microsoft.com/office/word/2016/wordml/cid" xmlns:w16="http://schemas.microsoft.com/office/word/2018/wordml" xmlns:w16sdtdh="http://schemas.microsoft.com/office/word/2020/wordml/sdtdatahash" xmlns:w16se="http://schemas.microsoft.com/office/word/2015/wordml/symex" xmlns:wpg="http://schemas.microsoft.com/office/word/2010/wordprocessingGroup" xmlns:wpi="http://schemas.microsoft.com/office/word/2010/wordprocessingInk" xmlns:wne="http://schemas.microsoft.com/office/word/2006/wordml" xmlns:wps="http://schemas.microsoft.com/office/word/2010/wordprocessingShape" mc:Ignorable="w14 w15 w16se w16cid w16 w16cex w16sdtdh wp14">
   <w:p>
     <w:pPr>
       <w:pBdr>
@@ -42690,7 +42714,7 @@
 </file>
 
 <file path=word/header60.xml><?xml version="1.0" encoding="utf-8"?>
-<w:hdr xmlns:wpc="http://schemas.microsoft.com/office/word/2010/wordprocessingCanvas" xmlns:cx="http://schemas.microsoft.com/office/drawing/2014/chartex" xmlns:cx1="http://schemas.microsoft.com/office/drawing/2015/9/8/chartex" xmlns:cx2="http://schemas.microsoft.com/office/drawing/2015/10/21/chartex" xmlns:cx3="http://schemas.microsoft.com/office/drawing/2016/5/9/chartex" xmlns:cx4="http://schemas.microsoft.com/office/drawing/2016/5/10/chartex" xmlns:cx5="http://schemas.microsoft.com/office/drawing/2016/5/11/chartex" xmlns:cx6="http://schemas.microsoft.com/office/drawing/2016/5/12/chartex" xmlns:cx7="http://schemas.microsoft.com/office/drawing/2016/5/13/chartex" xmlns:cx8="http://schemas.microsoft.com/office/drawing/2016/5/14/chartex" xmlns:mc="http://schemas.openxmlformats.org/markup-compatibility/2006" xmlns:aink="http://schemas.microsoft.com/office/drawing/2016/ink" xmlns:am3d="http://schemas.microsoft.com/office/drawing/2017/model3d" xmlns:o="urn:schemas-microsoft-com:office:office" xmlns:oel="http://schemas.microsoft.com/office/2019/extlst" xmlns:r="http://schemas.openxmlformats.org/officeDocument/2006/relationships" xmlns:m="http://schemas.openxmlformats.org/officeDocument/2006/math" xmlns:v="urn:schemas-microsoft-com:vml" xmlns:wp14="http://schemas.microsoft.com/office/word/2010/wordprocessingDrawing" xmlns:wp="http://schemas.openxmlformats.org/drawingml/2006/wordprocessingDrawing" xmlns:w10="urn:schemas-microsoft-com:office:word" xmlns:w="http://schemas.openxmlformats.org/wordprocessingml/2006/main" xmlns:w14="http://schemas.microsoft.com/office/word/2010/wordml" xmlns:w15="http://schemas.microsoft.com/office/word/2012/wordml" xmlns:w16cex="http://schemas.microsoft.com/office/word/2018/wordml/cex" xmlns:w16cid="http://schemas.microsoft.com/office/word/2016/wordml/cid" xmlns:w16="http://schemas.microsoft.com/office/word/2018/wordml" xmlns:w16du="http://schemas.microsoft.com/office/word/2023/wordml/word16du" xmlns:w16sdtdh="http://schemas.microsoft.com/office/word/2020/wordml/sdtdatahash" xmlns:w16se="http://schemas.microsoft.com/office/word/2015/wordml/symex" xmlns:wpg="http://schemas.microsoft.com/office/word/2010/wordprocessingGroup" xmlns:wpi="http://schemas.microsoft.com/office/word/2010/wordprocessingInk" xmlns:wne="http://schemas.microsoft.com/office/word/2006/wordml" xmlns:wps="http://schemas.microsoft.com/office/word/2010/wordprocessingShape" mc:Ignorable="w14 w15 w16se w16cid w16 w16cex w16sdtdh wp14">
+<w:hdr xmlns:wpc="http://schemas.microsoft.com/office/word/2010/wordprocessingCanvas" xmlns:cx="http://schemas.microsoft.com/office/drawing/2014/chartex" xmlns:cx1="http://schemas.microsoft.com/office/drawing/2015/9/8/chartex" xmlns:cx2="http://schemas.microsoft.com/office/drawing/2015/10/21/chartex" xmlns:cx3="http://schemas.microsoft.com/office/drawing/2016/5/9/chartex" xmlns:cx4="http://schemas.microsoft.com/office/drawing/2016/5/10/chartex" xmlns:cx5="http://schemas.microsoft.com/office/drawing/2016/5/11/chartex" xmlns:cx6="http://schemas.microsoft.com/office/drawing/2016/5/12/chartex" xmlns:cx7="http://schemas.microsoft.com/office/drawing/2016/5/13/chartex" xmlns:cx8="http://schemas.microsoft.com/office/drawing/2016/5/14/chartex" xmlns:mc="http://schemas.openxmlformats.org/markup-compatibility/2006" xmlns:aink="http://schemas.microsoft.com/office/drawing/2016/ink" xmlns:am3d="http://schemas.microsoft.com/office/drawing/2017/model3d" xmlns:o="urn:schemas-microsoft-com:office:office" xmlns:oel="http://schemas.microsoft.com/office/2019/extlst" xmlns:r="http://schemas.openxmlformats.org/officeDocument/2006/relationships" xmlns:m="http://schemas.openxmlformats.org/officeDocument/2006/math" xmlns:v="urn:schemas-microsoft-com:vml" xmlns:wp14="http://schemas.microsoft.com/office/word/2010/wordprocessingDrawing" xmlns:wp="http://schemas.openxmlformats.org/drawingml/2006/wordprocessingDrawing" xmlns:w10="urn:schemas-microsoft-com:office:word" xmlns:w="http://schemas.openxmlformats.org/wordprocessingml/2006/main" xmlns:w14="http://schemas.microsoft.com/office/word/2010/wordml" xmlns:w15="http://schemas.microsoft.com/office/word/2012/wordml" xmlns:w16cex="http://schemas.microsoft.com/office/word/2018/wordml/cex" xmlns:w16cid="http://schemas.microsoft.com/office/word/2016/wordml/cid" xmlns:w16="http://schemas.microsoft.com/office/word/2018/wordml" xmlns:w16sdtdh="http://schemas.microsoft.com/office/word/2020/wordml/sdtdatahash" xmlns:w16se="http://schemas.microsoft.com/office/word/2015/wordml/symex" xmlns:wpg="http://schemas.microsoft.com/office/word/2010/wordprocessingGroup" xmlns:wpi="http://schemas.microsoft.com/office/word/2010/wordprocessingInk" xmlns:wne="http://schemas.microsoft.com/office/word/2006/wordml" xmlns:wps="http://schemas.microsoft.com/office/word/2010/wordprocessingShape" mc:Ignorable="w14 w15 w16se w16cid w16 w16cex w16sdtdh wp14">
   <w:p>
     <w:pPr>
       <w:pStyle w:val="Header"/>
@@ -42708,7 +42732,7 @@
 </file>
 
 <file path=word/header61.xml><?xml version="1.0" encoding="utf-8"?>
-<w:hdr xmlns:wpc="http://schemas.microsoft.com/office/word/2010/wordprocessingCanvas" xmlns:cx="http://schemas.microsoft.com/office/drawing/2014/chartex" xmlns:cx1="http://schemas.microsoft.com/office/drawing/2015/9/8/chartex" xmlns:cx2="http://schemas.microsoft.com/office/drawing/2015/10/21/chartex" xmlns:cx3="http://schemas.microsoft.com/office/drawing/2016/5/9/chartex" xmlns:cx4="http://schemas.microsoft.com/office/drawing/2016/5/10/chartex" xmlns:cx5="http://schemas.microsoft.com/office/drawing/2016/5/11/chartex" xmlns:cx6="http://schemas.microsoft.com/office/drawing/2016/5/12/chartex" xmlns:cx7="http://schemas.microsoft.com/office/drawing/2016/5/13/chartex" xmlns:cx8="http://schemas.microsoft.com/office/drawing/2016/5/14/chartex" xmlns:mc="http://schemas.openxmlformats.org/markup-compatibility/2006" xmlns:aink="http://schemas.microsoft.com/office/drawing/2016/ink" xmlns:am3d="http://schemas.microsoft.com/office/drawing/2017/model3d" xmlns:o="urn:schemas-microsoft-com:office:office" xmlns:oel="http://schemas.microsoft.com/office/2019/extlst" xmlns:r="http://schemas.openxmlformats.org/officeDocument/2006/relationships" xmlns:m="http://schemas.openxmlformats.org/officeDocument/2006/math" xmlns:v="urn:schemas-microsoft-com:vml" xmlns:wp14="http://schemas.microsoft.com/office/word/2010/wordprocessingDrawing" xmlns:wp="http://schemas.openxmlformats.org/drawingml/2006/wordprocessingDrawing" xmlns:w10="urn:schemas-microsoft-com:office:word" xmlns:w="http://schemas.openxmlformats.org/wordprocessingml/2006/main" xmlns:w14="http://schemas.microsoft.com/office/word/2010/wordml" xmlns:w15="http://schemas.microsoft.com/office/word/2012/wordml" xmlns:w16cex="http://schemas.microsoft.com/office/word/2018/wordml/cex" xmlns:w16cid="http://schemas.microsoft.com/office/word/2016/wordml/cid" xmlns:w16="http://schemas.microsoft.com/office/word/2018/wordml" xmlns:w16du="http://schemas.microsoft.com/office/word/2023/wordml/word16du" xmlns:w16sdtdh="http://schemas.microsoft.com/office/word/2020/wordml/sdtdatahash" xmlns:w16se="http://schemas.microsoft.com/office/word/2015/wordml/symex" xmlns:wpg="http://schemas.microsoft.com/office/word/2010/wordprocessingGroup" xmlns:wpi="http://schemas.microsoft.com/office/word/2010/wordprocessingInk" xmlns:wne="http://schemas.microsoft.com/office/word/2006/wordml" xmlns:wps="http://schemas.microsoft.com/office/word/2010/wordprocessingShape" mc:Ignorable="w14 w15 w16se w16cid w16 w16cex w16sdtdh wp14">
+<w:hdr xmlns:wpc="http://schemas.microsoft.com/office/word/2010/wordprocessingCanvas" xmlns:cx="http://schemas.microsoft.com/office/drawing/2014/chartex" xmlns:cx1="http://schemas.microsoft.com/office/drawing/2015/9/8/chartex" xmlns:cx2="http://schemas.microsoft.com/office/drawing/2015/10/21/chartex" xmlns:cx3="http://schemas.microsoft.com/office/drawing/2016/5/9/chartex" xmlns:cx4="http://schemas.microsoft.com/office/drawing/2016/5/10/chartex" xmlns:cx5="http://schemas.microsoft.com/office/drawing/2016/5/11/chartex" xmlns:cx6="http://schemas.microsoft.com/office/drawing/2016/5/12/chartex" xmlns:cx7="http://schemas.microsoft.com/office/drawing/2016/5/13/chartex" xmlns:cx8="http://schemas.microsoft.com/office/drawing/2016/5/14/chartex" xmlns:mc="http://schemas.openxmlformats.org/markup-compatibility/2006" xmlns:aink="http://schemas.microsoft.com/office/drawing/2016/ink" xmlns:am3d="http://schemas.microsoft.com/office/drawing/2017/model3d" xmlns:o="urn:schemas-microsoft-com:office:office" xmlns:oel="http://schemas.microsoft.com/office/2019/extlst" xmlns:r="http://schemas.openxmlformats.org/officeDocument/2006/relationships" xmlns:m="http://schemas.openxmlformats.org/officeDocument/2006/math" xmlns:v="urn:schemas-microsoft-com:vml" xmlns:wp14="http://schemas.microsoft.com/office/word/2010/wordprocessingDrawing" xmlns:wp="http://schemas.openxmlformats.org/drawingml/2006/wordprocessingDrawing" xmlns:w10="urn:schemas-microsoft-com:office:word" xmlns:w="http://schemas.openxmlformats.org/wordprocessingml/2006/main" xmlns:w14="http://schemas.microsoft.com/office/word/2010/wordml" xmlns:w15="http://schemas.microsoft.com/office/word/2012/wordml" xmlns:w16cex="http://schemas.microsoft.com/office/word/2018/wordml/cex" xmlns:w16cid="http://schemas.microsoft.com/office/word/2016/wordml/cid" xmlns:w16="http://schemas.microsoft.com/office/word/2018/wordml" xmlns:w16sdtdh="http://schemas.microsoft.com/office/word/2020/wordml/sdtdatahash" xmlns:w16se="http://schemas.microsoft.com/office/word/2015/wordml/symex" xmlns:wpg="http://schemas.microsoft.com/office/word/2010/wordprocessingGroup" xmlns:wpi="http://schemas.microsoft.com/office/word/2010/wordprocessingInk" xmlns:wne="http://schemas.microsoft.com/office/word/2006/wordml" xmlns:wps="http://schemas.microsoft.com/office/word/2010/wordprocessingShape" mc:Ignorable="w14 w15 w16se w16cid w16 w16cex w16sdtdh wp14">
   <w:p>
     <w:pPr>
       <w:pStyle w:val="1stPageHeader1"/>
@@ -42844,7 +42868,7 @@
 </file>
 
 <file path=word/header62.xml><?xml version="1.0" encoding="utf-8"?>
-<w:hdr xmlns:wpc="http://schemas.microsoft.com/office/word/2010/wordprocessingCanvas" xmlns:cx="http://schemas.microsoft.com/office/drawing/2014/chartex" xmlns:cx1="http://schemas.microsoft.com/office/drawing/2015/9/8/chartex" xmlns:cx2="http://schemas.microsoft.com/office/drawing/2015/10/21/chartex" xmlns:cx3="http://schemas.microsoft.com/office/drawing/2016/5/9/chartex" xmlns:cx4="http://schemas.microsoft.com/office/drawing/2016/5/10/chartex" xmlns:cx5="http://schemas.microsoft.com/office/drawing/2016/5/11/chartex" xmlns:cx6="http://schemas.microsoft.com/office/drawing/2016/5/12/chartex" xmlns:cx7="http://schemas.microsoft.com/office/drawing/2016/5/13/chartex" xmlns:cx8="http://schemas.microsoft.com/office/drawing/2016/5/14/chartex" xmlns:mc="http://schemas.openxmlformats.org/markup-compatibility/2006" xmlns:aink="http://schemas.microsoft.com/office/drawing/2016/ink" xmlns:am3d="http://schemas.microsoft.com/office/drawing/2017/model3d" xmlns:o="urn:schemas-microsoft-com:office:office" xmlns:oel="http://schemas.microsoft.com/office/2019/extlst" xmlns:r="http://schemas.openxmlformats.org/officeDocument/2006/relationships" xmlns:m="http://schemas.openxmlformats.org/officeDocument/2006/math" xmlns:v="urn:schemas-microsoft-com:vml" xmlns:wp14="http://schemas.microsoft.com/office/word/2010/wordprocessingDrawing" xmlns:wp="http://schemas.openxmlformats.org/drawingml/2006/wordprocessingDrawing" xmlns:w10="urn:schemas-microsoft-com:office:word" xmlns:w="http://schemas.openxmlformats.org/wordprocessingml/2006/main" xmlns:w14="http://schemas.microsoft.com/office/word/2010/wordml" xmlns:w15="http://schemas.microsoft.com/office/word/2012/wordml" xmlns:w16cex="http://schemas.microsoft.com/office/word/2018/wordml/cex" xmlns:w16cid="http://schemas.microsoft.com/office/word/2016/wordml/cid" xmlns:w16="http://schemas.microsoft.com/office/word/2018/wordml" xmlns:w16du="http://schemas.microsoft.com/office/word/2023/wordml/word16du" xmlns:w16sdtdh="http://schemas.microsoft.com/office/word/2020/wordml/sdtdatahash" xmlns:w16se="http://schemas.microsoft.com/office/word/2015/wordml/symex" xmlns:wpg="http://schemas.microsoft.com/office/word/2010/wordprocessingGroup" xmlns:wpi="http://schemas.microsoft.com/office/word/2010/wordprocessingInk" xmlns:wne="http://schemas.microsoft.com/office/word/2006/wordml" xmlns:wps="http://schemas.microsoft.com/office/word/2010/wordprocessingShape" mc:Ignorable="w14 w15 w16se w16cid w16 w16cex w16sdtdh wp14">
+<w:hdr xmlns:wpc="http://schemas.microsoft.com/office/word/2010/wordprocessingCanvas" xmlns:cx="http://schemas.microsoft.com/office/drawing/2014/chartex" xmlns:cx1="http://schemas.microsoft.com/office/drawing/2015/9/8/chartex" xmlns:cx2="http://schemas.microsoft.com/office/drawing/2015/10/21/chartex" xmlns:cx3="http://schemas.microsoft.com/office/drawing/2016/5/9/chartex" xmlns:cx4="http://schemas.microsoft.com/office/drawing/2016/5/10/chartex" xmlns:cx5="http://schemas.microsoft.com/office/drawing/2016/5/11/chartex" xmlns:cx6="http://schemas.microsoft.com/office/drawing/2016/5/12/chartex" xmlns:cx7="http://schemas.microsoft.com/office/drawing/2016/5/13/chartex" xmlns:cx8="http://schemas.microsoft.com/office/drawing/2016/5/14/chartex" xmlns:mc="http://schemas.openxmlformats.org/markup-compatibility/2006" xmlns:aink="http://schemas.microsoft.com/office/drawing/2016/ink" xmlns:am3d="http://schemas.microsoft.com/office/drawing/2017/model3d" xmlns:o="urn:schemas-microsoft-com:office:office" xmlns:oel="http://schemas.microsoft.com/office/2019/extlst" xmlns:r="http://schemas.openxmlformats.org/officeDocument/2006/relationships" xmlns:m="http://schemas.openxmlformats.org/officeDocument/2006/math" xmlns:v="urn:schemas-microsoft-com:vml" xmlns:wp14="http://schemas.microsoft.com/office/word/2010/wordprocessingDrawing" xmlns:wp="http://schemas.openxmlformats.org/drawingml/2006/wordprocessingDrawing" xmlns:w10="urn:schemas-microsoft-com:office:word" xmlns:w="http://schemas.openxmlformats.org/wordprocessingml/2006/main" xmlns:w14="http://schemas.microsoft.com/office/word/2010/wordml" xmlns:w15="http://schemas.microsoft.com/office/word/2012/wordml" xmlns:w16cex="http://schemas.microsoft.com/office/word/2018/wordml/cex" xmlns:w16cid="http://schemas.microsoft.com/office/word/2016/wordml/cid" xmlns:w16="http://schemas.microsoft.com/office/word/2018/wordml" xmlns:w16sdtdh="http://schemas.microsoft.com/office/word/2020/wordml/sdtdatahash" xmlns:w16se="http://schemas.microsoft.com/office/word/2015/wordml/symex" xmlns:wpg="http://schemas.microsoft.com/office/word/2010/wordprocessingGroup" xmlns:wpi="http://schemas.microsoft.com/office/word/2010/wordprocessingInk" xmlns:wne="http://schemas.microsoft.com/office/word/2006/wordml" xmlns:wps="http://schemas.microsoft.com/office/word/2010/wordprocessingShape" mc:Ignorable="w14 w15 w16se w16cid w16 w16cex w16sdtdh wp14">
   <w:p>
     <w:pPr>
       <w:pStyle w:val="1stPageHeader1"/>
@@ -42980,7 +43004,7 @@
 </file>
 
 <file path=word/header63.xml><?xml version="1.0" encoding="utf-8"?>
-<w:hdr xmlns:wpc="http://schemas.microsoft.com/office/word/2010/wordprocessingCanvas" xmlns:cx="http://schemas.microsoft.com/office/drawing/2014/chartex" xmlns:cx1="http://schemas.microsoft.com/office/drawing/2015/9/8/chartex" xmlns:cx2="http://schemas.microsoft.com/office/drawing/2015/10/21/chartex" xmlns:cx3="http://schemas.microsoft.com/office/drawing/2016/5/9/chartex" xmlns:cx4="http://schemas.microsoft.com/office/drawing/2016/5/10/chartex" xmlns:cx5="http://schemas.microsoft.com/office/drawing/2016/5/11/chartex" xmlns:cx6="http://schemas.microsoft.com/office/drawing/2016/5/12/chartex" xmlns:cx7="http://schemas.microsoft.com/office/drawing/2016/5/13/chartex" xmlns:cx8="http://schemas.microsoft.com/office/drawing/2016/5/14/chartex" xmlns:mc="http://schemas.openxmlformats.org/markup-compatibility/2006" xmlns:aink="http://schemas.microsoft.com/office/drawing/2016/ink" xmlns:am3d="http://schemas.microsoft.com/office/drawing/2017/model3d" xmlns:o="urn:schemas-microsoft-com:office:office" xmlns:oel="http://schemas.microsoft.com/office/2019/extlst" xmlns:r="http://schemas.openxmlformats.org/officeDocument/2006/relationships" xmlns:m="http://schemas.openxmlformats.org/officeDocument/2006/math" xmlns:v="urn:schemas-microsoft-com:vml" xmlns:wp14="http://schemas.microsoft.com/office/word/2010/wordprocessingDrawing" xmlns:wp="http://schemas.openxmlformats.org/drawingml/2006/wordprocessingDrawing" xmlns:w10="urn:schemas-microsoft-com:office:word" xmlns:w="http://schemas.openxmlformats.org/wordprocessingml/2006/main" xmlns:w14="http://schemas.microsoft.com/office/word/2010/wordml" xmlns:w15="http://schemas.microsoft.com/office/word/2012/wordml" xmlns:w16cex="http://schemas.microsoft.com/office/word/2018/wordml/cex" xmlns:w16cid="http://schemas.microsoft.com/office/word/2016/wordml/cid" xmlns:w16="http://schemas.microsoft.com/office/word/2018/wordml" xmlns:w16du="http://schemas.microsoft.com/office/word/2023/wordml/word16du" xmlns:w16sdtdh="http://schemas.microsoft.com/office/word/2020/wordml/sdtdatahash" xmlns:w16se="http://schemas.microsoft.com/office/word/2015/wordml/symex" xmlns:wpg="http://schemas.microsoft.com/office/word/2010/wordprocessingGroup" xmlns:wpi="http://schemas.microsoft.com/office/word/2010/wordprocessingInk" xmlns:wne="http://schemas.microsoft.com/office/word/2006/wordml" xmlns:wps="http://schemas.microsoft.com/office/word/2010/wordprocessingShape" mc:Ignorable="w14 w15 w16se w16cid w16 w16cex w16sdtdh wp14">
+<w:hdr xmlns:wpc="http://schemas.microsoft.com/office/word/2010/wordprocessingCanvas" xmlns:cx="http://schemas.microsoft.com/office/drawing/2014/chartex" xmlns:cx1="http://schemas.microsoft.com/office/drawing/2015/9/8/chartex" xmlns:cx2="http://schemas.microsoft.com/office/drawing/2015/10/21/chartex" xmlns:cx3="http://schemas.microsoft.com/office/drawing/2016/5/9/chartex" xmlns:cx4="http://schemas.microsoft.com/office/drawing/2016/5/10/chartex" xmlns:cx5="http://schemas.microsoft.com/office/drawing/2016/5/11/chartex" xmlns:cx6="http://schemas.microsoft.com/office/drawing/2016/5/12/chartex" xmlns:cx7="http://schemas.microsoft.com/office/drawing/2016/5/13/chartex" xmlns:cx8="http://schemas.microsoft.com/office/drawing/2016/5/14/chartex" xmlns:mc="http://schemas.openxmlformats.org/markup-compatibility/2006" xmlns:aink="http://schemas.microsoft.com/office/drawing/2016/ink" xmlns:am3d="http://schemas.microsoft.com/office/drawing/2017/model3d" xmlns:o="urn:schemas-microsoft-com:office:office" xmlns:oel="http://schemas.microsoft.com/office/2019/extlst" xmlns:r="http://schemas.openxmlformats.org/officeDocument/2006/relationships" xmlns:m="http://schemas.openxmlformats.org/officeDocument/2006/math" xmlns:v="urn:schemas-microsoft-com:vml" xmlns:wp14="http://schemas.microsoft.com/office/word/2010/wordprocessingDrawing" xmlns:wp="http://schemas.openxmlformats.org/drawingml/2006/wordprocessingDrawing" xmlns:w10="urn:schemas-microsoft-com:office:word" xmlns:w="http://schemas.openxmlformats.org/wordprocessingml/2006/main" xmlns:w14="http://schemas.microsoft.com/office/word/2010/wordml" xmlns:w15="http://schemas.microsoft.com/office/word/2012/wordml" xmlns:w16cex="http://schemas.microsoft.com/office/word/2018/wordml/cex" xmlns:w16cid="http://schemas.microsoft.com/office/word/2016/wordml/cid" xmlns:w16="http://schemas.microsoft.com/office/word/2018/wordml" xmlns:w16sdtdh="http://schemas.microsoft.com/office/word/2020/wordml/sdtdatahash" xmlns:w16se="http://schemas.microsoft.com/office/word/2015/wordml/symex" xmlns:wpg="http://schemas.microsoft.com/office/word/2010/wordprocessingGroup" xmlns:wpi="http://schemas.microsoft.com/office/word/2010/wordprocessingInk" xmlns:wne="http://schemas.microsoft.com/office/word/2006/wordml" xmlns:wps="http://schemas.microsoft.com/office/word/2010/wordprocessingShape" mc:Ignorable="w14 w15 w16se w16cid w16 w16cex w16sdtdh wp14">
   <w:p>
     <w:pPr>
       <w:pStyle w:val="1stPageHeader1"/>
@@ -43116,7 +43140,7 @@
 </file>
 
 <file path=word/header64.xml><?xml version="1.0" encoding="utf-8"?>
-<w:hdr xmlns:wpc="http://schemas.microsoft.com/office/word/2010/wordprocessingCanvas" xmlns:cx="http://schemas.microsoft.com/office/drawing/2014/chartex" xmlns:cx1="http://schemas.microsoft.com/office/drawing/2015/9/8/chartex" xmlns:cx2="http://schemas.microsoft.com/office/drawing/2015/10/21/chartex" xmlns:cx3="http://schemas.microsoft.com/office/drawing/2016/5/9/chartex" xmlns:cx4="http://schemas.microsoft.com/office/drawing/2016/5/10/chartex" xmlns:cx5="http://schemas.microsoft.com/office/drawing/2016/5/11/chartex" xmlns:cx6="http://schemas.microsoft.com/office/drawing/2016/5/12/chartex" xmlns:cx7="http://schemas.microsoft.com/office/drawing/2016/5/13/chartex" xmlns:cx8="http://schemas.microsoft.com/office/drawing/2016/5/14/chartex" xmlns:mc="http://schemas.openxmlformats.org/markup-compatibility/2006" xmlns:aink="http://schemas.microsoft.com/office/drawing/2016/ink" xmlns:am3d="http://schemas.microsoft.com/office/drawing/2017/model3d" xmlns:o="urn:schemas-microsoft-com:office:office" xmlns:oel="http://schemas.microsoft.com/office/2019/extlst" xmlns:r="http://schemas.openxmlformats.org/officeDocument/2006/relationships" xmlns:m="http://schemas.openxmlformats.org/officeDocument/2006/math" xmlns:v="urn:schemas-microsoft-com:vml" xmlns:wp14="http://schemas.microsoft.com/office/word/2010/wordprocessingDrawing" xmlns:wp="http://schemas.openxmlformats.org/drawingml/2006/wordprocessingDrawing" xmlns:w10="urn:schemas-microsoft-com:office:word" xmlns:w="http://schemas.openxmlformats.org/wordprocessingml/2006/main" xmlns:w14="http://schemas.microsoft.com/office/word/2010/wordml" xmlns:w15="http://schemas.microsoft.com/office/word/2012/wordml" xmlns:w16cex="http://schemas.microsoft.com/office/word/2018/wordml/cex" xmlns:w16cid="http://schemas.microsoft.com/office/word/2016/wordml/cid" xmlns:w16="http://schemas.microsoft.com/office/word/2018/wordml" xmlns:w16du="http://schemas.microsoft.com/office/word/2023/wordml/word16du" xmlns:w16sdtdh="http://schemas.microsoft.com/office/word/2020/wordml/sdtdatahash" xmlns:w16se="http://schemas.microsoft.com/office/word/2015/wordml/symex" xmlns:wpg="http://schemas.microsoft.com/office/word/2010/wordprocessingGroup" xmlns:wpi="http://schemas.microsoft.com/office/word/2010/wordprocessingInk" xmlns:wne="http://schemas.microsoft.com/office/word/2006/wordml" xmlns:wps="http://schemas.microsoft.com/office/word/2010/wordprocessingShape" mc:Ignorable="w14 w15 w16se w16cid w16 w16cex w16sdtdh wp14">
+<w:hdr xmlns:wpc="http://schemas.microsoft.com/office/word/2010/wordprocessingCanvas" xmlns:cx="http://schemas.microsoft.com/office/drawing/2014/chartex" xmlns:cx1="http://schemas.microsoft.com/office/drawing/2015/9/8/chartex" xmlns:cx2="http://schemas.microsoft.com/office/drawing/2015/10/21/chartex" xmlns:cx3="http://schemas.microsoft.com/office/drawing/2016/5/9/chartex" xmlns:cx4="http://schemas.microsoft.com/office/drawing/2016/5/10/chartex" xmlns:cx5="http://schemas.microsoft.com/office/drawing/2016/5/11/chartex" xmlns:cx6="http://schemas.microsoft.com/office/drawing/2016/5/12/chartex" xmlns:cx7="http://schemas.microsoft.com/office/drawing/2016/5/13/chartex" xmlns:cx8="http://schemas.microsoft.com/office/drawing/2016/5/14/chartex" xmlns:mc="http://schemas.openxmlformats.org/markup-compatibility/2006" xmlns:aink="http://schemas.microsoft.com/office/drawing/2016/ink" xmlns:am3d="http://schemas.microsoft.com/office/drawing/2017/model3d" xmlns:o="urn:schemas-microsoft-com:office:office" xmlns:oel="http://schemas.microsoft.com/office/2019/extlst" xmlns:r="http://schemas.openxmlformats.org/officeDocument/2006/relationships" xmlns:m="http://schemas.openxmlformats.org/officeDocument/2006/math" xmlns:v="urn:schemas-microsoft-com:vml" xmlns:wp14="http://schemas.microsoft.com/office/word/2010/wordprocessingDrawing" xmlns:wp="http://schemas.openxmlformats.org/drawingml/2006/wordprocessingDrawing" xmlns:w10="urn:schemas-microsoft-com:office:word" xmlns:w="http://schemas.openxmlformats.org/wordprocessingml/2006/main" xmlns:w14="http://schemas.microsoft.com/office/word/2010/wordml" xmlns:w15="http://schemas.microsoft.com/office/word/2012/wordml" xmlns:w16cex="http://schemas.microsoft.com/office/word/2018/wordml/cex" xmlns:w16cid="http://schemas.microsoft.com/office/word/2016/wordml/cid" xmlns:w16="http://schemas.microsoft.com/office/word/2018/wordml" xmlns:w16sdtdh="http://schemas.microsoft.com/office/word/2020/wordml/sdtdatahash" xmlns:w16se="http://schemas.microsoft.com/office/word/2015/wordml/symex" xmlns:wpg="http://schemas.microsoft.com/office/word/2010/wordprocessingGroup" xmlns:wpi="http://schemas.microsoft.com/office/word/2010/wordprocessingInk" xmlns:wne="http://schemas.microsoft.com/office/word/2006/wordml" xmlns:wps="http://schemas.microsoft.com/office/word/2010/wordprocessingShape" mc:Ignorable="w14 w15 w16se w16cid w16 w16cex w16sdtdh wp14">
   <w:p>
     <w:pPr>
       <w:pStyle w:val="Header"/>
@@ -43134,7 +43158,7 @@
 </file>
 
 <file path=word/header65.xml><?xml version="1.0" encoding="utf-8"?>
-<w:hdr xmlns:wpc="http://schemas.microsoft.com/office/word/2010/wordprocessingCanvas" xmlns:cx="http://schemas.microsoft.com/office/drawing/2014/chartex" xmlns:cx1="http://schemas.microsoft.com/office/drawing/2015/9/8/chartex" xmlns:cx2="http://schemas.microsoft.com/office/drawing/2015/10/21/chartex" xmlns:cx3="http://schemas.microsoft.com/office/drawing/2016/5/9/chartex" xmlns:cx4="http://schemas.microsoft.com/office/drawing/2016/5/10/chartex" xmlns:cx5="http://schemas.microsoft.com/office/drawing/2016/5/11/chartex" xmlns:cx6="http://schemas.microsoft.com/office/drawing/2016/5/12/chartex" xmlns:cx7="http://schemas.microsoft.com/office/drawing/2016/5/13/chartex" xmlns:cx8="http://schemas.microsoft.com/office/drawing/2016/5/14/chartex" xmlns:mc="http://schemas.openxmlformats.org/markup-compatibility/2006" xmlns:aink="http://schemas.microsoft.com/office/drawing/2016/ink" xmlns:am3d="http://schemas.microsoft.com/office/drawing/2017/model3d" xmlns:o="urn:schemas-microsoft-com:office:office" xmlns:oel="http://schemas.microsoft.com/office/2019/extlst" xmlns:r="http://schemas.openxmlformats.org/officeDocument/2006/relationships" xmlns:m="http://schemas.openxmlformats.org/officeDocument/2006/math" xmlns:v="urn:schemas-microsoft-com:vml" xmlns:wp14="http://schemas.microsoft.com/office/word/2010/wordprocessingDrawing" xmlns:wp="http://schemas.openxmlformats.org/drawingml/2006/wordprocessingDrawing" xmlns:w10="urn:schemas-microsoft-com:office:word" xmlns:w="http://schemas.openxmlformats.org/wordprocessingml/2006/main" xmlns:w14="http://schemas.microsoft.com/office/word/2010/wordml" xmlns:w15="http://schemas.microsoft.com/office/word/2012/wordml" xmlns:w16cex="http://schemas.microsoft.com/office/word/2018/wordml/cex" xmlns:w16cid="http://schemas.microsoft.com/office/word/2016/wordml/cid" xmlns:w16="http://schemas.microsoft.com/office/word/2018/wordml" xmlns:w16du="http://schemas.microsoft.com/office/word/2023/wordml/word16du" xmlns:w16sdtdh="http://schemas.microsoft.com/office/word/2020/wordml/sdtdatahash" xmlns:w16se="http://schemas.microsoft.com/office/word/2015/wordml/symex" xmlns:wpg="http://schemas.microsoft.com/office/word/2010/wordprocessingGroup" xmlns:wpi="http://schemas.microsoft.com/office/word/2010/wordprocessingInk" xmlns:wne="http://schemas.microsoft.com/office/word/2006/wordml" xmlns:wps="http://schemas.microsoft.com/office/word/2010/wordprocessingShape" mc:Ignorable="w14 w15 w16se w16cid w16 w16cex w16sdtdh wp14">
+<w:hdr xmlns:wpc="http://schemas.microsoft.com/office/word/2010/wordprocessingCanvas" xmlns:cx="http://schemas.microsoft.com/office/drawing/2014/chartex" xmlns:cx1="http://schemas.microsoft.com/office/drawing/2015/9/8/chartex" xmlns:cx2="http://schemas.microsoft.com/office/drawing/2015/10/21/chartex" xmlns:cx3="http://schemas.microsoft.com/office/drawing/2016/5/9/chartex" xmlns:cx4="http://schemas.microsoft.com/office/drawing/2016/5/10/chartex" xmlns:cx5="http://schemas.microsoft.com/office/drawing/2016/5/11/chartex" xmlns:cx6="http://schemas.microsoft.com/office/drawing/2016/5/12/chartex" xmlns:cx7="http://schemas.microsoft.com/office/drawing/2016/5/13/chartex" xmlns:cx8="http://schemas.microsoft.com/office/drawing/2016/5/14/chartex" xmlns:mc="http://schemas.openxmlformats.org/markup-compatibility/2006" xmlns:aink="http://schemas.microsoft.com/office/drawing/2016/ink" xmlns:am3d="http://schemas.microsoft.com/office/drawing/2017/model3d" xmlns:o="urn:schemas-microsoft-com:office:office" xmlns:oel="http://schemas.microsoft.com/office/2019/extlst" xmlns:r="http://schemas.openxmlformats.org/officeDocument/2006/relationships" xmlns:m="http://schemas.openxmlformats.org/officeDocument/2006/math" xmlns:v="urn:schemas-microsoft-com:vml" xmlns:wp14="http://schemas.microsoft.com/office/word/2010/wordprocessingDrawing" xmlns:wp="http://schemas.openxmlformats.org/drawingml/2006/wordprocessingDrawing" xmlns:w10="urn:schemas-microsoft-com:office:word" xmlns:w="http://schemas.openxmlformats.org/wordprocessingml/2006/main" xmlns:w14="http://schemas.microsoft.com/office/word/2010/wordml" xmlns:w15="http://schemas.microsoft.com/office/word/2012/wordml" xmlns:w16cex="http://schemas.microsoft.com/office/word/2018/wordml/cex" xmlns:w16cid="http://schemas.microsoft.com/office/word/2016/wordml/cid" xmlns:w16="http://schemas.microsoft.com/office/word/2018/wordml" xmlns:w16sdtdh="http://schemas.microsoft.com/office/word/2020/wordml/sdtdatahash" xmlns:w16se="http://schemas.microsoft.com/office/word/2015/wordml/symex" xmlns:wpg="http://schemas.microsoft.com/office/word/2010/wordprocessingGroup" xmlns:wpi="http://schemas.microsoft.com/office/word/2010/wordprocessingInk" xmlns:wne="http://schemas.microsoft.com/office/word/2006/wordml" xmlns:wps="http://schemas.microsoft.com/office/word/2010/wordprocessingShape" mc:Ignorable="w14 w15 w16se w16cid w16 w16cex w16sdtdh wp14">
   <w:p>
     <w:pPr>
       <w:pStyle w:val="1stPageHeader1"/>
@@ -43270,13 +43294,13 @@
 </file>
 
 <file path=word/header66.xml><?xml version="1.0" encoding="utf-8"?>
-<w:hdr xmlns:wpc="http://schemas.microsoft.com/office/word/2010/wordprocessingCanvas" xmlns:cx="http://schemas.microsoft.com/office/drawing/2014/chartex" xmlns:cx1="http://schemas.microsoft.com/office/drawing/2015/9/8/chartex" xmlns:cx2="http://schemas.microsoft.com/office/drawing/2015/10/21/chartex" xmlns:cx3="http://schemas.microsoft.com/office/drawing/2016/5/9/chartex" xmlns:cx4="http://schemas.microsoft.com/office/drawing/2016/5/10/chartex" xmlns:cx5="http://schemas.microsoft.com/office/drawing/2016/5/11/chartex" xmlns:cx6="http://schemas.microsoft.com/office/drawing/2016/5/12/chartex" xmlns:cx7="http://schemas.microsoft.com/office/drawing/2016/5/13/chartex" xmlns:cx8="http://schemas.microsoft.com/office/drawing/2016/5/14/chartex" xmlns:mc="http://schemas.openxmlformats.org/markup-compatibility/2006" xmlns:aink="http://schemas.microsoft.com/office/drawing/2016/ink" xmlns:am3d="http://schemas.microsoft.com/office/drawing/2017/model3d" xmlns:o="urn:schemas-microsoft-com:office:office" xmlns:oel="http://schemas.microsoft.com/office/2019/extlst" xmlns:r="http://schemas.openxmlformats.org/officeDocument/2006/relationships" xmlns:m="http://schemas.openxmlformats.org/officeDocument/2006/math" xmlns:v="urn:schemas-microsoft-com:vml" xmlns:wp14="http://schemas.microsoft.com/office/word/2010/wordprocessingDrawing" xmlns:wp="http://schemas.openxmlformats.org/drawingml/2006/wordprocessingDrawing" xmlns:w10="urn:schemas-microsoft-com:office:word" xmlns:w="http://schemas.openxmlformats.org/wordprocessingml/2006/main" xmlns:w14="http://schemas.microsoft.com/office/word/2010/wordml" xmlns:w15="http://schemas.microsoft.com/office/word/2012/wordml" xmlns:w16cex="http://schemas.microsoft.com/office/word/2018/wordml/cex" xmlns:w16cid="http://schemas.microsoft.com/office/word/2016/wordml/cid" xmlns:w16="http://schemas.microsoft.com/office/word/2018/wordml" xmlns:w16du="http://schemas.microsoft.com/office/word/2023/wordml/word16du" xmlns:w16sdtdh="http://schemas.microsoft.com/office/word/2020/wordml/sdtdatahash" xmlns:w16se="http://schemas.microsoft.com/office/word/2015/wordml/symex" xmlns:wpg="http://schemas.microsoft.com/office/word/2010/wordprocessingGroup" xmlns:wpi="http://schemas.microsoft.com/office/word/2010/wordprocessingInk" xmlns:wne="http://schemas.microsoft.com/office/word/2006/wordml" xmlns:wps="http://schemas.microsoft.com/office/word/2010/wordprocessingShape" mc:Ignorable="w14 w15 w16se w16cid w16 w16cex w16sdtdh wp14">
+<w:hdr xmlns:wpc="http://schemas.microsoft.com/office/word/2010/wordprocessingCanvas" xmlns:cx="http://schemas.microsoft.com/office/drawing/2014/chartex" xmlns:cx1="http://schemas.microsoft.com/office/drawing/2015/9/8/chartex" xmlns:cx2="http://schemas.microsoft.com/office/drawing/2015/10/21/chartex" xmlns:cx3="http://schemas.microsoft.com/office/drawing/2016/5/9/chartex" xmlns:cx4="http://schemas.microsoft.com/office/drawing/2016/5/10/chartex" xmlns:cx5="http://schemas.microsoft.com/office/drawing/2016/5/11/chartex" xmlns:cx6="http://schemas.microsoft.com/office/drawing/2016/5/12/chartex" xmlns:cx7="http://schemas.microsoft.com/office/drawing/2016/5/13/chartex" xmlns:cx8="http://schemas.microsoft.com/office/drawing/2016/5/14/chartex" xmlns:mc="http://schemas.openxmlformats.org/markup-compatibility/2006" xmlns:aink="http://schemas.microsoft.com/office/drawing/2016/ink" xmlns:am3d="http://schemas.microsoft.com/office/drawing/2017/model3d" xmlns:o="urn:schemas-microsoft-com:office:office" xmlns:oel="http://schemas.microsoft.com/office/2019/extlst" xmlns:r="http://schemas.openxmlformats.org/officeDocument/2006/relationships" xmlns:m="http://schemas.openxmlformats.org/officeDocument/2006/math" xmlns:v="urn:schemas-microsoft-com:vml" xmlns:wp14="http://schemas.microsoft.com/office/word/2010/wordprocessingDrawing" xmlns:wp="http://schemas.openxmlformats.org/drawingml/2006/wordprocessingDrawing" xmlns:w10="urn:schemas-microsoft-com:office:word" xmlns:w="http://schemas.openxmlformats.org/wordprocessingml/2006/main" xmlns:w14="http://schemas.microsoft.com/office/word/2010/wordml" xmlns:w15="http://schemas.microsoft.com/office/word/2012/wordml" xmlns:w16cex="http://schemas.microsoft.com/office/word/2018/wordml/cex" xmlns:w16cid="http://schemas.microsoft.com/office/word/2016/wordml/cid" xmlns:w16="http://schemas.microsoft.com/office/word/2018/wordml" xmlns:w16sdtdh="http://schemas.microsoft.com/office/word/2020/wordml/sdtdatahash" xmlns:w16se="http://schemas.microsoft.com/office/word/2015/wordml/symex" xmlns:wpg="http://schemas.microsoft.com/office/word/2010/wordprocessingGroup" xmlns:wpi="http://schemas.microsoft.com/office/word/2010/wordprocessingInk" xmlns:wne="http://schemas.microsoft.com/office/word/2006/wordml" xmlns:wps="http://schemas.microsoft.com/office/word/2010/wordprocessingShape" mc:Ignorable="w14 w15 w16se w16cid w16 w16cex w16sdtdh wp14">
   <w:p/>
 </w:hdr>
 </file>
 
 <file path=word/header7.xml><?xml version="1.0" encoding="utf-8"?>
-<w:hdr xmlns:wpc="http://schemas.microsoft.com/office/word/2010/wordprocessingCanvas" xmlns:cx="http://schemas.microsoft.com/office/drawing/2014/chartex" xmlns:cx1="http://schemas.microsoft.com/office/drawing/2015/9/8/chartex" xmlns:cx2="http://schemas.microsoft.com/office/drawing/2015/10/21/chartex" xmlns:cx3="http://schemas.microsoft.com/office/drawing/2016/5/9/chartex" xmlns:cx4="http://schemas.microsoft.com/office/drawing/2016/5/10/chartex" xmlns:cx5="http://schemas.microsoft.com/office/drawing/2016/5/11/chartex" xmlns:cx6="http://schemas.microsoft.com/office/drawing/2016/5/12/chartex" xmlns:cx7="http://schemas.microsoft.com/office/drawing/2016/5/13/chartex" xmlns:cx8="http://schemas.microsoft.com/office/drawing/2016/5/14/chartex" xmlns:mc="http://schemas.openxmlformats.org/markup-compatibility/2006" xmlns:aink="http://schemas.microsoft.com/office/drawing/2016/ink" xmlns:am3d="http://schemas.microsoft.com/office/drawing/2017/model3d" xmlns:o="urn:schemas-microsoft-com:office:office" xmlns:oel="http://schemas.microsoft.com/office/2019/extlst" xmlns:r="http://schemas.openxmlformats.org/officeDocument/2006/relationships" xmlns:m="http://schemas.openxmlformats.org/officeDocument/2006/math" xmlns:v="urn:schemas-microsoft-com:vml" xmlns:wp14="http://schemas.microsoft.com/office/word/2010/wordprocessingDrawing" xmlns:wp="http://schemas.openxmlformats.org/drawingml/2006/wordprocessingDrawing" xmlns:w10="urn:schemas-microsoft-com:office:word" xmlns:w="http://schemas.openxmlformats.org/wordprocessingml/2006/main" xmlns:w14="http://schemas.microsoft.com/office/word/2010/wordml" xmlns:w15="http://schemas.microsoft.com/office/word/2012/wordml" xmlns:w16cex="http://schemas.microsoft.com/office/word/2018/wordml/cex" xmlns:w16cid="http://schemas.microsoft.com/office/word/2016/wordml/cid" xmlns:w16="http://schemas.microsoft.com/office/word/2018/wordml" xmlns:w16du="http://schemas.microsoft.com/office/word/2023/wordml/word16du" xmlns:w16sdtdh="http://schemas.microsoft.com/office/word/2020/wordml/sdtdatahash" xmlns:w16se="http://schemas.microsoft.com/office/word/2015/wordml/symex" xmlns:wpg="http://schemas.microsoft.com/office/word/2010/wordprocessingGroup" xmlns:wpi="http://schemas.microsoft.com/office/word/2010/wordprocessingInk" xmlns:wne="http://schemas.microsoft.com/office/word/2006/wordml" xmlns:wps="http://schemas.microsoft.com/office/word/2010/wordprocessingShape" mc:Ignorable="w14 w15 w16se w16cid w16 w16cex w16sdtdh wp14">
+<w:hdr xmlns:wpc="http://schemas.microsoft.com/office/word/2010/wordprocessingCanvas" xmlns:cx="http://schemas.microsoft.com/office/drawing/2014/chartex" xmlns:cx1="http://schemas.microsoft.com/office/drawing/2015/9/8/chartex" xmlns:cx2="http://schemas.microsoft.com/office/drawing/2015/10/21/chartex" xmlns:cx3="http://schemas.microsoft.com/office/drawing/2016/5/9/chartex" xmlns:cx4="http://schemas.microsoft.com/office/drawing/2016/5/10/chartex" xmlns:cx5="http://schemas.microsoft.com/office/drawing/2016/5/11/chartex" xmlns:cx6="http://schemas.microsoft.com/office/drawing/2016/5/12/chartex" xmlns:cx7="http://schemas.microsoft.com/office/drawing/2016/5/13/chartex" xmlns:cx8="http://schemas.microsoft.com/office/drawing/2016/5/14/chartex" xmlns:mc="http://schemas.openxmlformats.org/markup-compatibility/2006" xmlns:aink="http://schemas.microsoft.com/office/drawing/2016/ink" xmlns:am3d="http://schemas.microsoft.com/office/drawing/2017/model3d" xmlns:o="urn:schemas-microsoft-com:office:office" xmlns:oel="http://schemas.microsoft.com/office/2019/extlst" xmlns:r="http://schemas.openxmlformats.org/officeDocument/2006/relationships" xmlns:m="http://schemas.openxmlformats.org/officeDocument/2006/math" xmlns:v="urn:schemas-microsoft-com:vml" xmlns:wp14="http://schemas.microsoft.com/office/word/2010/wordprocessingDrawing" xmlns:wp="http://schemas.openxmlformats.org/drawingml/2006/wordprocessingDrawing" xmlns:w10="urn:schemas-microsoft-com:office:word" xmlns:w="http://schemas.openxmlformats.org/wordprocessingml/2006/main" xmlns:w14="http://schemas.microsoft.com/office/word/2010/wordml" xmlns:w15="http://schemas.microsoft.com/office/word/2012/wordml" xmlns:w16cex="http://schemas.microsoft.com/office/word/2018/wordml/cex" xmlns:w16cid="http://schemas.microsoft.com/office/word/2016/wordml/cid" xmlns:w16="http://schemas.microsoft.com/office/word/2018/wordml" xmlns:w16sdtdh="http://schemas.microsoft.com/office/word/2020/wordml/sdtdatahash" xmlns:w16se="http://schemas.microsoft.com/office/word/2015/wordml/symex" xmlns:wpg="http://schemas.microsoft.com/office/word/2010/wordprocessingGroup" xmlns:wpi="http://schemas.microsoft.com/office/word/2010/wordprocessingInk" xmlns:wne="http://schemas.microsoft.com/office/word/2006/wordml" xmlns:wps="http://schemas.microsoft.com/office/word/2010/wordprocessingShape" mc:Ignorable="w14 w15 w16se w16cid w16 w16cex w16sdtdh wp14">
   <w:p>
     <w:pPr>
       <w:pBdr>
@@ -43328,7 +43352,7 @@
 </file>
 
 <file path=word/header8.xml><?xml version="1.0" encoding="utf-8"?>
-<w:hdr xmlns:wpc="http://schemas.microsoft.com/office/word/2010/wordprocessingCanvas" xmlns:cx="http://schemas.microsoft.com/office/drawing/2014/chartex" xmlns:cx1="http://schemas.microsoft.com/office/drawing/2015/9/8/chartex" xmlns:cx2="http://schemas.microsoft.com/office/drawing/2015/10/21/chartex" xmlns:cx3="http://schemas.microsoft.com/office/drawing/2016/5/9/chartex" xmlns:cx4="http://schemas.microsoft.com/office/drawing/2016/5/10/chartex" xmlns:cx5="http://schemas.microsoft.com/office/drawing/2016/5/11/chartex" xmlns:cx6="http://schemas.microsoft.com/office/drawing/2016/5/12/chartex" xmlns:cx7="http://schemas.microsoft.com/office/drawing/2016/5/13/chartex" xmlns:cx8="http://schemas.microsoft.com/office/drawing/2016/5/14/chartex" xmlns:mc="http://schemas.openxmlformats.org/markup-compatibility/2006" xmlns:aink="http://schemas.microsoft.com/office/drawing/2016/ink" xmlns:am3d="http://schemas.microsoft.com/office/drawing/2017/model3d" xmlns:o="urn:schemas-microsoft-com:office:office" xmlns:oel="http://schemas.microsoft.com/office/2019/extlst" xmlns:r="http://schemas.openxmlformats.org/officeDocument/2006/relationships" xmlns:m="http://schemas.openxmlformats.org/officeDocument/2006/math" xmlns:v="urn:schemas-microsoft-com:vml" xmlns:wp14="http://schemas.microsoft.com/office/word/2010/wordprocessingDrawing" xmlns:wp="http://schemas.openxmlformats.org/drawingml/2006/wordprocessingDrawing" xmlns:w10="urn:schemas-microsoft-com:office:word" xmlns:w="http://schemas.openxmlformats.org/wordprocessingml/2006/main" xmlns:w14="http://schemas.microsoft.com/office/word/2010/wordml" xmlns:w15="http://schemas.microsoft.com/office/word/2012/wordml" xmlns:w16cex="http://schemas.microsoft.com/office/word/2018/wordml/cex" xmlns:w16cid="http://schemas.microsoft.com/office/word/2016/wordml/cid" xmlns:w16="http://schemas.microsoft.com/office/word/2018/wordml" xmlns:w16du="http://schemas.microsoft.com/office/word/2023/wordml/word16du" xmlns:w16sdtdh="http://schemas.microsoft.com/office/word/2020/wordml/sdtdatahash" xmlns:w16se="http://schemas.microsoft.com/office/word/2015/wordml/symex" xmlns:wpg="http://schemas.microsoft.com/office/word/2010/wordprocessingGroup" xmlns:wpi="http://schemas.microsoft.com/office/word/2010/wordprocessingInk" xmlns:wne="http://schemas.microsoft.com/office/word/2006/wordml" xmlns:wps="http://schemas.microsoft.com/office/word/2010/wordprocessingShape" mc:Ignorable="w14 w15 w16se w16cid w16 w16cex w16sdtdh wp14">
+<w:hdr xmlns:wpc="http://schemas.microsoft.com/office/word/2010/wordprocessingCanvas" xmlns:cx="http://schemas.microsoft.com/office/drawing/2014/chartex" xmlns:cx1="http://schemas.microsoft.com/office/drawing/2015/9/8/chartex" xmlns:cx2="http://schemas.microsoft.com/office/drawing/2015/10/21/chartex" xmlns:cx3="http://schemas.microsoft.com/office/drawing/2016/5/9/chartex" xmlns:cx4="http://schemas.microsoft.com/office/drawing/2016/5/10/chartex" xmlns:cx5="http://schemas.microsoft.com/office/drawing/2016/5/11/chartex" xmlns:cx6="http://schemas.microsoft.com/office/drawing/2016/5/12/chartex" xmlns:cx7="http://schemas.microsoft.com/office/drawing/2016/5/13/chartex" xmlns:cx8="http://schemas.microsoft.com/office/drawing/2016/5/14/chartex" xmlns:mc="http://schemas.openxmlformats.org/markup-compatibility/2006" xmlns:aink="http://schemas.microsoft.com/office/drawing/2016/ink" xmlns:am3d="http://schemas.microsoft.com/office/drawing/2017/model3d" xmlns:o="urn:schemas-microsoft-com:office:office" xmlns:oel="http://schemas.microsoft.com/office/2019/extlst" xmlns:r="http://schemas.openxmlformats.org/officeDocument/2006/relationships" xmlns:m="http://schemas.openxmlformats.org/officeDocument/2006/math" xmlns:v="urn:schemas-microsoft-com:vml" xmlns:wp14="http://schemas.microsoft.com/office/word/2010/wordprocessingDrawing" xmlns:wp="http://schemas.openxmlformats.org/drawingml/2006/wordprocessingDrawing" xmlns:w10="urn:schemas-microsoft-com:office:word" xmlns:w="http://schemas.openxmlformats.org/wordprocessingml/2006/main" xmlns:w14="http://schemas.microsoft.com/office/word/2010/wordml" xmlns:w15="http://schemas.microsoft.com/office/word/2012/wordml" xmlns:w16cex="http://schemas.microsoft.com/office/word/2018/wordml/cex" xmlns:w16cid="http://schemas.microsoft.com/office/word/2016/wordml/cid" xmlns:w16="http://schemas.microsoft.com/office/word/2018/wordml" xmlns:w16sdtdh="http://schemas.microsoft.com/office/word/2020/wordml/sdtdatahash" xmlns:w16se="http://schemas.microsoft.com/office/word/2015/wordml/symex" xmlns:wpg="http://schemas.microsoft.com/office/word/2010/wordprocessingGroup" xmlns:wpi="http://schemas.microsoft.com/office/word/2010/wordprocessingInk" xmlns:wne="http://schemas.microsoft.com/office/word/2006/wordml" xmlns:wps="http://schemas.microsoft.com/office/word/2010/wordprocessingShape" mc:Ignorable="w14 w15 w16se w16cid w16 w16cex w16sdtdh wp14">
   <w:p>
     <w:pPr>
       <w:pStyle w:val="Header"/>
@@ -43346,7 +43370,7 @@
 </file>
 
 <file path=word/header9.xml><?xml version="1.0" encoding="utf-8"?>
-<w:hdr xmlns:wpc="http://schemas.microsoft.com/office/word/2010/wordprocessingCanvas" xmlns:cx="http://schemas.microsoft.com/office/drawing/2014/chartex" xmlns:cx1="http://schemas.microsoft.com/office/drawing/2015/9/8/chartex" xmlns:cx2="http://schemas.microsoft.com/office/drawing/2015/10/21/chartex" xmlns:cx3="http://schemas.microsoft.com/office/drawing/2016/5/9/chartex" xmlns:cx4="http://schemas.microsoft.com/office/drawing/2016/5/10/chartex" xmlns:cx5="http://schemas.microsoft.com/office/drawing/2016/5/11/chartex" xmlns:cx6="http://schemas.microsoft.com/office/drawing/2016/5/12/chartex" xmlns:cx7="http://schemas.microsoft.com/office/drawing/2016/5/13/chartex" xmlns:cx8="http://schemas.microsoft.com/office/drawing/2016/5/14/chartex" xmlns:mc="http://schemas.openxmlformats.org/markup-compatibility/2006" xmlns:aink="http://schemas.microsoft.com/office/drawing/2016/ink" xmlns:am3d="http://schemas.microsoft.com/office/drawing/2017/model3d" xmlns:o="urn:schemas-microsoft-com:office:office" xmlns:oel="http://schemas.microsoft.com/office/2019/extlst" xmlns:r="http://schemas.openxmlformats.org/officeDocument/2006/relationships" xmlns:m="http://schemas.openxmlformats.org/officeDocument/2006/math" xmlns:v="urn:schemas-microsoft-com:vml" xmlns:wp14="http://schemas.microsoft.com/office/word/2010/wordprocessingDrawing" xmlns:wp="http://schemas.openxmlformats.org/drawingml/2006/wordprocessingDrawing" xmlns:w10="urn:schemas-microsoft-com:office:word" xmlns:w="http://schemas.openxmlformats.org/wordprocessingml/2006/main" xmlns:w14="http://schemas.microsoft.com/office/word/2010/wordml" xmlns:w15="http://schemas.microsoft.com/office/word/2012/wordml" xmlns:w16cex="http://schemas.microsoft.com/office/word/2018/wordml/cex" xmlns:w16cid="http://schemas.microsoft.com/office/word/2016/wordml/cid" xmlns:w16="http://schemas.microsoft.com/office/word/2018/wordml" xmlns:w16du="http://schemas.microsoft.com/office/word/2023/wordml/word16du" xmlns:w16sdtdh="http://schemas.microsoft.com/office/word/2020/wordml/sdtdatahash" xmlns:w16se="http://schemas.microsoft.com/office/word/2015/wordml/symex" xmlns:wpg="http://schemas.microsoft.com/office/word/2010/wordprocessingGroup" xmlns:wpi="http://schemas.microsoft.com/office/word/2010/wordprocessingInk" xmlns:wne="http://schemas.microsoft.com/office/word/2006/wordml" xmlns:wps="http://schemas.microsoft.com/office/word/2010/wordprocessingShape" mc:Ignorable="w14 w15 w16se w16cid w16 w16cex w16sdtdh wp14">
+<w:hdr xmlns:wpc="http://schemas.microsoft.com/office/word/2010/wordprocessingCanvas" xmlns:cx="http://schemas.microsoft.com/office/drawing/2014/chartex" xmlns:cx1="http://schemas.microsoft.com/office/drawing/2015/9/8/chartex" xmlns:cx2="http://schemas.microsoft.com/office/drawing/2015/10/21/chartex" xmlns:cx3="http://schemas.microsoft.com/office/drawing/2016/5/9/chartex" xmlns:cx4="http://schemas.microsoft.com/office/drawing/2016/5/10/chartex" xmlns:cx5="http://schemas.microsoft.com/office/drawing/2016/5/11/chartex" xmlns:cx6="http://schemas.microsoft.com/office/drawing/2016/5/12/chartex" xmlns:cx7="http://schemas.microsoft.com/office/drawing/2016/5/13/chartex" xmlns:cx8="http://schemas.microsoft.com/office/drawing/2016/5/14/chartex" xmlns:mc="http://schemas.openxmlformats.org/markup-compatibility/2006" xmlns:aink="http://schemas.microsoft.com/office/drawing/2016/ink" xmlns:am3d="http://schemas.microsoft.com/office/drawing/2017/model3d" xmlns:o="urn:schemas-microsoft-com:office:office" xmlns:oel="http://schemas.microsoft.com/office/2019/extlst" xmlns:r="http://schemas.openxmlformats.org/officeDocument/2006/relationships" xmlns:m="http://schemas.openxmlformats.org/officeDocument/2006/math" xmlns:v="urn:schemas-microsoft-com:vml" xmlns:wp14="http://schemas.microsoft.com/office/word/2010/wordprocessingDrawing" xmlns:wp="http://schemas.openxmlformats.org/drawingml/2006/wordprocessingDrawing" xmlns:w10="urn:schemas-microsoft-com:office:word" xmlns:w="http://schemas.openxmlformats.org/wordprocessingml/2006/main" xmlns:w14="http://schemas.microsoft.com/office/word/2010/wordml" xmlns:w15="http://schemas.microsoft.com/office/word/2012/wordml" xmlns:w16cex="http://schemas.microsoft.com/office/word/2018/wordml/cex" xmlns:w16cid="http://schemas.microsoft.com/office/word/2016/wordml/cid" xmlns:w16="http://schemas.microsoft.com/office/word/2018/wordml" xmlns:w16sdtdh="http://schemas.microsoft.com/office/word/2020/wordml/sdtdatahash" xmlns:w16se="http://schemas.microsoft.com/office/word/2015/wordml/symex" xmlns:wpg="http://schemas.microsoft.com/office/word/2010/wordprocessingGroup" xmlns:wpi="http://schemas.microsoft.com/office/word/2010/wordprocessingInk" xmlns:wne="http://schemas.microsoft.com/office/word/2006/wordml" xmlns:wps="http://schemas.microsoft.com/office/word/2010/wordprocessingShape" mc:Ignorable="w14 w15 w16se w16cid w16 w16cex w16sdtdh wp14">
   <w:p>
     <w:pPr>
       <w:pStyle w:val="Header"/>
@@ -43396,7 +43420,7 @@
 </file>
 
 <file path=word/numbering.xml><?xml version="1.0" encoding="utf-8"?>
-<w:numbering xmlns:wpc="http://schemas.microsoft.com/office/word/2010/wordprocessingCanvas" xmlns:cx="http://schemas.microsoft.com/office/drawing/2014/chartex" xmlns:cx1="http://schemas.microsoft.com/office/drawing/2015/9/8/chartex" xmlns:cx2="http://schemas.microsoft.com/office/drawing/2015/10/21/chartex" xmlns:cx3="http://schemas.microsoft.com/office/drawing/2016/5/9/chartex" xmlns:cx4="http://schemas.microsoft.com/office/drawing/2016/5/10/chartex" xmlns:cx5="http://schemas.microsoft.com/office/drawing/2016/5/11/chartex" xmlns:cx6="http://schemas.microsoft.com/office/drawing/2016/5/12/chartex" xmlns:cx7="http://schemas.microsoft.com/office/drawing/2016/5/13/chartex" xmlns:cx8="http://schemas.microsoft.com/office/drawing/2016/5/14/chartex" xmlns:mc="http://schemas.openxmlformats.org/markup-compatibility/2006" xmlns:aink="http://schemas.microsoft.com/office/drawing/2016/ink" xmlns:am3d="http://schemas.microsoft.com/office/drawing/2017/model3d" xmlns:o="urn:schemas-microsoft-com:office:office" xmlns:oel="http://schemas.microsoft.com/office/2019/extlst" xmlns:r="http://schemas.openxmlformats.org/officeDocument/2006/relationships" xmlns:m="http://schemas.openxmlformats.org/officeDocument/2006/math" xmlns:v="urn:schemas-microsoft-com:vml" xmlns:wp14="http://schemas.microsoft.com/office/word/2010/wordprocessingDrawing" xmlns:wp="http://schemas.openxmlformats.org/drawingml/2006/wordprocessingDrawing" xmlns:w10="urn:schemas-microsoft-com:office:word" xmlns:w="http://schemas.openxmlformats.org/wordprocessingml/2006/main" xmlns:w14="http://schemas.microsoft.com/office/word/2010/wordml" xmlns:w15="http://schemas.microsoft.com/office/word/2012/wordml" xmlns:w16cex="http://schemas.microsoft.com/office/word/2018/wordml/cex" xmlns:w16cid="http://schemas.microsoft.com/office/word/2016/wordml/cid" xmlns:w16="http://schemas.microsoft.com/office/word/2018/wordml" xmlns:w16du="http://schemas.microsoft.com/office/word/2023/wordml/word16du" xmlns:w16sdtdh="http://schemas.microsoft.com/office/word/2020/wordml/sdtdatahash" xmlns:w16se="http://schemas.microsoft.com/office/word/2015/wordml/symex" xmlns:wpg="http://schemas.microsoft.com/office/word/2010/wordprocessingGroup" xmlns:wpi="http://schemas.microsoft.com/office/word/2010/wordprocessingInk" xmlns:wne="http://schemas.microsoft.com/office/word/2006/wordml" xmlns:wps="http://schemas.microsoft.com/office/word/2010/wordprocessingShape" mc:Ignorable="w14 w15 w16se w16cid w16 w16cex w16sdtdh wp14">
+<w:numbering xmlns:wpc="http://schemas.microsoft.com/office/word/2010/wordprocessingCanvas" xmlns:cx="http://schemas.microsoft.com/office/drawing/2014/chartex" xmlns:cx1="http://schemas.microsoft.com/office/drawing/2015/9/8/chartex" xmlns:cx2="http://schemas.microsoft.com/office/drawing/2015/10/21/chartex" xmlns:cx3="http://schemas.microsoft.com/office/drawing/2016/5/9/chartex" xmlns:cx4="http://schemas.microsoft.com/office/drawing/2016/5/10/chartex" xmlns:cx5="http://schemas.microsoft.com/office/drawing/2016/5/11/chartex" xmlns:cx6="http://schemas.microsoft.com/office/drawing/2016/5/12/chartex" xmlns:cx7="http://schemas.microsoft.com/office/drawing/2016/5/13/chartex" xmlns:cx8="http://schemas.microsoft.com/office/drawing/2016/5/14/chartex" xmlns:mc="http://schemas.openxmlformats.org/markup-compatibility/2006" xmlns:aink="http://schemas.microsoft.com/office/drawing/2016/ink" xmlns:am3d="http://schemas.microsoft.com/office/drawing/2017/model3d" xmlns:o="urn:schemas-microsoft-com:office:office" xmlns:oel="http://schemas.microsoft.com/office/2019/extlst" xmlns:r="http://schemas.openxmlformats.org/officeDocument/2006/relationships" xmlns:m="http://schemas.openxmlformats.org/officeDocument/2006/math" xmlns:v="urn:schemas-microsoft-com:vml" xmlns:wp14="http://schemas.microsoft.com/office/word/2010/wordprocessingDrawing" xmlns:wp="http://schemas.openxmlformats.org/drawingml/2006/wordprocessingDrawing" xmlns:w10="urn:schemas-microsoft-com:office:word" xmlns:w="http://schemas.openxmlformats.org/wordprocessingml/2006/main" xmlns:w14="http://schemas.microsoft.com/office/word/2010/wordml" xmlns:w15="http://schemas.microsoft.com/office/word/2012/wordml" xmlns:w16cex="http://schemas.microsoft.com/office/word/2018/wordml/cex" xmlns:w16cid="http://schemas.microsoft.com/office/word/2016/wordml/cid" xmlns:w16="http://schemas.microsoft.com/office/word/2018/wordml" xmlns:w16sdtdh="http://schemas.microsoft.com/office/word/2020/wordml/sdtdatahash" xmlns:w16se="http://schemas.microsoft.com/office/word/2015/wordml/symex" xmlns:wpg="http://schemas.microsoft.com/office/word/2010/wordprocessingGroup" xmlns:wpi="http://schemas.microsoft.com/office/word/2010/wordprocessingInk" xmlns:wne="http://schemas.microsoft.com/office/word/2006/wordml" xmlns:wps="http://schemas.microsoft.com/office/word/2010/wordprocessingShape" mc:Ignorable="w14 w15 w16se w16cid w16 w16cex w16sdtdh wp14">
   <w:abstractNum w:abstractNumId="0" w15:restartNumberingAfterBreak="0">
     <w:nsid w:val="FFFFFF81"/>
     <w:multiLevelType w:val="singleLevel"/>

</xml_diff>